<commit_message>
Aggiornamento di "So Mario"
</commit_message>
<xml_diff>
--- a/HackIT finale.docx
+++ b/HackIT finale.docx
@@ -14,12 +14,14 @@
           <w:rFonts w:asciiTheme="minorHAnsi" w:hAnsiTheme="minorHAnsi" w:cstheme="minorHAnsi"/>
         </w:rPr>
       </w:pPr>
+      <w:bookmarkStart w:id="0" w:name="_Toc41585890"/>
       <w:r>
         <w:rPr>
           <w:rFonts w:asciiTheme="minorHAnsi" w:hAnsiTheme="minorHAnsi" w:cstheme="minorHAnsi"/>
         </w:rPr>
         <w:t>HackIT</w:t>
       </w:r>
+      <w:bookmarkEnd w:id="0"/>
     </w:p>
     <w:p>
       <w:pPr>
@@ -525,13 +527,21 @@
     <w:p>
       <w:pPr>
         <w:pStyle w:val="Titolo1"/>
-      </w:pPr>
-      <w:bookmarkStart w:id="0" w:name="_Toc41400375"/>
-      <w:r>
+        <w:rPr>
+          <w:rFonts w:asciiTheme="majorHAnsi" w:hAnsiTheme="majorHAnsi" w:cstheme="majorHAnsi"/>
+        </w:rPr>
+      </w:pPr>
+      <w:bookmarkStart w:id="1" w:name="_Toc41585891"/>
+      <w:r>
+        <w:rPr>
+          <w:rFonts w:asciiTheme="majorHAnsi" w:hAnsiTheme="majorHAnsi" w:cstheme="majorHAnsi"/>
+        </w:rPr>
         <w:lastRenderedPageBreak/>
         <w:t>INDICE</w:t>
       </w:r>
-      <w:bookmarkEnd w:id="0"/>
+      <w:bookmarkStart w:id="2" w:name="_GoBack"/>
+      <w:bookmarkEnd w:id="1"/>
+      <w:bookmarkEnd w:id="2"/>
     </w:p>
     <w:p>
       <w:pPr>
@@ -540,30 +550,49 @@
           <w:tab w:val="right" w:leader="dot" w:pos="9622"/>
         </w:tabs>
         <w:rPr>
-          <w:rFonts w:asciiTheme="minorHAnsi" w:eastAsiaTheme="minorEastAsia" w:hAnsiTheme="minorHAnsi"/>
+          <w:rFonts w:asciiTheme="minorHAnsi" w:eastAsiaTheme="minorEastAsia" w:hAnsiTheme="minorHAnsi" w:cstheme="minorHAnsi"/>
+          <w:bCs/>
           <w:noProof/>
+          <w:sz w:val="22"/>
+          <w:szCs w:val="22"/>
           <w:lang w:eastAsia="it-IT"/>
         </w:rPr>
       </w:pPr>
       <w:r>
+        <w:rPr>
+          <w:rFonts w:asciiTheme="minorHAnsi" w:hAnsiTheme="minorHAnsi" w:cstheme="minorHAnsi"/>
+          <w:bCs/>
+        </w:rPr>
         <w:fldChar w:fldCharType="begin"/>
       </w:r>
       <w:r>
+        <w:rPr>
+          <w:rFonts w:asciiTheme="minorHAnsi" w:hAnsiTheme="minorHAnsi" w:cstheme="minorHAnsi"/>
+          <w:bCs/>
+        </w:rPr>
         <w:instrText xml:space="preserve"> TOC \o "1-3" \h \z \u </w:instrText>
       </w:r>
       <w:r>
+        <w:rPr>
+          <w:rFonts w:asciiTheme="minorHAnsi" w:hAnsiTheme="minorHAnsi" w:cstheme="minorHAnsi"/>
+          <w:bCs/>
+        </w:rPr>
         <w:fldChar w:fldCharType="separate"/>
       </w:r>
-      <w:hyperlink w:anchor="_Toc41400374" w:history="1">
+      <w:hyperlink w:anchor="_Toc41585890" w:history="1">
         <w:r>
           <w:rPr>
             <w:rStyle w:val="Collegamentoipertestuale"/>
-            <w:noProof/>
-          </w:rPr>
-          <w:t>Titolo applicazione</w:t>
-        </w:r>
-        <w:r>
-          <w:rPr>
+            <w:rFonts w:asciiTheme="minorHAnsi" w:hAnsiTheme="minorHAnsi" w:cstheme="minorHAnsi"/>
+            <w:bCs/>
+            <w:noProof/>
+          </w:rPr>
+          <w:t>HackIT</w:t>
+        </w:r>
+        <w:r>
+          <w:rPr>
+            <w:rFonts w:asciiTheme="minorHAnsi" w:hAnsiTheme="minorHAnsi" w:cstheme="minorHAnsi"/>
+            <w:bCs/>
             <w:noProof/>
             <w:webHidden/>
           </w:rPr>
@@ -571,6 +600,8 @@
         </w:r>
         <w:r>
           <w:rPr>
+            <w:rFonts w:asciiTheme="minorHAnsi" w:hAnsiTheme="minorHAnsi" w:cstheme="minorHAnsi"/>
+            <w:bCs/>
             <w:noProof/>
             <w:webHidden/>
           </w:rPr>
@@ -578,19 +609,25 @@
         </w:r>
         <w:r>
           <w:rPr>
-            <w:noProof/>
-            <w:webHidden/>
-          </w:rPr>
-          <w:instrText xml:space="preserve"> PAGEREF _Toc41400374 \h </w:instrText>
-        </w:r>
-        <w:r>
-          <w:rPr>
-            <w:noProof/>
-            <w:webHidden/>
-          </w:rPr>
-        </w:r>
-        <w:r>
-          <w:rPr>
+            <w:rFonts w:asciiTheme="minorHAnsi" w:hAnsiTheme="minorHAnsi" w:cstheme="minorHAnsi"/>
+            <w:bCs/>
+            <w:noProof/>
+            <w:webHidden/>
+          </w:rPr>
+          <w:instrText xml:space="preserve"> PAGEREF _Toc41585890 \h </w:instrText>
+        </w:r>
+        <w:r>
+          <w:rPr>
+            <w:rFonts w:asciiTheme="minorHAnsi" w:hAnsiTheme="minorHAnsi" w:cstheme="minorHAnsi"/>
+            <w:bCs/>
+            <w:noProof/>
+            <w:webHidden/>
+          </w:rPr>
+        </w:r>
+        <w:r>
+          <w:rPr>
+            <w:rFonts w:asciiTheme="minorHAnsi" w:hAnsiTheme="minorHAnsi" w:cstheme="minorHAnsi"/>
+            <w:bCs/>
             <w:noProof/>
             <w:webHidden/>
           </w:rPr>
@@ -598,6 +635,8 @@
         </w:r>
         <w:r>
           <w:rPr>
+            <w:rFonts w:asciiTheme="minorHAnsi" w:hAnsiTheme="minorHAnsi" w:cstheme="minorHAnsi"/>
+            <w:bCs/>
             <w:noProof/>
             <w:webHidden/>
           </w:rPr>
@@ -605,6 +644,8 @@
         </w:r>
         <w:r>
           <w:rPr>
+            <w:rFonts w:asciiTheme="minorHAnsi" w:hAnsiTheme="minorHAnsi" w:cstheme="minorHAnsi"/>
+            <w:bCs/>
             <w:noProof/>
             <w:webHidden/>
           </w:rPr>
@@ -619,21 +660,28 @@
           <w:tab w:val="right" w:leader="dot" w:pos="9622"/>
         </w:tabs>
         <w:rPr>
-          <w:rFonts w:asciiTheme="minorHAnsi" w:eastAsiaTheme="minorEastAsia" w:hAnsiTheme="minorHAnsi"/>
+          <w:rFonts w:asciiTheme="minorHAnsi" w:eastAsiaTheme="minorEastAsia" w:hAnsiTheme="minorHAnsi" w:cstheme="minorHAnsi"/>
+          <w:bCs/>
           <w:noProof/>
+          <w:sz w:val="22"/>
+          <w:szCs w:val="22"/>
           <w:lang w:eastAsia="it-IT"/>
         </w:rPr>
       </w:pPr>
-      <w:hyperlink w:anchor="_Toc41400375" w:history="1">
+      <w:hyperlink w:anchor="_Toc41585891" w:history="1">
         <w:r>
           <w:rPr>
             <w:rStyle w:val="Collegamentoipertestuale"/>
+            <w:rFonts w:asciiTheme="minorHAnsi" w:hAnsiTheme="minorHAnsi" w:cstheme="minorHAnsi"/>
+            <w:bCs/>
             <w:noProof/>
           </w:rPr>
           <w:t>INDICE</w:t>
         </w:r>
         <w:r>
           <w:rPr>
+            <w:rFonts w:asciiTheme="minorHAnsi" w:hAnsiTheme="minorHAnsi" w:cstheme="minorHAnsi"/>
+            <w:bCs/>
             <w:noProof/>
             <w:webHidden/>
           </w:rPr>
@@ -641,6 +689,8 @@
         </w:r>
         <w:r>
           <w:rPr>
+            <w:rFonts w:asciiTheme="minorHAnsi" w:hAnsiTheme="minorHAnsi" w:cstheme="minorHAnsi"/>
+            <w:bCs/>
             <w:noProof/>
             <w:webHidden/>
           </w:rPr>
@@ -648,19 +698,25 @@
         </w:r>
         <w:r>
           <w:rPr>
-            <w:noProof/>
-            <w:webHidden/>
-          </w:rPr>
-          <w:instrText xml:space="preserve"> PAGEREF _Toc41400375 \h </w:instrText>
-        </w:r>
-        <w:r>
-          <w:rPr>
-            <w:noProof/>
-            <w:webHidden/>
-          </w:rPr>
-        </w:r>
-        <w:r>
-          <w:rPr>
+            <w:rFonts w:asciiTheme="minorHAnsi" w:hAnsiTheme="minorHAnsi" w:cstheme="minorHAnsi"/>
+            <w:bCs/>
+            <w:noProof/>
+            <w:webHidden/>
+          </w:rPr>
+          <w:instrText xml:space="preserve"> PAGEREF _Toc41585891 \h </w:instrText>
+        </w:r>
+        <w:r>
+          <w:rPr>
+            <w:rFonts w:asciiTheme="minorHAnsi" w:hAnsiTheme="minorHAnsi" w:cstheme="minorHAnsi"/>
+            <w:bCs/>
+            <w:noProof/>
+            <w:webHidden/>
+          </w:rPr>
+        </w:r>
+        <w:r>
+          <w:rPr>
+            <w:rFonts w:asciiTheme="minorHAnsi" w:hAnsiTheme="minorHAnsi" w:cstheme="minorHAnsi"/>
+            <w:bCs/>
             <w:noProof/>
             <w:webHidden/>
           </w:rPr>
@@ -668,6 +724,8 @@
         </w:r>
         <w:r>
           <w:rPr>
+            <w:rFonts w:asciiTheme="minorHAnsi" w:hAnsiTheme="minorHAnsi" w:cstheme="minorHAnsi"/>
+            <w:bCs/>
             <w:noProof/>
             <w:webHidden/>
           </w:rPr>
@@ -675,6 +733,8 @@
         </w:r>
         <w:r>
           <w:rPr>
+            <w:rFonts w:asciiTheme="minorHAnsi" w:hAnsiTheme="minorHAnsi" w:cstheme="minorHAnsi"/>
+            <w:bCs/>
             <w:noProof/>
             <w:webHidden/>
           </w:rPr>
@@ -689,21 +749,28 @@
           <w:tab w:val="right" w:leader="dot" w:pos="9622"/>
         </w:tabs>
         <w:rPr>
-          <w:rFonts w:asciiTheme="minorHAnsi" w:eastAsiaTheme="minorEastAsia" w:hAnsiTheme="minorHAnsi"/>
+          <w:rFonts w:asciiTheme="minorHAnsi" w:eastAsiaTheme="minorEastAsia" w:hAnsiTheme="minorHAnsi" w:cstheme="minorHAnsi"/>
+          <w:bCs/>
           <w:noProof/>
+          <w:sz w:val="22"/>
+          <w:szCs w:val="22"/>
           <w:lang w:eastAsia="it-IT"/>
         </w:rPr>
       </w:pPr>
-      <w:hyperlink w:anchor="_Toc41400376" w:history="1">
+      <w:hyperlink w:anchor="_Toc41585892" w:history="1">
         <w:r>
           <w:rPr>
             <w:rStyle w:val="Collegamentoipertestuale"/>
+            <w:rFonts w:asciiTheme="minorHAnsi" w:hAnsiTheme="minorHAnsi" w:cstheme="minorHAnsi"/>
+            <w:bCs/>
             <w:noProof/>
           </w:rPr>
           <w:t>Pianificazione</w:t>
         </w:r>
         <w:r>
           <w:rPr>
+            <w:rFonts w:asciiTheme="minorHAnsi" w:hAnsiTheme="minorHAnsi" w:cstheme="minorHAnsi"/>
+            <w:bCs/>
             <w:noProof/>
             <w:webHidden/>
           </w:rPr>
@@ -711,6 +778,8 @@
         </w:r>
         <w:r>
           <w:rPr>
+            <w:rFonts w:asciiTheme="minorHAnsi" w:hAnsiTheme="minorHAnsi" w:cstheme="minorHAnsi"/>
+            <w:bCs/>
             <w:noProof/>
             <w:webHidden/>
           </w:rPr>
@@ -718,19 +787,25 @@
         </w:r>
         <w:r>
           <w:rPr>
-            <w:noProof/>
-            <w:webHidden/>
-          </w:rPr>
-          <w:instrText xml:space="preserve"> PAGEREF _Toc41400376 \h </w:instrText>
-        </w:r>
-        <w:r>
-          <w:rPr>
-            <w:noProof/>
-            <w:webHidden/>
-          </w:rPr>
-        </w:r>
-        <w:r>
-          <w:rPr>
+            <w:rFonts w:asciiTheme="minorHAnsi" w:hAnsiTheme="minorHAnsi" w:cstheme="minorHAnsi"/>
+            <w:bCs/>
+            <w:noProof/>
+            <w:webHidden/>
+          </w:rPr>
+          <w:instrText xml:space="preserve"> PAGEREF _Toc41585892 \h </w:instrText>
+        </w:r>
+        <w:r>
+          <w:rPr>
+            <w:rFonts w:asciiTheme="minorHAnsi" w:hAnsiTheme="minorHAnsi" w:cstheme="minorHAnsi"/>
+            <w:bCs/>
+            <w:noProof/>
+            <w:webHidden/>
+          </w:rPr>
+        </w:r>
+        <w:r>
+          <w:rPr>
+            <w:rFonts w:asciiTheme="minorHAnsi" w:hAnsiTheme="minorHAnsi" w:cstheme="minorHAnsi"/>
+            <w:bCs/>
             <w:noProof/>
             <w:webHidden/>
           </w:rPr>
@@ -738,13 +813,17 @@
         </w:r>
         <w:r>
           <w:rPr>
-            <w:noProof/>
-            <w:webHidden/>
-          </w:rPr>
-          <w:t>3</w:t>
-        </w:r>
-        <w:r>
-          <w:rPr>
+            <w:rFonts w:asciiTheme="minorHAnsi" w:hAnsiTheme="minorHAnsi" w:cstheme="minorHAnsi"/>
+            <w:bCs/>
+            <w:noProof/>
+            <w:webHidden/>
+          </w:rPr>
+          <w:t>4</w:t>
+        </w:r>
+        <w:r>
+          <w:rPr>
+            <w:rFonts w:asciiTheme="minorHAnsi" w:hAnsiTheme="minorHAnsi" w:cstheme="minorHAnsi"/>
+            <w:bCs/>
             <w:noProof/>
             <w:webHidden/>
           </w:rPr>
@@ -759,21 +838,28 @@
           <w:tab w:val="right" w:leader="dot" w:pos="9622"/>
         </w:tabs>
         <w:rPr>
-          <w:rFonts w:asciiTheme="minorHAnsi" w:eastAsiaTheme="minorEastAsia" w:hAnsiTheme="minorHAnsi"/>
+          <w:rFonts w:asciiTheme="minorHAnsi" w:eastAsiaTheme="minorEastAsia" w:hAnsiTheme="minorHAnsi" w:cstheme="minorHAnsi"/>
+          <w:bCs/>
           <w:noProof/>
+          <w:sz w:val="22"/>
+          <w:szCs w:val="22"/>
           <w:lang w:eastAsia="it-IT"/>
         </w:rPr>
       </w:pPr>
-      <w:hyperlink w:anchor="_Toc41400377" w:history="1">
+      <w:hyperlink w:anchor="_Toc41585893" w:history="1">
         <w:r>
           <w:rPr>
             <w:rStyle w:val="Collegamentoipertestuale"/>
+            <w:rFonts w:asciiTheme="minorHAnsi" w:hAnsiTheme="minorHAnsi" w:cstheme="minorHAnsi"/>
+            <w:bCs/>
             <w:noProof/>
           </w:rPr>
           <w:t>Scopo dell’applicazione</w:t>
         </w:r>
         <w:r>
           <w:rPr>
+            <w:rFonts w:asciiTheme="minorHAnsi" w:hAnsiTheme="minorHAnsi" w:cstheme="minorHAnsi"/>
+            <w:bCs/>
             <w:noProof/>
             <w:webHidden/>
           </w:rPr>
@@ -781,6 +867,8 @@
         </w:r>
         <w:r>
           <w:rPr>
+            <w:rFonts w:asciiTheme="minorHAnsi" w:hAnsiTheme="minorHAnsi" w:cstheme="minorHAnsi"/>
+            <w:bCs/>
             <w:noProof/>
             <w:webHidden/>
           </w:rPr>
@@ -788,19 +876,25 @@
         </w:r>
         <w:r>
           <w:rPr>
-            <w:noProof/>
-            <w:webHidden/>
-          </w:rPr>
-          <w:instrText xml:space="preserve"> PAGEREF _Toc41400377 \h </w:instrText>
-        </w:r>
-        <w:r>
-          <w:rPr>
-            <w:noProof/>
-            <w:webHidden/>
-          </w:rPr>
-        </w:r>
-        <w:r>
-          <w:rPr>
+            <w:rFonts w:asciiTheme="minorHAnsi" w:hAnsiTheme="minorHAnsi" w:cstheme="minorHAnsi"/>
+            <w:bCs/>
+            <w:noProof/>
+            <w:webHidden/>
+          </w:rPr>
+          <w:instrText xml:space="preserve"> PAGEREF _Toc41585893 \h </w:instrText>
+        </w:r>
+        <w:r>
+          <w:rPr>
+            <w:rFonts w:asciiTheme="minorHAnsi" w:hAnsiTheme="minorHAnsi" w:cstheme="minorHAnsi"/>
+            <w:bCs/>
+            <w:noProof/>
+            <w:webHidden/>
+          </w:rPr>
+        </w:r>
+        <w:r>
+          <w:rPr>
+            <w:rFonts w:asciiTheme="minorHAnsi" w:hAnsiTheme="minorHAnsi" w:cstheme="minorHAnsi"/>
+            <w:bCs/>
             <w:noProof/>
             <w:webHidden/>
           </w:rPr>
@@ -808,13 +902,17 @@
         </w:r>
         <w:r>
           <w:rPr>
-            <w:noProof/>
-            <w:webHidden/>
-          </w:rPr>
-          <w:t>3</w:t>
-        </w:r>
-        <w:r>
-          <w:rPr>
+            <w:rFonts w:asciiTheme="minorHAnsi" w:hAnsiTheme="minorHAnsi" w:cstheme="minorHAnsi"/>
+            <w:bCs/>
+            <w:noProof/>
+            <w:webHidden/>
+          </w:rPr>
+          <w:t>4</w:t>
+        </w:r>
+        <w:r>
+          <w:rPr>
+            <w:rFonts w:asciiTheme="minorHAnsi" w:hAnsiTheme="minorHAnsi" w:cstheme="minorHAnsi"/>
+            <w:bCs/>
             <w:noProof/>
             <w:webHidden/>
           </w:rPr>
@@ -829,21 +927,28 @@
           <w:tab w:val="right" w:leader="dot" w:pos="9622"/>
         </w:tabs>
         <w:rPr>
-          <w:rFonts w:asciiTheme="minorHAnsi" w:eastAsiaTheme="minorEastAsia" w:hAnsiTheme="minorHAnsi"/>
+          <w:rFonts w:asciiTheme="minorHAnsi" w:eastAsiaTheme="minorEastAsia" w:hAnsiTheme="minorHAnsi" w:cstheme="minorHAnsi"/>
+          <w:bCs/>
           <w:noProof/>
+          <w:sz w:val="22"/>
+          <w:szCs w:val="22"/>
           <w:lang w:eastAsia="it-IT"/>
         </w:rPr>
       </w:pPr>
-      <w:hyperlink w:anchor="_Toc41400378" w:history="1">
+      <w:hyperlink w:anchor="_Toc41585894" w:history="1">
         <w:r>
           <w:rPr>
             <w:rStyle w:val="Collegamentoipertestuale"/>
+            <w:rFonts w:asciiTheme="minorHAnsi" w:hAnsiTheme="minorHAnsi" w:cstheme="minorHAnsi"/>
+            <w:bCs/>
             <w:noProof/>
           </w:rPr>
           <w:t>Destinatari dell’applicazione</w:t>
         </w:r>
         <w:r>
           <w:rPr>
+            <w:rFonts w:asciiTheme="minorHAnsi" w:hAnsiTheme="minorHAnsi" w:cstheme="minorHAnsi"/>
+            <w:bCs/>
             <w:noProof/>
             <w:webHidden/>
           </w:rPr>
@@ -851,6 +956,8 @@
         </w:r>
         <w:r>
           <w:rPr>
+            <w:rFonts w:asciiTheme="minorHAnsi" w:hAnsiTheme="minorHAnsi" w:cstheme="minorHAnsi"/>
+            <w:bCs/>
             <w:noProof/>
             <w:webHidden/>
           </w:rPr>
@@ -858,19 +965,25 @@
         </w:r>
         <w:r>
           <w:rPr>
-            <w:noProof/>
-            <w:webHidden/>
-          </w:rPr>
-          <w:instrText xml:space="preserve"> PAGEREF _Toc41400378 \h </w:instrText>
-        </w:r>
-        <w:r>
-          <w:rPr>
-            <w:noProof/>
-            <w:webHidden/>
-          </w:rPr>
-        </w:r>
-        <w:r>
-          <w:rPr>
+            <w:rFonts w:asciiTheme="minorHAnsi" w:hAnsiTheme="minorHAnsi" w:cstheme="minorHAnsi"/>
+            <w:bCs/>
+            <w:noProof/>
+            <w:webHidden/>
+          </w:rPr>
+          <w:instrText xml:space="preserve"> PAGEREF _Toc41585894 \h </w:instrText>
+        </w:r>
+        <w:r>
+          <w:rPr>
+            <w:rFonts w:asciiTheme="minorHAnsi" w:hAnsiTheme="minorHAnsi" w:cstheme="minorHAnsi"/>
+            <w:bCs/>
+            <w:noProof/>
+            <w:webHidden/>
+          </w:rPr>
+        </w:r>
+        <w:r>
+          <w:rPr>
+            <w:rFonts w:asciiTheme="minorHAnsi" w:hAnsiTheme="minorHAnsi" w:cstheme="minorHAnsi"/>
+            <w:bCs/>
             <w:noProof/>
             <w:webHidden/>
           </w:rPr>
@@ -878,13 +991,17 @@
         </w:r>
         <w:r>
           <w:rPr>
-            <w:noProof/>
-            <w:webHidden/>
-          </w:rPr>
-          <w:t>4</w:t>
-        </w:r>
-        <w:r>
-          <w:rPr>
+            <w:rFonts w:asciiTheme="minorHAnsi" w:hAnsiTheme="minorHAnsi" w:cstheme="minorHAnsi"/>
+            <w:bCs/>
+            <w:noProof/>
+            <w:webHidden/>
+          </w:rPr>
+          <w:t>5</w:t>
+        </w:r>
+        <w:r>
+          <w:rPr>
+            <w:rFonts w:asciiTheme="minorHAnsi" w:hAnsiTheme="minorHAnsi" w:cstheme="minorHAnsi"/>
+            <w:bCs/>
             <w:noProof/>
             <w:webHidden/>
           </w:rPr>
@@ -899,21 +1016,28 @@
           <w:tab w:val="right" w:leader="dot" w:pos="9622"/>
         </w:tabs>
         <w:rPr>
-          <w:rFonts w:asciiTheme="minorHAnsi" w:eastAsiaTheme="minorEastAsia" w:hAnsiTheme="minorHAnsi"/>
+          <w:rFonts w:asciiTheme="minorHAnsi" w:eastAsiaTheme="minorEastAsia" w:hAnsiTheme="minorHAnsi" w:cstheme="minorHAnsi"/>
+          <w:bCs/>
           <w:noProof/>
+          <w:sz w:val="22"/>
+          <w:szCs w:val="22"/>
           <w:lang w:eastAsia="it-IT"/>
         </w:rPr>
       </w:pPr>
-      <w:hyperlink w:anchor="_Toc41400379" w:history="1">
+      <w:hyperlink w:anchor="_Toc41585895" w:history="1">
         <w:r>
           <w:rPr>
             <w:rStyle w:val="Collegamentoipertestuale"/>
+            <w:rFonts w:asciiTheme="minorHAnsi" w:hAnsiTheme="minorHAnsi" w:cstheme="minorHAnsi"/>
+            <w:bCs/>
             <w:noProof/>
           </w:rPr>
           <w:t>I vincoli</w:t>
         </w:r>
         <w:r>
           <w:rPr>
+            <w:rFonts w:asciiTheme="minorHAnsi" w:hAnsiTheme="minorHAnsi" w:cstheme="minorHAnsi"/>
+            <w:bCs/>
             <w:noProof/>
             <w:webHidden/>
           </w:rPr>
@@ -921,6 +1045,8 @@
         </w:r>
         <w:r>
           <w:rPr>
+            <w:rFonts w:asciiTheme="minorHAnsi" w:hAnsiTheme="minorHAnsi" w:cstheme="minorHAnsi"/>
+            <w:bCs/>
             <w:noProof/>
             <w:webHidden/>
           </w:rPr>
@@ -928,19 +1054,25 @@
         </w:r>
         <w:r>
           <w:rPr>
-            <w:noProof/>
-            <w:webHidden/>
-          </w:rPr>
-          <w:instrText xml:space="preserve"> PAGEREF _Toc41400379 \h </w:instrText>
-        </w:r>
-        <w:r>
-          <w:rPr>
-            <w:noProof/>
-            <w:webHidden/>
-          </w:rPr>
-        </w:r>
-        <w:r>
-          <w:rPr>
+            <w:rFonts w:asciiTheme="minorHAnsi" w:hAnsiTheme="minorHAnsi" w:cstheme="minorHAnsi"/>
+            <w:bCs/>
+            <w:noProof/>
+            <w:webHidden/>
+          </w:rPr>
+          <w:instrText xml:space="preserve"> PAGEREF _Toc41585895 \h </w:instrText>
+        </w:r>
+        <w:r>
+          <w:rPr>
+            <w:rFonts w:asciiTheme="minorHAnsi" w:hAnsiTheme="minorHAnsi" w:cstheme="minorHAnsi"/>
+            <w:bCs/>
+            <w:noProof/>
+            <w:webHidden/>
+          </w:rPr>
+        </w:r>
+        <w:r>
+          <w:rPr>
+            <w:rFonts w:asciiTheme="minorHAnsi" w:hAnsiTheme="minorHAnsi" w:cstheme="minorHAnsi"/>
+            <w:bCs/>
             <w:noProof/>
             <w:webHidden/>
           </w:rPr>
@@ -948,13 +1080,551 @@
         </w:r>
         <w:r>
           <w:rPr>
-            <w:noProof/>
-            <w:webHidden/>
-          </w:rPr>
-          <w:t>5</w:t>
-        </w:r>
-        <w:r>
-          <w:rPr>
+            <w:rFonts w:asciiTheme="minorHAnsi" w:hAnsiTheme="minorHAnsi" w:cstheme="minorHAnsi"/>
+            <w:bCs/>
+            <w:noProof/>
+            <w:webHidden/>
+          </w:rPr>
+          <w:t>6</w:t>
+        </w:r>
+        <w:r>
+          <w:rPr>
+            <w:rFonts w:asciiTheme="minorHAnsi" w:hAnsiTheme="minorHAnsi" w:cstheme="minorHAnsi"/>
+            <w:bCs/>
+            <w:noProof/>
+            <w:webHidden/>
+          </w:rPr>
+          <w:fldChar w:fldCharType="end"/>
+        </w:r>
+      </w:hyperlink>
+    </w:p>
+    <w:p>
+      <w:pPr>
+        <w:pStyle w:val="Sommario3"/>
+        <w:tabs>
+          <w:tab w:val="right" w:leader="dot" w:pos="9622"/>
+        </w:tabs>
+        <w:rPr>
+          <w:rFonts w:asciiTheme="minorHAnsi" w:eastAsiaTheme="minorEastAsia" w:hAnsiTheme="minorHAnsi" w:cstheme="minorHAnsi"/>
+          <w:bCs/>
+          <w:noProof/>
+          <w:sz w:val="22"/>
+          <w:szCs w:val="22"/>
+          <w:lang w:eastAsia="it-IT"/>
+        </w:rPr>
+      </w:pPr>
+      <w:hyperlink w:anchor="_Toc41585896" w:history="1">
+        <w:r>
+          <w:rPr>
+            <w:rStyle w:val="Collegamentoipertestuale"/>
+            <w:rFonts w:asciiTheme="minorHAnsi" w:hAnsiTheme="minorHAnsi" w:cstheme="minorHAnsi"/>
+            <w:bCs/>
+            <w:noProof/>
+          </w:rPr>
+          <w:t>Conoscenze informatiche</w:t>
+        </w:r>
+        <w:r>
+          <w:rPr>
+            <w:rFonts w:asciiTheme="minorHAnsi" w:hAnsiTheme="minorHAnsi" w:cstheme="minorHAnsi"/>
+            <w:bCs/>
+            <w:noProof/>
+            <w:webHidden/>
+          </w:rPr>
+          <w:tab/>
+        </w:r>
+        <w:r>
+          <w:rPr>
+            <w:rFonts w:asciiTheme="minorHAnsi" w:hAnsiTheme="minorHAnsi" w:cstheme="minorHAnsi"/>
+            <w:bCs/>
+            <w:noProof/>
+            <w:webHidden/>
+          </w:rPr>
+          <w:fldChar w:fldCharType="begin"/>
+        </w:r>
+        <w:r>
+          <w:rPr>
+            <w:rFonts w:asciiTheme="minorHAnsi" w:hAnsiTheme="minorHAnsi" w:cstheme="minorHAnsi"/>
+            <w:bCs/>
+            <w:noProof/>
+            <w:webHidden/>
+          </w:rPr>
+          <w:instrText xml:space="preserve"> PAGEREF _Toc41585896 \h </w:instrText>
+        </w:r>
+        <w:r>
+          <w:rPr>
+            <w:rFonts w:asciiTheme="minorHAnsi" w:hAnsiTheme="minorHAnsi" w:cstheme="minorHAnsi"/>
+            <w:bCs/>
+            <w:noProof/>
+            <w:webHidden/>
+          </w:rPr>
+        </w:r>
+        <w:r>
+          <w:rPr>
+            <w:rFonts w:asciiTheme="minorHAnsi" w:hAnsiTheme="minorHAnsi" w:cstheme="minorHAnsi"/>
+            <w:bCs/>
+            <w:noProof/>
+            <w:webHidden/>
+          </w:rPr>
+          <w:fldChar w:fldCharType="separate"/>
+        </w:r>
+        <w:r>
+          <w:rPr>
+            <w:rFonts w:asciiTheme="minorHAnsi" w:hAnsiTheme="minorHAnsi" w:cstheme="minorHAnsi"/>
+            <w:bCs/>
+            <w:noProof/>
+            <w:webHidden/>
+          </w:rPr>
+          <w:t>6</w:t>
+        </w:r>
+        <w:r>
+          <w:rPr>
+            <w:rFonts w:asciiTheme="minorHAnsi" w:hAnsiTheme="minorHAnsi" w:cstheme="minorHAnsi"/>
+            <w:bCs/>
+            <w:noProof/>
+            <w:webHidden/>
+          </w:rPr>
+          <w:fldChar w:fldCharType="end"/>
+        </w:r>
+      </w:hyperlink>
+    </w:p>
+    <w:p>
+      <w:pPr>
+        <w:pStyle w:val="Sommario3"/>
+        <w:tabs>
+          <w:tab w:val="right" w:leader="dot" w:pos="9622"/>
+        </w:tabs>
+        <w:rPr>
+          <w:rFonts w:asciiTheme="minorHAnsi" w:eastAsiaTheme="minorEastAsia" w:hAnsiTheme="minorHAnsi" w:cstheme="minorHAnsi"/>
+          <w:bCs/>
+          <w:noProof/>
+          <w:sz w:val="22"/>
+          <w:szCs w:val="22"/>
+          <w:lang w:eastAsia="it-IT"/>
+        </w:rPr>
+      </w:pPr>
+      <w:hyperlink w:anchor="_Toc41585897" w:history="1">
+        <w:r>
+          <w:rPr>
+            <w:rStyle w:val="Collegamentoipertestuale"/>
+            <w:rFonts w:asciiTheme="minorHAnsi" w:hAnsiTheme="minorHAnsi" w:cstheme="minorHAnsi"/>
+            <w:bCs/>
+            <w:noProof/>
+          </w:rPr>
+          <w:t>Requisiti minimi della piattaforma</w:t>
+        </w:r>
+        <w:r>
+          <w:rPr>
+            <w:rFonts w:asciiTheme="minorHAnsi" w:hAnsiTheme="minorHAnsi" w:cstheme="minorHAnsi"/>
+            <w:bCs/>
+            <w:noProof/>
+            <w:webHidden/>
+          </w:rPr>
+          <w:tab/>
+        </w:r>
+        <w:r>
+          <w:rPr>
+            <w:rFonts w:asciiTheme="minorHAnsi" w:hAnsiTheme="minorHAnsi" w:cstheme="minorHAnsi"/>
+            <w:bCs/>
+            <w:noProof/>
+            <w:webHidden/>
+          </w:rPr>
+          <w:fldChar w:fldCharType="begin"/>
+        </w:r>
+        <w:r>
+          <w:rPr>
+            <w:rFonts w:asciiTheme="minorHAnsi" w:hAnsiTheme="minorHAnsi" w:cstheme="minorHAnsi"/>
+            <w:bCs/>
+            <w:noProof/>
+            <w:webHidden/>
+          </w:rPr>
+          <w:instrText xml:space="preserve"> PAGEREF _Toc41585897 \h </w:instrText>
+        </w:r>
+        <w:r>
+          <w:rPr>
+            <w:rFonts w:asciiTheme="minorHAnsi" w:hAnsiTheme="minorHAnsi" w:cstheme="minorHAnsi"/>
+            <w:bCs/>
+            <w:noProof/>
+            <w:webHidden/>
+          </w:rPr>
+        </w:r>
+        <w:r>
+          <w:rPr>
+            <w:rFonts w:asciiTheme="minorHAnsi" w:hAnsiTheme="minorHAnsi" w:cstheme="minorHAnsi"/>
+            <w:bCs/>
+            <w:noProof/>
+            <w:webHidden/>
+          </w:rPr>
+          <w:fldChar w:fldCharType="separate"/>
+        </w:r>
+        <w:r>
+          <w:rPr>
+            <w:rFonts w:asciiTheme="minorHAnsi" w:hAnsiTheme="minorHAnsi" w:cstheme="minorHAnsi"/>
+            <w:bCs/>
+            <w:noProof/>
+            <w:webHidden/>
+          </w:rPr>
+          <w:t>6</w:t>
+        </w:r>
+        <w:r>
+          <w:rPr>
+            <w:rFonts w:asciiTheme="minorHAnsi" w:hAnsiTheme="minorHAnsi" w:cstheme="minorHAnsi"/>
+            <w:bCs/>
+            <w:noProof/>
+            <w:webHidden/>
+          </w:rPr>
+          <w:fldChar w:fldCharType="end"/>
+        </w:r>
+      </w:hyperlink>
+    </w:p>
+    <w:p>
+      <w:pPr>
+        <w:pStyle w:val="Sommario3"/>
+        <w:tabs>
+          <w:tab w:val="right" w:leader="dot" w:pos="9622"/>
+        </w:tabs>
+        <w:rPr>
+          <w:rFonts w:asciiTheme="minorHAnsi" w:eastAsiaTheme="minorEastAsia" w:hAnsiTheme="minorHAnsi" w:cstheme="minorHAnsi"/>
+          <w:bCs/>
+          <w:noProof/>
+          <w:sz w:val="22"/>
+          <w:szCs w:val="22"/>
+          <w:lang w:eastAsia="it-IT"/>
+        </w:rPr>
+      </w:pPr>
+      <w:hyperlink w:anchor="_Toc41585898" w:history="1">
+        <w:r>
+          <w:rPr>
+            <w:rStyle w:val="Collegamentoipertestuale"/>
+            <w:rFonts w:asciiTheme="minorHAnsi" w:hAnsiTheme="minorHAnsi" w:cstheme="minorHAnsi"/>
+            <w:bCs/>
+            <w:noProof/>
+          </w:rPr>
+          <w:t>Budget</w:t>
+        </w:r>
+        <w:r>
+          <w:rPr>
+            <w:rFonts w:asciiTheme="minorHAnsi" w:hAnsiTheme="minorHAnsi" w:cstheme="minorHAnsi"/>
+            <w:bCs/>
+            <w:noProof/>
+            <w:webHidden/>
+          </w:rPr>
+          <w:tab/>
+        </w:r>
+        <w:r>
+          <w:rPr>
+            <w:rFonts w:asciiTheme="minorHAnsi" w:hAnsiTheme="minorHAnsi" w:cstheme="minorHAnsi"/>
+            <w:bCs/>
+            <w:noProof/>
+            <w:webHidden/>
+          </w:rPr>
+          <w:fldChar w:fldCharType="begin"/>
+        </w:r>
+        <w:r>
+          <w:rPr>
+            <w:rFonts w:asciiTheme="minorHAnsi" w:hAnsiTheme="minorHAnsi" w:cstheme="minorHAnsi"/>
+            <w:bCs/>
+            <w:noProof/>
+            <w:webHidden/>
+          </w:rPr>
+          <w:instrText xml:space="preserve"> PAGEREF _Toc41585898 \h </w:instrText>
+        </w:r>
+        <w:r>
+          <w:rPr>
+            <w:rFonts w:asciiTheme="minorHAnsi" w:hAnsiTheme="minorHAnsi" w:cstheme="minorHAnsi"/>
+            <w:bCs/>
+            <w:noProof/>
+            <w:webHidden/>
+          </w:rPr>
+        </w:r>
+        <w:r>
+          <w:rPr>
+            <w:rFonts w:asciiTheme="minorHAnsi" w:hAnsiTheme="minorHAnsi" w:cstheme="minorHAnsi"/>
+            <w:bCs/>
+            <w:noProof/>
+            <w:webHidden/>
+          </w:rPr>
+          <w:fldChar w:fldCharType="separate"/>
+        </w:r>
+        <w:r>
+          <w:rPr>
+            <w:rFonts w:asciiTheme="minorHAnsi" w:hAnsiTheme="minorHAnsi" w:cstheme="minorHAnsi"/>
+            <w:bCs/>
+            <w:noProof/>
+            <w:webHidden/>
+          </w:rPr>
+          <w:t>6</w:t>
+        </w:r>
+        <w:r>
+          <w:rPr>
+            <w:rFonts w:asciiTheme="minorHAnsi" w:hAnsiTheme="minorHAnsi" w:cstheme="minorHAnsi"/>
+            <w:bCs/>
+            <w:noProof/>
+            <w:webHidden/>
+          </w:rPr>
+          <w:fldChar w:fldCharType="end"/>
+        </w:r>
+      </w:hyperlink>
+    </w:p>
+    <w:p>
+      <w:pPr>
+        <w:pStyle w:val="Sommario3"/>
+        <w:tabs>
+          <w:tab w:val="right" w:leader="dot" w:pos="9622"/>
+        </w:tabs>
+        <w:rPr>
+          <w:rFonts w:asciiTheme="minorHAnsi" w:eastAsiaTheme="minorEastAsia" w:hAnsiTheme="minorHAnsi" w:cstheme="minorHAnsi"/>
+          <w:bCs/>
+          <w:noProof/>
+          <w:sz w:val="22"/>
+          <w:szCs w:val="22"/>
+          <w:lang w:eastAsia="it-IT"/>
+        </w:rPr>
+      </w:pPr>
+      <w:hyperlink w:anchor="_Toc41585899" w:history="1">
+        <w:r>
+          <w:rPr>
+            <w:rStyle w:val="Collegamentoipertestuale"/>
+            <w:rFonts w:asciiTheme="minorHAnsi" w:hAnsiTheme="minorHAnsi" w:cstheme="minorHAnsi"/>
+            <w:bCs/>
+            <w:noProof/>
+          </w:rPr>
+          <w:t>Tempo</w:t>
+        </w:r>
+        <w:r>
+          <w:rPr>
+            <w:rFonts w:asciiTheme="minorHAnsi" w:hAnsiTheme="minorHAnsi" w:cstheme="minorHAnsi"/>
+            <w:bCs/>
+            <w:noProof/>
+            <w:webHidden/>
+          </w:rPr>
+          <w:tab/>
+        </w:r>
+        <w:r>
+          <w:rPr>
+            <w:rFonts w:asciiTheme="minorHAnsi" w:hAnsiTheme="minorHAnsi" w:cstheme="minorHAnsi"/>
+            <w:bCs/>
+            <w:noProof/>
+            <w:webHidden/>
+          </w:rPr>
+          <w:fldChar w:fldCharType="begin"/>
+        </w:r>
+        <w:r>
+          <w:rPr>
+            <w:rFonts w:asciiTheme="minorHAnsi" w:hAnsiTheme="minorHAnsi" w:cstheme="minorHAnsi"/>
+            <w:bCs/>
+            <w:noProof/>
+            <w:webHidden/>
+          </w:rPr>
+          <w:instrText xml:space="preserve"> PAGEREF _Toc41585899 \h </w:instrText>
+        </w:r>
+        <w:r>
+          <w:rPr>
+            <w:rFonts w:asciiTheme="minorHAnsi" w:hAnsiTheme="minorHAnsi" w:cstheme="minorHAnsi"/>
+            <w:bCs/>
+            <w:noProof/>
+            <w:webHidden/>
+          </w:rPr>
+        </w:r>
+        <w:r>
+          <w:rPr>
+            <w:rFonts w:asciiTheme="minorHAnsi" w:hAnsiTheme="minorHAnsi" w:cstheme="minorHAnsi"/>
+            <w:bCs/>
+            <w:noProof/>
+            <w:webHidden/>
+          </w:rPr>
+          <w:fldChar w:fldCharType="separate"/>
+        </w:r>
+        <w:r>
+          <w:rPr>
+            <w:rFonts w:asciiTheme="minorHAnsi" w:hAnsiTheme="minorHAnsi" w:cstheme="minorHAnsi"/>
+            <w:bCs/>
+            <w:noProof/>
+            <w:webHidden/>
+          </w:rPr>
+          <w:t>6</w:t>
+        </w:r>
+        <w:r>
+          <w:rPr>
+            <w:rFonts w:asciiTheme="minorHAnsi" w:hAnsiTheme="minorHAnsi" w:cstheme="minorHAnsi"/>
+            <w:bCs/>
+            <w:noProof/>
+            <w:webHidden/>
+          </w:rPr>
+          <w:fldChar w:fldCharType="end"/>
+        </w:r>
+      </w:hyperlink>
+    </w:p>
+    <w:p>
+      <w:pPr>
+        <w:pStyle w:val="Sommario3"/>
+        <w:tabs>
+          <w:tab w:val="right" w:leader="dot" w:pos="9622"/>
+        </w:tabs>
+        <w:rPr>
+          <w:rFonts w:asciiTheme="minorHAnsi" w:eastAsiaTheme="minorEastAsia" w:hAnsiTheme="minorHAnsi" w:cstheme="minorHAnsi"/>
+          <w:bCs/>
+          <w:noProof/>
+          <w:sz w:val="22"/>
+          <w:szCs w:val="22"/>
+          <w:lang w:eastAsia="it-IT"/>
+        </w:rPr>
+      </w:pPr>
+      <w:hyperlink w:anchor="_Toc41585900" w:history="1">
+        <w:r>
+          <w:rPr>
+            <w:rStyle w:val="Collegamentoipertestuale"/>
+            <w:rFonts w:asciiTheme="minorHAnsi" w:hAnsiTheme="minorHAnsi" w:cstheme="minorHAnsi"/>
+            <w:bCs/>
+            <w:noProof/>
+          </w:rPr>
+          <w:t>Responsabilità del cliente</w:t>
+        </w:r>
+        <w:r>
+          <w:rPr>
+            <w:rFonts w:asciiTheme="minorHAnsi" w:hAnsiTheme="minorHAnsi" w:cstheme="minorHAnsi"/>
+            <w:bCs/>
+            <w:noProof/>
+            <w:webHidden/>
+          </w:rPr>
+          <w:tab/>
+        </w:r>
+        <w:r>
+          <w:rPr>
+            <w:rFonts w:asciiTheme="minorHAnsi" w:hAnsiTheme="minorHAnsi" w:cstheme="minorHAnsi"/>
+            <w:bCs/>
+            <w:noProof/>
+            <w:webHidden/>
+          </w:rPr>
+          <w:fldChar w:fldCharType="begin"/>
+        </w:r>
+        <w:r>
+          <w:rPr>
+            <w:rFonts w:asciiTheme="minorHAnsi" w:hAnsiTheme="minorHAnsi" w:cstheme="minorHAnsi"/>
+            <w:bCs/>
+            <w:noProof/>
+            <w:webHidden/>
+          </w:rPr>
+          <w:instrText xml:space="preserve"> PAGEREF _Toc41585900 \h </w:instrText>
+        </w:r>
+        <w:r>
+          <w:rPr>
+            <w:rFonts w:asciiTheme="minorHAnsi" w:hAnsiTheme="minorHAnsi" w:cstheme="minorHAnsi"/>
+            <w:bCs/>
+            <w:noProof/>
+            <w:webHidden/>
+          </w:rPr>
+        </w:r>
+        <w:r>
+          <w:rPr>
+            <w:rFonts w:asciiTheme="minorHAnsi" w:hAnsiTheme="minorHAnsi" w:cstheme="minorHAnsi"/>
+            <w:bCs/>
+            <w:noProof/>
+            <w:webHidden/>
+          </w:rPr>
+          <w:fldChar w:fldCharType="separate"/>
+        </w:r>
+        <w:r>
+          <w:rPr>
+            <w:rFonts w:asciiTheme="minorHAnsi" w:hAnsiTheme="minorHAnsi" w:cstheme="minorHAnsi"/>
+            <w:bCs/>
+            <w:noProof/>
+            <w:webHidden/>
+          </w:rPr>
+          <w:t>6</w:t>
+        </w:r>
+        <w:r>
+          <w:rPr>
+            <w:rFonts w:asciiTheme="minorHAnsi" w:hAnsiTheme="minorHAnsi" w:cstheme="minorHAnsi"/>
+            <w:bCs/>
+            <w:noProof/>
+            <w:webHidden/>
+          </w:rPr>
+          <w:fldChar w:fldCharType="end"/>
+        </w:r>
+      </w:hyperlink>
+    </w:p>
+    <w:p>
+      <w:pPr>
+        <w:pStyle w:val="Sommario3"/>
+        <w:tabs>
+          <w:tab w:val="right" w:leader="dot" w:pos="9622"/>
+        </w:tabs>
+        <w:rPr>
+          <w:rFonts w:asciiTheme="minorHAnsi" w:eastAsiaTheme="minorEastAsia" w:hAnsiTheme="minorHAnsi" w:cstheme="minorHAnsi"/>
+          <w:bCs/>
+          <w:noProof/>
+          <w:sz w:val="22"/>
+          <w:szCs w:val="22"/>
+          <w:lang w:eastAsia="it-IT"/>
+        </w:rPr>
+      </w:pPr>
+      <w:hyperlink w:anchor="_Toc41585901" w:history="1">
+        <w:r>
+          <w:rPr>
+            <w:rStyle w:val="Collegamentoipertestuale"/>
+            <w:rFonts w:asciiTheme="minorHAnsi" w:hAnsiTheme="minorHAnsi" w:cstheme="minorHAnsi"/>
+            <w:bCs/>
+            <w:noProof/>
+          </w:rPr>
+          <w:t>Contenuti</w:t>
+        </w:r>
+        <w:r>
+          <w:rPr>
+            <w:rFonts w:asciiTheme="minorHAnsi" w:hAnsiTheme="minorHAnsi" w:cstheme="minorHAnsi"/>
+            <w:bCs/>
+            <w:noProof/>
+            <w:webHidden/>
+          </w:rPr>
+          <w:tab/>
+        </w:r>
+        <w:r>
+          <w:rPr>
+            <w:rFonts w:asciiTheme="minorHAnsi" w:hAnsiTheme="minorHAnsi" w:cstheme="minorHAnsi"/>
+            <w:bCs/>
+            <w:noProof/>
+            <w:webHidden/>
+          </w:rPr>
+          <w:fldChar w:fldCharType="begin"/>
+        </w:r>
+        <w:r>
+          <w:rPr>
+            <w:rFonts w:asciiTheme="minorHAnsi" w:hAnsiTheme="minorHAnsi" w:cstheme="minorHAnsi"/>
+            <w:bCs/>
+            <w:noProof/>
+            <w:webHidden/>
+          </w:rPr>
+          <w:instrText xml:space="preserve"> PAGEREF _Toc41585901 \h </w:instrText>
+        </w:r>
+        <w:r>
+          <w:rPr>
+            <w:rFonts w:asciiTheme="minorHAnsi" w:hAnsiTheme="minorHAnsi" w:cstheme="minorHAnsi"/>
+            <w:bCs/>
+            <w:noProof/>
+            <w:webHidden/>
+          </w:rPr>
+        </w:r>
+        <w:r>
+          <w:rPr>
+            <w:rFonts w:asciiTheme="minorHAnsi" w:hAnsiTheme="minorHAnsi" w:cstheme="minorHAnsi"/>
+            <w:bCs/>
+            <w:noProof/>
+            <w:webHidden/>
+          </w:rPr>
+          <w:fldChar w:fldCharType="separate"/>
+        </w:r>
+        <w:r>
+          <w:rPr>
+            <w:rFonts w:asciiTheme="minorHAnsi" w:hAnsiTheme="minorHAnsi" w:cstheme="minorHAnsi"/>
+            <w:bCs/>
+            <w:noProof/>
+            <w:webHidden/>
+          </w:rPr>
+          <w:t>6</w:t>
+        </w:r>
+        <w:r>
+          <w:rPr>
+            <w:rFonts w:asciiTheme="minorHAnsi" w:hAnsiTheme="minorHAnsi" w:cstheme="minorHAnsi"/>
+            <w:bCs/>
             <w:noProof/>
             <w:webHidden/>
           </w:rPr>
@@ -969,21 +1639,28 @@
           <w:tab w:val="right" w:leader="dot" w:pos="9622"/>
         </w:tabs>
         <w:rPr>
-          <w:rFonts w:asciiTheme="minorHAnsi" w:eastAsiaTheme="minorEastAsia" w:hAnsiTheme="minorHAnsi"/>
+          <w:rFonts w:asciiTheme="minorHAnsi" w:eastAsiaTheme="minorEastAsia" w:hAnsiTheme="minorHAnsi" w:cstheme="minorHAnsi"/>
+          <w:bCs/>
           <w:noProof/>
+          <w:sz w:val="22"/>
+          <w:szCs w:val="22"/>
           <w:lang w:eastAsia="it-IT"/>
         </w:rPr>
       </w:pPr>
-      <w:hyperlink w:anchor="_Toc41400380" w:history="1">
+      <w:hyperlink w:anchor="_Toc41585902" w:history="1">
         <w:r>
           <w:rPr>
             <w:rStyle w:val="Collegamentoipertestuale"/>
+            <w:rFonts w:asciiTheme="minorHAnsi" w:hAnsiTheme="minorHAnsi" w:cstheme="minorHAnsi"/>
+            <w:bCs/>
             <w:noProof/>
           </w:rPr>
           <w:t>Manuale di stile</w:t>
         </w:r>
         <w:r>
           <w:rPr>
+            <w:rFonts w:asciiTheme="minorHAnsi" w:hAnsiTheme="minorHAnsi" w:cstheme="minorHAnsi"/>
+            <w:bCs/>
             <w:noProof/>
             <w:webHidden/>
           </w:rPr>
@@ -991,6 +1668,8 @@
         </w:r>
         <w:r>
           <w:rPr>
+            <w:rFonts w:asciiTheme="minorHAnsi" w:hAnsiTheme="minorHAnsi" w:cstheme="minorHAnsi"/>
+            <w:bCs/>
             <w:noProof/>
             <w:webHidden/>
           </w:rPr>
@@ -998,19 +1677,25 @@
         </w:r>
         <w:r>
           <w:rPr>
-            <w:noProof/>
-            <w:webHidden/>
-          </w:rPr>
-          <w:instrText xml:space="preserve"> PAGEREF _Toc41400380 \h </w:instrText>
-        </w:r>
-        <w:r>
-          <w:rPr>
-            <w:noProof/>
-            <w:webHidden/>
-          </w:rPr>
-        </w:r>
-        <w:r>
-          <w:rPr>
+            <w:rFonts w:asciiTheme="minorHAnsi" w:hAnsiTheme="minorHAnsi" w:cstheme="minorHAnsi"/>
+            <w:bCs/>
+            <w:noProof/>
+            <w:webHidden/>
+          </w:rPr>
+          <w:instrText xml:space="preserve"> PAGEREF _Toc41585902 \h </w:instrText>
+        </w:r>
+        <w:r>
+          <w:rPr>
+            <w:rFonts w:asciiTheme="minorHAnsi" w:hAnsiTheme="minorHAnsi" w:cstheme="minorHAnsi"/>
+            <w:bCs/>
+            <w:noProof/>
+            <w:webHidden/>
+          </w:rPr>
+        </w:r>
+        <w:r>
+          <w:rPr>
+            <w:rFonts w:asciiTheme="minorHAnsi" w:hAnsiTheme="minorHAnsi" w:cstheme="minorHAnsi"/>
+            <w:bCs/>
             <w:noProof/>
             <w:webHidden/>
           </w:rPr>
@@ -1018,13 +1703,17 @@
         </w:r>
         <w:r>
           <w:rPr>
-            <w:noProof/>
-            <w:webHidden/>
-          </w:rPr>
-          <w:t>6</w:t>
-        </w:r>
-        <w:r>
-          <w:rPr>
+            <w:rFonts w:asciiTheme="minorHAnsi" w:hAnsiTheme="minorHAnsi" w:cstheme="minorHAnsi"/>
+            <w:bCs/>
+            <w:noProof/>
+            <w:webHidden/>
+          </w:rPr>
+          <w:t>8</w:t>
+        </w:r>
+        <w:r>
+          <w:rPr>
+            <w:rFonts w:asciiTheme="minorHAnsi" w:hAnsiTheme="minorHAnsi" w:cstheme="minorHAnsi"/>
+            <w:bCs/>
             <w:noProof/>
             <w:webHidden/>
           </w:rPr>
@@ -1039,21 +1728,28 @@
           <w:tab w:val="right" w:leader="dot" w:pos="9622"/>
         </w:tabs>
         <w:rPr>
-          <w:rFonts w:asciiTheme="minorHAnsi" w:eastAsiaTheme="minorEastAsia" w:hAnsiTheme="minorHAnsi"/>
+          <w:rFonts w:asciiTheme="minorHAnsi" w:eastAsiaTheme="minorEastAsia" w:hAnsiTheme="minorHAnsi" w:cstheme="minorHAnsi"/>
+          <w:bCs/>
           <w:noProof/>
+          <w:sz w:val="22"/>
+          <w:szCs w:val="22"/>
           <w:lang w:eastAsia="it-IT"/>
         </w:rPr>
       </w:pPr>
-      <w:hyperlink w:anchor="_Toc41400381" w:history="1">
+      <w:hyperlink w:anchor="_Toc41585903" w:history="1">
         <w:r>
           <w:rPr>
             <w:rStyle w:val="Collegamentoipertestuale"/>
+            <w:rFonts w:asciiTheme="minorHAnsi" w:hAnsiTheme="minorHAnsi" w:cstheme="minorHAnsi"/>
+            <w:bCs/>
             <w:noProof/>
           </w:rPr>
           <w:t>Stimare i Costi</w:t>
         </w:r>
         <w:r>
           <w:rPr>
+            <w:rFonts w:asciiTheme="minorHAnsi" w:hAnsiTheme="minorHAnsi" w:cstheme="minorHAnsi"/>
+            <w:bCs/>
             <w:noProof/>
             <w:webHidden/>
           </w:rPr>
@@ -1061,6 +1757,8 @@
         </w:r>
         <w:r>
           <w:rPr>
+            <w:rFonts w:asciiTheme="minorHAnsi" w:hAnsiTheme="minorHAnsi" w:cstheme="minorHAnsi"/>
+            <w:bCs/>
             <w:noProof/>
             <w:webHidden/>
           </w:rPr>
@@ -1068,19 +1766,25 @@
         </w:r>
         <w:r>
           <w:rPr>
-            <w:noProof/>
-            <w:webHidden/>
-          </w:rPr>
-          <w:instrText xml:space="preserve"> PAGEREF _Toc41400381 \h </w:instrText>
-        </w:r>
-        <w:r>
-          <w:rPr>
-            <w:noProof/>
-            <w:webHidden/>
-          </w:rPr>
-        </w:r>
-        <w:r>
-          <w:rPr>
+            <w:rFonts w:asciiTheme="minorHAnsi" w:hAnsiTheme="minorHAnsi" w:cstheme="minorHAnsi"/>
+            <w:bCs/>
+            <w:noProof/>
+            <w:webHidden/>
+          </w:rPr>
+          <w:instrText xml:space="preserve"> PAGEREF _Toc41585903 \h </w:instrText>
+        </w:r>
+        <w:r>
+          <w:rPr>
+            <w:rFonts w:asciiTheme="minorHAnsi" w:hAnsiTheme="minorHAnsi" w:cstheme="minorHAnsi"/>
+            <w:bCs/>
+            <w:noProof/>
+            <w:webHidden/>
+          </w:rPr>
+        </w:r>
+        <w:r>
+          <w:rPr>
+            <w:rFonts w:asciiTheme="minorHAnsi" w:hAnsiTheme="minorHAnsi" w:cstheme="minorHAnsi"/>
+            <w:bCs/>
             <w:noProof/>
             <w:webHidden/>
           </w:rPr>
@@ -1088,13 +1792,17 @@
         </w:r>
         <w:r>
           <w:rPr>
-            <w:noProof/>
-            <w:webHidden/>
-          </w:rPr>
-          <w:t>7</w:t>
-        </w:r>
-        <w:r>
-          <w:rPr>
+            <w:rFonts w:asciiTheme="minorHAnsi" w:hAnsiTheme="minorHAnsi" w:cstheme="minorHAnsi"/>
+            <w:bCs/>
+            <w:noProof/>
+            <w:webHidden/>
+          </w:rPr>
+          <w:t>9</w:t>
+        </w:r>
+        <w:r>
+          <w:rPr>
+            <w:rFonts w:asciiTheme="minorHAnsi" w:hAnsiTheme="minorHAnsi" w:cstheme="minorHAnsi"/>
+            <w:bCs/>
             <w:noProof/>
             <w:webHidden/>
           </w:rPr>
@@ -1109,21 +1817,28 @@
           <w:tab w:val="right" w:leader="dot" w:pos="9622"/>
         </w:tabs>
         <w:rPr>
-          <w:rFonts w:asciiTheme="minorHAnsi" w:eastAsiaTheme="minorEastAsia" w:hAnsiTheme="minorHAnsi"/>
+          <w:rFonts w:asciiTheme="minorHAnsi" w:eastAsiaTheme="minorEastAsia" w:hAnsiTheme="minorHAnsi" w:cstheme="minorHAnsi"/>
+          <w:bCs/>
           <w:noProof/>
+          <w:sz w:val="22"/>
+          <w:szCs w:val="22"/>
           <w:lang w:eastAsia="it-IT"/>
         </w:rPr>
       </w:pPr>
-      <w:hyperlink w:anchor="_Toc41400382" w:history="1">
+      <w:hyperlink w:anchor="_Toc41585904" w:history="1">
         <w:r>
           <w:rPr>
             <w:rStyle w:val="Collegamentoipertestuale"/>
+            <w:rFonts w:asciiTheme="minorHAnsi" w:hAnsiTheme="minorHAnsi" w:cstheme="minorHAnsi"/>
+            <w:bCs/>
             <w:noProof/>
           </w:rPr>
           <w:t>Monitoraggio progetto</w:t>
         </w:r>
         <w:r>
           <w:rPr>
+            <w:rFonts w:asciiTheme="minorHAnsi" w:hAnsiTheme="minorHAnsi" w:cstheme="minorHAnsi"/>
+            <w:bCs/>
             <w:noProof/>
             <w:webHidden/>
           </w:rPr>
@@ -1131,6 +1846,8 @@
         </w:r>
         <w:r>
           <w:rPr>
+            <w:rFonts w:asciiTheme="minorHAnsi" w:hAnsiTheme="minorHAnsi" w:cstheme="minorHAnsi"/>
+            <w:bCs/>
             <w:noProof/>
             <w:webHidden/>
           </w:rPr>
@@ -1138,19 +1855,25 @@
         </w:r>
         <w:r>
           <w:rPr>
-            <w:noProof/>
-            <w:webHidden/>
-          </w:rPr>
-          <w:instrText xml:space="preserve"> PAGEREF _Toc41400382 \h </w:instrText>
-        </w:r>
-        <w:r>
-          <w:rPr>
-            <w:noProof/>
-            <w:webHidden/>
-          </w:rPr>
-        </w:r>
-        <w:r>
-          <w:rPr>
+            <w:rFonts w:asciiTheme="minorHAnsi" w:hAnsiTheme="minorHAnsi" w:cstheme="minorHAnsi"/>
+            <w:bCs/>
+            <w:noProof/>
+            <w:webHidden/>
+          </w:rPr>
+          <w:instrText xml:space="preserve"> PAGEREF _Toc41585904 \h </w:instrText>
+        </w:r>
+        <w:r>
+          <w:rPr>
+            <w:rFonts w:asciiTheme="minorHAnsi" w:hAnsiTheme="minorHAnsi" w:cstheme="minorHAnsi"/>
+            <w:bCs/>
+            <w:noProof/>
+            <w:webHidden/>
+          </w:rPr>
+        </w:r>
+        <w:r>
+          <w:rPr>
+            <w:rFonts w:asciiTheme="minorHAnsi" w:hAnsiTheme="minorHAnsi" w:cstheme="minorHAnsi"/>
+            <w:bCs/>
             <w:noProof/>
             <w:webHidden/>
           </w:rPr>
@@ -1158,13 +1881,17 @@
         </w:r>
         <w:r>
           <w:rPr>
-            <w:noProof/>
-            <w:webHidden/>
-          </w:rPr>
-          <w:t>8</w:t>
-        </w:r>
-        <w:r>
-          <w:rPr>
+            <w:rFonts w:asciiTheme="minorHAnsi" w:hAnsiTheme="minorHAnsi" w:cstheme="minorHAnsi"/>
+            <w:bCs/>
+            <w:noProof/>
+            <w:webHidden/>
+          </w:rPr>
+          <w:t>11</w:t>
+        </w:r>
+        <w:r>
+          <w:rPr>
+            <w:rFonts w:asciiTheme="minorHAnsi" w:hAnsiTheme="minorHAnsi" w:cstheme="minorHAnsi"/>
+            <w:bCs/>
             <w:noProof/>
             <w:webHidden/>
           </w:rPr>
@@ -1179,21 +1906,28 @@
           <w:tab w:val="right" w:leader="dot" w:pos="9622"/>
         </w:tabs>
         <w:rPr>
-          <w:rFonts w:asciiTheme="minorHAnsi" w:eastAsiaTheme="minorEastAsia" w:hAnsiTheme="minorHAnsi"/>
+          <w:rFonts w:asciiTheme="minorHAnsi" w:eastAsiaTheme="minorEastAsia" w:hAnsiTheme="minorHAnsi" w:cstheme="minorHAnsi"/>
+          <w:bCs/>
           <w:noProof/>
+          <w:sz w:val="22"/>
+          <w:szCs w:val="22"/>
           <w:lang w:eastAsia="it-IT"/>
         </w:rPr>
       </w:pPr>
-      <w:hyperlink w:anchor="_Toc41400383" w:history="1">
+      <w:hyperlink w:anchor="_Toc41585905" w:history="1">
         <w:r>
           <w:rPr>
             <w:rStyle w:val="Collegamentoipertestuale"/>
+            <w:rFonts w:asciiTheme="minorHAnsi" w:hAnsiTheme="minorHAnsi" w:cstheme="minorHAnsi"/>
+            <w:bCs/>
             <w:noProof/>
           </w:rPr>
           <w:t>Individuare e reperire le risorse</w:t>
         </w:r>
         <w:r>
           <w:rPr>
+            <w:rFonts w:asciiTheme="minorHAnsi" w:hAnsiTheme="minorHAnsi" w:cstheme="minorHAnsi"/>
+            <w:bCs/>
             <w:noProof/>
             <w:webHidden/>
           </w:rPr>
@@ -1201,6 +1935,8 @@
         </w:r>
         <w:r>
           <w:rPr>
+            <w:rFonts w:asciiTheme="minorHAnsi" w:hAnsiTheme="minorHAnsi" w:cstheme="minorHAnsi"/>
+            <w:bCs/>
             <w:noProof/>
             <w:webHidden/>
           </w:rPr>
@@ -1208,19 +1944,25 @@
         </w:r>
         <w:r>
           <w:rPr>
-            <w:noProof/>
-            <w:webHidden/>
-          </w:rPr>
-          <w:instrText xml:space="preserve"> PAGEREF _Toc41400383 \h </w:instrText>
-        </w:r>
-        <w:r>
-          <w:rPr>
-            <w:noProof/>
-            <w:webHidden/>
-          </w:rPr>
-        </w:r>
-        <w:r>
-          <w:rPr>
+            <w:rFonts w:asciiTheme="minorHAnsi" w:hAnsiTheme="minorHAnsi" w:cstheme="minorHAnsi"/>
+            <w:bCs/>
+            <w:noProof/>
+            <w:webHidden/>
+          </w:rPr>
+          <w:instrText xml:space="preserve"> PAGEREF _Toc41585905 \h </w:instrText>
+        </w:r>
+        <w:r>
+          <w:rPr>
+            <w:rFonts w:asciiTheme="minorHAnsi" w:hAnsiTheme="minorHAnsi" w:cstheme="minorHAnsi"/>
+            <w:bCs/>
+            <w:noProof/>
+            <w:webHidden/>
+          </w:rPr>
+        </w:r>
+        <w:r>
+          <w:rPr>
+            <w:rFonts w:asciiTheme="minorHAnsi" w:hAnsiTheme="minorHAnsi" w:cstheme="minorHAnsi"/>
+            <w:bCs/>
             <w:noProof/>
             <w:webHidden/>
           </w:rPr>
@@ -1228,13 +1970,462 @@
         </w:r>
         <w:r>
           <w:rPr>
-            <w:noProof/>
-            <w:webHidden/>
-          </w:rPr>
-          <w:t>9</w:t>
-        </w:r>
-        <w:r>
-          <w:rPr>
+            <w:rFonts w:asciiTheme="minorHAnsi" w:hAnsiTheme="minorHAnsi" w:cstheme="minorHAnsi"/>
+            <w:bCs/>
+            <w:noProof/>
+            <w:webHidden/>
+          </w:rPr>
+          <w:t>13</w:t>
+        </w:r>
+        <w:r>
+          <w:rPr>
+            <w:rFonts w:asciiTheme="minorHAnsi" w:hAnsiTheme="minorHAnsi" w:cstheme="minorHAnsi"/>
+            <w:bCs/>
+            <w:noProof/>
+            <w:webHidden/>
+          </w:rPr>
+          <w:fldChar w:fldCharType="end"/>
+        </w:r>
+      </w:hyperlink>
+    </w:p>
+    <w:p>
+      <w:pPr>
+        <w:pStyle w:val="Sommario3"/>
+        <w:tabs>
+          <w:tab w:val="right" w:leader="dot" w:pos="9622"/>
+        </w:tabs>
+        <w:rPr>
+          <w:rFonts w:asciiTheme="minorHAnsi" w:eastAsiaTheme="minorEastAsia" w:hAnsiTheme="minorHAnsi" w:cstheme="minorHAnsi"/>
+          <w:bCs/>
+          <w:noProof/>
+          <w:sz w:val="22"/>
+          <w:szCs w:val="22"/>
+          <w:lang w:eastAsia="it-IT"/>
+        </w:rPr>
+      </w:pPr>
+      <w:hyperlink w:anchor="_Toc41585906" w:history="1">
+        <w:r>
+          <w:rPr>
+            <w:rStyle w:val="Collegamentoipertestuale"/>
+            <w:rFonts w:asciiTheme="minorHAnsi" w:hAnsiTheme="minorHAnsi" w:cstheme="minorHAnsi"/>
+            <w:bCs/>
+            <w:noProof/>
+          </w:rPr>
+          <w:t>Risorse umane</w:t>
+        </w:r>
+        <w:r>
+          <w:rPr>
+            <w:rFonts w:asciiTheme="minorHAnsi" w:hAnsiTheme="minorHAnsi" w:cstheme="minorHAnsi"/>
+            <w:bCs/>
+            <w:noProof/>
+            <w:webHidden/>
+          </w:rPr>
+          <w:tab/>
+        </w:r>
+        <w:r>
+          <w:rPr>
+            <w:rFonts w:asciiTheme="minorHAnsi" w:hAnsiTheme="minorHAnsi" w:cstheme="minorHAnsi"/>
+            <w:bCs/>
+            <w:noProof/>
+            <w:webHidden/>
+          </w:rPr>
+          <w:fldChar w:fldCharType="begin"/>
+        </w:r>
+        <w:r>
+          <w:rPr>
+            <w:rFonts w:asciiTheme="minorHAnsi" w:hAnsiTheme="minorHAnsi" w:cstheme="minorHAnsi"/>
+            <w:bCs/>
+            <w:noProof/>
+            <w:webHidden/>
+          </w:rPr>
+          <w:instrText xml:space="preserve"> PAGEREF _Toc41585906 \h </w:instrText>
+        </w:r>
+        <w:r>
+          <w:rPr>
+            <w:rFonts w:asciiTheme="minorHAnsi" w:hAnsiTheme="minorHAnsi" w:cstheme="minorHAnsi"/>
+            <w:bCs/>
+            <w:noProof/>
+            <w:webHidden/>
+          </w:rPr>
+        </w:r>
+        <w:r>
+          <w:rPr>
+            <w:rFonts w:asciiTheme="minorHAnsi" w:hAnsiTheme="minorHAnsi" w:cstheme="minorHAnsi"/>
+            <w:bCs/>
+            <w:noProof/>
+            <w:webHidden/>
+          </w:rPr>
+          <w:fldChar w:fldCharType="separate"/>
+        </w:r>
+        <w:r>
+          <w:rPr>
+            <w:rFonts w:asciiTheme="minorHAnsi" w:hAnsiTheme="minorHAnsi" w:cstheme="minorHAnsi"/>
+            <w:bCs/>
+            <w:noProof/>
+            <w:webHidden/>
+          </w:rPr>
+          <w:t>13</w:t>
+        </w:r>
+        <w:r>
+          <w:rPr>
+            <w:rFonts w:asciiTheme="minorHAnsi" w:hAnsiTheme="minorHAnsi" w:cstheme="minorHAnsi"/>
+            <w:bCs/>
+            <w:noProof/>
+            <w:webHidden/>
+          </w:rPr>
+          <w:fldChar w:fldCharType="end"/>
+        </w:r>
+      </w:hyperlink>
+    </w:p>
+    <w:p>
+      <w:pPr>
+        <w:pStyle w:val="Sommario3"/>
+        <w:tabs>
+          <w:tab w:val="right" w:leader="dot" w:pos="9622"/>
+        </w:tabs>
+        <w:rPr>
+          <w:rFonts w:asciiTheme="minorHAnsi" w:eastAsiaTheme="minorEastAsia" w:hAnsiTheme="minorHAnsi" w:cstheme="minorHAnsi"/>
+          <w:bCs/>
+          <w:noProof/>
+          <w:sz w:val="22"/>
+          <w:szCs w:val="22"/>
+          <w:lang w:eastAsia="it-IT"/>
+        </w:rPr>
+      </w:pPr>
+      <w:hyperlink w:anchor="_Toc41585907" w:history="1">
+        <w:r>
+          <w:rPr>
+            <w:rStyle w:val="Collegamentoipertestuale"/>
+            <w:rFonts w:asciiTheme="minorHAnsi" w:hAnsiTheme="minorHAnsi" w:cstheme="minorHAnsi"/>
+            <w:bCs/>
+            <w:noProof/>
+          </w:rPr>
+          <w:t>Risorse informative</w:t>
+        </w:r>
+        <w:r>
+          <w:rPr>
+            <w:rFonts w:asciiTheme="minorHAnsi" w:hAnsiTheme="minorHAnsi" w:cstheme="minorHAnsi"/>
+            <w:bCs/>
+            <w:noProof/>
+            <w:webHidden/>
+          </w:rPr>
+          <w:tab/>
+        </w:r>
+        <w:r>
+          <w:rPr>
+            <w:rFonts w:asciiTheme="minorHAnsi" w:hAnsiTheme="minorHAnsi" w:cstheme="minorHAnsi"/>
+            <w:bCs/>
+            <w:noProof/>
+            <w:webHidden/>
+          </w:rPr>
+          <w:fldChar w:fldCharType="begin"/>
+        </w:r>
+        <w:r>
+          <w:rPr>
+            <w:rFonts w:asciiTheme="minorHAnsi" w:hAnsiTheme="minorHAnsi" w:cstheme="minorHAnsi"/>
+            <w:bCs/>
+            <w:noProof/>
+            <w:webHidden/>
+          </w:rPr>
+          <w:instrText xml:space="preserve"> PAGEREF _Toc41585907 \h </w:instrText>
+        </w:r>
+        <w:r>
+          <w:rPr>
+            <w:rFonts w:asciiTheme="minorHAnsi" w:hAnsiTheme="minorHAnsi" w:cstheme="minorHAnsi"/>
+            <w:bCs/>
+            <w:noProof/>
+            <w:webHidden/>
+          </w:rPr>
+        </w:r>
+        <w:r>
+          <w:rPr>
+            <w:rFonts w:asciiTheme="minorHAnsi" w:hAnsiTheme="minorHAnsi" w:cstheme="minorHAnsi"/>
+            <w:bCs/>
+            <w:noProof/>
+            <w:webHidden/>
+          </w:rPr>
+          <w:fldChar w:fldCharType="separate"/>
+        </w:r>
+        <w:r>
+          <w:rPr>
+            <w:rFonts w:asciiTheme="minorHAnsi" w:hAnsiTheme="minorHAnsi" w:cstheme="minorHAnsi"/>
+            <w:bCs/>
+            <w:noProof/>
+            <w:webHidden/>
+          </w:rPr>
+          <w:t>13</w:t>
+        </w:r>
+        <w:r>
+          <w:rPr>
+            <w:rFonts w:asciiTheme="minorHAnsi" w:hAnsiTheme="minorHAnsi" w:cstheme="minorHAnsi"/>
+            <w:bCs/>
+            <w:noProof/>
+            <w:webHidden/>
+          </w:rPr>
+          <w:fldChar w:fldCharType="end"/>
+        </w:r>
+      </w:hyperlink>
+    </w:p>
+    <w:p>
+      <w:pPr>
+        <w:pStyle w:val="Sommario3"/>
+        <w:tabs>
+          <w:tab w:val="right" w:leader="dot" w:pos="9622"/>
+        </w:tabs>
+        <w:rPr>
+          <w:rFonts w:asciiTheme="minorHAnsi" w:eastAsiaTheme="minorEastAsia" w:hAnsiTheme="minorHAnsi" w:cstheme="minorHAnsi"/>
+          <w:bCs/>
+          <w:noProof/>
+          <w:sz w:val="22"/>
+          <w:szCs w:val="22"/>
+          <w:lang w:eastAsia="it-IT"/>
+        </w:rPr>
+      </w:pPr>
+      <w:hyperlink w:anchor="_Toc41585908" w:history="1">
+        <w:r>
+          <w:rPr>
+            <w:rStyle w:val="Collegamentoipertestuale"/>
+            <w:rFonts w:asciiTheme="minorHAnsi" w:hAnsiTheme="minorHAnsi" w:cstheme="minorHAnsi"/>
+            <w:bCs/>
+            <w:noProof/>
+          </w:rPr>
+          <w:t>Risorse applicative</w:t>
+        </w:r>
+        <w:r>
+          <w:rPr>
+            <w:rFonts w:asciiTheme="minorHAnsi" w:hAnsiTheme="minorHAnsi" w:cstheme="minorHAnsi"/>
+            <w:bCs/>
+            <w:noProof/>
+            <w:webHidden/>
+          </w:rPr>
+          <w:tab/>
+        </w:r>
+        <w:r>
+          <w:rPr>
+            <w:rFonts w:asciiTheme="minorHAnsi" w:hAnsiTheme="minorHAnsi" w:cstheme="minorHAnsi"/>
+            <w:bCs/>
+            <w:noProof/>
+            <w:webHidden/>
+          </w:rPr>
+          <w:fldChar w:fldCharType="begin"/>
+        </w:r>
+        <w:r>
+          <w:rPr>
+            <w:rFonts w:asciiTheme="minorHAnsi" w:hAnsiTheme="minorHAnsi" w:cstheme="minorHAnsi"/>
+            <w:bCs/>
+            <w:noProof/>
+            <w:webHidden/>
+          </w:rPr>
+          <w:instrText xml:space="preserve"> PAGEREF _Toc41585908 \h </w:instrText>
+        </w:r>
+        <w:r>
+          <w:rPr>
+            <w:rFonts w:asciiTheme="minorHAnsi" w:hAnsiTheme="minorHAnsi" w:cstheme="minorHAnsi"/>
+            <w:bCs/>
+            <w:noProof/>
+            <w:webHidden/>
+          </w:rPr>
+        </w:r>
+        <w:r>
+          <w:rPr>
+            <w:rFonts w:asciiTheme="minorHAnsi" w:hAnsiTheme="minorHAnsi" w:cstheme="minorHAnsi"/>
+            <w:bCs/>
+            <w:noProof/>
+            <w:webHidden/>
+          </w:rPr>
+          <w:fldChar w:fldCharType="separate"/>
+        </w:r>
+        <w:r>
+          <w:rPr>
+            <w:rFonts w:asciiTheme="minorHAnsi" w:hAnsiTheme="minorHAnsi" w:cstheme="minorHAnsi"/>
+            <w:bCs/>
+            <w:noProof/>
+            <w:webHidden/>
+          </w:rPr>
+          <w:t>13</w:t>
+        </w:r>
+        <w:r>
+          <w:rPr>
+            <w:rFonts w:asciiTheme="minorHAnsi" w:hAnsiTheme="minorHAnsi" w:cstheme="minorHAnsi"/>
+            <w:bCs/>
+            <w:noProof/>
+            <w:webHidden/>
+          </w:rPr>
+          <w:fldChar w:fldCharType="end"/>
+        </w:r>
+      </w:hyperlink>
+    </w:p>
+    <w:p>
+      <w:pPr>
+        <w:pStyle w:val="Sommario3"/>
+        <w:tabs>
+          <w:tab w:val="right" w:leader="dot" w:pos="9622"/>
+        </w:tabs>
+        <w:rPr>
+          <w:rFonts w:asciiTheme="minorHAnsi" w:eastAsiaTheme="minorEastAsia" w:hAnsiTheme="minorHAnsi" w:cstheme="minorHAnsi"/>
+          <w:bCs/>
+          <w:noProof/>
+          <w:sz w:val="22"/>
+          <w:szCs w:val="22"/>
+          <w:lang w:eastAsia="it-IT"/>
+        </w:rPr>
+      </w:pPr>
+      <w:hyperlink w:anchor="_Toc41585909" w:history="1">
+        <w:r>
+          <w:rPr>
+            <w:rStyle w:val="Collegamentoipertestuale"/>
+            <w:rFonts w:asciiTheme="minorHAnsi" w:hAnsiTheme="minorHAnsi" w:cstheme="minorHAnsi"/>
+            <w:bCs/>
+            <w:noProof/>
+          </w:rPr>
+          <w:t>Risorse strumentali</w:t>
+        </w:r>
+        <w:r>
+          <w:rPr>
+            <w:rFonts w:asciiTheme="minorHAnsi" w:hAnsiTheme="minorHAnsi" w:cstheme="minorHAnsi"/>
+            <w:bCs/>
+            <w:noProof/>
+            <w:webHidden/>
+          </w:rPr>
+          <w:tab/>
+        </w:r>
+        <w:r>
+          <w:rPr>
+            <w:rFonts w:asciiTheme="minorHAnsi" w:hAnsiTheme="minorHAnsi" w:cstheme="minorHAnsi"/>
+            <w:bCs/>
+            <w:noProof/>
+            <w:webHidden/>
+          </w:rPr>
+          <w:fldChar w:fldCharType="begin"/>
+        </w:r>
+        <w:r>
+          <w:rPr>
+            <w:rFonts w:asciiTheme="minorHAnsi" w:hAnsiTheme="minorHAnsi" w:cstheme="minorHAnsi"/>
+            <w:bCs/>
+            <w:noProof/>
+            <w:webHidden/>
+          </w:rPr>
+          <w:instrText xml:space="preserve"> PAGEREF _Toc41585909 \h </w:instrText>
+        </w:r>
+        <w:r>
+          <w:rPr>
+            <w:rFonts w:asciiTheme="minorHAnsi" w:hAnsiTheme="minorHAnsi" w:cstheme="minorHAnsi"/>
+            <w:bCs/>
+            <w:noProof/>
+            <w:webHidden/>
+          </w:rPr>
+        </w:r>
+        <w:r>
+          <w:rPr>
+            <w:rFonts w:asciiTheme="minorHAnsi" w:hAnsiTheme="minorHAnsi" w:cstheme="minorHAnsi"/>
+            <w:bCs/>
+            <w:noProof/>
+            <w:webHidden/>
+          </w:rPr>
+          <w:fldChar w:fldCharType="separate"/>
+        </w:r>
+        <w:r>
+          <w:rPr>
+            <w:rFonts w:asciiTheme="minorHAnsi" w:hAnsiTheme="minorHAnsi" w:cstheme="minorHAnsi"/>
+            <w:bCs/>
+            <w:noProof/>
+            <w:webHidden/>
+          </w:rPr>
+          <w:t>13</w:t>
+        </w:r>
+        <w:r>
+          <w:rPr>
+            <w:rFonts w:asciiTheme="minorHAnsi" w:hAnsiTheme="minorHAnsi" w:cstheme="minorHAnsi"/>
+            <w:bCs/>
+            <w:noProof/>
+            <w:webHidden/>
+          </w:rPr>
+          <w:fldChar w:fldCharType="end"/>
+        </w:r>
+      </w:hyperlink>
+    </w:p>
+    <w:p>
+      <w:pPr>
+        <w:pStyle w:val="Sommario3"/>
+        <w:tabs>
+          <w:tab w:val="right" w:leader="dot" w:pos="9622"/>
+        </w:tabs>
+        <w:rPr>
+          <w:rFonts w:asciiTheme="minorHAnsi" w:eastAsiaTheme="minorEastAsia" w:hAnsiTheme="minorHAnsi" w:cstheme="minorHAnsi"/>
+          <w:bCs/>
+          <w:noProof/>
+          <w:sz w:val="22"/>
+          <w:szCs w:val="22"/>
+          <w:lang w:eastAsia="it-IT"/>
+        </w:rPr>
+      </w:pPr>
+      <w:hyperlink w:anchor="_Toc41585910" w:history="1">
+        <w:r>
+          <w:rPr>
+            <w:rStyle w:val="Collegamentoipertestuale"/>
+            <w:rFonts w:asciiTheme="minorHAnsi" w:hAnsiTheme="minorHAnsi" w:cstheme="minorHAnsi"/>
+            <w:bCs/>
+            <w:noProof/>
+          </w:rPr>
+          <w:t>Risorse post-produzione</w:t>
+        </w:r>
+        <w:r>
+          <w:rPr>
+            <w:rFonts w:asciiTheme="minorHAnsi" w:hAnsiTheme="minorHAnsi" w:cstheme="minorHAnsi"/>
+            <w:bCs/>
+            <w:noProof/>
+            <w:webHidden/>
+          </w:rPr>
+          <w:tab/>
+        </w:r>
+        <w:r>
+          <w:rPr>
+            <w:rFonts w:asciiTheme="minorHAnsi" w:hAnsiTheme="minorHAnsi" w:cstheme="minorHAnsi"/>
+            <w:bCs/>
+            <w:noProof/>
+            <w:webHidden/>
+          </w:rPr>
+          <w:fldChar w:fldCharType="begin"/>
+        </w:r>
+        <w:r>
+          <w:rPr>
+            <w:rFonts w:asciiTheme="minorHAnsi" w:hAnsiTheme="minorHAnsi" w:cstheme="minorHAnsi"/>
+            <w:bCs/>
+            <w:noProof/>
+            <w:webHidden/>
+          </w:rPr>
+          <w:instrText xml:space="preserve"> PAGEREF _Toc41585910 \h </w:instrText>
+        </w:r>
+        <w:r>
+          <w:rPr>
+            <w:rFonts w:asciiTheme="minorHAnsi" w:hAnsiTheme="minorHAnsi" w:cstheme="minorHAnsi"/>
+            <w:bCs/>
+            <w:noProof/>
+            <w:webHidden/>
+          </w:rPr>
+        </w:r>
+        <w:r>
+          <w:rPr>
+            <w:rFonts w:asciiTheme="minorHAnsi" w:hAnsiTheme="minorHAnsi" w:cstheme="minorHAnsi"/>
+            <w:bCs/>
+            <w:noProof/>
+            <w:webHidden/>
+          </w:rPr>
+          <w:fldChar w:fldCharType="separate"/>
+        </w:r>
+        <w:r>
+          <w:rPr>
+            <w:rFonts w:asciiTheme="minorHAnsi" w:hAnsiTheme="minorHAnsi" w:cstheme="minorHAnsi"/>
+            <w:bCs/>
+            <w:noProof/>
+            <w:webHidden/>
+          </w:rPr>
+          <w:t>14</w:t>
+        </w:r>
+        <w:r>
+          <w:rPr>
+            <w:rFonts w:asciiTheme="minorHAnsi" w:hAnsiTheme="minorHAnsi" w:cstheme="minorHAnsi"/>
+            <w:bCs/>
             <w:noProof/>
             <w:webHidden/>
           </w:rPr>
@@ -1249,21 +2440,28 @@
           <w:tab w:val="right" w:leader="dot" w:pos="9622"/>
         </w:tabs>
         <w:rPr>
-          <w:rFonts w:asciiTheme="minorHAnsi" w:eastAsiaTheme="minorEastAsia" w:hAnsiTheme="minorHAnsi"/>
+          <w:rFonts w:asciiTheme="minorHAnsi" w:eastAsiaTheme="minorEastAsia" w:hAnsiTheme="minorHAnsi" w:cstheme="minorHAnsi"/>
+          <w:bCs/>
           <w:noProof/>
+          <w:sz w:val="22"/>
+          <w:szCs w:val="22"/>
           <w:lang w:eastAsia="it-IT"/>
         </w:rPr>
       </w:pPr>
-      <w:hyperlink w:anchor="_Toc41400384" w:history="1">
+      <w:hyperlink w:anchor="_Toc41585911" w:history="1">
         <w:r>
           <w:rPr>
             <w:rStyle w:val="Collegamentoipertestuale"/>
+            <w:rFonts w:asciiTheme="minorHAnsi" w:hAnsiTheme="minorHAnsi" w:cstheme="minorHAnsi"/>
+            <w:bCs/>
             <w:noProof/>
           </w:rPr>
           <w:t>Progettazione</w:t>
         </w:r>
         <w:r>
           <w:rPr>
+            <w:rFonts w:asciiTheme="minorHAnsi" w:hAnsiTheme="minorHAnsi" w:cstheme="minorHAnsi"/>
+            <w:bCs/>
             <w:noProof/>
             <w:webHidden/>
           </w:rPr>
@@ -1271,6 +2469,8 @@
         </w:r>
         <w:r>
           <w:rPr>
+            <w:rFonts w:asciiTheme="minorHAnsi" w:hAnsiTheme="minorHAnsi" w:cstheme="minorHAnsi"/>
+            <w:bCs/>
             <w:noProof/>
             <w:webHidden/>
           </w:rPr>
@@ -1278,19 +2478,25 @@
         </w:r>
         <w:r>
           <w:rPr>
-            <w:noProof/>
-            <w:webHidden/>
-          </w:rPr>
-          <w:instrText xml:space="preserve"> PAGEREF _Toc41400384 \h </w:instrText>
-        </w:r>
-        <w:r>
-          <w:rPr>
-            <w:noProof/>
-            <w:webHidden/>
-          </w:rPr>
-        </w:r>
-        <w:r>
-          <w:rPr>
+            <w:rFonts w:asciiTheme="minorHAnsi" w:hAnsiTheme="minorHAnsi" w:cstheme="minorHAnsi"/>
+            <w:bCs/>
+            <w:noProof/>
+            <w:webHidden/>
+          </w:rPr>
+          <w:instrText xml:space="preserve"> PAGEREF _Toc41585911 \h </w:instrText>
+        </w:r>
+        <w:r>
+          <w:rPr>
+            <w:rFonts w:asciiTheme="minorHAnsi" w:hAnsiTheme="minorHAnsi" w:cstheme="minorHAnsi"/>
+            <w:bCs/>
+            <w:noProof/>
+            <w:webHidden/>
+          </w:rPr>
+        </w:r>
+        <w:r>
+          <w:rPr>
+            <w:rFonts w:asciiTheme="minorHAnsi" w:hAnsiTheme="minorHAnsi" w:cstheme="minorHAnsi"/>
+            <w:bCs/>
             <w:noProof/>
             <w:webHidden/>
           </w:rPr>
@@ -1298,13 +2504,17 @@
         </w:r>
         <w:r>
           <w:rPr>
-            <w:noProof/>
-            <w:webHidden/>
-          </w:rPr>
-          <w:t>10</w:t>
-        </w:r>
-        <w:r>
-          <w:rPr>
+            <w:rFonts w:asciiTheme="minorHAnsi" w:hAnsiTheme="minorHAnsi" w:cstheme="minorHAnsi"/>
+            <w:bCs/>
+            <w:noProof/>
+            <w:webHidden/>
+          </w:rPr>
+          <w:t>15</w:t>
+        </w:r>
+        <w:r>
+          <w:rPr>
+            <w:rFonts w:asciiTheme="minorHAnsi" w:hAnsiTheme="minorHAnsi" w:cstheme="minorHAnsi"/>
+            <w:bCs/>
             <w:noProof/>
             <w:webHidden/>
           </w:rPr>
@@ -1319,21 +2529,28 @@
           <w:tab w:val="right" w:leader="dot" w:pos="9622"/>
         </w:tabs>
         <w:rPr>
-          <w:rFonts w:asciiTheme="minorHAnsi" w:eastAsiaTheme="minorEastAsia" w:hAnsiTheme="minorHAnsi"/>
+          <w:rFonts w:asciiTheme="minorHAnsi" w:eastAsiaTheme="minorEastAsia" w:hAnsiTheme="minorHAnsi" w:cstheme="minorHAnsi"/>
+          <w:bCs/>
           <w:noProof/>
+          <w:sz w:val="22"/>
+          <w:szCs w:val="22"/>
           <w:lang w:eastAsia="it-IT"/>
         </w:rPr>
       </w:pPr>
-      <w:hyperlink w:anchor="_Toc41400385" w:history="1">
+      <w:hyperlink w:anchor="_Toc41585912" w:history="1">
         <w:r>
           <w:rPr>
             <w:rStyle w:val="Collegamentoipertestuale"/>
-            <w:noProof/>
-          </w:rPr>
-          <w:t>Definire i concetti da trasmettere attraverso il multimedia</w:t>
-        </w:r>
-        <w:r>
-          <w:rPr>
+            <w:rFonts w:asciiTheme="minorHAnsi" w:hAnsiTheme="minorHAnsi" w:cstheme="minorHAnsi"/>
+            <w:bCs/>
+            <w:noProof/>
+          </w:rPr>
+          <w:t>Introduzione</w:t>
+        </w:r>
+        <w:r>
+          <w:rPr>
+            <w:rFonts w:asciiTheme="minorHAnsi" w:hAnsiTheme="minorHAnsi" w:cstheme="minorHAnsi"/>
+            <w:bCs/>
             <w:noProof/>
             <w:webHidden/>
           </w:rPr>
@@ -1341,6 +2558,8 @@
         </w:r>
         <w:r>
           <w:rPr>
+            <w:rFonts w:asciiTheme="minorHAnsi" w:hAnsiTheme="minorHAnsi" w:cstheme="minorHAnsi"/>
+            <w:bCs/>
             <w:noProof/>
             <w:webHidden/>
           </w:rPr>
@@ -1348,19 +2567,25 @@
         </w:r>
         <w:r>
           <w:rPr>
-            <w:noProof/>
-            <w:webHidden/>
-          </w:rPr>
-          <w:instrText xml:space="preserve"> PAGEREF _Toc41400385 \h </w:instrText>
-        </w:r>
-        <w:r>
-          <w:rPr>
-            <w:noProof/>
-            <w:webHidden/>
-          </w:rPr>
-        </w:r>
-        <w:r>
-          <w:rPr>
+            <w:rFonts w:asciiTheme="minorHAnsi" w:hAnsiTheme="minorHAnsi" w:cstheme="minorHAnsi"/>
+            <w:bCs/>
+            <w:noProof/>
+            <w:webHidden/>
+          </w:rPr>
+          <w:instrText xml:space="preserve"> PAGEREF _Toc41585912 \h </w:instrText>
+        </w:r>
+        <w:r>
+          <w:rPr>
+            <w:rFonts w:asciiTheme="minorHAnsi" w:hAnsiTheme="minorHAnsi" w:cstheme="minorHAnsi"/>
+            <w:bCs/>
+            <w:noProof/>
+            <w:webHidden/>
+          </w:rPr>
+        </w:r>
+        <w:r>
+          <w:rPr>
+            <w:rFonts w:asciiTheme="minorHAnsi" w:hAnsiTheme="minorHAnsi" w:cstheme="minorHAnsi"/>
+            <w:bCs/>
             <w:noProof/>
             <w:webHidden/>
           </w:rPr>
@@ -1368,13 +2593,17 @@
         </w:r>
         <w:r>
           <w:rPr>
-            <w:noProof/>
-            <w:webHidden/>
-          </w:rPr>
-          <w:t>10</w:t>
-        </w:r>
-        <w:r>
-          <w:rPr>
+            <w:rFonts w:asciiTheme="minorHAnsi" w:hAnsiTheme="minorHAnsi" w:cstheme="minorHAnsi"/>
+            <w:bCs/>
+            <w:noProof/>
+            <w:webHidden/>
+          </w:rPr>
+          <w:t>15</w:t>
+        </w:r>
+        <w:r>
+          <w:rPr>
+            <w:rFonts w:asciiTheme="minorHAnsi" w:hAnsiTheme="minorHAnsi" w:cstheme="minorHAnsi"/>
+            <w:bCs/>
             <w:noProof/>
             <w:webHidden/>
           </w:rPr>
@@ -1389,21 +2618,28 @@
           <w:tab w:val="right" w:leader="dot" w:pos="9622"/>
         </w:tabs>
         <w:rPr>
-          <w:rFonts w:asciiTheme="minorHAnsi" w:eastAsiaTheme="minorEastAsia" w:hAnsiTheme="minorHAnsi"/>
+          <w:rFonts w:asciiTheme="minorHAnsi" w:eastAsiaTheme="minorEastAsia" w:hAnsiTheme="minorHAnsi" w:cstheme="minorHAnsi"/>
+          <w:bCs/>
           <w:noProof/>
+          <w:sz w:val="22"/>
+          <w:szCs w:val="22"/>
           <w:lang w:eastAsia="it-IT"/>
         </w:rPr>
       </w:pPr>
-      <w:hyperlink w:anchor="_Toc41400386" w:history="1">
+      <w:hyperlink w:anchor="_Toc41585913" w:history="1">
         <w:r>
           <w:rPr>
             <w:rStyle w:val="Collegamentoipertestuale"/>
-            <w:noProof/>
-          </w:rPr>
-          <w:t>Definire le competenze (task) da trasmettere attraverso il multimedia</w:t>
-        </w:r>
-        <w:r>
-          <w:rPr>
+            <w:rFonts w:asciiTheme="minorHAnsi" w:hAnsiTheme="minorHAnsi" w:cstheme="minorHAnsi"/>
+            <w:bCs/>
+            <w:noProof/>
+          </w:rPr>
+          <w:t>Definire i concetti da trasmettere attraverso il multimedia</w:t>
+        </w:r>
+        <w:r>
+          <w:rPr>
+            <w:rFonts w:asciiTheme="minorHAnsi" w:hAnsiTheme="minorHAnsi" w:cstheme="minorHAnsi"/>
+            <w:bCs/>
             <w:noProof/>
             <w:webHidden/>
           </w:rPr>
@@ -1411,6 +2647,8 @@
         </w:r>
         <w:r>
           <w:rPr>
+            <w:rFonts w:asciiTheme="minorHAnsi" w:hAnsiTheme="minorHAnsi" w:cstheme="minorHAnsi"/>
+            <w:bCs/>
             <w:noProof/>
             <w:webHidden/>
           </w:rPr>
@@ -1418,19 +2656,25 @@
         </w:r>
         <w:r>
           <w:rPr>
-            <w:noProof/>
-            <w:webHidden/>
-          </w:rPr>
-          <w:instrText xml:space="preserve"> PAGEREF _Toc41400386 \h </w:instrText>
-        </w:r>
-        <w:r>
-          <w:rPr>
-            <w:noProof/>
-            <w:webHidden/>
-          </w:rPr>
-        </w:r>
-        <w:r>
-          <w:rPr>
+            <w:rFonts w:asciiTheme="minorHAnsi" w:hAnsiTheme="minorHAnsi" w:cstheme="minorHAnsi"/>
+            <w:bCs/>
+            <w:noProof/>
+            <w:webHidden/>
+          </w:rPr>
+          <w:instrText xml:space="preserve"> PAGEREF _Toc41585913 \h </w:instrText>
+        </w:r>
+        <w:r>
+          <w:rPr>
+            <w:rFonts w:asciiTheme="minorHAnsi" w:hAnsiTheme="minorHAnsi" w:cstheme="minorHAnsi"/>
+            <w:bCs/>
+            <w:noProof/>
+            <w:webHidden/>
+          </w:rPr>
+        </w:r>
+        <w:r>
+          <w:rPr>
+            <w:rFonts w:asciiTheme="minorHAnsi" w:hAnsiTheme="minorHAnsi" w:cstheme="minorHAnsi"/>
+            <w:bCs/>
             <w:noProof/>
             <w:webHidden/>
           </w:rPr>
@@ -1438,13 +2682,195 @@
         </w:r>
         <w:r>
           <w:rPr>
-            <w:noProof/>
-            <w:webHidden/>
-          </w:rPr>
-          <w:t>11</w:t>
-        </w:r>
-        <w:r>
-          <w:rPr>
+            <w:rFonts w:asciiTheme="minorHAnsi" w:hAnsiTheme="minorHAnsi" w:cstheme="minorHAnsi"/>
+            <w:bCs/>
+            <w:noProof/>
+            <w:webHidden/>
+          </w:rPr>
+          <w:t>15</w:t>
+        </w:r>
+        <w:r>
+          <w:rPr>
+            <w:rFonts w:asciiTheme="minorHAnsi" w:hAnsiTheme="minorHAnsi" w:cstheme="minorHAnsi"/>
+            <w:bCs/>
+            <w:noProof/>
+            <w:webHidden/>
+          </w:rPr>
+          <w:fldChar w:fldCharType="end"/>
+        </w:r>
+      </w:hyperlink>
+    </w:p>
+    <w:p>
+      <w:pPr>
+        <w:pStyle w:val="Sommario3"/>
+        <w:tabs>
+          <w:tab w:val="right" w:leader="dot" w:pos="9622"/>
+        </w:tabs>
+        <w:rPr>
+          <w:rFonts w:asciiTheme="minorHAnsi" w:eastAsiaTheme="minorEastAsia" w:hAnsiTheme="minorHAnsi" w:cstheme="minorHAnsi"/>
+          <w:bCs/>
+          <w:noProof/>
+          <w:sz w:val="22"/>
+          <w:szCs w:val="22"/>
+          <w:lang w:eastAsia="it-IT"/>
+        </w:rPr>
+      </w:pPr>
+      <w:hyperlink w:anchor="_Toc41585914" w:history="1">
+        <w:r>
+          <w:rPr>
+            <w:rStyle w:val="Collegamentoipertestuale"/>
+            <w:rFonts w:asciiTheme="minorHAnsi" w:hAnsiTheme="minorHAnsi" w:cstheme="minorHAnsi"/>
+            <w:bCs/>
+            <w:noProof/>
+          </w:rPr>
+          <w:t>Presentazione dei concetti</w:t>
+        </w:r>
+        <w:r>
+          <w:rPr>
+            <w:rFonts w:asciiTheme="minorHAnsi" w:hAnsiTheme="minorHAnsi" w:cstheme="minorHAnsi"/>
+            <w:bCs/>
+            <w:noProof/>
+            <w:webHidden/>
+          </w:rPr>
+          <w:tab/>
+        </w:r>
+        <w:r>
+          <w:rPr>
+            <w:rFonts w:asciiTheme="minorHAnsi" w:hAnsiTheme="minorHAnsi" w:cstheme="minorHAnsi"/>
+            <w:bCs/>
+            <w:noProof/>
+            <w:webHidden/>
+          </w:rPr>
+          <w:fldChar w:fldCharType="begin"/>
+        </w:r>
+        <w:r>
+          <w:rPr>
+            <w:rFonts w:asciiTheme="minorHAnsi" w:hAnsiTheme="minorHAnsi" w:cstheme="minorHAnsi"/>
+            <w:bCs/>
+            <w:noProof/>
+            <w:webHidden/>
+          </w:rPr>
+          <w:instrText xml:space="preserve"> PAGEREF _Toc41585914 \h </w:instrText>
+        </w:r>
+        <w:r>
+          <w:rPr>
+            <w:rFonts w:asciiTheme="minorHAnsi" w:hAnsiTheme="minorHAnsi" w:cstheme="minorHAnsi"/>
+            <w:bCs/>
+            <w:noProof/>
+            <w:webHidden/>
+          </w:rPr>
+        </w:r>
+        <w:r>
+          <w:rPr>
+            <w:rFonts w:asciiTheme="minorHAnsi" w:hAnsiTheme="minorHAnsi" w:cstheme="minorHAnsi"/>
+            <w:bCs/>
+            <w:noProof/>
+            <w:webHidden/>
+          </w:rPr>
+          <w:fldChar w:fldCharType="separate"/>
+        </w:r>
+        <w:r>
+          <w:rPr>
+            <w:rFonts w:asciiTheme="minorHAnsi" w:hAnsiTheme="minorHAnsi" w:cstheme="minorHAnsi"/>
+            <w:bCs/>
+            <w:noProof/>
+            <w:webHidden/>
+          </w:rPr>
+          <w:t>15</w:t>
+        </w:r>
+        <w:r>
+          <w:rPr>
+            <w:rFonts w:asciiTheme="minorHAnsi" w:hAnsiTheme="minorHAnsi" w:cstheme="minorHAnsi"/>
+            <w:bCs/>
+            <w:noProof/>
+            <w:webHidden/>
+          </w:rPr>
+          <w:fldChar w:fldCharType="end"/>
+        </w:r>
+      </w:hyperlink>
+    </w:p>
+    <w:p>
+      <w:pPr>
+        <w:pStyle w:val="Sommario3"/>
+        <w:tabs>
+          <w:tab w:val="right" w:leader="dot" w:pos="9622"/>
+        </w:tabs>
+        <w:rPr>
+          <w:rFonts w:asciiTheme="minorHAnsi" w:eastAsiaTheme="minorEastAsia" w:hAnsiTheme="minorHAnsi" w:cstheme="minorHAnsi"/>
+          <w:bCs/>
+          <w:noProof/>
+          <w:sz w:val="22"/>
+          <w:szCs w:val="22"/>
+          <w:lang w:eastAsia="it-IT"/>
+        </w:rPr>
+      </w:pPr>
+      <w:hyperlink w:anchor="_Toc41585915" w:history="1">
+        <w:r>
+          <w:rPr>
+            <w:rStyle w:val="Collegamentoipertestuale"/>
+            <w:rFonts w:asciiTheme="minorHAnsi" w:hAnsiTheme="minorHAnsi" w:cstheme="minorHAnsi"/>
+            <w:bCs/>
+            <w:noProof/>
+          </w:rPr>
+          <w:t>Definizione dei concetti</w:t>
+        </w:r>
+        <w:r>
+          <w:rPr>
+            <w:rFonts w:asciiTheme="minorHAnsi" w:hAnsiTheme="minorHAnsi" w:cstheme="minorHAnsi"/>
+            <w:bCs/>
+            <w:noProof/>
+            <w:webHidden/>
+          </w:rPr>
+          <w:tab/>
+        </w:r>
+        <w:r>
+          <w:rPr>
+            <w:rFonts w:asciiTheme="minorHAnsi" w:hAnsiTheme="minorHAnsi" w:cstheme="minorHAnsi"/>
+            <w:bCs/>
+            <w:noProof/>
+            <w:webHidden/>
+          </w:rPr>
+          <w:fldChar w:fldCharType="begin"/>
+        </w:r>
+        <w:r>
+          <w:rPr>
+            <w:rFonts w:asciiTheme="minorHAnsi" w:hAnsiTheme="minorHAnsi" w:cstheme="minorHAnsi"/>
+            <w:bCs/>
+            <w:noProof/>
+            <w:webHidden/>
+          </w:rPr>
+          <w:instrText xml:space="preserve"> PAGEREF _Toc41585915 \h </w:instrText>
+        </w:r>
+        <w:r>
+          <w:rPr>
+            <w:rFonts w:asciiTheme="minorHAnsi" w:hAnsiTheme="minorHAnsi" w:cstheme="minorHAnsi"/>
+            <w:bCs/>
+            <w:noProof/>
+            <w:webHidden/>
+          </w:rPr>
+        </w:r>
+        <w:r>
+          <w:rPr>
+            <w:rFonts w:asciiTheme="minorHAnsi" w:hAnsiTheme="minorHAnsi" w:cstheme="minorHAnsi"/>
+            <w:bCs/>
+            <w:noProof/>
+            <w:webHidden/>
+          </w:rPr>
+          <w:fldChar w:fldCharType="separate"/>
+        </w:r>
+        <w:r>
+          <w:rPr>
+            <w:rFonts w:asciiTheme="minorHAnsi" w:hAnsiTheme="minorHAnsi" w:cstheme="minorHAnsi"/>
+            <w:bCs/>
+            <w:noProof/>
+            <w:webHidden/>
+          </w:rPr>
+          <w:t>15</w:t>
+        </w:r>
+        <w:r>
+          <w:rPr>
+            <w:rFonts w:asciiTheme="minorHAnsi" w:hAnsiTheme="minorHAnsi" w:cstheme="minorHAnsi"/>
+            <w:bCs/>
             <w:noProof/>
             <w:webHidden/>
           </w:rPr>
@@ -1459,21 +2885,28 @@
           <w:tab w:val="right" w:leader="dot" w:pos="9622"/>
         </w:tabs>
         <w:rPr>
-          <w:rFonts w:asciiTheme="minorHAnsi" w:eastAsiaTheme="minorEastAsia" w:hAnsiTheme="minorHAnsi"/>
+          <w:rFonts w:asciiTheme="minorHAnsi" w:eastAsiaTheme="minorEastAsia" w:hAnsiTheme="minorHAnsi" w:cstheme="minorHAnsi"/>
+          <w:bCs/>
           <w:noProof/>
+          <w:sz w:val="22"/>
+          <w:szCs w:val="22"/>
           <w:lang w:eastAsia="it-IT"/>
         </w:rPr>
       </w:pPr>
-      <w:hyperlink w:anchor="_Toc41400387" w:history="1">
+      <w:hyperlink w:anchor="_Toc41585916" w:history="1">
         <w:r>
           <w:rPr>
             <w:rStyle w:val="Collegamentoipertestuale"/>
-            <w:noProof/>
-          </w:rPr>
-          <w:t>Preparare una descrizione preliminare del programma</w:t>
-        </w:r>
-        <w:r>
-          <w:rPr>
+            <w:rFonts w:asciiTheme="minorHAnsi" w:hAnsiTheme="minorHAnsi" w:cstheme="minorHAnsi"/>
+            <w:bCs/>
+            <w:noProof/>
+          </w:rPr>
+          <w:t>Definire le competenze (task) da trasmettere attraverso il multimedia</w:t>
+        </w:r>
+        <w:r>
+          <w:rPr>
+            <w:rFonts w:asciiTheme="minorHAnsi" w:hAnsiTheme="minorHAnsi" w:cstheme="minorHAnsi"/>
+            <w:bCs/>
             <w:noProof/>
             <w:webHidden/>
           </w:rPr>
@@ -1481,6 +2914,8 @@
         </w:r>
         <w:r>
           <w:rPr>
+            <w:rFonts w:asciiTheme="minorHAnsi" w:hAnsiTheme="minorHAnsi" w:cstheme="minorHAnsi"/>
+            <w:bCs/>
             <w:noProof/>
             <w:webHidden/>
           </w:rPr>
@@ -1488,19 +2923,25 @@
         </w:r>
         <w:r>
           <w:rPr>
-            <w:noProof/>
-            <w:webHidden/>
-          </w:rPr>
-          <w:instrText xml:space="preserve"> PAGEREF _Toc41400387 \h </w:instrText>
-        </w:r>
-        <w:r>
-          <w:rPr>
-            <w:noProof/>
-            <w:webHidden/>
-          </w:rPr>
-        </w:r>
-        <w:r>
-          <w:rPr>
+            <w:rFonts w:asciiTheme="minorHAnsi" w:hAnsiTheme="minorHAnsi" w:cstheme="minorHAnsi"/>
+            <w:bCs/>
+            <w:noProof/>
+            <w:webHidden/>
+          </w:rPr>
+          <w:instrText xml:space="preserve"> PAGEREF _Toc41585916 \h </w:instrText>
+        </w:r>
+        <w:r>
+          <w:rPr>
+            <w:rFonts w:asciiTheme="minorHAnsi" w:hAnsiTheme="minorHAnsi" w:cstheme="minorHAnsi"/>
+            <w:bCs/>
+            <w:noProof/>
+            <w:webHidden/>
+          </w:rPr>
+        </w:r>
+        <w:r>
+          <w:rPr>
+            <w:rFonts w:asciiTheme="minorHAnsi" w:hAnsiTheme="minorHAnsi" w:cstheme="minorHAnsi"/>
+            <w:bCs/>
             <w:noProof/>
             <w:webHidden/>
           </w:rPr>
@@ -1508,13 +2949,17 @@
         </w:r>
         <w:r>
           <w:rPr>
-            <w:noProof/>
-            <w:webHidden/>
-          </w:rPr>
-          <w:t>12</w:t>
-        </w:r>
-        <w:r>
-          <w:rPr>
+            <w:rFonts w:asciiTheme="minorHAnsi" w:hAnsiTheme="minorHAnsi" w:cstheme="minorHAnsi"/>
+            <w:bCs/>
+            <w:noProof/>
+            <w:webHidden/>
+          </w:rPr>
+          <w:t>17</w:t>
+        </w:r>
+        <w:r>
+          <w:rPr>
+            <w:rFonts w:asciiTheme="minorHAnsi" w:hAnsiTheme="minorHAnsi" w:cstheme="minorHAnsi"/>
+            <w:bCs/>
             <w:noProof/>
             <w:webHidden/>
           </w:rPr>
@@ -1529,21 +2974,117 @@
           <w:tab w:val="right" w:leader="dot" w:pos="9622"/>
         </w:tabs>
         <w:rPr>
-          <w:rFonts w:asciiTheme="minorHAnsi" w:eastAsiaTheme="minorEastAsia" w:hAnsiTheme="minorHAnsi"/>
+          <w:rFonts w:asciiTheme="minorHAnsi" w:eastAsiaTheme="minorEastAsia" w:hAnsiTheme="minorHAnsi" w:cstheme="minorHAnsi"/>
+          <w:bCs/>
           <w:noProof/>
+          <w:sz w:val="22"/>
+          <w:szCs w:val="22"/>
           <w:lang w:eastAsia="it-IT"/>
         </w:rPr>
       </w:pPr>
-      <w:hyperlink w:anchor="_Toc41400388" w:history="1">
+      <w:hyperlink w:anchor="_Toc41585917" w:history="1">
         <w:r>
           <w:rPr>
             <w:rStyle w:val="Collegamentoipertestuale"/>
+            <w:rFonts w:asciiTheme="minorHAnsi" w:hAnsiTheme="minorHAnsi" w:cstheme="minorHAnsi"/>
+            <w:bCs/>
+            <w:noProof/>
+          </w:rPr>
+          <w:t>Preparare una descrizione preliminare del programma</w:t>
+        </w:r>
+        <w:r>
+          <w:rPr>
+            <w:rFonts w:asciiTheme="minorHAnsi" w:hAnsiTheme="minorHAnsi" w:cstheme="minorHAnsi"/>
+            <w:bCs/>
+            <w:noProof/>
+            <w:webHidden/>
+          </w:rPr>
+          <w:tab/>
+        </w:r>
+        <w:r>
+          <w:rPr>
+            <w:rFonts w:asciiTheme="minorHAnsi" w:hAnsiTheme="minorHAnsi" w:cstheme="minorHAnsi"/>
+            <w:bCs/>
+            <w:noProof/>
+            <w:webHidden/>
+          </w:rPr>
+          <w:fldChar w:fldCharType="begin"/>
+        </w:r>
+        <w:r>
+          <w:rPr>
+            <w:rFonts w:asciiTheme="minorHAnsi" w:hAnsiTheme="minorHAnsi" w:cstheme="minorHAnsi"/>
+            <w:bCs/>
+            <w:noProof/>
+            <w:webHidden/>
+          </w:rPr>
+          <w:instrText xml:space="preserve"> PAGEREF _Toc41585917 \h </w:instrText>
+        </w:r>
+        <w:r>
+          <w:rPr>
+            <w:rFonts w:asciiTheme="minorHAnsi" w:hAnsiTheme="minorHAnsi" w:cstheme="minorHAnsi"/>
+            <w:bCs/>
+            <w:noProof/>
+            <w:webHidden/>
+          </w:rPr>
+        </w:r>
+        <w:r>
+          <w:rPr>
+            <w:rFonts w:asciiTheme="minorHAnsi" w:hAnsiTheme="minorHAnsi" w:cstheme="minorHAnsi"/>
+            <w:bCs/>
+            <w:noProof/>
+            <w:webHidden/>
+          </w:rPr>
+          <w:fldChar w:fldCharType="separate"/>
+        </w:r>
+        <w:r>
+          <w:rPr>
+            <w:rFonts w:asciiTheme="minorHAnsi" w:hAnsiTheme="minorHAnsi" w:cstheme="minorHAnsi"/>
+            <w:bCs/>
+            <w:noProof/>
+            <w:webHidden/>
+          </w:rPr>
+          <w:t>18</w:t>
+        </w:r>
+        <w:r>
+          <w:rPr>
+            <w:rFonts w:asciiTheme="minorHAnsi" w:hAnsiTheme="minorHAnsi" w:cstheme="minorHAnsi"/>
+            <w:bCs/>
+            <w:noProof/>
+            <w:webHidden/>
+          </w:rPr>
+          <w:fldChar w:fldCharType="end"/>
+        </w:r>
+      </w:hyperlink>
+    </w:p>
+    <w:p>
+      <w:pPr>
+        <w:pStyle w:val="Sommario2"/>
+        <w:tabs>
+          <w:tab w:val="right" w:leader="dot" w:pos="9622"/>
+        </w:tabs>
+        <w:rPr>
+          <w:rFonts w:asciiTheme="minorHAnsi" w:eastAsiaTheme="minorEastAsia" w:hAnsiTheme="minorHAnsi" w:cstheme="minorHAnsi"/>
+          <w:bCs/>
+          <w:noProof/>
+          <w:sz w:val="22"/>
+          <w:szCs w:val="22"/>
+          <w:lang w:eastAsia="it-IT"/>
+        </w:rPr>
+      </w:pPr>
+      <w:hyperlink w:anchor="_Toc41585918" w:history="1">
+        <w:r>
+          <w:rPr>
+            <w:rStyle w:val="Collegamentoipertestuale"/>
+            <w:rFonts w:asciiTheme="minorHAnsi" w:hAnsiTheme="minorHAnsi" w:cstheme="minorHAnsi"/>
+            <w:bCs/>
             <w:noProof/>
           </w:rPr>
           <w:t>Dettagliare il progetto del multimedia</w:t>
         </w:r>
         <w:r>
           <w:rPr>
+            <w:rFonts w:asciiTheme="minorHAnsi" w:hAnsiTheme="minorHAnsi" w:cstheme="minorHAnsi"/>
+            <w:bCs/>
             <w:noProof/>
             <w:webHidden/>
           </w:rPr>
@@ -1551,6 +3092,8 @@
         </w:r>
         <w:r>
           <w:rPr>
+            <w:rFonts w:asciiTheme="minorHAnsi" w:hAnsiTheme="minorHAnsi" w:cstheme="minorHAnsi"/>
+            <w:bCs/>
             <w:noProof/>
             <w:webHidden/>
           </w:rPr>
@@ -1558,19 +3101,25 @@
         </w:r>
         <w:r>
           <w:rPr>
-            <w:noProof/>
-            <w:webHidden/>
-          </w:rPr>
-          <w:instrText xml:space="preserve"> PAGEREF _Toc41400388 \h </w:instrText>
-        </w:r>
-        <w:r>
-          <w:rPr>
-            <w:noProof/>
-            <w:webHidden/>
-          </w:rPr>
-        </w:r>
-        <w:r>
-          <w:rPr>
+            <w:rFonts w:asciiTheme="minorHAnsi" w:hAnsiTheme="minorHAnsi" w:cstheme="minorHAnsi"/>
+            <w:bCs/>
+            <w:noProof/>
+            <w:webHidden/>
+          </w:rPr>
+          <w:instrText xml:space="preserve"> PAGEREF _Toc41585918 \h </w:instrText>
+        </w:r>
+        <w:r>
+          <w:rPr>
+            <w:rFonts w:asciiTheme="minorHAnsi" w:hAnsiTheme="minorHAnsi" w:cstheme="minorHAnsi"/>
+            <w:bCs/>
+            <w:noProof/>
+            <w:webHidden/>
+          </w:rPr>
+        </w:r>
+        <w:r>
+          <w:rPr>
+            <w:rFonts w:asciiTheme="minorHAnsi" w:hAnsiTheme="minorHAnsi" w:cstheme="minorHAnsi"/>
+            <w:bCs/>
             <w:noProof/>
             <w:webHidden/>
           </w:rPr>
@@ -1578,13 +3127,17 @@
         </w:r>
         <w:r>
           <w:rPr>
-            <w:noProof/>
-            <w:webHidden/>
-          </w:rPr>
-          <w:t>13</w:t>
-        </w:r>
-        <w:r>
-          <w:rPr>
+            <w:rFonts w:asciiTheme="minorHAnsi" w:hAnsiTheme="minorHAnsi" w:cstheme="minorHAnsi"/>
+            <w:bCs/>
+            <w:noProof/>
+            <w:webHidden/>
+          </w:rPr>
+          <w:t>20</w:t>
+        </w:r>
+        <w:r>
+          <w:rPr>
+            <w:rFonts w:asciiTheme="minorHAnsi" w:hAnsiTheme="minorHAnsi" w:cstheme="minorHAnsi"/>
+            <w:bCs/>
             <w:noProof/>
             <w:webHidden/>
           </w:rPr>
@@ -1599,21 +3152,28 @@
           <w:tab w:val="right" w:leader="dot" w:pos="9622"/>
         </w:tabs>
         <w:rPr>
-          <w:rFonts w:asciiTheme="minorHAnsi" w:eastAsiaTheme="minorEastAsia" w:hAnsiTheme="minorHAnsi"/>
+          <w:rFonts w:asciiTheme="minorHAnsi" w:eastAsiaTheme="minorEastAsia" w:hAnsiTheme="minorHAnsi" w:cstheme="minorHAnsi"/>
+          <w:bCs/>
           <w:noProof/>
+          <w:sz w:val="22"/>
+          <w:szCs w:val="22"/>
           <w:lang w:eastAsia="it-IT"/>
         </w:rPr>
       </w:pPr>
-      <w:hyperlink w:anchor="_Toc41400389" w:history="1">
+      <w:hyperlink w:anchor="_Toc41585919" w:history="1">
         <w:r>
           <w:rPr>
             <w:rStyle w:val="Collegamentoipertestuale"/>
+            <w:rFonts w:asciiTheme="minorHAnsi" w:hAnsiTheme="minorHAnsi" w:cstheme="minorHAnsi"/>
+            <w:bCs/>
             <w:noProof/>
           </w:rPr>
           <w:t>Prototipi</w:t>
         </w:r>
         <w:r>
           <w:rPr>
+            <w:rFonts w:asciiTheme="minorHAnsi" w:hAnsiTheme="minorHAnsi" w:cstheme="minorHAnsi"/>
+            <w:bCs/>
             <w:noProof/>
             <w:webHidden/>
           </w:rPr>
@@ -1621,6 +3181,8 @@
         </w:r>
         <w:r>
           <w:rPr>
+            <w:rFonts w:asciiTheme="minorHAnsi" w:hAnsiTheme="minorHAnsi" w:cstheme="minorHAnsi"/>
+            <w:bCs/>
             <w:noProof/>
             <w:webHidden/>
           </w:rPr>
@@ -1628,19 +3190,25 @@
         </w:r>
         <w:r>
           <w:rPr>
-            <w:noProof/>
-            <w:webHidden/>
-          </w:rPr>
-          <w:instrText xml:space="preserve"> PAGEREF _Toc41400389 \h </w:instrText>
-        </w:r>
-        <w:r>
-          <w:rPr>
-            <w:noProof/>
-            <w:webHidden/>
-          </w:rPr>
-        </w:r>
-        <w:r>
-          <w:rPr>
+            <w:rFonts w:asciiTheme="minorHAnsi" w:hAnsiTheme="minorHAnsi" w:cstheme="minorHAnsi"/>
+            <w:bCs/>
+            <w:noProof/>
+            <w:webHidden/>
+          </w:rPr>
+          <w:instrText xml:space="preserve"> PAGEREF _Toc41585919 \h </w:instrText>
+        </w:r>
+        <w:r>
+          <w:rPr>
+            <w:rFonts w:asciiTheme="minorHAnsi" w:hAnsiTheme="minorHAnsi" w:cstheme="minorHAnsi"/>
+            <w:bCs/>
+            <w:noProof/>
+            <w:webHidden/>
+          </w:rPr>
+        </w:r>
+        <w:r>
+          <w:rPr>
+            <w:rFonts w:asciiTheme="minorHAnsi" w:hAnsiTheme="minorHAnsi" w:cstheme="minorHAnsi"/>
+            <w:bCs/>
             <w:noProof/>
             <w:webHidden/>
           </w:rPr>
@@ -1648,13 +3216,17 @@
         </w:r>
         <w:r>
           <w:rPr>
-            <w:noProof/>
-            <w:webHidden/>
-          </w:rPr>
-          <w:t>13</w:t>
-        </w:r>
-        <w:r>
-          <w:rPr>
+            <w:rFonts w:asciiTheme="minorHAnsi" w:hAnsiTheme="minorHAnsi" w:cstheme="minorHAnsi"/>
+            <w:bCs/>
+            <w:noProof/>
+            <w:webHidden/>
+          </w:rPr>
+          <w:t>20</w:t>
+        </w:r>
+        <w:r>
+          <w:rPr>
+            <w:rFonts w:asciiTheme="minorHAnsi" w:hAnsiTheme="minorHAnsi" w:cstheme="minorHAnsi"/>
+            <w:bCs/>
             <w:noProof/>
             <w:webHidden/>
           </w:rPr>
@@ -1669,21 +3241,28 @@
           <w:tab w:val="right" w:leader="dot" w:pos="9622"/>
         </w:tabs>
         <w:rPr>
-          <w:rFonts w:asciiTheme="minorHAnsi" w:eastAsiaTheme="minorEastAsia" w:hAnsiTheme="minorHAnsi"/>
+          <w:rFonts w:asciiTheme="minorHAnsi" w:eastAsiaTheme="minorEastAsia" w:hAnsiTheme="minorHAnsi" w:cstheme="minorHAnsi"/>
+          <w:bCs/>
           <w:noProof/>
+          <w:sz w:val="22"/>
+          <w:szCs w:val="22"/>
           <w:lang w:eastAsia="it-IT"/>
         </w:rPr>
       </w:pPr>
-      <w:hyperlink w:anchor="_Toc41400390" w:history="1">
+      <w:hyperlink w:anchor="_Toc41585920" w:history="1">
         <w:r>
           <w:rPr>
             <w:rStyle w:val="Collegamentoipertestuale"/>
+            <w:rFonts w:asciiTheme="minorHAnsi" w:hAnsiTheme="minorHAnsi" w:cstheme="minorHAnsi"/>
+            <w:bCs/>
             <w:noProof/>
           </w:rPr>
           <w:t>Flowchart</w:t>
         </w:r>
         <w:r>
           <w:rPr>
+            <w:rFonts w:asciiTheme="minorHAnsi" w:hAnsiTheme="minorHAnsi" w:cstheme="minorHAnsi"/>
+            <w:bCs/>
             <w:noProof/>
             <w:webHidden/>
           </w:rPr>
@@ -1691,6 +3270,8 @@
         </w:r>
         <w:r>
           <w:rPr>
+            <w:rFonts w:asciiTheme="minorHAnsi" w:hAnsiTheme="minorHAnsi" w:cstheme="minorHAnsi"/>
+            <w:bCs/>
             <w:noProof/>
             <w:webHidden/>
           </w:rPr>
@@ -1698,19 +3279,25 @@
         </w:r>
         <w:r>
           <w:rPr>
-            <w:noProof/>
-            <w:webHidden/>
-          </w:rPr>
-          <w:instrText xml:space="preserve"> PAGEREF _Toc41400390 \h </w:instrText>
-        </w:r>
-        <w:r>
-          <w:rPr>
-            <w:noProof/>
-            <w:webHidden/>
-          </w:rPr>
-        </w:r>
-        <w:r>
-          <w:rPr>
+            <w:rFonts w:asciiTheme="minorHAnsi" w:hAnsiTheme="minorHAnsi" w:cstheme="minorHAnsi"/>
+            <w:bCs/>
+            <w:noProof/>
+            <w:webHidden/>
+          </w:rPr>
+          <w:instrText xml:space="preserve"> PAGEREF _Toc41585920 \h </w:instrText>
+        </w:r>
+        <w:r>
+          <w:rPr>
+            <w:rFonts w:asciiTheme="minorHAnsi" w:hAnsiTheme="minorHAnsi" w:cstheme="minorHAnsi"/>
+            <w:bCs/>
+            <w:noProof/>
+            <w:webHidden/>
+          </w:rPr>
+        </w:r>
+        <w:r>
+          <w:rPr>
+            <w:rFonts w:asciiTheme="minorHAnsi" w:hAnsiTheme="minorHAnsi" w:cstheme="minorHAnsi"/>
+            <w:bCs/>
             <w:noProof/>
             <w:webHidden/>
           </w:rPr>
@@ -1718,13 +3305,17 @@
         </w:r>
         <w:r>
           <w:rPr>
-            <w:noProof/>
-            <w:webHidden/>
-          </w:rPr>
-          <w:t>13</w:t>
-        </w:r>
-        <w:r>
-          <w:rPr>
+            <w:rFonts w:asciiTheme="minorHAnsi" w:hAnsiTheme="minorHAnsi" w:cstheme="minorHAnsi"/>
+            <w:bCs/>
+            <w:noProof/>
+            <w:webHidden/>
+          </w:rPr>
+          <w:t>23</w:t>
+        </w:r>
+        <w:r>
+          <w:rPr>
+            <w:rFonts w:asciiTheme="minorHAnsi" w:hAnsiTheme="minorHAnsi" w:cstheme="minorHAnsi"/>
+            <w:bCs/>
             <w:noProof/>
             <w:webHidden/>
           </w:rPr>
@@ -1739,21 +3330,28 @@
           <w:tab w:val="right" w:leader="dot" w:pos="9622"/>
         </w:tabs>
         <w:rPr>
-          <w:rFonts w:asciiTheme="minorHAnsi" w:eastAsiaTheme="minorEastAsia" w:hAnsiTheme="minorHAnsi"/>
+          <w:rFonts w:asciiTheme="minorHAnsi" w:eastAsiaTheme="minorEastAsia" w:hAnsiTheme="minorHAnsi" w:cstheme="minorHAnsi"/>
+          <w:bCs/>
           <w:noProof/>
+          <w:sz w:val="22"/>
+          <w:szCs w:val="22"/>
           <w:lang w:eastAsia="it-IT"/>
         </w:rPr>
       </w:pPr>
-      <w:hyperlink w:anchor="_Toc41400391" w:history="1">
+      <w:hyperlink w:anchor="_Toc41585921" w:history="1">
         <w:r>
           <w:rPr>
             <w:rStyle w:val="Collegamentoipertestuale"/>
+            <w:rFonts w:asciiTheme="minorHAnsi" w:hAnsiTheme="minorHAnsi" w:cstheme="minorHAnsi"/>
+            <w:bCs/>
             <w:noProof/>
           </w:rPr>
           <w:t>Storyboard</w:t>
         </w:r>
         <w:r>
           <w:rPr>
+            <w:rFonts w:asciiTheme="minorHAnsi" w:hAnsiTheme="minorHAnsi" w:cstheme="minorHAnsi"/>
+            <w:bCs/>
             <w:noProof/>
             <w:webHidden/>
           </w:rPr>
@@ -1761,6 +3359,8 @@
         </w:r>
         <w:r>
           <w:rPr>
+            <w:rFonts w:asciiTheme="minorHAnsi" w:hAnsiTheme="minorHAnsi" w:cstheme="minorHAnsi"/>
+            <w:bCs/>
             <w:noProof/>
             <w:webHidden/>
           </w:rPr>
@@ -1768,19 +3368,25 @@
         </w:r>
         <w:r>
           <w:rPr>
-            <w:noProof/>
-            <w:webHidden/>
-          </w:rPr>
-          <w:instrText xml:space="preserve"> PAGEREF _Toc41400391 \h </w:instrText>
-        </w:r>
-        <w:r>
-          <w:rPr>
-            <w:noProof/>
-            <w:webHidden/>
-          </w:rPr>
-        </w:r>
-        <w:r>
-          <w:rPr>
+            <w:rFonts w:asciiTheme="minorHAnsi" w:hAnsiTheme="minorHAnsi" w:cstheme="minorHAnsi"/>
+            <w:bCs/>
+            <w:noProof/>
+            <w:webHidden/>
+          </w:rPr>
+          <w:instrText xml:space="preserve"> PAGEREF _Toc41585921 \h </w:instrText>
+        </w:r>
+        <w:r>
+          <w:rPr>
+            <w:rFonts w:asciiTheme="minorHAnsi" w:hAnsiTheme="minorHAnsi" w:cstheme="minorHAnsi"/>
+            <w:bCs/>
+            <w:noProof/>
+            <w:webHidden/>
+          </w:rPr>
+        </w:r>
+        <w:r>
+          <w:rPr>
+            <w:rFonts w:asciiTheme="minorHAnsi" w:hAnsiTheme="minorHAnsi" w:cstheme="minorHAnsi"/>
+            <w:bCs/>
             <w:noProof/>
             <w:webHidden/>
           </w:rPr>
@@ -1788,13 +3394,195 @@
         </w:r>
         <w:r>
           <w:rPr>
-            <w:noProof/>
-            <w:webHidden/>
-          </w:rPr>
-          <w:t>13</w:t>
-        </w:r>
-        <w:r>
-          <w:rPr>
+            <w:rFonts w:asciiTheme="minorHAnsi" w:hAnsiTheme="minorHAnsi" w:cstheme="minorHAnsi"/>
+            <w:bCs/>
+            <w:noProof/>
+            <w:webHidden/>
+          </w:rPr>
+          <w:t>25</w:t>
+        </w:r>
+        <w:r>
+          <w:rPr>
+            <w:rFonts w:asciiTheme="minorHAnsi" w:hAnsiTheme="minorHAnsi" w:cstheme="minorHAnsi"/>
+            <w:bCs/>
+            <w:noProof/>
+            <w:webHidden/>
+          </w:rPr>
+          <w:fldChar w:fldCharType="end"/>
+        </w:r>
+      </w:hyperlink>
+    </w:p>
+    <w:p>
+      <w:pPr>
+        <w:pStyle w:val="Sommario3"/>
+        <w:tabs>
+          <w:tab w:val="right" w:leader="dot" w:pos="9622"/>
+        </w:tabs>
+        <w:rPr>
+          <w:rFonts w:asciiTheme="minorHAnsi" w:eastAsiaTheme="minorEastAsia" w:hAnsiTheme="minorHAnsi" w:cstheme="minorHAnsi"/>
+          <w:bCs/>
+          <w:noProof/>
+          <w:sz w:val="22"/>
+          <w:szCs w:val="22"/>
+          <w:lang w:eastAsia="it-IT"/>
+        </w:rPr>
+      </w:pPr>
+      <w:hyperlink w:anchor="_Toc41585922" w:history="1">
+        <w:r>
+          <w:rPr>
+            <w:rStyle w:val="Collegamentoipertestuale"/>
+            <w:rFonts w:asciiTheme="minorHAnsi" w:hAnsiTheme="minorHAnsi" w:cstheme="minorHAnsi"/>
+            <w:bCs/>
+            <w:noProof/>
+          </w:rPr>
+          <w:t>Definizione degli elementi grafici: i pulsanti</w:t>
+        </w:r>
+        <w:r>
+          <w:rPr>
+            <w:rFonts w:asciiTheme="minorHAnsi" w:hAnsiTheme="minorHAnsi" w:cstheme="minorHAnsi"/>
+            <w:bCs/>
+            <w:noProof/>
+            <w:webHidden/>
+          </w:rPr>
+          <w:tab/>
+        </w:r>
+        <w:r>
+          <w:rPr>
+            <w:rFonts w:asciiTheme="minorHAnsi" w:hAnsiTheme="minorHAnsi" w:cstheme="minorHAnsi"/>
+            <w:bCs/>
+            <w:noProof/>
+            <w:webHidden/>
+          </w:rPr>
+          <w:fldChar w:fldCharType="begin"/>
+        </w:r>
+        <w:r>
+          <w:rPr>
+            <w:rFonts w:asciiTheme="minorHAnsi" w:hAnsiTheme="minorHAnsi" w:cstheme="minorHAnsi"/>
+            <w:bCs/>
+            <w:noProof/>
+            <w:webHidden/>
+          </w:rPr>
+          <w:instrText xml:space="preserve"> PAGEREF _Toc41585922 \h </w:instrText>
+        </w:r>
+        <w:r>
+          <w:rPr>
+            <w:rFonts w:asciiTheme="minorHAnsi" w:hAnsiTheme="minorHAnsi" w:cstheme="minorHAnsi"/>
+            <w:bCs/>
+            <w:noProof/>
+            <w:webHidden/>
+          </w:rPr>
+        </w:r>
+        <w:r>
+          <w:rPr>
+            <w:rFonts w:asciiTheme="minorHAnsi" w:hAnsiTheme="minorHAnsi" w:cstheme="minorHAnsi"/>
+            <w:bCs/>
+            <w:noProof/>
+            <w:webHidden/>
+          </w:rPr>
+          <w:fldChar w:fldCharType="separate"/>
+        </w:r>
+        <w:r>
+          <w:rPr>
+            <w:rFonts w:asciiTheme="minorHAnsi" w:hAnsiTheme="minorHAnsi" w:cstheme="minorHAnsi"/>
+            <w:bCs/>
+            <w:noProof/>
+            <w:webHidden/>
+          </w:rPr>
+          <w:t>27</w:t>
+        </w:r>
+        <w:r>
+          <w:rPr>
+            <w:rFonts w:asciiTheme="minorHAnsi" w:hAnsiTheme="minorHAnsi" w:cstheme="minorHAnsi"/>
+            <w:bCs/>
+            <w:noProof/>
+            <w:webHidden/>
+          </w:rPr>
+          <w:fldChar w:fldCharType="end"/>
+        </w:r>
+      </w:hyperlink>
+    </w:p>
+    <w:p>
+      <w:pPr>
+        <w:pStyle w:val="Sommario3"/>
+        <w:tabs>
+          <w:tab w:val="right" w:leader="dot" w:pos="9622"/>
+        </w:tabs>
+        <w:rPr>
+          <w:rFonts w:asciiTheme="minorHAnsi" w:eastAsiaTheme="minorEastAsia" w:hAnsiTheme="minorHAnsi" w:cstheme="minorHAnsi"/>
+          <w:bCs/>
+          <w:noProof/>
+          <w:sz w:val="22"/>
+          <w:szCs w:val="22"/>
+          <w:lang w:eastAsia="it-IT"/>
+        </w:rPr>
+      </w:pPr>
+      <w:hyperlink w:anchor="_Toc41585923" w:history="1">
+        <w:r>
+          <w:rPr>
+            <w:rStyle w:val="Collegamentoipertestuale"/>
+            <w:rFonts w:asciiTheme="minorHAnsi" w:hAnsiTheme="minorHAnsi" w:cstheme="minorHAnsi"/>
+            <w:bCs/>
+            <w:noProof/>
+          </w:rPr>
+          <w:t>Definizione degli elementi grafici: gli elementi di interazione</w:t>
+        </w:r>
+        <w:r>
+          <w:rPr>
+            <w:rFonts w:asciiTheme="minorHAnsi" w:hAnsiTheme="minorHAnsi" w:cstheme="minorHAnsi"/>
+            <w:bCs/>
+            <w:noProof/>
+            <w:webHidden/>
+          </w:rPr>
+          <w:tab/>
+        </w:r>
+        <w:r>
+          <w:rPr>
+            <w:rFonts w:asciiTheme="minorHAnsi" w:hAnsiTheme="minorHAnsi" w:cstheme="minorHAnsi"/>
+            <w:bCs/>
+            <w:noProof/>
+            <w:webHidden/>
+          </w:rPr>
+          <w:fldChar w:fldCharType="begin"/>
+        </w:r>
+        <w:r>
+          <w:rPr>
+            <w:rFonts w:asciiTheme="minorHAnsi" w:hAnsiTheme="minorHAnsi" w:cstheme="minorHAnsi"/>
+            <w:bCs/>
+            <w:noProof/>
+            <w:webHidden/>
+          </w:rPr>
+          <w:instrText xml:space="preserve"> PAGEREF _Toc41585923 \h </w:instrText>
+        </w:r>
+        <w:r>
+          <w:rPr>
+            <w:rFonts w:asciiTheme="minorHAnsi" w:hAnsiTheme="minorHAnsi" w:cstheme="minorHAnsi"/>
+            <w:bCs/>
+            <w:noProof/>
+            <w:webHidden/>
+          </w:rPr>
+        </w:r>
+        <w:r>
+          <w:rPr>
+            <w:rFonts w:asciiTheme="minorHAnsi" w:hAnsiTheme="minorHAnsi" w:cstheme="minorHAnsi"/>
+            <w:bCs/>
+            <w:noProof/>
+            <w:webHidden/>
+          </w:rPr>
+          <w:fldChar w:fldCharType="separate"/>
+        </w:r>
+        <w:r>
+          <w:rPr>
+            <w:rFonts w:asciiTheme="minorHAnsi" w:hAnsiTheme="minorHAnsi" w:cstheme="minorHAnsi"/>
+            <w:bCs/>
+            <w:noProof/>
+            <w:webHidden/>
+          </w:rPr>
+          <w:t>28</w:t>
+        </w:r>
+        <w:r>
+          <w:rPr>
+            <w:rFonts w:asciiTheme="minorHAnsi" w:hAnsiTheme="minorHAnsi" w:cstheme="minorHAnsi"/>
+            <w:bCs/>
             <w:noProof/>
             <w:webHidden/>
           </w:rPr>
@@ -1809,21 +3597,28 @@
           <w:tab w:val="right" w:leader="dot" w:pos="9622"/>
         </w:tabs>
         <w:rPr>
-          <w:rFonts w:asciiTheme="minorHAnsi" w:eastAsiaTheme="minorEastAsia" w:hAnsiTheme="minorHAnsi"/>
+          <w:rFonts w:asciiTheme="minorHAnsi" w:eastAsiaTheme="minorEastAsia" w:hAnsiTheme="minorHAnsi" w:cstheme="minorHAnsi"/>
+          <w:bCs/>
           <w:noProof/>
+          <w:sz w:val="22"/>
+          <w:szCs w:val="22"/>
           <w:lang w:eastAsia="it-IT"/>
         </w:rPr>
       </w:pPr>
-      <w:hyperlink w:anchor="_Toc41400392" w:history="1">
+      <w:hyperlink w:anchor="_Toc41585924" w:history="1">
         <w:r>
           <w:rPr>
             <w:rStyle w:val="Collegamentoipertestuale"/>
+            <w:rFonts w:asciiTheme="minorHAnsi" w:hAnsiTheme="minorHAnsi" w:cstheme="minorHAnsi"/>
+            <w:bCs/>
             <w:noProof/>
           </w:rPr>
           <w:t>Test</w:t>
         </w:r>
         <w:r>
           <w:rPr>
+            <w:rFonts w:asciiTheme="minorHAnsi" w:hAnsiTheme="minorHAnsi" w:cstheme="minorHAnsi"/>
+            <w:bCs/>
             <w:noProof/>
             <w:webHidden/>
           </w:rPr>
@@ -1831,6 +3626,8 @@
         </w:r>
         <w:r>
           <w:rPr>
+            <w:rFonts w:asciiTheme="minorHAnsi" w:hAnsiTheme="minorHAnsi" w:cstheme="minorHAnsi"/>
+            <w:bCs/>
             <w:noProof/>
             <w:webHidden/>
           </w:rPr>
@@ -1838,19 +3635,25 @@
         </w:r>
         <w:r>
           <w:rPr>
-            <w:noProof/>
-            <w:webHidden/>
-          </w:rPr>
-          <w:instrText xml:space="preserve"> PAGEREF _Toc41400392 \h </w:instrText>
-        </w:r>
-        <w:r>
-          <w:rPr>
-            <w:noProof/>
-            <w:webHidden/>
-          </w:rPr>
-        </w:r>
-        <w:r>
-          <w:rPr>
+            <w:rFonts w:asciiTheme="minorHAnsi" w:hAnsiTheme="minorHAnsi" w:cstheme="minorHAnsi"/>
+            <w:bCs/>
+            <w:noProof/>
+            <w:webHidden/>
+          </w:rPr>
+          <w:instrText xml:space="preserve"> PAGEREF _Toc41585924 \h </w:instrText>
+        </w:r>
+        <w:r>
+          <w:rPr>
+            <w:rFonts w:asciiTheme="minorHAnsi" w:hAnsiTheme="minorHAnsi" w:cstheme="minorHAnsi"/>
+            <w:bCs/>
+            <w:noProof/>
+            <w:webHidden/>
+          </w:rPr>
+        </w:r>
+        <w:r>
+          <w:rPr>
+            <w:rFonts w:asciiTheme="minorHAnsi" w:hAnsiTheme="minorHAnsi" w:cstheme="minorHAnsi"/>
+            <w:bCs/>
             <w:noProof/>
             <w:webHidden/>
           </w:rPr>
@@ -1858,13 +3661,17 @@
         </w:r>
         <w:r>
           <w:rPr>
-            <w:noProof/>
-            <w:webHidden/>
-          </w:rPr>
-          <w:t>14</w:t>
-        </w:r>
-        <w:r>
-          <w:rPr>
+            <w:rFonts w:asciiTheme="minorHAnsi" w:hAnsiTheme="minorHAnsi" w:cstheme="minorHAnsi"/>
+            <w:bCs/>
+            <w:noProof/>
+            <w:webHidden/>
+          </w:rPr>
+          <w:t>29</w:t>
+        </w:r>
+        <w:r>
+          <w:rPr>
+            <w:rFonts w:asciiTheme="minorHAnsi" w:hAnsiTheme="minorHAnsi" w:cstheme="minorHAnsi"/>
+            <w:bCs/>
             <w:noProof/>
             <w:webHidden/>
           </w:rPr>
@@ -1879,21 +3686,28 @@
           <w:tab w:val="right" w:leader="dot" w:pos="9622"/>
         </w:tabs>
         <w:rPr>
-          <w:rFonts w:asciiTheme="minorHAnsi" w:eastAsiaTheme="minorEastAsia" w:hAnsiTheme="minorHAnsi"/>
+          <w:rFonts w:asciiTheme="minorHAnsi" w:eastAsiaTheme="minorEastAsia" w:hAnsiTheme="minorHAnsi" w:cstheme="minorHAnsi"/>
+          <w:bCs/>
           <w:noProof/>
+          <w:sz w:val="22"/>
+          <w:szCs w:val="22"/>
           <w:lang w:eastAsia="it-IT"/>
         </w:rPr>
       </w:pPr>
-      <w:hyperlink w:anchor="_Toc41400393" w:history="1">
+      <w:hyperlink w:anchor="_Toc41585925" w:history="1">
         <w:r>
           <w:rPr>
             <w:rStyle w:val="Collegamentoipertestuale"/>
+            <w:rFonts w:asciiTheme="minorHAnsi" w:hAnsiTheme="minorHAnsi" w:cstheme="minorHAnsi"/>
+            <w:bCs/>
             <w:noProof/>
           </w:rPr>
           <w:t>Alpha test</w:t>
         </w:r>
         <w:r>
           <w:rPr>
+            <w:rFonts w:asciiTheme="minorHAnsi" w:hAnsiTheme="minorHAnsi" w:cstheme="minorHAnsi"/>
+            <w:bCs/>
             <w:noProof/>
             <w:webHidden/>
           </w:rPr>
@@ -1901,6 +3715,8 @@
         </w:r>
         <w:r>
           <w:rPr>
+            <w:rFonts w:asciiTheme="minorHAnsi" w:hAnsiTheme="minorHAnsi" w:cstheme="minorHAnsi"/>
+            <w:bCs/>
             <w:noProof/>
             <w:webHidden/>
           </w:rPr>
@@ -1908,19 +3724,25 @@
         </w:r>
         <w:r>
           <w:rPr>
-            <w:noProof/>
-            <w:webHidden/>
-          </w:rPr>
-          <w:instrText xml:space="preserve"> PAGEREF _Toc41400393 \h </w:instrText>
-        </w:r>
-        <w:r>
-          <w:rPr>
-            <w:noProof/>
-            <w:webHidden/>
-          </w:rPr>
-        </w:r>
-        <w:r>
-          <w:rPr>
+            <w:rFonts w:asciiTheme="minorHAnsi" w:hAnsiTheme="minorHAnsi" w:cstheme="minorHAnsi"/>
+            <w:bCs/>
+            <w:noProof/>
+            <w:webHidden/>
+          </w:rPr>
+          <w:instrText xml:space="preserve"> PAGEREF _Toc41585925 \h </w:instrText>
+        </w:r>
+        <w:r>
+          <w:rPr>
+            <w:rFonts w:asciiTheme="minorHAnsi" w:hAnsiTheme="minorHAnsi" w:cstheme="minorHAnsi"/>
+            <w:bCs/>
+            <w:noProof/>
+            <w:webHidden/>
+          </w:rPr>
+        </w:r>
+        <w:r>
+          <w:rPr>
+            <w:rFonts w:asciiTheme="minorHAnsi" w:hAnsiTheme="minorHAnsi" w:cstheme="minorHAnsi"/>
+            <w:bCs/>
             <w:noProof/>
             <w:webHidden/>
           </w:rPr>
@@ -1928,13 +3750,17 @@
         </w:r>
         <w:r>
           <w:rPr>
-            <w:noProof/>
-            <w:webHidden/>
-          </w:rPr>
-          <w:t>14</w:t>
-        </w:r>
-        <w:r>
-          <w:rPr>
+            <w:rFonts w:asciiTheme="minorHAnsi" w:hAnsiTheme="minorHAnsi" w:cstheme="minorHAnsi"/>
+            <w:bCs/>
+            <w:noProof/>
+            <w:webHidden/>
+          </w:rPr>
+          <w:t>29</w:t>
+        </w:r>
+        <w:r>
+          <w:rPr>
+            <w:rFonts w:asciiTheme="minorHAnsi" w:hAnsiTheme="minorHAnsi" w:cstheme="minorHAnsi"/>
+            <w:bCs/>
             <w:noProof/>
             <w:webHidden/>
           </w:rPr>
@@ -1949,21 +3775,28 @@
           <w:tab w:val="right" w:leader="dot" w:pos="9622"/>
         </w:tabs>
         <w:rPr>
-          <w:rFonts w:asciiTheme="minorHAnsi" w:eastAsiaTheme="minorEastAsia" w:hAnsiTheme="minorHAnsi"/>
+          <w:rFonts w:asciiTheme="minorHAnsi" w:eastAsiaTheme="minorEastAsia" w:hAnsiTheme="minorHAnsi" w:cstheme="minorHAnsi"/>
+          <w:bCs/>
           <w:noProof/>
+          <w:sz w:val="22"/>
+          <w:szCs w:val="22"/>
           <w:lang w:eastAsia="it-IT"/>
         </w:rPr>
       </w:pPr>
-      <w:hyperlink w:anchor="_Toc41400394" w:history="1">
+      <w:hyperlink w:anchor="_Toc41585926" w:history="1">
         <w:r>
           <w:rPr>
             <w:rStyle w:val="Collegamentoipertestuale"/>
+            <w:rFonts w:asciiTheme="minorHAnsi" w:hAnsiTheme="minorHAnsi" w:cstheme="minorHAnsi"/>
+            <w:bCs/>
             <w:noProof/>
           </w:rPr>
           <w:t>Test funzionale</w:t>
         </w:r>
         <w:r>
           <w:rPr>
+            <w:rFonts w:asciiTheme="minorHAnsi" w:hAnsiTheme="minorHAnsi" w:cstheme="minorHAnsi"/>
+            <w:bCs/>
             <w:noProof/>
             <w:webHidden/>
           </w:rPr>
@@ -1971,6 +3804,8 @@
         </w:r>
         <w:r>
           <w:rPr>
+            <w:rFonts w:asciiTheme="minorHAnsi" w:hAnsiTheme="minorHAnsi" w:cstheme="minorHAnsi"/>
+            <w:bCs/>
             <w:noProof/>
             <w:webHidden/>
           </w:rPr>
@@ -1978,19 +3813,25 @@
         </w:r>
         <w:r>
           <w:rPr>
-            <w:noProof/>
-            <w:webHidden/>
-          </w:rPr>
-          <w:instrText xml:space="preserve"> PAGEREF _Toc41400394 \h </w:instrText>
-        </w:r>
-        <w:r>
-          <w:rPr>
-            <w:noProof/>
-            <w:webHidden/>
-          </w:rPr>
-        </w:r>
-        <w:r>
-          <w:rPr>
+            <w:rFonts w:asciiTheme="minorHAnsi" w:hAnsiTheme="minorHAnsi" w:cstheme="minorHAnsi"/>
+            <w:bCs/>
+            <w:noProof/>
+            <w:webHidden/>
+          </w:rPr>
+          <w:instrText xml:space="preserve"> PAGEREF _Toc41585926 \h </w:instrText>
+        </w:r>
+        <w:r>
+          <w:rPr>
+            <w:rFonts w:asciiTheme="minorHAnsi" w:hAnsiTheme="minorHAnsi" w:cstheme="minorHAnsi"/>
+            <w:bCs/>
+            <w:noProof/>
+            <w:webHidden/>
+          </w:rPr>
+        </w:r>
+        <w:r>
+          <w:rPr>
+            <w:rFonts w:asciiTheme="minorHAnsi" w:hAnsiTheme="minorHAnsi" w:cstheme="minorHAnsi"/>
+            <w:bCs/>
             <w:noProof/>
             <w:webHidden/>
           </w:rPr>
@@ -1998,13 +3839,17 @@
         </w:r>
         <w:r>
           <w:rPr>
-            <w:noProof/>
-            <w:webHidden/>
-          </w:rPr>
-          <w:t>14</w:t>
-        </w:r>
-        <w:r>
-          <w:rPr>
+            <w:rFonts w:asciiTheme="minorHAnsi" w:hAnsiTheme="minorHAnsi" w:cstheme="minorHAnsi"/>
+            <w:bCs/>
+            <w:noProof/>
+            <w:webHidden/>
+          </w:rPr>
+          <w:t>29</w:t>
+        </w:r>
+        <w:r>
+          <w:rPr>
+            <w:rFonts w:asciiTheme="minorHAnsi" w:hAnsiTheme="minorHAnsi" w:cstheme="minorHAnsi"/>
+            <w:bCs/>
             <w:noProof/>
             <w:webHidden/>
           </w:rPr>
@@ -2019,21 +3864,28 @@
           <w:tab w:val="right" w:leader="dot" w:pos="9622"/>
         </w:tabs>
         <w:rPr>
-          <w:rFonts w:asciiTheme="minorHAnsi" w:eastAsiaTheme="minorEastAsia" w:hAnsiTheme="minorHAnsi"/>
+          <w:rFonts w:asciiTheme="minorHAnsi" w:eastAsiaTheme="minorEastAsia" w:hAnsiTheme="minorHAnsi" w:cstheme="minorHAnsi"/>
+          <w:bCs/>
           <w:noProof/>
+          <w:sz w:val="22"/>
+          <w:szCs w:val="22"/>
           <w:lang w:eastAsia="it-IT"/>
         </w:rPr>
       </w:pPr>
-      <w:hyperlink w:anchor="_Toc41400395" w:history="1">
+      <w:hyperlink w:anchor="_Toc41585927" w:history="1">
         <w:r>
           <w:rPr>
             <w:rStyle w:val="Collegamentoipertestuale"/>
+            <w:rFonts w:asciiTheme="minorHAnsi" w:hAnsiTheme="minorHAnsi" w:cstheme="minorHAnsi"/>
+            <w:bCs/>
             <w:noProof/>
           </w:rPr>
           <w:t>Test strutturale</w:t>
         </w:r>
         <w:r>
           <w:rPr>
+            <w:rFonts w:asciiTheme="minorHAnsi" w:hAnsiTheme="minorHAnsi" w:cstheme="minorHAnsi"/>
+            <w:bCs/>
             <w:noProof/>
             <w:webHidden/>
           </w:rPr>
@@ -2041,6 +3893,8 @@
         </w:r>
         <w:r>
           <w:rPr>
+            <w:rFonts w:asciiTheme="minorHAnsi" w:hAnsiTheme="minorHAnsi" w:cstheme="minorHAnsi"/>
+            <w:bCs/>
             <w:noProof/>
             <w:webHidden/>
           </w:rPr>
@@ -2048,19 +3902,25 @@
         </w:r>
         <w:r>
           <w:rPr>
-            <w:noProof/>
-            <w:webHidden/>
-          </w:rPr>
-          <w:instrText xml:space="preserve"> PAGEREF _Toc41400395 \h </w:instrText>
-        </w:r>
-        <w:r>
-          <w:rPr>
-            <w:noProof/>
-            <w:webHidden/>
-          </w:rPr>
-        </w:r>
-        <w:r>
-          <w:rPr>
+            <w:rFonts w:asciiTheme="minorHAnsi" w:hAnsiTheme="minorHAnsi" w:cstheme="minorHAnsi"/>
+            <w:bCs/>
+            <w:noProof/>
+            <w:webHidden/>
+          </w:rPr>
+          <w:instrText xml:space="preserve"> PAGEREF _Toc41585927 \h </w:instrText>
+        </w:r>
+        <w:r>
+          <w:rPr>
+            <w:rFonts w:asciiTheme="minorHAnsi" w:hAnsiTheme="minorHAnsi" w:cstheme="minorHAnsi"/>
+            <w:bCs/>
+            <w:noProof/>
+            <w:webHidden/>
+          </w:rPr>
+        </w:r>
+        <w:r>
+          <w:rPr>
+            <w:rFonts w:asciiTheme="minorHAnsi" w:hAnsiTheme="minorHAnsi" w:cstheme="minorHAnsi"/>
+            <w:bCs/>
             <w:noProof/>
             <w:webHidden/>
           </w:rPr>
@@ -2068,13 +3928,106 @@
         </w:r>
         <w:r>
           <w:rPr>
-            <w:noProof/>
-            <w:webHidden/>
-          </w:rPr>
-          <w:t>14</w:t>
-        </w:r>
-        <w:r>
-          <w:rPr>
+            <w:rFonts w:asciiTheme="minorHAnsi" w:hAnsiTheme="minorHAnsi" w:cstheme="minorHAnsi"/>
+            <w:bCs/>
+            <w:noProof/>
+            <w:webHidden/>
+          </w:rPr>
+          <w:t>29</w:t>
+        </w:r>
+        <w:r>
+          <w:rPr>
+            <w:rFonts w:asciiTheme="minorHAnsi" w:hAnsiTheme="minorHAnsi" w:cstheme="minorHAnsi"/>
+            <w:bCs/>
+            <w:noProof/>
+            <w:webHidden/>
+          </w:rPr>
+          <w:fldChar w:fldCharType="end"/>
+        </w:r>
+      </w:hyperlink>
+    </w:p>
+    <w:p>
+      <w:pPr>
+        <w:pStyle w:val="Sommario3"/>
+        <w:tabs>
+          <w:tab w:val="right" w:leader="dot" w:pos="9622"/>
+        </w:tabs>
+        <w:rPr>
+          <w:rFonts w:asciiTheme="minorHAnsi" w:eastAsiaTheme="minorEastAsia" w:hAnsiTheme="minorHAnsi" w:cstheme="minorHAnsi"/>
+          <w:bCs/>
+          <w:noProof/>
+          <w:sz w:val="22"/>
+          <w:szCs w:val="22"/>
+          <w:lang w:eastAsia="it-IT"/>
+        </w:rPr>
+      </w:pPr>
+      <w:hyperlink w:anchor="_Toc41585928" w:history="1">
+        <w:r>
+          <w:rPr>
+            <w:rStyle w:val="Collegamentoipertestuale"/>
+            <w:rFonts w:asciiTheme="minorHAnsi" w:hAnsiTheme="minorHAnsi" w:cstheme="minorHAnsi"/>
+            <w:bCs/>
+            <w:noProof/>
+          </w:rPr>
+          <w:t>Test di carico</w:t>
+        </w:r>
+        <w:r>
+          <w:rPr>
+            <w:rFonts w:asciiTheme="minorHAnsi" w:hAnsiTheme="minorHAnsi" w:cstheme="minorHAnsi"/>
+            <w:bCs/>
+            <w:noProof/>
+            <w:webHidden/>
+          </w:rPr>
+          <w:tab/>
+        </w:r>
+        <w:r>
+          <w:rPr>
+            <w:rFonts w:asciiTheme="minorHAnsi" w:hAnsiTheme="minorHAnsi" w:cstheme="minorHAnsi"/>
+            <w:bCs/>
+            <w:noProof/>
+            <w:webHidden/>
+          </w:rPr>
+          <w:fldChar w:fldCharType="begin"/>
+        </w:r>
+        <w:r>
+          <w:rPr>
+            <w:rFonts w:asciiTheme="minorHAnsi" w:hAnsiTheme="minorHAnsi" w:cstheme="minorHAnsi"/>
+            <w:bCs/>
+            <w:noProof/>
+            <w:webHidden/>
+          </w:rPr>
+          <w:instrText xml:space="preserve"> PAGEREF _Toc41585928 \h </w:instrText>
+        </w:r>
+        <w:r>
+          <w:rPr>
+            <w:rFonts w:asciiTheme="minorHAnsi" w:hAnsiTheme="minorHAnsi" w:cstheme="minorHAnsi"/>
+            <w:bCs/>
+            <w:noProof/>
+            <w:webHidden/>
+          </w:rPr>
+        </w:r>
+        <w:r>
+          <w:rPr>
+            <w:rFonts w:asciiTheme="minorHAnsi" w:hAnsiTheme="minorHAnsi" w:cstheme="minorHAnsi"/>
+            <w:bCs/>
+            <w:noProof/>
+            <w:webHidden/>
+          </w:rPr>
+          <w:fldChar w:fldCharType="separate"/>
+        </w:r>
+        <w:r>
+          <w:rPr>
+            <w:rFonts w:asciiTheme="minorHAnsi" w:hAnsiTheme="minorHAnsi" w:cstheme="minorHAnsi"/>
+            <w:bCs/>
+            <w:noProof/>
+            <w:webHidden/>
+          </w:rPr>
+          <w:t>30</w:t>
+        </w:r>
+        <w:r>
+          <w:rPr>
+            <w:rFonts w:asciiTheme="minorHAnsi" w:hAnsiTheme="minorHAnsi" w:cstheme="minorHAnsi"/>
+            <w:bCs/>
             <w:noProof/>
             <w:webHidden/>
           </w:rPr>
@@ -2089,21 +4042,28 @@
           <w:tab w:val="right" w:leader="dot" w:pos="9622"/>
         </w:tabs>
         <w:rPr>
-          <w:rFonts w:asciiTheme="minorHAnsi" w:eastAsiaTheme="minorEastAsia" w:hAnsiTheme="minorHAnsi"/>
+          <w:rFonts w:asciiTheme="minorHAnsi" w:eastAsiaTheme="minorEastAsia" w:hAnsiTheme="minorHAnsi" w:cstheme="minorHAnsi"/>
+          <w:bCs/>
           <w:noProof/>
+          <w:sz w:val="22"/>
+          <w:szCs w:val="22"/>
           <w:lang w:eastAsia="it-IT"/>
         </w:rPr>
       </w:pPr>
-      <w:hyperlink w:anchor="_Toc41400396" w:history="1">
+      <w:hyperlink w:anchor="_Toc41585929" w:history="1">
         <w:r>
           <w:rPr>
             <w:rStyle w:val="Collegamentoipertestuale"/>
+            <w:rFonts w:asciiTheme="minorHAnsi" w:hAnsiTheme="minorHAnsi" w:cstheme="minorHAnsi"/>
+            <w:bCs/>
             <w:noProof/>
           </w:rPr>
           <w:t>Beta test</w:t>
         </w:r>
         <w:r>
           <w:rPr>
+            <w:rFonts w:asciiTheme="minorHAnsi" w:hAnsiTheme="minorHAnsi" w:cstheme="minorHAnsi"/>
+            <w:bCs/>
             <w:noProof/>
             <w:webHidden/>
           </w:rPr>
@@ -2111,6 +4071,8 @@
         </w:r>
         <w:r>
           <w:rPr>
+            <w:rFonts w:asciiTheme="minorHAnsi" w:hAnsiTheme="minorHAnsi" w:cstheme="minorHAnsi"/>
+            <w:bCs/>
             <w:noProof/>
             <w:webHidden/>
           </w:rPr>
@@ -2118,19 +4080,25 @@
         </w:r>
         <w:r>
           <w:rPr>
-            <w:noProof/>
-            <w:webHidden/>
-          </w:rPr>
-          <w:instrText xml:space="preserve"> PAGEREF _Toc41400396 \h </w:instrText>
-        </w:r>
-        <w:r>
-          <w:rPr>
-            <w:noProof/>
-            <w:webHidden/>
-          </w:rPr>
-        </w:r>
-        <w:r>
-          <w:rPr>
+            <w:rFonts w:asciiTheme="minorHAnsi" w:hAnsiTheme="minorHAnsi" w:cstheme="minorHAnsi"/>
+            <w:bCs/>
+            <w:noProof/>
+            <w:webHidden/>
+          </w:rPr>
+          <w:instrText xml:space="preserve"> PAGEREF _Toc41585929 \h </w:instrText>
+        </w:r>
+        <w:r>
+          <w:rPr>
+            <w:rFonts w:asciiTheme="minorHAnsi" w:hAnsiTheme="minorHAnsi" w:cstheme="minorHAnsi"/>
+            <w:bCs/>
+            <w:noProof/>
+            <w:webHidden/>
+          </w:rPr>
+        </w:r>
+        <w:r>
+          <w:rPr>
+            <w:rFonts w:asciiTheme="minorHAnsi" w:hAnsiTheme="minorHAnsi" w:cstheme="minorHAnsi"/>
+            <w:bCs/>
             <w:noProof/>
             <w:webHidden/>
           </w:rPr>
@@ -2138,13 +4106,17 @@
         </w:r>
         <w:r>
           <w:rPr>
-            <w:noProof/>
-            <w:webHidden/>
-          </w:rPr>
-          <w:t>14</w:t>
-        </w:r>
-        <w:r>
-          <w:rPr>
+            <w:rFonts w:asciiTheme="minorHAnsi" w:hAnsiTheme="minorHAnsi" w:cstheme="minorHAnsi"/>
+            <w:bCs/>
+            <w:noProof/>
+            <w:webHidden/>
+          </w:rPr>
+          <w:t>30</w:t>
+        </w:r>
+        <w:r>
+          <w:rPr>
+            <w:rFonts w:asciiTheme="minorHAnsi" w:hAnsiTheme="minorHAnsi" w:cstheme="minorHAnsi"/>
+            <w:bCs/>
             <w:noProof/>
             <w:webHidden/>
           </w:rPr>
@@ -2154,6 +4126,10 @@
     </w:p>
     <w:p>
       <w:r>
+        <w:rPr>
+          <w:rFonts w:asciiTheme="minorHAnsi" w:hAnsiTheme="minorHAnsi" w:cstheme="minorHAnsi"/>
+          <w:bCs/>
+        </w:rPr>
         <w:fldChar w:fldCharType="end"/>
       </w:r>
     </w:p>
@@ -2172,7 +4148,7 @@
           <w:rFonts w:asciiTheme="majorHAnsi" w:hAnsiTheme="majorHAnsi" w:cstheme="majorHAnsi"/>
         </w:rPr>
       </w:pPr>
-      <w:bookmarkStart w:id="1" w:name="_Toc41400376"/>
+      <w:bookmarkStart w:id="3" w:name="_Toc41585892"/>
       <w:r>
         <w:rPr>
           <w:rFonts w:asciiTheme="majorHAnsi" w:hAnsiTheme="majorHAnsi" w:cstheme="majorHAnsi"/>
@@ -2180,7 +4156,7 @@
         <w:lastRenderedPageBreak/>
         <w:t>Pianificazione</w:t>
       </w:r>
-      <w:bookmarkEnd w:id="1"/>
+      <w:bookmarkEnd w:id="3"/>
     </w:p>
     <w:p>
       <w:pPr>
@@ -2191,7 +4167,7 @@
           <w:bCs/>
         </w:rPr>
       </w:pPr>
-      <w:bookmarkStart w:id="2" w:name="_Toc41400377"/>
+      <w:bookmarkStart w:id="4" w:name="_Toc41585893"/>
       <w:r>
         <w:rPr>
           <w:rFonts w:asciiTheme="majorHAnsi" w:hAnsiTheme="majorHAnsi" w:cstheme="majorHAnsi"/>
@@ -2200,7 +4176,7 @@
         </w:rPr>
         <w:t>Scopo dell’applicazione</w:t>
       </w:r>
-      <w:bookmarkEnd w:id="2"/>
+      <w:bookmarkEnd w:id="4"/>
     </w:p>
     <w:p/>
     <w:p>
@@ -2295,7 +4271,7 @@
           <w:bCs/>
         </w:rPr>
       </w:pPr>
-      <w:bookmarkStart w:id="3" w:name="_Toc41400378"/>
+      <w:bookmarkStart w:id="5" w:name="_Toc41585894"/>
       <w:r>
         <w:rPr>
           <w:rFonts w:asciiTheme="majorHAnsi" w:hAnsiTheme="majorHAnsi" w:cstheme="majorHAnsi"/>
@@ -2305,7 +4281,7 @@
         <w:lastRenderedPageBreak/>
         <w:t>Destinatari dell’applicazione</w:t>
       </w:r>
-      <w:bookmarkEnd w:id="3"/>
+      <w:bookmarkEnd w:id="5"/>
     </w:p>
     <w:p>
       <w:pPr>
@@ -2822,7 +4798,7 @@
           <w:bCs/>
         </w:rPr>
       </w:pPr>
-      <w:bookmarkStart w:id="4" w:name="_Toc41400379"/>
+      <w:bookmarkStart w:id="6" w:name="_Toc41585895"/>
       <w:r>
         <w:rPr>
           <w:rFonts w:asciiTheme="majorHAnsi" w:hAnsiTheme="majorHAnsi" w:cstheme="majorHAnsi"/>
@@ -2832,7 +4808,7 @@
         <w:lastRenderedPageBreak/>
         <w:t>I vincoli</w:t>
       </w:r>
-      <w:bookmarkEnd w:id="4"/>
+      <w:bookmarkEnd w:id="6"/>
     </w:p>
     <w:p>
       <w:pPr>
@@ -2871,6 +4847,7 @@
           <w:bCs/>
         </w:rPr>
       </w:pPr>
+      <w:bookmarkStart w:id="7" w:name="_Toc41585896"/>
       <w:r>
         <w:rPr>
           <w:rFonts w:asciiTheme="majorHAnsi" w:hAnsiTheme="majorHAnsi" w:cstheme="majorHAnsi"/>
@@ -2879,6 +4856,7 @@
         </w:rPr>
         <w:t>Conoscenze informatiche</w:t>
       </w:r>
+      <w:bookmarkEnd w:id="7"/>
     </w:p>
     <w:p>
       <w:pPr>
@@ -2917,6 +4895,7 @@
           <w:bCs/>
         </w:rPr>
       </w:pPr>
+      <w:bookmarkStart w:id="8" w:name="_Toc41585897"/>
       <w:r>
         <w:rPr>
           <w:rFonts w:asciiTheme="majorHAnsi" w:hAnsiTheme="majorHAnsi" w:cstheme="majorHAnsi"/>
@@ -2925,6 +4904,7 @@
         </w:rPr>
         <w:t>Requisiti minimi della piattaforma</w:t>
       </w:r>
+      <w:bookmarkEnd w:id="8"/>
     </w:p>
     <w:p>
       <w:pPr>
@@ -3110,7 +5090,8 @@
           <w:bCs/>
         </w:rPr>
       </w:pPr>
-      <w:bookmarkStart w:id="5" w:name="_Toc39419812"/>
+      <w:bookmarkStart w:id="9" w:name="_Toc39419812"/>
+      <w:bookmarkStart w:id="10" w:name="_Toc41585898"/>
       <w:r>
         <w:rPr>
           <w:rFonts w:asciiTheme="majorHAnsi" w:hAnsiTheme="majorHAnsi" w:cstheme="majorHAnsi"/>
@@ -3119,7 +5100,8 @@
         </w:rPr>
         <w:t>Budget</w:t>
       </w:r>
-      <w:bookmarkEnd w:id="5"/>
+      <w:bookmarkEnd w:id="9"/>
+      <w:bookmarkEnd w:id="10"/>
     </w:p>
     <w:p>
       <w:pPr>
@@ -3165,7 +5147,8 @@
           <w:bCs/>
         </w:rPr>
       </w:pPr>
-      <w:bookmarkStart w:id="6" w:name="_Toc39419813"/>
+      <w:bookmarkStart w:id="11" w:name="_Toc39419813"/>
+      <w:bookmarkStart w:id="12" w:name="_Toc41585899"/>
       <w:r>
         <w:rPr>
           <w:rFonts w:asciiTheme="majorHAnsi" w:hAnsiTheme="majorHAnsi" w:cstheme="majorHAnsi"/>
@@ -3174,7 +5157,8 @@
         </w:rPr>
         <w:t>Tempo</w:t>
       </w:r>
-      <w:bookmarkEnd w:id="6"/>
+      <w:bookmarkEnd w:id="11"/>
+      <w:bookmarkEnd w:id="12"/>
     </w:p>
     <w:p>
       <w:pPr>
@@ -3263,7 +5247,8 @@
           <w:bCs/>
         </w:rPr>
       </w:pPr>
-      <w:bookmarkStart w:id="7" w:name="_Toc39419814"/>
+      <w:bookmarkStart w:id="13" w:name="_Toc39419814"/>
+      <w:bookmarkStart w:id="14" w:name="_Toc41585900"/>
       <w:r>
         <w:rPr>
           <w:rFonts w:asciiTheme="majorHAnsi" w:hAnsiTheme="majorHAnsi" w:cstheme="majorHAnsi"/>
@@ -3272,7 +5257,8 @@
         </w:rPr>
         <w:t>Responsabilità del cliente</w:t>
       </w:r>
-      <w:bookmarkEnd w:id="7"/>
+      <w:bookmarkEnd w:id="13"/>
+      <w:bookmarkEnd w:id="14"/>
     </w:p>
     <w:p>
       <w:pPr>
@@ -3312,7 +5298,8 @@
           <w:bCs/>
         </w:rPr>
       </w:pPr>
-      <w:bookmarkStart w:id="8" w:name="_Toc39419815"/>
+      <w:bookmarkStart w:id="15" w:name="_Toc39419815"/>
+      <w:bookmarkStart w:id="16" w:name="_Toc41585901"/>
       <w:r>
         <w:rPr>
           <w:rFonts w:asciiTheme="majorHAnsi" w:hAnsiTheme="majorHAnsi" w:cstheme="majorHAnsi"/>
@@ -3321,7 +5308,8 @@
         </w:rPr>
         <w:t>Contenuti</w:t>
       </w:r>
-      <w:bookmarkEnd w:id="8"/>
+      <w:bookmarkEnd w:id="15"/>
+      <w:bookmarkEnd w:id="16"/>
     </w:p>
     <w:p>
       <w:pPr>
@@ -3368,7 +5356,6 @@
         <w:lastRenderedPageBreak/>
         <w:t>Il prodotto sarà accompagnato da un manuale utente in versione digitale</w:t>
       </w:r>
-      <w:bookmarkStart w:id="9" w:name="_Toc41400380"/>
       <w:r>
         <w:rPr>
           <w:rFonts w:asciiTheme="minorHAnsi" w:hAnsiTheme="minorHAnsi" w:cstheme="minorHAnsi"/>
@@ -3390,6 +5377,7 @@
           <w:bCs/>
         </w:rPr>
       </w:pPr>
+      <w:bookmarkStart w:id="17" w:name="_Toc41585902"/>
       <w:r>
         <w:rPr>
           <w:rFonts w:asciiTheme="majorHAnsi" w:hAnsiTheme="majorHAnsi" w:cstheme="majorHAnsi"/>
@@ -3399,7 +5387,7 @@
         <w:lastRenderedPageBreak/>
         <w:t>Manuale di stile</w:t>
       </w:r>
-      <w:bookmarkEnd w:id="9"/>
+      <w:bookmarkEnd w:id="17"/>
     </w:p>
     <w:p>
       <w:pPr>
@@ -3506,7 +5494,7 @@
           <w:bCs/>
         </w:rPr>
       </w:pPr>
-      <w:bookmarkStart w:id="10" w:name="_Toc41400381"/>
+      <w:bookmarkStart w:id="18" w:name="_Toc41585903"/>
       <w:r>
         <w:rPr>
           <w:rFonts w:asciiTheme="majorHAnsi" w:hAnsiTheme="majorHAnsi" w:cstheme="majorHAnsi"/>
@@ -3516,7 +5504,7 @@
         <w:lastRenderedPageBreak/>
         <w:t>Stimare i Costi</w:t>
       </w:r>
-      <w:bookmarkEnd w:id="10"/>
+      <w:bookmarkEnd w:id="18"/>
     </w:p>
     <w:tbl>
       <w:tblPr>
@@ -5449,7 +7437,6 @@
           <w:bCs/>
         </w:rPr>
       </w:pPr>
-      <w:bookmarkStart w:id="11" w:name="_Toc41400382"/>
     </w:p>
     <w:p>
       <w:pPr>
@@ -5473,6 +7460,7 @@
           <w:bCs/>
         </w:rPr>
       </w:pPr>
+      <w:bookmarkStart w:id="19" w:name="_Toc41585904"/>
       <w:r>
         <w:rPr>
           <w:rFonts w:asciiTheme="majorHAnsi" w:hAnsiTheme="majorHAnsi" w:cstheme="majorHAnsi"/>
@@ -5482,7 +7470,7 @@
         <w:lastRenderedPageBreak/>
         <w:t>Monitoraggio progetto</w:t>
       </w:r>
-      <w:bookmarkEnd w:id="11"/>
+      <w:bookmarkEnd w:id="19"/>
       <w:r>
         <w:rPr>
           <w:rFonts w:asciiTheme="majorHAnsi" w:hAnsiTheme="majorHAnsi" w:cstheme="majorHAnsi"/>
@@ -7702,7 +9690,7 @@
           <w:bCs/>
         </w:rPr>
       </w:pPr>
-      <w:bookmarkStart w:id="12" w:name="_Toc41400383"/>
+      <w:bookmarkStart w:id="20" w:name="_Toc41585905"/>
       <w:r>
         <w:rPr>
           <w:rFonts w:asciiTheme="majorHAnsi" w:hAnsiTheme="majorHAnsi" w:cstheme="majorHAnsi"/>
@@ -7712,7 +9700,7 @@
         <w:lastRenderedPageBreak/>
         <w:t>Individuare e reperire le risorse</w:t>
       </w:r>
-      <w:bookmarkEnd w:id="12"/>
+      <w:bookmarkEnd w:id="20"/>
     </w:p>
     <w:p>
       <w:pPr>
@@ -7745,6 +9733,7 @@
           <w:bCs/>
         </w:rPr>
       </w:pPr>
+      <w:bookmarkStart w:id="21" w:name="_Toc41585906"/>
       <w:r>
         <w:rPr>
           <w:rFonts w:asciiTheme="majorHAnsi" w:hAnsiTheme="majorHAnsi" w:cstheme="majorHAnsi"/>
@@ -7753,6 +9742,7 @@
         </w:rPr>
         <w:t>Risorse umane</w:t>
       </w:r>
+      <w:bookmarkEnd w:id="21"/>
     </w:p>
     <w:p>
       <w:pPr>
@@ -7885,7 +9875,8 @@
           <w:bCs/>
         </w:rPr>
       </w:pPr>
-      <w:bookmarkStart w:id="13" w:name="_Toc39419820"/>
+      <w:bookmarkStart w:id="22" w:name="_Toc39419820"/>
+      <w:bookmarkStart w:id="23" w:name="_Toc41585907"/>
       <w:r>
         <w:rPr>
           <w:rFonts w:asciiTheme="majorHAnsi" w:hAnsiTheme="majorHAnsi" w:cstheme="majorHAnsi"/>
@@ -7894,7 +9885,8 @@
         </w:rPr>
         <w:t>Risorse informative</w:t>
       </w:r>
-      <w:bookmarkEnd w:id="13"/>
+      <w:bookmarkEnd w:id="22"/>
+      <w:bookmarkEnd w:id="23"/>
     </w:p>
     <w:p>
       <w:pPr>
@@ -7958,7 +9950,8 @@
           <w:bCs/>
         </w:rPr>
       </w:pPr>
-      <w:bookmarkStart w:id="14" w:name="_Toc39419821"/>
+      <w:bookmarkStart w:id="24" w:name="_Toc39419821"/>
+      <w:bookmarkStart w:id="25" w:name="_Toc41585908"/>
       <w:r>
         <w:rPr>
           <w:rFonts w:asciiTheme="majorHAnsi" w:hAnsiTheme="majorHAnsi" w:cstheme="majorHAnsi"/>
@@ -7967,7 +9960,8 @@
         </w:rPr>
         <w:t>Risorse applicative</w:t>
       </w:r>
-      <w:bookmarkEnd w:id="14"/>
+      <w:bookmarkEnd w:id="24"/>
+      <w:bookmarkEnd w:id="25"/>
     </w:p>
     <w:p>
       <w:pPr>
@@ -8035,7 +10029,8 @@
           <w:bCs/>
         </w:rPr>
       </w:pPr>
-      <w:bookmarkStart w:id="15" w:name="_Toc39419822"/>
+      <w:bookmarkStart w:id="26" w:name="_Toc39419822"/>
+      <w:bookmarkStart w:id="27" w:name="_Toc41585909"/>
       <w:r>
         <w:rPr>
           <w:rFonts w:asciiTheme="majorHAnsi" w:hAnsiTheme="majorHAnsi"/>
@@ -8044,7 +10039,8 @@
         </w:rPr>
         <w:t>Risorse strumentali</w:t>
       </w:r>
-      <w:bookmarkEnd w:id="15"/>
+      <w:bookmarkEnd w:id="26"/>
+      <w:bookmarkEnd w:id="27"/>
     </w:p>
     <w:p>
       <w:pPr>
@@ -8151,7 +10147,8 @@
           <w:bCs/>
         </w:rPr>
       </w:pPr>
-      <w:bookmarkStart w:id="16" w:name="_Toc39419823"/>
+      <w:bookmarkStart w:id="28" w:name="_Toc39419823"/>
+      <w:bookmarkStart w:id="29" w:name="_Toc41585910"/>
       <w:r>
         <w:rPr>
           <w:rFonts w:asciiTheme="majorHAnsi" w:hAnsiTheme="majorHAnsi"/>
@@ -8161,7 +10158,8 @@
         <w:lastRenderedPageBreak/>
         <w:t>Risorse post-produzione</w:t>
       </w:r>
-      <w:bookmarkEnd w:id="16"/>
+      <w:bookmarkEnd w:id="28"/>
+      <w:bookmarkEnd w:id="29"/>
     </w:p>
     <w:p>
       <w:pPr>
@@ -8195,7 +10193,7 @@
           <w:rFonts w:asciiTheme="majorHAnsi" w:hAnsiTheme="majorHAnsi"/>
         </w:rPr>
       </w:pPr>
-      <w:bookmarkStart w:id="17" w:name="_Toc41400384"/>
+      <w:bookmarkStart w:id="30" w:name="_Toc41585911"/>
       <w:r>
         <w:rPr>
           <w:rFonts w:asciiTheme="majorHAnsi" w:hAnsiTheme="majorHAnsi"/>
@@ -8203,7 +10201,7 @@
         <w:lastRenderedPageBreak/>
         <w:t>Progettazione</w:t>
       </w:r>
-      <w:bookmarkEnd w:id="17"/>
+      <w:bookmarkEnd w:id="30"/>
     </w:p>
     <w:p>
       <w:pPr>
@@ -8214,6 +10212,7 @@
           <w:bCs/>
         </w:rPr>
       </w:pPr>
+      <w:bookmarkStart w:id="31" w:name="_Toc41585912"/>
       <w:r>
         <w:rPr>
           <w:rFonts w:asciiTheme="majorHAnsi" w:hAnsiTheme="majorHAnsi"/>
@@ -8222,6 +10221,7 @@
         </w:rPr>
         <w:t>Introduzione</w:t>
       </w:r>
+      <w:bookmarkEnd w:id="31"/>
     </w:p>
     <w:p>
       <w:pPr>
@@ -8254,6 +10254,7 @@
           <w:bCs/>
         </w:rPr>
       </w:pPr>
+      <w:bookmarkStart w:id="32" w:name="_Toc41585913"/>
       <w:r>
         <w:rPr>
           <w:rFonts w:asciiTheme="majorHAnsi" w:hAnsiTheme="majorHAnsi"/>
@@ -8262,6 +10263,7 @@
         </w:rPr>
         <w:t>Definire i concetti da trasmettere attraverso il multimedia</w:t>
       </w:r>
+      <w:bookmarkEnd w:id="32"/>
     </w:p>
     <w:p>
       <w:pPr>
@@ -8272,6 +10274,7 @@
           <w:bCs/>
         </w:rPr>
       </w:pPr>
+      <w:bookmarkStart w:id="33" w:name="_Toc41585914"/>
       <w:r>
         <w:rPr>
           <w:rFonts w:asciiTheme="majorHAnsi" w:hAnsiTheme="majorHAnsi"/>
@@ -8280,6 +10283,7 @@
         </w:rPr>
         <w:t>Presentazione dei concetti</w:t>
       </w:r>
+      <w:bookmarkEnd w:id="33"/>
     </w:p>
     <w:p>
       <w:pPr>
@@ -8494,6 +10498,7 @@
           <w:bCs/>
         </w:rPr>
       </w:pPr>
+      <w:bookmarkStart w:id="34" w:name="_Toc41585915"/>
       <w:r>
         <w:rPr>
           <w:rFonts w:asciiTheme="majorHAnsi" w:hAnsiTheme="majorHAnsi"/>
@@ -8502,6 +10507,7 @@
         </w:rPr>
         <w:t>Definizione dei concetti</w:t>
       </w:r>
+      <w:bookmarkEnd w:id="34"/>
     </w:p>
     <w:p>
       <w:pPr>
@@ -8697,7 +10703,7 @@
           <w:bCs/>
         </w:rPr>
       </w:pPr>
-      <w:bookmarkStart w:id="18" w:name="_Toc41400386"/>
+      <w:bookmarkStart w:id="35" w:name="_Toc41585916"/>
       <w:r>
         <w:rPr>
           <w:rFonts w:asciiTheme="majorHAnsi" w:hAnsiTheme="majorHAnsi"/>
@@ -8707,7 +10713,7 @@
         <w:lastRenderedPageBreak/>
         <w:t>Definire le competenze (task) da trasmettere attraverso il multimedia</w:t>
       </w:r>
-      <w:bookmarkEnd w:id="18"/>
+      <w:bookmarkEnd w:id="35"/>
     </w:p>
     <w:p>
       <w:pPr>
@@ -8897,7 +10903,7 @@
           <w:bCs/>
         </w:rPr>
       </w:pPr>
-      <w:bookmarkStart w:id="19" w:name="_Toc41400387"/>
+      <w:bookmarkStart w:id="36" w:name="_Toc41585917"/>
       <w:r>
         <w:rPr>
           <w:rFonts w:asciiTheme="majorHAnsi" w:hAnsiTheme="majorHAnsi"/>
@@ -8907,7 +10913,7 @@
         <w:lastRenderedPageBreak/>
         <w:t>Preparare una descrizione preliminare del programma</w:t>
       </w:r>
-      <w:bookmarkEnd w:id="19"/>
+      <w:bookmarkEnd w:id="36"/>
     </w:p>
     <w:p>
       <w:pPr>
@@ -9380,7 +11386,7 @@
           <w:bCs/>
         </w:rPr>
       </w:pPr>
-      <w:bookmarkStart w:id="20" w:name="_Toc41400388"/>
+      <w:bookmarkStart w:id="37" w:name="_Toc41585918"/>
       <w:r>
         <w:rPr>
           <w:rFonts w:asciiTheme="majorHAnsi" w:hAnsiTheme="majorHAnsi"/>
@@ -9390,7 +11396,7 @@
         <w:lastRenderedPageBreak/>
         <w:t>Dettagliare il progetto del multimedia</w:t>
       </w:r>
-      <w:bookmarkEnd w:id="20"/>
+      <w:bookmarkEnd w:id="37"/>
     </w:p>
     <w:p>
       <w:pPr>
@@ -9414,7 +11420,7 @@
           <w:bCs/>
         </w:rPr>
       </w:pPr>
-      <w:bookmarkStart w:id="21" w:name="_Toc41400389"/>
+      <w:bookmarkStart w:id="38" w:name="_Toc41585919"/>
       <w:r>
         <w:rPr>
           <w:rFonts w:asciiTheme="majorHAnsi" w:hAnsiTheme="majorHAnsi"/>
@@ -9423,7 +11429,7 @@
         </w:rPr>
         <w:t>Prototipi</w:t>
       </w:r>
-      <w:bookmarkEnd w:id="21"/>
+      <w:bookmarkEnd w:id="38"/>
     </w:p>
     <w:p>
       <w:pPr>
@@ -10237,7 +12243,6 @@
           </wp:anchor>
         </w:drawing>
       </w:r>
-      <w:bookmarkStart w:id="22" w:name="_Toc41400390"/>
     </w:p>
     <w:p>
       <w:pPr>
@@ -10269,6 +12274,7 @@
           <w:bCs/>
         </w:rPr>
       </w:pPr>
+      <w:bookmarkStart w:id="39" w:name="_Toc41585920"/>
       <w:r>
         <w:rPr>
           <w:rFonts w:asciiTheme="minorHAnsi" w:hAnsiTheme="minorHAnsi"/>
@@ -10278,7 +12284,7 @@
         <w:lastRenderedPageBreak/>
         <w:t>Flowchart</w:t>
       </w:r>
-      <w:bookmarkEnd w:id="22"/>
+      <w:bookmarkEnd w:id="39"/>
     </w:p>
     <w:p>
       <w:pPr>
@@ -10585,7 +12591,6 @@
       <w:pPr>
         <w:pStyle w:val="Titolo3"/>
       </w:pPr>
-      <w:bookmarkStart w:id="23" w:name="_Toc41400391"/>
     </w:p>
     <w:p/>
     <w:p/>
@@ -10599,6 +12604,7 @@
           <w:bCs/>
         </w:rPr>
       </w:pPr>
+      <w:bookmarkStart w:id="40" w:name="_Toc41585921"/>
       <w:r>
         <w:rPr>
           <w:rFonts w:asciiTheme="majorHAnsi" w:hAnsiTheme="majorHAnsi"/>
@@ -10608,7 +12614,7 @@
         <w:lastRenderedPageBreak/>
         <w:t>Storyboard</w:t>
       </w:r>
-      <w:bookmarkEnd w:id="23"/>
+      <w:bookmarkEnd w:id="40"/>
     </w:p>
     <w:p>
       <w:pPr>
@@ -11314,6 +13320,7 @@
           <w:bCs/>
         </w:rPr>
       </w:pPr>
+      <w:bookmarkStart w:id="41" w:name="_Toc41585922"/>
       <w:r>
         <w:rPr>
           <w:rFonts w:asciiTheme="majorHAnsi" w:hAnsiTheme="majorHAnsi"/>
@@ -11322,6 +13329,7 @@
         </w:rPr>
         <w:t>Definizione degli elementi grafici: i pulsanti</w:t>
       </w:r>
+      <w:bookmarkEnd w:id="41"/>
     </w:p>
     <w:p>
       <w:pPr>
@@ -11610,6 +13618,7 @@
           <w:bCs/>
         </w:rPr>
       </w:pPr>
+      <w:bookmarkStart w:id="42" w:name="_Toc41585923"/>
       <w:r>
         <w:rPr>
           <w:rFonts w:asciiTheme="majorHAnsi" w:hAnsiTheme="majorHAnsi"/>
@@ -11619,6 +13628,7 @@
         <w:lastRenderedPageBreak/>
         <w:t>Definizione degli elementi grafici: gli elementi di interazione</w:t>
       </w:r>
+      <w:bookmarkEnd w:id="42"/>
     </w:p>
     <w:p>
       <w:pPr>
@@ -12024,7 +14034,7 @@
           <w:rFonts w:asciiTheme="majorHAnsi" w:hAnsiTheme="majorHAnsi"/>
         </w:rPr>
       </w:pPr>
-      <w:bookmarkStart w:id="24" w:name="_Toc41400392"/>
+      <w:bookmarkStart w:id="43" w:name="_Toc41585924"/>
       <w:r>
         <w:rPr>
           <w:rFonts w:asciiTheme="majorHAnsi" w:hAnsiTheme="majorHAnsi"/>
@@ -12032,7 +14042,7 @@
         <w:lastRenderedPageBreak/>
         <w:t>Test</w:t>
       </w:r>
-      <w:bookmarkEnd w:id="24"/>
+      <w:bookmarkEnd w:id="43"/>
     </w:p>
     <w:p>
       <w:pPr>
@@ -12043,7 +14053,7 @@
           <w:bCs/>
         </w:rPr>
       </w:pPr>
-      <w:bookmarkStart w:id="25" w:name="_Toc41400393"/>
+      <w:bookmarkStart w:id="44" w:name="_Toc41585925"/>
       <w:r>
         <w:rPr>
           <w:rFonts w:asciiTheme="majorHAnsi" w:hAnsiTheme="majorHAnsi"/>
@@ -12052,7 +14062,7 @@
         </w:rPr>
         <w:t>Alpha test</w:t>
       </w:r>
-      <w:bookmarkEnd w:id="25"/>
+      <w:bookmarkEnd w:id="44"/>
     </w:p>
     <w:p>
       <w:pPr>
@@ -12061,7 +14071,6 @@
           <w:rFonts w:asciiTheme="minorHAnsi" w:hAnsiTheme="minorHAnsi"/>
         </w:rPr>
       </w:pPr>
-      <w:bookmarkStart w:id="26" w:name="_Toc41400394"/>
       <w:r>
         <w:rPr>
           <w:rFonts w:asciiTheme="minorHAnsi" w:hAnsiTheme="minorHAnsi"/>
@@ -12232,6 +14241,7 @@
           <w:bCs/>
         </w:rPr>
       </w:pPr>
+      <w:bookmarkStart w:id="45" w:name="_Toc41585926"/>
       <w:r>
         <w:rPr>
           <w:rFonts w:asciiTheme="majorHAnsi" w:hAnsiTheme="majorHAnsi"/>
@@ -12240,7 +14250,7 @@
         </w:rPr>
         <w:t>Test funzionale</w:t>
       </w:r>
-      <w:bookmarkEnd w:id="26"/>
+      <w:bookmarkEnd w:id="45"/>
     </w:p>
     <w:p>
       <w:pPr>
@@ -12352,7 +14362,7 @@
           <w:bCs/>
         </w:rPr>
       </w:pPr>
-      <w:bookmarkStart w:id="27" w:name="_Toc41400395"/>
+      <w:bookmarkStart w:id="46" w:name="_Toc41585927"/>
       <w:r>
         <w:rPr>
           <w:rFonts w:asciiTheme="majorHAnsi" w:hAnsiTheme="majorHAnsi"/>
@@ -12361,7 +14371,7 @@
         </w:rPr>
         <w:t>Test strutturale</w:t>
       </w:r>
-      <w:bookmarkEnd w:id="27"/>
+      <w:bookmarkEnd w:id="46"/>
     </w:p>
     <w:p>
       <w:pPr>
@@ -12458,6 +14468,7 @@
           <w:bCs/>
         </w:rPr>
       </w:pPr>
+      <w:bookmarkStart w:id="47" w:name="_Toc41585928"/>
       <w:r>
         <w:rPr>
           <w:rFonts w:asciiTheme="minorHAnsi" w:hAnsiTheme="minorHAnsi"/>
@@ -12467,6 +14478,7 @@
         <w:lastRenderedPageBreak/>
         <w:t>Test di carico</w:t>
       </w:r>
+      <w:bookmarkEnd w:id="47"/>
     </w:p>
     <w:p>
       <w:pPr>
@@ -12849,7 +14861,7 @@
           <w:bCs/>
         </w:rPr>
       </w:pPr>
-      <w:bookmarkStart w:id="28" w:name="_Toc41400396"/>
+      <w:bookmarkStart w:id="48" w:name="_Toc41585929"/>
       <w:r>
         <w:rPr>
           <w:rFonts w:asciiTheme="majorHAnsi" w:hAnsiTheme="majorHAnsi"/>
@@ -12858,7 +14870,7 @@
         </w:rPr>
         <w:t>Beta test</w:t>
       </w:r>
-      <w:bookmarkEnd w:id="28"/>
+      <w:bookmarkEnd w:id="48"/>
     </w:p>
     <w:p>
       <w:pPr>
@@ -16376,17 +18388,7 @@
                 <w:b w:val="0"/>
                 <w:bCs w:val="0"/>
               </w:rPr>
-              <w:t>M</w:t>
-            </w:r>
-            <w:bookmarkStart w:id="29" w:name="_GoBack"/>
-            <w:bookmarkEnd w:id="29"/>
-            <w:r>
-              <w:rPr>
-                <w:rFonts w:asciiTheme="minorHAnsi" w:hAnsiTheme="minorHAnsi"/>
-                <w:b w:val="0"/>
-                <w:bCs w:val="0"/>
-              </w:rPr>
-              <w:t>edia</w:t>
+              <w:t>Media</w:t>
             </w:r>
           </w:p>
         </w:tc>
@@ -16724,6 +18726,11 @@
         <w:docPartUnique/>
       </w:docPartObj>
     </w:sdtPr>
+    <w:sdtEndPr>
+      <w:rPr>
+        <w:rStyle w:val="Numeropagina"/>
+      </w:rPr>
+    </w:sdtEndPr>
     <w:sdtContent>
       <w:p>
         <w:pPr>
@@ -16777,6 +18784,11 @@
         <w:docPartUnique/>
       </w:docPartObj>
     </w:sdtPr>
+    <w:sdtEndPr>
+      <w:rPr>
+        <w:rStyle w:val="Numeropagina"/>
+      </w:rPr>
+    </w:sdtEndPr>
     <w:sdtContent>
       <w:p>
         <w:pPr>

</xml_diff>

<commit_message>
aggiunte musiche alle risorse strumentali
</commit_message>
<xml_diff>
--- a/HackIT finale.docx
+++ b/HackIT finale.docx
@@ -539,9 +539,7 @@
         <w:lastRenderedPageBreak/>
         <w:t>INDICE</w:t>
       </w:r>
-      <w:bookmarkStart w:id="2" w:name="_GoBack"/>
       <w:bookmarkEnd w:id="1"/>
-      <w:bookmarkEnd w:id="2"/>
     </w:p>
     <w:p>
       <w:pPr>
@@ -4148,7 +4146,7 @@
           <w:rFonts w:asciiTheme="majorHAnsi" w:hAnsiTheme="majorHAnsi" w:cstheme="majorHAnsi"/>
         </w:rPr>
       </w:pPr>
-      <w:bookmarkStart w:id="3" w:name="_Toc41585892"/>
+      <w:bookmarkStart w:id="2" w:name="_Toc41585892"/>
       <w:r>
         <w:rPr>
           <w:rFonts w:asciiTheme="majorHAnsi" w:hAnsiTheme="majorHAnsi" w:cstheme="majorHAnsi"/>
@@ -4156,7 +4154,7 @@
         <w:lastRenderedPageBreak/>
         <w:t>Pianificazione</w:t>
       </w:r>
-      <w:bookmarkEnd w:id="3"/>
+      <w:bookmarkEnd w:id="2"/>
     </w:p>
     <w:p>
       <w:pPr>
@@ -4167,7 +4165,7 @@
           <w:bCs/>
         </w:rPr>
       </w:pPr>
-      <w:bookmarkStart w:id="4" w:name="_Toc41585893"/>
+      <w:bookmarkStart w:id="3" w:name="_Toc41585893"/>
       <w:r>
         <w:rPr>
           <w:rFonts w:asciiTheme="majorHAnsi" w:hAnsiTheme="majorHAnsi" w:cstheme="majorHAnsi"/>
@@ -4176,7 +4174,7 @@
         </w:rPr>
         <w:t>Scopo dell’applicazione</w:t>
       </w:r>
-      <w:bookmarkEnd w:id="4"/>
+      <w:bookmarkEnd w:id="3"/>
     </w:p>
     <w:p/>
     <w:p>
@@ -4271,7 +4269,7 @@
           <w:bCs/>
         </w:rPr>
       </w:pPr>
-      <w:bookmarkStart w:id="5" w:name="_Toc41585894"/>
+      <w:bookmarkStart w:id="4" w:name="_Toc41585894"/>
       <w:r>
         <w:rPr>
           <w:rFonts w:asciiTheme="majorHAnsi" w:hAnsiTheme="majorHAnsi" w:cstheme="majorHAnsi"/>
@@ -4281,7 +4279,7 @@
         <w:lastRenderedPageBreak/>
         <w:t>Destinatari dell’applicazione</w:t>
       </w:r>
-      <w:bookmarkEnd w:id="5"/>
+      <w:bookmarkEnd w:id="4"/>
     </w:p>
     <w:p>
       <w:pPr>
@@ -4798,7 +4796,7 @@
           <w:bCs/>
         </w:rPr>
       </w:pPr>
-      <w:bookmarkStart w:id="6" w:name="_Toc41585895"/>
+      <w:bookmarkStart w:id="5" w:name="_Toc41585895"/>
       <w:r>
         <w:rPr>
           <w:rFonts w:asciiTheme="majorHAnsi" w:hAnsiTheme="majorHAnsi" w:cstheme="majorHAnsi"/>
@@ -4808,7 +4806,7 @@
         <w:lastRenderedPageBreak/>
         <w:t>I vincoli</w:t>
       </w:r>
-      <w:bookmarkEnd w:id="6"/>
+      <w:bookmarkEnd w:id="5"/>
     </w:p>
     <w:p>
       <w:pPr>
@@ -4847,7 +4845,7 @@
           <w:bCs/>
         </w:rPr>
       </w:pPr>
-      <w:bookmarkStart w:id="7" w:name="_Toc41585896"/>
+      <w:bookmarkStart w:id="6" w:name="_Toc41585896"/>
       <w:r>
         <w:rPr>
           <w:rFonts w:asciiTheme="majorHAnsi" w:hAnsiTheme="majorHAnsi" w:cstheme="majorHAnsi"/>
@@ -4856,7 +4854,7 @@
         </w:rPr>
         <w:t>Conoscenze informatiche</w:t>
       </w:r>
-      <w:bookmarkEnd w:id="7"/>
+      <w:bookmarkEnd w:id="6"/>
     </w:p>
     <w:p>
       <w:pPr>
@@ -4895,7 +4893,7 @@
           <w:bCs/>
         </w:rPr>
       </w:pPr>
-      <w:bookmarkStart w:id="8" w:name="_Toc41585897"/>
+      <w:bookmarkStart w:id="7" w:name="_Toc41585897"/>
       <w:r>
         <w:rPr>
           <w:rFonts w:asciiTheme="majorHAnsi" w:hAnsiTheme="majorHAnsi" w:cstheme="majorHAnsi"/>
@@ -4904,7 +4902,7 @@
         </w:rPr>
         <w:t>Requisiti minimi della piattaforma</w:t>
       </w:r>
-      <w:bookmarkEnd w:id="8"/>
+      <w:bookmarkEnd w:id="7"/>
     </w:p>
     <w:p>
       <w:pPr>
@@ -5090,8 +5088,8 @@
           <w:bCs/>
         </w:rPr>
       </w:pPr>
-      <w:bookmarkStart w:id="9" w:name="_Toc39419812"/>
-      <w:bookmarkStart w:id="10" w:name="_Toc41585898"/>
+      <w:bookmarkStart w:id="8" w:name="_Toc39419812"/>
+      <w:bookmarkStart w:id="9" w:name="_Toc41585898"/>
       <w:r>
         <w:rPr>
           <w:rFonts w:asciiTheme="majorHAnsi" w:hAnsiTheme="majorHAnsi" w:cstheme="majorHAnsi"/>
@@ -5100,8 +5098,8 @@
         </w:rPr>
         <w:t>Budget</w:t>
       </w:r>
+      <w:bookmarkEnd w:id="8"/>
       <w:bookmarkEnd w:id="9"/>
-      <w:bookmarkEnd w:id="10"/>
     </w:p>
     <w:p>
       <w:pPr>
@@ -5147,8 +5145,8 @@
           <w:bCs/>
         </w:rPr>
       </w:pPr>
-      <w:bookmarkStart w:id="11" w:name="_Toc39419813"/>
-      <w:bookmarkStart w:id="12" w:name="_Toc41585899"/>
+      <w:bookmarkStart w:id="10" w:name="_Toc39419813"/>
+      <w:bookmarkStart w:id="11" w:name="_Toc41585899"/>
       <w:r>
         <w:rPr>
           <w:rFonts w:asciiTheme="majorHAnsi" w:hAnsiTheme="majorHAnsi" w:cstheme="majorHAnsi"/>
@@ -5157,8 +5155,8 @@
         </w:rPr>
         <w:t>Tempo</w:t>
       </w:r>
+      <w:bookmarkEnd w:id="10"/>
       <w:bookmarkEnd w:id="11"/>
-      <w:bookmarkEnd w:id="12"/>
     </w:p>
     <w:p>
       <w:pPr>
@@ -5247,8 +5245,8 @@
           <w:bCs/>
         </w:rPr>
       </w:pPr>
-      <w:bookmarkStart w:id="13" w:name="_Toc39419814"/>
-      <w:bookmarkStart w:id="14" w:name="_Toc41585900"/>
+      <w:bookmarkStart w:id="12" w:name="_Toc39419814"/>
+      <w:bookmarkStart w:id="13" w:name="_Toc41585900"/>
       <w:r>
         <w:rPr>
           <w:rFonts w:asciiTheme="majorHAnsi" w:hAnsiTheme="majorHAnsi" w:cstheme="majorHAnsi"/>
@@ -5257,8 +5255,8 @@
         </w:rPr>
         <w:t>Responsabilità del cliente</w:t>
       </w:r>
+      <w:bookmarkEnd w:id="12"/>
       <w:bookmarkEnd w:id="13"/>
-      <w:bookmarkEnd w:id="14"/>
     </w:p>
     <w:p>
       <w:pPr>
@@ -5298,8 +5296,8 @@
           <w:bCs/>
         </w:rPr>
       </w:pPr>
-      <w:bookmarkStart w:id="15" w:name="_Toc39419815"/>
-      <w:bookmarkStart w:id="16" w:name="_Toc41585901"/>
+      <w:bookmarkStart w:id="14" w:name="_Toc39419815"/>
+      <w:bookmarkStart w:id="15" w:name="_Toc41585901"/>
       <w:r>
         <w:rPr>
           <w:rFonts w:asciiTheme="majorHAnsi" w:hAnsiTheme="majorHAnsi" w:cstheme="majorHAnsi"/>
@@ -5308,8 +5306,8 @@
         </w:rPr>
         <w:t>Contenuti</w:t>
       </w:r>
+      <w:bookmarkEnd w:id="14"/>
       <w:bookmarkEnd w:id="15"/>
-      <w:bookmarkEnd w:id="16"/>
     </w:p>
     <w:p>
       <w:pPr>
@@ -5377,7 +5375,7 @@
           <w:bCs/>
         </w:rPr>
       </w:pPr>
-      <w:bookmarkStart w:id="17" w:name="_Toc41585902"/>
+      <w:bookmarkStart w:id="16" w:name="_Toc41585902"/>
       <w:r>
         <w:rPr>
           <w:rFonts w:asciiTheme="majorHAnsi" w:hAnsiTheme="majorHAnsi" w:cstheme="majorHAnsi"/>
@@ -5387,7 +5385,7 @@
         <w:lastRenderedPageBreak/>
         <w:t>Manuale di stile</w:t>
       </w:r>
-      <w:bookmarkEnd w:id="17"/>
+      <w:bookmarkEnd w:id="16"/>
     </w:p>
     <w:p>
       <w:pPr>
@@ -5494,7 +5492,7 @@
           <w:bCs/>
         </w:rPr>
       </w:pPr>
-      <w:bookmarkStart w:id="18" w:name="_Toc41585903"/>
+      <w:bookmarkStart w:id="17" w:name="_Toc41585903"/>
       <w:r>
         <w:rPr>
           <w:rFonts w:asciiTheme="majorHAnsi" w:hAnsiTheme="majorHAnsi" w:cstheme="majorHAnsi"/>
@@ -5504,7 +5502,7 @@
         <w:lastRenderedPageBreak/>
         <w:t>Stimare i Costi</w:t>
       </w:r>
-      <w:bookmarkEnd w:id="18"/>
+      <w:bookmarkEnd w:id="17"/>
     </w:p>
     <w:tbl>
       <w:tblPr>
@@ -7460,7 +7458,7 @@
           <w:bCs/>
         </w:rPr>
       </w:pPr>
-      <w:bookmarkStart w:id="19" w:name="_Toc41585904"/>
+      <w:bookmarkStart w:id="18" w:name="_Toc41585904"/>
       <w:r>
         <w:rPr>
           <w:rFonts w:asciiTheme="majorHAnsi" w:hAnsiTheme="majorHAnsi" w:cstheme="majorHAnsi"/>
@@ -7470,7 +7468,7 @@
         <w:lastRenderedPageBreak/>
         <w:t>Monitoraggio progetto</w:t>
       </w:r>
-      <w:bookmarkEnd w:id="19"/>
+      <w:bookmarkEnd w:id="18"/>
       <w:r>
         <w:rPr>
           <w:rFonts w:asciiTheme="majorHAnsi" w:hAnsiTheme="majorHAnsi" w:cstheme="majorHAnsi"/>
@@ -9690,7 +9688,7 @@
           <w:bCs/>
         </w:rPr>
       </w:pPr>
-      <w:bookmarkStart w:id="20" w:name="_Toc41585905"/>
+      <w:bookmarkStart w:id="19" w:name="_Toc41585905"/>
       <w:r>
         <w:rPr>
           <w:rFonts w:asciiTheme="majorHAnsi" w:hAnsiTheme="majorHAnsi" w:cstheme="majorHAnsi"/>
@@ -9700,7 +9698,7 @@
         <w:lastRenderedPageBreak/>
         <w:t>Individuare e reperire le risorse</w:t>
       </w:r>
-      <w:bookmarkEnd w:id="20"/>
+      <w:bookmarkEnd w:id="19"/>
     </w:p>
     <w:p>
       <w:pPr>
@@ -9733,7 +9731,7 @@
           <w:bCs/>
         </w:rPr>
       </w:pPr>
-      <w:bookmarkStart w:id="21" w:name="_Toc41585906"/>
+      <w:bookmarkStart w:id="20" w:name="_Toc41585906"/>
       <w:r>
         <w:rPr>
           <w:rFonts w:asciiTheme="majorHAnsi" w:hAnsiTheme="majorHAnsi" w:cstheme="majorHAnsi"/>
@@ -9742,7 +9740,7 @@
         </w:rPr>
         <w:t>Risorse umane</w:t>
       </w:r>
-      <w:bookmarkEnd w:id="21"/>
+      <w:bookmarkEnd w:id="20"/>
     </w:p>
     <w:p>
       <w:pPr>
@@ -9875,8 +9873,8 @@
           <w:bCs/>
         </w:rPr>
       </w:pPr>
-      <w:bookmarkStart w:id="22" w:name="_Toc39419820"/>
-      <w:bookmarkStart w:id="23" w:name="_Toc41585907"/>
+      <w:bookmarkStart w:id="21" w:name="_Toc39419820"/>
+      <w:bookmarkStart w:id="22" w:name="_Toc41585907"/>
       <w:r>
         <w:rPr>
           <w:rFonts w:asciiTheme="majorHAnsi" w:hAnsiTheme="majorHAnsi" w:cstheme="majorHAnsi"/>
@@ -9885,8 +9883,8 @@
         </w:rPr>
         <w:t>Risorse informative</w:t>
       </w:r>
+      <w:bookmarkEnd w:id="21"/>
       <w:bookmarkEnd w:id="22"/>
-      <w:bookmarkEnd w:id="23"/>
     </w:p>
     <w:p>
       <w:pPr>
@@ -9950,8 +9948,8 @@
           <w:bCs/>
         </w:rPr>
       </w:pPr>
-      <w:bookmarkStart w:id="24" w:name="_Toc39419821"/>
-      <w:bookmarkStart w:id="25" w:name="_Toc41585908"/>
+      <w:bookmarkStart w:id="23" w:name="_Toc39419821"/>
+      <w:bookmarkStart w:id="24" w:name="_Toc41585908"/>
       <w:r>
         <w:rPr>
           <w:rFonts w:asciiTheme="majorHAnsi" w:hAnsiTheme="majorHAnsi" w:cstheme="majorHAnsi"/>
@@ -9960,8 +9958,8 @@
         </w:rPr>
         <w:t>Risorse applicative</w:t>
       </w:r>
+      <w:bookmarkEnd w:id="23"/>
       <w:bookmarkEnd w:id="24"/>
-      <w:bookmarkEnd w:id="25"/>
     </w:p>
     <w:p>
       <w:pPr>
@@ -10029,8 +10027,8 @@
           <w:bCs/>
         </w:rPr>
       </w:pPr>
-      <w:bookmarkStart w:id="26" w:name="_Toc39419822"/>
-      <w:bookmarkStart w:id="27" w:name="_Toc41585909"/>
+      <w:bookmarkStart w:id="25" w:name="_Toc39419822"/>
+      <w:bookmarkStart w:id="26" w:name="_Toc41585909"/>
       <w:r>
         <w:rPr>
           <w:rFonts w:asciiTheme="majorHAnsi" w:hAnsiTheme="majorHAnsi"/>
@@ -10039,8 +10037,8 @@
         </w:rPr>
         <w:t>Risorse strumentali</w:t>
       </w:r>
+      <w:bookmarkEnd w:id="25"/>
       <w:bookmarkEnd w:id="26"/>
-      <w:bookmarkEnd w:id="27"/>
     </w:p>
     <w:p>
       <w:pPr>
@@ -10098,6 +10096,7 @@
       <w:pPr>
         <w:jc w:val="both"/>
         <w:rPr>
+          <w:rStyle w:val="Collegamentoipertestuale"/>
           <w:rFonts w:asciiTheme="minorHAnsi" w:hAnsiTheme="minorHAnsi" w:cstheme="minorHAnsi"/>
         </w:rPr>
       </w:pPr>
@@ -10105,12 +10104,24 @@
         <w:rPr>
           <w:rFonts w:asciiTheme="minorHAnsi" w:hAnsiTheme="minorHAnsi" w:cstheme="minorHAnsi"/>
         </w:rPr>
-        <w:t>Le musiche sono state reperite dall’asset store di Unity: il pacchetto usato prende il nome di “retro sound effe</w:t>
+        <w:t>Le mu</w:t>
       </w:r>
       <w:r>
         <w:rPr>
           <w:rFonts w:asciiTheme="minorHAnsi" w:hAnsiTheme="minorHAnsi" w:cstheme="minorHAnsi"/>
         </w:rPr>
+        <w:t>siche legate all’azione in gioco</w:t>
+      </w:r>
+      <w:r>
+        <w:rPr>
+          <w:rFonts w:asciiTheme="minorHAnsi" w:hAnsiTheme="minorHAnsi" w:cstheme="minorHAnsi"/>
+        </w:rPr>
+        <w:t xml:space="preserve"> sono state reperite dall’asset store di Unity: il pacchetto usato prende il nome di “retro sound effe</w:t>
+      </w:r>
+      <w:r>
+        <w:rPr>
+          <w:rFonts w:asciiTheme="minorHAnsi" w:hAnsiTheme="minorHAnsi" w:cstheme="minorHAnsi"/>
+        </w:rPr>
         <w:t>ct</w:t>
       </w:r>
       <w:r>
@@ -10128,6 +10139,307 @@
           <w:t>https://assetstore.unity.com/packages/audio/sound-fx/retro-sound-effects-22153</w:t>
         </w:r>
       </w:hyperlink>
+    </w:p>
+    <w:p>
+      <w:pPr>
+        <w:jc w:val="both"/>
+        <w:rPr>
+          <w:rStyle w:val="Collegamentoipertestuale"/>
+          <w:rFonts w:asciiTheme="minorHAnsi" w:hAnsiTheme="minorHAnsi" w:cstheme="minorHAnsi"/>
+        </w:rPr>
+      </w:pPr>
+    </w:p>
+    <w:p>
+      <w:pPr>
+        <w:jc w:val="both"/>
+        <w:rPr>
+          <w:rFonts w:asciiTheme="minorHAnsi" w:hAnsiTheme="minorHAnsi" w:cstheme="minorHAnsi"/>
+        </w:rPr>
+      </w:pPr>
+    </w:p>
+    <w:p>
+      <w:pPr>
+        <w:jc w:val="both"/>
+        <w:rPr>
+          <w:rFonts w:asciiTheme="minorHAnsi" w:hAnsiTheme="minorHAnsi" w:cstheme="minorHAnsi"/>
+        </w:rPr>
+      </w:pPr>
+    </w:p>
+    <w:p>
+      <w:pPr>
+        <w:jc w:val="both"/>
+        <w:rPr>
+          <w:rFonts w:asciiTheme="minorHAnsi" w:hAnsiTheme="minorHAnsi" w:cstheme="minorHAnsi"/>
+        </w:rPr>
+      </w:pPr>
+      <w:r>
+        <w:rPr>
+          <w:rFonts w:asciiTheme="minorHAnsi" w:hAnsiTheme="minorHAnsi" w:cstheme="minorHAnsi"/>
+        </w:rPr>
+        <w:lastRenderedPageBreak/>
+        <w:t>Le musiche di sottofondo sono:</w:t>
+      </w:r>
+    </w:p>
+    <w:p>
+      <w:pPr>
+        <w:pStyle w:val="Paragrafoelenco"/>
+        <w:numPr>
+          <w:ilvl w:val="0"/>
+          <w:numId w:val="37"/>
+        </w:numPr>
+        <w:jc w:val="both"/>
+        <w:rPr>
+          <w:rFonts w:asciiTheme="minorHAnsi" w:hAnsiTheme="minorHAnsi" w:cstheme="minorHAnsi"/>
+        </w:rPr>
+      </w:pPr>
+      <w:r>
+        <w:rPr>
+          <w:rFonts w:asciiTheme="minorHAnsi" w:hAnsiTheme="minorHAnsi" w:cstheme="minorHAnsi"/>
+        </w:rPr>
+        <w:t xml:space="preserve">Dungeon </w:t>
+      </w:r>
+      <w:proofErr w:type="spellStart"/>
+      <w:r>
+        <w:rPr>
+          <w:rFonts w:asciiTheme="minorHAnsi" w:hAnsiTheme="minorHAnsi" w:cstheme="minorHAnsi"/>
+        </w:rPr>
+        <w:t>Theme</w:t>
+      </w:r>
+      <w:proofErr w:type="spellEnd"/>
+      <w:r>
+        <w:rPr>
+          <w:rFonts w:asciiTheme="minorHAnsi" w:hAnsiTheme="minorHAnsi" w:cstheme="minorHAnsi"/>
+        </w:rPr>
+        <w:t xml:space="preserve"> presente nel pacchetto </w:t>
+      </w:r>
+      <w:r>
+        <w:rPr>
+          <w:rFonts w:asciiTheme="minorHAnsi" w:hAnsiTheme="minorHAnsi" w:cstheme="minorHAnsi"/>
+        </w:rPr>
+        <w:t>“</w:t>
+      </w:r>
+      <w:proofErr w:type="spellStart"/>
+      <w:r>
+        <w:rPr>
+          <w:rFonts w:asciiTheme="minorHAnsi" w:hAnsiTheme="minorHAnsi" w:cstheme="minorHAnsi"/>
+        </w:rPr>
+        <w:t>Platformer</w:t>
+      </w:r>
+      <w:proofErr w:type="spellEnd"/>
+      <w:r>
+        <w:rPr>
+          <w:rFonts w:asciiTheme="minorHAnsi" w:hAnsiTheme="minorHAnsi" w:cstheme="minorHAnsi"/>
+        </w:rPr>
+        <w:t xml:space="preserve"> Game Music Pack</w:t>
+      </w:r>
+      <w:r>
+        <w:rPr>
+          <w:rFonts w:asciiTheme="minorHAnsi" w:hAnsiTheme="minorHAnsi" w:cstheme="minorHAnsi"/>
+        </w:rPr>
+        <w:t xml:space="preserve">” creato da </w:t>
+      </w:r>
+      <w:proofErr w:type="spellStart"/>
+      <w:r>
+        <w:rPr>
+          <w:rFonts w:asciiTheme="minorHAnsi" w:hAnsiTheme="minorHAnsi" w:cstheme="minorHAnsi"/>
+        </w:rPr>
+        <w:t>CodeManu</w:t>
+      </w:r>
+      <w:proofErr w:type="spellEnd"/>
+      <w:r>
+        <w:rPr>
+          <w:rFonts w:asciiTheme="minorHAnsi" w:hAnsiTheme="minorHAnsi" w:cstheme="minorHAnsi"/>
+        </w:rPr>
+        <w:t xml:space="preserve"> e presente su OpenGameArt.com [tema d</w:t>
+      </w:r>
+      <w:r>
+        <w:rPr>
+          <w:rFonts w:asciiTheme="minorHAnsi" w:hAnsiTheme="minorHAnsi" w:cstheme="minorHAnsi"/>
+        </w:rPr>
+        <w:t>el Platform</w:t>
+      </w:r>
+      <w:r>
+        <w:rPr>
+          <w:rFonts w:asciiTheme="minorHAnsi" w:hAnsiTheme="minorHAnsi" w:cstheme="minorHAnsi"/>
+        </w:rPr>
+        <w:t>]</w:t>
+      </w:r>
+    </w:p>
+    <w:p>
+      <w:pPr>
+        <w:pStyle w:val="Paragrafoelenco"/>
+        <w:numPr>
+          <w:ilvl w:val="0"/>
+          <w:numId w:val="37"/>
+        </w:numPr>
+        <w:jc w:val="both"/>
+        <w:rPr>
+          <w:rFonts w:asciiTheme="minorHAnsi" w:hAnsiTheme="minorHAnsi" w:cstheme="minorHAnsi"/>
+        </w:rPr>
+      </w:pPr>
+      <w:r>
+        <w:rPr>
+          <w:rFonts w:asciiTheme="minorHAnsi" w:hAnsiTheme="minorHAnsi" w:cstheme="minorHAnsi"/>
+        </w:rPr>
+        <w:t>Ove-</w:t>
+      </w:r>
+      <w:proofErr w:type="spellStart"/>
+      <w:r>
+        <w:rPr>
+          <w:rFonts w:asciiTheme="minorHAnsi" w:hAnsiTheme="minorHAnsi" w:cstheme="minorHAnsi"/>
+        </w:rPr>
+        <w:t>Melaa</w:t>
+      </w:r>
+      <w:proofErr w:type="spellEnd"/>
+      <w:r>
+        <w:rPr>
+          <w:rFonts w:asciiTheme="minorHAnsi" w:hAnsiTheme="minorHAnsi" w:cstheme="minorHAnsi"/>
+        </w:rPr>
+        <w:t xml:space="preserve"> Dark presente nel pacchetto presente nel pacchetto “</w:t>
+      </w:r>
+      <w:proofErr w:type="spellStart"/>
+      <w:r>
+        <w:rPr>
+          <w:rFonts w:asciiTheme="minorHAnsi" w:hAnsiTheme="minorHAnsi" w:cstheme="minorHAnsi"/>
+        </w:rPr>
+        <w:t>Ove's</w:t>
+      </w:r>
+      <w:proofErr w:type="spellEnd"/>
+      <w:r>
+        <w:rPr>
+          <w:rFonts w:asciiTheme="minorHAnsi" w:hAnsiTheme="minorHAnsi" w:cstheme="minorHAnsi"/>
+        </w:rPr>
+        <w:t xml:space="preserve"> </w:t>
+      </w:r>
+      <w:proofErr w:type="spellStart"/>
+      <w:r>
+        <w:rPr>
+          <w:rFonts w:asciiTheme="minorHAnsi" w:hAnsiTheme="minorHAnsi" w:cstheme="minorHAnsi"/>
+        </w:rPr>
+        <w:t>Essential</w:t>
+      </w:r>
+      <w:proofErr w:type="spellEnd"/>
+      <w:r>
+        <w:rPr>
+          <w:rFonts w:asciiTheme="minorHAnsi" w:hAnsiTheme="minorHAnsi" w:cstheme="minorHAnsi"/>
+        </w:rPr>
+        <w:t xml:space="preserve"> Game Audio Pack Collection</w:t>
+      </w:r>
+      <w:r>
+        <w:rPr>
+          <w:rFonts w:asciiTheme="minorHAnsi" w:hAnsiTheme="minorHAnsi" w:cstheme="minorHAnsi"/>
+        </w:rPr>
+        <w:t xml:space="preserve">” creato da </w:t>
+      </w:r>
+      <w:proofErr w:type="spellStart"/>
+      <w:r>
+        <w:rPr>
+          <w:rFonts w:asciiTheme="minorHAnsi" w:hAnsiTheme="minorHAnsi" w:cstheme="minorHAnsi"/>
+        </w:rPr>
+        <w:t>Melaa</w:t>
+      </w:r>
+      <w:proofErr w:type="spellEnd"/>
+      <w:r>
+        <w:rPr>
+          <w:rFonts w:asciiTheme="minorHAnsi" w:hAnsiTheme="minorHAnsi" w:cstheme="minorHAnsi"/>
+        </w:rPr>
+        <w:t xml:space="preserve"> e presente su OpenGameArt.com</w:t>
+      </w:r>
+      <w:r>
+        <w:rPr>
+          <w:rFonts w:asciiTheme="minorHAnsi" w:hAnsiTheme="minorHAnsi" w:cstheme="minorHAnsi"/>
+        </w:rPr>
+        <w:t xml:space="preserve"> [tema del menu principale]</w:t>
+      </w:r>
+      <w:bookmarkStart w:id="27" w:name="_GoBack"/>
+      <w:bookmarkEnd w:id="27"/>
+    </w:p>
+    <w:p>
+      <w:pPr>
+        <w:pStyle w:val="Paragrafoelenco"/>
+        <w:numPr>
+          <w:ilvl w:val="0"/>
+          <w:numId w:val="37"/>
+        </w:numPr>
+        <w:jc w:val="both"/>
+        <w:rPr>
+          <w:rFonts w:asciiTheme="minorHAnsi" w:hAnsiTheme="minorHAnsi" w:cstheme="minorHAnsi"/>
+        </w:rPr>
+      </w:pPr>
+      <w:proofErr w:type="spellStart"/>
+      <w:r>
+        <w:rPr>
+          <w:rFonts w:asciiTheme="minorHAnsi" w:hAnsiTheme="minorHAnsi" w:cstheme="minorHAnsi"/>
+        </w:rPr>
+        <w:t>Modern</w:t>
+      </w:r>
+      <w:proofErr w:type="spellEnd"/>
+      <w:r>
+        <w:rPr>
+          <w:rFonts w:asciiTheme="minorHAnsi" w:hAnsiTheme="minorHAnsi" w:cstheme="minorHAnsi"/>
+        </w:rPr>
+        <w:t xml:space="preserve"> Castle </w:t>
+      </w:r>
+      <w:proofErr w:type="spellStart"/>
+      <w:r>
+        <w:rPr>
+          <w:rFonts w:asciiTheme="minorHAnsi" w:hAnsiTheme="minorHAnsi" w:cstheme="minorHAnsi"/>
+        </w:rPr>
+        <w:t>Atmosphere</w:t>
+      </w:r>
+      <w:proofErr w:type="spellEnd"/>
+      <w:r>
+        <w:rPr>
+          <w:rFonts w:asciiTheme="minorHAnsi" w:hAnsiTheme="minorHAnsi" w:cstheme="minorHAnsi"/>
+        </w:rPr>
+        <w:t xml:space="preserve"> presente nel pacchetto “</w:t>
+      </w:r>
+      <w:proofErr w:type="spellStart"/>
+      <w:r>
+        <w:rPr>
+          <w:rFonts w:asciiTheme="minorHAnsi" w:hAnsiTheme="minorHAnsi" w:cstheme="minorHAnsi"/>
+        </w:rPr>
+        <w:t>Modern</w:t>
+      </w:r>
+      <w:proofErr w:type="spellEnd"/>
+      <w:r>
+        <w:rPr>
+          <w:rFonts w:asciiTheme="minorHAnsi" w:hAnsiTheme="minorHAnsi" w:cstheme="minorHAnsi"/>
+        </w:rPr>
+        <w:t xml:space="preserve"> Castle </w:t>
+      </w:r>
+      <w:proofErr w:type="spellStart"/>
+      <w:r>
+        <w:rPr>
+          <w:rFonts w:asciiTheme="minorHAnsi" w:hAnsiTheme="minorHAnsi" w:cstheme="minorHAnsi"/>
+        </w:rPr>
+        <w:t>Atmosphere</w:t>
+      </w:r>
+      <w:proofErr w:type="spellEnd"/>
+      <w:r>
+        <w:rPr>
+          <w:rFonts w:asciiTheme="minorHAnsi" w:hAnsiTheme="minorHAnsi" w:cstheme="minorHAnsi"/>
+        </w:rPr>
+        <w:t xml:space="preserve">” creato da </w:t>
+      </w:r>
+      <w:r>
+        <w:rPr>
+          <w:rFonts w:asciiTheme="minorHAnsi" w:hAnsiTheme="minorHAnsi" w:cstheme="minorHAnsi"/>
+        </w:rPr>
+        <w:t>Bogart VGM</w:t>
+      </w:r>
+      <w:r>
+        <w:rPr>
+          <w:rFonts w:asciiTheme="minorHAnsi" w:hAnsiTheme="minorHAnsi" w:cstheme="minorHAnsi"/>
+        </w:rPr>
+        <w:t xml:space="preserve"> e presente su OpenGameArt.com</w:t>
+      </w:r>
+      <w:r>
+        <w:rPr>
+          <w:rFonts w:asciiTheme="minorHAnsi" w:hAnsiTheme="minorHAnsi" w:cstheme="minorHAnsi"/>
+        </w:rPr>
+        <w:t xml:space="preserve"> [tema degli enigmi]</w:t>
+      </w:r>
     </w:p>
     <w:p>
       <w:pPr>
@@ -10155,7 +10467,6 @@
           <w:b/>
           <w:bCs/>
         </w:rPr>
-        <w:lastRenderedPageBreak/>
         <w:t>Risorse post-produzione</w:t>
       </w:r>
       <w:bookmarkEnd w:id="28"/>
@@ -18726,11 +19037,6 @@
         <w:docPartUnique/>
       </w:docPartObj>
     </w:sdtPr>
-    <w:sdtEndPr>
-      <w:rPr>
-        <w:rStyle w:val="Numeropagina"/>
-      </w:rPr>
-    </w:sdtEndPr>
     <w:sdtContent>
       <w:p>
         <w:pPr>
@@ -18784,11 +19090,6 @@
         <w:docPartUnique/>
       </w:docPartObj>
     </w:sdtPr>
-    <w:sdtEndPr>
-      <w:rPr>
-        <w:rStyle w:val="Numeropagina"/>
-      </w:rPr>
-    </w:sdtEndPr>
     <w:sdtContent>
       <w:p>
         <w:pPr>
@@ -23313,6 +23614,120 @@
     </w:lvl>
   </w:abstractNum>
   <w:abstractNum w:abstractNumId="35" w15:restartNumberingAfterBreak="0">
+    <w:nsid w:val="73567440"/>
+    <w:multiLevelType w:val="hybridMultilevel"/>
+    <w:tmpl w:val="7D4661B4"/>
+    <w:lvl w:ilvl="0" w:tplc="A5F41FE6">
+      <w:start w:val="1"/>
+      <w:numFmt w:val="bullet"/>
+      <w:lvlText w:val=""/>
+      <w:lvlJc w:val="left"/>
+      <w:pPr>
+        <w:ind w:left="720" w:hanging="360"/>
+      </w:pPr>
+      <w:rPr>
+        <w:rFonts w:ascii="Symbol" w:hAnsi="Symbol" w:hint="default"/>
+        <w:color w:val="auto"/>
+      </w:rPr>
+    </w:lvl>
+    <w:lvl w:ilvl="1" w:tplc="04100003" w:tentative="1">
+      <w:start w:val="1"/>
+      <w:numFmt w:val="bullet"/>
+      <w:lvlText w:val="o"/>
+      <w:lvlJc w:val="left"/>
+      <w:pPr>
+        <w:ind w:left="1440" w:hanging="360"/>
+      </w:pPr>
+      <w:rPr>
+        <w:rFonts w:ascii="Courier New" w:hAnsi="Courier New" w:cs="Courier New" w:hint="default"/>
+      </w:rPr>
+    </w:lvl>
+    <w:lvl w:ilvl="2" w:tplc="04100005" w:tentative="1">
+      <w:start w:val="1"/>
+      <w:numFmt w:val="bullet"/>
+      <w:lvlText w:val=""/>
+      <w:lvlJc w:val="left"/>
+      <w:pPr>
+        <w:ind w:left="2160" w:hanging="360"/>
+      </w:pPr>
+      <w:rPr>
+        <w:rFonts w:ascii="Wingdings" w:hAnsi="Wingdings" w:hint="default"/>
+      </w:rPr>
+    </w:lvl>
+    <w:lvl w:ilvl="3" w:tplc="04100001" w:tentative="1">
+      <w:start w:val="1"/>
+      <w:numFmt w:val="bullet"/>
+      <w:lvlText w:val=""/>
+      <w:lvlJc w:val="left"/>
+      <w:pPr>
+        <w:ind w:left="2880" w:hanging="360"/>
+      </w:pPr>
+      <w:rPr>
+        <w:rFonts w:ascii="Symbol" w:hAnsi="Symbol" w:hint="default"/>
+      </w:rPr>
+    </w:lvl>
+    <w:lvl w:ilvl="4" w:tplc="04100003" w:tentative="1">
+      <w:start w:val="1"/>
+      <w:numFmt w:val="bullet"/>
+      <w:lvlText w:val="o"/>
+      <w:lvlJc w:val="left"/>
+      <w:pPr>
+        <w:ind w:left="3600" w:hanging="360"/>
+      </w:pPr>
+      <w:rPr>
+        <w:rFonts w:ascii="Courier New" w:hAnsi="Courier New" w:cs="Courier New" w:hint="default"/>
+      </w:rPr>
+    </w:lvl>
+    <w:lvl w:ilvl="5" w:tplc="04100005" w:tentative="1">
+      <w:start w:val="1"/>
+      <w:numFmt w:val="bullet"/>
+      <w:lvlText w:val=""/>
+      <w:lvlJc w:val="left"/>
+      <w:pPr>
+        <w:ind w:left="4320" w:hanging="360"/>
+      </w:pPr>
+      <w:rPr>
+        <w:rFonts w:ascii="Wingdings" w:hAnsi="Wingdings" w:hint="default"/>
+      </w:rPr>
+    </w:lvl>
+    <w:lvl w:ilvl="6" w:tplc="04100001" w:tentative="1">
+      <w:start w:val="1"/>
+      <w:numFmt w:val="bullet"/>
+      <w:lvlText w:val=""/>
+      <w:lvlJc w:val="left"/>
+      <w:pPr>
+        <w:ind w:left="5040" w:hanging="360"/>
+      </w:pPr>
+      <w:rPr>
+        <w:rFonts w:ascii="Symbol" w:hAnsi="Symbol" w:hint="default"/>
+      </w:rPr>
+    </w:lvl>
+    <w:lvl w:ilvl="7" w:tplc="04100003" w:tentative="1">
+      <w:start w:val="1"/>
+      <w:numFmt w:val="bullet"/>
+      <w:lvlText w:val="o"/>
+      <w:lvlJc w:val="left"/>
+      <w:pPr>
+        <w:ind w:left="5760" w:hanging="360"/>
+      </w:pPr>
+      <w:rPr>
+        <w:rFonts w:ascii="Courier New" w:hAnsi="Courier New" w:cs="Courier New" w:hint="default"/>
+      </w:rPr>
+    </w:lvl>
+    <w:lvl w:ilvl="8" w:tplc="04100005" w:tentative="1">
+      <w:start w:val="1"/>
+      <w:numFmt w:val="bullet"/>
+      <w:lvlText w:val=""/>
+      <w:lvlJc w:val="left"/>
+      <w:pPr>
+        <w:ind w:left="6480" w:hanging="360"/>
+      </w:pPr>
+      <w:rPr>
+        <w:rFonts w:ascii="Wingdings" w:hAnsi="Wingdings" w:hint="default"/>
+      </w:rPr>
+    </w:lvl>
+  </w:abstractNum>
+  <w:abstractNum w:abstractNumId="36" w15:restartNumberingAfterBreak="0">
     <w:nsid w:val="7D060FD1"/>
     <w:multiLevelType w:val="multilevel"/>
     <w:tmpl w:val="7A883DD8"/>
@@ -23506,7 +23921,7 @@
     <w:abstractNumId w:val="8"/>
   </w:num>
   <w:num w:numId="25">
-    <w:abstractNumId w:val="35"/>
+    <w:abstractNumId w:val="36"/>
   </w:num>
   <w:num w:numId="26">
     <w:abstractNumId w:val="19"/>
@@ -23540,6 +23955,9 @@
   </w:num>
   <w:num w:numId="36">
     <w:abstractNumId w:val="1"/>
+  </w:num>
+  <w:num w:numId="37">
+    <w:abstractNumId w:val="35"/>
   </w:num>
 </w:numbering>
 </file>

</xml_diff>

<commit_message>
aggiornati manuale di stile e storyboard
</commit_message>
<xml_diff>
--- a/HackIT finale.docx
+++ b/HackIT finale.docx
@@ -5437,7 +5437,178 @@
         <w:rPr>
           <w:rFonts w:asciiTheme="minorHAnsi" w:hAnsiTheme="minorHAnsi" w:cstheme="minorHAnsi"/>
         </w:rPr>
-        <w:t xml:space="preserve">Colori predominanti: colori freddi. </w:t>
+        <w:t xml:space="preserve">Colori predominanti: </w:t>
+      </w:r>
+    </w:p>
+    <w:p>
+      <w:pPr>
+        <w:pStyle w:val="Paragrafoelenco"/>
+        <w:numPr>
+          <w:ilvl w:val="0"/>
+          <w:numId w:val="40"/>
+        </w:numPr>
+        <w:jc w:val="both"/>
+        <w:rPr>
+          <w:rFonts w:asciiTheme="minorHAnsi" w:hAnsiTheme="minorHAnsi" w:cstheme="minorHAnsi"/>
+        </w:rPr>
+      </w:pPr>
+      <w:r>
+        <w:rPr>
+          <w:rFonts w:asciiTheme="minorHAnsi" w:hAnsiTheme="minorHAnsi" w:cstheme="minorHAnsi"/>
+        </w:rPr>
+        <w:t>Piattaforme rosse e marroni: DD4E54 (rosso), 4A3632 (marrone)</w:t>
+      </w:r>
+    </w:p>
+    <w:p>
+      <w:pPr>
+        <w:pStyle w:val="Paragrafoelenco"/>
+        <w:numPr>
+          <w:ilvl w:val="0"/>
+          <w:numId w:val="40"/>
+        </w:numPr>
+        <w:jc w:val="both"/>
+        <w:rPr>
+          <w:rFonts w:asciiTheme="minorHAnsi" w:hAnsiTheme="minorHAnsi" w:cstheme="minorHAnsi"/>
+        </w:rPr>
+      </w:pPr>
+      <w:r>
+        <w:rPr>
+          <w:rFonts w:asciiTheme="minorHAnsi" w:hAnsiTheme="minorHAnsi" w:cstheme="minorHAnsi"/>
+        </w:rPr>
+        <w:t>Piattaforme verdi e gialle: FFD944 (giallo), 409F6E (verde)</w:t>
+      </w:r>
+    </w:p>
+    <w:p>
+      <w:pPr>
+        <w:pStyle w:val="Paragrafoelenco"/>
+        <w:numPr>
+          <w:ilvl w:val="0"/>
+          <w:numId w:val="40"/>
+        </w:numPr>
+        <w:jc w:val="both"/>
+        <w:rPr>
+          <w:rFonts w:asciiTheme="minorHAnsi" w:hAnsiTheme="minorHAnsi" w:cstheme="minorHAnsi"/>
+        </w:rPr>
+      </w:pPr>
+      <w:r>
+        <w:rPr>
+          <w:rFonts w:asciiTheme="minorHAnsi" w:hAnsiTheme="minorHAnsi" w:cstheme="minorHAnsi"/>
+        </w:rPr>
+        <w:t>Piattaforme azzurre e blu: 2185D5 (azzurro), 303841 (blu)</w:t>
+      </w:r>
+    </w:p>
+    <w:p>
+      <w:pPr>
+        <w:pStyle w:val="Paragrafoelenco"/>
+        <w:numPr>
+          <w:ilvl w:val="0"/>
+          <w:numId w:val="40"/>
+        </w:numPr>
+        <w:jc w:val="both"/>
+        <w:rPr>
+          <w:rFonts w:asciiTheme="minorHAnsi" w:hAnsiTheme="minorHAnsi" w:cstheme="minorHAnsi"/>
+        </w:rPr>
+      </w:pPr>
+      <w:r>
+        <w:rPr>
+          <w:rFonts w:asciiTheme="minorHAnsi" w:hAnsiTheme="minorHAnsi" w:cstheme="minorHAnsi"/>
+        </w:rPr>
+        <w:t>Piattaforme blu e verdi: 2C5460 (blu), 2C5460 (verde)</w:t>
+      </w:r>
+    </w:p>
+    <w:p>
+      <w:pPr>
+        <w:pStyle w:val="Paragrafoelenco"/>
+        <w:numPr>
+          <w:ilvl w:val="0"/>
+          <w:numId w:val="40"/>
+        </w:numPr>
+        <w:jc w:val="both"/>
+        <w:rPr>
+          <w:rFonts w:asciiTheme="minorHAnsi" w:hAnsiTheme="minorHAnsi" w:cstheme="minorHAnsi"/>
+        </w:rPr>
+      </w:pPr>
+      <w:r>
+        <w:rPr>
+          <w:rFonts w:asciiTheme="minorHAnsi" w:hAnsiTheme="minorHAnsi" w:cstheme="minorHAnsi"/>
+        </w:rPr>
+        <w:t>Monetina: FDE91F</w:t>
+      </w:r>
+    </w:p>
+    <w:p>
+      <w:pPr>
+        <w:pStyle w:val="Paragrafoelenco"/>
+        <w:numPr>
+          <w:ilvl w:val="0"/>
+          <w:numId w:val="40"/>
+        </w:numPr>
+        <w:jc w:val="both"/>
+        <w:rPr>
+          <w:rFonts w:asciiTheme="minorHAnsi" w:hAnsiTheme="minorHAnsi" w:cstheme="minorHAnsi"/>
+        </w:rPr>
+      </w:pPr>
+      <w:r>
+        <w:rPr>
+          <w:rFonts w:asciiTheme="minorHAnsi" w:hAnsiTheme="minorHAnsi" w:cstheme="minorHAnsi"/>
+        </w:rPr>
+        <w:t>Chiave rossa: DD4E54</w:t>
+      </w:r>
+    </w:p>
+    <w:p>
+      <w:pPr>
+        <w:pStyle w:val="Paragrafoelenco"/>
+        <w:numPr>
+          <w:ilvl w:val="0"/>
+          <w:numId w:val="40"/>
+        </w:numPr>
+        <w:jc w:val="both"/>
+        <w:rPr>
+          <w:rFonts w:asciiTheme="minorHAnsi" w:hAnsiTheme="minorHAnsi" w:cstheme="minorHAnsi"/>
+        </w:rPr>
+      </w:pPr>
+      <w:r>
+        <w:rPr>
+          <w:rFonts w:asciiTheme="minorHAnsi" w:hAnsiTheme="minorHAnsi" w:cstheme="minorHAnsi"/>
+        </w:rPr>
+        <w:t>Personaggio verde: 49B47E</w:t>
+      </w:r>
+    </w:p>
+    <w:p>
+      <w:pPr>
+        <w:pStyle w:val="Paragrafoelenco"/>
+        <w:numPr>
+          <w:ilvl w:val="0"/>
+          <w:numId w:val="40"/>
+        </w:numPr>
+        <w:jc w:val="both"/>
+        <w:rPr>
+          <w:rFonts w:asciiTheme="minorHAnsi" w:hAnsiTheme="minorHAnsi" w:cstheme="minorHAnsi"/>
+        </w:rPr>
+      </w:pPr>
+      <w:r>
+        <w:rPr>
+          <w:rFonts w:asciiTheme="minorHAnsi" w:hAnsiTheme="minorHAnsi" w:cstheme="minorHAnsi"/>
+        </w:rPr>
+        <w:t>Nemici: 4A3731 (marrone), DE4E55 (rosso)</w:t>
+      </w:r>
+    </w:p>
+    <w:p>
+      <w:pPr>
+        <w:pStyle w:val="Paragrafoelenco"/>
+        <w:numPr>
+          <w:ilvl w:val="0"/>
+          <w:numId w:val="40"/>
+        </w:numPr>
+        <w:jc w:val="both"/>
+        <w:rPr>
+          <w:rFonts w:asciiTheme="minorHAnsi" w:hAnsiTheme="minorHAnsi" w:cstheme="minorHAnsi"/>
+        </w:rPr>
+      </w:pPr>
+      <w:r>
+        <w:rPr>
+          <w:rFonts w:asciiTheme="minorHAnsi" w:hAnsiTheme="minorHAnsi" w:cstheme="minorHAnsi"/>
+        </w:rPr>
+        <w:t>Background livelli: 55457B (viola), 8F6E52 (marrone), 8F6E52 (marroncino)</w:t>
       </w:r>
     </w:p>
     <w:p>
@@ -5456,7 +5627,107 @@
         <w:rPr>
           <w:rFonts w:asciiTheme="minorHAnsi" w:hAnsiTheme="minorHAnsi" w:cstheme="minorHAnsi"/>
         </w:rPr>
-        <w:t xml:space="preserve">Font: Helvetica e/o Montserrat, scelti per la capacità di essere ben visibili da schermo. </w:t>
+        <w:t xml:space="preserve">Font: </w:t>
+      </w:r>
+    </w:p>
+    <w:p>
+      <w:pPr>
+        <w:pStyle w:val="Paragrafoelenco"/>
+        <w:numPr>
+          <w:ilvl w:val="0"/>
+          <w:numId w:val="38"/>
+        </w:numPr>
+        <w:jc w:val="both"/>
+        <w:rPr>
+          <w:rFonts w:asciiTheme="minorHAnsi" w:hAnsiTheme="minorHAnsi" w:cstheme="minorHAnsi"/>
+        </w:rPr>
+      </w:pPr>
+      <w:r>
+        <w:rPr>
+          <w:rFonts w:asciiTheme="minorHAnsi" w:hAnsiTheme="minorHAnsi" w:cstheme="minorHAnsi"/>
+        </w:rPr>
+        <w:t xml:space="preserve">Rocket </w:t>
+      </w:r>
+      <w:proofErr w:type="spellStart"/>
+      <w:r>
+        <w:rPr>
+          <w:rFonts w:asciiTheme="minorHAnsi" w:hAnsiTheme="minorHAnsi" w:cstheme="minorHAnsi"/>
+        </w:rPr>
+        <w:t>Rinder</w:t>
+      </w:r>
+      <w:proofErr w:type="spellEnd"/>
+      <w:r>
+        <w:rPr>
+          <w:rFonts w:asciiTheme="minorHAnsi" w:hAnsiTheme="minorHAnsi" w:cstheme="minorHAnsi"/>
+        </w:rPr>
+        <w:t xml:space="preserve">: creato da </w:t>
+      </w:r>
+      <w:proofErr w:type="spellStart"/>
+      <w:r>
+        <w:rPr>
+          <w:rFonts w:asciiTheme="minorHAnsi" w:hAnsiTheme="minorHAnsi" w:cstheme="minorHAnsi"/>
+        </w:rPr>
+        <w:t>Chequered</w:t>
+      </w:r>
+      <w:proofErr w:type="spellEnd"/>
+      <w:r>
+        <w:rPr>
+          <w:rFonts w:asciiTheme="minorHAnsi" w:hAnsiTheme="minorHAnsi" w:cstheme="minorHAnsi"/>
+        </w:rPr>
+        <w:t xml:space="preserve"> </w:t>
+      </w:r>
+      <w:proofErr w:type="spellStart"/>
+      <w:r>
+        <w:rPr>
+          <w:rFonts w:asciiTheme="minorHAnsi" w:hAnsiTheme="minorHAnsi" w:cstheme="minorHAnsi"/>
+        </w:rPr>
+        <w:t>Ink</w:t>
+      </w:r>
+      <w:proofErr w:type="spellEnd"/>
+      <w:r>
+        <w:rPr>
+          <w:rFonts w:asciiTheme="minorHAnsi" w:hAnsiTheme="minorHAnsi" w:cstheme="minorHAnsi"/>
+        </w:rPr>
+        <w:t xml:space="preserve"> e presente sul sito fontspace.com</w:t>
+      </w:r>
+    </w:p>
+    <w:p>
+      <w:pPr>
+        <w:pStyle w:val="Paragrafoelenco"/>
+        <w:numPr>
+          <w:ilvl w:val="0"/>
+          <w:numId w:val="38"/>
+        </w:numPr>
+        <w:jc w:val="both"/>
+        <w:rPr>
+          <w:rFonts w:asciiTheme="minorHAnsi" w:hAnsiTheme="minorHAnsi" w:cstheme="minorHAnsi"/>
+        </w:rPr>
+      </w:pPr>
+      <w:proofErr w:type="spellStart"/>
+      <w:r>
+        <w:rPr>
+          <w:rFonts w:asciiTheme="minorHAnsi" w:hAnsiTheme="minorHAnsi" w:cstheme="minorHAnsi"/>
+        </w:rPr>
+        <w:t>Prototype</w:t>
+      </w:r>
+      <w:proofErr w:type="spellEnd"/>
+      <w:r>
+        <w:rPr>
+          <w:rFonts w:asciiTheme="minorHAnsi" w:hAnsiTheme="minorHAnsi" w:cstheme="minorHAnsi"/>
+        </w:rPr>
+        <w:t xml:space="preserve">: creato da </w:t>
+      </w:r>
+      <w:r>
+        <w:rPr>
+          <w:rFonts w:asciiTheme="minorHAnsi" w:hAnsiTheme="minorHAnsi" w:cstheme="minorHAnsi"/>
+        </w:rPr>
+        <w:t>Justin Callaghan</w:t>
+      </w:r>
+      <w:r>
+        <w:rPr>
+          <w:rFonts w:asciiTheme="minorHAnsi" w:hAnsiTheme="minorHAnsi" w:cstheme="minorHAnsi"/>
+        </w:rPr>
+        <w:t xml:space="preserve"> e presente sul sito dafont.com</w:t>
       </w:r>
     </w:p>
     <w:p>
@@ -5475,7 +5746,225 @@
         <w:rPr>
           <w:rFonts w:asciiTheme="minorHAnsi" w:hAnsiTheme="minorHAnsi" w:cstheme="minorHAnsi"/>
         </w:rPr>
-        <w:t>Audio: temi che permettano un'atmosfera immersiva.</w:t>
+        <w:t xml:space="preserve">Audio: </w:t>
+      </w:r>
+    </w:p>
+    <w:p>
+      <w:pPr>
+        <w:pStyle w:val="Paragrafoelenco"/>
+        <w:numPr>
+          <w:ilvl w:val="0"/>
+          <w:numId w:val="39"/>
+        </w:numPr>
+        <w:jc w:val="both"/>
+        <w:rPr>
+          <w:rFonts w:asciiTheme="minorHAnsi" w:hAnsiTheme="minorHAnsi" w:cstheme="minorHAnsi"/>
+        </w:rPr>
+      </w:pPr>
+      <w:r>
+        <w:rPr>
+          <w:rFonts w:asciiTheme="minorHAnsi" w:hAnsiTheme="minorHAnsi" w:cstheme="minorHAnsi"/>
+        </w:rPr>
+        <w:t>retro-sound</w:t>
+      </w:r>
+      <w:r>
+        <w:rPr>
+          <w:rFonts w:asciiTheme="minorHAnsi" w:hAnsiTheme="minorHAnsi" w:cstheme="minorHAnsi"/>
+        </w:rPr>
+        <w:t xml:space="preserve"> </w:t>
+      </w:r>
+      <w:proofErr w:type="spellStart"/>
+      <w:r>
+        <w:rPr>
+          <w:rFonts w:asciiTheme="minorHAnsi" w:hAnsiTheme="minorHAnsi" w:cstheme="minorHAnsi"/>
+        </w:rPr>
+        <w:t>effects</w:t>
+      </w:r>
+      <w:proofErr w:type="spellEnd"/>
+      <w:r>
+        <w:rPr>
+          <w:rFonts w:asciiTheme="minorHAnsi" w:hAnsiTheme="minorHAnsi" w:cstheme="minorHAnsi"/>
+        </w:rPr>
+        <w:t xml:space="preserve">: </w:t>
+      </w:r>
+      <w:r>
+        <w:rPr>
+          <w:rFonts w:asciiTheme="minorHAnsi" w:hAnsiTheme="minorHAnsi" w:cstheme="minorHAnsi"/>
+        </w:rPr>
+        <w:t xml:space="preserve">creato da </w:t>
+      </w:r>
+      <w:proofErr w:type="spellStart"/>
+      <w:r>
+        <w:rPr>
+          <w:rFonts w:asciiTheme="minorHAnsi" w:hAnsiTheme="minorHAnsi" w:cstheme="minorHAnsi"/>
+        </w:rPr>
+        <w:t>Mulula</w:t>
+      </w:r>
+      <w:proofErr w:type="spellEnd"/>
+      <w:r>
+        <w:rPr>
+          <w:rFonts w:asciiTheme="minorHAnsi" w:hAnsiTheme="minorHAnsi" w:cstheme="minorHAnsi"/>
+        </w:rPr>
+        <w:t xml:space="preserve"> ed è accessibile attraverso il seguente link: https://assetstore.unity.com/packages/audio/sound-fx/retro-sound-effects-22153</w:t>
+      </w:r>
+    </w:p>
+    <w:p>
+      <w:pPr>
+        <w:pStyle w:val="Paragrafoelenco"/>
+        <w:numPr>
+          <w:ilvl w:val="0"/>
+          <w:numId w:val="39"/>
+        </w:numPr>
+        <w:jc w:val="both"/>
+        <w:rPr>
+          <w:rFonts w:asciiTheme="minorHAnsi" w:hAnsiTheme="minorHAnsi" w:cstheme="minorHAnsi"/>
+        </w:rPr>
+      </w:pPr>
+      <w:r>
+        <w:rPr>
+          <w:rFonts w:asciiTheme="minorHAnsi" w:hAnsiTheme="minorHAnsi" w:cstheme="minorHAnsi"/>
+        </w:rPr>
+        <w:t xml:space="preserve">Dungeon </w:t>
+      </w:r>
+      <w:proofErr w:type="spellStart"/>
+      <w:r>
+        <w:rPr>
+          <w:rFonts w:asciiTheme="minorHAnsi" w:hAnsiTheme="minorHAnsi" w:cstheme="minorHAnsi"/>
+        </w:rPr>
+        <w:t>Theme</w:t>
+      </w:r>
+      <w:proofErr w:type="spellEnd"/>
+      <w:r>
+        <w:rPr>
+          <w:rFonts w:asciiTheme="minorHAnsi" w:hAnsiTheme="minorHAnsi" w:cstheme="minorHAnsi"/>
+        </w:rPr>
+        <w:t>:</w:t>
+      </w:r>
+      <w:r>
+        <w:rPr>
+          <w:rFonts w:asciiTheme="minorHAnsi" w:hAnsiTheme="minorHAnsi" w:cstheme="minorHAnsi"/>
+        </w:rPr>
+        <w:t xml:space="preserve"> creato da </w:t>
+      </w:r>
+      <w:proofErr w:type="spellStart"/>
+      <w:r>
+        <w:rPr>
+          <w:rFonts w:asciiTheme="minorHAnsi" w:hAnsiTheme="minorHAnsi" w:cstheme="minorHAnsi"/>
+        </w:rPr>
+        <w:t>CodeManu</w:t>
+      </w:r>
+      <w:proofErr w:type="spellEnd"/>
+      <w:r>
+        <w:rPr>
+          <w:rFonts w:asciiTheme="minorHAnsi" w:hAnsiTheme="minorHAnsi" w:cstheme="minorHAnsi"/>
+        </w:rPr>
+        <w:t xml:space="preserve"> e presente su OpenGameArt.com </w:t>
+      </w:r>
+    </w:p>
+    <w:p>
+      <w:pPr>
+        <w:pStyle w:val="Paragrafoelenco"/>
+        <w:numPr>
+          <w:ilvl w:val="0"/>
+          <w:numId w:val="39"/>
+        </w:numPr>
+        <w:jc w:val="both"/>
+        <w:rPr>
+          <w:rFonts w:asciiTheme="minorHAnsi" w:hAnsiTheme="minorHAnsi" w:cstheme="minorHAnsi"/>
+        </w:rPr>
+      </w:pPr>
+      <w:r>
+        <w:rPr>
+          <w:rFonts w:asciiTheme="minorHAnsi" w:hAnsiTheme="minorHAnsi" w:cstheme="minorHAnsi"/>
+        </w:rPr>
+        <w:t>Ove-</w:t>
+      </w:r>
+      <w:proofErr w:type="spellStart"/>
+      <w:r>
+        <w:rPr>
+          <w:rFonts w:asciiTheme="minorHAnsi" w:hAnsiTheme="minorHAnsi" w:cstheme="minorHAnsi"/>
+        </w:rPr>
+        <w:t>Melaa</w:t>
+      </w:r>
+      <w:proofErr w:type="spellEnd"/>
+      <w:r>
+        <w:rPr>
+          <w:rFonts w:asciiTheme="minorHAnsi" w:hAnsiTheme="minorHAnsi" w:cstheme="minorHAnsi"/>
+        </w:rPr>
+        <w:t xml:space="preserve"> Dark</w:t>
+      </w:r>
+      <w:r>
+        <w:rPr>
+          <w:rFonts w:asciiTheme="minorHAnsi" w:hAnsiTheme="minorHAnsi" w:cstheme="minorHAnsi"/>
+        </w:rPr>
+        <w:t>:</w:t>
+      </w:r>
+      <w:r>
+        <w:rPr>
+          <w:rFonts w:asciiTheme="minorHAnsi" w:hAnsiTheme="minorHAnsi" w:cstheme="minorHAnsi"/>
+        </w:rPr>
+        <w:t xml:space="preserve"> creato da </w:t>
+      </w:r>
+      <w:proofErr w:type="spellStart"/>
+      <w:r>
+        <w:rPr>
+          <w:rFonts w:asciiTheme="minorHAnsi" w:hAnsiTheme="minorHAnsi" w:cstheme="minorHAnsi"/>
+        </w:rPr>
+        <w:t>Melaa</w:t>
+      </w:r>
+      <w:proofErr w:type="spellEnd"/>
+      <w:r>
+        <w:rPr>
+          <w:rFonts w:asciiTheme="minorHAnsi" w:hAnsiTheme="minorHAnsi" w:cstheme="minorHAnsi"/>
+        </w:rPr>
+        <w:t xml:space="preserve"> e presente su OpenGameArt.com </w:t>
+      </w:r>
+    </w:p>
+    <w:p>
+      <w:pPr>
+        <w:pStyle w:val="Paragrafoelenco"/>
+        <w:numPr>
+          <w:ilvl w:val="0"/>
+          <w:numId w:val="39"/>
+        </w:numPr>
+        <w:jc w:val="both"/>
+        <w:rPr>
+          <w:rFonts w:asciiTheme="minorHAnsi" w:hAnsiTheme="minorHAnsi" w:cstheme="minorHAnsi"/>
+        </w:rPr>
+      </w:pPr>
+      <w:proofErr w:type="spellStart"/>
+      <w:r>
+        <w:rPr>
+          <w:rFonts w:asciiTheme="minorHAnsi" w:hAnsiTheme="minorHAnsi" w:cstheme="minorHAnsi"/>
+        </w:rPr>
+        <w:t>Modern</w:t>
+      </w:r>
+      <w:proofErr w:type="spellEnd"/>
+      <w:r>
+        <w:rPr>
+          <w:rFonts w:asciiTheme="minorHAnsi" w:hAnsiTheme="minorHAnsi" w:cstheme="minorHAnsi"/>
+        </w:rPr>
+        <w:t xml:space="preserve"> Castle </w:t>
+      </w:r>
+      <w:proofErr w:type="spellStart"/>
+      <w:r>
+        <w:rPr>
+          <w:rFonts w:asciiTheme="minorHAnsi" w:hAnsiTheme="minorHAnsi" w:cstheme="minorHAnsi"/>
+        </w:rPr>
+        <w:t>Atmosphere</w:t>
+      </w:r>
+      <w:proofErr w:type="spellEnd"/>
+      <w:r>
+        <w:rPr>
+          <w:rFonts w:asciiTheme="minorHAnsi" w:hAnsiTheme="minorHAnsi" w:cstheme="minorHAnsi"/>
+        </w:rPr>
+        <w:t>:</w:t>
+      </w:r>
+      <w:r>
+        <w:rPr>
+          <w:rFonts w:asciiTheme="minorHAnsi" w:hAnsiTheme="minorHAnsi" w:cstheme="minorHAnsi"/>
+        </w:rPr>
+        <w:t xml:space="preserve"> creato da Bogart VGM e presente su OpenGameArt.com </w:t>
       </w:r>
     </w:p>
     <w:p>
@@ -9803,13 +10292,39 @@
         <w:rPr>
           <w:rFonts w:asciiTheme="minorHAnsi" w:hAnsiTheme="minorHAnsi" w:cstheme="minorHAnsi"/>
         </w:rPr>
+        <w:t xml:space="preserve"> principale e di pausa</w:t>
+      </w:r>
+      <w:r>
+        <w:rPr>
+          <w:rFonts w:asciiTheme="minorHAnsi" w:hAnsiTheme="minorHAnsi" w:cstheme="minorHAnsi"/>
+        </w:rPr>
         <w:t xml:space="preserve">, </w:t>
       </w:r>
       <w:r>
         <w:rPr>
           <w:rFonts w:asciiTheme="minorHAnsi" w:hAnsiTheme="minorHAnsi" w:cstheme="minorHAnsi"/>
         </w:rPr>
-        <w:t>realizzazione level design, impostazioni suoni e musiche.</w:t>
+        <w:t xml:space="preserve">realizzazione </w:t>
+      </w:r>
+      <w:proofErr w:type="spellStart"/>
+      <w:r>
+        <w:rPr>
+          <w:rFonts w:asciiTheme="minorHAnsi" w:hAnsiTheme="minorHAnsi" w:cstheme="minorHAnsi"/>
+        </w:rPr>
+        <w:t>level</w:t>
+      </w:r>
+      <w:proofErr w:type="spellEnd"/>
+      <w:r>
+        <w:rPr>
+          <w:rFonts w:asciiTheme="minorHAnsi" w:hAnsiTheme="minorHAnsi" w:cstheme="minorHAnsi"/>
+        </w:rPr>
+        <w:t xml:space="preserve"> design, impostazioni suoni e musiche</w:t>
+      </w:r>
+      <w:r>
+        <w:rPr>
+          <w:rFonts w:asciiTheme="minorHAnsi" w:hAnsiTheme="minorHAnsi" w:cstheme="minorHAnsi"/>
+        </w:rPr>
+        <w:t>, debugging.</w:t>
       </w:r>
     </w:p>
     <w:p>
@@ -9828,7 +10343,19 @@
         <w:rPr>
           <w:rFonts w:asciiTheme="minorHAnsi" w:hAnsiTheme="minorHAnsi" w:cstheme="minorHAnsi"/>
         </w:rPr>
-        <w:t>D’Amelio Amedeo: progettazione level design, ricerca assets e animazioni, testing (tutto)</w:t>
+        <w:t>D’Amelio Amedeo: progettazione level design, ricerca assets e animazioni, testing</w:t>
+      </w:r>
+      <w:r>
+        <w:rPr>
+          <w:rFonts w:asciiTheme="minorHAnsi" w:hAnsiTheme="minorHAnsi" w:cstheme="minorHAnsi"/>
+        </w:rPr>
+        <w:t>, debugging, scripting Platform</w:t>
+      </w:r>
+      <w:r>
+        <w:rPr>
+          <w:rFonts w:asciiTheme="minorHAnsi" w:hAnsiTheme="minorHAnsi" w:cstheme="minorHAnsi"/>
+        </w:rPr>
+        <w:t xml:space="preserve"> </w:t>
       </w:r>
     </w:p>
     <w:p>
@@ -9853,7 +10380,7 @@
         <w:rPr>
           <w:rFonts w:asciiTheme="minorHAnsi" w:hAnsiTheme="minorHAnsi" w:cstheme="minorHAnsi"/>
         </w:rPr>
-        <w:t>.</w:t>
+        <w:t>, scripting Enigmi.</w:t>
       </w:r>
     </w:p>
     <w:p>
@@ -10100,6 +10627,7 @@
           <w:rFonts w:asciiTheme="minorHAnsi" w:hAnsiTheme="minorHAnsi" w:cstheme="minorHAnsi"/>
         </w:rPr>
       </w:pPr>
+      <w:bookmarkStart w:id="27" w:name="_Hlk41644485"/>
       <w:r>
         <w:rPr>
           <w:rFonts w:asciiTheme="minorHAnsi" w:hAnsiTheme="minorHAnsi" w:cstheme="minorHAnsi"/>
@@ -10176,7 +10704,6 @@
         <w:rPr>
           <w:rFonts w:asciiTheme="minorHAnsi" w:hAnsiTheme="minorHAnsi" w:cstheme="minorHAnsi"/>
         </w:rPr>
-        <w:lastRenderedPageBreak/>
         <w:t>Le musiche di sottofondo sono:</w:t>
       </w:r>
     </w:p>
@@ -10351,8 +10878,6 @@
         </w:rPr>
         <w:t xml:space="preserve"> [tema del menu principale]</w:t>
       </w:r>
-      <w:bookmarkStart w:id="27" w:name="_GoBack"/>
-      <w:bookmarkEnd w:id="27"/>
     </w:p>
     <w:p>
       <w:pPr>
@@ -10441,6 +10966,7 @@
         <w:t xml:space="preserve"> [tema degli enigmi]</w:t>
       </w:r>
     </w:p>
+    <w:bookmarkEnd w:id="27"/>
     <w:p>
       <w:pPr>
         <w:jc w:val="both"/>
@@ -11863,18 +12389,18 @@
           <w:noProof/>
         </w:rPr>
         <w:drawing>
-          <wp:anchor distT="0" distB="0" distL="114300" distR="114300" simplePos="0" relativeHeight="251676672" behindDoc="0" locked="0" layoutInCell="1" allowOverlap="1" wp14:anchorId="2E30F921">
+          <wp:anchor distT="0" distB="0" distL="114300" distR="114300" simplePos="0" relativeHeight="251693056" behindDoc="0" locked="0" layoutInCell="1" allowOverlap="1">
             <wp:simplePos x="0" y="0"/>
-            <wp:positionH relativeFrom="margin">
-              <wp:align>center</wp:align>
+            <wp:positionH relativeFrom="column">
+              <wp:posOffset>1306830</wp:posOffset>
             </wp:positionH>
             <wp:positionV relativeFrom="paragraph">
-              <wp:posOffset>213360</wp:posOffset>
+              <wp:posOffset>184785</wp:posOffset>
             </wp:positionV>
-            <wp:extent cx="2808474" cy="2247900"/>
-            <wp:effectExtent l="0" t="0" r="0" b="0"/>
+            <wp:extent cx="3065145" cy="2453640"/>
+            <wp:effectExtent l="0" t="0" r="0" b="3810"/>
             <wp:wrapTopAndBottom/>
-            <wp:docPr id="13" name="Immagine 13"/>
+            <wp:docPr id="5" name="Immagine 5"/>
             <wp:cNvGraphicFramePr>
               <a:graphicFrameLocks xmlns:a="http://schemas.openxmlformats.org/drawingml/2006/main" noChangeAspect="1"/>
             </wp:cNvGraphicFramePr>
@@ -11882,7 +12408,7 @@
               <a:graphicData uri="http://schemas.openxmlformats.org/drawingml/2006/picture">
                 <pic:pic xmlns:pic="http://schemas.openxmlformats.org/drawingml/2006/picture">
                   <pic:nvPicPr>
-                    <pic:cNvPr id="0" name="Picture 2"/>
+                    <pic:cNvPr id="0" name="Picture 1"/>
                     <pic:cNvPicPr>
                       <a:picLocks noChangeAspect="1" noChangeArrowheads="1"/>
                     </pic:cNvPicPr>
@@ -11903,7 +12429,7 @@
                   <pic:spPr bwMode="auto">
                     <a:xfrm>
                       <a:off x="0" y="0"/>
-                      <a:ext cx="2808474" cy="2247900"/>
+                      <a:ext cx="3065145" cy="2453640"/>
                     </a:xfrm>
                     <a:prstGeom prst="rect">
                       <a:avLst/>
@@ -11916,6 +12442,12 @@
                 </pic:pic>
               </a:graphicData>
             </a:graphic>
+            <wp14:sizeRelH relativeFrom="margin">
+              <wp14:pctWidth>0</wp14:pctWidth>
+            </wp14:sizeRelH>
+            <wp14:sizeRelV relativeFrom="margin">
+              <wp14:pctHeight>0</wp14:pctHeight>
+            </wp14:sizeRelV>
           </wp:anchor>
         </w:drawing>
       </w:r>
@@ -12031,7 +12563,6 @@
         <w:rPr>
           <w:rFonts w:asciiTheme="minorHAnsi" w:hAnsiTheme="minorHAnsi"/>
         </w:rPr>
-        <w:lastRenderedPageBreak/>
         <w:t>Livello platform generico:</w:t>
       </w:r>
     </w:p>
@@ -12274,7 +12805,6 @@
         <w:rPr>
           <w:rFonts w:asciiTheme="minorHAnsi" w:hAnsiTheme="minorHAnsi"/>
         </w:rPr>
-        <w:lastRenderedPageBreak/>
         <w:t>Enigma</w:t>
       </w:r>
       <w:r>
@@ -12954,18 +13484,10 @@
           <w:noProof/>
         </w:rPr>
         <w:drawing>
-          <wp:anchor distT="0" distB="0" distL="114300" distR="114300" simplePos="0" relativeHeight="251685888" behindDoc="0" locked="0" layoutInCell="1" allowOverlap="1" wp14:anchorId="79E43C0D">
-            <wp:simplePos x="0" y="0"/>
-            <wp:positionH relativeFrom="margin">
-              <wp:align>center</wp:align>
-            </wp:positionH>
-            <wp:positionV relativeFrom="paragraph">
-              <wp:posOffset>184150</wp:posOffset>
-            </wp:positionV>
-            <wp:extent cx="5212080" cy="3231165"/>
-            <wp:effectExtent l="0" t="0" r="7620" b="7620"/>
-            <wp:wrapTopAndBottom/>
-            <wp:docPr id="14" name="Immagine 14"/>
+          <wp:inline distT="0" distB="0" distL="0" distR="0">
+            <wp:extent cx="6111240" cy="3787140"/>
+            <wp:effectExtent l="0" t="0" r="3810" b="3810"/>
+            <wp:docPr id="6" name="Immagine 6"/>
             <wp:cNvGraphicFramePr>
               <a:graphicFrameLocks xmlns:a="http://schemas.openxmlformats.org/drawingml/2006/main" noChangeAspect="1"/>
             </wp:cNvGraphicFramePr>
@@ -12973,7 +13495,7 @@
               <a:graphicData uri="http://schemas.openxmlformats.org/drawingml/2006/picture">
                 <pic:pic xmlns:pic="http://schemas.openxmlformats.org/drawingml/2006/picture">
                   <pic:nvPicPr>
-                    <pic:cNvPr id="0" name="Picture 3"/>
+                    <pic:cNvPr id="0" name="Picture 2"/>
                     <pic:cNvPicPr>
                       <a:picLocks noChangeAspect="1" noChangeArrowheads="1"/>
                     </pic:cNvPicPr>
@@ -12994,7 +13516,7 @@
                   <pic:spPr bwMode="auto">
                     <a:xfrm>
                       <a:off x="0" y="0"/>
-                      <a:ext cx="5212080" cy="3231165"/>
+                      <a:ext cx="6111240" cy="3787140"/>
                     </a:xfrm>
                     <a:prstGeom prst="rect">
                       <a:avLst/>
@@ -13007,7 +13529,7 @@
                 </pic:pic>
               </a:graphicData>
             </a:graphic>
-          </wp:anchor>
+          </wp:inline>
         </w:drawing>
       </w:r>
     </w:p>
@@ -13048,18 +13570,10 @@
           <w:noProof/>
         </w:rPr>
         <w:drawing>
-          <wp:anchor distT="0" distB="0" distL="114300" distR="114300" simplePos="0" relativeHeight="251686912" behindDoc="0" locked="0" layoutInCell="1" allowOverlap="1" wp14:anchorId="4028E8B9">
-            <wp:simplePos x="0" y="0"/>
-            <wp:positionH relativeFrom="margin">
-              <wp:align>center</wp:align>
-            </wp:positionH>
-            <wp:positionV relativeFrom="paragraph">
-              <wp:posOffset>222885</wp:posOffset>
-            </wp:positionV>
-            <wp:extent cx="5471160" cy="2308860"/>
-            <wp:effectExtent l="0" t="0" r="0" b="0"/>
-            <wp:wrapTopAndBottom/>
-            <wp:docPr id="25" name="Immagine 25"/>
+          <wp:inline distT="0" distB="0" distL="0" distR="0">
+            <wp:extent cx="5440680" cy="3055620"/>
+            <wp:effectExtent l="0" t="0" r="7620" b="0"/>
+            <wp:docPr id="11" name="Immagine 11"/>
             <wp:cNvGraphicFramePr>
               <a:graphicFrameLocks xmlns:a="http://schemas.openxmlformats.org/drawingml/2006/main" noChangeAspect="1"/>
             </wp:cNvGraphicFramePr>
@@ -13067,12 +13581,12 @@
               <a:graphicData uri="http://schemas.openxmlformats.org/drawingml/2006/picture">
                 <pic:pic xmlns:pic="http://schemas.openxmlformats.org/drawingml/2006/picture">
                   <pic:nvPicPr>
-                    <pic:cNvPr id="0" name="Picture 7"/>
+                    <pic:cNvPr id="0" name="Picture 3"/>
                     <pic:cNvPicPr>
                       <a:picLocks noChangeAspect="1" noChangeArrowheads="1"/>
                     </pic:cNvPicPr>
                   </pic:nvPicPr>
-                  <pic:blipFill rotWithShape="1">
+                  <pic:blipFill>
                     <a:blip r:embed="rId21">
                       <a:extLst>
                         <a:ext uri="{28A0092B-C50C-407E-A947-70E740481C1C}">
@@ -13080,13 +13594,15 @@
                         </a:ext>
                       </a:extLst>
                     </a:blip>
-                    <a:srcRect l="-561" t="19415"/>
-                    <a:stretch/>
+                    <a:srcRect/>
+                    <a:stretch>
+                      <a:fillRect/>
+                    </a:stretch>
                   </pic:blipFill>
                   <pic:spPr bwMode="auto">
                     <a:xfrm>
                       <a:off x="0" y="0"/>
-                      <a:ext cx="5471160" cy="2308860"/>
+                      <a:ext cx="5440680" cy="3055620"/>
                     </a:xfrm>
                     <a:prstGeom prst="rect">
                       <a:avLst/>
@@ -13095,16 +13611,11 @@
                     <a:ln>
                       <a:noFill/>
                     </a:ln>
-                    <a:extLst>
-                      <a:ext uri="{53640926-AAD7-44D8-BBD7-CCE9431645EC}">
-                        <a14:shadowObscured xmlns:a14="http://schemas.microsoft.com/office/drawing/2010/main"/>
-                      </a:ext>
-                    </a:extLst>
                   </pic:spPr>
                 </pic:pic>
               </a:graphicData>
             </a:graphic>
-          </wp:anchor>
+          </wp:inline>
         </w:drawing>
       </w:r>
     </w:p>
@@ -13185,18 +13696,10 @@
           <w:noProof/>
         </w:rPr>
         <w:drawing>
-          <wp:anchor distT="0" distB="0" distL="114300" distR="114300" simplePos="0" relativeHeight="251687936" behindDoc="0" locked="0" layoutInCell="1" allowOverlap="1" wp14:anchorId="47CD5900">
-            <wp:simplePos x="0" y="0"/>
-            <wp:positionH relativeFrom="margin">
-              <wp:align>right</wp:align>
-            </wp:positionH>
-            <wp:positionV relativeFrom="paragraph">
-              <wp:posOffset>242570</wp:posOffset>
-            </wp:positionV>
-            <wp:extent cx="6116320" cy="2140331"/>
+          <wp:inline distT="0" distB="0" distL="0" distR="0">
+            <wp:extent cx="6019800" cy="2346960"/>
             <wp:effectExtent l="0" t="0" r="0" b="0"/>
-            <wp:wrapTopAndBottom/>
-            <wp:docPr id="20" name="Immagine 20"/>
+            <wp:docPr id="16" name="Immagine 16"/>
             <wp:cNvGraphicFramePr>
               <a:graphicFrameLocks xmlns:a="http://schemas.openxmlformats.org/drawingml/2006/main" noChangeAspect="1"/>
             </wp:cNvGraphicFramePr>
@@ -13204,7 +13707,7 @@
               <a:graphicData uri="http://schemas.openxmlformats.org/drawingml/2006/picture">
                 <pic:pic xmlns:pic="http://schemas.openxmlformats.org/drawingml/2006/picture">
                   <pic:nvPicPr>
-                    <pic:cNvPr id="0" name="Picture 2"/>
+                    <pic:cNvPr id="0" name="Picture 4"/>
                     <pic:cNvPicPr>
                       <a:picLocks noChangeAspect="1" noChangeArrowheads="1"/>
                     </pic:cNvPicPr>
@@ -13225,7 +13728,7 @@
                   <pic:spPr bwMode="auto">
                     <a:xfrm>
                       <a:off x="0" y="0"/>
-                      <a:ext cx="6116320" cy="2140331"/>
+                      <a:ext cx="6019800" cy="2346960"/>
                     </a:xfrm>
                     <a:prstGeom prst="rect">
                       <a:avLst/>
@@ -13238,7 +13741,7 @@
                 </pic:pic>
               </a:graphicData>
             </a:graphic>
-          </wp:anchor>
+          </wp:inline>
         </w:drawing>
       </w:r>
     </w:p>
@@ -13279,18 +13782,10 @@
           <w:noProof/>
         </w:rPr>
         <w:drawing>
-          <wp:anchor distT="0" distB="0" distL="114300" distR="114300" simplePos="0" relativeHeight="251688960" behindDoc="0" locked="0" layoutInCell="1" allowOverlap="1" wp14:anchorId="5A316AC9">
-            <wp:simplePos x="0" y="0"/>
-            <wp:positionH relativeFrom="margin">
-              <wp:align>center</wp:align>
-            </wp:positionH>
-            <wp:positionV relativeFrom="paragraph">
-              <wp:posOffset>163830</wp:posOffset>
-            </wp:positionV>
-            <wp:extent cx="4198620" cy="2114284"/>
-            <wp:effectExtent l="0" t="0" r="0" b="635"/>
-            <wp:wrapTopAndBottom/>
-            <wp:docPr id="21" name="Immagine 21"/>
+          <wp:inline distT="0" distB="0" distL="0" distR="0">
+            <wp:extent cx="5341620" cy="2689860"/>
+            <wp:effectExtent l="0" t="0" r="0" b="0"/>
+            <wp:docPr id="33" name="Immagine 33"/>
             <wp:cNvGraphicFramePr>
               <a:graphicFrameLocks xmlns:a="http://schemas.openxmlformats.org/drawingml/2006/main" noChangeAspect="1"/>
             </wp:cNvGraphicFramePr>
@@ -13298,7 +13793,7 @@
               <a:graphicData uri="http://schemas.openxmlformats.org/drawingml/2006/picture">
                 <pic:pic xmlns:pic="http://schemas.openxmlformats.org/drawingml/2006/picture">
                   <pic:nvPicPr>
-                    <pic:cNvPr id="0" name="Picture 3"/>
+                    <pic:cNvPr id="0" name="Picture 5"/>
                     <pic:cNvPicPr>
                       <a:picLocks noChangeAspect="1" noChangeArrowheads="1"/>
                     </pic:cNvPicPr>
@@ -13319,7 +13814,7 @@
                   <pic:spPr bwMode="auto">
                     <a:xfrm>
                       <a:off x="0" y="0"/>
-                      <a:ext cx="4198620" cy="2114284"/>
+                      <a:ext cx="5341620" cy="2689860"/>
                     </a:xfrm>
                     <a:prstGeom prst="rect">
                       <a:avLst/>
@@ -13332,7 +13827,7 @@
                 </pic:pic>
               </a:graphicData>
             </a:graphic>
-          </wp:anchor>
+          </wp:inline>
         </w:drawing>
       </w:r>
     </w:p>
@@ -13367,19 +13862,12 @@
         <w:rPr>
           <w:noProof/>
         </w:rPr>
+        <w:lastRenderedPageBreak/>
         <w:drawing>
-          <wp:anchor distT="0" distB="0" distL="114300" distR="114300" simplePos="0" relativeHeight="251689984" behindDoc="0" locked="0" layoutInCell="1" allowOverlap="1" wp14:anchorId="3CE2DEDE">
-            <wp:simplePos x="0" y="0"/>
-            <wp:positionH relativeFrom="margin">
-              <wp:align>center</wp:align>
-            </wp:positionH>
-            <wp:positionV relativeFrom="paragraph">
-              <wp:posOffset>245110</wp:posOffset>
-            </wp:positionV>
-            <wp:extent cx="4175760" cy="2019264"/>
-            <wp:effectExtent l="0" t="0" r="0" b="635"/>
-            <wp:wrapTopAndBottom/>
-            <wp:docPr id="22" name="Immagine 22"/>
+          <wp:inline distT="0" distB="0" distL="0" distR="0">
+            <wp:extent cx="4869180" cy="2354580"/>
+            <wp:effectExtent l="0" t="0" r="7620" b="7620"/>
+            <wp:docPr id="34" name="Immagine 34"/>
             <wp:cNvGraphicFramePr>
               <a:graphicFrameLocks xmlns:a="http://schemas.openxmlformats.org/drawingml/2006/main" noChangeAspect="1"/>
             </wp:cNvGraphicFramePr>
@@ -13387,7 +13875,7 @@
               <a:graphicData uri="http://schemas.openxmlformats.org/drawingml/2006/picture">
                 <pic:pic xmlns:pic="http://schemas.openxmlformats.org/drawingml/2006/picture">
                   <pic:nvPicPr>
-                    <pic:cNvPr id="0" name="Picture 4"/>
+                    <pic:cNvPr id="0" name="Picture 6"/>
                     <pic:cNvPicPr>
                       <a:picLocks noChangeAspect="1" noChangeArrowheads="1"/>
                     </pic:cNvPicPr>
@@ -13408,7 +13896,7 @@
                   <pic:spPr bwMode="auto">
                     <a:xfrm>
                       <a:off x="0" y="0"/>
-                      <a:ext cx="4175760" cy="2019264"/>
+                      <a:ext cx="4869180" cy="2354580"/>
                     </a:xfrm>
                     <a:prstGeom prst="rect">
                       <a:avLst/>
@@ -13421,7 +13909,7 @@
                 </pic:pic>
               </a:graphicData>
             </a:graphic>
-          </wp:anchor>
+          </wp:inline>
         </w:drawing>
       </w:r>
     </w:p>
@@ -13445,7 +13933,6 @@
         <w:rPr>
           <w:rFonts w:asciiTheme="minorHAnsi" w:hAnsiTheme="minorHAnsi"/>
         </w:rPr>
-        <w:lastRenderedPageBreak/>
         <w:t>Storyboard Suggerimenti:</w:t>
       </w:r>
     </w:p>
@@ -13453,6 +13940,73 @@
       <w:pPr>
         <w:pStyle w:val="Paragrafoelenco"/>
       </w:pPr>
+      <w:r>
+        <w:rPr>
+          <w:noProof/>
+        </w:rPr>
+        <w:drawing>
+          <wp:anchor distT="0" distB="0" distL="114300" distR="114300" simplePos="0" relativeHeight="251694080" behindDoc="0" locked="0" layoutInCell="1" allowOverlap="1">
+            <wp:simplePos x="0" y="0"/>
+            <wp:positionH relativeFrom="column">
+              <wp:posOffset>5124450</wp:posOffset>
+            </wp:positionH>
+            <wp:positionV relativeFrom="paragraph">
+              <wp:posOffset>214630</wp:posOffset>
+            </wp:positionV>
+            <wp:extent cx="1038860" cy="2030730"/>
+            <wp:effectExtent l="0" t="0" r="8890" b="7620"/>
+            <wp:wrapSquare wrapText="bothSides"/>
+            <wp:docPr id="35" name="Immagine 35"/>
+            <wp:cNvGraphicFramePr>
+              <a:graphicFrameLocks xmlns:a="http://schemas.openxmlformats.org/drawingml/2006/main" noChangeAspect="1"/>
+            </wp:cNvGraphicFramePr>
+            <a:graphic xmlns:a="http://schemas.openxmlformats.org/drawingml/2006/main">
+              <a:graphicData uri="http://schemas.openxmlformats.org/drawingml/2006/picture">
+                <pic:pic xmlns:pic="http://schemas.openxmlformats.org/drawingml/2006/picture">
+                  <pic:nvPicPr>
+                    <pic:cNvPr id="0" name="Picture 7"/>
+                    <pic:cNvPicPr>
+                      <a:picLocks noChangeAspect="1" noChangeArrowheads="1"/>
+                    </pic:cNvPicPr>
+                  </pic:nvPicPr>
+                  <pic:blipFill>
+                    <a:blip r:embed="rId25">
+                      <a:extLst>
+                        <a:ext uri="{28A0092B-C50C-407E-A947-70E740481C1C}">
+                          <a14:useLocalDpi xmlns:a14="http://schemas.microsoft.com/office/drawing/2010/main" val="0"/>
+                        </a:ext>
+                      </a:extLst>
+                    </a:blip>
+                    <a:srcRect/>
+                    <a:stretch>
+                      <a:fillRect/>
+                    </a:stretch>
+                  </pic:blipFill>
+                  <pic:spPr bwMode="auto">
+                    <a:xfrm>
+                      <a:off x="0" y="0"/>
+                      <a:ext cx="1038860" cy="2030730"/>
+                    </a:xfrm>
+                    <a:prstGeom prst="rect">
+                      <a:avLst/>
+                    </a:prstGeom>
+                    <a:noFill/>
+                    <a:ln>
+                      <a:noFill/>
+                    </a:ln>
+                  </pic:spPr>
+                </pic:pic>
+              </a:graphicData>
+            </a:graphic>
+            <wp14:sizeRelH relativeFrom="margin">
+              <wp14:pctWidth>0</wp14:pctWidth>
+            </wp14:sizeRelH>
+            <wp14:sizeRelV relativeFrom="margin">
+              <wp14:pctHeight>0</wp14:pctHeight>
+            </wp14:sizeRelV>
+          </wp:anchor>
+        </w:drawing>
+      </w:r>
       <w:r>
         <w:rPr>
           <w:noProof/>
@@ -13461,10 +14015,10 @@
           <wp:anchor distT="0" distB="0" distL="114300" distR="114300" simplePos="0" relativeHeight="251691008" behindDoc="0" locked="0" layoutInCell="1" allowOverlap="1" wp14:anchorId="132485EE">
             <wp:simplePos x="0" y="0"/>
             <wp:positionH relativeFrom="margin">
-              <wp:align>center</wp:align>
+              <wp:posOffset>227330</wp:posOffset>
             </wp:positionH>
             <wp:positionV relativeFrom="paragraph">
-              <wp:posOffset>187960</wp:posOffset>
+              <wp:posOffset>180340</wp:posOffset>
             </wp:positionV>
             <wp:extent cx="4807585" cy="2061210"/>
             <wp:effectExtent l="0" t="0" r="0" b="0"/>
@@ -13483,7 +14037,7 @@
                     </pic:cNvPicPr>
                   </pic:nvPicPr>
                   <pic:blipFill rotWithShape="1">
-                    <a:blip r:embed="rId25">
+                    <a:blip r:embed="rId26">
                       <a:extLst>
                         <a:ext uri="{28A0092B-C50C-407E-A947-70E740481C1C}">
                           <a14:useLocalDpi xmlns:a14="http://schemas.microsoft.com/office/drawing/2010/main" val="0"/>
@@ -13544,13 +14098,93 @@
           <w:noProof/>
         </w:rPr>
         <w:drawing>
+          <wp:anchor distT="0" distB="0" distL="114300" distR="114300" simplePos="0" relativeHeight="251695104" behindDoc="0" locked="0" layoutInCell="1" allowOverlap="1">
+            <wp:simplePos x="0" y="0"/>
+            <wp:positionH relativeFrom="margin">
+              <wp:align>right</wp:align>
+            </wp:positionH>
+            <wp:positionV relativeFrom="paragraph">
+              <wp:posOffset>10795</wp:posOffset>
+            </wp:positionV>
+            <wp:extent cx="960120" cy="1945640"/>
+            <wp:effectExtent l="0" t="0" r="0" b="0"/>
+            <wp:wrapSquare wrapText="bothSides"/>
+            <wp:docPr id="36" name="Immagine 36"/>
+            <wp:cNvGraphicFramePr>
+              <a:graphicFrameLocks xmlns:a="http://schemas.openxmlformats.org/drawingml/2006/main" noChangeAspect="1"/>
+            </wp:cNvGraphicFramePr>
+            <a:graphic xmlns:a="http://schemas.openxmlformats.org/drawingml/2006/main">
+              <a:graphicData uri="http://schemas.openxmlformats.org/drawingml/2006/picture">
+                <pic:pic xmlns:pic="http://schemas.openxmlformats.org/drawingml/2006/picture">
+                  <pic:nvPicPr>
+                    <pic:cNvPr id="0" name="Picture 8"/>
+                    <pic:cNvPicPr>
+                      <a:picLocks noChangeAspect="1" noChangeArrowheads="1"/>
+                    </pic:cNvPicPr>
+                  </pic:nvPicPr>
+                  <pic:blipFill>
+                    <a:blip r:embed="rId27">
+                      <a:extLst>
+                        <a:ext uri="{28A0092B-C50C-407E-A947-70E740481C1C}">
+                          <a14:useLocalDpi xmlns:a14="http://schemas.microsoft.com/office/drawing/2010/main" val="0"/>
+                        </a:ext>
+                      </a:extLst>
+                    </a:blip>
+                    <a:srcRect/>
+                    <a:stretch>
+                      <a:fillRect/>
+                    </a:stretch>
+                  </pic:blipFill>
+                  <pic:spPr bwMode="auto">
+                    <a:xfrm>
+                      <a:off x="0" y="0"/>
+                      <a:ext cx="960120" cy="1945640"/>
+                    </a:xfrm>
+                    <a:prstGeom prst="rect">
+                      <a:avLst/>
+                    </a:prstGeom>
+                    <a:noFill/>
+                    <a:ln>
+                      <a:noFill/>
+                    </a:ln>
+                  </pic:spPr>
+                </pic:pic>
+              </a:graphicData>
+            </a:graphic>
+            <wp14:sizeRelH relativeFrom="margin">
+              <wp14:pctWidth>0</wp14:pctWidth>
+            </wp14:sizeRelH>
+            <wp14:sizeRelV relativeFrom="margin">
+              <wp14:pctHeight>0</wp14:pctHeight>
+            </wp14:sizeRelV>
+          </wp:anchor>
+        </w:drawing>
+      </w:r>
+      <w:r>
+        <w:rPr>
+          <w:rFonts w:asciiTheme="minorHAnsi" w:hAnsiTheme="minorHAnsi"/>
+        </w:rPr>
+        <w:t xml:space="preserve">Storyboard dati sensibili: </w:t>
+      </w:r>
+    </w:p>
+    <w:p>
+      <w:pPr>
+        <w:pStyle w:val="Paragrafoelenco"/>
+      </w:pPr>
+      <w:bookmarkStart w:id="41" w:name="_GoBack"/>
+      <w:bookmarkEnd w:id="41"/>
+      <w:r>
+        <w:rPr>
+          <w:noProof/>
+        </w:rPr>
+        <w:drawing>
           <wp:anchor distT="0" distB="0" distL="114300" distR="114300" simplePos="0" relativeHeight="251692032" behindDoc="0" locked="0" layoutInCell="1" allowOverlap="1" wp14:anchorId="0908F0F9">
             <wp:simplePos x="0" y="0"/>
             <wp:positionH relativeFrom="margin">
-              <wp:align>center</wp:align>
+              <wp:posOffset>307340</wp:posOffset>
             </wp:positionH>
             <wp:positionV relativeFrom="paragraph">
-              <wp:posOffset>329565</wp:posOffset>
+              <wp:posOffset>189230</wp:posOffset>
             </wp:positionV>
             <wp:extent cx="4770120" cy="1532058"/>
             <wp:effectExtent l="0" t="0" r="0" b="0"/>
@@ -13569,7 +14203,7 @@
                     </pic:cNvPicPr>
                   </pic:nvPicPr>
                   <pic:blipFill>
-                    <a:blip r:embed="rId26">
+                    <a:blip r:embed="rId28">
                       <a:extLst>
                         <a:ext uri="{28A0092B-C50C-407E-A947-70E740481C1C}">
                           <a14:useLocalDpi xmlns:a14="http://schemas.microsoft.com/office/drawing/2010/main" val="0"/>
@@ -13600,17 +14234,6 @@
           </wp:anchor>
         </w:drawing>
       </w:r>
-      <w:r>
-        <w:rPr>
-          <w:rFonts w:asciiTheme="minorHAnsi" w:hAnsiTheme="minorHAnsi"/>
-        </w:rPr>
-        <w:t xml:space="preserve">Storyboard dati sensibili: </w:t>
-      </w:r>
-    </w:p>
-    <w:p>
-      <w:pPr>
-        <w:pStyle w:val="Paragrafoelenco"/>
-      </w:pPr>
     </w:p>
     <w:p>
       <w:pPr>
@@ -13631,16 +14254,17 @@
           <w:bCs/>
         </w:rPr>
       </w:pPr>
-      <w:bookmarkStart w:id="41" w:name="_Toc41585922"/>
+      <w:bookmarkStart w:id="42" w:name="_Toc41585922"/>
       <w:r>
         <w:rPr>
           <w:rFonts w:asciiTheme="majorHAnsi" w:hAnsiTheme="majorHAnsi"/>
           <w:b/>
           <w:bCs/>
         </w:rPr>
+        <w:lastRenderedPageBreak/>
         <w:t>Definizione degli elementi grafici: i pulsanti</w:t>
       </w:r>
-      <w:bookmarkEnd w:id="41"/>
+      <w:bookmarkEnd w:id="42"/>
     </w:p>
     <w:p>
       <w:pPr>
@@ -13676,7 +14300,7 @@
                     </pic:cNvPicPr>
                   </pic:nvPicPr>
                   <pic:blipFill>
-                    <a:blip r:embed="rId27">
+                    <a:blip r:embed="rId29">
                       <a:extLst>
                         <a:ext uri="{28A0092B-C50C-407E-A947-70E740481C1C}">
                           <a14:useLocalDpi xmlns:a14="http://schemas.microsoft.com/office/drawing/2010/main" val="0"/>
@@ -13767,7 +14391,7 @@
                     </pic:cNvPicPr>
                   </pic:nvPicPr>
                   <pic:blipFill>
-                    <a:blip r:embed="rId28">
+                    <a:blip r:embed="rId30">
                       <a:extLst>
                         <a:ext uri="{28A0092B-C50C-407E-A947-70E740481C1C}">
                           <a14:useLocalDpi xmlns:a14="http://schemas.microsoft.com/office/drawing/2010/main" val="0"/>
@@ -13870,7 +14494,7 @@
                     </pic:cNvPicPr>
                   </pic:nvPicPr>
                   <pic:blipFill>
-                    <a:blip r:embed="rId29">
+                    <a:blip r:embed="rId31">
                       <a:extLst>
                         <a:ext uri="{28A0092B-C50C-407E-A947-70E740481C1C}">
                           <a14:useLocalDpi xmlns:a14="http://schemas.microsoft.com/office/drawing/2010/main" val="0"/>
@@ -13929,17 +14553,16 @@
           <w:bCs/>
         </w:rPr>
       </w:pPr>
-      <w:bookmarkStart w:id="42" w:name="_Toc41585923"/>
+      <w:bookmarkStart w:id="43" w:name="_Toc41585923"/>
       <w:r>
         <w:rPr>
           <w:rFonts w:asciiTheme="majorHAnsi" w:hAnsiTheme="majorHAnsi"/>
           <w:b/>
           <w:bCs/>
         </w:rPr>
-        <w:lastRenderedPageBreak/>
         <w:t>Definizione degli elementi grafici: gli elementi di interazione</w:t>
       </w:r>
-      <w:bookmarkEnd w:id="42"/>
+      <w:bookmarkEnd w:id="43"/>
     </w:p>
     <w:p>
       <w:pPr>
@@ -13975,7 +14598,7 @@
                     </pic:cNvPicPr>
                   </pic:nvPicPr>
                   <pic:blipFill>
-                    <a:blip r:embed="rId30">
+                    <a:blip r:embed="rId32">
                       <a:extLst>
                         <a:ext uri="{28A0092B-C50C-407E-A947-70E740481C1C}">
                           <a14:useLocalDpi xmlns:a14="http://schemas.microsoft.com/office/drawing/2010/main" val="0"/>
@@ -14087,7 +14710,7 @@
                     </pic:cNvPicPr>
                   </pic:nvPicPr>
                   <pic:blipFill>
-                    <a:blip r:embed="rId31">
+                    <a:blip r:embed="rId33">
                       <a:extLst>
                         <a:ext uri="{28A0092B-C50C-407E-A947-70E740481C1C}">
                           <a14:useLocalDpi xmlns:a14="http://schemas.microsoft.com/office/drawing/2010/main" val="0"/>
@@ -14207,7 +14830,7 @@
                     </pic:cNvPicPr>
                   </pic:nvPicPr>
                   <pic:blipFill>
-                    <a:blip r:embed="rId32">
+                    <a:blip r:embed="rId34">
                       <a:extLst>
                         <a:ext uri="{28A0092B-C50C-407E-A947-70E740481C1C}">
                           <a14:useLocalDpi xmlns:a14="http://schemas.microsoft.com/office/drawing/2010/main" val="0"/>
@@ -14275,7 +14898,7 @@
                     </pic:cNvPicPr>
                   </pic:nvPicPr>
                   <pic:blipFill>
-                    <a:blip r:embed="rId33">
+                    <a:blip r:embed="rId35">
                       <a:extLst>
                         <a:ext uri="{28A0092B-C50C-407E-A947-70E740481C1C}">
                           <a14:useLocalDpi xmlns:a14="http://schemas.microsoft.com/office/drawing/2010/main" val="0"/>
@@ -14345,7 +14968,7 @@
           <w:rFonts w:asciiTheme="majorHAnsi" w:hAnsiTheme="majorHAnsi"/>
         </w:rPr>
       </w:pPr>
-      <w:bookmarkStart w:id="43" w:name="_Toc41585924"/>
+      <w:bookmarkStart w:id="44" w:name="_Toc41585924"/>
       <w:r>
         <w:rPr>
           <w:rFonts w:asciiTheme="majorHAnsi" w:hAnsiTheme="majorHAnsi"/>
@@ -14353,7 +14976,7 @@
         <w:lastRenderedPageBreak/>
         <w:t>Test</w:t>
       </w:r>
-      <w:bookmarkEnd w:id="43"/>
+      <w:bookmarkEnd w:id="44"/>
     </w:p>
     <w:p>
       <w:pPr>
@@ -14364,7 +14987,7 @@
           <w:bCs/>
         </w:rPr>
       </w:pPr>
-      <w:bookmarkStart w:id="44" w:name="_Toc41585925"/>
+      <w:bookmarkStart w:id="45" w:name="_Toc41585925"/>
       <w:r>
         <w:rPr>
           <w:rFonts w:asciiTheme="majorHAnsi" w:hAnsiTheme="majorHAnsi"/>
@@ -14373,7 +14996,7 @@
         </w:rPr>
         <w:t>Alpha test</w:t>
       </w:r>
-      <w:bookmarkEnd w:id="44"/>
+      <w:bookmarkEnd w:id="45"/>
     </w:p>
     <w:p>
       <w:pPr>
@@ -14552,7 +15175,7 @@
           <w:bCs/>
         </w:rPr>
       </w:pPr>
-      <w:bookmarkStart w:id="45" w:name="_Toc41585926"/>
+      <w:bookmarkStart w:id="46" w:name="_Toc41585926"/>
       <w:r>
         <w:rPr>
           <w:rFonts w:asciiTheme="majorHAnsi" w:hAnsiTheme="majorHAnsi"/>
@@ -14561,7 +15184,7 @@
         </w:rPr>
         <w:t>Test funzionale</w:t>
       </w:r>
-      <w:bookmarkEnd w:id="45"/>
+      <w:bookmarkEnd w:id="46"/>
     </w:p>
     <w:p>
       <w:pPr>
@@ -14673,7 +15296,7 @@
           <w:bCs/>
         </w:rPr>
       </w:pPr>
-      <w:bookmarkStart w:id="46" w:name="_Toc41585927"/>
+      <w:bookmarkStart w:id="47" w:name="_Toc41585927"/>
       <w:r>
         <w:rPr>
           <w:rFonts w:asciiTheme="majorHAnsi" w:hAnsiTheme="majorHAnsi"/>
@@ -14682,7 +15305,7 @@
         </w:rPr>
         <w:t>Test strutturale</w:t>
       </w:r>
-      <w:bookmarkEnd w:id="46"/>
+      <w:bookmarkEnd w:id="47"/>
     </w:p>
     <w:p>
       <w:pPr>
@@ -14779,7 +15402,7 @@
           <w:bCs/>
         </w:rPr>
       </w:pPr>
-      <w:bookmarkStart w:id="47" w:name="_Toc41585928"/>
+      <w:bookmarkStart w:id="48" w:name="_Toc41585928"/>
       <w:r>
         <w:rPr>
           <w:rFonts w:asciiTheme="minorHAnsi" w:hAnsiTheme="minorHAnsi"/>
@@ -14789,7 +15412,7 @@
         <w:lastRenderedPageBreak/>
         <w:t>Test di carico</w:t>
       </w:r>
-      <w:bookmarkEnd w:id="47"/>
+      <w:bookmarkEnd w:id="48"/>
     </w:p>
     <w:p>
       <w:pPr>
@@ -15172,7 +15795,7 @@
           <w:bCs/>
         </w:rPr>
       </w:pPr>
-      <w:bookmarkStart w:id="48" w:name="_Toc41585929"/>
+      <w:bookmarkStart w:id="49" w:name="_Toc41585929"/>
       <w:r>
         <w:rPr>
           <w:rFonts w:asciiTheme="majorHAnsi" w:hAnsiTheme="majorHAnsi"/>
@@ -15181,7 +15804,7 @@
         </w:rPr>
         <w:t>Beta test</w:t>
       </w:r>
-      <w:bookmarkEnd w:id="48"/>
+      <w:bookmarkEnd w:id="49"/>
     </w:p>
     <w:p>
       <w:pPr>
@@ -18993,9 +19616,9 @@
     </w:p>
     <w:p/>
     <w:sectPr>
-      <w:headerReference w:type="default" r:id="rId34"/>
-      <w:footerReference w:type="even" r:id="rId35"/>
-      <w:footerReference w:type="default" r:id="rId36"/>
+      <w:headerReference w:type="default" r:id="rId36"/>
+      <w:footerReference w:type="even" r:id="rId37"/>
+      <w:footerReference w:type="default" r:id="rId38"/>
       <w:pgSz w:w="11900" w:h="16840"/>
       <w:pgMar w:top="2131" w:right="1134" w:bottom="1134" w:left="1134" w:header="708" w:footer="708" w:gutter="0"/>
       <w:cols w:space="708"/>
@@ -19037,6 +19660,11 @@
         <w:docPartUnique/>
       </w:docPartObj>
     </w:sdtPr>
+    <w:sdtEndPr>
+      <w:rPr>
+        <w:rStyle w:val="Numeropagina"/>
+      </w:rPr>
+    </w:sdtEndPr>
     <w:sdtContent>
       <w:p>
         <w:pPr>
@@ -19090,6 +19718,11 @@
         <w:docPartUnique/>
       </w:docPartObj>
     </w:sdtPr>
+    <w:sdtEndPr>
+      <w:rPr>
+        <w:rStyle w:val="Numeropagina"/>
+      </w:rPr>
+    </w:sdtEndPr>
     <w:sdtContent>
       <w:p>
         <w:pPr>
@@ -21674,6 +22307,119 @@
     </w:lvl>
   </w:abstractNum>
   <w:abstractNum w:abstractNumId="19" w15:restartNumberingAfterBreak="0">
+    <w:nsid w:val="3F917025"/>
+    <w:multiLevelType w:val="hybridMultilevel"/>
+    <w:tmpl w:val="03FE7712"/>
+    <w:lvl w:ilvl="0" w:tplc="04100001">
+      <w:start w:val="1"/>
+      <w:numFmt w:val="bullet"/>
+      <w:lvlText w:val=""/>
+      <w:lvlJc w:val="left"/>
+      <w:pPr>
+        <w:ind w:left="1440" w:hanging="360"/>
+      </w:pPr>
+      <w:rPr>
+        <w:rFonts w:ascii="Symbol" w:hAnsi="Symbol" w:hint="default"/>
+      </w:rPr>
+    </w:lvl>
+    <w:lvl w:ilvl="1" w:tplc="04100003" w:tentative="1">
+      <w:start w:val="1"/>
+      <w:numFmt w:val="bullet"/>
+      <w:lvlText w:val="o"/>
+      <w:lvlJc w:val="left"/>
+      <w:pPr>
+        <w:ind w:left="2160" w:hanging="360"/>
+      </w:pPr>
+      <w:rPr>
+        <w:rFonts w:ascii="Courier New" w:hAnsi="Courier New" w:cs="Courier New" w:hint="default"/>
+      </w:rPr>
+    </w:lvl>
+    <w:lvl w:ilvl="2" w:tplc="04100005" w:tentative="1">
+      <w:start w:val="1"/>
+      <w:numFmt w:val="bullet"/>
+      <w:lvlText w:val=""/>
+      <w:lvlJc w:val="left"/>
+      <w:pPr>
+        <w:ind w:left="2880" w:hanging="360"/>
+      </w:pPr>
+      <w:rPr>
+        <w:rFonts w:ascii="Wingdings" w:hAnsi="Wingdings" w:hint="default"/>
+      </w:rPr>
+    </w:lvl>
+    <w:lvl w:ilvl="3" w:tplc="04100001" w:tentative="1">
+      <w:start w:val="1"/>
+      <w:numFmt w:val="bullet"/>
+      <w:lvlText w:val=""/>
+      <w:lvlJc w:val="left"/>
+      <w:pPr>
+        <w:ind w:left="3600" w:hanging="360"/>
+      </w:pPr>
+      <w:rPr>
+        <w:rFonts w:ascii="Symbol" w:hAnsi="Symbol" w:hint="default"/>
+      </w:rPr>
+    </w:lvl>
+    <w:lvl w:ilvl="4" w:tplc="04100003" w:tentative="1">
+      <w:start w:val="1"/>
+      <w:numFmt w:val="bullet"/>
+      <w:lvlText w:val="o"/>
+      <w:lvlJc w:val="left"/>
+      <w:pPr>
+        <w:ind w:left="4320" w:hanging="360"/>
+      </w:pPr>
+      <w:rPr>
+        <w:rFonts w:ascii="Courier New" w:hAnsi="Courier New" w:cs="Courier New" w:hint="default"/>
+      </w:rPr>
+    </w:lvl>
+    <w:lvl w:ilvl="5" w:tplc="04100005" w:tentative="1">
+      <w:start w:val="1"/>
+      <w:numFmt w:val="bullet"/>
+      <w:lvlText w:val=""/>
+      <w:lvlJc w:val="left"/>
+      <w:pPr>
+        <w:ind w:left="5040" w:hanging="360"/>
+      </w:pPr>
+      <w:rPr>
+        <w:rFonts w:ascii="Wingdings" w:hAnsi="Wingdings" w:hint="default"/>
+      </w:rPr>
+    </w:lvl>
+    <w:lvl w:ilvl="6" w:tplc="04100001" w:tentative="1">
+      <w:start w:val="1"/>
+      <w:numFmt w:val="bullet"/>
+      <w:lvlText w:val=""/>
+      <w:lvlJc w:val="left"/>
+      <w:pPr>
+        <w:ind w:left="5760" w:hanging="360"/>
+      </w:pPr>
+      <w:rPr>
+        <w:rFonts w:ascii="Symbol" w:hAnsi="Symbol" w:hint="default"/>
+      </w:rPr>
+    </w:lvl>
+    <w:lvl w:ilvl="7" w:tplc="04100003" w:tentative="1">
+      <w:start w:val="1"/>
+      <w:numFmt w:val="bullet"/>
+      <w:lvlText w:val="o"/>
+      <w:lvlJc w:val="left"/>
+      <w:pPr>
+        <w:ind w:left="6480" w:hanging="360"/>
+      </w:pPr>
+      <w:rPr>
+        <w:rFonts w:ascii="Courier New" w:hAnsi="Courier New" w:cs="Courier New" w:hint="default"/>
+      </w:rPr>
+    </w:lvl>
+    <w:lvl w:ilvl="8" w:tplc="04100005" w:tentative="1">
+      <w:start w:val="1"/>
+      <w:numFmt w:val="bullet"/>
+      <w:lvlText w:val=""/>
+      <w:lvlJc w:val="left"/>
+      <w:pPr>
+        <w:ind w:left="7200" w:hanging="360"/>
+      </w:pPr>
+      <w:rPr>
+        <w:rFonts w:ascii="Wingdings" w:hAnsi="Wingdings" w:hint="default"/>
+      </w:rPr>
+    </w:lvl>
+  </w:abstractNum>
+  <w:abstractNum w:abstractNumId="20" w15:restartNumberingAfterBreak="0">
     <w:nsid w:val="440A6D46"/>
     <w:multiLevelType w:val="hybridMultilevel"/>
     <w:tmpl w:val="CE647F7A"/>
@@ -21786,7 +22532,7 @@
       </w:rPr>
     </w:lvl>
   </w:abstractNum>
-  <w:abstractNum w:abstractNumId="20" w15:restartNumberingAfterBreak="0">
+  <w:abstractNum w:abstractNumId="21" w15:restartNumberingAfterBreak="0">
     <w:nsid w:val="47012BFA"/>
     <w:multiLevelType w:val="hybridMultilevel"/>
     <w:tmpl w:val="B858B0F2"/>
@@ -21899,7 +22645,7 @@
       </w:rPr>
     </w:lvl>
   </w:abstractNum>
-  <w:abstractNum w:abstractNumId="21" w15:restartNumberingAfterBreak="0">
+  <w:abstractNum w:abstractNumId="22" w15:restartNumberingAfterBreak="0">
     <w:nsid w:val="49754B46"/>
     <w:multiLevelType w:val="hybridMultilevel"/>
     <w:tmpl w:val="E0C2F314"/>
@@ -22012,7 +22758,7 @@
       </w:rPr>
     </w:lvl>
   </w:abstractNum>
-  <w:abstractNum w:abstractNumId="22" w15:restartNumberingAfterBreak="0">
+  <w:abstractNum w:abstractNumId="23" w15:restartNumberingAfterBreak="0">
     <w:nsid w:val="4CAA6692"/>
     <w:multiLevelType w:val="hybridMultilevel"/>
     <w:tmpl w:val="8118DC14"/>
@@ -22125,7 +22871,7 @@
       </w:rPr>
     </w:lvl>
   </w:abstractNum>
-  <w:abstractNum w:abstractNumId="23" w15:restartNumberingAfterBreak="0">
+  <w:abstractNum w:abstractNumId="24" w15:restartNumberingAfterBreak="0">
     <w:nsid w:val="4CED6E7F"/>
     <w:multiLevelType w:val="hybridMultilevel"/>
     <w:tmpl w:val="9EBAB2AC"/>
@@ -22265,7 +23011,7 @@
       </w:rPr>
     </w:lvl>
   </w:abstractNum>
-  <w:abstractNum w:abstractNumId="24" w15:restartNumberingAfterBreak="0">
+  <w:abstractNum w:abstractNumId="25" w15:restartNumberingAfterBreak="0">
     <w:nsid w:val="50BF6A8A"/>
     <w:multiLevelType w:val="hybridMultilevel"/>
     <w:tmpl w:val="E8B40022"/>
@@ -22378,7 +23124,7 @@
       </w:rPr>
     </w:lvl>
   </w:abstractNum>
-  <w:abstractNum w:abstractNumId="25" w15:restartNumberingAfterBreak="0">
+  <w:abstractNum w:abstractNumId="26" w15:restartNumberingAfterBreak="0">
     <w:nsid w:val="526B25D2"/>
     <w:multiLevelType w:val="hybridMultilevel"/>
     <w:tmpl w:val="41AA79F6"/>
@@ -22517,7 +23263,7 @@
       </w:rPr>
     </w:lvl>
   </w:abstractNum>
-  <w:abstractNum w:abstractNumId="26" w15:restartNumberingAfterBreak="0">
+  <w:abstractNum w:abstractNumId="27" w15:restartNumberingAfterBreak="0">
     <w:nsid w:val="55875655"/>
     <w:multiLevelType w:val="hybridMultilevel"/>
     <w:tmpl w:val="80FA8FC4"/>
@@ -22657,7 +23403,7 @@
       </w:rPr>
     </w:lvl>
   </w:abstractNum>
-  <w:abstractNum w:abstractNumId="27" w15:restartNumberingAfterBreak="0">
+  <w:abstractNum w:abstractNumId="28" w15:restartNumberingAfterBreak="0">
     <w:nsid w:val="598E61A5"/>
     <w:multiLevelType w:val="hybridMultilevel"/>
     <w:tmpl w:val="AC282076"/>
@@ -22770,7 +23516,7 @@
       </w:rPr>
     </w:lvl>
   </w:abstractNum>
-  <w:abstractNum w:abstractNumId="28" w15:restartNumberingAfterBreak="0">
+  <w:abstractNum w:abstractNumId="29" w15:restartNumberingAfterBreak="0">
     <w:nsid w:val="5C573E52"/>
     <w:multiLevelType w:val="hybridMultilevel"/>
     <w:tmpl w:val="1FD212BE"/>
@@ -22883,7 +23629,120 @@
       </w:rPr>
     </w:lvl>
   </w:abstractNum>
-  <w:abstractNum w:abstractNumId="29" w15:restartNumberingAfterBreak="0">
+  <w:abstractNum w:abstractNumId="30" w15:restartNumberingAfterBreak="0">
+    <w:nsid w:val="5D583D42"/>
+    <w:multiLevelType w:val="hybridMultilevel"/>
+    <w:tmpl w:val="A3346A9C"/>
+    <w:lvl w:ilvl="0" w:tplc="04100001">
+      <w:start w:val="1"/>
+      <w:numFmt w:val="bullet"/>
+      <w:lvlText w:val=""/>
+      <w:lvlJc w:val="left"/>
+      <w:pPr>
+        <w:ind w:left="1440" w:hanging="360"/>
+      </w:pPr>
+      <w:rPr>
+        <w:rFonts w:ascii="Symbol" w:hAnsi="Symbol" w:hint="default"/>
+      </w:rPr>
+    </w:lvl>
+    <w:lvl w:ilvl="1" w:tplc="04100003" w:tentative="1">
+      <w:start w:val="1"/>
+      <w:numFmt w:val="bullet"/>
+      <w:lvlText w:val="o"/>
+      <w:lvlJc w:val="left"/>
+      <w:pPr>
+        <w:ind w:left="2160" w:hanging="360"/>
+      </w:pPr>
+      <w:rPr>
+        <w:rFonts w:ascii="Courier New" w:hAnsi="Courier New" w:cs="Courier New" w:hint="default"/>
+      </w:rPr>
+    </w:lvl>
+    <w:lvl w:ilvl="2" w:tplc="04100005" w:tentative="1">
+      <w:start w:val="1"/>
+      <w:numFmt w:val="bullet"/>
+      <w:lvlText w:val=""/>
+      <w:lvlJc w:val="left"/>
+      <w:pPr>
+        <w:ind w:left="2880" w:hanging="360"/>
+      </w:pPr>
+      <w:rPr>
+        <w:rFonts w:ascii="Wingdings" w:hAnsi="Wingdings" w:hint="default"/>
+      </w:rPr>
+    </w:lvl>
+    <w:lvl w:ilvl="3" w:tplc="04100001" w:tentative="1">
+      <w:start w:val="1"/>
+      <w:numFmt w:val="bullet"/>
+      <w:lvlText w:val=""/>
+      <w:lvlJc w:val="left"/>
+      <w:pPr>
+        <w:ind w:left="3600" w:hanging="360"/>
+      </w:pPr>
+      <w:rPr>
+        <w:rFonts w:ascii="Symbol" w:hAnsi="Symbol" w:hint="default"/>
+      </w:rPr>
+    </w:lvl>
+    <w:lvl w:ilvl="4" w:tplc="04100003" w:tentative="1">
+      <w:start w:val="1"/>
+      <w:numFmt w:val="bullet"/>
+      <w:lvlText w:val="o"/>
+      <w:lvlJc w:val="left"/>
+      <w:pPr>
+        <w:ind w:left="4320" w:hanging="360"/>
+      </w:pPr>
+      <w:rPr>
+        <w:rFonts w:ascii="Courier New" w:hAnsi="Courier New" w:cs="Courier New" w:hint="default"/>
+      </w:rPr>
+    </w:lvl>
+    <w:lvl w:ilvl="5" w:tplc="04100005" w:tentative="1">
+      <w:start w:val="1"/>
+      <w:numFmt w:val="bullet"/>
+      <w:lvlText w:val=""/>
+      <w:lvlJc w:val="left"/>
+      <w:pPr>
+        <w:ind w:left="5040" w:hanging="360"/>
+      </w:pPr>
+      <w:rPr>
+        <w:rFonts w:ascii="Wingdings" w:hAnsi="Wingdings" w:hint="default"/>
+      </w:rPr>
+    </w:lvl>
+    <w:lvl w:ilvl="6" w:tplc="04100001" w:tentative="1">
+      <w:start w:val="1"/>
+      <w:numFmt w:val="bullet"/>
+      <w:lvlText w:val=""/>
+      <w:lvlJc w:val="left"/>
+      <w:pPr>
+        <w:ind w:left="5760" w:hanging="360"/>
+      </w:pPr>
+      <w:rPr>
+        <w:rFonts w:ascii="Symbol" w:hAnsi="Symbol" w:hint="default"/>
+      </w:rPr>
+    </w:lvl>
+    <w:lvl w:ilvl="7" w:tplc="04100003" w:tentative="1">
+      <w:start w:val="1"/>
+      <w:numFmt w:val="bullet"/>
+      <w:lvlText w:val="o"/>
+      <w:lvlJc w:val="left"/>
+      <w:pPr>
+        <w:ind w:left="6480" w:hanging="360"/>
+      </w:pPr>
+      <w:rPr>
+        <w:rFonts w:ascii="Courier New" w:hAnsi="Courier New" w:cs="Courier New" w:hint="default"/>
+      </w:rPr>
+    </w:lvl>
+    <w:lvl w:ilvl="8" w:tplc="04100005" w:tentative="1">
+      <w:start w:val="1"/>
+      <w:numFmt w:val="bullet"/>
+      <w:lvlText w:val=""/>
+      <w:lvlJc w:val="left"/>
+      <w:pPr>
+        <w:ind w:left="7200" w:hanging="360"/>
+      </w:pPr>
+      <w:rPr>
+        <w:rFonts w:ascii="Wingdings" w:hAnsi="Wingdings" w:hint="default"/>
+      </w:rPr>
+    </w:lvl>
+  </w:abstractNum>
+  <w:abstractNum w:abstractNumId="31" w15:restartNumberingAfterBreak="0">
     <w:nsid w:val="5D9C05F9"/>
     <w:multiLevelType w:val="hybridMultilevel"/>
     <w:tmpl w:val="AB02EBA8"/>
@@ -22996,10 +23855,10 @@
       </w:rPr>
     </w:lvl>
   </w:abstractNum>
-  <w:abstractNum w:abstractNumId="30" w15:restartNumberingAfterBreak="0">
+  <w:abstractNum w:abstractNumId="32" w15:restartNumberingAfterBreak="0">
     <w:nsid w:val="61566355"/>
     <w:multiLevelType w:val="hybridMultilevel"/>
-    <w:tmpl w:val="1DD826E6"/>
+    <w:tmpl w:val="549C3A50"/>
     <w:lvl w:ilvl="0" w:tplc="0410000B">
       <w:start w:val="1"/>
       <w:numFmt w:val="bullet"/>
@@ -23109,7 +23968,7 @@
       </w:rPr>
     </w:lvl>
   </w:abstractNum>
-  <w:abstractNum w:abstractNumId="31" w15:restartNumberingAfterBreak="0">
+  <w:abstractNum w:abstractNumId="33" w15:restartNumberingAfterBreak="0">
     <w:nsid w:val="693A2848"/>
     <w:multiLevelType w:val="hybridMultilevel"/>
     <w:tmpl w:val="C994C834"/>
@@ -23221,7 +24080,7 @@
       </w:rPr>
     </w:lvl>
   </w:abstractNum>
-  <w:abstractNum w:abstractNumId="32" w15:restartNumberingAfterBreak="0">
+  <w:abstractNum w:abstractNumId="34" w15:restartNumberingAfterBreak="0">
     <w:nsid w:val="6A6608C3"/>
     <w:multiLevelType w:val="hybridMultilevel"/>
     <w:tmpl w:val="B2BA3CD2"/>
@@ -23360,7 +24219,7 @@
       </w:rPr>
     </w:lvl>
   </w:abstractNum>
-  <w:abstractNum w:abstractNumId="33" w15:restartNumberingAfterBreak="0">
+  <w:abstractNum w:abstractNumId="35" w15:restartNumberingAfterBreak="0">
     <w:nsid w:val="6A6F68DA"/>
     <w:multiLevelType w:val="hybridMultilevel"/>
     <w:tmpl w:val="2532363C"/>
@@ -23473,7 +24332,7 @@
       </w:rPr>
     </w:lvl>
   </w:abstractNum>
-  <w:abstractNum w:abstractNumId="34" w15:restartNumberingAfterBreak="0">
+  <w:abstractNum w:abstractNumId="36" w15:restartNumberingAfterBreak="0">
     <w:nsid w:val="6C524EB0"/>
     <w:multiLevelType w:val="hybridMultilevel"/>
     <w:tmpl w:val="E2FC9B5A"/>
@@ -23613,7 +24472,7 @@
       </w:rPr>
     </w:lvl>
   </w:abstractNum>
-  <w:abstractNum w:abstractNumId="35" w15:restartNumberingAfterBreak="0">
+  <w:abstractNum w:abstractNumId="37" w15:restartNumberingAfterBreak="0">
     <w:nsid w:val="73567440"/>
     <w:multiLevelType w:val="hybridMultilevel"/>
     <w:tmpl w:val="7D4661B4"/>
@@ -23727,7 +24586,7 @@
       </w:rPr>
     </w:lvl>
   </w:abstractNum>
-  <w:abstractNum w:abstractNumId="36" w15:restartNumberingAfterBreak="0">
+  <w:abstractNum w:abstractNumId="38" w15:restartNumberingAfterBreak="0">
     <w:nsid w:val="7D060FD1"/>
     <w:multiLevelType w:val="multilevel"/>
     <w:tmpl w:val="7A883DD8"/>
@@ -23848,11 +24707,124 @@
       </w:rPr>
     </w:lvl>
   </w:abstractNum>
+  <w:abstractNum w:abstractNumId="39" w15:restartNumberingAfterBreak="0">
+    <w:nsid w:val="7E474FF5"/>
+    <w:multiLevelType w:val="hybridMultilevel"/>
+    <w:tmpl w:val="4C525256"/>
+    <w:lvl w:ilvl="0" w:tplc="04100001">
+      <w:start w:val="1"/>
+      <w:numFmt w:val="bullet"/>
+      <w:lvlText w:val=""/>
+      <w:lvlJc w:val="left"/>
+      <w:pPr>
+        <w:ind w:left="1440" w:hanging="360"/>
+      </w:pPr>
+      <w:rPr>
+        <w:rFonts w:ascii="Symbol" w:hAnsi="Symbol" w:hint="default"/>
+      </w:rPr>
+    </w:lvl>
+    <w:lvl w:ilvl="1" w:tplc="04100003" w:tentative="1">
+      <w:start w:val="1"/>
+      <w:numFmt w:val="bullet"/>
+      <w:lvlText w:val="o"/>
+      <w:lvlJc w:val="left"/>
+      <w:pPr>
+        <w:ind w:left="2160" w:hanging="360"/>
+      </w:pPr>
+      <w:rPr>
+        <w:rFonts w:ascii="Courier New" w:hAnsi="Courier New" w:cs="Courier New" w:hint="default"/>
+      </w:rPr>
+    </w:lvl>
+    <w:lvl w:ilvl="2" w:tplc="04100005" w:tentative="1">
+      <w:start w:val="1"/>
+      <w:numFmt w:val="bullet"/>
+      <w:lvlText w:val=""/>
+      <w:lvlJc w:val="left"/>
+      <w:pPr>
+        <w:ind w:left="2880" w:hanging="360"/>
+      </w:pPr>
+      <w:rPr>
+        <w:rFonts w:ascii="Wingdings" w:hAnsi="Wingdings" w:hint="default"/>
+      </w:rPr>
+    </w:lvl>
+    <w:lvl w:ilvl="3" w:tplc="04100001" w:tentative="1">
+      <w:start w:val="1"/>
+      <w:numFmt w:val="bullet"/>
+      <w:lvlText w:val=""/>
+      <w:lvlJc w:val="left"/>
+      <w:pPr>
+        <w:ind w:left="3600" w:hanging="360"/>
+      </w:pPr>
+      <w:rPr>
+        <w:rFonts w:ascii="Symbol" w:hAnsi="Symbol" w:hint="default"/>
+      </w:rPr>
+    </w:lvl>
+    <w:lvl w:ilvl="4" w:tplc="04100003" w:tentative="1">
+      <w:start w:val="1"/>
+      <w:numFmt w:val="bullet"/>
+      <w:lvlText w:val="o"/>
+      <w:lvlJc w:val="left"/>
+      <w:pPr>
+        <w:ind w:left="4320" w:hanging="360"/>
+      </w:pPr>
+      <w:rPr>
+        <w:rFonts w:ascii="Courier New" w:hAnsi="Courier New" w:cs="Courier New" w:hint="default"/>
+      </w:rPr>
+    </w:lvl>
+    <w:lvl w:ilvl="5" w:tplc="04100005" w:tentative="1">
+      <w:start w:val="1"/>
+      <w:numFmt w:val="bullet"/>
+      <w:lvlText w:val=""/>
+      <w:lvlJc w:val="left"/>
+      <w:pPr>
+        <w:ind w:left="5040" w:hanging="360"/>
+      </w:pPr>
+      <w:rPr>
+        <w:rFonts w:ascii="Wingdings" w:hAnsi="Wingdings" w:hint="default"/>
+      </w:rPr>
+    </w:lvl>
+    <w:lvl w:ilvl="6" w:tplc="04100001" w:tentative="1">
+      <w:start w:val="1"/>
+      <w:numFmt w:val="bullet"/>
+      <w:lvlText w:val=""/>
+      <w:lvlJc w:val="left"/>
+      <w:pPr>
+        <w:ind w:left="5760" w:hanging="360"/>
+      </w:pPr>
+      <w:rPr>
+        <w:rFonts w:ascii="Symbol" w:hAnsi="Symbol" w:hint="default"/>
+      </w:rPr>
+    </w:lvl>
+    <w:lvl w:ilvl="7" w:tplc="04100003" w:tentative="1">
+      <w:start w:val="1"/>
+      <w:numFmt w:val="bullet"/>
+      <w:lvlText w:val="o"/>
+      <w:lvlJc w:val="left"/>
+      <w:pPr>
+        <w:ind w:left="6480" w:hanging="360"/>
+      </w:pPr>
+      <w:rPr>
+        <w:rFonts w:ascii="Courier New" w:hAnsi="Courier New" w:cs="Courier New" w:hint="default"/>
+      </w:rPr>
+    </w:lvl>
+    <w:lvl w:ilvl="8" w:tplc="04100005" w:tentative="1">
+      <w:start w:val="1"/>
+      <w:numFmt w:val="bullet"/>
+      <w:lvlText w:val=""/>
+      <w:lvlJc w:val="left"/>
+      <w:pPr>
+        <w:ind w:left="7200" w:hanging="360"/>
+      </w:pPr>
+      <w:rPr>
+        <w:rFonts w:ascii="Wingdings" w:hAnsi="Wingdings" w:hint="default"/>
+      </w:rPr>
+    </w:lvl>
+  </w:abstractNum>
   <w:num w:numId="1">
-    <w:abstractNumId w:val="34"/>
+    <w:abstractNumId w:val="36"/>
   </w:num>
   <w:num w:numId="2">
-    <w:abstractNumId w:val="23"/>
+    <w:abstractNumId w:val="24"/>
   </w:num>
   <w:num w:numId="3">
     <w:abstractNumId w:val="9"/>
@@ -23867,13 +24839,13 @@
     <w:abstractNumId w:val="16"/>
   </w:num>
   <w:num w:numId="7">
+    <w:abstractNumId w:val="27"/>
+  </w:num>
+  <w:num w:numId="8">
     <w:abstractNumId w:val="26"/>
   </w:num>
-  <w:num w:numId="8">
-    <w:abstractNumId w:val="25"/>
-  </w:num>
   <w:num w:numId="9">
-    <w:abstractNumId w:val="32"/>
+    <w:abstractNumId w:val="34"/>
   </w:num>
   <w:num w:numId="10">
     <w:abstractNumId w:val="6"/>
@@ -23888,19 +24860,19 @@
     <w:abstractNumId w:val="7"/>
   </w:num>
   <w:num w:numId="14">
+    <w:abstractNumId w:val="33"/>
+  </w:num>
+  <w:num w:numId="15">
+    <w:abstractNumId w:val="28"/>
+  </w:num>
+  <w:num w:numId="16">
+    <w:abstractNumId w:val="32"/>
+  </w:num>
+  <w:num w:numId="17">
     <w:abstractNumId w:val="31"/>
   </w:num>
-  <w:num w:numId="15">
-    <w:abstractNumId w:val="27"/>
-  </w:num>
-  <w:num w:numId="16">
-    <w:abstractNumId w:val="30"/>
-  </w:num>
-  <w:num w:numId="17">
-    <w:abstractNumId w:val="29"/>
-  </w:num>
   <w:num w:numId="18">
-    <w:abstractNumId w:val="24"/>
+    <w:abstractNumId w:val="25"/>
   </w:num>
   <w:num w:numId="19">
     <w:abstractNumId w:val="11"/>
@@ -23921,25 +24893,25 @@
     <w:abstractNumId w:val="8"/>
   </w:num>
   <w:num w:numId="25">
-    <w:abstractNumId w:val="36"/>
+    <w:abstractNumId w:val="38"/>
   </w:num>
   <w:num w:numId="26">
-    <w:abstractNumId w:val="19"/>
+    <w:abstractNumId w:val="20"/>
   </w:num>
   <w:num w:numId="27">
     <w:abstractNumId w:val="14"/>
   </w:num>
   <w:num w:numId="28">
-    <w:abstractNumId w:val="28"/>
+    <w:abstractNumId w:val="29"/>
   </w:num>
   <w:num w:numId="29">
     <w:abstractNumId w:val="17"/>
   </w:num>
   <w:num w:numId="30">
-    <w:abstractNumId w:val="20"/>
+    <w:abstractNumId w:val="21"/>
   </w:num>
   <w:num w:numId="31">
-    <w:abstractNumId w:val="21"/>
+    <w:abstractNumId w:val="22"/>
   </w:num>
   <w:num w:numId="32">
     <w:abstractNumId w:val="0"/>
@@ -23948,16 +24920,25 @@
     <w:abstractNumId w:val="12"/>
   </w:num>
   <w:num w:numId="34">
-    <w:abstractNumId w:val="22"/>
+    <w:abstractNumId w:val="23"/>
   </w:num>
   <w:num w:numId="35">
-    <w:abstractNumId w:val="33"/>
+    <w:abstractNumId w:val="35"/>
   </w:num>
   <w:num w:numId="36">
     <w:abstractNumId w:val="1"/>
   </w:num>
   <w:num w:numId="37">
-    <w:abstractNumId w:val="35"/>
+    <w:abstractNumId w:val="37"/>
+  </w:num>
+  <w:num w:numId="38">
+    <w:abstractNumId w:val="30"/>
+  </w:num>
+  <w:num w:numId="39">
+    <w:abstractNumId w:val="19"/>
+  </w:num>
+  <w:num w:numId="40">
+    <w:abstractNumId w:val="39"/>
   </w:num>
 </w:numbering>
 </file>

</xml_diff>

<commit_message>
Fix documentazione (doc e manuale utente)
</commit_message>
<xml_diff>
--- a/HackIT finale.docx
+++ b/HackIT finale.docx
@@ -14,7 +14,7 @@
           <w:rFonts w:asciiTheme="minorHAnsi" w:hAnsiTheme="minorHAnsi" w:cstheme="minorHAnsi"/>
         </w:rPr>
       </w:pPr>
-      <w:bookmarkStart w:id="0" w:name="_Toc41585890"/>
+      <w:bookmarkStart w:id="0" w:name="_Toc41664992"/>
       <w:r>
         <w:rPr>
           <w:rFonts w:asciiTheme="minorHAnsi" w:hAnsiTheme="minorHAnsi" w:cstheme="minorHAnsi"/>
@@ -531,7 +531,7 @@
           <w:rFonts w:asciiTheme="majorHAnsi" w:hAnsiTheme="majorHAnsi" w:cstheme="majorHAnsi"/>
         </w:rPr>
       </w:pPr>
-      <w:bookmarkStart w:id="1" w:name="_Toc41585891"/>
+      <w:bookmarkStart w:id="1" w:name="_Toc41664993"/>
       <w:r>
         <w:rPr>
           <w:rFonts w:asciiTheme="majorHAnsi" w:hAnsiTheme="majorHAnsi" w:cstheme="majorHAnsi"/>
@@ -549,7 +549,6 @@
         </w:tabs>
         <w:rPr>
           <w:rFonts w:asciiTheme="minorHAnsi" w:eastAsiaTheme="minorEastAsia" w:hAnsiTheme="minorHAnsi" w:cstheme="minorHAnsi"/>
-          <w:bCs/>
           <w:noProof/>
           <w:sz w:val="22"/>
           <w:szCs w:val="22"/>
@@ -577,12 +576,11 @@
         </w:rPr>
         <w:fldChar w:fldCharType="separate"/>
       </w:r>
-      <w:hyperlink w:anchor="_Toc41585890" w:history="1">
+      <w:hyperlink w:anchor="_Toc41664992" w:history="1">
         <w:r>
           <w:rPr>
             <w:rStyle w:val="Collegamentoipertestuale"/>
             <w:rFonts w:asciiTheme="minorHAnsi" w:hAnsiTheme="minorHAnsi" w:cstheme="minorHAnsi"/>
-            <w:bCs/>
             <w:noProof/>
           </w:rPr>
           <w:t>HackIT</w:t>
@@ -590,7 +588,6 @@
         <w:r>
           <w:rPr>
             <w:rFonts w:asciiTheme="minorHAnsi" w:hAnsiTheme="minorHAnsi" w:cstheme="minorHAnsi"/>
-            <w:bCs/>
             <w:noProof/>
             <w:webHidden/>
           </w:rPr>
@@ -599,7 +596,6 @@
         <w:r>
           <w:rPr>
             <w:rFonts w:asciiTheme="minorHAnsi" w:hAnsiTheme="minorHAnsi" w:cstheme="minorHAnsi"/>
-            <w:bCs/>
             <w:noProof/>
             <w:webHidden/>
           </w:rPr>
@@ -608,24 +604,21 @@
         <w:r>
           <w:rPr>
             <w:rFonts w:asciiTheme="minorHAnsi" w:hAnsiTheme="minorHAnsi" w:cstheme="minorHAnsi"/>
-            <w:bCs/>
-            <w:noProof/>
-            <w:webHidden/>
-          </w:rPr>
-          <w:instrText xml:space="preserve"> PAGEREF _Toc41585890 \h </w:instrText>
-        </w:r>
-        <w:r>
-          <w:rPr>
-            <w:rFonts w:asciiTheme="minorHAnsi" w:hAnsiTheme="minorHAnsi" w:cstheme="minorHAnsi"/>
-            <w:bCs/>
-            <w:noProof/>
-            <w:webHidden/>
-          </w:rPr>
-        </w:r>
-        <w:r>
-          <w:rPr>
-            <w:rFonts w:asciiTheme="minorHAnsi" w:hAnsiTheme="minorHAnsi" w:cstheme="minorHAnsi"/>
-            <w:bCs/>
+            <w:noProof/>
+            <w:webHidden/>
+          </w:rPr>
+          <w:instrText xml:space="preserve"> PAGEREF _Toc41664992 \h </w:instrText>
+        </w:r>
+        <w:r>
+          <w:rPr>
+            <w:rFonts w:asciiTheme="minorHAnsi" w:hAnsiTheme="minorHAnsi" w:cstheme="minorHAnsi"/>
+            <w:noProof/>
+            <w:webHidden/>
+          </w:rPr>
+        </w:r>
+        <w:r>
+          <w:rPr>
+            <w:rFonts w:asciiTheme="minorHAnsi" w:hAnsiTheme="minorHAnsi" w:cstheme="minorHAnsi"/>
             <w:noProof/>
             <w:webHidden/>
           </w:rPr>
@@ -634,7 +627,6 @@
         <w:r>
           <w:rPr>
             <w:rFonts w:asciiTheme="minorHAnsi" w:hAnsiTheme="minorHAnsi" w:cstheme="minorHAnsi"/>
-            <w:bCs/>
             <w:noProof/>
             <w:webHidden/>
           </w:rPr>
@@ -643,7 +635,6 @@
         <w:r>
           <w:rPr>
             <w:rFonts w:asciiTheme="minorHAnsi" w:hAnsiTheme="minorHAnsi" w:cstheme="minorHAnsi"/>
-            <w:bCs/>
             <w:noProof/>
             <w:webHidden/>
           </w:rPr>
@@ -659,19 +650,17 @@
         </w:tabs>
         <w:rPr>
           <w:rFonts w:asciiTheme="minorHAnsi" w:eastAsiaTheme="minorEastAsia" w:hAnsiTheme="minorHAnsi" w:cstheme="minorHAnsi"/>
-          <w:bCs/>
           <w:noProof/>
           <w:sz w:val="22"/>
           <w:szCs w:val="22"/>
           <w:lang w:eastAsia="it-IT"/>
         </w:rPr>
       </w:pPr>
-      <w:hyperlink w:anchor="_Toc41585891" w:history="1">
+      <w:hyperlink w:anchor="_Toc41664993" w:history="1">
         <w:r>
           <w:rPr>
             <w:rStyle w:val="Collegamentoipertestuale"/>
             <w:rFonts w:asciiTheme="minorHAnsi" w:hAnsiTheme="minorHAnsi" w:cstheme="minorHAnsi"/>
-            <w:bCs/>
             <w:noProof/>
           </w:rPr>
           <w:t>INDICE</w:t>
@@ -679,7 +668,6 @@
         <w:r>
           <w:rPr>
             <w:rFonts w:asciiTheme="minorHAnsi" w:hAnsiTheme="minorHAnsi" w:cstheme="minorHAnsi"/>
-            <w:bCs/>
             <w:noProof/>
             <w:webHidden/>
           </w:rPr>
@@ -688,7 +676,6 @@
         <w:r>
           <w:rPr>
             <w:rFonts w:asciiTheme="minorHAnsi" w:hAnsiTheme="minorHAnsi" w:cstheme="minorHAnsi"/>
-            <w:bCs/>
             <w:noProof/>
             <w:webHidden/>
           </w:rPr>
@@ -697,24 +684,21 @@
         <w:r>
           <w:rPr>
             <w:rFonts w:asciiTheme="minorHAnsi" w:hAnsiTheme="minorHAnsi" w:cstheme="minorHAnsi"/>
-            <w:bCs/>
-            <w:noProof/>
-            <w:webHidden/>
-          </w:rPr>
-          <w:instrText xml:space="preserve"> PAGEREF _Toc41585891 \h </w:instrText>
-        </w:r>
-        <w:r>
-          <w:rPr>
-            <w:rFonts w:asciiTheme="minorHAnsi" w:hAnsiTheme="minorHAnsi" w:cstheme="minorHAnsi"/>
-            <w:bCs/>
-            <w:noProof/>
-            <w:webHidden/>
-          </w:rPr>
-        </w:r>
-        <w:r>
-          <w:rPr>
-            <w:rFonts w:asciiTheme="minorHAnsi" w:hAnsiTheme="minorHAnsi" w:cstheme="minorHAnsi"/>
-            <w:bCs/>
+            <w:noProof/>
+            <w:webHidden/>
+          </w:rPr>
+          <w:instrText xml:space="preserve"> PAGEREF _Toc41664993 \h </w:instrText>
+        </w:r>
+        <w:r>
+          <w:rPr>
+            <w:rFonts w:asciiTheme="minorHAnsi" w:hAnsiTheme="minorHAnsi" w:cstheme="minorHAnsi"/>
+            <w:noProof/>
+            <w:webHidden/>
+          </w:rPr>
+        </w:r>
+        <w:r>
+          <w:rPr>
+            <w:rFonts w:asciiTheme="minorHAnsi" w:hAnsiTheme="minorHAnsi" w:cstheme="minorHAnsi"/>
             <w:noProof/>
             <w:webHidden/>
           </w:rPr>
@@ -723,7 +707,6 @@
         <w:r>
           <w:rPr>
             <w:rFonts w:asciiTheme="minorHAnsi" w:hAnsiTheme="minorHAnsi" w:cstheme="minorHAnsi"/>
-            <w:bCs/>
             <w:noProof/>
             <w:webHidden/>
           </w:rPr>
@@ -732,7 +715,6 @@
         <w:r>
           <w:rPr>
             <w:rFonts w:asciiTheme="minorHAnsi" w:hAnsiTheme="minorHAnsi" w:cstheme="minorHAnsi"/>
-            <w:bCs/>
             <w:noProof/>
             <w:webHidden/>
           </w:rPr>
@@ -748,19 +730,17 @@
         </w:tabs>
         <w:rPr>
           <w:rFonts w:asciiTheme="minorHAnsi" w:eastAsiaTheme="minorEastAsia" w:hAnsiTheme="minorHAnsi" w:cstheme="minorHAnsi"/>
-          <w:bCs/>
           <w:noProof/>
           <w:sz w:val="22"/>
           <w:szCs w:val="22"/>
           <w:lang w:eastAsia="it-IT"/>
         </w:rPr>
       </w:pPr>
-      <w:hyperlink w:anchor="_Toc41585892" w:history="1">
+      <w:hyperlink w:anchor="_Toc41664994" w:history="1">
         <w:r>
           <w:rPr>
             <w:rStyle w:val="Collegamentoipertestuale"/>
             <w:rFonts w:asciiTheme="minorHAnsi" w:hAnsiTheme="minorHAnsi" w:cstheme="minorHAnsi"/>
-            <w:bCs/>
             <w:noProof/>
           </w:rPr>
           <w:t>Pianificazione</w:t>
@@ -768,7 +748,6 @@
         <w:r>
           <w:rPr>
             <w:rFonts w:asciiTheme="minorHAnsi" w:hAnsiTheme="minorHAnsi" w:cstheme="minorHAnsi"/>
-            <w:bCs/>
             <w:noProof/>
             <w:webHidden/>
           </w:rPr>
@@ -777,7 +756,6 @@
         <w:r>
           <w:rPr>
             <w:rFonts w:asciiTheme="minorHAnsi" w:hAnsiTheme="minorHAnsi" w:cstheme="minorHAnsi"/>
-            <w:bCs/>
             <w:noProof/>
             <w:webHidden/>
           </w:rPr>
@@ -786,24 +764,21 @@
         <w:r>
           <w:rPr>
             <w:rFonts w:asciiTheme="minorHAnsi" w:hAnsiTheme="minorHAnsi" w:cstheme="minorHAnsi"/>
-            <w:bCs/>
-            <w:noProof/>
-            <w:webHidden/>
-          </w:rPr>
-          <w:instrText xml:space="preserve"> PAGEREF _Toc41585892 \h </w:instrText>
-        </w:r>
-        <w:r>
-          <w:rPr>
-            <w:rFonts w:asciiTheme="minorHAnsi" w:hAnsiTheme="minorHAnsi" w:cstheme="minorHAnsi"/>
-            <w:bCs/>
-            <w:noProof/>
-            <w:webHidden/>
-          </w:rPr>
-        </w:r>
-        <w:r>
-          <w:rPr>
-            <w:rFonts w:asciiTheme="minorHAnsi" w:hAnsiTheme="minorHAnsi" w:cstheme="minorHAnsi"/>
-            <w:bCs/>
+            <w:noProof/>
+            <w:webHidden/>
+          </w:rPr>
+          <w:instrText xml:space="preserve"> PAGEREF _Toc41664994 \h </w:instrText>
+        </w:r>
+        <w:r>
+          <w:rPr>
+            <w:rFonts w:asciiTheme="minorHAnsi" w:hAnsiTheme="minorHAnsi" w:cstheme="minorHAnsi"/>
+            <w:noProof/>
+            <w:webHidden/>
+          </w:rPr>
+        </w:r>
+        <w:r>
+          <w:rPr>
+            <w:rFonts w:asciiTheme="minorHAnsi" w:hAnsiTheme="minorHAnsi" w:cstheme="minorHAnsi"/>
             <w:noProof/>
             <w:webHidden/>
           </w:rPr>
@@ -812,7 +787,6 @@
         <w:r>
           <w:rPr>
             <w:rFonts w:asciiTheme="minorHAnsi" w:hAnsiTheme="minorHAnsi" w:cstheme="minorHAnsi"/>
-            <w:bCs/>
             <w:noProof/>
             <w:webHidden/>
           </w:rPr>
@@ -821,7 +795,6 @@
         <w:r>
           <w:rPr>
             <w:rFonts w:asciiTheme="minorHAnsi" w:hAnsiTheme="minorHAnsi" w:cstheme="minorHAnsi"/>
-            <w:bCs/>
             <w:noProof/>
             <w:webHidden/>
           </w:rPr>
@@ -837,19 +810,17 @@
         </w:tabs>
         <w:rPr>
           <w:rFonts w:asciiTheme="minorHAnsi" w:eastAsiaTheme="minorEastAsia" w:hAnsiTheme="minorHAnsi" w:cstheme="minorHAnsi"/>
-          <w:bCs/>
           <w:noProof/>
           <w:sz w:val="22"/>
           <w:szCs w:val="22"/>
           <w:lang w:eastAsia="it-IT"/>
         </w:rPr>
       </w:pPr>
-      <w:hyperlink w:anchor="_Toc41585893" w:history="1">
+      <w:hyperlink w:anchor="_Toc41664995" w:history="1">
         <w:r>
           <w:rPr>
             <w:rStyle w:val="Collegamentoipertestuale"/>
             <w:rFonts w:asciiTheme="minorHAnsi" w:hAnsiTheme="minorHAnsi" w:cstheme="minorHAnsi"/>
-            <w:bCs/>
             <w:noProof/>
           </w:rPr>
           <w:t>Scopo dell’applicazione</w:t>
@@ -857,7 +828,6 @@
         <w:r>
           <w:rPr>
             <w:rFonts w:asciiTheme="minorHAnsi" w:hAnsiTheme="minorHAnsi" w:cstheme="minorHAnsi"/>
-            <w:bCs/>
             <w:noProof/>
             <w:webHidden/>
           </w:rPr>
@@ -866,7 +836,6 @@
         <w:r>
           <w:rPr>
             <w:rFonts w:asciiTheme="minorHAnsi" w:hAnsiTheme="minorHAnsi" w:cstheme="minorHAnsi"/>
-            <w:bCs/>
             <w:noProof/>
             <w:webHidden/>
           </w:rPr>
@@ -875,24 +844,21 @@
         <w:r>
           <w:rPr>
             <w:rFonts w:asciiTheme="minorHAnsi" w:hAnsiTheme="minorHAnsi" w:cstheme="minorHAnsi"/>
-            <w:bCs/>
-            <w:noProof/>
-            <w:webHidden/>
-          </w:rPr>
-          <w:instrText xml:space="preserve"> PAGEREF _Toc41585893 \h </w:instrText>
-        </w:r>
-        <w:r>
-          <w:rPr>
-            <w:rFonts w:asciiTheme="minorHAnsi" w:hAnsiTheme="minorHAnsi" w:cstheme="minorHAnsi"/>
-            <w:bCs/>
-            <w:noProof/>
-            <w:webHidden/>
-          </w:rPr>
-        </w:r>
-        <w:r>
-          <w:rPr>
-            <w:rFonts w:asciiTheme="minorHAnsi" w:hAnsiTheme="minorHAnsi" w:cstheme="minorHAnsi"/>
-            <w:bCs/>
+            <w:noProof/>
+            <w:webHidden/>
+          </w:rPr>
+          <w:instrText xml:space="preserve"> PAGEREF _Toc41664995 \h </w:instrText>
+        </w:r>
+        <w:r>
+          <w:rPr>
+            <w:rFonts w:asciiTheme="minorHAnsi" w:hAnsiTheme="minorHAnsi" w:cstheme="minorHAnsi"/>
+            <w:noProof/>
+            <w:webHidden/>
+          </w:rPr>
+        </w:r>
+        <w:r>
+          <w:rPr>
+            <w:rFonts w:asciiTheme="minorHAnsi" w:hAnsiTheme="minorHAnsi" w:cstheme="minorHAnsi"/>
             <w:noProof/>
             <w:webHidden/>
           </w:rPr>
@@ -901,7 +867,6 @@
         <w:r>
           <w:rPr>
             <w:rFonts w:asciiTheme="minorHAnsi" w:hAnsiTheme="minorHAnsi" w:cstheme="minorHAnsi"/>
-            <w:bCs/>
             <w:noProof/>
             <w:webHidden/>
           </w:rPr>
@@ -910,7 +875,6 @@
         <w:r>
           <w:rPr>
             <w:rFonts w:asciiTheme="minorHAnsi" w:hAnsiTheme="minorHAnsi" w:cstheme="minorHAnsi"/>
-            <w:bCs/>
             <w:noProof/>
             <w:webHidden/>
           </w:rPr>
@@ -926,19 +890,17 @@
         </w:tabs>
         <w:rPr>
           <w:rFonts w:asciiTheme="minorHAnsi" w:eastAsiaTheme="minorEastAsia" w:hAnsiTheme="minorHAnsi" w:cstheme="minorHAnsi"/>
-          <w:bCs/>
           <w:noProof/>
           <w:sz w:val="22"/>
           <w:szCs w:val="22"/>
           <w:lang w:eastAsia="it-IT"/>
         </w:rPr>
       </w:pPr>
-      <w:hyperlink w:anchor="_Toc41585894" w:history="1">
+      <w:hyperlink w:anchor="_Toc41664996" w:history="1">
         <w:r>
           <w:rPr>
             <w:rStyle w:val="Collegamentoipertestuale"/>
             <w:rFonts w:asciiTheme="minorHAnsi" w:hAnsiTheme="minorHAnsi" w:cstheme="minorHAnsi"/>
-            <w:bCs/>
             <w:noProof/>
           </w:rPr>
           <w:t>Destinatari dell’applicazione</w:t>
@@ -946,7 +908,6 @@
         <w:r>
           <w:rPr>
             <w:rFonts w:asciiTheme="minorHAnsi" w:hAnsiTheme="minorHAnsi" w:cstheme="minorHAnsi"/>
-            <w:bCs/>
             <w:noProof/>
             <w:webHidden/>
           </w:rPr>
@@ -955,7 +916,6 @@
         <w:r>
           <w:rPr>
             <w:rFonts w:asciiTheme="minorHAnsi" w:hAnsiTheme="minorHAnsi" w:cstheme="minorHAnsi"/>
-            <w:bCs/>
             <w:noProof/>
             <w:webHidden/>
           </w:rPr>
@@ -964,24 +924,21 @@
         <w:r>
           <w:rPr>
             <w:rFonts w:asciiTheme="minorHAnsi" w:hAnsiTheme="minorHAnsi" w:cstheme="minorHAnsi"/>
-            <w:bCs/>
-            <w:noProof/>
-            <w:webHidden/>
-          </w:rPr>
-          <w:instrText xml:space="preserve"> PAGEREF _Toc41585894 \h </w:instrText>
-        </w:r>
-        <w:r>
-          <w:rPr>
-            <w:rFonts w:asciiTheme="minorHAnsi" w:hAnsiTheme="minorHAnsi" w:cstheme="minorHAnsi"/>
-            <w:bCs/>
-            <w:noProof/>
-            <w:webHidden/>
-          </w:rPr>
-        </w:r>
-        <w:r>
-          <w:rPr>
-            <w:rFonts w:asciiTheme="minorHAnsi" w:hAnsiTheme="minorHAnsi" w:cstheme="minorHAnsi"/>
-            <w:bCs/>
+            <w:noProof/>
+            <w:webHidden/>
+          </w:rPr>
+          <w:instrText xml:space="preserve"> PAGEREF _Toc41664996 \h </w:instrText>
+        </w:r>
+        <w:r>
+          <w:rPr>
+            <w:rFonts w:asciiTheme="minorHAnsi" w:hAnsiTheme="minorHAnsi" w:cstheme="minorHAnsi"/>
+            <w:noProof/>
+            <w:webHidden/>
+          </w:rPr>
+        </w:r>
+        <w:r>
+          <w:rPr>
+            <w:rFonts w:asciiTheme="minorHAnsi" w:hAnsiTheme="minorHAnsi" w:cstheme="minorHAnsi"/>
             <w:noProof/>
             <w:webHidden/>
           </w:rPr>
@@ -990,7 +947,6 @@
         <w:r>
           <w:rPr>
             <w:rFonts w:asciiTheme="minorHAnsi" w:hAnsiTheme="minorHAnsi" w:cstheme="minorHAnsi"/>
-            <w:bCs/>
             <w:noProof/>
             <w:webHidden/>
           </w:rPr>
@@ -999,7 +955,6 @@
         <w:r>
           <w:rPr>
             <w:rFonts w:asciiTheme="minorHAnsi" w:hAnsiTheme="minorHAnsi" w:cstheme="minorHAnsi"/>
-            <w:bCs/>
             <w:noProof/>
             <w:webHidden/>
           </w:rPr>
@@ -1015,19 +970,17 @@
         </w:tabs>
         <w:rPr>
           <w:rFonts w:asciiTheme="minorHAnsi" w:eastAsiaTheme="minorEastAsia" w:hAnsiTheme="minorHAnsi" w:cstheme="minorHAnsi"/>
-          <w:bCs/>
           <w:noProof/>
           <w:sz w:val="22"/>
           <w:szCs w:val="22"/>
           <w:lang w:eastAsia="it-IT"/>
         </w:rPr>
       </w:pPr>
-      <w:hyperlink w:anchor="_Toc41585895" w:history="1">
+      <w:hyperlink w:anchor="_Toc41664997" w:history="1">
         <w:r>
           <w:rPr>
             <w:rStyle w:val="Collegamentoipertestuale"/>
             <w:rFonts w:asciiTheme="minorHAnsi" w:hAnsiTheme="minorHAnsi" w:cstheme="minorHAnsi"/>
-            <w:bCs/>
             <w:noProof/>
           </w:rPr>
           <w:t>I vincoli</w:t>
@@ -1035,7 +988,6 @@
         <w:r>
           <w:rPr>
             <w:rFonts w:asciiTheme="minorHAnsi" w:hAnsiTheme="minorHAnsi" w:cstheme="minorHAnsi"/>
-            <w:bCs/>
             <w:noProof/>
             <w:webHidden/>
           </w:rPr>
@@ -1044,7 +996,6 @@
         <w:r>
           <w:rPr>
             <w:rFonts w:asciiTheme="minorHAnsi" w:hAnsiTheme="minorHAnsi" w:cstheme="minorHAnsi"/>
-            <w:bCs/>
             <w:noProof/>
             <w:webHidden/>
           </w:rPr>
@@ -1053,24 +1004,21 @@
         <w:r>
           <w:rPr>
             <w:rFonts w:asciiTheme="minorHAnsi" w:hAnsiTheme="minorHAnsi" w:cstheme="minorHAnsi"/>
-            <w:bCs/>
-            <w:noProof/>
-            <w:webHidden/>
-          </w:rPr>
-          <w:instrText xml:space="preserve"> PAGEREF _Toc41585895 \h </w:instrText>
-        </w:r>
-        <w:r>
-          <w:rPr>
-            <w:rFonts w:asciiTheme="minorHAnsi" w:hAnsiTheme="minorHAnsi" w:cstheme="minorHAnsi"/>
-            <w:bCs/>
-            <w:noProof/>
-            <w:webHidden/>
-          </w:rPr>
-        </w:r>
-        <w:r>
-          <w:rPr>
-            <w:rFonts w:asciiTheme="minorHAnsi" w:hAnsiTheme="minorHAnsi" w:cstheme="minorHAnsi"/>
-            <w:bCs/>
+            <w:noProof/>
+            <w:webHidden/>
+          </w:rPr>
+          <w:instrText xml:space="preserve"> PAGEREF _Toc41664997 \h </w:instrText>
+        </w:r>
+        <w:r>
+          <w:rPr>
+            <w:rFonts w:asciiTheme="minorHAnsi" w:hAnsiTheme="minorHAnsi" w:cstheme="minorHAnsi"/>
+            <w:noProof/>
+            <w:webHidden/>
+          </w:rPr>
+        </w:r>
+        <w:r>
+          <w:rPr>
+            <w:rFonts w:asciiTheme="minorHAnsi" w:hAnsiTheme="minorHAnsi" w:cstheme="minorHAnsi"/>
             <w:noProof/>
             <w:webHidden/>
           </w:rPr>
@@ -1079,7 +1027,6 @@
         <w:r>
           <w:rPr>
             <w:rFonts w:asciiTheme="minorHAnsi" w:hAnsiTheme="minorHAnsi" w:cstheme="minorHAnsi"/>
-            <w:bCs/>
             <w:noProof/>
             <w:webHidden/>
           </w:rPr>
@@ -1088,7 +1035,6 @@
         <w:r>
           <w:rPr>
             <w:rFonts w:asciiTheme="minorHAnsi" w:hAnsiTheme="minorHAnsi" w:cstheme="minorHAnsi"/>
-            <w:bCs/>
             <w:noProof/>
             <w:webHidden/>
           </w:rPr>
@@ -1104,19 +1050,17 @@
         </w:tabs>
         <w:rPr>
           <w:rFonts w:asciiTheme="minorHAnsi" w:eastAsiaTheme="minorEastAsia" w:hAnsiTheme="minorHAnsi" w:cstheme="minorHAnsi"/>
-          <w:bCs/>
           <w:noProof/>
           <w:sz w:val="22"/>
           <w:szCs w:val="22"/>
           <w:lang w:eastAsia="it-IT"/>
         </w:rPr>
       </w:pPr>
-      <w:hyperlink w:anchor="_Toc41585896" w:history="1">
+      <w:hyperlink w:anchor="_Toc41664998" w:history="1">
         <w:r>
           <w:rPr>
             <w:rStyle w:val="Collegamentoipertestuale"/>
             <w:rFonts w:asciiTheme="minorHAnsi" w:hAnsiTheme="minorHAnsi" w:cstheme="minorHAnsi"/>
-            <w:bCs/>
             <w:noProof/>
           </w:rPr>
           <w:t>Conoscenze informatiche</w:t>
@@ -1124,7 +1068,6 @@
         <w:r>
           <w:rPr>
             <w:rFonts w:asciiTheme="minorHAnsi" w:hAnsiTheme="minorHAnsi" w:cstheme="minorHAnsi"/>
-            <w:bCs/>
             <w:noProof/>
             <w:webHidden/>
           </w:rPr>
@@ -1133,7 +1076,6 @@
         <w:r>
           <w:rPr>
             <w:rFonts w:asciiTheme="minorHAnsi" w:hAnsiTheme="minorHAnsi" w:cstheme="minorHAnsi"/>
-            <w:bCs/>
             <w:noProof/>
             <w:webHidden/>
           </w:rPr>
@@ -1142,24 +1084,21 @@
         <w:r>
           <w:rPr>
             <w:rFonts w:asciiTheme="minorHAnsi" w:hAnsiTheme="minorHAnsi" w:cstheme="minorHAnsi"/>
-            <w:bCs/>
-            <w:noProof/>
-            <w:webHidden/>
-          </w:rPr>
-          <w:instrText xml:space="preserve"> PAGEREF _Toc41585896 \h </w:instrText>
-        </w:r>
-        <w:r>
-          <w:rPr>
-            <w:rFonts w:asciiTheme="minorHAnsi" w:hAnsiTheme="minorHAnsi" w:cstheme="minorHAnsi"/>
-            <w:bCs/>
-            <w:noProof/>
-            <w:webHidden/>
-          </w:rPr>
-        </w:r>
-        <w:r>
-          <w:rPr>
-            <w:rFonts w:asciiTheme="minorHAnsi" w:hAnsiTheme="minorHAnsi" w:cstheme="minorHAnsi"/>
-            <w:bCs/>
+            <w:noProof/>
+            <w:webHidden/>
+          </w:rPr>
+          <w:instrText xml:space="preserve"> PAGEREF _Toc41664998 \h </w:instrText>
+        </w:r>
+        <w:r>
+          <w:rPr>
+            <w:rFonts w:asciiTheme="minorHAnsi" w:hAnsiTheme="minorHAnsi" w:cstheme="minorHAnsi"/>
+            <w:noProof/>
+            <w:webHidden/>
+          </w:rPr>
+        </w:r>
+        <w:r>
+          <w:rPr>
+            <w:rFonts w:asciiTheme="minorHAnsi" w:hAnsiTheme="minorHAnsi" w:cstheme="minorHAnsi"/>
             <w:noProof/>
             <w:webHidden/>
           </w:rPr>
@@ -1168,7 +1107,6 @@
         <w:r>
           <w:rPr>
             <w:rFonts w:asciiTheme="minorHAnsi" w:hAnsiTheme="minorHAnsi" w:cstheme="minorHAnsi"/>
-            <w:bCs/>
             <w:noProof/>
             <w:webHidden/>
           </w:rPr>
@@ -1177,7 +1115,6 @@
         <w:r>
           <w:rPr>
             <w:rFonts w:asciiTheme="minorHAnsi" w:hAnsiTheme="minorHAnsi" w:cstheme="minorHAnsi"/>
-            <w:bCs/>
             <w:noProof/>
             <w:webHidden/>
           </w:rPr>
@@ -1193,19 +1130,17 @@
         </w:tabs>
         <w:rPr>
           <w:rFonts w:asciiTheme="minorHAnsi" w:eastAsiaTheme="minorEastAsia" w:hAnsiTheme="minorHAnsi" w:cstheme="minorHAnsi"/>
-          <w:bCs/>
           <w:noProof/>
           <w:sz w:val="22"/>
           <w:szCs w:val="22"/>
           <w:lang w:eastAsia="it-IT"/>
         </w:rPr>
       </w:pPr>
-      <w:hyperlink w:anchor="_Toc41585897" w:history="1">
+      <w:hyperlink w:anchor="_Toc41664999" w:history="1">
         <w:r>
           <w:rPr>
             <w:rStyle w:val="Collegamentoipertestuale"/>
             <w:rFonts w:asciiTheme="minorHAnsi" w:hAnsiTheme="minorHAnsi" w:cstheme="minorHAnsi"/>
-            <w:bCs/>
             <w:noProof/>
           </w:rPr>
           <w:t>Requisiti minimi della piattaforma</w:t>
@@ -1213,7 +1148,6 @@
         <w:r>
           <w:rPr>
             <w:rFonts w:asciiTheme="minorHAnsi" w:hAnsiTheme="minorHAnsi" w:cstheme="minorHAnsi"/>
-            <w:bCs/>
             <w:noProof/>
             <w:webHidden/>
           </w:rPr>
@@ -1222,7 +1156,6 @@
         <w:r>
           <w:rPr>
             <w:rFonts w:asciiTheme="minorHAnsi" w:hAnsiTheme="minorHAnsi" w:cstheme="minorHAnsi"/>
-            <w:bCs/>
             <w:noProof/>
             <w:webHidden/>
           </w:rPr>
@@ -1231,24 +1164,21 @@
         <w:r>
           <w:rPr>
             <w:rFonts w:asciiTheme="minorHAnsi" w:hAnsiTheme="minorHAnsi" w:cstheme="minorHAnsi"/>
-            <w:bCs/>
-            <w:noProof/>
-            <w:webHidden/>
-          </w:rPr>
-          <w:instrText xml:space="preserve"> PAGEREF _Toc41585897 \h </w:instrText>
-        </w:r>
-        <w:r>
-          <w:rPr>
-            <w:rFonts w:asciiTheme="minorHAnsi" w:hAnsiTheme="minorHAnsi" w:cstheme="minorHAnsi"/>
-            <w:bCs/>
-            <w:noProof/>
-            <w:webHidden/>
-          </w:rPr>
-        </w:r>
-        <w:r>
-          <w:rPr>
-            <w:rFonts w:asciiTheme="minorHAnsi" w:hAnsiTheme="minorHAnsi" w:cstheme="minorHAnsi"/>
-            <w:bCs/>
+            <w:noProof/>
+            <w:webHidden/>
+          </w:rPr>
+          <w:instrText xml:space="preserve"> PAGEREF _Toc41664999 \h </w:instrText>
+        </w:r>
+        <w:r>
+          <w:rPr>
+            <w:rFonts w:asciiTheme="minorHAnsi" w:hAnsiTheme="minorHAnsi" w:cstheme="minorHAnsi"/>
+            <w:noProof/>
+            <w:webHidden/>
+          </w:rPr>
+        </w:r>
+        <w:r>
+          <w:rPr>
+            <w:rFonts w:asciiTheme="minorHAnsi" w:hAnsiTheme="minorHAnsi" w:cstheme="minorHAnsi"/>
             <w:noProof/>
             <w:webHidden/>
           </w:rPr>
@@ -1257,7 +1187,6 @@
         <w:r>
           <w:rPr>
             <w:rFonts w:asciiTheme="minorHAnsi" w:hAnsiTheme="minorHAnsi" w:cstheme="minorHAnsi"/>
-            <w:bCs/>
             <w:noProof/>
             <w:webHidden/>
           </w:rPr>
@@ -1266,7 +1195,6 @@
         <w:r>
           <w:rPr>
             <w:rFonts w:asciiTheme="minorHAnsi" w:hAnsiTheme="minorHAnsi" w:cstheme="minorHAnsi"/>
-            <w:bCs/>
             <w:noProof/>
             <w:webHidden/>
           </w:rPr>
@@ -1282,19 +1210,17 @@
         </w:tabs>
         <w:rPr>
           <w:rFonts w:asciiTheme="minorHAnsi" w:eastAsiaTheme="minorEastAsia" w:hAnsiTheme="minorHAnsi" w:cstheme="minorHAnsi"/>
-          <w:bCs/>
           <w:noProof/>
           <w:sz w:val="22"/>
           <w:szCs w:val="22"/>
           <w:lang w:eastAsia="it-IT"/>
         </w:rPr>
       </w:pPr>
-      <w:hyperlink w:anchor="_Toc41585898" w:history="1">
+      <w:hyperlink w:anchor="_Toc41665000" w:history="1">
         <w:r>
           <w:rPr>
             <w:rStyle w:val="Collegamentoipertestuale"/>
             <w:rFonts w:asciiTheme="minorHAnsi" w:hAnsiTheme="minorHAnsi" w:cstheme="minorHAnsi"/>
-            <w:bCs/>
             <w:noProof/>
           </w:rPr>
           <w:t>Budget</w:t>
@@ -1302,7 +1228,6 @@
         <w:r>
           <w:rPr>
             <w:rFonts w:asciiTheme="minorHAnsi" w:hAnsiTheme="minorHAnsi" w:cstheme="minorHAnsi"/>
-            <w:bCs/>
             <w:noProof/>
             <w:webHidden/>
           </w:rPr>
@@ -1311,7 +1236,6 @@
         <w:r>
           <w:rPr>
             <w:rFonts w:asciiTheme="minorHAnsi" w:hAnsiTheme="minorHAnsi" w:cstheme="minorHAnsi"/>
-            <w:bCs/>
             <w:noProof/>
             <w:webHidden/>
           </w:rPr>
@@ -1320,24 +1244,21 @@
         <w:r>
           <w:rPr>
             <w:rFonts w:asciiTheme="minorHAnsi" w:hAnsiTheme="minorHAnsi" w:cstheme="minorHAnsi"/>
-            <w:bCs/>
-            <w:noProof/>
-            <w:webHidden/>
-          </w:rPr>
-          <w:instrText xml:space="preserve"> PAGEREF _Toc41585898 \h </w:instrText>
-        </w:r>
-        <w:r>
-          <w:rPr>
-            <w:rFonts w:asciiTheme="minorHAnsi" w:hAnsiTheme="minorHAnsi" w:cstheme="minorHAnsi"/>
-            <w:bCs/>
-            <w:noProof/>
-            <w:webHidden/>
-          </w:rPr>
-        </w:r>
-        <w:r>
-          <w:rPr>
-            <w:rFonts w:asciiTheme="minorHAnsi" w:hAnsiTheme="minorHAnsi" w:cstheme="minorHAnsi"/>
-            <w:bCs/>
+            <w:noProof/>
+            <w:webHidden/>
+          </w:rPr>
+          <w:instrText xml:space="preserve"> PAGEREF _Toc41665000 \h </w:instrText>
+        </w:r>
+        <w:r>
+          <w:rPr>
+            <w:rFonts w:asciiTheme="minorHAnsi" w:hAnsiTheme="minorHAnsi" w:cstheme="minorHAnsi"/>
+            <w:noProof/>
+            <w:webHidden/>
+          </w:rPr>
+        </w:r>
+        <w:r>
+          <w:rPr>
+            <w:rFonts w:asciiTheme="minorHAnsi" w:hAnsiTheme="minorHAnsi" w:cstheme="minorHAnsi"/>
             <w:noProof/>
             <w:webHidden/>
           </w:rPr>
@@ -1346,7 +1267,6 @@
         <w:r>
           <w:rPr>
             <w:rFonts w:asciiTheme="minorHAnsi" w:hAnsiTheme="minorHAnsi" w:cstheme="minorHAnsi"/>
-            <w:bCs/>
             <w:noProof/>
             <w:webHidden/>
           </w:rPr>
@@ -1355,7 +1275,6 @@
         <w:r>
           <w:rPr>
             <w:rFonts w:asciiTheme="minorHAnsi" w:hAnsiTheme="minorHAnsi" w:cstheme="minorHAnsi"/>
-            <w:bCs/>
             <w:noProof/>
             <w:webHidden/>
           </w:rPr>
@@ -1371,19 +1290,17 @@
         </w:tabs>
         <w:rPr>
           <w:rFonts w:asciiTheme="minorHAnsi" w:eastAsiaTheme="minorEastAsia" w:hAnsiTheme="minorHAnsi" w:cstheme="minorHAnsi"/>
-          <w:bCs/>
           <w:noProof/>
           <w:sz w:val="22"/>
           <w:szCs w:val="22"/>
           <w:lang w:eastAsia="it-IT"/>
         </w:rPr>
       </w:pPr>
-      <w:hyperlink w:anchor="_Toc41585899" w:history="1">
+      <w:hyperlink w:anchor="_Toc41665001" w:history="1">
         <w:r>
           <w:rPr>
             <w:rStyle w:val="Collegamentoipertestuale"/>
             <w:rFonts w:asciiTheme="minorHAnsi" w:hAnsiTheme="minorHAnsi" w:cstheme="minorHAnsi"/>
-            <w:bCs/>
             <w:noProof/>
           </w:rPr>
           <w:t>Tempo</w:t>
@@ -1391,7 +1308,6 @@
         <w:r>
           <w:rPr>
             <w:rFonts w:asciiTheme="minorHAnsi" w:hAnsiTheme="minorHAnsi" w:cstheme="minorHAnsi"/>
-            <w:bCs/>
             <w:noProof/>
             <w:webHidden/>
           </w:rPr>
@@ -1400,7 +1316,6 @@
         <w:r>
           <w:rPr>
             <w:rFonts w:asciiTheme="minorHAnsi" w:hAnsiTheme="minorHAnsi" w:cstheme="minorHAnsi"/>
-            <w:bCs/>
             <w:noProof/>
             <w:webHidden/>
           </w:rPr>
@@ -1409,24 +1324,21 @@
         <w:r>
           <w:rPr>
             <w:rFonts w:asciiTheme="minorHAnsi" w:hAnsiTheme="minorHAnsi" w:cstheme="minorHAnsi"/>
-            <w:bCs/>
-            <w:noProof/>
-            <w:webHidden/>
-          </w:rPr>
-          <w:instrText xml:space="preserve"> PAGEREF _Toc41585899 \h </w:instrText>
-        </w:r>
-        <w:r>
-          <w:rPr>
-            <w:rFonts w:asciiTheme="minorHAnsi" w:hAnsiTheme="minorHAnsi" w:cstheme="minorHAnsi"/>
-            <w:bCs/>
-            <w:noProof/>
-            <w:webHidden/>
-          </w:rPr>
-        </w:r>
-        <w:r>
-          <w:rPr>
-            <w:rFonts w:asciiTheme="minorHAnsi" w:hAnsiTheme="minorHAnsi" w:cstheme="minorHAnsi"/>
-            <w:bCs/>
+            <w:noProof/>
+            <w:webHidden/>
+          </w:rPr>
+          <w:instrText xml:space="preserve"> PAGEREF _Toc41665001 \h </w:instrText>
+        </w:r>
+        <w:r>
+          <w:rPr>
+            <w:rFonts w:asciiTheme="minorHAnsi" w:hAnsiTheme="minorHAnsi" w:cstheme="minorHAnsi"/>
+            <w:noProof/>
+            <w:webHidden/>
+          </w:rPr>
+        </w:r>
+        <w:r>
+          <w:rPr>
+            <w:rFonts w:asciiTheme="minorHAnsi" w:hAnsiTheme="minorHAnsi" w:cstheme="minorHAnsi"/>
             <w:noProof/>
             <w:webHidden/>
           </w:rPr>
@@ -1435,7 +1347,6 @@
         <w:r>
           <w:rPr>
             <w:rFonts w:asciiTheme="minorHAnsi" w:hAnsiTheme="minorHAnsi" w:cstheme="minorHAnsi"/>
-            <w:bCs/>
             <w:noProof/>
             <w:webHidden/>
           </w:rPr>
@@ -1444,7 +1355,6 @@
         <w:r>
           <w:rPr>
             <w:rFonts w:asciiTheme="minorHAnsi" w:hAnsiTheme="minorHAnsi" w:cstheme="minorHAnsi"/>
-            <w:bCs/>
             <w:noProof/>
             <w:webHidden/>
           </w:rPr>
@@ -1460,19 +1370,17 @@
         </w:tabs>
         <w:rPr>
           <w:rFonts w:asciiTheme="minorHAnsi" w:eastAsiaTheme="minorEastAsia" w:hAnsiTheme="minorHAnsi" w:cstheme="minorHAnsi"/>
-          <w:bCs/>
           <w:noProof/>
           <w:sz w:val="22"/>
           <w:szCs w:val="22"/>
           <w:lang w:eastAsia="it-IT"/>
         </w:rPr>
       </w:pPr>
-      <w:hyperlink w:anchor="_Toc41585900" w:history="1">
+      <w:hyperlink w:anchor="_Toc41665002" w:history="1">
         <w:r>
           <w:rPr>
             <w:rStyle w:val="Collegamentoipertestuale"/>
             <w:rFonts w:asciiTheme="minorHAnsi" w:hAnsiTheme="minorHAnsi" w:cstheme="minorHAnsi"/>
-            <w:bCs/>
             <w:noProof/>
           </w:rPr>
           <w:t>Responsabilità del cliente</w:t>
@@ -1480,7 +1388,6 @@
         <w:r>
           <w:rPr>
             <w:rFonts w:asciiTheme="minorHAnsi" w:hAnsiTheme="minorHAnsi" w:cstheme="minorHAnsi"/>
-            <w:bCs/>
             <w:noProof/>
             <w:webHidden/>
           </w:rPr>
@@ -1489,7 +1396,6 @@
         <w:r>
           <w:rPr>
             <w:rFonts w:asciiTheme="minorHAnsi" w:hAnsiTheme="minorHAnsi" w:cstheme="minorHAnsi"/>
-            <w:bCs/>
             <w:noProof/>
             <w:webHidden/>
           </w:rPr>
@@ -1498,24 +1404,21 @@
         <w:r>
           <w:rPr>
             <w:rFonts w:asciiTheme="minorHAnsi" w:hAnsiTheme="minorHAnsi" w:cstheme="minorHAnsi"/>
-            <w:bCs/>
-            <w:noProof/>
-            <w:webHidden/>
-          </w:rPr>
-          <w:instrText xml:space="preserve"> PAGEREF _Toc41585900 \h </w:instrText>
-        </w:r>
-        <w:r>
-          <w:rPr>
-            <w:rFonts w:asciiTheme="minorHAnsi" w:hAnsiTheme="minorHAnsi" w:cstheme="minorHAnsi"/>
-            <w:bCs/>
-            <w:noProof/>
-            <w:webHidden/>
-          </w:rPr>
-        </w:r>
-        <w:r>
-          <w:rPr>
-            <w:rFonts w:asciiTheme="minorHAnsi" w:hAnsiTheme="minorHAnsi" w:cstheme="minorHAnsi"/>
-            <w:bCs/>
+            <w:noProof/>
+            <w:webHidden/>
+          </w:rPr>
+          <w:instrText xml:space="preserve"> PAGEREF _Toc41665002 \h </w:instrText>
+        </w:r>
+        <w:r>
+          <w:rPr>
+            <w:rFonts w:asciiTheme="minorHAnsi" w:hAnsiTheme="minorHAnsi" w:cstheme="minorHAnsi"/>
+            <w:noProof/>
+            <w:webHidden/>
+          </w:rPr>
+        </w:r>
+        <w:r>
+          <w:rPr>
+            <w:rFonts w:asciiTheme="minorHAnsi" w:hAnsiTheme="minorHAnsi" w:cstheme="minorHAnsi"/>
             <w:noProof/>
             <w:webHidden/>
           </w:rPr>
@@ -1524,7 +1427,6 @@
         <w:r>
           <w:rPr>
             <w:rFonts w:asciiTheme="minorHAnsi" w:hAnsiTheme="minorHAnsi" w:cstheme="minorHAnsi"/>
-            <w:bCs/>
             <w:noProof/>
             <w:webHidden/>
           </w:rPr>
@@ -1533,7 +1435,6 @@
         <w:r>
           <w:rPr>
             <w:rFonts w:asciiTheme="minorHAnsi" w:hAnsiTheme="minorHAnsi" w:cstheme="minorHAnsi"/>
-            <w:bCs/>
             <w:noProof/>
             <w:webHidden/>
           </w:rPr>
@@ -1549,19 +1450,17 @@
         </w:tabs>
         <w:rPr>
           <w:rFonts w:asciiTheme="minorHAnsi" w:eastAsiaTheme="minorEastAsia" w:hAnsiTheme="minorHAnsi" w:cstheme="minorHAnsi"/>
-          <w:bCs/>
           <w:noProof/>
           <w:sz w:val="22"/>
           <w:szCs w:val="22"/>
           <w:lang w:eastAsia="it-IT"/>
         </w:rPr>
       </w:pPr>
-      <w:hyperlink w:anchor="_Toc41585901" w:history="1">
+      <w:hyperlink w:anchor="_Toc41665003" w:history="1">
         <w:r>
           <w:rPr>
             <w:rStyle w:val="Collegamentoipertestuale"/>
             <w:rFonts w:asciiTheme="minorHAnsi" w:hAnsiTheme="minorHAnsi" w:cstheme="minorHAnsi"/>
-            <w:bCs/>
             <w:noProof/>
           </w:rPr>
           <w:t>Contenuti</w:t>
@@ -1569,7 +1468,6 @@
         <w:r>
           <w:rPr>
             <w:rFonts w:asciiTheme="minorHAnsi" w:hAnsiTheme="minorHAnsi" w:cstheme="minorHAnsi"/>
-            <w:bCs/>
             <w:noProof/>
             <w:webHidden/>
           </w:rPr>
@@ -1578,7 +1476,6 @@
         <w:r>
           <w:rPr>
             <w:rFonts w:asciiTheme="minorHAnsi" w:hAnsiTheme="minorHAnsi" w:cstheme="minorHAnsi"/>
-            <w:bCs/>
             <w:noProof/>
             <w:webHidden/>
           </w:rPr>
@@ -1587,24 +1484,21 @@
         <w:r>
           <w:rPr>
             <w:rFonts w:asciiTheme="minorHAnsi" w:hAnsiTheme="minorHAnsi" w:cstheme="minorHAnsi"/>
-            <w:bCs/>
-            <w:noProof/>
-            <w:webHidden/>
-          </w:rPr>
-          <w:instrText xml:space="preserve"> PAGEREF _Toc41585901 \h </w:instrText>
-        </w:r>
-        <w:r>
-          <w:rPr>
-            <w:rFonts w:asciiTheme="minorHAnsi" w:hAnsiTheme="minorHAnsi" w:cstheme="minorHAnsi"/>
-            <w:bCs/>
-            <w:noProof/>
-            <w:webHidden/>
-          </w:rPr>
-        </w:r>
-        <w:r>
-          <w:rPr>
-            <w:rFonts w:asciiTheme="minorHAnsi" w:hAnsiTheme="minorHAnsi" w:cstheme="minorHAnsi"/>
-            <w:bCs/>
+            <w:noProof/>
+            <w:webHidden/>
+          </w:rPr>
+          <w:instrText xml:space="preserve"> PAGEREF _Toc41665003 \h </w:instrText>
+        </w:r>
+        <w:r>
+          <w:rPr>
+            <w:rFonts w:asciiTheme="minorHAnsi" w:hAnsiTheme="minorHAnsi" w:cstheme="minorHAnsi"/>
+            <w:noProof/>
+            <w:webHidden/>
+          </w:rPr>
+        </w:r>
+        <w:r>
+          <w:rPr>
+            <w:rFonts w:asciiTheme="minorHAnsi" w:hAnsiTheme="minorHAnsi" w:cstheme="minorHAnsi"/>
             <w:noProof/>
             <w:webHidden/>
           </w:rPr>
@@ -1613,7 +1507,6 @@
         <w:r>
           <w:rPr>
             <w:rFonts w:asciiTheme="minorHAnsi" w:hAnsiTheme="minorHAnsi" w:cstheme="minorHAnsi"/>
-            <w:bCs/>
             <w:noProof/>
             <w:webHidden/>
           </w:rPr>
@@ -1622,7 +1515,6 @@
         <w:r>
           <w:rPr>
             <w:rFonts w:asciiTheme="minorHAnsi" w:hAnsiTheme="minorHAnsi" w:cstheme="minorHAnsi"/>
-            <w:bCs/>
             <w:noProof/>
             <w:webHidden/>
           </w:rPr>
@@ -1638,19 +1530,17 @@
         </w:tabs>
         <w:rPr>
           <w:rFonts w:asciiTheme="minorHAnsi" w:eastAsiaTheme="minorEastAsia" w:hAnsiTheme="minorHAnsi" w:cstheme="minorHAnsi"/>
-          <w:bCs/>
           <w:noProof/>
           <w:sz w:val="22"/>
           <w:szCs w:val="22"/>
           <w:lang w:eastAsia="it-IT"/>
         </w:rPr>
       </w:pPr>
-      <w:hyperlink w:anchor="_Toc41585902" w:history="1">
+      <w:hyperlink w:anchor="_Toc41665004" w:history="1">
         <w:r>
           <w:rPr>
             <w:rStyle w:val="Collegamentoipertestuale"/>
             <w:rFonts w:asciiTheme="minorHAnsi" w:hAnsiTheme="minorHAnsi" w:cstheme="minorHAnsi"/>
-            <w:bCs/>
             <w:noProof/>
           </w:rPr>
           <w:t>Manuale di stile</w:t>
@@ -1658,7 +1548,6 @@
         <w:r>
           <w:rPr>
             <w:rFonts w:asciiTheme="minorHAnsi" w:hAnsiTheme="minorHAnsi" w:cstheme="minorHAnsi"/>
-            <w:bCs/>
             <w:noProof/>
             <w:webHidden/>
           </w:rPr>
@@ -1667,7 +1556,6 @@
         <w:r>
           <w:rPr>
             <w:rFonts w:asciiTheme="minorHAnsi" w:hAnsiTheme="minorHAnsi" w:cstheme="minorHAnsi"/>
-            <w:bCs/>
             <w:noProof/>
             <w:webHidden/>
           </w:rPr>
@@ -1676,24 +1564,21 @@
         <w:r>
           <w:rPr>
             <w:rFonts w:asciiTheme="minorHAnsi" w:hAnsiTheme="minorHAnsi" w:cstheme="minorHAnsi"/>
-            <w:bCs/>
-            <w:noProof/>
-            <w:webHidden/>
-          </w:rPr>
-          <w:instrText xml:space="preserve"> PAGEREF _Toc41585902 \h </w:instrText>
-        </w:r>
-        <w:r>
-          <w:rPr>
-            <w:rFonts w:asciiTheme="minorHAnsi" w:hAnsiTheme="minorHAnsi" w:cstheme="minorHAnsi"/>
-            <w:bCs/>
-            <w:noProof/>
-            <w:webHidden/>
-          </w:rPr>
-        </w:r>
-        <w:r>
-          <w:rPr>
-            <w:rFonts w:asciiTheme="minorHAnsi" w:hAnsiTheme="minorHAnsi" w:cstheme="minorHAnsi"/>
-            <w:bCs/>
+            <w:noProof/>
+            <w:webHidden/>
+          </w:rPr>
+          <w:instrText xml:space="preserve"> PAGEREF _Toc41665004 \h </w:instrText>
+        </w:r>
+        <w:r>
+          <w:rPr>
+            <w:rFonts w:asciiTheme="minorHAnsi" w:hAnsiTheme="minorHAnsi" w:cstheme="minorHAnsi"/>
+            <w:noProof/>
+            <w:webHidden/>
+          </w:rPr>
+        </w:r>
+        <w:r>
+          <w:rPr>
+            <w:rFonts w:asciiTheme="minorHAnsi" w:hAnsiTheme="minorHAnsi" w:cstheme="minorHAnsi"/>
             <w:noProof/>
             <w:webHidden/>
           </w:rPr>
@@ -1702,7 +1587,6 @@
         <w:r>
           <w:rPr>
             <w:rFonts w:asciiTheme="minorHAnsi" w:hAnsiTheme="minorHAnsi" w:cstheme="minorHAnsi"/>
-            <w:bCs/>
             <w:noProof/>
             <w:webHidden/>
           </w:rPr>
@@ -1711,7 +1595,6 @@
         <w:r>
           <w:rPr>
             <w:rFonts w:asciiTheme="minorHAnsi" w:hAnsiTheme="minorHAnsi" w:cstheme="minorHAnsi"/>
-            <w:bCs/>
             <w:noProof/>
             <w:webHidden/>
           </w:rPr>
@@ -1727,19 +1610,17 @@
         </w:tabs>
         <w:rPr>
           <w:rFonts w:asciiTheme="minorHAnsi" w:eastAsiaTheme="minorEastAsia" w:hAnsiTheme="minorHAnsi" w:cstheme="minorHAnsi"/>
-          <w:bCs/>
           <w:noProof/>
           <w:sz w:val="22"/>
           <w:szCs w:val="22"/>
           <w:lang w:eastAsia="it-IT"/>
         </w:rPr>
       </w:pPr>
-      <w:hyperlink w:anchor="_Toc41585903" w:history="1">
+      <w:hyperlink w:anchor="_Toc41665005" w:history="1">
         <w:r>
           <w:rPr>
             <w:rStyle w:val="Collegamentoipertestuale"/>
             <w:rFonts w:asciiTheme="minorHAnsi" w:hAnsiTheme="minorHAnsi" w:cstheme="minorHAnsi"/>
-            <w:bCs/>
             <w:noProof/>
           </w:rPr>
           <w:t>Stimare i Costi</w:t>
@@ -1747,7 +1628,6 @@
         <w:r>
           <w:rPr>
             <w:rFonts w:asciiTheme="minorHAnsi" w:hAnsiTheme="minorHAnsi" w:cstheme="minorHAnsi"/>
-            <w:bCs/>
             <w:noProof/>
             <w:webHidden/>
           </w:rPr>
@@ -1756,7 +1636,6 @@
         <w:r>
           <w:rPr>
             <w:rFonts w:asciiTheme="minorHAnsi" w:hAnsiTheme="minorHAnsi" w:cstheme="minorHAnsi"/>
-            <w:bCs/>
             <w:noProof/>
             <w:webHidden/>
           </w:rPr>
@@ -1765,24 +1644,21 @@
         <w:r>
           <w:rPr>
             <w:rFonts w:asciiTheme="minorHAnsi" w:hAnsiTheme="minorHAnsi" w:cstheme="minorHAnsi"/>
-            <w:bCs/>
-            <w:noProof/>
-            <w:webHidden/>
-          </w:rPr>
-          <w:instrText xml:space="preserve"> PAGEREF _Toc41585903 \h </w:instrText>
-        </w:r>
-        <w:r>
-          <w:rPr>
-            <w:rFonts w:asciiTheme="minorHAnsi" w:hAnsiTheme="minorHAnsi" w:cstheme="minorHAnsi"/>
-            <w:bCs/>
-            <w:noProof/>
-            <w:webHidden/>
-          </w:rPr>
-        </w:r>
-        <w:r>
-          <w:rPr>
-            <w:rFonts w:asciiTheme="minorHAnsi" w:hAnsiTheme="minorHAnsi" w:cstheme="minorHAnsi"/>
-            <w:bCs/>
+            <w:noProof/>
+            <w:webHidden/>
+          </w:rPr>
+          <w:instrText xml:space="preserve"> PAGEREF _Toc41665005 \h </w:instrText>
+        </w:r>
+        <w:r>
+          <w:rPr>
+            <w:rFonts w:asciiTheme="minorHAnsi" w:hAnsiTheme="minorHAnsi" w:cstheme="minorHAnsi"/>
+            <w:noProof/>
+            <w:webHidden/>
+          </w:rPr>
+        </w:r>
+        <w:r>
+          <w:rPr>
+            <w:rFonts w:asciiTheme="minorHAnsi" w:hAnsiTheme="minorHAnsi" w:cstheme="minorHAnsi"/>
             <w:noProof/>
             <w:webHidden/>
           </w:rPr>
@@ -1791,7 +1667,6 @@
         <w:r>
           <w:rPr>
             <w:rFonts w:asciiTheme="minorHAnsi" w:hAnsiTheme="minorHAnsi" w:cstheme="minorHAnsi"/>
-            <w:bCs/>
             <w:noProof/>
             <w:webHidden/>
           </w:rPr>
@@ -1800,7 +1675,6 @@
         <w:r>
           <w:rPr>
             <w:rFonts w:asciiTheme="minorHAnsi" w:hAnsiTheme="minorHAnsi" w:cstheme="minorHAnsi"/>
-            <w:bCs/>
             <w:noProof/>
             <w:webHidden/>
           </w:rPr>
@@ -1816,19 +1690,17 @@
         </w:tabs>
         <w:rPr>
           <w:rFonts w:asciiTheme="minorHAnsi" w:eastAsiaTheme="minorEastAsia" w:hAnsiTheme="minorHAnsi" w:cstheme="minorHAnsi"/>
-          <w:bCs/>
           <w:noProof/>
           <w:sz w:val="22"/>
           <w:szCs w:val="22"/>
           <w:lang w:eastAsia="it-IT"/>
         </w:rPr>
       </w:pPr>
-      <w:hyperlink w:anchor="_Toc41585904" w:history="1">
+      <w:hyperlink w:anchor="_Toc41665006" w:history="1">
         <w:r>
           <w:rPr>
             <w:rStyle w:val="Collegamentoipertestuale"/>
             <w:rFonts w:asciiTheme="minorHAnsi" w:hAnsiTheme="minorHAnsi" w:cstheme="minorHAnsi"/>
-            <w:bCs/>
             <w:noProof/>
           </w:rPr>
           <w:t>Monitoraggio progetto</w:t>
@@ -1836,7 +1708,6 @@
         <w:r>
           <w:rPr>
             <w:rFonts w:asciiTheme="minorHAnsi" w:hAnsiTheme="minorHAnsi" w:cstheme="minorHAnsi"/>
-            <w:bCs/>
             <w:noProof/>
             <w:webHidden/>
           </w:rPr>
@@ -1845,7 +1716,6 @@
         <w:r>
           <w:rPr>
             <w:rFonts w:asciiTheme="minorHAnsi" w:hAnsiTheme="minorHAnsi" w:cstheme="minorHAnsi"/>
-            <w:bCs/>
             <w:noProof/>
             <w:webHidden/>
           </w:rPr>
@@ -1854,24 +1724,21 @@
         <w:r>
           <w:rPr>
             <w:rFonts w:asciiTheme="minorHAnsi" w:hAnsiTheme="minorHAnsi" w:cstheme="minorHAnsi"/>
-            <w:bCs/>
-            <w:noProof/>
-            <w:webHidden/>
-          </w:rPr>
-          <w:instrText xml:space="preserve"> PAGEREF _Toc41585904 \h </w:instrText>
-        </w:r>
-        <w:r>
-          <w:rPr>
-            <w:rFonts w:asciiTheme="minorHAnsi" w:hAnsiTheme="minorHAnsi" w:cstheme="minorHAnsi"/>
-            <w:bCs/>
-            <w:noProof/>
-            <w:webHidden/>
-          </w:rPr>
-        </w:r>
-        <w:r>
-          <w:rPr>
-            <w:rFonts w:asciiTheme="minorHAnsi" w:hAnsiTheme="minorHAnsi" w:cstheme="minorHAnsi"/>
-            <w:bCs/>
+            <w:noProof/>
+            <w:webHidden/>
+          </w:rPr>
+          <w:instrText xml:space="preserve"> PAGEREF _Toc41665006 \h </w:instrText>
+        </w:r>
+        <w:r>
+          <w:rPr>
+            <w:rFonts w:asciiTheme="minorHAnsi" w:hAnsiTheme="minorHAnsi" w:cstheme="minorHAnsi"/>
+            <w:noProof/>
+            <w:webHidden/>
+          </w:rPr>
+        </w:r>
+        <w:r>
+          <w:rPr>
+            <w:rFonts w:asciiTheme="minorHAnsi" w:hAnsiTheme="minorHAnsi" w:cstheme="minorHAnsi"/>
             <w:noProof/>
             <w:webHidden/>
           </w:rPr>
@@ -1880,7 +1747,6 @@
         <w:r>
           <w:rPr>
             <w:rFonts w:asciiTheme="minorHAnsi" w:hAnsiTheme="minorHAnsi" w:cstheme="minorHAnsi"/>
-            <w:bCs/>
             <w:noProof/>
             <w:webHidden/>
           </w:rPr>
@@ -1889,7 +1755,6 @@
         <w:r>
           <w:rPr>
             <w:rFonts w:asciiTheme="minorHAnsi" w:hAnsiTheme="minorHAnsi" w:cstheme="minorHAnsi"/>
-            <w:bCs/>
             <w:noProof/>
             <w:webHidden/>
           </w:rPr>
@@ -1905,19 +1770,17 @@
         </w:tabs>
         <w:rPr>
           <w:rFonts w:asciiTheme="minorHAnsi" w:eastAsiaTheme="minorEastAsia" w:hAnsiTheme="minorHAnsi" w:cstheme="minorHAnsi"/>
-          <w:bCs/>
           <w:noProof/>
           <w:sz w:val="22"/>
           <w:szCs w:val="22"/>
           <w:lang w:eastAsia="it-IT"/>
         </w:rPr>
       </w:pPr>
-      <w:hyperlink w:anchor="_Toc41585905" w:history="1">
+      <w:hyperlink w:anchor="_Toc41665007" w:history="1">
         <w:r>
           <w:rPr>
             <w:rStyle w:val="Collegamentoipertestuale"/>
             <w:rFonts w:asciiTheme="minorHAnsi" w:hAnsiTheme="minorHAnsi" w:cstheme="minorHAnsi"/>
-            <w:bCs/>
             <w:noProof/>
           </w:rPr>
           <w:t>Individuare e reperire le risorse</w:t>
@@ -1925,7 +1788,6 @@
         <w:r>
           <w:rPr>
             <w:rFonts w:asciiTheme="minorHAnsi" w:hAnsiTheme="minorHAnsi" w:cstheme="minorHAnsi"/>
-            <w:bCs/>
             <w:noProof/>
             <w:webHidden/>
           </w:rPr>
@@ -1934,7 +1796,6 @@
         <w:r>
           <w:rPr>
             <w:rFonts w:asciiTheme="minorHAnsi" w:hAnsiTheme="minorHAnsi" w:cstheme="minorHAnsi"/>
-            <w:bCs/>
             <w:noProof/>
             <w:webHidden/>
           </w:rPr>
@@ -1943,24 +1804,21 @@
         <w:r>
           <w:rPr>
             <w:rFonts w:asciiTheme="minorHAnsi" w:hAnsiTheme="minorHAnsi" w:cstheme="minorHAnsi"/>
-            <w:bCs/>
-            <w:noProof/>
-            <w:webHidden/>
-          </w:rPr>
-          <w:instrText xml:space="preserve"> PAGEREF _Toc41585905 \h </w:instrText>
-        </w:r>
-        <w:r>
-          <w:rPr>
-            <w:rFonts w:asciiTheme="minorHAnsi" w:hAnsiTheme="minorHAnsi" w:cstheme="minorHAnsi"/>
-            <w:bCs/>
-            <w:noProof/>
-            <w:webHidden/>
-          </w:rPr>
-        </w:r>
-        <w:r>
-          <w:rPr>
-            <w:rFonts w:asciiTheme="minorHAnsi" w:hAnsiTheme="minorHAnsi" w:cstheme="minorHAnsi"/>
-            <w:bCs/>
+            <w:noProof/>
+            <w:webHidden/>
+          </w:rPr>
+          <w:instrText xml:space="preserve"> PAGEREF _Toc41665007 \h </w:instrText>
+        </w:r>
+        <w:r>
+          <w:rPr>
+            <w:rFonts w:asciiTheme="minorHAnsi" w:hAnsiTheme="minorHAnsi" w:cstheme="minorHAnsi"/>
+            <w:noProof/>
+            <w:webHidden/>
+          </w:rPr>
+        </w:r>
+        <w:r>
+          <w:rPr>
+            <w:rFonts w:asciiTheme="minorHAnsi" w:hAnsiTheme="minorHAnsi" w:cstheme="minorHAnsi"/>
             <w:noProof/>
             <w:webHidden/>
           </w:rPr>
@@ -1969,7 +1827,6 @@
         <w:r>
           <w:rPr>
             <w:rFonts w:asciiTheme="minorHAnsi" w:hAnsiTheme="minorHAnsi" w:cstheme="minorHAnsi"/>
-            <w:bCs/>
             <w:noProof/>
             <w:webHidden/>
           </w:rPr>
@@ -1978,7 +1835,6 @@
         <w:r>
           <w:rPr>
             <w:rFonts w:asciiTheme="minorHAnsi" w:hAnsiTheme="minorHAnsi" w:cstheme="minorHAnsi"/>
-            <w:bCs/>
             <w:noProof/>
             <w:webHidden/>
           </w:rPr>
@@ -1994,19 +1850,17 @@
         </w:tabs>
         <w:rPr>
           <w:rFonts w:asciiTheme="minorHAnsi" w:eastAsiaTheme="minorEastAsia" w:hAnsiTheme="minorHAnsi" w:cstheme="minorHAnsi"/>
-          <w:bCs/>
           <w:noProof/>
           <w:sz w:val="22"/>
           <w:szCs w:val="22"/>
           <w:lang w:eastAsia="it-IT"/>
         </w:rPr>
       </w:pPr>
-      <w:hyperlink w:anchor="_Toc41585906" w:history="1">
+      <w:hyperlink w:anchor="_Toc41665008" w:history="1">
         <w:r>
           <w:rPr>
             <w:rStyle w:val="Collegamentoipertestuale"/>
             <w:rFonts w:asciiTheme="minorHAnsi" w:hAnsiTheme="minorHAnsi" w:cstheme="minorHAnsi"/>
-            <w:bCs/>
             <w:noProof/>
           </w:rPr>
           <w:t>Risorse umane</w:t>
@@ -2014,7 +1868,6 @@
         <w:r>
           <w:rPr>
             <w:rFonts w:asciiTheme="minorHAnsi" w:hAnsiTheme="minorHAnsi" w:cstheme="minorHAnsi"/>
-            <w:bCs/>
             <w:noProof/>
             <w:webHidden/>
           </w:rPr>
@@ -2023,7 +1876,6 @@
         <w:r>
           <w:rPr>
             <w:rFonts w:asciiTheme="minorHAnsi" w:hAnsiTheme="minorHAnsi" w:cstheme="minorHAnsi"/>
-            <w:bCs/>
             <w:noProof/>
             <w:webHidden/>
           </w:rPr>
@@ -2032,24 +1884,21 @@
         <w:r>
           <w:rPr>
             <w:rFonts w:asciiTheme="minorHAnsi" w:hAnsiTheme="minorHAnsi" w:cstheme="minorHAnsi"/>
-            <w:bCs/>
-            <w:noProof/>
-            <w:webHidden/>
-          </w:rPr>
-          <w:instrText xml:space="preserve"> PAGEREF _Toc41585906 \h </w:instrText>
-        </w:r>
-        <w:r>
-          <w:rPr>
-            <w:rFonts w:asciiTheme="minorHAnsi" w:hAnsiTheme="minorHAnsi" w:cstheme="minorHAnsi"/>
-            <w:bCs/>
-            <w:noProof/>
-            <w:webHidden/>
-          </w:rPr>
-        </w:r>
-        <w:r>
-          <w:rPr>
-            <w:rFonts w:asciiTheme="minorHAnsi" w:hAnsiTheme="minorHAnsi" w:cstheme="minorHAnsi"/>
-            <w:bCs/>
+            <w:noProof/>
+            <w:webHidden/>
+          </w:rPr>
+          <w:instrText xml:space="preserve"> PAGEREF _Toc41665008 \h </w:instrText>
+        </w:r>
+        <w:r>
+          <w:rPr>
+            <w:rFonts w:asciiTheme="minorHAnsi" w:hAnsiTheme="minorHAnsi" w:cstheme="minorHAnsi"/>
+            <w:noProof/>
+            <w:webHidden/>
+          </w:rPr>
+        </w:r>
+        <w:r>
+          <w:rPr>
+            <w:rFonts w:asciiTheme="minorHAnsi" w:hAnsiTheme="minorHAnsi" w:cstheme="minorHAnsi"/>
             <w:noProof/>
             <w:webHidden/>
           </w:rPr>
@@ -2058,7 +1907,6 @@
         <w:r>
           <w:rPr>
             <w:rFonts w:asciiTheme="minorHAnsi" w:hAnsiTheme="minorHAnsi" w:cstheme="minorHAnsi"/>
-            <w:bCs/>
             <w:noProof/>
             <w:webHidden/>
           </w:rPr>
@@ -2067,7 +1915,6 @@
         <w:r>
           <w:rPr>
             <w:rFonts w:asciiTheme="minorHAnsi" w:hAnsiTheme="minorHAnsi" w:cstheme="minorHAnsi"/>
-            <w:bCs/>
             <w:noProof/>
             <w:webHidden/>
           </w:rPr>
@@ -2083,19 +1930,17 @@
         </w:tabs>
         <w:rPr>
           <w:rFonts w:asciiTheme="minorHAnsi" w:eastAsiaTheme="minorEastAsia" w:hAnsiTheme="minorHAnsi" w:cstheme="minorHAnsi"/>
-          <w:bCs/>
           <w:noProof/>
           <w:sz w:val="22"/>
           <w:szCs w:val="22"/>
           <w:lang w:eastAsia="it-IT"/>
         </w:rPr>
       </w:pPr>
-      <w:hyperlink w:anchor="_Toc41585907" w:history="1">
+      <w:hyperlink w:anchor="_Toc41665009" w:history="1">
         <w:r>
           <w:rPr>
             <w:rStyle w:val="Collegamentoipertestuale"/>
             <w:rFonts w:asciiTheme="minorHAnsi" w:hAnsiTheme="minorHAnsi" w:cstheme="minorHAnsi"/>
-            <w:bCs/>
             <w:noProof/>
           </w:rPr>
           <w:t>Risorse informative</w:t>
@@ -2103,7 +1948,6 @@
         <w:r>
           <w:rPr>
             <w:rFonts w:asciiTheme="minorHAnsi" w:hAnsiTheme="minorHAnsi" w:cstheme="minorHAnsi"/>
-            <w:bCs/>
             <w:noProof/>
             <w:webHidden/>
           </w:rPr>
@@ -2112,7 +1956,6 @@
         <w:r>
           <w:rPr>
             <w:rFonts w:asciiTheme="minorHAnsi" w:hAnsiTheme="minorHAnsi" w:cstheme="minorHAnsi"/>
-            <w:bCs/>
             <w:noProof/>
             <w:webHidden/>
           </w:rPr>
@@ -2121,24 +1964,21 @@
         <w:r>
           <w:rPr>
             <w:rFonts w:asciiTheme="minorHAnsi" w:hAnsiTheme="minorHAnsi" w:cstheme="minorHAnsi"/>
-            <w:bCs/>
-            <w:noProof/>
-            <w:webHidden/>
-          </w:rPr>
-          <w:instrText xml:space="preserve"> PAGEREF _Toc41585907 \h </w:instrText>
-        </w:r>
-        <w:r>
-          <w:rPr>
-            <w:rFonts w:asciiTheme="minorHAnsi" w:hAnsiTheme="minorHAnsi" w:cstheme="minorHAnsi"/>
-            <w:bCs/>
-            <w:noProof/>
-            <w:webHidden/>
-          </w:rPr>
-        </w:r>
-        <w:r>
-          <w:rPr>
-            <w:rFonts w:asciiTheme="minorHAnsi" w:hAnsiTheme="minorHAnsi" w:cstheme="minorHAnsi"/>
-            <w:bCs/>
+            <w:noProof/>
+            <w:webHidden/>
+          </w:rPr>
+          <w:instrText xml:space="preserve"> PAGEREF _Toc41665009 \h </w:instrText>
+        </w:r>
+        <w:r>
+          <w:rPr>
+            <w:rFonts w:asciiTheme="minorHAnsi" w:hAnsiTheme="minorHAnsi" w:cstheme="minorHAnsi"/>
+            <w:noProof/>
+            <w:webHidden/>
+          </w:rPr>
+        </w:r>
+        <w:r>
+          <w:rPr>
+            <w:rFonts w:asciiTheme="minorHAnsi" w:hAnsiTheme="minorHAnsi" w:cstheme="minorHAnsi"/>
             <w:noProof/>
             <w:webHidden/>
           </w:rPr>
@@ -2147,7 +1987,6 @@
         <w:r>
           <w:rPr>
             <w:rFonts w:asciiTheme="minorHAnsi" w:hAnsiTheme="minorHAnsi" w:cstheme="minorHAnsi"/>
-            <w:bCs/>
             <w:noProof/>
             <w:webHidden/>
           </w:rPr>
@@ -2156,7 +1995,6 @@
         <w:r>
           <w:rPr>
             <w:rFonts w:asciiTheme="minorHAnsi" w:hAnsiTheme="minorHAnsi" w:cstheme="minorHAnsi"/>
-            <w:bCs/>
             <w:noProof/>
             <w:webHidden/>
           </w:rPr>
@@ -2172,19 +2010,17 @@
         </w:tabs>
         <w:rPr>
           <w:rFonts w:asciiTheme="minorHAnsi" w:eastAsiaTheme="minorEastAsia" w:hAnsiTheme="minorHAnsi" w:cstheme="minorHAnsi"/>
-          <w:bCs/>
           <w:noProof/>
           <w:sz w:val="22"/>
           <w:szCs w:val="22"/>
           <w:lang w:eastAsia="it-IT"/>
         </w:rPr>
       </w:pPr>
-      <w:hyperlink w:anchor="_Toc41585908" w:history="1">
+      <w:hyperlink w:anchor="_Toc41665010" w:history="1">
         <w:r>
           <w:rPr>
             <w:rStyle w:val="Collegamentoipertestuale"/>
             <w:rFonts w:asciiTheme="minorHAnsi" w:hAnsiTheme="minorHAnsi" w:cstheme="minorHAnsi"/>
-            <w:bCs/>
             <w:noProof/>
           </w:rPr>
           <w:t>Risorse applicative</w:t>
@@ -2192,7 +2028,6 @@
         <w:r>
           <w:rPr>
             <w:rFonts w:asciiTheme="minorHAnsi" w:hAnsiTheme="minorHAnsi" w:cstheme="minorHAnsi"/>
-            <w:bCs/>
             <w:noProof/>
             <w:webHidden/>
           </w:rPr>
@@ -2201,7 +2036,6 @@
         <w:r>
           <w:rPr>
             <w:rFonts w:asciiTheme="minorHAnsi" w:hAnsiTheme="minorHAnsi" w:cstheme="minorHAnsi"/>
-            <w:bCs/>
             <w:noProof/>
             <w:webHidden/>
           </w:rPr>
@@ -2210,24 +2044,21 @@
         <w:r>
           <w:rPr>
             <w:rFonts w:asciiTheme="minorHAnsi" w:hAnsiTheme="minorHAnsi" w:cstheme="minorHAnsi"/>
-            <w:bCs/>
-            <w:noProof/>
-            <w:webHidden/>
-          </w:rPr>
-          <w:instrText xml:space="preserve"> PAGEREF _Toc41585908 \h </w:instrText>
-        </w:r>
-        <w:r>
-          <w:rPr>
-            <w:rFonts w:asciiTheme="minorHAnsi" w:hAnsiTheme="minorHAnsi" w:cstheme="minorHAnsi"/>
-            <w:bCs/>
-            <w:noProof/>
-            <w:webHidden/>
-          </w:rPr>
-        </w:r>
-        <w:r>
-          <w:rPr>
-            <w:rFonts w:asciiTheme="minorHAnsi" w:hAnsiTheme="minorHAnsi" w:cstheme="minorHAnsi"/>
-            <w:bCs/>
+            <w:noProof/>
+            <w:webHidden/>
+          </w:rPr>
+          <w:instrText xml:space="preserve"> PAGEREF _Toc41665010 \h </w:instrText>
+        </w:r>
+        <w:r>
+          <w:rPr>
+            <w:rFonts w:asciiTheme="minorHAnsi" w:hAnsiTheme="minorHAnsi" w:cstheme="minorHAnsi"/>
+            <w:noProof/>
+            <w:webHidden/>
+          </w:rPr>
+        </w:r>
+        <w:r>
+          <w:rPr>
+            <w:rFonts w:asciiTheme="minorHAnsi" w:hAnsiTheme="minorHAnsi" w:cstheme="minorHAnsi"/>
             <w:noProof/>
             <w:webHidden/>
           </w:rPr>
@@ -2236,7 +2067,6 @@
         <w:r>
           <w:rPr>
             <w:rFonts w:asciiTheme="minorHAnsi" w:hAnsiTheme="minorHAnsi" w:cstheme="minorHAnsi"/>
-            <w:bCs/>
             <w:noProof/>
             <w:webHidden/>
           </w:rPr>
@@ -2245,7 +2075,6 @@
         <w:r>
           <w:rPr>
             <w:rFonts w:asciiTheme="minorHAnsi" w:hAnsiTheme="minorHAnsi" w:cstheme="minorHAnsi"/>
-            <w:bCs/>
             <w:noProof/>
             <w:webHidden/>
           </w:rPr>
@@ -2261,19 +2090,17 @@
         </w:tabs>
         <w:rPr>
           <w:rFonts w:asciiTheme="minorHAnsi" w:eastAsiaTheme="minorEastAsia" w:hAnsiTheme="minorHAnsi" w:cstheme="minorHAnsi"/>
-          <w:bCs/>
           <w:noProof/>
           <w:sz w:val="22"/>
           <w:szCs w:val="22"/>
           <w:lang w:eastAsia="it-IT"/>
         </w:rPr>
       </w:pPr>
-      <w:hyperlink w:anchor="_Toc41585909" w:history="1">
+      <w:hyperlink w:anchor="_Toc41665011" w:history="1">
         <w:r>
           <w:rPr>
             <w:rStyle w:val="Collegamentoipertestuale"/>
             <w:rFonts w:asciiTheme="minorHAnsi" w:hAnsiTheme="minorHAnsi" w:cstheme="minorHAnsi"/>
-            <w:bCs/>
             <w:noProof/>
           </w:rPr>
           <w:t>Risorse strumentali</w:t>
@@ -2281,7 +2108,6 @@
         <w:r>
           <w:rPr>
             <w:rFonts w:asciiTheme="minorHAnsi" w:hAnsiTheme="minorHAnsi" w:cstheme="minorHAnsi"/>
-            <w:bCs/>
             <w:noProof/>
             <w:webHidden/>
           </w:rPr>
@@ -2290,7 +2116,6 @@
         <w:r>
           <w:rPr>
             <w:rFonts w:asciiTheme="minorHAnsi" w:hAnsiTheme="minorHAnsi" w:cstheme="minorHAnsi"/>
-            <w:bCs/>
             <w:noProof/>
             <w:webHidden/>
           </w:rPr>
@@ -2299,24 +2124,21 @@
         <w:r>
           <w:rPr>
             <w:rFonts w:asciiTheme="minorHAnsi" w:hAnsiTheme="minorHAnsi" w:cstheme="minorHAnsi"/>
-            <w:bCs/>
-            <w:noProof/>
-            <w:webHidden/>
-          </w:rPr>
-          <w:instrText xml:space="preserve"> PAGEREF _Toc41585909 \h </w:instrText>
-        </w:r>
-        <w:r>
-          <w:rPr>
-            <w:rFonts w:asciiTheme="minorHAnsi" w:hAnsiTheme="minorHAnsi" w:cstheme="minorHAnsi"/>
-            <w:bCs/>
-            <w:noProof/>
-            <w:webHidden/>
-          </w:rPr>
-        </w:r>
-        <w:r>
-          <w:rPr>
-            <w:rFonts w:asciiTheme="minorHAnsi" w:hAnsiTheme="minorHAnsi" w:cstheme="minorHAnsi"/>
-            <w:bCs/>
+            <w:noProof/>
+            <w:webHidden/>
+          </w:rPr>
+          <w:instrText xml:space="preserve"> PAGEREF _Toc41665011 \h </w:instrText>
+        </w:r>
+        <w:r>
+          <w:rPr>
+            <w:rFonts w:asciiTheme="minorHAnsi" w:hAnsiTheme="minorHAnsi" w:cstheme="minorHAnsi"/>
+            <w:noProof/>
+            <w:webHidden/>
+          </w:rPr>
+        </w:r>
+        <w:r>
+          <w:rPr>
+            <w:rFonts w:asciiTheme="minorHAnsi" w:hAnsiTheme="minorHAnsi" w:cstheme="minorHAnsi"/>
             <w:noProof/>
             <w:webHidden/>
           </w:rPr>
@@ -2325,7 +2147,6 @@
         <w:r>
           <w:rPr>
             <w:rFonts w:asciiTheme="minorHAnsi" w:hAnsiTheme="minorHAnsi" w:cstheme="minorHAnsi"/>
-            <w:bCs/>
             <w:noProof/>
             <w:webHidden/>
           </w:rPr>
@@ -2334,7 +2155,6 @@
         <w:r>
           <w:rPr>
             <w:rFonts w:asciiTheme="minorHAnsi" w:hAnsiTheme="minorHAnsi" w:cstheme="minorHAnsi"/>
-            <w:bCs/>
             <w:noProof/>
             <w:webHidden/>
           </w:rPr>
@@ -2350,19 +2170,17 @@
         </w:tabs>
         <w:rPr>
           <w:rFonts w:asciiTheme="minorHAnsi" w:eastAsiaTheme="minorEastAsia" w:hAnsiTheme="minorHAnsi" w:cstheme="minorHAnsi"/>
-          <w:bCs/>
           <w:noProof/>
           <w:sz w:val="22"/>
           <w:szCs w:val="22"/>
           <w:lang w:eastAsia="it-IT"/>
         </w:rPr>
       </w:pPr>
-      <w:hyperlink w:anchor="_Toc41585910" w:history="1">
+      <w:hyperlink w:anchor="_Toc41665012" w:history="1">
         <w:r>
           <w:rPr>
             <w:rStyle w:val="Collegamentoipertestuale"/>
             <w:rFonts w:asciiTheme="minorHAnsi" w:hAnsiTheme="minorHAnsi" w:cstheme="minorHAnsi"/>
-            <w:bCs/>
             <w:noProof/>
           </w:rPr>
           <w:t>Risorse post-produzione</w:t>
@@ -2370,7 +2188,6 @@
         <w:r>
           <w:rPr>
             <w:rFonts w:asciiTheme="minorHAnsi" w:hAnsiTheme="minorHAnsi" w:cstheme="minorHAnsi"/>
-            <w:bCs/>
             <w:noProof/>
             <w:webHidden/>
           </w:rPr>
@@ -2379,7 +2196,6 @@
         <w:r>
           <w:rPr>
             <w:rFonts w:asciiTheme="minorHAnsi" w:hAnsiTheme="minorHAnsi" w:cstheme="minorHAnsi"/>
-            <w:bCs/>
             <w:noProof/>
             <w:webHidden/>
           </w:rPr>
@@ -2388,24 +2204,21 @@
         <w:r>
           <w:rPr>
             <w:rFonts w:asciiTheme="minorHAnsi" w:hAnsiTheme="minorHAnsi" w:cstheme="minorHAnsi"/>
-            <w:bCs/>
-            <w:noProof/>
-            <w:webHidden/>
-          </w:rPr>
-          <w:instrText xml:space="preserve"> PAGEREF _Toc41585910 \h </w:instrText>
-        </w:r>
-        <w:r>
-          <w:rPr>
-            <w:rFonts w:asciiTheme="minorHAnsi" w:hAnsiTheme="minorHAnsi" w:cstheme="minorHAnsi"/>
-            <w:bCs/>
-            <w:noProof/>
-            <w:webHidden/>
-          </w:rPr>
-        </w:r>
-        <w:r>
-          <w:rPr>
-            <w:rFonts w:asciiTheme="minorHAnsi" w:hAnsiTheme="minorHAnsi" w:cstheme="minorHAnsi"/>
-            <w:bCs/>
+            <w:noProof/>
+            <w:webHidden/>
+          </w:rPr>
+          <w:instrText xml:space="preserve"> PAGEREF _Toc41665012 \h </w:instrText>
+        </w:r>
+        <w:r>
+          <w:rPr>
+            <w:rFonts w:asciiTheme="minorHAnsi" w:hAnsiTheme="minorHAnsi" w:cstheme="minorHAnsi"/>
+            <w:noProof/>
+            <w:webHidden/>
+          </w:rPr>
+        </w:r>
+        <w:r>
+          <w:rPr>
+            <w:rFonts w:asciiTheme="minorHAnsi" w:hAnsiTheme="minorHAnsi" w:cstheme="minorHAnsi"/>
             <w:noProof/>
             <w:webHidden/>
           </w:rPr>
@@ -2414,7 +2227,6 @@
         <w:r>
           <w:rPr>
             <w:rFonts w:asciiTheme="minorHAnsi" w:hAnsiTheme="minorHAnsi" w:cstheme="minorHAnsi"/>
-            <w:bCs/>
             <w:noProof/>
             <w:webHidden/>
           </w:rPr>
@@ -2423,7 +2235,6 @@
         <w:r>
           <w:rPr>
             <w:rFonts w:asciiTheme="minorHAnsi" w:hAnsiTheme="minorHAnsi" w:cstheme="minorHAnsi"/>
-            <w:bCs/>
             <w:noProof/>
             <w:webHidden/>
           </w:rPr>
@@ -2439,19 +2250,17 @@
         </w:tabs>
         <w:rPr>
           <w:rFonts w:asciiTheme="minorHAnsi" w:eastAsiaTheme="minorEastAsia" w:hAnsiTheme="minorHAnsi" w:cstheme="minorHAnsi"/>
-          <w:bCs/>
           <w:noProof/>
           <w:sz w:val="22"/>
           <w:szCs w:val="22"/>
           <w:lang w:eastAsia="it-IT"/>
         </w:rPr>
       </w:pPr>
-      <w:hyperlink w:anchor="_Toc41585911" w:history="1">
+      <w:hyperlink w:anchor="_Toc41665013" w:history="1">
         <w:r>
           <w:rPr>
             <w:rStyle w:val="Collegamentoipertestuale"/>
             <w:rFonts w:asciiTheme="minorHAnsi" w:hAnsiTheme="minorHAnsi" w:cstheme="minorHAnsi"/>
-            <w:bCs/>
             <w:noProof/>
           </w:rPr>
           <w:t>Progettazione</w:t>
@@ -2459,7 +2268,6 @@
         <w:r>
           <w:rPr>
             <w:rFonts w:asciiTheme="minorHAnsi" w:hAnsiTheme="minorHAnsi" w:cstheme="minorHAnsi"/>
-            <w:bCs/>
             <w:noProof/>
             <w:webHidden/>
           </w:rPr>
@@ -2468,7 +2276,6 @@
         <w:r>
           <w:rPr>
             <w:rFonts w:asciiTheme="minorHAnsi" w:hAnsiTheme="minorHAnsi" w:cstheme="minorHAnsi"/>
-            <w:bCs/>
             <w:noProof/>
             <w:webHidden/>
           </w:rPr>
@@ -2477,24 +2284,21 @@
         <w:r>
           <w:rPr>
             <w:rFonts w:asciiTheme="minorHAnsi" w:hAnsiTheme="minorHAnsi" w:cstheme="minorHAnsi"/>
-            <w:bCs/>
-            <w:noProof/>
-            <w:webHidden/>
-          </w:rPr>
-          <w:instrText xml:space="preserve"> PAGEREF _Toc41585911 \h </w:instrText>
-        </w:r>
-        <w:r>
-          <w:rPr>
-            <w:rFonts w:asciiTheme="minorHAnsi" w:hAnsiTheme="minorHAnsi" w:cstheme="minorHAnsi"/>
-            <w:bCs/>
-            <w:noProof/>
-            <w:webHidden/>
-          </w:rPr>
-        </w:r>
-        <w:r>
-          <w:rPr>
-            <w:rFonts w:asciiTheme="minorHAnsi" w:hAnsiTheme="minorHAnsi" w:cstheme="minorHAnsi"/>
-            <w:bCs/>
+            <w:noProof/>
+            <w:webHidden/>
+          </w:rPr>
+          <w:instrText xml:space="preserve"> PAGEREF _Toc41665013 \h </w:instrText>
+        </w:r>
+        <w:r>
+          <w:rPr>
+            <w:rFonts w:asciiTheme="minorHAnsi" w:hAnsiTheme="minorHAnsi" w:cstheme="minorHAnsi"/>
+            <w:noProof/>
+            <w:webHidden/>
+          </w:rPr>
+        </w:r>
+        <w:r>
+          <w:rPr>
+            <w:rFonts w:asciiTheme="minorHAnsi" w:hAnsiTheme="minorHAnsi" w:cstheme="minorHAnsi"/>
             <w:noProof/>
             <w:webHidden/>
           </w:rPr>
@@ -2503,7 +2307,6 @@
         <w:r>
           <w:rPr>
             <w:rFonts w:asciiTheme="minorHAnsi" w:hAnsiTheme="minorHAnsi" w:cstheme="minorHAnsi"/>
-            <w:bCs/>
             <w:noProof/>
             <w:webHidden/>
           </w:rPr>
@@ -2512,7 +2315,6 @@
         <w:r>
           <w:rPr>
             <w:rFonts w:asciiTheme="minorHAnsi" w:hAnsiTheme="minorHAnsi" w:cstheme="minorHAnsi"/>
-            <w:bCs/>
             <w:noProof/>
             <w:webHidden/>
           </w:rPr>
@@ -2528,19 +2330,17 @@
         </w:tabs>
         <w:rPr>
           <w:rFonts w:asciiTheme="minorHAnsi" w:eastAsiaTheme="minorEastAsia" w:hAnsiTheme="minorHAnsi" w:cstheme="minorHAnsi"/>
-          <w:bCs/>
           <w:noProof/>
           <w:sz w:val="22"/>
           <w:szCs w:val="22"/>
           <w:lang w:eastAsia="it-IT"/>
         </w:rPr>
       </w:pPr>
-      <w:hyperlink w:anchor="_Toc41585912" w:history="1">
+      <w:hyperlink w:anchor="_Toc41665014" w:history="1">
         <w:r>
           <w:rPr>
             <w:rStyle w:val="Collegamentoipertestuale"/>
             <w:rFonts w:asciiTheme="minorHAnsi" w:hAnsiTheme="minorHAnsi" w:cstheme="minorHAnsi"/>
-            <w:bCs/>
             <w:noProof/>
           </w:rPr>
           <w:t>Introduzione</w:t>
@@ -2548,7 +2348,6 @@
         <w:r>
           <w:rPr>
             <w:rFonts w:asciiTheme="minorHAnsi" w:hAnsiTheme="minorHAnsi" w:cstheme="minorHAnsi"/>
-            <w:bCs/>
             <w:noProof/>
             <w:webHidden/>
           </w:rPr>
@@ -2557,7 +2356,6 @@
         <w:r>
           <w:rPr>
             <w:rFonts w:asciiTheme="minorHAnsi" w:hAnsiTheme="minorHAnsi" w:cstheme="minorHAnsi"/>
-            <w:bCs/>
             <w:noProof/>
             <w:webHidden/>
           </w:rPr>
@@ -2566,24 +2364,21 @@
         <w:r>
           <w:rPr>
             <w:rFonts w:asciiTheme="minorHAnsi" w:hAnsiTheme="minorHAnsi" w:cstheme="minorHAnsi"/>
-            <w:bCs/>
-            <w:noProof/>
-            <w:webHidden/>
-          </w:rPr>
-          <w:instrText xml:space="preserve"> PAGEREF _Toc41585912 \h </w:instrText>
-        </w:r>
-        <w:r>
-          <w:rPr>
-            <w:rFonts w:asciiTheme="minorHAnsi" w:hAnsiTheme="minorHAnsi" w:cstheme="minorHAnsi"/>
-            <w:bCs/>
-            <w:noProof/>
-            <w:webHidden/>
-          </w:rPr>
-        </w:r>
-        <w:r>
-          <w:rPr>
-            <w:rFonts w:asciiTheme="minorHAnsi" w:hAnsiTheme="minorHAnsi" w:cstheme="minorHAnsi"/>
-            <w:bCs/>
+            <w:noProof/>
+            <w:webHidden/>
+          </w:rPr>
+          <w:instrText xml:space="preserve"> PAGEREF _Toc41665014 \h </w:instrText>
+        </w:r>
+        <w:r>
+          <w:rPr>
+            <w:rFonts w:asciiTheme="minorHAnsi" w:hAnsiTheme="minorHAnsi" w:cstheme="minorHAnsi"/>
+            <w:noProof/>
+            <w:webHidden/>
+          </w:rPr>
+        </w:r>
+        <w:r>
+          <w:rPr>
+            <w:rFonts w:asciiTheme="minorHAnsi" w:hAnsiTheme="minorHAnsi" w:cstheme="minorHAnsi"/>
             <w:noProof/>
             <w:webHidden/>
           </w:rPr>
@@ -2592,7 +2387,6 @@
         <w:r>
           <w:rPr>
             <w:rFonts w:asciiTheme="minorHAnsi" w:hAnsiTheme="minorHAnsi" w:cstheme="minorHAnsi"/>
-            <w:bCs/>
             <w:noProof/>
             <w:webHidden/>
           </w:rPr>
@@ -2601,7 +2395,6 @@
         <w:r>
           <w:rPr>
             <w:rFonts w:asciiTheme="minorHAnsi" w:hAnsiTheme="minorHAnsi" w:cstheme="minorHAnsi"/>
-            <w:bCs/>
             <w:noProof/>
             <w:webHidden/>
           </w:rPr>
@@ -2617,19 +2410,17 @@
         </w:tabs>
         <w:rPr>
           <w:rFonts w:asciiTheme="minorHAnsi" w:eastAsiaTheme="minorEastAsia" w:hAnsiTheme="minorHAnsi" w:cstheme="minorHAnsi"/>
-          <w:bCs/>
           <w:noProof/>
           <w:sz w:val="22"/>
           <w:szCs w:val="22"/>
           <w:lang w:eastAsia="it-IT"/>
         </w:rPr>
       </w:pPr>
-      <w:hyperlink w:anchor="_Toc41585913" w:history="1">
+      <w:hyperlink w:anchor="_Toc41665015" w:history="1">
         <w:r>
           <w:rPr>
             <w:rStyle w:val="Collegamentoipertestuale"/>
             <w:rFonts w:asciiTheme="minorHAnsi" w:hAnsiTheme="minorHAnsi" w:cstheme="minorHAnsi"/>
-            <w:bCs/>
             <w:noProof/>
           </w:rPr>
           <w:t>Definire i concetti da trasmettere attraverso il multimedia</w:t>
@@ -2637,7 +2428,6 @@
         <w:r>
           <w:rPr>
             <w:rFonts w:asciiTheme="minorHAnsi" w:hAnsiTheme="minorHAnsi" w:cstheme="minorHAnsi"/>
-            <w:bCs/>
             <w:noProof/>
             <w:webHidden/>
           </w:rPr>
@@ -2646,7 +2436,6 @@
         <w:r>
           <w:rPr>
             <w:rFonts w:asciiTheme="minorHAnsi" w:hAnsiTheme="minorHAnsi" w:cstheme="minorHAnsi"/>
-            <w:bCs/>
             <w:noProof/>
             <w:webHidden/>
           </w:rPr>
@@ -2655,24 +2444,21 @@
         <w:r>
           <w:rPr>
             <w:rFonts w:asciiTheme="minorHAnsi" w:hAnsiTheme="minorHAnsi" w:cstheme="minorHAnsi"/>
-            <w:bCs/>
-            <w:noProof/>
-            <w:webHidden/>
-          </w:rPr>
-          <w:instrText xml:space="preserve"> PAGEREF _Toc41585913 \h </w:instrText>
-        </w:r>
-        <w:r>
-          <w:rPr>
-            <w:rFonts w:asciiTheme="minorHAnsi" w:hAnsiTheme="minorHAnsi" w:cstheme="minorHAnsi"/>
-            <w:bCs/>
-            <w:noProof/>
-            <w:webHidden/>
-          </w:rPr>
-        </w:r>
-        <w:r>
-          <w:rPr>
-            <w:rFonts w:asciiTheme="minorHAnsi" w:hAnsiTheme="minorHAnsi" w:cstheme="minorHAnsi"/>
-            <w:bCs/>
+            <w:noProof/>
+            <w:webHidden/>
+          </w:rPr>
+          <w:instrText xml:space="preserve"> PAGEREF _Toc41665015 \h </w:instrText>
+        </w:r>
+        <w:r>
+          <w:rPr>
+            <w:rFonts w:asciiTheme="minorHAnsi" w:hAnsiTheme="minorHAnsi" w:cstheme="minorHAnsi"/>
+            <w:noProof/>
+            <w:webHidden/>
+          </w:rPr>
+        </w:r>
+        <w:r>
+          <w:rPr>
+            <w:rFonts w:asciiTheme="minorHAnsi" w:hAnsiTheme="minorHAnsi" w:cstheme="minorHAnsi"/>
             <w:noProof/>
             <w:webHidden/>
           </w:rPr>
@@ -2681,7 +2467,6 @@
         <w:r>
           <w:rPr>
             <w:rFonts w:asciiTheme="minorHAnsi" w:hAnsiTheme="minorHAnsi" w:cstheme="minorHAnsi"/>
-            <w:bCs/>
             <w:noProof/>
             <w:webHidden/>
           </w:rPr>
@@ -2690,7 +2475,6 @@
         <w:r>
           <w:rPr>
             <w:rFonts w:asciiTheme="minorHAnsi" w:hAnsiTheme="minorHAnsi" w:cstheme="minorHAnsi"/>
-            <w:bCs/>
             <w:noProof/>
             <w:webHidden/>
           </w:rPr>
@@ -2706,19 +2490,17 @@
         </w:tabs>
         <w:rPr>
           <w:rFonts w:asciiTheme="minorHAnsi" w:eastAsiaTheme="minorEastAsia" w:hAnsiTheme="minorHAnsi" w:cstheme="minorHAnsi"/>
-          <w:bCs/>
           <w:noProof/>
           <w:sz w:val="22"/>
           <w:szCs w:val="22"/>
           <w:lang w:eastAsia="it-IT"/>
         </w:rPr>
       </w:pPr>
-      <w:hyperlink w:anchor="_Toc41585914" w:history="1">
+      <w:hyperlink w:anchor="_Toc41665016" w:history="1">
         <w:r>
           <w:rPr>
             <w:rStyle w:val="Collegamentoipertestuale"/>
             <w:rFonts w:asciiTheme="minorHAnsi" w:hAnsiTheme="minorHAnsi" w:cstheme="minorHAnsi"/>
-            <w:bCs/>
             <w:noProof/>
           </w:rPr>
           <w:t>Presentazione dei concetti</w:t>
@@ -2726,7 +2508,6 @@
         <w:r>
           <w:rPr>
             <w:rFonts w:asciiTheme="minorHAnsi" w:hAnsiTheme="minorHAnsi" w:cstheme="minorHAnsi"/>
-            <w:bCs/>
             <w:noProof/>
             <w:webHidden/>
           </w:rPr>
@@ -2735,7 +2516,6 @@
         <w:r>
           <w:rPr>
             <w:rFonts w:asciiTheme="minorHAnsi" w:hAnsiTheme="minorHAnsi" w:cstheme="minorHAnsi"/>
-            <w:bCs/>
             <w:noProof/>
             <w:webHidden/>
           </w:rPr>
@@ -2744,24 +2524,21 @@
         <w:r>
           <w:rPr>
             <w:rFonts w:asciiTheme="minorHAnsi" w:hAnsiTheme="minorHAnsi" w:cstheme="minorHAnsi"/>
-            <w:bCs/>
-            <w:noProof/>
-            <w:webHidden/>
-          </w:rPr>
-          <w:instrText xml:space="preserve"> PAGEREF _Toc41585914 \h </w:instrText>
-        </w:r>
-        <w:r>
-          <w:rPr>
-            <w:rFonts w:asciiTheme="minorHAnsi" w:hAnsiTheme="minorHAnsi" w:cstheme="minorHAnsi"/>
-            <w:bCs/>
-            <w:noProof/>
-            <w:webHidden/>
-          </w:rPr>
-        </w:r>
-        <w:r>
-          <w:rPr>
-            <w:rFonts w:asciiTheme="minorHAnsi" w:hAnsiTheme="minorHAnsi" w:cstheme="minorHAnsi"/>
-            <w:bCs/>
+            <w:noProof/>
+            <w:webHidden/>
+          </w:rPr>
+          <w:instrText xml:space="preserve"> PAGEREF _Toc41665016 \h </w:instrText>
+        </w:r>
+        <w:r>
+          <w:rPr>
+            <w:rFonts w:asciiTheme="minorHAnsi" w:hAnsiTheme="minorHAnsi" w:cstheme="minorHAnsi"/>
+            <w:noProof/>
+            <w:webHidden/>
+          </w:rPr>
+        </w:r>
+        <w:r>
+          <w:rPr>
+            <w:rFonts w:asciiTheme="minorHAnsi" w:hAnsiTheme="minorHAnsi" w:cstheme="minorHAnsi"/>
             <w:noProof/>
             <w:webHidden/>
           </w:rPr>
@@ -2770,7 +2547,6 @@
         <w:r>
           <w:rPr>
             <w:rFonts w:asciiTheme="minorHAnsi" w:hAnsiTheme="minorHAnsi" w:cstheme="minorHAnsi"/>
-            <w:bCs/>
             <w:noProof/>
             <w:webHidden/>
           </w:rPr>
@@ -2779,7 +2555,6 @@
         <w:r>
           <w:rPr>
             <w:rFonts w:asciiTheme="minorHAnsi" w:hAnsiTheme="minorHAnsi" w:cstheme="minorHAnsi"/>
-            <w:bCs/>
             <w:noProof/>
             <w:webHidden/>
           </w:rPr>
@@ -2795,19 +2570,17 @@
         </w:tabs>
         <w:rPr>
           <w:rFonts w:asciiTheme="minorHAnsi" w:eastAsiaTheme="minorEastAsia" w:hAnsiTheme="minorHAnsi" w:cstheme="minorHAnsi"/>
-          <w:bCs/>
           <w:noProof/>
           <w:sz w:val="22"/>
           <w:szCs w:val="22"/>
           <w:lang w:eastAsia="it-IT"/>
         </w:rPr>
       </w:pPr>
-      <w:hyperlink w:anchor="_Toc41585915" w:history="1">
+      <w:hyperlink w:anchor="_Toc41665017" w:history="1">
         <w:r>
           <w:rPr>
             <w:rStyle w:val="Collegamentoipertestuale"/>
             <w:rFonts w:asciiTheme="minorHAnsi" w:hAnsiTheme="minorHAnsi" w:cstheme="minorHAnsi"/>
-            <w:bCs/>
             <w:noProof/>
           </w:rPr>
           <w:t>Definizione dei concetti</w:t>
@@ -2815,7 +2588,6 @@
         <w:r>
           <w:rPr>
             <w:rFonts w:asciiTheme="minorHAnsi" w:hAnsiTheme="minorHAnsi" w:cstheme="minorHAnsi"/>
-            <w:bCs/>
             <w:noProof/>
             <w:webHidden/>
           </w:rPr>
@@ -2824,7 +2596,6 @@
         <w:r>
           <w:rPr>
             <w:rFonts w:asciiTheme="minorHAnsi" w:hAnsiTheme="minorHAnsi" w:cstheme="minorHAnsi"/>
-            <w:bCs/>
             <w:noProof/>
             <w:webHidden/>
           </w:rPr>
@@ -2833,24 +2604,21 @@
         <w:r>
           <w:rPr>
             <w:rFonts w:asciiTheme="minorHAnsi" w:hAnsiTheme="minorHAnsi" w:cstheme="minorHAnsi"/>
-            <w:bCs/>
-            <w:noProof/>
-            <w:webHidden/>
-          </w:rPr>
-          <w:instrText xml:space="preserve"> PAGEREF _Toc41585915 \h </w:instrText>
-        </w:r>
-        <w:r>
-          <w:rPr>
-            <w:rFonts w:asciiTheme="minorHAnsi" w:hAnsiTheme="minorHAnsi" w:cstheme="minorHAnsi"/>
-            <w:bCs/>
-            <w:noProof/>
-            <w:webHidden/>
-          </w:rPr>
-        </w:r>
-        <w:r>
-          <w:rPr>
-            <w:rFonts w:asciiTheme="minorHAnsi" w:hAnsiTheme="minorHAnsi" w:cstheme="minorHAnsi"/>
-            <w:bCs/>
+            <w:noProof/>
+            <w:webHidden/>
+          </w:rPr>
+          <w:instrText xml:space="preserve"> PAGEREF _Toc41665017 \h </w:instrText>
+        </w:r>
+        <w:r>
+          <w:rPr>
+            <w:rFonts w:asciiTheme="minorHAnsi" w:hAnsiTheme="minorHAnsi" w:cstheme="minorHAnsi"/>
+            <w:noProof/>
+            <w:webHidden/>
+          </w:rPr>
+        </w:r>
+        <w:r>
+          <w:rPr>
+            <w:rFonts w:asciiTheme="minorHAnsi" w:hAnsiTheme="minorHAnsi" w:cstheme="minorHAnsi"/>
             <w:noProof/>
             <w:webHidden/>
           </w:rPr>
@@ -2859,7 +2627,6 @@
         <w:r>
           <w:rPr>
             <w:rFonts w:asciiTheme="minorHAnsi" w:hAnsiTheme="minorHAnsi" w:cstheme="minorHAnsi"/>
-            <w:bCs/>
             <w:noProof/>
             <w:webHidden/>
           </w:rPr>
@@ -2868,7 +2635,6 @@
         <w:r>
           <w:rPr>
             <w:rFonts w:asciiTheme="minorHAnsi" w:hAnsiTheme="minorHAnsi" w:cstheme="minorHAnsi"/>
-            <w:bCs/>
             <w:noProof/>
             <w:webHidden/>
           </w:rPr>
@@ -2884,19 +2650,17 @@
         </w:tabs>
         <w:rPr>
           <w:rFonts w:asciiTheme="minorHAnsi" w:eastAsiaTheme="minorEastAsia" w:hAnsiTheme="minorHAnsi" w:cstheme="minorHAnsi"/>
-          <w:bCs/>
           <w:noProof/>
           <w:sz w:val="22"/>
           <w:szCs w:val="22"/>
           <w:lang w:eastAsia="it-IT"/>
         </w:rPr>
       </w:pPr>
-      <w:hyperlink w:anchor="_Toc41585916" w:history="1">
+      <w:hyperlink w:anchor="_Toc41665018" w:history="1">
         <w:r>
           <w:rPr>
             <w:rStyle w:val="Collegamentoipertestuale"/>
             <w:rFonts w:asciiTheme="minorHAnsi" w:hAnsiTheme="minorHAnsi" w:cstheme="minorHAnsi"/>
-            <w:bCs/>
             <w:noProof/>
           </w:rPr>
           <w:t>Definire le competenze (task) da trasmettere attraverso il multimedia</w:t>
@@ -2904,7 +2668,6 @@
         <w:r>
           <w:rPr>
             <w:rFonts w:asciiTheme="minorHAnsi" w:hAnsiTheme="minorHAnsi" w:cstheme="minorHAnsi"/>
-            <w:bCs/>
             <w:noProof/>
             <w:webHidden/>
           </w:rPr>
@@ -2913,7 +2676,6 @@
         <w:r>
           <w:rPr>
             <w:rFonts w:asciiTheme="minorHAnsi" w:hAnsiTheme="minorHAnsi" w:cstheme="minorHAnsi"/>
-            <w:bCs/>
             <w:noProof/>
             <w:webHidden/>
           </w:rPr>
@@ -2922,24 +2684,21 @@
         <w:r>
           <w:rPr>
             <w:rFonts w:asciiTheme="minorHAnsi" w:hAnsiTheme="minorHAnsi" w:cstheme="minorHAnsi"/>
-            <w:bCs/>
-            <w:noProof/>
-            <w:webHidden/>
-          </w:rPr>
-          <w:instrText xml:space="preserve"> PAGEREF _Toc41585916 \h </w:instrText>
-        </w:r>
-        <w:r>
-          <w:rPr>
-            <w:rFonts w:asciiTheme="minorHAnsi" w:hAnsiTheme="minorHAnsi" w:cstheme="minorHAnsi"/>
-            <w:bCs/>
-            <w:noProof/>
-            <w:webHidden/>
-          </w:rPr>
-        </w:r>
-        <w:r>
-          <w:rPr>
-            <w:rFonts w:asciiTheme="minorHAnsi" w:hAnsiTheme="minorHAnsi" w:cstheme="minorHAnsi"/>
-            <w:bCs/>
+            <w:noProof/>
+            <w:webHidden/>
+          </w:rPr>
+          <w:instrText xml:space="preserve"> PAGEREF _Toc41665018 \h </w:instrText>
+        </w:r>
+        <w:r>
+          <w:rPr>
+            <w:rFonts w:asciiTheme="minorHAnsi" w:hAnsiTheme="minorHAnsi" w:cstheme="minorHAnsi"/>
+            <w:noProof/>
+            <w:webHidden/>
+          </w:rPr>
+        </w:r>
+        <w:r>
+          <w:rPr>
+            <w:rFonts w:asciiTheme="minorHAnsi" w:hAnsiTheme="minorHAnsi" w:cstheme="minorHAnsi"/>
             <w:noProof/>
             <w:webHidden/>
           </w:rPr>
@@ -2948,7 +2707,6 @@
         <w:r>
           <w:rPr>
             <w:rFonts w:asciiTheme="minorHAnsi" w:hAnsiTheme="minorHAnsi" w:cstheme="minorHAnsi"/>
-            <w:bCs/>
             <w:noProof/>
             <w:webHidden/>
           </w:rPr>
@@ -2957,7 +2715,6 @@
         <w:r>
           <w:rPr>
             <w:rFonts w:asciiTheme="minorHAnsi" w:hAnsiTheme="minorHAnsi" w:cstheme="minorHAnsi"/>
-            <w:bCs/>
             <w:noProof/>
             <w:webHidden/>
           </w:rPr>
@@ -2973,19 +2730,17 @@
         </w:tabs>
         <w:rPr>
           <w:rFonts w:asciiTheme="minorHAnsi" w:eastAsiaTheme="minorEastAsia" w:hAnsiTheme="minorHAnsi" w:cstheme="minorHAnsi"/>
-          <w:bCs/>
           <w:noProof/>
           <w:sz w:val="22"/>
           <w:szCs w:val="22"/>
           <w:lang w:eastAsia="it-IT"/>
         </w:rPr>
       </w:pPr>
-      <w:hyperlink w:anchor="_Toc41585917" w:history="1">
+      <w:hyperlink w:anchor="_Toc41665019" w:history="1">
         <w:r>
           <w:rPr>
             <w:rStyle w:val="Collegamentoipertestuale"/>
             <w:rFonts w:asciiTheme="minorHAnsi" w:hAnsiTheme="minorHAnsi" w:cstheme="minorHAnsi"/>
-            <w:bCs/>
             <w:noProof/>
           </w:rPr>
           <w:t>Preparare una descrizione preliminare del programma</w:t>
@@ -2993,7 +2748,6 @@
         <w:r>
           <w:rPr>
             <w:rFonts w:asciiTheme="minorHAnsi" w:hAnsiTheme="minorHAnsi" w:cstheme="minorHAnsi"/>
-            <w:bCs/>
             <w:noProof/>
             <w:webHidden/>
           </w:rPr>
@@ -3002,7 +2756,6 @@
         <w:r>
           <w:rPr>
             <w:rFonts w:asciiTheme="minorHAnsi" w:hAnsiTheme="minorHAnsi" w:cstheme="minorHAnsi"/>
-            <w:bCs/>
             <w:noProof/>
             <w:webHidden/>
           </w:rPr>
@@ -3011,24 +2764,21 @@
         <w:r>
           <w:rPr>
             <w:rFonts w:asciiTheme="minorHAnsi" w:hAnsiTheme="minorHAnsi" w:cstheme="minorHAnsi"/>
-            <w:bCs/>
-            <w:noProof/>
-            <w:webHidden/>
-          </w:rPr>
-          <w:instrText xml:space="preserve"> PAGEREF _Toc41585917 \h </w:instrText>
-        </w:r>
-        <w:r>
-          <w:rPr>
-            <w:rFonts w:asciiTheme="minorHAnsi" w:hAnsiTheme="minorHAnsi" w:cstheme="minorHAnsi"/>
-            <w:bCs/>
-            <w:noProof/>
-            <w:webHidden/>
-          </w:rPr>
-        </w:r>
-        <w:r>
-          <w:rPr>
-            <w:rFonts w:asciiTheme="minorHAnsi" w:hAnsiTheme="minorHAnsi" w:cstheme="minorHAnsi"/>
-            <w:bCs/>
+            <w:noProof/>
+            <w:webHidden/>
+          </w:rPr>
+          <w:instrText xml:space="preserve"> PAGEREF _Toc41665019 \h </w:instrText>
+        </w:r>
+        <w:r>
+          <w:rPr>
+            <w:rFonts w:asciiTheme="minorHAnsi" w:hAnsiTheme="minorHAnsi" w:cstheme="minorHAnsi"/>
+            <w:noProof/>
+            <w:webHidden/>
+          </w:rPr>
+        </w:r>
+        <w:r>
+          <w:rPr>
+            <w:rFonts w:asciiTheme="minorHAnsi" w:hAnsiTheme="minorHAnsi" w:cstheme="minorHAnsi"/>
             <w:noProof/>
             <w:webHidden/>
           </w:rPr>
@@ -3037,7 +2787,6 @@
         <w:r>
           <w:rPr>
             <w:rFonts w:asciiTheme="minorHAnsi" w:hAnsiTheme="minorHAnsi" w:cstheme="minorHAnsi"/>
-            <w:bCs/>
             <w:noProof/>
             <w:webHidden/>
           </w:rPr>
@@ -3046,7 +2795,6 @@
         <w:r>
           <w:rPr>
             <w:rFonts w:asciiTheme="minorHAnsi" w:hAnsiTheme="minorHAnsi" w:cstheme="minorHAnsi"/>
-            <w:bCs/>
             <w:noProof/>
             <w:webHidden/>
           </w:rPr>
@@ -3062,19 +2810,17 @@
         </w:tabs>
         <w:rPr>
           <w:rFonts w:asciiTheme="minorHAnsi" w:eastAsiaTheme="minorEastAsia" w:hAnsiTheme="minorHAnsi" w:cstheme="minorHAnsi"/>
-          <w:bCs/>
           <w:noProof/>
           <w:sz w:val="22"/>
           <w:szCs w:val="22"/>
           <w:lang w:eastAsia="it-IT"/>
         </w:rPr>
       </w:pPr>
-      <w:hyperlink w:anchor="_Toc41585918" w:history="1">
+      <w:hyperlink w:anchor="_Toc41665020" w:history="1">
         <w:r>
           <w:rPr>
             <w:rStyle w:val="Collegamentoipertestuale"/>
             <w:rFonts w:asciiTheme="minorHAnsi" w:hAnsiTheme="minorHAnsi" w:cstheme="minorHAnsi"/>
-            <w:bCs/>
             <w:noProof/>
           </w:rPr>
           <w:t>Dettagliare il progetto del multimedia</w:t>
@@ -3082,7 +2828,6 @@
         <w:r>
           <w:rPr>
             <w:rFonts w:asciiTheme="minorHAnsi" w:hAnsiTheme="minorHAnsi" w:cstheme="minorHAnsi"/>
-            <w:bCs/>
             <w:noProof/>
             <w:webHidden/>
           </w:rPr>
@@ -3091,7 +2836,6 @@
         <w:r>
           <w:rPr>
             <w:rFonts w:asciiTheme="minorHAnsi" w:hAnsiTheme="minorHAnsi" w:cstheme="minorHAnsi"/>
-            <w:bCs/>
             <w:noProof/>
             <w:webHidden/>
           </w:rPr>
@@ -3100,24 +2844,21 @@
         <w:r>
           <w:rPr>
             <w:rFonts w:asciiTheme="minorHAnsi" w:hAnsiTheme="minorHAnsi" w:cstheme="minorHAnsi"/>
-            <w:bCs/>
-            <w:noProof/>
-            <w:webHidden/>
-          </w:rPr>
-          <w:instrText xml:space="preserve"> PAGEREF _Toc41585918 \h </w:instrText>
-        </w:r>
-        <w:r>
-          <w:rPr>
-            <w:rFonts w:asciiTheme="minorHAnsi" w:hAnsiTheme="minorHAnsi" w:cstheme="minorHAnsi"/>
-            <w:bCs/>
-            <w:noProof/>
-            <w:webHidden/>
-          </w:rPr>
-        </w:r>
-        <w:r>
-          <w:rPr>
-            <w:rFonts w:asciiTheme="minorHAnsi" w:hAnsiTheme="minorHAnsi" w:cstheme="minorHAnsi"/>
-            <w:bCs/>
+            <w:noProof/>
+            <w:webHidden/>
+          </w:rPr>
+          <w:instrText xml:space="preserve"> PAGEREF _Toc41665020 \h </w:instrText>
+        </w:r>
+        <w:r>
+          <w:rPr>
+            <w:rFonts w:asciiTheme="minorHAnsi" w:hAnsiTheme="minorHAnsi" w:cstheme="minorHAnsi"/>
+            <w:noProof/>
+            <w:webHidden/>
+          </w:rPr>
+        </w:r>
+        <w:r>
+          <w:rPr>
+            <w:rFonts w:asciiTheme="minorHAnsi" w:hAnsiTheme="minorHAnsi" w:cstheme="minorHAnsi"/>
             <w:noProof/>
             <w:webHidden/>
           </w:rPr>
@@ -3126,7 +2867,6 @@
         <w:r>
           <w:rPr>
             <w:rFonts w:asciiTheme="minorHAnsi" w:hAnsiTheme="minorHAnsi" w:cstheme="minorHAnsi"/>
-            <w:bCs/>
             <w:noProof/>
             <w:webHidden/>
           </w:rPr>
@@ -3135,7 +2875,6 @@
         <w:r>
           <w:rPr>
             <w:rFonts w:asciiTheme="minorHAnsi" w:hAnsiTheme="minorHAnsi" w:cstheme="minorHAnsi"/>
-            <w:bCs/>
             <w:noProof/>
             <w:webHidden/>
           </w:rPr>
@@ -3151,19 +2890,17 @@
         </w:tabs>
         <w:rPr>
           <w:rFonts w:asciiTheme="minorHAnsi" w:eastAsiaTheme="minorEastAsia" w:hAnsiTheme="minorHAnsi" w:cstheme="minorHAnsi"/>
-          <w:bCs/>
           <w:noProof/>
           <w:sz w:val="22"/>
           <w:szCs w:val="22"/>
           <w:lang w:eastAsia="it-IT"/>
         </w:rPr>
       </w:pPr>
-      <w:hyperlink w:anchor="_Toc41585919" w:history="1">
+      <w:hyperlink w:anchor="_Toc41665021" w:history="1">
         <w:r>
           <w:rPr>
             <w:rStyle w:val="Collegamentoipertestuale"/>
             <w:rFonts w:asciiTheme="minorHAnsi" w:hAnsiTheme="minorHAnsi" w:cstheme="minorHAnsi"/>
-            <w:bCs/>
             <w:noProof/>
           </w:rPr>
           <w:t>Prototipi</w:t>
@@ -3171,7 +2908,6 @@
         <w:r>
           <w:rPr>
             <w:rFonts w:asciiTheme="minorHAnsi" w:hAnsiTheme="minorHAnsi" w:cstheme="minorHAnsi"/>
-            <w:bCs/>
             <w:noProof/>
             <w:webHidden/>
           </w:rPr>
@@ -3180,7 +2916,6 @@
         <w:r>
           <w:rPr>
             <w:rFonts w:asciiTheme="minorHAnsi" w:hAnsiTheme="minorHAnsi" w:cstheme="minorHAnsi"/>
-            <w:bCs/>
             <w:noProof/>
             <w:webHidden/>
           </w:rPr>
@@ -3189,24 +2924,21 @@
         <w:r>
           <w:rPr>
             <w:rFonts w:asciiTheme="minorHAnsi" w:hAnsiTheme="minorHAnsi" w:cstheme="minorHAnsi"/>
-            <w:bCs/>
-            <w:noProof/>
-            <w:webHidden/>
-          </w:rPr>
-          <w:instrText xml:space="preserve"> PAGEREF _Toc41585919 \h </w:instrText>
-        </w:r>
-        <w:r>
-          <w:rPr>
-            <w:rFonts w:asciiTheme="minorHAnsi" w:hAnsiTheme="minorHAnsi" w:cstheme="minorHAnsi"/>
-            <w:bCs/>
-            <w:noProof/>
-            <w:webHidden/>
-          </w:rPr>
-        </w:r>
-        <w:r>
-          <w:rPr>
-            <w:rFonts w:asciiTheme="minorHAnsi" w:hAnsiTheme="minorHAnsi" w:cstheme="minorHAnsi"/>
-            <w:bCs/>
+            <w:noProof/>
+            <w:webHidden/>
+          </w:rPr>
+          <w:instrText xml:space="preserve"> PAGEREF _Toc41665021 \h </w:instrText>
+        </w:r>
+        <w:r>
+          <w:rPr>
+            <w:rFonts w:asciiTheme="minorHAnsi" w:hAnsiTheme="minorHAnsi" w:cstheme="minorHAnsi"/>
+            <w:noProof/>
+            <w:webHidden/>
+          </w:rPr>
+        </w:r>
+        <w:r>
+          <w:rPr>
+            <w:rFonts w:asciiTheme="minorHAnsi" w:hAnsiTheme="minorHAnsi" w:cstheme="minorHAnsi"/>
             <w:noProof/>
             <w:webHidden/>
           </w:rPr>
@@ -3215,7 +2947,6 @@
         <w:r>
           <w:rPr>
             <w:rFonts w:asciiTheme="minorHAnsi" w:hAnsiTheme="minorHAnsi" w:cstheme="minorHAnsi"/>
-            <w:bCs/>
             <w:noProof/>
             <w:webHidden/>
           </w:rPr>
@@ -3224,7 +2955,6 @@
         <w:r>
           <w:rPr>
             <w:rFonts w:asciiTheme="minorHAnsi" w:hAnsiTheme="minorHAnsi" w:cstheme="minorHAnsi"/>
-            <w:bCs/>
             <w:noProof/>
             <w:webHidden/>
           </w:rPr>
@@ -3240,19 +2970,17 @@
         </w:tabs>
         <w:rPr>
           <w:rFonts w:asciiTheme="minorHAnsi" w:eastAsiaTheme="minorEastAsia" w:hAnsiTheme="minorHAnsi" w:cstheme="minorHAnsi"/>
-          <w:bCs/>
           <w:noProof/>
           <w:sz w:val="22"/>
           <w:szCs w:val="22"/>
           <w:lang w:eastAsia="it-IT"/>
         </w:rPr>
       </w:pPr>
-      <w:hyperlink w:anchor="_Toc41585920" w:history="1">
+      <w:hyperlink w:anchor="_Toc41665022" w:history="1">
         <w:r>
           <w:rPr>
             <w:rStyle w:val="Collegamentoipertestuale"/>
             <w:rFonts w:asciiTheme="minorHAnsi" w:hAnsiTheme="minorHAnsi" w:cstheme="minorHAnsi"/>
-            <w:bCs/>
             <w:noProof/>
           </w:rPr>
           <w:t>Flowchart</w:t>
@@ -3260,7 +2988,6 @@
         <w:r>
           <w:rPr>
             <w:rFonts w:asciiTheme="minorHAnsi" w:hAnsiTheme="minorHAnsi" w:cstheme="minorHAnsi"/>
-            <w:bCs/>
             <w:noProof/>
             <w:webHidden/>
           </w:rPr>
@@ -3269,7 +2996,6 @@
         <w:r>
           <w:rPr>
             <w:rFonts w:asciiTheme="minorHAnsi" w:hAnsiTheme="minorHAnsi" w:cstheme="minorHAnsi"/>
-            <w:bCs/>
             <w:noProof/>
             <w:webHidden/>
           </w:rPr>
@@ -3278,24 +3004,21 @@
         <w:r>
           <w:rPr>
             <w:rFonts w:asciiTheme="minorHAnsi" w:hAnsiTheme="minorHAnsi" w:cstheme="minorHAnsi"/>
-            <w:bCs/>
-            <w:noProof/>
-            <w:webHidden/>
-          </w:rPr>
-          <w:instrText xml:space="preserve"> PAGEREF _Toc41585920 \h </w:instrText>
-        </w:r>
-        <w:r>
-          <w:rPr>
-            <w:rFonts w:asciiTheme="minorHAnsi" w:hAnsiTheme="minorHAnsi" w:cstheme="minorHAnsi"/>
-            <w:bCs/>
-            <w:noProof/>
-            <w:webHidden/>
-          </w:rPr>
-        </w:r>
-        <w:r>
-          <w:rPr>
-            <w:rFonts w:asciiTheme="minorHAnsi" w:hAnsiTheme="minorHAnsi" w:cstheme="minorHAnsi"/>
-            <w:bCs/>
+            <w:noProof/>
+            <w:webHidden/>
+          </w:rPr>
+          <w:instrText xml:space="preserve"> PAGEREF _Toc41665022 \h </w:instrText>
+        </w:r>
+        <w:r>
+          <w:rPr>
+            <w:rFonts w:asciiTheme="minorHAnsi" w:hAnsiTheme="minorHAnsi" w:cstheme="minorHAnsi"/>
+            <w:noProof/>
+            <w:webHidden/>
+          </w:rPr>
+        </w:r>
+        <w:r>
+          <w:rPr>
+            <w:rFonts w:asciiTheme="minorHAnsi" w:hAnsiTheme="minorHAnsi" w:cstheme="minorHAnsi"/>
             <w:noProof/>
             <w:webHidden/>
           </w:rPr>
@@ -3304,7 +3027,6 @@
         <w:r>
           <w:rPr>
             <w:rFonts w:asciiTheme="minorHAnsi" w:hAnsiTheme="minorHAnsi" w:cstheme="minorHAnsi"/>
-            <w:bCs/>
             <w:noProof/>
             <w:webHidden/>
           </w:rPr>
@@ -3313,7 +3035,6 @@
         <w:r>
           <w:rPr>
             <w:rFonts w:asciiTheme="minorHAnsi" w:hAnsiTheme="minorHAnsi" w:cstheme="minorHAnsi"/>
-            <w:bCs/>
             <w:noProof/>
             <w:webHidden/>
           </w:rPr>
@@ -3329,27 +3050,26 @@
         </w:tabs>
         <w:rPr>
           <w:rFonts w:asciiTheme="minorHAnsi" w:eastAsiaTheme="minorEastAsia" w:hAnsiTheme="minorHAnsi" w:cstheme="minorHAnsi"/>
-          <w:bCs/>
           <w:noProof/>
           <w:sz w:val="22"/>
           <w:szCs w:val="22"/>
           <w:lang w:eastAsia="it-IT"/>
         </w:rPr>
       </w:pPr>
-      <w:hyperlink w:anchor="_Toc41585921" w:history="1">
+      <w:hyperlink w:anchor="_Toc41665023" w:history="1">
         <w:r>
           <w:rPr>
             <w:rStyle w:val="Collegamentoipertestuale"/>
             <w:rFonts w:asciiTheme="minorHAnsi" w:hAnsiTheme="minorHAnsi" w:cstheme="minorHAnsi"/>
-            <w:bCs/>
             <w:noProof/>
           </w:rPr>
           <w:t>Storyboard</w:t>
         </w:r>
-        <w:r>
-          <w:rPr>
-            <w:rFonts w:asciiTheme="minorHAnsi" w:hAnsiTheme="minorHAnsi" w:cstheme="minorHAnsi"/>
-            <w:bCs/>
+        <w:bookmarkStart w:id="2" w:name="_GoBack"/>
+        <w:bookmarkEnd w:id="2"/>
+        <w:r>
+          <w:rPr>
+            <w:rFonts w:asciiTheme="minorHAnsi" w:hAnsiTheme="minorHAnsi" w:cstheme="minorHAnsi"/>
             <w:noProof/>
             <w:webHidden/>
           </w:rPr>
@@ -3358,7 +3078,6 @@
         <w:r>
           <w:rPr>
             <w:rFonts w:asciiTheme="minorHAnsi" w:hAnsiTheme="minorHAnsi" w:cstheme="minorHAnsi"/>
-            <w:bCs/>
             <w:noProof/>
             <w:webHidden/>
           </w:rPr>
@@ -3367,24 +3086,21 @@
         <w:r>
           <w:rPr>
             <w:rFonts w:asciiTheme="minorHAnsi" w:hAnsiTheme="minorHAnsi" w:cstheme="minorHAnsi"/>
-            <w:bCs/>
-            <w:noProof/>
-            <w:webHidden/>
-          </w:rPr>
-          <w:instrText xml:space="preserve"> PAGEREF _Toc41585921 \h </w:instrText>
-        </w:r>
-        <w:r>
-          <w:rPr>
-            <w:rFonts w:asciiTheme="minorHAnsi" w:hAnsiTheme="minorHAnsi" w:cstheme="minorHAnsi"/>
-            <w:bCs/>
-            <w:noProof/>
-            <w:webHidden/>
-          </w:rPr>
-        </w:r>
-        <w:r>
-          <w:rPr>
-            <w:rFonts w:asciiTheme="minorHAnsi" w:hAnsiTheme="minorHAnsi" w:cstheme="minorHAnsi"/>
-            <w:bCs/>
+            <w:noProof/>
+            <w:webHidden/>
+          </w:rPr>
+          <w:instrText xml:space="preserve"> PAGEREF _Toc41665023 \h </w:instrText>
+        </w:r>
+        <w:r>
+          <w:rPr>
+            <w:rFonts w:asciiTheme="minorHAnsi" w:hAnsiTheme="minorHAnsi" w:cstheme="minorHAnsi"/>
+            <w:noProof/>
+            <w:webHidden/>
+          </w:rPr>
+        </w:r>
+        <w:r>
+          <w:rPr>
+            <w:rFonts w:asciiTheme="minorHAnsi" w:hAnsiTheme="minorHAnsi" w:cstheme="minorHAnsi"/>
             <w:noProof/>
             <w:webHidden/>
           </w:rPr>
@@ -3393,7 +3109,6 @@
         <w:r>
           <w:rPr>
             <w:rFonts w:asciiTheme="minorHAnsi" w:hAnsiTheme="minorHAnsi" w:cstheme="minorHAnsi"/>
-            <w:bCs/>
             <w:noProof/>
             <w:webHidden/>
           </w:rPr>
@@ -3402,7 +3117,6 @@
         <w:r>
           <w:rPr>
             <w:rFonts w:asciiTheme="minorHAnsi" w:hAnsiTheme="minorHAnsi" w:cstheme="minorHAnsi"/>
-            <w:bCs/>
             <w:noProof/>
             <w:webHidden/>
           </w:rPr>
@@ -3418,19 +3132,17 @@
         </w:tabs>
         <w:rPr>
           <w:rFonts w:asciiTheme="minorHAnsi" w:eastAsiaTheme="minorEastAsia" w:hAnsiTheme="minorHAnsi" w:cstheme="minorHAnsi"/>
-          <w:bCs/>
           <w:noProof/>
           <w:sz w:val="22"/>
           <w:szCs w:val="22"/>
           <w:lang w:eastAsia="it-IT"/>
         </w:rPr>
       </w:pPr>
-      <w:hyperlink w:anchor="_Toc41585922" w:history="1">
+      <w:hyperlink w:anchor="_Toc41665024" w:history="1">
         <w:r>
           <w:rPr>
             <w:rStyle w:val="Collegamentoipertestuale"/>
             <w:rFonts w:asciiTheme="minorHAnsi" w:hAnsiTheme="minorHAnsi" w:cstheme="minorHAnsi"/>
-            <w:bCs/>
             <w:noProof/>
           </w:rPr>
           <w:t>Definizione degli elementi grafici: i pulsanti</w:t>
@@ -3438,7 +3150,6 @@
         <w:r>
           <w:rPr>
             <w:rFonts w:asciiTheme="minorHAnsi" w:hAnsiTheme="minorHAnsi" w:cstheme="minorHAnsi"/>
-            <w:bCs/>
             <w:noProof/>
             <w:webHidden/>
           </w:rPr>
@@ -3447,7 +3158,6 @@
         <w:r>
           <w:rPr>
             <w:rFonts w:asciiTheme="minorHAnsi" w:hAnsiTheme="minorHAnsi" w:cstheme="minorHAnsi"/>
-            <w:bCs/>
             <w:noProof/>
             <w:webHidden/>
           </w:rPr>
@@ -3456,24 +3166,21 @@
         <w:r>
           <w:rPr>
             <w:rFonts w:asciiTheme="minorHAnsi" w:hAnsiTheme="minorHAnsi" w:cstheme="minorHAnsi"/>
-            <w:bCs/>
-            <w:noProof/>
-            <w:webHidden/>
-          </w:rPr>
-          <w:instrText xml:space="preserve"> PAGEREF _Toc41585922 \h </w:instrText>
-        </w:r>
-        <w:r>
-          <w:rPr>
-            <w:rFonts w:asciiTheme="minorHAnsi" w:hAnsiTheme="minorHAnsi" w:cstheme="minorHAnsi"/>
-            <w:bCs/>
-            <w:noProof/>
-            <w:webHidden/>
-          </w:rPr>
-        </w:r>
-        <w:r>
-          <w:rPr>
-            <w:rFonts w:asciiTheme="minorHAnsi" w:hAnsiTheme="minorHAnsi" w:cstheme="minorHAnsi"/>
-            <w:bCs/>
+            <w:noProof/>
+            <w:webHidden/>
+          </w:rPr>
+          <w:instrText xml:space="preserve"> PAGEREF _Toc41665024 \h </w:instrText>
+        </w:r>
+        <w:r>
+          <w:rPr>
+            <w:rFonts w:asciiTheme="minorHAnsi" w:hAnsiTheme="minorHAnsi" w:cstheme="minorHAnsi"/>
+            <w:noProof/>
+            <w:webHidden/>
+          </w:rPr>
+        </w:r>
+        <w:r>
+          <w:rPr>
+            <w:rFonts w:asciiTheme="minorHAnsi" w:hAnsiTheme="minorHAnsi" w:cstheme="minorHAnsi"/>
             <w:noProof/>
             <w:webHidden/>
           </w:rPr>
@@ -3482,16 +3189,14 @@
         <w:r>
           <w:rPr>
             <w:rFonts w:asciiTheme="minorHAnsi" w:hAnsiTheme="minorHAnsi" w:cstheme="minorHAnsi"/>
-            <w:bCs/>
-            <w:noProof/>
-            <w:webHidden/>
-          </w:rPr>
-          <w:t>27</w:t>
-        </w:r>
-        <w:r>
-          <w:rPr>
-            <w:rFonts w:asciiTheme="minorHAnsi" w:hAnsiTheme="minorHAnsi" w:cstheme="minorHAnsi"/>
-            <w:bCs/>
+            <w:noProof/>
+            <w:webHidden/>
+          </w:rPr>
+          <w:t>28</w:t>
+        </w:r>
+        <w:r>
+          <w:rPr>
+            <w:rFonts w:asciiTheme="minorHAnsi" w:hAnsiTheme="minorHAnsi" w:cstheme="minorHAnsi"/>
             <w:noProof/>
             <w:webHidden/>
           </w:rPr>
@@ -3507,19 +3212,17 @@
         </w:tabs>
         <w:rPr>
           <w:rFonts w:asciiTheme="minorHAnsi" w:eastAsiaTheme="minorEastAsia" w:hAnsiTheme="minorHAnsi" w:cstheme="minorHAnsi"/>
-          <w:bCs/>
           <w:noProof/>
           <w:sz w:val="22"/>
           <w:szCs w:val="22"/>
           <w:lang w:eastAsia="it-IT"/>
         </w:rPr>
       </w:pPr>
-      <w:hyperlink w:anchor="_Toc41585923" w:history="1">
+      <w:hyperlink w:anchor="_Toc41665025" w:history="1">
         <w:r>
           <w:rPr>
             <w:rStyle w:val="Collegamentoipertestuale"/>
             <w:rFonts w:asciiTheme="minorHAnsi" w:hAnsiTheme="minorHAnsi" w:cstheme="minorHAnsi"/>
-            <w:bCs/>
             <w:noProof/>
           </w:rPr>
           <w:t>Definizione degli elementi grafici: gli elementi di interazione</w:t>
@@ -3527,7 +3230,6 @@
         <w:r>
           <w:rPr>
             <w:rFonts w:asciiTheme="minorHAnsi" w:hAnsiTheme="minorHAnsi" w:cstheme="minorHAnsi"/>
-            <w:bCs/>
             <w:noProof/>
             <w:webHidden/>
           </w:rPr>
@@ -3536,7 +3238,6 @@
         <w:r>
           <w:rPr>
             <w:rFonts w:asciiTheme="minorHAnsi" w:hAnsiTheme="minorHAnsi" w:cstheme="minorHAnsi"/>
-            <w:bCs/>
             <w:noProof/>
             <w:webHidden/>
           </w:rPr>
@@ -3545,24 +3246,21 @@
         <w:r>
           <w:rPr>
             <w:rFonts w:asciiTheme="minorHAnsi" w:hAnsiTheme="minorHAnsi" w:cstheme="minorHAnsi"/>
-            <w:bCs/>
-            <w:noProof/>
-            <w:webHidden/>
-          </w:rPr>
-          <w:instrText xml:space="preserve"> PAGEREF _Toc41585923 \h </w:instrText>
-        </w:r>
-        <w:r>
-          <w:rPr>
-            <w:rFonts w:asciiTheme="minorHAnsi" w:hAnsiTheme="minorHAnsi" w:cstheme="minorHAnsi"/>
-            <w:bCs/>
-            <w:noProof/>
-            <w:webHidden/>
-          </w:rPr>
-        </w:r>
-        <w:r>
-          <w:rPr>
-            <w:rFonts w:asciiTheme="minorHAnsi" w:hAnsiTheme="minorHAnsi" w:cstheme="minorHAnsi"/>
-            <w:bCs/>
+            <w:noProof/>
+            <w:webHidden/>
+          </w:rPr>
+          <w:instrText xml:space="preserve"> PAGEREF _Toc41665025 \h </w:instrText>
+        </w:r>
+        <w:r>
+          <w:rPr>
+            <w:rFonts w:asciiTheme="minorHAnsi" w:hAnsiTheme="minorHAnsi" w:cstheme="minorHAnsi"/>
+            <w:noProof/>
+            <w:webHidden/>
+          </w:rPr>
+        </w:r>
+        <w:r>
+          <w:rPr>
+            <w:rFonts w:asciiTheme="minorHAnsi" w:hAnsiTheme="minorHAnsi" w:cstheme="minorHAnsi"/>
             <w:noProof/>
             <w:webHidden/>
           </w:rPr>
@@ -3571,7 +3269,6 @@
         <w:r>
           <w:rPr>
             <w:rFonts w:asciiTheme="minorHAnsi" w:hAnsiTheme="minorHAnsi" w:cstheme="minorHAnsi"/>
-            <w:bCs/>
             <w:noProof/>
             <w:webHidden/>
           </w:rPr>
@@ -3580,7 +3277,6 @@
         <w:r>
           <w:rPr>
             <w:rFonts w:asciiTheme="minorHAnsi" w:hAnsiTheme="minorHAnsi" w:cstheme="minorHAnsi"/>
-            <w:bCs/>
             <w:noProof/>
             <w:webHidden/>
           </w:rPr>
@@ -3596,19 +3292,17 @@
         </w:tabs>
         <w:rPr>
           <w:rFonts w:asciiTheme="minorHAnsi" w:eastAsiaTheme="minorEastAsia" w:hAnsiTheme="minorHAnsi" w:cstheme="minorHAnsi"/>
-          <w:bCs/>
           <w:noProof/>
           <w:sz w:val="22"/>
           <w:szCs w:val="22"/>
           <w:lang w:eastAsia="it-IT"/>
         </w:rPr>
       </w:pPr>
-      <w:hyperlink w:anchor="_Toc41585924" w:history="1">
+      <w:hyperlink w:anchor="_Toc41665026" w:history="1">
         <w:r>
           <w:rPr>
             <w:rStyle w:val="Collegamentoipertestuale"/>
             <w:rFonts w:asciiTheme="minorHAnsi" w:hAnsiTheme="minorHAnsi" w:cstheme="minorHAnsi"/>
-            <w:bCs/>
             <w:noProof/>
           </w:rPr>
           <w:t>Test</w:t>
@@ -3616,7 +3310,6 @@
         <w:r>
           <w:rPr>
             <w:rFonts w:asciiTheme="minorHAnsi" w:hAnsiTheme="minorHAnsi" w:cstheme="minorHAnsi"/>
-            <w:bCs/>
             <w:noProof/>
             <w:webHidden/>
           </w:rPr>
@@ -3625,7 +3318,6 @@
         <w:r>
           <w:rPr>
             <w:rFonts w:asciiTheme="minorHAnsi" w:hAnsiTheme="minorHAnsi" w:cstheme="minorHAnsi"/>
-            <w:bCs/>
             <w:noProof/>
             <w:webHidden/>
           </w:rPr>
@@ -3634,24 +3326,21 @@
         <w:r>
           <w:rPr>
             <w:rFonts w:asciiTheme="minorHAnsi" w:hAnsiTheme="minorHAnsi" w:cstheme="minorHAnsi"/>
-            <w:bCs/>
-            <w:noProof/>
-            <w:webHidden/>
-          </w:rPr>
-          <w:instrText xml:space="preserve"> PAGEREF _Toc41585924 \h </w:instrText>
-        </w:r>
-        <w:r>
-          <w:rPr>
-            <w:rFonts w:asciiTheme="minorHAnsi" w:hAnsiTheme="minorHAnsi" w:cstheme="minorHAnsi"/>
-            <w:bCs/>
-            <w:noProof/>
-            <w:webHidden/>
-          </w:rPr>
-        </w:r>
-        <w:r>
-          <w:rPr>
-            <w:rFonts w:asciiTheme="minorHAnsi" w:hAnsiTheme="minorHAnsi" w:cstheme="minorHAnsi"/>
-            <w:bCs/>
+            <w:noProof/>
+            <w:webHidden/>
+          </w:rPr>
+          <w:instrText xml:space="preserve"> PAGEREF _Toc41665026 \h </w:instrText>
+        </w:r>
+        <w:r>
+          <w:rPr>
+            <w:rFonts w:asciiTheme="minorHAnsi" w:hAnsiTheme="minorHAnsi" w:cstheme="minorHAnsi"/>
+            <w:noProof/>
+            <w:webHidden/>
+          </w:rPr>
+        </w:r>
+        <w:r>
+          <w:rPr>
+            <w:rFonts w:asciiTheme="minorHAnsi" w:hAnsiTheme="minorHAnsi" w:cstheme="minorHAnsi"/>
             <w:noProof/>
             <w:webHidden/>
           </w:rPr>
@@ -3660,7 +3349,6 @@
         <w:r>
           <w:rPr>
             <w:rFonts w:asciiTheme="minorHAnsi" w:hAnsiTheme="minorHAnsi" w:cstheme="minorHAnsi"/>
-            <w:bCs/>
             <w:noProof/>
             <w:webHidden/>
           </w:rPr>
@@ -3669,7 +3357,6 @@
         <w:r>
           <w:rPr>
             <w:rFonts w:asciiTheme="minorHAnsi" w:hAnsiTheme="minorHAnsi" w:cstheme="minorHAnsi"/>
-            <w:bCs/>
             <w:noProof/>
             <w:webHidden/>
           </w:rPr>
@@ -3685,19 +3372,17 @@
         </w:tabs>
         <w:rPr>
           <w:rFonts w:asciiTheme="minorHAnsi" w:eastAsiaTheme="minorEastAsia" w:hAnsiTheme="minorHAnsi" w:cstheme="minorHAnsi"/>
-          <w:bCs/>
           <w:noProof/>
           <w:sz w:val="22"/>
           <w:szCs w:val="22"/>
           <w:lang w:eastAsia="it-IT"/>
         </w:rPr>
       </w:pPr>
-      <w:hyperlink w:anchor="_Toc41585925" w:history="1">
+      <w:hyperlink w:anchor="_Toc41665027" w:history="1">
         <w:r>
           <w:rPr>
             <w:rStyle w:val="Collegamentoipertestuale"/>
             <w:rFonts w:asciiTheme="minorHAnsi" w:hAnsiTheme="minorHAnsi" w:cstheme="minorHAnsi"/>
-            <w:bCs/>
             <w:noProof/>
           </w:rPr>
           <w:t>Alpha test</w:t>
@@ -3705,7 +3390,6 @@
         <w:r>
           <w:rPr>
             <w:rFonts w:asciiTheme="minorHAnsi" w:hAnsiTheme="minorHAnsi" w:cstheme="minorHAnsi"/>
-            <w:bCs/>
             <w:noProof/>
             <w:webHidden/>
           </w:rPr>
@@ -3714,7 +3398,6 @@
         <w:r>
           <w:rPr>
             <w:rFonts w:asciiTheme="minorHAnsi" w:hAnsiTheme="minorHAnsi" w:cstheme="minorHAnsi"/>
-            <w:bCs/>
             <w:noProof/>
             <w:webHidden/>
           </w:rPr>
@@ -3723,24 +3406,21 @@
         <w:r>
           <w:rPr>
             <w:rFonts w:asciiTheme="minorHAnsi" w:hAnsiTheme="minorHAnsi" w:cstheme="minorHAnsi"/>
-            <w:bCs/>
-            <w:noProof/>
-            <w:webHidden/>
-          </w:rPr>
-          <w:instrText xml:space="preserve"> PAGEREF _Toc41585925 \h </w:instrText>
-        </w:r>
-        <w:r>
-          <w:rPr>
-            <w:rFonts w:asciiTheme="minorHAnsi" w:hAnsiTheme="minorHAnsi" w:cstheme="minorHAnsi"/>
-            <w:bCs/>
-            <w:noProof/>
-            <w:webHidden/>
-          </w:rPr>
-        </w:r>
-        <w:r>
-          <w:rPr>
-            <w:rFonts w:asciiTheme="minorHAnsi" w:hAnsiTheme="minorHAnsi" w:cstheme="minorHAnsi"/>
-            <w:bCs/>
+            <w:noProof/>
+            <w:webHidden/>
+          </w:rPr>
+          <w:instrText xml:space="preserve"> PAGEREF _Toc41665027 \h </w:instrText>
+        </w:r>
+        <w:r>
+          <w:rPr>
+            <w:rFonts w:asciiTheme="minorHAnsi" w:hAnsiTheme="minorHAnsi" w:cstheme="minorHAnsi"/>
+            <w:noProof/>
+            <w:webHidden/>
+          </w:rPr>
+        </w:r>
+        <w:r>
+          <w:rPr>
+            <w:rFonts w:asciiTheme="minorHAnsi" w:hAnsiTheme="minorHAnsi" w:cstheme="minorHAnsi"/>
             <w:noProof/>
             <w:webHidden/>
           </w:rPr>
@@ -3749,7 +3429,6 @@
         <w:r>
           <w:rPr>
             <w:rFonts w:asciiTheme="minorHAnsi" w:hAnsiTheme="minorHAnsi" w:cstheme="minorHAnsi"/>
-            <w:bCs/>
             <w:noProof/>
             <w:webHidden/>
           </w:rPr>
@@ -3758,7 +3437,6 @@
         <w:r>
           <w:rPr>
             <w:rFonts w:asciiTheme="minorHAnsi" w:hAnsiTheme="minorHAnsi" w:cstheme="minorHAnsi"/>
-            <w:bCs/>
             <w:noProof/>
             <w:webHidden/>
           </w:rPr>
@@ -3774,19 +3452,17 @@
         </w:tabs>
         <w:rPr>
           <w:rFonts w:asciiTheme="minorHAnsi" w:eastAsiaTheme="minorEastAsia" w:hAnsiTheme="minorHAnsi" w:cstheme="minorHAnsi"/>
-          <w:bCs/>
           <w:noProof/>
           <w:sz w:val="22"/>
           <w:szCs w:val="22"/>
           <w:lang w:eastAsia="it-IT"/>
         </w:rPr>
       </w:pPr>
-      <w:hyperlink w:anchor="_Toc41585926" w:history="1">
+      <w:hyperlink w:anchor="_Toc41665028" w:history="1">
         <w:r>
           <w:rPr>
             <w:rStyle w:val="Collegamentoipertestuale"/>
             <w:rFonts w:asciiTheme="minorHAnsi" w:hAnsiTheme="minorHAnsi" w:cstheme="minorHAnsi"/>
-            <w:bCs/>
             <w:noProof/>
           </w:rPr>
           <w:t>Test funzionale</w:t>
@@ -3794,7 +3470,6 @@
         <w:r>
           <w:rPr>
             <w:rFonts w:asciiTheme="minorHAnsi" w:hAnsiTheme="minorHAnsi" w:cstheme="minorHAnsi"/>
-            <w:bCs/>
             <w:noProof/>
             <w:webHidden/>
           </w:rPr>
@@ -3803,7 +3478,6 @@
         <w:r>
           <w:rPr>
             <w:rFonts w:asciiTheme="minorHAnsi" w:hAnsiTheme="minorHAnsi" w:cstheme="minorHAnsi"/>
-            <w:bCs/>
             <w:noProof/>
             <w:webHidden/>
           </w:rPr>
@@ -3812,24 +3486,21 @@
         <w:r>
           <w:rPr>
             <w:rFonts w:asciiTheme="minorHAnsi" w:hAnsiTheme="minorHAnsi" w:cstheme="minorHAnsi"/>
-            <w:bCs/>
-            <w:noProof/>
-            <w:webHidden/>
-          </w:rPr>
-          <w:instrText xml:space="preserve"> PAGEREF _Toc41585926 \h </w:instrText>
-        </w:r>
-        <w:r>
-          <w:rPr>
-            <w:rFonts w:asciiTheme="minorHAnsi" w:hAnsiTheme="minorHAnsi" w:cstheme="minorHAnsi"/>
-            <w:bCs/>
-            <w:noProof/>
-            <w:webHidden/>
-          </w:rPr>
-        </w:r>
-        <w:r>
-          <w:rPr>
-            <w:rFonts w:asciiTheme="minorHAnsi" w:hAnsiTheme="minorHAnsi" w:cstheme="minorHAnsi"/>
-            <w:bCs/>
+            <w:noProof/>
+            <w:webHidden/>
+          </w:rPr>
+          <w:instrText xml:space="preserve"> PAGEREF _Toc41665028 \h </w:instrText>
+        </w:r>
+        <w:r>
+          <w:rPr>
+            <w:rFonts w:asciiTheme="minorHAnsi" w:hAnsiTheme="minorHAnsi" w:cstheme="minorHAnsi"/>
+            <w:noProof/>
+            <w:webHidden/>
+          </w:rPr>
+        </w:r>
+        <w:r>
+          <w:rPr>
+            <w:rFonts w:asciiTheme="minorHAnsi" w:hAnsiTheme="minorHAnsi" w:cstheme="minorHAnsi"/>
             <w:noProof/>
             <w:webHidden/>
           </w:rPr>
@@ -3838,7 +3509,6 @@
         <w:r>
           <w:rPr>
             <w:rFonts w:asciiTheme="minorHAnsi" w:hAnsiTheme="minorHAnsi" w:cstheme="minorHAnsi"/>
-            <w:bCs/>
             <w:noProof/>
             <w:webHidden/>
           </w:rPr>
@@ -3847,7 +3517,6 @@
         <w:r>
           <w:rPr>
             <w:rFonts w:asciiTheme="minorHAnsi" w:hAnsiTheme="minorHAnsi" w:cstheme="minorHAnsi"/>
-            <w:bCs/>
             <w:noProof/>
             <w:webHidden/>
           </w:rPr>
@@ -3863,19 +3532,17 @@
         </w:tabs>
         <w:rPr>
           <w:rFonts w:asciiTheme="minorHAnsi" w:eastAsiaTheme="minorEastAsia" w:hAnsiTheme="minorHAnsi" w:cstheme="minorHAnsi"/>
-          <w:bCs/>
           <w:noProof/>
           <w:sz w:val="22"/>
           <w:szCs w:val="22"/>
           <w:lang w:eastAsia="it-IT"/>
         </w:rPr>
       </w:pPr>
-      <w:hyperlink w:anchor="_Toc41585927" w:history="1">
+      <w:hyperlink w:anchor="_Toc41665029" w:history="1">
         <w:r>
           <w:rPr>
             <w:rStyle w:val="Collegamentoipertestuale"/>
             <w:rFonts w:asciiTheme="minorHAnsi" w:hAnsiTheme="minorHAnsi" w:cstheme="minorHAnsi"/>
-            <w:bCs/>
             <w:noProof/>
           </w:rPr>
           <w:t>Test strutturale</w:t>
@@ -3883,7 +3550,6 @@
         <w:r>
           <w:rPr>
             <w:rFonts w:asciiTheme="minorHAnsi" w:hAnsiTheme="minorHAnsi" w:cstheme="minorHAnsi"/>
-            <w:bCs/>
             <w:noProof/>
             <w:webHidden/>
           </w:rPr>
@@ -3892,7 +3558,6 @@
         <w:r>
           <w:rPr>
             <w:rFonts w:asciiTheme="minorHAnsi" w:hAnsiTheme="minorHAnsi" w:cstheme="minorHAnsi"/>
-            <w:bCs/>
             <w:noProof/>
             <w:webHidden/>
           </w:rPr>
@@ -3901,24 +3566,21 @@
         <w:r>
           <w:rPr>
             <w:rFonts w:asciiTheme="minorHAnsi" w:hAnsiTheme="minorHAnsi" w:cstheme="minorHAnsi"/>
-            <w:bCs/>
-            <w:noProof/>
-            <w:webHidden/>
-          </w:rPr>
-          <w:instrText xml:space="preserve"> PAGEREF _Toc41585927 \h </w:instrText>
-        </w:r>
-        <w:r>
-          <w:rPr>
-            <w:rFonts w:asciiTheme="minorHAnsi" w:hAnsiTheme="minorHAnsi" w:cstheme="minorHAnsi"/>
-            <w:bCs/>
-            <w:noProof/>
-            <w:webHidden/>
-          </w:rPr>
-        </w:r>
-        <w:r>
-          <w:rPr>
-            <w:rFonts w:asciiTheme="minorHAnsi" w:hAnsiTheme="minorHAnsi" w:cstheme="minorHAnsi"/>
-            <w:bCs/>
+            <w:noProof/>
+            <w:webHidden/>
+          </w:rPr>
+          <w:instrText xml:space="preserve"> PAGEREF _Toc41665029 \h </w:instrText>
+        </w:r>
+        <w:r>
+          <w:rPr>
+            <w:rFonts w:asciiTheme="minorHAnsi" w:hAnsiTheme="minorHAnsi" w:cstheme="minorHAnsi"/>
+            <w:noProof/>
+            <w:webHidden/>
+          </w:rPr>
+        </w:r>
+        <w:r>
+          <w:rPr>
+            <w:rFonts w:asciiTheme="minorHAnsi" w:hAnsiTheme="minorHAnsi" w:cstheme="minorHAnsi"/>
             <w:noProof/>
             <w:webHidden/>
           </w:rPr>
@@ -3927,7 +3589,6 @@
         <w:r>
           <w:rPr>
             <w:rFonts w:asciiTheme="minorHAnsi" w:hAnsiTheme="minorHAnsi" w:cstheme="minorHAnsi"/>
-            <w:bCs/>
             <w:noProof/>
             <w:webHidden/>
           </w:rPr>
@@ -3936,7 +3597,6 @@
         <w:r>
           <w:rPr>
             <w:rFonts w:asciiTheme="minorHAnsi" w:hAnsiTheme="minorHAnsi" w:cstheme="minorHAnsi"/>
-            <w:bCs/>
             <w:noProof/>
             <w:webHidden/>
           </w:rPr>
@@ -3952,19 +3612,17 @@
         </w:tabs>
         <w:rPr>
           <w:rFonts w:asciiTheme="minorHAnsi" w:eastAsiaTheme="minorEastAsia" w:hAnsiTheme="minorHAnsi" w:cstheme="minorHAnsi"/>
-          <w:bCs/>
           <w:noProof/>
           <w:sz w:val="22"/>
           <w:szCs w:val="22"/>
           <w:lang w:eastAsia="it-IT"/>
         </w:rPr>
       </w:pPr>
-      <w:hyperlink w:anchor="_Toc41585928" w:history="1">
+      <w:hyperlink w:anchor="_Toc41665030" w:history="1">
         <w:r>
           <w:rPr>
             <w:rStyle w:val="Collegamentoipertestuale"/>
             <w:rFonts w:asciiTheme="minorHAnsi" w:hAnsiTheme="minorHAnsi" w:cstheme="minorHAnsi"/>
-            <w:bCs/>
             <w:noProof/>
           </w:rPr>
           <w:t>Test di carico</w:t>
@@ -3972,7 +3630,6 @@
         <w:r>
           <w:rPr>
             <w:rFonts w:asciiTheme="minorHAnsi" w:hAnsiTheme="minorHAnsi" w:cstheme="minorHAnsi"/>
-            <w:bCs/>
             <w:noProof/>
             <w:webHidden/>
           </w:rPr>
@@ -3981,7 +3638,6 @@
         <w:r>
           <w:rPr>
             <w:rFonts w:asciiTheme="minorHAnsi" w:hAnsiTheme="minorHAnsi" w:cstheme="minorHAnsi"/>
-            <w:bCs/>
             <w:noProof/>
             <w:webHidden/>
           </w:rPr>
@@ -3990,24 +3646,21 @@
         <w:r>
           <w:rPr>
             <w:rFonts w:asciiTheme="minorHAnsi" w:hAnsiTheme="minorHAnsi" w:cstheme="minorHAnsi"/>
-            <w:bCs/>
-            <w:noProof/>
-            <w:webHidden/>
-          </w:rPr>
-          <w:instrText xml:space="preserve"> PAGEREF _Toc41585928 \h </w:instrText>
-        </w:r>
-        <w:r>
-          <w:rPr>
-            <w:rFonts w:asciiTheme="minorHAnsi" w:hAnsiTheme="minorHAnsi" w:cstheme="minorHAnsi"/>
-            <w:bCs/>
-            <w:noProof/>
-            <w:webHidden/>
-          </w:rPr>
-        </w:r>
-        <w:r>
-          <w:rPr>
-            <w:rFonts w:asciiTheme="minorHAnsi" w:hAnsiTheme="minorHAnsi" w:cstheme="minorHAnsi"/>
-            <w:bCs/>
+            <w:noProof/>
+            <w:webHidden/>
+          </w:rPr>
+          <w:instrText xml:space="preserve"> PAGEREF _Toc41665030 \h </w:instrText>
+        </w:r>
+        <w:r>
+          <w:rPr>
+            <w:rFonts w:asciiTheme="minorHAnsi" w:hAnsiTheme="minorHAnsi" w:cstheme="minorHAnsi"/>
+            <w:noProof/>
+            <w:webHidden/>
+          </w:rPr>
+        </w:r>
+        <w:r>
+          <w:rPr>
+            <w:rFonts w:asciiTheme="minorHAnsi" w:hAnsiTheme="minorHAnsi" w:cstheme="minorHAnsi"/>
             <w:noProof/>
             <w:webHidden/>
           </w:rPr>
@@ -4016,7 +3669,6 @@
         <w:r>
           <w:rPr>
             <w:rFonts w:asciiTheme="minorHAnsi" w:hAnsiTheme="minorHAnsi" w:cstheme="minorHAnsi"/>
-            <w:bCs/>
             <w:noProof/>
             <w:webHidden/>
           </w:rPr>
@@ -4025,7 +3677,6 @@
         <w:r>
           <w:rPr>
             <w:rFonts w:asciiTheme="minorHAnsi" w:hAnsiTheme="minorHAnsi" w:cstheme="minorHAnsi"/>
-            <w:bCs/>
             <w:noProof/>
             <w:webHidden/>
           </w:rPr>
@@ -4041,19 +3692,17 @@
         </w:tabs>
         <w:rPr>
           <w:rFonts w:asciiTheme="minorHAnsi" w:eastAsiaTheme="minorEastAsia" w:hAnsiTheme="minorHAnsi" w:cstheme="minorHAnsi"/>
-          <w:bCs/>
           <w:noProof/>
           <w:sz w:val="22"/>
           <w:szCs w:val="22"/>
           <w:lang w:eastAsia="it-IT"/>
         </w:rPr>
       </w:pPr>
-      <w:hyperlink w:anchor="_Toc41585929" w:history="1">
+      <w:hyperlink w:anchor="_Toc41665031" w:history="1">
         <w:r>
           <w:rPr>
             <w:rStyle w:val="Collegamentoipertestuale"/>
             <w:rFonts w:asciiTheme="minorHAnsi" w:hAnsiTheme="minorHAnsi" w:cstheme="minorHAnsi"/>
-            <w:bCs/>
             <w:noProof/>
           </w:rPr>
           <w:t>Beta test</w:t>
@@ -4061,7 +3710,6 @@
         <w:r>
           <w:rPr>
             <w:rFonts w:asciiTheme="minorHAnsi" w:hAnsiTheme="minorHAnsi" w:cstheme="minorHAnsi"/>
-            <w:bCs/>
             <w:noProof/>
             <w:webHidden/>
           </w:rPr>
@@ -4070,7 +3718,6 @@
         <w:r>
           <w:rPr>
             <w:rFonts w:asciiTheme="minorHAnsi" w:hAnsiTheme="minorHAnsi" w:cstheme="minorHAnsi"/>
-            <w:bCs/>
             <w:noProof/>
             <w:webHidden/>
           </w:rPr>
@@ -4079,24 +3726,21 @@
         <w:r>
           <w:rPr>
             <w:rFonts w:asciiTheme="minorHAnsi" w:hAnsiTheme="minorHAnsi" w:cstheme="minorHAnsi"/>
-            <w:bCs/>
-            <w:noProof/>
-            <w:webHidden/>
-          </w:rPr>
-          <w:instrText xml:space="preserve"> PAGEREF _Toc41585929 \h </w:instrText>
-        </w:r>
-        <w:r>
-          <w:rPr>
-            <w:rFonts w:asciiTheme="minorHAnsi" w:hAnsiTheme="minorHAnsi" w:cstheme="minorHAnsi"/>
-            <w:bCs/>
-            <w:noProof/>
-            <w:webHidden/>
-          </w:rPr>
-        </w:r>
-        <w:r>
-          <w:rPr>
-            <w:rFonts w:asciiTheme="minorHAnsi" w:hAnsiTheme="minorHAnsi" w:cstheme="minorHAnsi"/>
-            <w:bCs/>
+            <w:noProof/>
+            <w:webHidden/>
+          </w:rPr>
+          <w:instrText xml:space="preserve"> PAGEREF _Toc41665031 \h </w:instrText>
+        </w:r>
+        <w:r>
+          <w:rPr>
+            <w:rFonts w:asciiTheme="minorHAnsi" w:hAnsiTheme="minorHAnsi" w:cstheme="minorHAnsi"/>
+            <w:noProof/>
+            <w:webHidden/>
+          </w:rPr>
+        </w:r>
+        <w:r>
+          <w:rPr>
+            <w:rFonts w:asciiTheme="minorHAnsi" w:hAnsiTheme="minorHAnsi" w:cstheme="minorHAnsi"/>
             <w:noProof/>
             <w:webHidden/>
           </w:rPr>
@@ -4105,7 +3749,6 @@
         <w:r>
           <w:rPr>
             <w:rFonts w:asciiTheme="minorHAnsi" w:hAnsiTheme="minorHAnsi" w:cstheme="minorHAnsi"/>
-            <w:bCs/>
             <w:noProof/>
             <w:webHidden/>
           </w:rPr>
@@ -4114,7 +3757,6 @@
         <w:r>
           <w:rPr>
             <w:rFonts w:asciiTheme="minorHAnsi" w:hAnsiTheme="minorHAnsi" w:cstheme="minorHAnsi"/>
-            <w:bCs/>
             <w:noProof/>
             <w:webHidden/>
           </w:rPr>
@@ -4146,7 +3788,7 @@
           <w:rFonts w:asciiTheme="majorHAnsi" w:hAnsiTheme="majorHAnsi" w:cstheme="majorHAnsi"/>
         </w:rPr>
       </w:pPr>
-      <w:bookmarkStart w:id="2" w:name="_Toc41585892"/>
+      <w:bookmarkStart w:id="3" w:name="_Toc41664994"/>
       <w:r>
         <w:rPr>
           <w:rFonts w:asciiTheme="majorHAnsi" w:hAnsiTheme="majorHAnsi" w:cstheme="majorHAnsi"/>
@@ -4154,7 +3796,7 @@
         <w:lastRenderedPageBreak/>
         <w:t>Pianificazione</w:t>
       </w:r>
-      <w:bookmarkEnd w:id="2"/>
+      <w:bookmarkEnd w:id="3"/>
     </w:p>
     <w:p>
       <w:pPr>
@@ -4165,7 +3807,7 @@
           <w:bCs/>
         </w:rPr>
       </w:pPr>
-      <w:bookmarkStart w:id="3" w:name="_Toc41585893"/>
+      <w:bookmarkStart w:id="4" w:name="_Toc41664995"/>
       <w:r>
         <w:rPr>
           <w:rFonts w:asciiTheme="majorHAnsi" w:hAnsiTheme="majorHAnsi" w:cstheme="majorHAnsi"/>
@@ -4174,7 +3816,7 @@
         </w:rPr>
         <w:t>Scopo dell’applicazione</w:t>
       </w:r>
-      <w:bookmarkEnd w:id="3"/>
+      <w:bookmarkEnd w:id="4"/>
     </w:p>
     <w:p/>
     <w:p>
@@ -4269,7 +3911,7 @@
           <w:bCs/>
         </w:rPr>
       </w:pPr>
-      <w:bookmarkStart w:id="4" w:name="_Toc41585894"/>
+      <w:bookmarkStart w:id="5" w:name="_Toc41664996"/>
       <w:r>
         <w:rPr>
           <w:rFonts w:asciiTheme="majorHAnsi" w:hAnsiTheme="majorHAnsi" w:cstheme="majorHAnsi"/>
@@ -4279,7 +3921,7 @@
         <w:lastRenderedPageBreak/>
         <w:t>Destinatari dell’applicazione</w:t>
       </w:r>
-      <w:bookmarkEnd w:id="4"/>
+      <w:bookmarkEnd w:id="5"/>
     </w:p>
     <w:p>
       <w:pPr>
@@ -4796,7 +4438,7 @@
           <w:bCs/>
         </w:rPr>
       </w:pPr>
-      <w:bookmarkStart w:id="5" w:name="_Toc41585895"/>
+      <w:bookmarkStart w:id="6" w:name="_Toc41664997"/>
       <w:r>
         <w:rPr>
           <w:rFonts w:asciiTheme="majorHAnsi" w:hAnsiTheme="majorHAnsi" w:cstheme="majorHAnsi"/>
@@ -4806,7 +4448,7 @@
         <w:lastRenderedPageBreak/>
         <w:t>I vincoli</w:t>
       </w:r>
-      <w:bookmarkEnd w:id="5"/>
+      <w:bookmarkEnd w:id="6"/>
     </w:p>
     <w:p>
       <w:pPr>
@@ -4845,7 +4487,7 @@
           <w:bCs/>
         </w:rPr>
       </w:pPr>
-      <w:bookmarkStart w:id="6" w:name="_Toc41585896"/>
+      <w:bookmarkStart w:id="7" w:name="_Toc41664998"/>
       <w:r>
         <w:rPr>
           <w:rFonts w:asciiTheme="majorHAnsi" w:hAnsiTheme="majorHAnsi" w:cstheme="majorHAnsi"/>
@@ -4854,7 +4496,7 @@
         </w:rPr>
         <w:t>Conoscenze informatiche</w:t>
       </w:r>
-      <w:bookmarkEnd w:id="6"/>
+      <w:bookmarkEnd w:id="7"/>
     </w:p>
     <w:p>
       <w:pPr>
@@ -4893,7 +4535,7 @@
           <w:bCs/>
         </w:rPr>
       </w:pPr>
-      <w:bookmarkStart w:id="7" w:name="_Toc41585897"/>
+      <w:bookmarkStart w:id="8" w:name="_Toc41664999"/>
       <w:r>
         <w:rPr>
           <w:rFonts w:asciiTheme="majorHAnsi" w:hAnsiTheme="majorHAnsi" w:cstheme="majorHAnsi"/>
@@ -4902,7 +4544,7 @@
         </w:rPr>
         <w:t>Requisiti minimi della piattaforma</w:t>
       </w:r>
-      <w:bookmarkEnd w:id="7"/>
+      <w:bookmarkEnd w:id="8"/>
     </w:p>
     <w:p>
       <w:pPr>
@@ -5088,8 +4730,8 @@
           <w:bCs/>
         </w:rPr>
       </w:pPr>
-      <w:bookmarkStart w:id="8" w:name="_Toc39419812"/>
-      <w:bookmarkStart w:id="9" w:name="_Toc41585898"/>
+      <w:bookmarkStart w:id="9" w:name="_Toc39419812"/>
+      <w:bookmarkStart w:id="10" w:name="_Toc41665000"/>
       <w:r>
         <w:rPr>
           <w:rFonts w:asciiTheme="majorHAnsi" w:hAnsiTheme="majorHAnsi" w:cstheme="majorHAnsi"/>
@@ -5098,8 +4740,8 @@
         </w:rPr>
         <w:t>Budget</w:t>
       </w:r>
-      <w:bookmarkEnd w:id="8"/>
       <w:bookmarkEnd w:id="9"/>
+      <w:bookmarkEnd w:id="10"/>
     </w:p>
     <w:p>
       <w:pPr>
@@ -5145,8 +4787,8 @@
           <w:bCs/>
         </w:rPr>
       </w:pPr>
-      <w:bookmarkStart w:id="10" w:name="_Toc39419813"/>
-      <w:bookmarkStart w:id="11" w:name="_Toc41585899"/>
+      <w:bookmarkStart w:id="11" w:name="_Toc39419813"/>
+      <w:bookmarkStart w:id="12" w:name="_Toc41665001"/>
       <w:r>
         <w:rPr>
           <w:rFonts w:asciiTheme="majorHAnsi" w:hAnsiTheme="majorHAnsi" w:cstheme="majorHAnsi"/>
@@ -5155,8 +4797,8 @@
         </w:rPr>
         <w:t>Tempo</w:t>
       </w:r>
-      <w:bookmarkEnd w:id="10"/>
       <w:bookmarkEnd w:id="11"/>
+      <w:bookmarkEnd w:id="12"/>
     </w:p>
     <w:p>
       <w:pPr>
@@ -5245,8 +4887,8 @@
           <w:bCs/>
         </w:rPr>
       </w:pPr>
-      <w:bookmarkStart w:id="12" w:name="_Toc39419814"/>
-      <w:bookmarkStart w:id="13" w:name="_Toc41585900"/>
+      <w:bookmarkStart w:id="13" w:name="_Toc39419814"/>
+      <w:bookmarkStart w:id="14" w:name="_Toc41665002"/>
       <w:r>
         <w:rPr>
           <w:rFonts w:asciiTheme="majorHAnsi" w:hAnsiTheme="majorHAnsi" w:cstheme="majorHAnsi"/>
@@ -5255,8 +4897,8 @@
         </w:rPr>
         <w:t>Responsabilità del cliente</w:t>
       </w:r>
-      <w:bookmarkEnd w:id="12"/>
       <w:bookmarkEnd w:id="13"/>
+      <w:bookmarkEnd w:id="14"/>
     </w:p>
     <w:p>
       <w:pPr>
@@ -5296,8 +4938,8 @@
           <w:bCs/>
         </w:rPr>
       </w:pPr>
-      <w:bookmarkStart w:id="14" w:name="_Toc39419815"/>
-      <w:bookmarkStart w:id="15" w:name="_Toc41585901"/>
+      <w:bookmarkStart w:id="15" w:name="_Toc39419815"/>
+      <w:bookmarkStart w:id="16" w:name="_Toc41665003"/>
       <w:r>
         <w:rPr>
           <w:rFonts w:asciiTheme="majorHAnsi" w:hAnsiTheme="majorHAnsi" w:cstheme="majorHAnsi"/>
@@ -5306,8 +4948,8 @@
         </w:rPr>
         <w:t>Contenuti</w:t>
       </w:r>
-      <w:bookmarkEnd w:id="14"/>
       <w:bookmarkEnd w:id="15"/>
+      <w:bookmarkEnd w:id="16"/>
     </w:p>
     <w:p>
       <w:pPr>
@@ -5375,7 +5017,7 @@
           <w:bCs/>
         </w:rPr>
       </w:pPr>
-      <w:bookmarkStart w:id="16" w:name="_Toc41585902"/>
+      <w:bookmarkStart w:id="17" w:name="_Toc41665004"/>
       <w:r>
         <w:rPr>
           <w:rFonts w:asciiTheme="majorHAnsi" w:hAnsiTheme="majorHAnsi" w:cstheme="majorHAnsi"/>
@@ -5385,7 +5027,7 @@
         <w:lastRenderedPageBreak/>
         <w:t>Manuale di stile</w:t>
       </w:r>
-      <w:bookmarkEnd w:id="16"/>
+      <w:bookmarkEnd w:id="17"/>
     </w:p>
     <w:p>
       <w:pPr>
@@ -5995,7 +5637,7 @@
           <w:bCs/>
         </w:rPr>
       </w:pPr>
-      <w:bookmarkStart w:id="17" w:name="_Toc41585903"/>
+      <w:bookmarkStart w:id="18" w:name="_Toc41665005"/>
       <w:r>
         <w:rPr>
           <w:rFonts w:asciiTheme="majorHAnsi" w:hAnsiTheme="majorHAnsi" w:cstheme="majorHAnsi"/>
@@ -6005,7 +5647,7 @@
         <w:lastRenderedPageBreak/>
         <w:t>Stimare i Costi</w:t>
       </w:r>
-      <w:bookmarkEnd w:id="17"/>
+      <w:bookmarkEnd w:id="18"/>
     </w:p>
     <w:tbl>
       <w:tblPr>
@@ -7961,7 +7603,7 @@
           <w:bCs/>
         </w:rPr>
       </w:pPr>
-      <w:bookmarkStart w:id="18" w:name="_Toc41585904"/>
+      <w:bookmarkStart w:id="19" w:name="_Toc41665006"/>
       <w:r>
         <w:rPr>
           <w:rFonts w:asciiTheme="majorHAnsi" w:hAnsiTheme="majorHAnsi" w:cstheme="majorHAnsi"/>
@@ -7971,7 +7613,7 @@
         <w:lastRenderedPageBreak/>
         <w:t>Monitoraggio progetto</w:t>
       </w:r>
-      <w:bookmarkEnd w:id="18"/>
+      <w:bookmarkEnd w:id="19"/>
       <w:r>
         <w:rPr>
           <w:rFonts w:asciiTheme="majorHAnsi" w:hAnsiTheme="majorHAnsi" w:cstheme="majorHAnsi"/>
@@ -10191,7 +9833,7 @@
           <w:bCs/>
         </w:rPr>
       </w:pPr>
-      <w:bookmarkStart w:id="19" w:name="_Toc41585905"/>
+      <w:bookmarkStart w:id="20" w:name="_Toc41665007"/>
       <w:r>
         <w:rPr>
           <w:rFonts w:asciiTheme="majorHAnsi" w:hAnsiTheme="majorHAnsi" w:cstheme="majorHAnsi"/>
@@ -10201,7 +9843,7 @@
         <w:lastRenderedPageBreak/>
         <w:t>Individuare e reperire le risorse</w:t>
       </w:r>
-      <w:bookmarkEnd w:id="19"/>
+      <w:bookmarkEnd w:id="20"/>
     </w:p>
     <w:p>
       <w:pPr>
@@ -10234,7 +9876,7 @@
           <w:bCs/>
         </w:rPr>
       </w:pPr>
-      <w:bookmarkStart w:id="20" w:name="_Toc41585906"/>
+      <w:bookmarkStart w:id="21" w:name="_Toc41665008"/>
       <w:r>
         <w:rPr>
           <w:rFonts w:asciiTheme="majorHAnsi" w:hAnsiTheme="majorHAnsi" w:cstheme="majorHAnsi"/>
@@ -10243,7 +9885,7 @@
         </w:rPr>
         <w:t>Risorse umane</w:t>
       </w:r>
-      <w:bookmarkEnd w:id="20"/>
+      <w:bookmarkEnd w:id="21"/>
     </w:p>
     <w:p>
       <w:pPr>
@@ -10400,8 +10042,8 @@
           <w:bCs/>
         </w:rPr>
       </w:pPr>
-      <w:bookmarkStart w:id="21" w:name="_Toc39419820"/>
-      <w:bookmarkStart w:id="22" w:name="_Toc41585907"/>
+      <w:bookmarkStart w:id="22" w:name="_Toc39419820"/>
+      <w:bookmarkStart w:id="23" w:name="_Toc41665009"/>
       <w:r>
         <w:rPr>
           <w:rFonts w:asciiTheme="majorHAnsi" w:hAnsiTheme="majorHAnsi" w:cstheme="majorHAnsi"/>
@@ -10410,8 +10052,8 @@
         </w:rPr>
         <w:t>Risorse informative</w:t>
       </w:r>
-      <w:bookmarkEnd w:id="21"/>
       <w:bookmarkEnd w:id="22"/>
+      <w:bookmarkEnd w:id="23"/>
     </w:p>
     <w:p>
       <w:pPr>
@@ -10475,8 +10117,8 @@
           <w:bCs/>
         </w:rPr>
       </w:pPr>
-      <w:bookmarkStart w:id="23" w:name="_Toc39419821"/>
-      <w:bookmarkStart w:id="24" w:name="_Toc41585908"/>
+      <w:bookmarkStart w:id="24" w:name="_Toc39419821"/>
+      <w:bookmarkStart w:id="25" w:name="_Toc41665010"/>
       <w:r>
         <w:rPr>
           <w:rFonts w:asciiTheme="majorHAnsi" w:hAnsiTheme="majorHAnsi" w:cstheme="majorHAnsi"/>
@@ -10485,8 +10127,8 @@
         </w:rPr>
         <w:t>Risorse applicative</w:t>
       </w:r>
-      <w:bookmarkEnd w:id="23"/>
       <w:bookmarkEnd w:id="24"/>
+      <w:bookmarkEnd w:id="25"/>
     </w:p>
     <w:p>
       <w:pPr>
@@ -10554,8 +10196,8 @@
           <w:bCs/>
         </w:rPr>
       </w:pPr>
-      <w:bookmarkStart w:id="25" w:name="_Toc39419822"/>
-      <w:bookmarkStart w:id="26" w:name="_Toc41585909"/>
+      <w:bookmarkStart w:id="26" w:name="_Toc39419822"/>
+      <w:bookmarkStart w:id="27" w:name="_Toc41665011"/>
       <w:r>
         <w:rPr>
           <w:rFonts w:asciiTheme="majorHAnsi" w:hAnsiTheme="majorHAnsi"/>
@@ -10564,8 +10206,8 @@
         </w:rPr>
         <w:t>Risorse strumentali</w:t>
       </w:r>
-      <w:bookmarkEnd w:id="25"/>
       <w:bookmarkEnd w:id="26"/>
+      <w:bookmarkEnd w:id="27"/>
     </w:p>
     <w:p>
       <w:pPr>
@@ -10627,7 +10269,7 @@
           <w:rFonts w:asciiTheme="minorHAnsi" w:hAnsiTheme="minorHAnsi" w:cstheme="minorHAnsi"/>
         </w:rPr>
       </w:pPr>
-      <w:bookmarkStart w:id="27" w:name="_Hlk41644485"/>
+      <w:bookmarkStart w:id="28" w:name="_Hlk41644485"/>
       <w:r>
         <w:rPr>
           <w:rFonts w:asciiTheme="minorHAnsi" w:hAnsiTheme="minorHAnsi" w:cstheme="minorHAnsi"/>
@@ -10966,7 +10608,7 @@
         <w:t xml:space="preserve"> [tema degli enigmi]</w:t>
       </w:r>
     </w:p>
-    <w:bookmarkEnd w:id="27"/>
+    <w:bookmarkEnd w:id="28"/>
     <w:p>
       <w:pPr>
         <w:jc w:val="both"/>
@@ -10985,8 +10627,8 @@
           <w:bCs/>
         </w:rPr>
       </w:pPr>
-      <w:bookmarkStart w:id="28" w:name="_Toc39419823"/>
-      <w:bookmarkStart w:id="29" w:name="_Toc41585910"/>
+      <w:bookmarkStart w:id="29" w:name="_Toc39419823"/>
+      <w:bookmarkStart w:id="30" w:name="_Toc41665012"/>
       <w:r>
         <w:rPr>
           <w:rFonts w:asciiTheme="majorHAnsi" w:hAnsiTheme="majorHAnsi"/>
@@ -10995,8 +10637,8 @@
         </w:rPr>
         <w:t>Risorse post-produzione</w:t>
       </w:r>
-      <w:bookmarkEnd w:id="28"/>
       <w:bookmarkEnd w:id="29"/>
+      <w:bookmarkEnd w:id="30"/>
     </w:p>
     <w:p>
       <w:pPr>
@@ -11030,7 +10672,7 @@
           <w:rFonts w:asciiTheme="majorHAnsi" w:hAnsiTheme="majorHAnsi"/>
         </w:rPr>
       </w:pPr>
-      <w:bookmarkStart w:id="30" w:name="_Toc41585911"/>
+      <w:bookmarkStart w:id="31" w:name="_Toc41665013"/>
       <w:r>
         <w:rPr>
           <w:rFonts w:asciiTheme="majorHAnsi" w:hAnsiTheme="majorHAnsi"/>
@@ -11038,7 +10680,7 @@
         <w:lastRenderedPageBreak/>
         <w:t>Progettazione</w:t>
       </w:r>
-      <w:bookmarkEnd w:id="30"/>
+      <w:bookmarkEnd w:id="31"/>
     </w:p>
     <w:p>
       <w:pPr>
@@ -11049,7 +10691,7 @@
           <w:bCs/>
         </w:rPr>
       </w:pPr>
-      <w:bookmarkStart w:id="31" w:name="_Toc41585912"/>
+      <w:bookmarkStart w:id="32" w:name="_Toc41665014"/>
       <w:r>
         <w:rPr>
           <w:rFonts w:asciiTheme="majorHAnsi" w:hAnsiTheme="majorHAnsi"/>
@@ -11058,7 +10700,7 @@
         </w:rPr>
         <w:t>Introduzione</w:t>
       </w:r>
-      <w:bookmarkEnd w:id="31"/>
+      <w:bookmarkEnd w:id="32"/>
     </w:p>
     <w:p>
       <w:pPr>
@@ -11091,7 +10733,7 @@
           <w:bCs/>
         </w:rPr>
       </w:pPr>
-      <w:bookmarkStart w:id="32" w:name="_Toc41585913"/>
+      <w:bookmarkStart w:id="33" w:name="_Toc41665015"/>
       <w:r>
         <w:rPr>
           <w:rFonts w:asciiTheme="majorHAnsi" w:hAnsiTheme="majorHAnsi"/>
@@ -11100,7 +10742,7 @@
         </w:rPr>
         <w:t>Definire i concetti da trasmettere attraverso il multimedia</w:t>
       </w:r>
-      <w:bookmarkEnd w:id="32"/>
+      <w:bookmarkEnd w:id="33"/>
     </w:p>
     <w:p>
       <w:pPr>
@@ -11111,7 +10753,7 @@
           <w:bCs/>
         </w:rPr>
       </w:pPr>
-      <w:bookmarkStart w:id="33" w:name="_Toc41585914"/>
+      <w:bookmarkStart w:id="34" w:name="_Toc41665016"/>
       <w:r>
         <w:rPr>
           <w:rFonts w:asciiTheme="majorHAnsi" w:hAnsiTheme="majorHAnsi"/>
@@ -11120,7 +10762,7 @@
         </w:rPr>
         <w:t>Presentazione dei concetti</w:t>
       </w:r>
-      <w:bookmarkEnd w:id="33"/>
+      <w:bookmarkEnd w:id="34"/>
     </w:p>
     <w:p>
       <w:pPr>
@@ -11335,7 +10977,7 @@
           <w:bCs/>
         </w:rPr>
       </w:pPr>
-      <w:bookmarkStart w:id="34" w:name="_Toc41585915"/>
+      <w:bookmarkStart w:id="35" w:name="_Toc41665017"/>
       <w:r>
         <w:rPr>
           <w:rFonts w:asciiTheme="majorHAnsi" w:hAnsiTheme="majorHAnsi"/>
@@ -11344,7 +10986,7 @@
         </w:rPr>
         <w:t>Definizione dei concetti</w:t>
       </w:r>
-      <w:bookmarkEnd w:id="34"/>
+      <w:bookmarkEnd w:id="35"/>
     </w:p>
     <w:p>
       <w:pPr>
@@ -11540,7 +11182,7 @@
           <w:bCs/>
         </w:rPr>
       </w:pPr>
-      <w:bookmarkStart w:id="35" w:name="_Toc41585916"/>
+      <w:bookmarkStart w:id="36" w:name="_Toc41665018"/>
       <w:r>
         <w:rPr>
           <w:rFonts w:asciiTheme="majorHAnsi" w:hAnsiTheme="majorHAnsi"/>
@@ -11550,7 +11192,7 @@
         <w:lastRenderedPageBreak/>
         <w:t>Definire le competenze (task) da trasmettere attraverso il multimedia</w:t>
       </w:r>
-      <w:bookmarkEnd w:id="35"/>
+      <w:bookmarkEnd w:id="36"/>
     </w:p>
     <w:p>
       <w:pPr>
@@ -11740,7 +11382,7 @@
           <w:bCs/>
         </w:rPr>
       </w:pPr>
-      <w:bookmarkStart w:id="36" w:name="_Toc41585917"/>
+      <w:bookmarkStart w:id="37" w:name="_Toc41665019"/>
       <w:r>
         <w:rPr>
           <w:rFonts w:asciiTheme="majorHAnsi" w:hAnsiTheme="majorHAnsi"/>
@@ -11750,7 +11392,7 @@
         <w:lastRenderedPageBreak/>
         <w:t>Preparare una descrizione preliminare del programma</w:t>
       </w:r>
-      <w:bookmarkEnd w:id="36"/>
+      <w:bookmarkEnd w:id="37"/>
     </w:p>
     <w:p>
       <w:pPr>
@@ -12223,7 +11865,7 @@
           <w:bCs/>
         </w:rPr>
       </w:pPr>
-      <w:bookmarkStart w:id="37" w:name="_Toc41585918"/>
+      <w:bookmarkStart w:id="38" w:name="_Toc41665020"/>
       <w:r>
         <w:rPr>
           <w:rFonts w:asciiTheme="majorHAnsi" w:hAnsiTheme="majorHAnsi"/>
@@ -12233,7 +11875,7 @@
         <w:lastRenderedPageBreak/>
         <w:t>Dettagliare il progetto del multimedia</w:t>
       </w:r>
-      <w:bookmarkEnd w:id="37"/>
+      <w:bookmarkEnd w:id="38"/>
     </w:p>
     <w:p>
       <w:pPr>
@@ -12257,7 +11899,7 @@
           <w:bCs/>
         </w:rPr>
       </w:pPr>
-      <w:bookmarkStart w:id="38" w:name="_Toc41585919"/>
+      <w:bookmarkStart w:id="39" w:name="_Toc41665021"/>
       <w:r>
         <w:rPr>
           <w:rFonts w:asciiTheme="majorHAnsi" w:hAnsiTheme="majorHAnsi"/>
@@ -12266,7 +11908,7 @@
         </w:rPr>
         <w:t>Prototipi</w:t>
       </w:r>
-      <w:bookmarkEnd w:id="38"/>
+      <w:bookmarkEnd w:id="39"/>
     </w:p>
     <w:p>
       <w:pPr>
@@ -13121,7 +12763,7 @@
           <w:bCs/>
         </w:rPr>
       </w:pPr>
-      <w:bookmarkStart w:id="39" w:name="_Toc41585920"/>
+      <w:bookmarkStart w:id="40" w:name="_Toc41665022"/>
       <w:r>
         <w:rPr>
           <w:rFonts w:asciiTheme="minorHAnsi" w:hAnsiTheme="minorHAnsi"/>
@@ -13131,7 +12773,7 @@
         <w:lastRenderedPageBreak/>
         <w:t>Flowchart</w:t>
       </w:r>
-      <w:bookmarkEnd w:id="39"/>
+      <w:bookmarkEnd w:id="40"/>
     </w:p>
     <w:p>
       <w:pPr>
@@ -13451,7 +13093,7 @@
           <w:bCs/>
         </w:rPr>
       </w:pPr>
-      <w:bookmarkStart w:id="40" w:name="_Toc41585921"/>
+      <w:bookmarkStart w:id="41" w:name="_Toc41665023"/>
       <w:r>
         <w:rPr>
           <w:rFonts w:asciiTheme="majorHAnsi" w:hAnsiTheme="majorHAnsi"/>
@@ -13461,7 +13103,7 @@
         <w:lastRenderedPageBreak/>
         <w:t>Storyboard</w:t>
       </w:r>
-      <w:bookmarkEnd w:id="40"/>
+      <w:bookmarkEnd w:id="41"/>
     </w:p>
     <w:p>
       <w:pPr>
@@ -14262,7 +13904,7 @@
           <w:bCs/>
         </w:rPr>
       </w:pPr>
-      <w:bookmarkStart w:id="41" w:name="_Toc41585922"/>
+      <w:bookmarkStart w:id="42" w:name="_Toc41665024"/>
       <w:r>
         <w:rPr>
           <w:rFonts w:asciiTheme="majorHAnsi" w:hAnsiTheme="majorHAnsi"/>
@@ -14272,7 +13914,7 @@
         <w:lastRenderedPageBreak/>
         <w:t>Definizione degli elementi grafici: i pulsanti</w:t>
       </w:r>
-      <w:bookmarkEnd w:id="41"/>
+      <w:bookmarkEnd w:id="42"/>
     </w:p>
     <w:p>
       <w:pPr>
@@ -14561,7 +14203,7 @@
           <w:bCs/>
         </w:rPr>
       </w:pPr>
-      <w:bookmarkStart w:id="42" w:name="_Toc41585923"/>
+      <w:bookmarkStart w:id="43" w:name="_Toc41665025"/>
       <w:r>
         <w:rPr>
           <w:rFonts w:asciiTheme="majorHAnsi" w:hAnsiTheme="majorHAnsi"/>
@@ -14570,7 +14212,7 @@
         </w:rPr>
         <w:t>Definizione degli elementi grafici: gli elementi di interazione</w:t>
       </w:r>
-      <w:bookmarkEnd w:id="42"/>
+      <w:bookmarkEnd w:id="43"/>
     </w:p>
     <w:p>
       <w:pPr>
@@ -14976,7 +14618,7 @@
           <w:rFonts w:asciiTheme="majorHAnsi" w:hAnsiTheme="majorHAnsi"/>
         </w:rPr>
       </w:pPr>
-      <w:bookmarkStart w:id="43" w:name="_Toc41585924"/>
+      <w:bookmarkStart w:id="44" w:name="_Toc41665026"/>
       <w:r>
         <w:rPr>
           <w:rFonts w:asciiTheme="majorHAnsi" w:hAnsiTheme="majorHAnsi"/>
@@ -14984,7 +14626,7 @@
         <w:lastRenderedPageBreak/>
         <w:t>Test</w:t>
       </w:r>
-      <w:bookmarkEnd w:id="43"/>
+      <w:bookmarkEnd w:id="44"/>
     </w:p>
     <w:p>
       <w:pPr>
@@ -14995,7 +14637,7 @@
           <w:bCs/>
         </w:rPr>
       </w:pPr>
-      <w:bookmarkStart w:id="44" w:name="_Toc41585925"/>
+      <w:bookmarkStart w:id="45" w:name="_Toc41665027"/>
       <w:r>
         <w:rPr>
           <w:rFonts w:asciiTheme="majorHAnsi" w:hAnsiTheme="majorHAnsi"/>
@@ -15004,7 +14646,7 @@
         </w:rPr>
         <w:t>Alpha test</w:t>
       </w:r>
-      <w:bookmarkEnd w:id="44"/>
+      <w:bookmarkEnd w:id="45"/>
     </w:p>
     <w:p>
       <w:pPr>
@@ -15183,7 +14825,7 @@
           <w:bCs/>
         </w:rPr>
       </w:pPr>
-      <w:bookmarkStart w:id="45" w:name="_Toc41585926"/>
+      <w:bookmarkStart w:id="46" w:name="_Toc41665028"/>
       <w:r>
         <w:rPr>
           <w:rFonts w:asciiTheme="majorHAnsi" w:hAnsiTheme="majorHAnsi"/>
@@ -15192,7 +14834,7 @@
         </w:rPr>
         <w:t>Test funzionale</w:t>
       </w:r>
-      <w:bookmarkEnd w:id="45"/>
+      <w:bookmarkEnd w:id="46"/>
     </w:p>
     <w:p>
       <w:pPr>
@@ -15304,7 +14946,7 @@
           <w:bCs/>
         </w:rPr>
       </w:pPr>
-      <w:bookmarkStart w:id="46" w:name="_Toc41585927"/>
+      <w:bookmarkStart w:id="47" w:name="_Toc41665029"/>
       <w:r>
         <w:rPr>
           <w:rFonts w:asciiTheme="majorHAnsi" w:hAnsiTheme="majorHAnsi"/>
@@ -15313,7 +14955,7 @@
         </w:rPr>
         <w:t>Test strutturale</w:t>
       </w:r>
-      <w:bookmarkEnd w:id="46"/>
+      <w:bookmarkEnd w:id="47"/>
     </w:p>
     <w:p>
       <w:pPr>
@@ -15410,7 +15052,7 @@
           <w:bCs/>
         </w:rPr>
       </w:pPr>
-      <w:bookmarkStart w:id="47" w:name="_Toc41585928"/>
+      <w:bookmarkStart w:id="48" w:name="_Toc41665030"/>
       <w:r>
         <w:rPr>
           <w:rFonts w:asciiTheme="minorHAnsi" w:hAnsiTheme="minorHAnsi"/>
@@ -15420,7 +15062,7 @@
         <w:lastRenderedPageBreak/>
         <w:t>Test di carico</w:t>
       </w:r>
-      <w:bookmarkEnd w:id="47"/>
+      <w:bookmarkEnd w:id="48"/>
     </w:p>
     <w:p>
       <w:pPr>
@@ -15803,7 +15445,7 @@
           <w:bCs/>
         </w:rPr>
       </w:pPr>
-      <w:bookmarkStart w:id="48" w:name="_Toc41585929"/>
+      <w:bookmarkStart w:id="49" w:name="_Toc41665031"/>
       <w:r>
         <w:rPr>
           <w:rFonts w:asciiTheme="majorHAnsi" w:hAnsiTheme="majorHAnsi"/>
@@ -15812,7 +15454,7 @@
         </w:rPr>
         <w:t>Beta test</w:t>
       </w:r>
-      <w:bookmarkEnd w:id="48"/>
+      <w:bookmarkEnd w:id="49"/>
     </w:p>
     <w:p>
       <w:pPr>
@@ -19592,8 +19234,6 @@
           <w:rFonts w:asciiTheme="minorHAnsi" w:hAnsiTheme="minorHAnsi"/>
         </w:rPr>
       </w:pPr>
-      <w:bookmarkStart w:id="49" w:name="_GoBack"/>
-      <w:bookmarkEnd w:id="49"/>
     </w:p>
     <w:p/>
     <w:p>
@@ -19647,6 +19287,11 @@
         <w:docPartUnique/>
       </w:docPartObj>
     </w:sdtPr>
+    <w:sdtEndPr>
+      <w:rPr>
+        <w:rStyle w:val="Numeropagina"/>
+      </w:rPr>
+    </w:sdtEndPr>
     <w:sdtContent>
       <w:p>
         <w:pPr>
@@ -19700,6 +19345,11 @@
         <w:docPartUnique/>
       </w:docPartObj>
     </w:sdtPr>
+    <w:sdtEndPr>
+      <w:rPr>
+        <w:rStyle w:val="Numeropagina"/>
+      </w:rPr>
+    </w:sdtEndPr>
     <w:sdtContent>
       <w:p>
         <w:pPr>
@@ -19749,6 +19399,8 @@
       </w:p>
     </w:sdtContent>
   </w:sdt>
+  <w:bookmarkStart w:id="50" w:name="_Hlk41664810"/>
+  <w:bookmarkStart w:id="51" w:name="_Hlk41664811"/>
   <w:p>
     <w:pPr>
       <w:pStyle w:val="Pidipagina"/>
@@ -19779,8 +19431,16 @@
       <w:rPr>
         <w:rFonts w:asciiTheme="minorHAnsi" w:hAnsiTheme="minorHAnsi"/>
       </w:rPr>
-      <w:t xml:space="preserve">Titolo dell’applicazione – PPM documentazione </w:t>
+      <w:t>HackIT</w:t>
     </w:r>
+    <w:r>
+      <w:rPr>
+        <w:rFonts w:asciiTheme="minorHAnsi" w:hAnsiTheme="minorHAnsi"/>
+      </w:rPr>
+      <w:t xml:space="preserve"> – PPM documentazione </w:t>
+    </w:r>
+    <w:bookmarkEnd w:id="50"/>
+    <w:bookmarkEnd w:id="51"/>
   </w:p>
 </w:ftr>
 </file>

</xml_diff>

<commit_message>
Aggiunti prototipi finali, mancano gli storyboard
</commit_message>
<xml_diff>
--- a/HackIT finale.docx
+++ b/HackIT finale.docx
@@ -12449,35 +12449,21 @@
       </w:pPr>
       <w:r>
         <w:rPr>
-          <w:rFonts w:asciiTheme="minorHAnsi" w:hAnsiTheme="minorHAnsi"/>
-        </w:rPr>
-        <w:t>Enigma</w:t>
-      </w:r>
-      <w:r>
-        <w:t>:</w:t>
-      </w:r>
-    </w:p>
-    <w:p>
-      <w:pPr>
-        <w:pStyle w:val="Paragrafoelenco"/>
-      </w:pPr>
-      <w:r>
-        <w:rPr>
           <w:noProof/>
         </w:rPr>
         <w:drawing>
-          <wp:anchor distT="0" distB="0" distL="114300" distR="114300" simplePos="0" relativeHeight="251679744" behindDoc="0" locked="0" layoutInCell="1" allowOverlap="1" wp14:anchorId="448D41B9">
+          <wp:anchor distT="0" distB="0" distL="114300" distR="114300" simplePos="0" relativeHeight="251701248" behindDoc="0" locked="0" layoutInCell="1" allowOverlap="1" wp14:anchorId="0501597B">
             <wp:simplePos x="0" y="0"/>
             <wp:positionH relativeFrom="margin">
-              <wp:align>center</wp:align>
+              <wp:posOffset>1116330</wp:posOffset>
             </wp:positionH>
             <wp:positionV relativeFrom="paragraph">
-              <wp:posOffset>189865</wp:posOffset>
+              <wp:posOffset>241300</wp:posOffset>
             </wp:positionV>
-            <wp:extent cx="3367405" cy="1864360"/>
-            <wp:effectExtent l="0" t="0" r="4445" b="2540"/>
+            <wp:extent cx="3999865" cy="2195830"/>
+            <wp:effectExtent l="0" t="0" r="635" b="0"/>
             <wp:wrapTopAndBottom/>
-            <wp:docPr id="17" name="Immagine 17"/>
+            <wp:docPr id="13" name="Immagine 13"/>
             <wp:cNvGraphicFramePr>
               <a:graphicFrameLocks xmlns:a="http://schemas.openxmlformats.org/drawingml/2006/main" noChangeAspect="1"/>
             </wp:cNvGraphicFramePr>
@@ -12485,12 +12471,10 @@
               <a:graphicData uri="http://schemas.openxmlformats.org/drawingml/2006/picture">
                 <pic:pic xmlns:pic="http://schemas.openxmlformats.org/drawingml/2006/picture">
                   <pic:nvPicPr>
-                    <pic:cNvPr id="0" name="Picture 7"/>
-                    <pic:cNvPicPr>
-                      <a:picLocks noChangeAspect="1" noChangeArrowheads="1"/>
-                    </pic:cNvPicPr>
+                    <pic:cNvPr id="1" name=""/>
+                    <pic:cNvPicPr/>
                   </pic:nvPicPr>
-                  <pic:blipFill rotWithShape="1">
+                  <pic:blipFill>
                     <a:blip r:embed="rId14">
                       <a:extLst>
                         <a:ext uri="{28A0092B-C50C-407E-A947-70E740481C1C}">
@@ -12498,41 +12482,40 @@
                         </a:ext>
                       </a:extLst>
                     </a:blip>
-                    <a:srcRect t="19163"/>
-                    <a:stretch/>
+                    <a:stretch>
+                      <a:fillRect/>
+                    </a:stretch>
                   </pic:blipFill>
-                  <pic:spPr bwMode="auto">
+                  <pic:spPr>
                     <a:xfrm>
                       <a:off x="0" y="0"/>
-                      <a:ext cx="3367405" cy="1864360"/>
+                      <a:ext cx="3999865" cy="2195830"/>
                     </a:xfrm>
                     <a:prstGeom prst="rect">
                       <a:avLst/>
                     </a:prstGeom>
-                    <a:noFill/>
-                    <a:ln>
-                      <a:noFill/>
-                    </a:ln>
-                    <a:extLst>
-                      <a:ext uri="{53640926-AAD7-44D8-BBD7-CCE9431645EC}">
-                        <a14:shadowObscured xmlns:a14="http://schemas.microsoft.com/office/drawing/2010/main"/>
-                      </a:ext>
-                    </a:extLst>
                   </pic:spPr>
                 </pic:pic>
               </a:graphicData>
             </a:graphic>
+            <wp14:sizeRelH relativeFrom="margin">
+              <wp14:pctWidth>0</wp14:pctWidth>
+            </wp14:sizeRelH>
             <wp14:sizeRelV relativeFrom="margin">
               <wp14:pctHeight>0</wp14:pctHeight>
             </wp14:sizeRelV>
           </wp:anchor>
         </w:drawing>
       </w:r>
-    </w:p>
-    <w:p>
-      <w:pPr>
-        <w:pStyle w:val="Paragrafoelenco"/>
-      </w:pPr>
+      <w:r>
+        <w:rPr>
+          <w:rFonts w:asciiTheme="minorHAnsi" w:hAnsiTheme="minorHAnsi"/>
+        </w:rPr>
+        <w:t>Enigma</w:t>
+      </w:r>
+      <w:r>
+        <w:t>:</w:t>
+      </w:r>
     </w:p>
     <w:p>
       <w:pPr>
@@ -12548,36 +12531,19 @@
         </w:numPr>
       </w:pPr>
       <w:r>
-        <w:rPr>
-          <w:rFonts w:asciiTheme="minorHAnsi" w:hAnsiTheme="minorHAnsi"/>
-        </w:rPr>
-        <w:t>Suggerimenti</w:t>
-      </w:r>
-      <w:r>
-        <w:t>:</w:t>
-      </w:r>
-    </w:p>
-    <w:p>
-      <w:pPr>
-        <w:pStyle w:val="Paragrafoelenco"/>
-      </w:pPr>
-      <w:r>
-        <w:rPr>
-          <w:noProof/>
-        </w:rPr>
         <w:drawing>
-          <wp:anchor distT="0" distB="0" distL="114300" distR="114300" simplePos="0" relativeHeight="251680768" behindDoc="0" locked="0" layoutInCell="1" allowOverlap="1" wp14:anchorId="5674295B">
+          <wp:anchor distT="0" distB="0" distL="114300" distR="114300" simplePos="0" relativeHeight="251703296" behindDoc="0" locked="0" layoutInCell="1" allowOverlap="1" wp14:anchorId="675FCA5C">
             <wp:simplePos x="0" y="0"/>
             <wp:positionH relativeFrom="margin">
-              <wp:align>center</wp:align>
+              <wp:posOffset>1101090</wp:posOffset>
             </wp:positionH>
             <wp:positionV relativeFrom="paragraph">
-              <wp:posOffset>182880</wp:posOffset>
+              <wp:posOffset>328930</wp:posOffset>
             </wp:positionV>
-            <wp:extent cx="4175760" cy="1470660"/>
+            <wp:extent cx="3947160" cy="2210435"/>
             <wp:effectExtent l="0" t="0" r="0" b="0"/>
             <wp:wrapTopAndBottom/>
-            <wp:docPr id="18" name="Immagine 18"/>
+            <wp:docPr id="20" name="Immagine 20"/>
             <wp:cNvGraphicFramePr>
               <a:graphicFrameLocks xmlns:a="http://schemas.openxmlformats.org/drawingml/2006/main" noChangeAspect="1"/>
             </wp:cNvGraphicFramePr>
@@ -12585,12 +12551,10 @@
               <a:graphicData uri="http://schemas.openxmlformats.org/drawingml/2006/picture">
                 <pic:pic xmlns:pic="http://schemas.openxmlformats.org/drawingml/2006/picture">
                   <pic:nvPicPr>
-                    <pic:cNvPr id="0" name="Picture 8"/>
-                    <pic:cNvPicPr>
-                      <a:picLocks noChangeAspect="1" noChangeArrowheads="1"/>
-                    </pic:cNvPicPr>
+                    <pic:cNvPr id="1" name=""/>
+                    <pic:cNvPicPr/>
                   </pic:nvPicPr>
-                  <pic:blipFill rotWithShape="1">
+                  <pic:blipFill>
                     <a:blip r:embed="rId15">
                       <a:extLst>
                         <a:ext uri="{28A0092B-C50C-407E-A947-70E740481C1C}">
@@ -12598,43 +12562,40 @@
                         </a:ext>
                       </a:extLst>
                     </a:blip>
-                    <a:srcRect t="48670"/>
-                    <a:stretch/>
+                    <a:stretch>
+                      <a:fillRect/>
+                    </a:stretch>
                   </pic:blipFill>
-                  <pic:spPr bwMode="auto">
+                  <pic:spPr>
                     <a:xfrm>
                       <a:off x="0" y="0"/>
-                      <a:ext cx="4175760" cy="1470660"/>
+                      <a:ext cx="3947160" cy="2210435"/>
                     </a:xfrm>
                     <a:prstGeom prst="rect">
                       <a:avLst/>
                     </a:prstGeom>
-                    <a:noFill/>
-                    <a:ln>
-                      <a:noFill/>
-                    </a:ln>
-                    <a:extLst>
-                      <a:ext uri="{53640926-AAD7-44D8-BBD7-CCE9431645EC}">
-                        <a14:shadowObscured xmlns:a14="http://schemas.microsoft.com/office/drawing/2010/main"/>
-                      </a:ext>
-                    </a:extLst>
                   </pic:spPr>
                 </pic:pic>
               </a:graphicData>
             </a:graphic>
+            <wp14:sizeRelH relativeFrom="margin">
+              <wp14:pctWidth>0</wp14:pctWidth>
+            </wp14:sizeRelH>
+            <wp14:sizeRelV relativeFrom="margin">
+              <wp14:pctHeight>0</wp14:pctHeight>
+            </wp14:sizeRelV>
           </wp:anchor>
         </w:drawing>
       </w:r>
-    </w:p>
-    <w:p>
-      <w:pPr>
-        <w:pStyle w:val="Paragrafoelenco"/>
-      </w:pPr>
-    </w:p>
-    <w:p>
-      <w:pPr>
-        <w:pStyle w:val="Paragrafoelenco"/>
-      </w:pPr>
+      <w:r>
+        <w:rPr>
+          <w:rFonts w:asciiTheme="minorHAnsi" w:hAnsiTheme="minorHAnsi"/>
+        </w:rPr>
+        <w:t>Suggerimenti</w:t>
+      </w:r>
+      <w:r>
+        <w:t>:</w:t>
+      </w:r>
     </w:p>
     <w:p>
       <w:pPr>
@@ -12654,38 +12615,21 @@
       </w:pPr>
       <w:r>
         <w:rPr>
-          <w:rFonts w:asciiTheme="minorHAnsi" w:hAnsiTheme="minorHAnsi"/>
-        </w:rPr>
-        <w:t>Dati sensibil</w:t>
-      </w:r>
-      <w:r>
-        <w:rPr>
-          <w:rFonts w:asciiTheme="minorHAnsi" w:hAnsiTheme="minorHAnsi"/>
-        </w:rPr>
-        <w:t>i:</w:t>
-      </w:r>
-    </w:p>
-    <w:p>
-      <w:pPr>
-        <w:pStyle w:val="Paragrafoelenco"/>
-      </w:pPr>
-      <w:r>
-        <w:rPr>
           <w:noProof/>
         </w:rPr>
         <w:drawing>
-          <wp:anchor distT="0" distB="0" distL="114300" distR="114300" simplePos="0" relativeHeight="251681792" behindDoc="0" locked="0" layoutInCell="1" allowOverlap="1" wp14:anchorId="7CE63B5F">
+          <wp:anchor distT="0" distB="0" distL="114300" distR="114300" simplePos="0" relativeHeight="251702272" behindDoc="0" locked="0" layoutInCell="1" allowOverlap="1" wp14:anchorId="0F9C01BF">
             <wp:simplePos x="0" y="0"/>
             <wp:positionH relativeFrom="margin">
-              <wp:align>center</wp:align>
+              <wp:posOffset>1116330</wp:posOffset>
             </wp:positionH>
             <wp:positionV relativeFrom="paragraph">
-              <wp:posOffset>252730</wp:posOffset>
+              <wp:posOffset>297180</wp:posOffset>
             </wp:positionV>
-            <wp:extent cx="4198620" cy="1440180"/>
-            <wp:effectExtent l="0" t="0" r="0" b="7620"/>
+            <wp:extent cx="3779520" cy="2080260"/>
+            <wp:effectExtent l="0" t="0" r="0" b="0"/>
             <wp:wrapTopAndBottom/>
-            <wp:docPr id="19" name="Immagine 19"/>
+            <wp:docPr id="14" name="Immagine 14"/>
             <wp:cNvGraphicFramePr>
               <a:graphicFrameLocks xmlns:a="http://schemas.openxmlformats.org/drawingml/2006/main" noChangeAspect="1"/>
             </wp:cNvGraphicFramePr>
@@ -12693,10 +12637,8 @@
               <a:graphicData uri="http://schemas.openxmlformats.org/drawingml/2006/picture">
                 <pic:pic xmlns:pic="http://schemas.openxmlformats.org/drawingml/2006/picture">
                   <pic:nvPicPr>
-                    <pic:cNvPr id="0" name="Picture 9"/>
-                    <pic:cNvPicPr>
-                      <a:picLocks noChangeAspect="1" noChangeArrowheads="1"/>
-                    </pic:cNvPicPr>
+                    <pic:cNvPr id="1" name=""/>
+                    <pic:cNvPicPr/>
                   </pic:nvPicPr>
                   <pic:blipFill>
                     <a:blip r:embed="rId16">
@@ -12706,30 +12648,50 @@
                         </a:ext>
                       </a:extLst>
                     </a:blip>
-                    <a:srcRect/>
                     <a:stretch>
                       <a:fillRect/>
                     </a:stretch>
                   </pic:blipFill>
-                  <pic:spPr bwMode="auto">
+                  <pic:spPr>
                     <a:xfrm>
                       <a:off x="0" y="0"/>
-                      <a:ext cx="4198620" cy="1440180"/>
+                      <a:ext cx="3779520" cy="2080260"/>
                     </a:xfrm>
                     <a:prstGeom prst="rect">
                       <a:avLst/>
                     </a:prstGeom>
-                    <a:noFill/>
-                    <a:ln>
-                      <a:noFill/>
-                    </a:ln>
                   </pic:spPr>
                 </pic:pic>
               </a:graphicData>
             </a:graphic>
+            <wp14:sizeRelH relativeFrom="margin">
+              <wp14:pctWidth>0</wp14:pctWidth>
+            </wp14:sizeRelH>
+            <wp14:sizeRelV relativeFrom="margin">
+              <wp14:pctHeight>0</wp14:pctHeight>
+            </wp14:sizeRelV>
           </wp:anchor>
         </w:drawing>
       </w:r>
+      <w:r>
+        <w:rPr>
+          <w:rFonts w:asciiTheme="minorHAnsi" w:hAnsiTheme="minorHAnsi"/>
+        </w:rPr>
+        <w:t>Dati sensibil</w:t>
+      </w:r>
+      <w:r>
+        <w:rPr>
+          <w:rFonts w:asciiTheme="minorHAnsi" w:hAnsiTheme="minorHAnsi"/>
+        </w:rPr>
+        <w:t>i:</w:t>
+      </w:r>
+      <w:bookmarkStart w:id="39" w:name="_GoBack"/>
+      <w:bookmarkEnd w:id="39"/>
+    </w:p>
+    <w:p>
+      <w:pPr>
+        <w:pStyle w:val="Paragrafoelenco"/>
+      </w:pPr>
     </w:p>
     <w:p>
       <w:pPr>
@@ -12761,7 +12723,7 @@
           <w:bCs/>
         </w:rPr>
       </w:pPr>
-      <w:bookmarkStart w:id="39" w:name="_Toc41665022"/>
+      <w:bookmarkStart w:id="40" w:name="_Toc41665022"/>
       <w:r>
         <w:rPr>
           <w:rFonts w:asciiTheme="minorHAnsi" w:hAnsiTheme="minorHAnsi"/>
@@ -12771,7 +12733,7 @@
         <w:lastRenderedPageBreak/>
         <w:t>Flowchart</w:t>
       </w:r>
-      <w:bookmarkEnd w:id="39"/>
+      <w:bookmarkEnd w:id="40"/>
     </w:p>
     <w:p>
       <w:pPr>
@@ -13091,7 +13053,7 @@
           <w:bCs/>
         </w:rPr>
       </w:pPr>
-      <w:bookmarkStart w:id="40" w:name="_Toc41665023"/>
+      <w:bookmarkStart w:id="41" w:name="_Toc41665023"/>
       <w:r>
         <w:rPr>
           <w:rFonts w:asciiTheme="majorHAnsi" w:hAnsiTheme="majorHAnsi"/>
@@ -13101,7 +13063,7 @@
         <w:lastRenderedPageBreak/>
         <w:t>Storyboard</w:t>
       </w:r>
-      <w:bookmarkEnd w:id="40"/>
+      <w:bookmarkEnd w:id="41"/>
     </w:p>
     <w:p>
       <w:pPr>
@@ -13902,7 +13864,7 @@
           <w:bCs/>
         </w:rPr>
       </w:pPr>
-      <w:bookmarkStart w:id="41" w:name="_Toc41665024"/>
+      <w:bookmarkStart w:id="42" w:name="_Toc41665024"/>
       <w:r>
         <w:rPr>
           <w:rFonts w:asciiTheme="majorHAnsi" w:hAnsiTheme="majorHAnsi"/>
@@ -13912,7 +13874,7 @@
         <w:lastRenderedPageBreak/>
         <w:t>Definizione degli elementi grafici: i pulsanti</w:t>
       </w:r>
-      <w:bookmarkEnd w:id="41"/>
+      <w:bookmarkEnd w:id="42"/>
     </w:p>
     <w:p>
       <w:pPr>
@@ -14201,7 +14163,7 @@
           <w:bCs/>
         </w:rPr>
       </w:pPr>
-      <w:bookmarkStart w:id="42" w:name="_Toc41665025"/>
+      <w:bookmarkStart w:id="43" w:name="_Toc41665025"/>
       <w:r>
         <w:rPr>
           <w:rFonts w:asciiTheme="majorHAnsi" w:hAnsiTheme="majorHAnsi"/>
@@ -14210,7 +14172,7 @@
         </w:rPr>
         <w:t>Definizione degli elementi grafici: gli elementi di interazione</w:t>
       </w:r>
-      <w:bookmarkEnd w:id="42"/>
+      <w:bookmarkEnd w:id="43"/>
     </w:p>
     <w:p>
       <w:pPr>
@@ -14616,7 +14578,7 @@
           <w:rFonts w:asciiTheme="majorHAnsi" w:hAnsiTheme="majorHAnsi"/>
         </w:rPr>
       </w:pPr>
-      <w:bookmarkStart w:id="43" w:name="_Toc41665026"/>
+      <w:bookmarkStart w:id="44" w:name="_Toc41665026"/>
       <w:r>
         <w:rPr>
           <w:rFonts w:asciiTheme="majorHAnsi" w:hAnsiTheme="majorHAnsi"/>
@@ -14624,7 +14586,7 @@
         <w:lastRenderedPageBreak/>
         <w:t>Test</w:t>
       </w:r>
-      <w:bookmarkEnd w:id="43"/>
+      <w:bookmarkEnd w:id="44"/>
     </w:p>
     <w:p>
       <w:pPr>
@@ -14635,7 +14597,7 @@
           <w:bCs/>
         </w:rPr>
       </w:pPr>
-      <w:bookmarkStart w:id="44" w:name="_Toc41665027"/>
+      <w:bookmarkStart w:id="45" w:name="_Toc41665027"/>
       <w:r>
         <w:rPr>
           <w:rFonts w:asciiTheme="majorHAnsi" w:hAnsiTheme="majorHAnsi"/>
@@ -14644,7 +14606,7 @@
         </w:rPr>
         <w:t>Alpha test</w:t>
       </w:r>
-      <w:bookmarkEnd w:id="44"/>
+      <w:bookmarkEnd w:id="45"/>
     </w:p>
     <w:p>
       <w:pPr>
@@ -14823,7 +14785,7 @@
           <w:bCs/>
         </w:rPr>
       </w:pPr>
-      <w:bookmarkStart w:id="45" w:name="_Toc41665028"/>
+      <w:bookmarkStart w:id="46" w:name="_Toc41665028"/>
       <w:r>
         <w:rPr>
           <w:rFonts w:asciiTheme="majorHAnsi" w:hAnsiTheme="majorHAnsi"/>
@@ -14832,7 +14794,7 @@
         </w:rPr>
         <w:t>Test funzionale</w:t>
       </w:r>
-      <w:bookmarkEnd w:id="45"/>
+      <w:bookmarkEnd w:id="46"/>
     </w:p>
     <w:p>
       <w:pPr>
@@ -14944,7 +14906,7 @@
           <w:bCs/>
         </w:rPr>
       </w:pPr>
-      <w:bookmarkStart w:id="46" w:name="_Toc41665029"/>
+      <w:bookmarkStart w:id="47" w:name="_Toc41665029"/>
       <w:r>
         <w:rPr>
           <w:rFonts w:asciiTheme="majorHAnsi" w:hAnsiTheme="majorHAnsi"/>
@@ -14953,7 +14915,7 @@
         </w:rPr>
         <w:t>Test strutturale</w:t>
       </w:r>
-      <w:bookmarkEnd w:id="46"/>
+      <w:bookmarkEnd w:id="47"/>
     </w:p>
     <w:p>
       <w:pPr>
@@ -15050,7 +15012,7 @@
           <w:bCs/>
         </w:rPr>
       </w:pPr>
-      <w:bookmarkStart w:id="47" w:name="_Toc41665030"/>
+      <w:bookmarkStart w:id="48" w:name="_Toc41665030"/>
       <w:r>
         <w:rPr>
           <w:rFonts w:asciiTheme="minorHAnsi" w:hAnsiTheme="minorHAnsi"/>
@@ -15060,7 +15022,7 @@
         <w:lastRenderedPageBreak/>
         <w:t>Test di carico</w:t>
       </w:r>
-      <w:bookmarkEnd w:id="47"/>
+      <w:bookmarkEnd w:id="48"/>
     </w:p>
     <w:p>
       <w:pPr>
@@ -15443,7 +15405,7 @@
           <w:bCs/>
         </w:rPr>
       </w:pPr>
-      <w:bookmarkStart w:id="48" w:name="_Toc41665031"/>
+      <w:bookmarkStart w:id="49" w:name="_Toc41665031"/>
       <w:r>
         <w:rPr>
           <w:rFonts w:asciiTheme="majorHAnsi" w:hAnsiTheme="majorHAnsi"/>
@@ -15452,7 +15414,7 @@
         </w:rPr>
         <w:t>Beta test</w:t>
       </w:r>
-      <w:bookmarkEnd w:id="48"/>
+      <w:bookmarkEnd w:id="49"/>
     </w:p>
     <w:p>
       <w:pPr>
@@ -19211,8 +19173,6 @@
       <w:r>
         <w:br w:type="page"/>
       </w:r>
-      <w:bookmarkStart w:id="49" w:name="_GoBack"/>
-      <w:bookmarkEnd w:id="49"/>
     </w:p>
     <w:p>
       <w:pPr>

</xml_diff>

<commit_message>
finiti storyboard e aggiunta risoluzione ai requisiti minimi
</commit_message>
<xml_diff>
--- a/HackIT finale.docx
+++ b/HackIT finale.docx
@@ -4656,6 +4656,25 @@
     </w:p>
     <w:p>
       <w:pPr>
+        <w:pStyle w:val="Paragrafoelenco"/>
+        <w:numPr>
+          <w:ilvl w:val="0"/>
+          <w:numId w:val="14"/>
+        </w:numPr>
+        <w:jc w:val="both"/>
+        <w:rPr>
+          <w:rFonts w:asciiTheme="minorHAnsi" w:hAnsiTheme="minorHAnsi" w:cstheme="minorHAnsi"/>
+        </w:rPr>
+      </w:pPr>
+      <w:r>
+        <w:rPr>
+          <w:rFonts w:asciiTheme="minorHAnsi" w:hAnsiTheme="minorHAnsi" w:cstheme="minorHAnsi"/>
+        </w:rPr>
+        <w:t>Risoluzione: 1920x1080 o superiori</w:t>
+      </w:r>
+    </w:p>
+    <w:p>
+      <w:pPr>
         <w:jc w:val="both"/>
         <w:rPr>
           <w:rFonts w:asciiTheme="minorHAnsi" w:hAnsiTheme="minorHAnsi" w:cstheme="minorHAnsi"/>
@@ -4980,6 +4999,7 @@
         <w:rPr>
           <w:rFonts w:asciiTheme="minorHAnsi" w:hAnsiTheme="minorHAnsi" w:cstheme="minorHAnsi"/>
         </w:rPr>
+        <w:lastRenderedPageBreak/>
         <w:t>Il team di sviluppo si impegna alla stesura di una componente fatta da enigmi.</w:t>
       </w:r>
     </w:p>
@@ -4991,7 +5011,6 @@
         <w:rPr>
           <w:rFonts w:asciiTheme="minorHAnsi" w:hAnsiTheme="minorHAnsi" w:cstheme="minorHAnsi"/>
         </w:rPr>
-        <w:lastRenderedPageBreak/>
         <w:t>Il prodotto sarà accompagnato da un manuale utente in versione digitale</w:t>
       </w:r>
       <w:r>
@@ -5296,44 +5315,14 @@
         <w:rPr>
           <w:rFonts w:asciiTheme="minorHAnsi" w:hAnsiTheme="minorHAnsi" w:cstheme="minorHAnsi"/>
         </w:rPr>
-        <w:t xml:space="preserve">Rocket </w:t>
-      </w:r>
-      <w:proofErr w:type="spellStart"/>
-      <w:r>
-        <w:rPr>
-          <w:rFonts w:asciiTheme="minorHAnsi" w:hAnsiTheme="minorHAnsi" w:cstheme="minorHAnsi"/>
-        </w:rPr>
-        <w:t>Rinder</w:t>
-      </w:r>
-      <w:proofErr w:type="spellEnd"/>
-      <w:r>
-        <w:rPr>
-          <w:rFonts w:asciiTheme="minorHAnsi" w:hAnsiTheme="minorHAnsi" w:cstheme="minorHAnsi"/>
-        </w:rPr>
-        <w:t xml:space="preserve">: creato da </w:t>
-      </w:r>
-      <w:proofErr w:type="spellStart"/>
-      <w:r>
-        <w:rPr>
-          <w:rFonts w:asciiTheme="minorHAnsi" w:hAnsiTheme="minorHAnsi" w:cstheme="minorHAnsi"/>
-        </w:rPr>
-        <w:t>Chequered</w:t>
-      </w:r>
-      <w:proofErr w:type="spellEnd"/>
-      <w:r>
-        <w:rPr>
-          <w:rFonts w:asciiTheme="minorHAnsi" w:hAnsiTheme="minorHAnsi" w:cstheme="minorHAnsi"/>
-        </w:rPr>
-        <w:t xml:space="preserve"> </w:t>
-      </w:r>
-      <w:proofErr w:type="spellStart"/>
-      <w:r>
-        <w:rPr>
-          <w:rFonts w:asciiTheme="minorHAnsi" w:hAnsiTheme="minorHAnsi" w:cstheme="minorHAnsi"/>
-        </w:rPr>
-        <w:t>Ink</w:t>
-      </w:r>
-      <w:proofErr w:type="spellEnd"/>
+        <w:t xml:space="preserve">Rocket Rinder: creato da </w:t>
+      </w:r>
+      <w:r>
+        <w:rPr>
+          <w:rFonts w:asciiTheme="minorHAnsi" w:hAnsiTheme="minorHAnsi" w:cstheme="minorHAnsi"/>
+        </w:rPr>
+        <w:t>Chequered Ink</w:t>
+      </w:r>
       <w:r>
         <w:rPr>
           <w:rFonts w:asciiTheme="minorHAnsi" w:hAnsiTheme="minorHAnsi" w:cstheme="minorHAnsi"/>
@@ -5353,14 +5342,12 @@
           <w:rFonts w:asciiTheme="minorHAnsi" w:hAnsiTheme="minorHAnsi" w:cstheme="minorHAnsi"/>
         </w:rPr>
       </w:pPr>
-      <w:proofErr w:type="spellStart"/>
       <w:r>
         <w:rPr>
           <w:rFonts w:asciiTheme="minorHAnsi" w:hAnsiTheme="minorHAnsi" w:cstheme="minorHAnsi"/>
         </w:rPr>
         <w:t>Prototype</w:t>
       </w:r>
-      <w:proofErr w:type="spellEnd"/>
       <w:r>
         <w:rPr>
           <w:rFonts w:asciiTheme="minorHAnsi" w:hAnsiTheme="minorHAnsi" w:cstheme="minorHAnsi"/>
@@ -5425,16 +5412,8 @@
         <w:rPr>
           <w:rFonts w:asciiTheme="minorHAnsi" w:hAnsiTheme="minorHAnsi" w:cstheme="minorHAnsi"/>
         </w:rPr>
-        <w:t xml:space="preserve">retro-sound </w:t>
-      </w:r>
-      <w:proofErr w:type="spellStart"/>
-      <w:r>
-        <w:rPr>
-          <w:rFonts w:asciiTheme="minorHAnsi" w:hAnsiTheme="minorHAnsi" w:cstheme="minorHAnsi"/>
-        </w:rPr>
-        <w:t>effects</w:t>
-      </w:r>
-      <w:proofErr w:type="spellEnd"/>
+        <w:t>retro-sound effects</w:t>
+      </w:r>
       <w:r>
         <w:rPr>
           <w:rFonts w:asciiTheme="minorHAnsi" w:hAnsiTheme="minorHAnsi" w:cstheme="minorHAnsi"/>
@@ -5445,21 +5424,7 @@
         <w:rPr>
           <w:rFonts w:asciiTheme="minorHAnsi" w:hAnsiTheme="minorHAnsi" w:cstheme="minorHAnsi"/>
         </w:rPr>
-        <w:t xml:space="preserve">creato da </w:t>
-      </w:r>
-      <w:proofErr w:type="spellStart"/>
-      <w:r>
-        <w:rPr>
-          <w:rFonts w:asciiTheme="minorHAnsi" w:hAnsiTheme="minorHAnsi" w:cstheme="minorHAnsi"/>
-        </w:rPr>
-        <w:t>Mulula</w:t>
-      </w:r>
-      <w:proofErr w:type="spellEnd"/>
-      <w:r>
-        <w:rPr>
-          <w:rFonts w:asciiTheme="minorHAnsi" w:hAnsiTheme="minorHAnsi" w:cstheme="minorHAnsi"/>
-        </w:rPr>
-        <w:t xml:space="preserve"> ed è accessibile attraverso il seguente link: https://assetstore.unity.com/packages/audio/sound-fx/retro-sound-effects-22153</w:t>
+        <w:t>creato da Mulula ed è accessibile attraverso il seguente link: https://assetstore.unity.com/packages/audio/sound-fx/retro-sound-effects-22153</w:t>
       </w:r>
     </w:p>
     <w:p>
@@ -5478,16 +5443,8 @@
         <w:rPr>
           <w:rFonts w:asciiTheme="minorHAnsi" w:hAnsiTheme="minorHAnsi" w:cstheme="minorHAnsi"/>
         </w:rPr>
-        <w:t xml:space="preserve">Dungeon </w:t>
-      </w:r>
-      <w:proofErr w:type="spellStart"/>
-      <w:r>
-        <w:rPr>
-          <w:rFonts w:asciiTheme="minorHAnsi" w:hAnsiTheme="minorHAnsi" w:cstheme="minorHAnsi"/>
-        </w:rPr>
-        <w:t>Theme</w:t>
-      </w:r>
-      <w:proofErr w:type="spellEnd"/>
+        <w:t>Dungeon Theme</w:t>
+      </w:r>
       <w:r>
         <w:rPr>
           <w:rFonts w:asciiTheme="minorHAnsi" w:hAnsiTheme="minorHAnsi" w:cstheme="minorHAnsi"/>
@@ -5498,21 +5455,7 @@
         <w:rPr>
           <w:rFonts w:asciiTheme="minorHAnsi" w:hAnsiTheme="minorHAnsi" w:cstheme="minorHAnsi"/>
         </w:rPr>
-        <w:t xml:space="preserve"> creato da </w:t>
-      </w:r>
-      <w:proofErr w:type="spellStart"/>
-      <w:r>
-        <w:rPr>
-          <w:rFonts w:asciiTheme="minorHAnsi" w:hAnsiTheme="minorHAnsi" w:cstheme="minorHAnsi"/>
-        </w:rPr>
-        <w:t>CodeManu</w:t>
-      </w:r>
-      <w:proofErr w:type="spellEnd"/>
-      <w:r>
-        <w:rPr>
-          <w:rFonts w:asciiTheme="minorHAnsi" w:hAnsiTheme="minorHAnsi" w:cstheme="minorHAnsi"/>
-        </w:rPr>
-        <w:t xml:space="preserve"> e presente su OpenGameArt.com </w:t>
+        <w:t xml:space="preserve"> creato da CodeManu e presente su OpenGameArt.com </w:t>
       </w:r>
     </w:p>
     <w:p>
@@ -5531,21 +5474,7 @@
         <w:rPr>
           <w:rFonts w:asciiTheme="minorHAnsi" w:hAnsiTheme="minorHAnsi" w:cstheme="minorHAnsi"/>
         </w:rPr>
-        <w:t>Ove-</w:t>
-      </w:r>
-      <w:proofErr w:type="spellStart"/>
-      <w:r>
-        <w:rPr>
-          <w:rFonts w:asciiTheme="minorHAnsi" w:hAnsiTheme="minorHAnsi" w:cstheme="minorHAnsi"/>
-        </w:rPr>
-        <w:t>Melaa</w:t>
-      </w:r>
-      <w:proofErr w:type="spellEnd"/>
-      <w:r>
-        <w:rPr>
-          <w:rFonts w:asciiTheme="minorHAnsi" w:hAnsiTheme="minorHAnsi" w:cstheme="minorHAnsi"/>
-        </w:rPr>
-        <w:t xml:space="preserve"> Dark</w:t>
+        <w:t>Ove-Melaa Dark</w:t>
       </w:r>
       <w:r>
         <w:rPr>
@@ -5557,21 +5486,7 @@
         <w:rPr>
           <w:rFonts w:asciiTheme="minorHAnsi" w:hAnsiTheme="minorHAnsi" w:cstheme="minorHAnsi"/>
         </w:rPr>
-        <w:t xml:space="preserve"> creato da </w:t>
-      </w:r>
-      <w:proofErr w:type="spellStart"/>
-      <w:r>
-        <w:rPr>
-          <w:rFonts w:asciiTheme="minorHAnsi" w:hAnsiTheme="minorHAnsi" w:cstheme="minorHAnsi"/>
-        </w:rPr>
-        <w:t>Melaa</w:t>
-      </w:r>
-      <w:proofErr w:type="spellEnd"/>
-      <w:r>
-        <w:rPr>
-          <w:rFonts w:asciiTheme="minorHAnsi" w:hAnsiTheme="minorHAnsi" w:cstheme="minorHAnsi"/>
-        </w:rPr>
-        <w:t xml:space="preserve"> e presente su OpenGameArt.com </w:t>
+        <w:t xml:space="preserve"> creato da Melaa e presente su OpenGameArt.com </w:t>
       </w:r>
     </w:p>
     <w:p>
@@ -5586,28 +5501,12 @@
           <w:rFonts w:asciiTheme="minorHAnsi" w:hAnsiTheme="minorHAnsi" w:cstheme="minorHAnsi"/>
         </w:rPr>
       </w:pPr>
-      <w:proofErr w:type="spellStart"/>
-      <w:r>
-        <w:rPr>
-          <w:rFonts w:asciiTheme="minorHAnsi" w:hAnsiTheme="minorHAnsi" w:cstheme="minorHAnsi"/>
-        </w:rPr>
-        <w:t>Modern</w:t>
-      </w:r>
-      <w:proofErr w:type="spellEnd"/>
-      <w:r>
-        <w:rPr>
-          <w:rFonts w:asciiTheme="minorHAnsi" w:hAnsiTheme="minorHAnsi" w:cstheme="minorHAnsi"/>
-        </w:rPr>
-        <w:t xml:space="preserve"> Castle </w:t>
-      </w:r>
-      <w:proofErr w:type="spellStart"/>
-      <w:r>
-        <w:rPr>
-          <w:rFonts w:asciiTheme="minorHAnsi" w:hAnsiTheme="minorHAnsi" w:cstheme="minorHAnsi"/>
-        </w:rPr>
-        <w:t>Atmosphere</w:t>
-      </w:r>
-      <w:proofErr w:type="spellEnd"/>
+      <w:r>
+        <w:rPr>
+          <w:rFonts w:asciiTheme="minorHAnsi" w:hAnsiTheme="minorHAnsi" w:cstheme="minorHAnsi"/>
+        </w:rPr>
+        <w:t>Modern Castle Atmosphere</w:t>
+      </w:r>
       <w:r>
         <w:rPr>
           <w:rFonts w:asciiTheme="minorHAnsi" w:hAnsiTheme="minorHAnsi" w:cstheme="minorHAnsi"/>
@@ -9995,8 +9894,10 @@
         <w:rPr>
           <w:rFonts w:asciiTheme="minorHAnsi" w:hAnsiTheme="minorHAnsi" w:cstheme="minorHAnsi"/>
         </w:rPr>
-        <w:t xml:space="preserve"> </w:t>
-      </w:r>
+        <w:t>.</w:t>
+      </w:r>
+      <w:bookmarkStart w:id="21" w:name="_GoBack"/>
+      <w:bookmarkEnd w:id="21"/>
     </w:p>
     <w:p>
       <w:pPr>
@@ -10040,8 +9941,8 @@
           <w:bCs/>
         </w:rPr>
       </w:pPr>
-      <w:bookmarkStart w:id="21" w:name="_Toc39419820"/>
-      <w:bookmarkStart w:id="22" w:name="_Toc41665009"/>
+      <w:bookmarkStart w:id="22" w:name="_Toc39419820"/>
+      <w:bookmarkStart w:id="23" w:name="_Toc41665009"/>
       <w:r>
         <w:rPr>
           <w:rFonts w:asciiTheme="majorHAnsi" w:hAnsiTheme="majorHAnsi" w:cstheme="majorHAnsi"/>
@@ -10050,8 +9951,8 @@
         </w:rPr>
         <w:t>Risorse informative</w:t>
       </w:r>
-      <w:bookmarkEnd w:id="21"/>
       <w:bookmarkEnd w:id="22"/>
+      <w:bookmarkEnd w:id="23"/>
     </w:p>
     <w:p>
       <w:pPr>
@@ -10115,8 +10016,8 @@
           <w:bCs/>
         </w:rPr>
       </w:pPr>
-      <w:bookmarkStart w:id="23" w:name="_Toc39419821"/>
-      <w:bookmarkStart w:id="24" w:name="_Toc41665010"/>
+      <w:bookmarkStart w:id="24" w:name="_Toc39419821"/>
+      <w:bookmarkStart w:id="25" w:name="_Toc41665010"/>
       <w:r>
         <w:rPr>
           <w:rFonts w:asciiTheme="majorHAnsi" w:hAnsiTheme="majorHAnsi" w:cstheme="majorHAnsi"/>
@@ -10125,8 +10026,8 @@
         </w:rPr>
         <w:t>Risorse applicative</w:t>
       </w:r>
-      <w:bookmarkEnd w:id="23"/>
       <w:bookmarkEnd w:id="24"/>
+      <w:bookmarkEnd w:id="25"/>
     </w:p>
     <w:p>
       <w:pPr>
@@ -10194,8 +10095,8 @@
           <w:bCs/>
         </w:rPr>
       </w:pPr>
-      <w:bookmarkStart w:id="25" w:name="_Toc39419822"/>
-      <w:bookmarkStart w:id="26" w:name="_Toc41665011"/>
+      <w:bookmarkStart w:id="26" w:name="_Toc39419822"/>
+      <w:bookmarkStart w:id="27" w:name="_Toc41665011"/>
       <w:r>
         <w:rPr>
           <w:rFonts w:asciiTheme="majorHAnsi" w:hAnsiTheme="majorHAnsi"/>
@@ -10204,8 +10105,8 @@
         </w:rPr>
         <w:t>Risorse strumentali</w:t>
       </w:r>
-      <w:bookmarkEnd w:id="25"/>
       <w:bookmarkEnd w:id="26"/>
+      <w:bookmarkEnd w:id="27"/>
     </w:p>
     <w:p>
       <w:pPr>
@@ -10267,7 +10168,7 @@
           <w:rFonts w:asciiTheme="minorHAnsi" w:hAnsiTheme="minorHAnsi" w:cstheme="minorHAnsi"/>
         </w:rPr>
       </w:pPr>
-      <w:bookmarkStart w:id="27" w:name="_Hlk41644485"/>
+      <w:bookmarkStart w:id="28" w:name="_Hlk41644485"/>
       <w:r>
         <w:rPr>
           <w:rFonts w:asciiTheme="minorHAnsi" w:hAnsiTheme="minorHAnsi" w:cstheme="minorHAnsi"/>
@@ -10363,21 +10264,7 @@
         <w:rPr>
           <w:rFonts w:asciiTheme="minorHAnsi" w:hAnsiTheme="minorHAnsi" w:cstheme="minorHAnsi"/>
         </w:rPr>
-        <w:t xml:space="preserve">Dungeon </w:t>
-      </w:r>
-      <w:proofErr w:type="spellStart"/>
-      <w:r>
-        <w:rPr>
-          <w:rFonts w:asciiTheme="minorHAnsi" w:hAnsiTheme="minorHAnsi" w:cstheme="minorHAnsi"/>
-        </w:rPr>
-        <w:t>Theme</w:t>
-      </w:r>
-      <w:proofErr w:type="spellEnd"/>
-      <w:r>
-        <w:rPr>
-          <w:rFonts w:asciiTheme="minorHAnsi" w:hAnsiTheme="minorHAnsi" w:cstheme="minorHAnsi"/>
-        </w:rPr>
-        <w:t xml:space="preserve"> presente nel pacchetto </w:t>
+        <w:t xml:space="preserve">Dungeon Theme presente nel pacchetto </w:t>
       </w:r>
       <w:r>
         <w:rPr>
@@ -10385,39 +10272,17 @@
         </w:rPr>
         <w:t>“</w:t>
       </w:r>
-      <w:proofErr w:type="spellStart"/>
-      <w:r>
-        <w:rPr>
-          <w:rFonts w:asciiTheme="minorHAnsi" w:hAnsiTheme="minorHAnsi" w:cstheme="minorHAnsi"/>
-        </w:rPr>
-        <w:t>Platformer</w:t>
-      </w:r>
-      <w:proofErr w:type="spellEnd"/>
-      <w:r>
-        <w:rPr>
-          <w:rFonts w:asciiTheme="minorHAnsi" w:hAnsiTheme="minorHAnsi" w:cstheme="minorHAnsi"/>
-        </w:rPr>
-        <w:t xml:space="preserve"> Game Music Pack</w:t>
-      </w:r>
-      <w:r>
-        <w:rPr>
-          <w:rFonts w:asciiTheme="minorHAnsi" w:hAnsiTheme="minorHAnsi" w:cstheme="minorHAnsi"/>
-        </w:rPr>
-        <w:t xml:space="preserve">” creato da </w:t>
-      </w:r>
-      <w:proofErr w:type="spellStart"/>
-      <w:r>
-        <w:rPr>
-          <w:rFonts w:asciiTheme="minorHAnsi" w:hAnsiTheme="minorHAnsi" w:cstheme="minorHAnsi"/>
-        </w:rPr>
-        <w:t>CodeManu</w:t>
-      </w:r>
-      <w:proofErr w:type="spellEnd"/>
-      <w:r>
-        <w:rPr>
-          <w:rFonts w:asciiTheme="minorHAnsi" w:hAnsiTheme="minorHAnsi" w:cstheme="minorHAnsi"/>
-        </w:rPr>
-        <w:t xml:space="preserve"> e presente su OpenGameArt.com [tema d</w:t>
+      <w:r>
+        <w:rPr>
+          <w:rFonts w:asciiTheme="minorHAnsi" w:hAnsiTheme="minorHAnsi" w:cstheme="minorHAnsi"/>
+        </w:rPr>
+        <w:t>Platformer Game Music Pack</w:t>
+      </w:r>
+      <w:r>
+        <w:rPr>
+          <w:rFonts w:asciiTheme="minorHAnsi" w:hAnsiTheme="minorHAnsi" w:cstheme="minorHAnsi"/>
+        </w:rPr>
+        <w:t>” creato da CodeManu e presente su OpenGameArt.com [tema d</w:t>
       </w:r>
       <w:r>
         <w:rPr>
@@ -10448,69 +10313,19 @@
         <w:rPr>
           <w:rFonts w:asciiTheme="minorHAnsi" w:hAnsiTheme="minorHAnsi" w:cstheme="minorHAnsi"/>
         </w:rPr>
-        <w:t>Ove-</w:t>
-      </w:r>
-      <w:proofErr w:type="spellStart"/>
-      <w:r>
-        <w:rPr>
-          <w:rFonts w:asciiTheme="minorHAnsi" w:hAnsiTheme="minorHAnsi" w:cstheme="minorHAnsi"/>
-        </w:rPr>
-        <w:t>Melaa</w:t>
-      </w:r>
-      <w:proofErr w:type="spellEnd"/>
-      <w:r>
-        <w:rPr>
-          <w:rFonts w:asciiTheme="minorHAnsi" w:hAnsiTheme="minorHAnsi" w:cstheme="minorHAnsi"/>
-        </w:rPr>
-        <w:t xml:space="preserve"> Dark presente nel pacchetto presente nel pacchetto “</w:t>
-      </w:r>
-      <w:proofErr w:type="spellStart"/>
-      <w:r>
-        <w:rPr>
-          <w:rFonts w:asciiTheme="minorHAnsi" w:hAnsiTheme="minorHAnsi" w:cstheme="minorHAnsi"/>
-        </w:rPr>
-        <w:t>Ove's</w:t>
-      </w:r>
-      <w:proofErr w:type="spellEnd"/>
-      <w:r>
-        <w:rPr>
-          <w:rFonts w:asciiTheme="minorHAnsi" w:hAnsiTheme="minorHAnsi" w:cstheme="minorHAnsi"/>
-        </w:rPr>
-        <w:t xml:space="preserve"> </w:t>
-      </w:r>
-      <w:proofErr w:type="spellStart"/>
-      <w:r>
-        <w:rPr>
-          <w:rFonts w:asciiTheme="minorHAnsi" w:hAnsiTheme="minorHAnsi" w:cstheme="minorHAnsi"/>
-        </w:rPr>
-        <w:t>Essential</w:t>
-      </w:r>
-      <w:proofErr w:type="spellEnd"/>
-      <w:r>
-        <w:rPr>
-          <w:rFonts w:asciiTheme="minorHAnsi" w:hAnsiTheme="minorHAnsi" w:cstheme="minorHAnsi"/>
-        </w:rPr>
-        <w:t xml:space="preserve"> Game Audio Pack Collection</w:t>
-      </w:r>
-      <w:r>
-        <w:rPr>
-          <w:rFonts w:asciiTheme="minorHAnsi" w:hAnsiTheme="minorHAnsi" w:cstheme="minorHAnsi"/>
-        </w:rPr>
-        <w:t xml:space="preserve">” creato da </w:t>
-      </w:r>
-      <w:proofErr w:type="spellStart"/>
-      <w:r>
-        <w:rPr>
-          <w:rFonts w:asciiTheme="minorHAnsi" w:hAnsiTheme="minorHAnsi" w:cstheme="minorHAnsi"/>
-        </w:rPr>
-        <w:t>Melaa</w:t>
-      </w:r>
-      <w:proofErr w:type="spellEnd"/>
-      <w:r>
-        <w:rPr>
-          <w:rFonts w:asciiTheme="minorHAnsi" w:hAnsiTheme="minorHAnsi" w:cstheme="minorHAnsi"/>
-        </w:rPr>
-        <w:t xml:space="preserve"> e presente su OpenGameArt.com</w:t>
+        <w:t>Ove-Melaa Dark presente nel pacchetto presente nel pacchetto “</w:t>
+      </w:r>
+      <w:r>
+        <w:rPr>
+          <w:rFonts w:asciiTheme="minorHAnsi" w:hAnsiTheme="minorHAnsi" w:cstheme="minorHAnsi"/>
+        </w:rPr>
+        <w:t>Ove's Essential Game Audio Pack Collection</w:t>
+      </w:r>
+      <w:r>
+        <w:rPr>
+          <w:rFonts w:asciiTheme="minorHAnsi" w:hAnsiTheme="minorHAnsi" w:cstheme="minorHAnsi"/>
+        </w:rPr>
+        <w:t>” creato da Melaa e presente su OpenGameArt.com</w:t>
       </w:r>
       <w:r>
         <w:rPr>
@@ -10531,56 +10346,18 @@
           <w:rFonts w:asciiTheme="minorHAnsi" w:hAnsiTheme="minorHAnsi" w:cstheme="minorHAnsi"/>
         </w:rPr>
       </w:pPr>
-      <w:proofErr w:type="spellStart"/>
-      <w:r>
-        <w:rPr>
-          <w:rFonts w:asciiTheme="minorHAnsi" w:hAnsiTheme="minorHAnsi" w:cstheme="minorHAnsi"/>
-        </w:rPr>
-        <w:t>Modern</w:t>
-      </w:r>
-      <w:proofErr w:type="spellEnd"/>
-      <w:r>
-        <w:rPr>
-          <w:rFonts w:asciiTheme="minorHAnsi" w:hAnsiTheme="minorHAnsi" w:cstheme="minorHAnsi"/>
-        </w:rPr>
-        <w:t xml:space="preserve"> Castle </w:t>
-      </w:r>
-      <w:proofErr w:type="spellStart"/>
-      <w:r>
-        <w:rPr>
-          <w:rFonts w:asciiTheme="minorHAnsi" w:hAnsiTheme="minorHAnsi" w:cstheme="minorHAnsi"/>
-        </w:rPr>
-        <w:t>Atmosphere</w:t>
-      </w:r>
-      <w:proofErr w:type="spellEnd"/>
-      <w:r>
-        <w:rPr>
-          <w:rFonts w:asciiTheme="minorHAnsi" w:hAnsiTheme="minorHAnsi" w:cstheme="minorHAnsi"/>
-        </w:rPr>
-        <w:t xml:space="preserve"> presente nel pacchetto “</w:t>
-      </w:r>
-      <w:proofErr w:type="spellStart"/>
-      <w:r>
-        <w:rPr>
-          <w:rFonts w:asciiTheme="minorHAnsi" w:hAnsiTheme="minorHAnsi" w:cstheme="minorHAnsi"/>
-        </w:rPr>
-        <w:t>Modern</w:t>
-      </w:r>
-      <w:proofErr w:type="spellEnd"/>
-      <w:r>
-        <w:rPr>
-          <w:rFonts w:asciiTheme="minorHAnsi" w:hAnsiTheme="minorHAnsi" w:cstheme="minorHAnsi"/>
-        </w:rPr>
-        <w:t xml:space="preserve"> Castle </w:t>
-      </w:r>
-      <w:proofErr w:type="spellStart"/>
-      <w:r>
-        <w:rPr>
-          <w:rFonts w:asciiTheme="minorHAnsi" w:hAnsiTheme="minorHAnsi" w:cstheme="minorHAnsi"/>
-        </w:rPr>
-        <w:t>Atmosphere</w:t>
-      </w:r>
-      <w:proofErr w:type="spellEnd"/>
+      <w:r>
+        <w:rPr>
+          <w:rFonts w:asciiTheme="minorHAnsi" w:hAnsiTheme="minorHAnsi" w:cstheme="minorHAnsi"/>
+        </w:rPr>
+        <w:t>Modern Castle Atmosphere presente nel pacchetto “</w:t>
+      </w:r>
+      <w:r>
+        <w:rPr>
+          <w:rFonts w:asciiTheme="minorHAnsi" w:hAnsiTheme="minorHAnsi" w:cstheme="minorHAnsi"/>
+        </w:rPr>
+        <w:t>Modern Castle Atmosphere</w:t>
+      </w:r>
       <w:r>
         <w:rPr>
           <w:rFonts w:asciiTheme="minorHAnsi" w:hAnsiTheme="minorHAnsi" w:cstheme="minorHAnsi"/>
@@ -10606,7 +10383,7 @@
         <w:t xml:space="preserve"> [tema degli enigmi]</w:t>
       </w:r>
     </w:p>
-    <w:bookmarkEnd w:id="27"/>
+    <w:bookmarkEnd w:id="28"/>
     <w:p>
       <w:pPr>
         <w:jc w:val="both"/>
@@ -10625,8 +10402,8 @@
           <w:bCs/>
         </w:rPr>
       </w:pPr>
-      <w:bookmarkStart w:id="28" w:name="_Toc39419823"/>
-      <w:bookmarkStart w:id="29" w:name="_Toc41665012"/>
+      <w:bookmarkStart w:id="29" w:name="_Toc39419823"/>
+      <w:bookmarkStart w:id="30" w:name="_Toc41665012"/>
       <w:r>
         <w:rPr>
           <w:rFonts w:asciiTheme="majorHAnsi" w:hAnsiTheme="majorHAnsi"/>
@@ -10635,8 +10412,8 @@
         </w:rPr>
         <w:t>Risorse post-produzione</w:t>
       </w:r>
-      <w:bookmarkEnd w:id="28"/>
       <w:bookmarkEnd w:id="29"/>
+      <w:bookmarkEnd w:id="30"/>
     </w:p>
     <w:p>
       <w:pPr>
@@ -10670,7 +10447,7 @@
           <w:rFonts w:asciiTheme="majorHAnsi" w:hAnsiTheme="majorHAnsi"/>
         </w:rPr>
       </w:pPr>
-      <w:bookmarkStart w:id="30" w:name="_Toc41665013"/>
+      <w:bookmarkStart w:id="31" w:name="_Toc41665013"/>
       <w:r>
         <w:rPr>
           <w:rFonts w:asciiTheme="majorHAnsi" w:hAnsiTheme="majorHAnsi"/>
@@ -10678,7 +10455,7 @@
         <w:lastRenderedPageBreak/>
         <w:t>Progettazione</w:t>
       </w:r>
-      <w:bookmarkEnd w:id="30"/>
+      <w:bookmarkEnd w:id="31"/>
     </w:p>
     <w:p>
       <w:pPr>
@@ -10689,7 +10466,7 @@
           <w:bCs/>
         </w:rPr>
       </w:pPr>
-      <w:bookmarkStart w:id="31" w:name="_Toc41665014"/>
+      <w:bookmarkStart w:id="32" w:name="_Toc41665014"/>
       <w:r>
         <w:rPr>
           <w:rFonts w:asciiTheme="majorHAnsi" w:hAnsiTheme="majorHAnsi"/>
@@ -10698,7 +10475,7 @@
         </w:rPr>
         <w:t>Introduzione</w:t>
       </w:r>
-      <w:bookmarkEnd w:id="31"/>
+      <w:bookmarkEnd w:id="32"/>
     </w:p>
     <w:p>
       <w:pPr>
@@ -10731,7 +10508,7 @@
           <w:bCs/>
         </w:rPr>
       </w:pPr>
-      <w:bookmarkStart w:id="32" w:name="_Toc41665015"/>
+      <w:bookmarkStart w:id="33" w:name="_Toc41665015"/>
       <w:r>
         <w:rPr>
           <w:rFonts w:asciiTheme="majorHAnsi" w:hAnsiTheme="majorHAnsi"/>
@@ -10740,7 +10517,7 @@
         </w:rPr>
         <w:t>Definire i concetti da trasmettere attraverso il multimedia</w:t>
       </w:r>
-      <w:bookmarkEnd w:id="32"/>
+      <w:bookmarkEnd w:id="33"/>
     </w:p>
     <w:p>
       <w:pPr>
@@ -10751,7 +10528,7 @@
           <w:bCs/>
         </w:rPr>
       </w:pPr>
-      <w:bookmarkStart w:id="33" w:name="_Toc41665016"/>
+      <w:bookmarkStart w:id="34" w:name="_Toc41665016"/>
       <w:r>
         <w:rPr>
           <w:rFonts w:asciiTheme="majorHAnsi" w:hAnsiTheme="majorHAnsi"/>
@@ -10760,7 +10537,7 @@
         </w:rPr>
         <w:t>Presentazione dei concetti</w:t>
       </w:r>
-      <w:bookmarkEnd w:id="33"/>
+      <w:bookmarkEnd w:id="34"/>
     </w:p>
     <w:p>
       <w:pPr>
@@ -10975,7 +10752,7 @@
           <w:bCs/>
         </w:rPr>
       </w:pPr>
-      <w:bookmarkStart w:id="34" w:name="_Toc41665017"/>
+      <w:bookmarkStart w:id="35" w:name="_Toc41665017"/>
       <w:r>
         <w:rPr>
           <w:rFonts w:asciiTheme="majorHAnsi" w:hAnsiTheme="majorHAnsi"/>
@@ -10984,7 +10761,7 @@
         </w:rPr>
         <w:t>Definizione dei concetti</w:t>
       </w:r>
-      <w:bookmarkEnd w:id="34"/>
+      <w:bookmarkEnd w:id="35"/>
     </w:p>
     <w:p>
       <w:pPr>
@@ -11180,7 +10957,7 @@
           <w:bCs/>
         </w:rPr>
       </w:pPr>
-      <w:bookmarkStart w:id="35" w:name="_Toc41665018"/>
+      <w:bookmarkStart w:id="36" w:name="_Toc41665018"/>
       <w:r>
         <w:rPr>
           <w:rFonts w:asciiTheme="majorHAnsi" w:hAnsiTheme="majorHAnsi"/>
@@ -11190,7 +10967,7 @@
         <w:lastRenderedPageBreak/>
         <w:t>Definire le competenze (task) da trasmettere attraverso il multimedia</w:t>
       </w:r>
-      <w:bookmarkEnd w:id="35"/>
+      <w:bookmarkEnd w:id="36"/>
     </w:p>
     <w:p>
       <w:pPr>
@@ -11380,7 +11157,7 @@
           <w:bCs/>
         </w:rPr>
       </w:pPr>
-      <w:bookmarkStart w:id="36" w:name="_Toc41665019"/>
+      <w:bookmarkStart w:id="37" w:name="_Toc41665019"/>
       <w:r>
         <w:rPr>
           <w:rFonts w:asciiTheme="majorHAnsi" w:hAnsiTheme="majorHAnsi"/>
@@ -11390,7 +11167,7 @@
         <w:lastRenderedPageBreak/>
         <w:t>Preparare una descrizione preliminare del programma</w:t>
       </w:r>
-      <w:bookmarkEnd w:id="36"/>
+      <w:bookmarkEnd w:id="37"/>
     </w:p>
     <w:p>
       <w:pPr>
@@ -11863,7 +11640,7 @@
           <w:bCs/>
         </w:rPr>
       </w:pPr>
-      <w:bookmarkStart w:id="37" w:name="_Toc41665020"/>
+      <w:bookmarkStart w:id="38" w:name="_Toc41665020"/>
       <w:r>
         <w:rPr>
           <w:rFonts w:asciiTheme="majorHAnsi" w:hAnsiTheme="majorHAnsi"/>
@@ -11873,7 +11650,7 @@
         <w:lastRenderedPageBreak/>
         <w:t>Dettagliare il progetto del multimedia</w:t>
       </w:r>
-      <w:bookmarkEnd w:id="37"/>
+      <w:bookmarkEnd w:id="38"/>
     </w:p>
     <w:p>
       <w:pPr>
@@ -11897,7 +11674,7 @@
           <w:bCs/>
         </w:rPr>
       </w:pPr>
-      <w:bookmarkStart w:id="38" w:name="_Toc41665021"/>
+      <w:bookmarkStart w:id="39" w:name="_Toc41665021"/>
       <w:r>
         <w:rPr>
           <w:rFonts w:asciiTheme="majorHAnsi" w:hAnsiTheme="majorHAnsi"/>
@@ -11906,7 +11683,7 @@
         </w:rPr>
         <w:t>Prototipi</w:t>
       </w:r>
-      <w:bookmarkEnd w:id="38"/>
+      <w:bookmarkEnd w:id="39"/>
     </w:p>
     <w:p>
       <w:pPr>
@@ -12452,18 +12229,18 @@
           <w:noProof/>
         </w:rPr>
         <w:drawing>
-          <wp:anchor distT="0" distB="0" distL="114300" distR="114300" simplePos="0" relativeHeight="251701248" behindDoc="0" locked="0" layoutInCell="1" allowOverlap="1" wp14:anchorId="0501597B">
+          <wp:anchor distT="0" distB="0" distL="114300" distR="114300" simplePos="0" relativeHeight="251704320" behindDoc="0" locked="0" layoutInCell="1" allowOverlap="1" wp14:anchorId="54304EE7">
             <wp:simplePos x="0" y="0"/>
             <wp:positionH relativeFrom="margin">
-              <wp:posOffset>1116330</wp:posOffset>
+              <wp:align>center</wp:align>
             </wp:positionH>
             <wp:positionV relativeFrom="paragraph">
-              <wp:posOffset>241300</wp:posOffset>
+              <wp:posOffset>218440</wp:posOffset>
             </wp:positionV>
-            <wp:extent cx="3999865" cy="2195830"/>
-            <wp:effectExtent l="0" t="0" r="635" b="0"/>
+            <wp:extent cx="4109720" cy="2278380"/>
+            <wp:effectExtent l="0" t="0" r="5080" b="7620"/>
             <wp:wrapTopAndBottom/>
-            <wp:docPr id="13" name="Immagine 13"/>
+            <wp:docPr id="17" name="Immagine 17"/>
             <wp:cNvGraphicFramePr>
               <a:graphicFrameLocks xmlns:a="http://schemas.openxmlformats.org/drawingml/2006/main" noChangeAspect="1"/>
             </wp:cNvGraphicFramePr>
@@ -12489,7 +12266,7 @@
                   <pic:spPr>
                     <a:xfrm>
                       <a:off x="0" y="0"/>
-                      <a:ext cx="3999865" cy="2195830"/>
+                      <a:ext cx="4109720" cy="2278380"/>
                     </a:xfrm>
                     <a:prstGeom prst="rect">
                       <a:avLst/>
@@ -12511,7 +12288,13 @@
         <w:rPr>
           <w:rFonts w:asciiTheme="minorHAnsi" w:hAnsiTheme="minorHAnsi"/>
         </w:rPr>
-        <w:t>Enigma</w:t>
+        <w:t>E</w:t>
+      </w:r>
+      <w:r>
+        <w:rPr>
+          <w:rFonts w:asciiTheme="minorHAnsi" w:hAnsiTheme="minorHAnsi"/>
+        </w:rPr>
+        <w:t>nigma</w:t>
       </w:r>
       <w:r>
         <w:t>:</w:t>
@@ -12531,6 +12314,9 @@
         </w:numPr>
       </w:pPr>
       <w:r>
+        <w:rPr>
+          <w:noProof/>
+        </w:rPr>
         <w:drawing>
           <wp:anchor distT="0" distB="0" distL="114300" distR="114300" simplePos="0" relativeHeight="251703296" behindDoc="0" locked="0" layoutInCell="1" allowOverlap="1" wp14:anchorId="675FCA5C">
             <wp:simplePos x="0" y="0"/>
@@ -12685,8 +12471,6 @@
         </w:rPr>
         <w:t>i:</w:t>
       </w:r>
-      <w:bookmarkStart w:id="39" w:name="_GoBack"/>
-      <w:bookmarkEnd w:id="39"/>
     </w:p>
     <w:p>
       <w:pPr>
@@ -13174,30 +12958,44 @@
         <w:rPr>
           <w:rFonts w:asciiTheme="minorHAnsi" w:hAnsiTheme="minorHAnsi"/>
         </w:rPr>
-        <w:t>Storyboard Enigma:</w:t>
+        <w:t xml:space="preserve">Storyboard </w:t>
+      </w:r>
+      <w:r>
+        <w:rPr>
+          <w:rFonts w:asciiTheme="minorHAnsi" w:hAnsiTheme="minorHAnsi"/>
+        </w:rPr>
+        <w:t xml:space="preserve">Risoluzione </w:t>
+      </w:r>
+      <w:r>
+        <w:rPr>
+          <w:rFonts w:asciiTheme="minorHAnsi" w:hAnsiTheme="minorHAnsi"/>
+        </w:rPr>
+        <w:t>Enigma:</w:t>
       </w:r>
     </w:p>
     <w:p>
       <w:pPr>
         <w:pStyle w:val="Paragrafoelenco"/>
       </w:pPr>
+    </w:p>
+    <w:p>
       <w:r>
         <w:rPr>
           <w:noProof/>
         </w:rPr>
         <w:drawing>
-          <wp:anchor distT="0" distB="0" distL="114300" distR="114300" simplePos="0" relativeHeight="251697152" behindDoc="0" locked="0" layoutInCell="1" allowOverlap="1">
+          <wp:anchor distT="0" distB="0" distL="114300" distR="114300" simplePos="0" relativeHeight="251705344" behindDoc="0" locked="0" layoutInCell="1" allowOverlap="1" wp14:anchorId="56252860">
             <wp:simplePos x="0" y="0"/>
             <wp:positionH relativeFrom="margin">
-              <wp:align>center</wp:align>
+              <wp:posOffset>-15240</wp:posOffset>
             </wp:positionH>
             <wp:positionV relativeFrom="paragraph">
-              <wp:posOffset>186690</wp:posOffset>
+              <wp:posOffset>234315</wp:posOffset>
             </wp:positionV>
-            <wp:extent cx="5440680" cy="3055620"/>
-            <wp:effectExtent l="0" t="0" r="7620" b="0"/>
+            <wp:extent cx="6437630" cy="2209800"/>
+            <wp:effectExtent l="0" t="0" r="1270" b="0"/>
             <wp:wrapTopAndBottom/>
-            <wp:docPr id="11" name="Immagine 11"/>
+            <wp:docPr id="18" name="Immagine 18"/>
             <wp:cNvGraphicFramePr>
               <a:graphicFrameLocks xmlns:a="http://schemas.openxmlformats.org/drawingml/2006/main" noChangeAspect="1"/>
             </wp:cNvGraphicFramePr>
@@ -13205,10 +13003,8 @@
               <a:graphicData uri="http://schemas.openxmlformats.org/drawingml/2006/picture">
                 <pic:pic xmlns:pic="http://schemas.openxmlformats.org/drawingml/2006/picture">
                   <pic:nvPicPr>
-                    <pic:cNvPr id="0" name="Picture 3"/>
-                    <pic:cNvPicPr>
-                      <a:picLocks noChangeAspect="1" noChangeArrowheads="1"/>
-                    </pic:cNvPicPr>
+                    <pic:cNvPr id="1" name=""/>
+                    <pic:cNvPicPr/>
                   </pic:nvPicPr>
                   <pic:blipFill>
                     <a:blip r:embed="rId21">
@@ -13218,32 +13014,72 @@
                         </a:ext>
                       </a:extLst>
                     </a:blip>
-                    <a:srcRect/>
                     <a:stretch>
                       <a:fillRect/>
                     </a:stretch>
                   </pic:blipFill>
-                  <pic:spPr bwMode="auto">
+                  <pic:spPr>
                     <a:xfrm>
                       <a:off x="0" y="0"/>
-                      <a:ext cx="5440680" cy="3055620"/>
+                      <a:ext cx="6437630" cy="2209800"/>
                     </a:xfrm>
                     <a:prstGeom prst="rect">
                       <a:avLst/>
                     </a:prstGeom>
-                    <a:noFill/>
-                    <a:ln>
-                      <a:noFill/>
-                    </a:ln>
                   </pic:spPr>
                 </pic:pic>
               </a:graphicData>
             </a:graphic>
+            <wp14:sizeRelH relativeFrom="margin">
+              <wp14:pctWidth>0</wp14:pctWidth>
+            </wp14:sizeRelH>
+            <wp14:sizeRelV relativeFrom="margin">
+              <wp14:pctHeight>0</wp14:pctHeight>
+            </wp14:sizeRelV>
           </wp:anchor>
         </w:drawing>
       </w:r>
     </w:p>
-    <w:p/>
+    <w:p>
+      <w:pPr>
+        <w:pStyle w:val="Paragrafoelenco"/>
+        <w:rPr>
+          <w:rFonts w:asciiTheme="minorHAnsi" w:hAnsiTheme="minorHAnsi"/>
+        </w:rPr>
+      </w:pPr>
+    </w:p>
+    <w:p>
+      <w:pPr>
+        <w:pStyle w:val="Paragrafoelenco"/>
+        <w:rPr>
+          <w:rFonts w:asciiTheme="minorHAnsi" w:hAnsiTheme="minorHAnsi"/>
+        </w:rPr>
+      </w:pPr>
+    </w:p>
+    <w:p>
+      <w:pPr>
+        <w:pStyle w:val="Paragrafoelenco"/>
+        <w:rPr>
+          <w:rFonts w:asciiTheme="minorHAnsi" w:hAnsiTheme="minorHAnsi"/>
+        </w:rPr>
+      </w:pPr>
+    </w:p>
+    <w:p>
+      <w:pPr>
+        <w:pStyle w:val="Paragrafoelenco"/>
+        <w:rPr>
+          <w:rFonts w:asciiTheme="minorHAnsi" w:hAnsiTheme="minorHAnsi"/>
+        </w:rPr>
+      </w:pPr>
+    </w:p>
+    <w:p>
+      <w:pPr>
+        <w:pStyle w:val="Paragrafoelenco"/>
+        <w:rPr>
+          <w:rFonts w:asciiTheme="minorHAnsi" w:hAnsiTheme="minorHAnsi"/>
+        </w:rPr>
+      </w:pPr>
+    </w:p>
     <w:p>
       <w:pPr>
         <w:pStyle w:val="Paragrafoelenco"/>
@@ -13543,32 +13379,21 @@
       </w:pPr>
       <w:r>
         <w:rPr>
-          <w:rFonts w:asciiTheme="minorHAnsi" w:hAnsiTheme="minorHAnsi"/>
-        </w:rPr>
-        <w:t>Storyboard Suggerimenti:</w:t>
-      </w:r>
-    </w:p>
-    <w:p>
-      <w:pPr>
-        <w:pStyle w:val="Paragrafoelenco"/>
-      </w:pPr>
-      <w:r>
-        <w:rPr>
           <w:noProof/>
         </w:rPr>
         <w:drawing>
-          <wp:anchor distT="0" distB="0" distL="114300" distR="114300" simplePos="0" relativeHeight="251691008" behindDoc="0" locked="0" layoutInCell="1" allowOverlap="1" wp14:anchorId="132485EE">
+          <wp:anchor distT="0" distB="0" distL="114300" distR="114300" simplePos="0" relativeHeight="251707392" behindDoc="0" locked="0" layoutInCell="1" allowOverlap="1" wp14:anchorId="506B66E9">
             <wp:simplePos x="0" y="0"/>
-            <wp:positionH relativeFrom="margin">
-              <wp:posOffset>273685</wp:posOffset>
+            <wp:positionH relativeFrom="column">
+              <wp:posOffset>331470</wp:posOffset>
             </wp:positionH>
             <wp:positionV relativeFrom="paragraph">
-              <wp:posOffset>187960</wp:posOffset>
+              <wp:posOffset>219710</wp:posOffset>
             </wp:positionV>
-            <wp:extent cx="4807585" cy="2061210"/>
-            <wp:effectExtent l="0" t="0" r="0" b="0"/>
+            <wp:extent cx="6116320" cy="2434590"/>
+            <wp:effectExtent l="0" t="0" r="0" b="3810"/>
             <wp:wrapTopAndBottom/>
-            <wp:docPr id="23" name="Immagine 23"/>
+            <wp:docPr id="21" name="Immagine 21"/>
             <wp:cNvGraphicFramePr>
               <a:graphicFrameLocks xmlns:a="http://schemas.openxmlformats.org/drawingml/2006/main" noChangeAspect="1"/>
             </wp:cNvGraphicFramePr>
@@ -13576,12 +13401,10 @@
               <a:graphicData uri="http://schemas.openxmlformats.org/drawingml/2006/picture">
                 <pic:pic xmlns:pic="http://schemas.openxmlformats.org/drawingml/2006/picture">
                   <pic:nvPicPr>
-                    <pic:cNvPr id="0" name="Picture 5"/>
-                    <pic:cNvPicPr>
-                      <a:picLocks noChangeAspect="1" noChangeArrowheads="1"/>
-                    </pic:cNvPicPr>
+                    <pic:cNvPr id="1" name=""/>
+                    <pic:cNvPicPr/>
                   </pic:nvPicPr>
-                  <pic:blipFill rotWithShape="1">
+                  <pic:blipFill>
                     <a:blip r:embed="rId25">
                       <a:extLst>
                         <a:ext uri="{28A0092B-C50C-407E-A947-70E740481C1C}">
@@ -13589,26 +13412,18 @@
                         </a:ext>
                       </a:extLst>
                     </a:blip>
-                    <a:srcRect t="19133"/>
-                    <a:stretch/>
+                    <a:stretch>
+                      <a:fillRect/>
+                    </a:stretch>
                   </pic:blipFill>
-                  <pic:spPr bwMode="auto">
+                  <pic:spPr>
                     <a:xfrm>
                       <a:off x="0" y="0"/>
-                      <a:ext cx="4807585" cy="2061210"/>
+                      <a:ext cx="6116320" cy="2434590"/>
                     </a:xfrm>
                     <a:prstGeom prst="rect">
                       <a:avLst/>
                     </a:prstGeom>
-                    <a:noFill/>
-                    <a:ln>
-                      <a:noFill/>
-                    </a:ln>
-                    <a:extLst>
-                      <a:ext uri="{53640926-AAD7-44D8-BBD7-CCE9431645EC}">
-                        <a14:shadowObscured xmlns:a14="http://schemas.microsoft.com/office/drawing/2010/main"/>
-                      </a:ext>
-                    </a:extLst>
                   </pic:spPr>
                 </pic:pic>
               </a:graphicData>
@@ -13618,21 +13433,80 @@
       </w:r>
       <w:r>
         <w:rPr>
+          <w:rFonts w:asciiTheme="minorHAnsi" w:hAnsiTheme="minorHAnsi"/>
+        </w:rPr>
+        <w:t>Storyboard Suggerimenti:</w:t>
+      </w:r>
+    </w:p>
+    <w:p/>
+    <w:p>
+      <w:pPr>
+        <w:pStyle w:val="Paragrafoelenco"/>
+      </w:pPr>
+    </w:p>
+    <w:p>
+      <w:pPr>
+        <w:pStyle w:val="Paragrafoelenco"/>
+        <w:numPr>
+          <w:ilvl w:val="0"/>
+          <w:numId w:val="19"/>
+        </w:numPr>
+        <w:rPr>
+          <w:rFonts w:asciiTheme="minorHAnsi" w:hAnsiTheme="minorHAnsi"/>
+        </w:rPr>
+      </w:pPr>
+      <w:r>
+        <w:rPr>
+          <w:rFonts w:asciiTheme="minorHAnsi" w:hAnsiTheme="minorHAnsi"/>
+        </w:rPr>
+        <w:t xml:space="preserve">Storyboard </w:t>
+      </w:r>
+      <w:r>
+        <w:rPr>
+          <w:rFonts w:asciiTheme="minorHAnsi" w:hAnsiTheme="minorHAnsi"/>
+        </w:rPr>
+        <w:t>D</w:t>
+      </w:r>
+      <w:r>
+        <w:rPr>
+          <w:rFonts w:asciiTheme="minorHAnsi" w:hAnsiTheme="minorHAnsi"/>
+        </w:rPr>
+        <w:t xml:space="preserve">ati </w:t>
+      </w:r>
+      <w:r>
+        <w:rPr>
+          <w:rFonts w:asciiTheme="minorHAnsi" w:hAnsiTheme="minorHAnsi"/>
+        </w:rPr>
+        <w:t>S</w:t>
+      </w:r>
+      <w:r>
+        <w:rPr>
+          <w:rFonts w:asciiTheme="minorHAnsi" w:hAnsiTheme="minorHAnsi"/>
+        </w:rPr>
+        <w:t xml:space="preserve">ensibili: </w:t>
+      </w:r>
+    </w:p>
+    <w:p>
+      <w:pPr>
+        <w:pStyle w:val="Paragrafoelenco"/>
+      </w:pPr>
+      <w:r>
+        <w:rPr>
           <w:noProof/>
         </w:rPr>
         <w:drawing>
-          <wp:anchor distT="0" distB="0" distL="114300" distR="114300" simplePos="0" relativeHeight="251694080" behindDoc="0" locked="0" layoutInCell="1" allowOverlap="1">
+          <wp:anchor distT="0" distB="0" distL="114300" distR="114300" simplePos="0" relativeHeight="251706368" behindDoc="0" locked="0" layoutInCell="1" allowOverlap="1" wp14:anchorId="61D7F2A8">
             <wp:simplePos x="0" y="0"/>
             <wp:positionH relativeFrom="column">
-              <wp:posOffset>5124450</wp:posOffset>
+              <wp:posOffset>453390</wp:posOffset>
             </wp:positionH>
             <wp:positionV relativeFrom="paragraph">
-              <wp:posOffset>214630</wp:posOffset>
+              <wp:posOffset>1270</wp:posOffset>
             </wp:positionV>
-            <wp:extent cx="1038860" cy="2030730"/>
-            <wp:effectExtent l="0" t="0" r="8890" b="7620"/>
-            <wp:wrapSquare wrapText="bothSides"/>
-            <wp:docPr id="35" name="Immagine 35"/>
+            <wp:extent cx="6116320" cy="2146935"/>
+            <wp:effectExtent l="0" t="0" r="0" b="5715"/>
+            <wp:wrapTopAndBottom/>
+            <wp:docPr id="19" name="Immagine 19"/>
             <wp:cNvGraphicFramePr>
               <a:graphicFrameLocks xmlns:a="http://schemas.openxmlformats.org/drawingml/2006/main" noChangeAspect="1"/>
             </wp:cNvGraphicFramePr>
@@ -13640,10 +13514,8 @@
               <a:graphicData uri="http://schemas.openxmlformats.org/drawingml/2006/picture">
                 <pic:pic xmlns:pic="http://schemas.openxmlformats.org/drawingml/2006/picture">
                   <pic:nvPicPr>
-                    <pic:cNvPr id="0" name="Picture 7"/>
-                    <pic:cNvPicPr>
-                      <a:picLocks noChangeAspect="1" noChangeArrowheads="1"/>
-                    </pic:cNvPicPr>
+                    <pic:cNvPr id="1" name=""/>
+                    <pic:cNvPicPr/>
                   </pic:nvPicPr>
                   <pic:blipFill>
                     <a:blip r:embed="rId26">
@@ -13653,195 +13525,18 @@
                         </a:ext>
                       </a:extLst>
                     </a:blip>
-                    <a:srcRect/>
                     <a:stretch>
                       <a:fillRect/>
                     </a:stretch>
                   </pic:blipFill>
-                  <pic:spPr bwMode="auto">
+                  <pic:spPr>
                     <a:xfrm>
                       <a:off x="0" y="0"/>
-                      <a:ext cx="1038860" cy="2030730"/>
+                      <a:ext cx="6116320" cy="2146935"/>
                     </a:xfrm>
                     <a:prstGeom prst="rect">
                       <a:avLst/>
                     </a:prstGeom>
-                    <a:noFill/>
-                    <a:ln>
-                      <a:noFill/>
-                    </a:ln>
-                  </pic:spPr>
-                </pic:pic>
-              </a:graphicData>
-            </a:graphic>
-            <wp14:sizeRelH relativeFrom="margin">
-              <wp14:pctWidth>0</wp14:pctWidth>
-            </wp14:sizeRelH>
-            <wp14:sizeRelV relativeFrom="margin">
-              <wp14:pctHeight>0</wp14:pctHeight>
-            </wp14:sizeRelV>
-          </wp:anchor>
-        </w:drawing>
-      </w:r>
-    </w:p>
-    <w:p>
-      <w:pPr>
-        <w:pStyle w:val="Paragrafoelenco"/>
-      </w:pPr>
-    </w:p>
-    <w:p>
-      <w:pPr>
-        <w:pStyle w:val="Paragrafoelenco"/>
-      </w:pPr>
-    </w:p>
-    <w:p>
-      <w:pPr>
-        <w:pStyle w:val="Paragrafoelenco"/>
-        <w:numPr>
-          <w:ilvl w:val="0"/>
-          <w:numId w:val="19"/>
-        </w:numPr>
-        <w:rPr>
-          <w:rFonts w:asciiTheme="minorHAnsi" w:hAnsiTheme="minorHAnsi"/>
-        </w:rPr>
-      </w:pPr>
-      <w:r>
-        <w:rPr>
-          <w:rFonts w:asciiTheme="minorHAnsi" w:hAnsiTheme="minorHAnsi"/>
-        </w:rPr>
-        <w:t xml:space="preserve">Storyboard dati sensibili: </w:t>
-      </w:r>
-    </w:p>
-    <w:p>
-      <w:pPr>
-        <w:pStyle w:val="Paragrafoelenco"/>
-      </w:pPr>
-      <w:r>
-        <w:rPr>
-          <w:noProof/>
-        </w:rPr>
-        <w:drawing>
-          <wp:anchor distT="0" distB="0" distL="114300" distR="114300" simplePos="0" relativeHeight="251695104" behindDoc="0" locked="0" layoutInCell="1" allowOverlap="1">
-            <wp:simplePos x="0" y="0"/>
-            <wp:positionH relativeFrom="margin">
-              <wp:align>right</wp:align>
-            </wp:positionH>
-            <wp:positionV relativeFrom="paragraph">
-              <wp:posOffset>6985</wp:posOffset>
-            </wp:positionV>
-            <wp:extent cx="960120" cy="1945640"/>
-            <wp:effectExtent l="0" t="0" r="0" b="0"/>
-            <wp:wrapSquare wrapText="bothSides"/>
-            <wp:docPr id="36" name="Immagine 36"/>
-            <wp:cNvGraphicFramePr>
-              <a:graphicFrameLocks xmlns:a="http://schemas.openxmlformats.org/drawingml/2006/main" noChangeAspect="1"/>
-            </wp:cNvGraphicFramePr>
-            <a:graphic xmlns:a="http://schemas.openxmlformats.org/drawingml/2006/main">
-              <a:graphicData uri="http://schemas.openxmlformats.org/drawingml/2006/picture">
-                <pic:pic xmlns:pic="http://schemas.openxmlformats.org/drawingml/2006/picture">
-                  <pic:nvPicPr>
-                    <pic:cNvPr id="0" name="Picture 8"/>
-                    <pic:cNvPicPr>
-                      <a:picLocks noChangeAspect="1" noChangeArrowheads="1"/>
-                    </pic:cNvPicPr>
-                  </pic:nvPicPr>
-                  <pic:blipFill>
-                    <a:blip r:embed="rId27">
-                      <a:extLst>
-                        <a:ext uri="{28A0092B-C50C-407E-A947-70E740481C1C}">
-                          <a14:useLocalDpi xmlns:a14="http://schemas.microsoft.com/office/drawing/2010/main" val="0"/>
-                        </a:ext>
-                      </a:extLst>
-                    </a:blip>
-                    <a:srcRect/>
-                    <a:stretch>
-                      <a:fillRect/>
-                    </a:stretch>
-                  </pic:blipFill>
-                  <pic:spPr bwMode="auto">
-                    <a:xfrm>
-                      <a:off x="0" y="0"/>
-                      <a:ext cx="960120" cy="1945640"/>
-                    </a:xfrm>
-                    <a:prstGeom prst="rect">
-                      <a:avLst/>
-                    </a:prstGeom>
-                    <a:noFill/>
-                    <a:ln>
-                      <a:noFill/>
-                    </a:ln>
-                  </pic:spPr>
-                </pic:pic>
-              </a:graphicData>
-            </a:graphic>
-            <wp14:sizeRelH relativeFrom="margin">
-              <wp14:pctWidth>0</wp14:pctWidth>
-            </wp14:sizeRelH>
-            <wp14:sizeRelV relativeFrom="margin">
-              <wp14:pctHeight>0</wp14:pctHeight>
-            </wp14:sizeRelV>
-          </wp:anchor>
-        </w:drawing>
-      </w:r>
-    </w:p>
-    <w:p>
-      <w:pPr>
-        <w:pStyle w:val="Paragrafoelenco"/>
-      </w:pPr>
-      <w:r>
-        <w:rPr>
-          <w:noProof/>
-        </w:rPr>
-        <w:drawing>
-          <wp:anchor distT="0" distB="0" distL="114300" distR="114300" simplePos="0" relativeHeight="251692032" behindDoc="0" locked="0" layoutInCell="1" allowOverlap="1" wp14:anchorId="0908F0F9">
-            <wp:simplePos x="0" y="0"/>
-            <wp:positionH relativeFrom="margin">
-              <wp:posOffset>308610</wp:posOffset>
-            </wp:positionH>
-            <wp:positionV relativeFrom="paragraph">
-              <wp:posOffset>198120</wp:posOffset>
-            </wp:positionV>
-            <wp:extent cx="4770120" cy="1531620"/>
-            <wp:effectExtent l="0" t="0" r="0" b="0"/>
-            <wp:wrapTopAndBottom/>
-            <wp:docPr id="24" name="Immagine 24"/>
-            <wp:cNvGraphicFramePr>
-              <a:graphicFrameLocks xmlns:a="http://schemas.openxmlformats.org/drawingml/2006/main" noChangeAspect="1"/>
-            </wp:cNvGraphicFramePr>
-            <a:graphic xmlns:a="http://schemas.openxmlformats.org/drawingml/2006/main">
-              <a:graphicData uri="http://schemas.openxmlformats.org/drawingml/2006/picture">
-                <pic:pic xmlns:pic="http://schemas.openxmlformats.org/drawingml/2006/picture">
-                  <pic:nvPicPr>
-                    <pic:cNvPr id="0" name="Picture 6"/>
-                    <pic:cNvPicPr>
-                      <a:picLocks noChangeAspect="1" noChangeArrowheads="1"/>
-                    </pic:cNvPicPr>
-                  </pic:nvPicPr>
-                  <pic:blipFill>
-                    <a:blip r:embed="rId28">
-                      <a:extLst>
-                        <a:ext uri="{28A0092B-C50C-407E-A947-70E740481C1C}">
-                          <a14:useLocalDpi xmlns:a14="http://schemas.microsoft.com/office/drawing/2010/main" val="0"/>
-                        </a:ext>
-                      </a:extLst>
-                    </a:blip>
-                    <a:srcRect/>
-                    <a:stretch>
-                      <a:fillRect/>
-                    </a:stretch>
-                  </pic:blipFill>
-                  <pic:spPr bwMode="auto">
-                    <a:xfrm>
-                      <a:off x="0" y="0"/>
-                      <a:ext cx="4770120" cy="1531620"/>
-                    </a:xfrm>
-                    <a:prstGeom prst="rect">
-                      <a:avLst/>
-                    </a:prstGeom>
-                    <a:noFill/>
-                    <a:ln>
-                      <a:noFill/>
-                    </a:ln>
                   </pic:spPr>
                 </pic:pic>
               </a:graphicData>
@@ -13857,6 +13552,11 @@
     </w:p>
     <w:p>
       <w:pPr>
+        <w:pStyle w:val="Paragrafoelenco"/>
+      </w:pPr>
+    </w:p>
+    <w:p>
+      <w:pPr>
         <w:pStyle w:val="Titolo3"/>
         <w:rPr>
           <w:rFonts w:asciiTheme="majorHAnsi" w:hAnsiTheme="majorHAnsi"/>
@@ -13871,7 +13571,6 @@
           <w:b/>
           <w:bCs/>
         </w:rPr>
-        <w:lastRenderedPageBreak/>
         <w:t>Definizione degli elementi grafici: i pulsanti</w:t>
       </w:r>
       <w:bookmarkEnd w:id="42"/>
@@ -13910,7 +13609,7 @@
                     </pic:cNvPicPr>
                   </pic:nvPicPr>
                   <pic:blipFill>
-                    <a:blip r:embed="rId29">
+                    <a:blip r:embed="rId27">
                       <a:extLst>
                         <a:ext uri="{28A0092B-C50C-407E-A947-70E740481C1C}">
                           <a14:useLocalDpi xmlns:a14="http://schemas.microsoft.com/office/drawing/2010/main" val="0"/>
@@ -14001,7 +13700,7 @@
                     </pic:cNvPicPr>
                   </pic:nvPicPr>
                   <pic:blipFill>
-                    <a:blip r:embed="rId30">
+                    <a:blip r:embed="rId28">
                       <a:extLst>
                         <a:ext uri="{28A0092B-C50C-407E-A947-70E740481C1C}">
                           <a14:useLocalDpi xmlns:a14="http://schemas.microsoft.com/office/drawing/2010/main" val="0"/>
@@ -14104,7 +13803,7 @@
                     </pic:cNvPicPr>
                   </pic:nvPicPr>
                   <pic:blipFill>
-                    <a:blip r:embed="rId31">
+                    <a:blip r:embed="rId29">
                       <a:extLst>
                         <a:ext uri="{28A0092B-C50C-407E-A947-70E740481C1C}">
                           <a14:useLocalDpi xmlns:a14="http://schemas.microsoft.com/office/drawing/2010/main" val="0"/>
@@ -14208,7 +13907,7 @@
                     </pic:cNvPicPr>
                   </pic:nvPicPr>
                   <pic:blipFill>
-                    <a:blip r:embed="rId32">
+                    <a:blip r:embed="rId30">
                       <a:extLst>
                         <a:ext uri="{28A0092B-C50C-407E-A947-70E740481C1C}">
                           <a14:useLocalDpi xmlns:a14="http://schemas.microsoft.com/office/drawing/2010/main" val="0"/>
@@ -14320,7 +14019,7 @@
                     </pic:cNvPicPr>
                   </pic:nvPicPr>
                   <pic:blipFill>
-                    <a:blip r:embed="rId33">
+                    <a:blip r:embed="rId31">
                       <a:extLst>
                         <a:ext uri="{28A0092B-C50C-407E-A947-70E740481C1C}">
                           <a14:useLocalDpi xmlns:a14="http://schemas.microsoft.com/office/drawing/2010/main" val="0"/>
@@ -14440,7 +14139,7 @@
                     </pic:cNvPicPr>
                   </pic:nvPicPr>
                   <pic:blipFill>
-                    <a:blip r:embed="rId34">
+                    <a:blip r:embed="rId32">
                       <a:extLst>
                         <a:ext uri="{28A0092B-C50C-407E-A947-70E740481C1C}">
                           <a14:useLocalDpi xmlns:a14="http://schemas.microsoft.com/office/drawing/2010/main" val="0"/>
@@ -14508,7 +14207,7 @@
                     </pic:cNvPicPr>
                   </pic:nvPicPr>
                   <pic:blipFill>
-                    <a:blip r:embed="rId35">
+                    <a:blip r:embed="rId33">
                       <a:extLst>
                         <a:ext uri="{28A0092B-C50C-407E-A947-70E740481C1C}">
                           <a14:useLocalDpi xmlns:a14="http://schemas.microsoft.com/office/drawing/2010/main" val="0"/>
@@ -19189,9 +18888,9 @@
     </w:p>
     <w:p/>
     <w:sectPr>
-      <w:headerReference w:type="default" r:id="rId36"/>
-      <w:footerReference w:type="even" r:id="rId37"/>
-      <w:footerReference w:type="default" r:id="rId38"/>
+      <w:headerReference w:type="default" r:id="rId34"/>
+      <w:footerReference w:type="even" r:id="rId35"/>
+      <w:footerReference w:type="default" r:id="rId36"/>
       <w:pgSz w:w="11900" w:h="16840"/>
       <w:pgMar w:top="2131" w:right="1134" w:bottom="1134" w:left="1134" w:header="708" w:footer="708" w:gutter="0"/>
       <w:cols w:space="708"/>
@@ -19373,14 +19072,12 @@
       </w:rPr>
       <w:fldChar w:fldCharType="end"/>
     </w:r>
-    <w:proofErr w:type="spellStart"/>
     <w:r>
       <w:rPr>
         <w:rFonts w:asciiTheme="minorHAnsi" w:hAnsiTheme="minorHAnsi"/>
       </w:rPr>
       <w:t>HackIT</w:t>
     </w:r>
-    <w:proofErr w:type="spellEnd"/>
     <w:r>
       <w:rPr>
         <w:rFonts w:asciiTheme="minorHAnsi" w:hAnsiTheme="minorHAnsi"/>
@@ -19480,14 +19177,12 @@
                               <w:rFonts w:ascii="Garamond" w:hAnsi="Garamond"/>
                             </w:rPr>
                           </w:pPr>
-                          <w:proofErr w:type="spellStart"/>
                           <w:r>
                             <w:rPr>
                               <w:rFonts w:ascii="Garamond" w:hAnsi="Garamond"/>
                             </w:rPr>
                             <w:t>CdS</w:t>
                           </w:r>
-                          <w:proofErr w:type="spellEnd"/>
                           <w:r>
                             <w:rPr>
                               <w:rFonts w:ascii="Garamond" w:hAnsi="Garamond"/>
@@ -19569,14 +19264,12 @@
                         <w:rFonts w:ascii="Garamond" w:hAnsi="Garamond"/>
                       </w:rPr>
                     </w:pPr>
-                    <w:proofErr w:type="spellStart"/>
                     <w:r>
                       <w:rPr>
                         <w:rFonts w:ascii="Garamond" w:hAnsi="Garamond"/>
                       </w:rPr>
                       <w:t>CdS</w:t>
                     </w:r>
-                    <w:proofErr w:type="spellEnd"/>
                     <w:r>
                       <w:rPr>
                         <w:rFonts w:ascii="Garamond" w:hAnsi="Garamond"/>

</xml_diff>

<commit_message>
THE VERY END DOC EDITION
</commit_message>
<xml_diff>
--- a/HackIT finale.docx
+++ b/HackIT finale.docx
@@ -114,8 +114,16 @@
                               <w:rPr>
                                 <w:rFonts w:asciiTheme="minorHAnsi" w:hAnsiTheme="minorHAnsi" w:cstheme="minorHAnsi"/>
                               </w:rPr>
-                              <w:t>Versione documento 1.0</w:t>
+                              <w:t>Versione documento 1.</w:t>
                             </w:r>
+                            <w:r>
+                              <w:rPr>
+                                <w:rFonts w:asciiTheme="minorHAnsi" w:hAnsiTheme="minorHAnsi" w:cstheme="minorHAnsi"/>
+                              </w:rPr>
+                              <w:t>7.4</w:t>
+                            </w:r>
+                            <w:bookmarkStart w:id="1" w:name="_GoBack"/>
+                            <w:bookmarkEnd w:id="1"/>
                           </w:p>
                           <w:p>
                             <w:pPr>
@@ -284,8 +292,16 @@
                         <w:rPr>
                           <w:rFonts w:asciiTheme="minorHAnsi" w:hAnsiTheme="minorHAnsi" w:cstheme="minorHAnsi"/>
                         </w:rPr>
-                        <w:t>Versione documento 1.0</w:t>
+                        <w:t>Versione documento 1.</w:t>
                       </w:r>
+                      <w:r>
+                        <w:rPr>
+                          <w:rFonts w:asciiTheme="minorHAnsi" w:hAnsiTheme="minorHAnsi" w:cstheme="minorHAnsi"/>
+                        </w:rPr>
+                        <w:t>7.4</w:t>
+                      </w:r>
+                      <w:bookmarkStart w:id="2" w:name="_GoBack"/>
+                      <w:bookmarkEnd w:id="2"/>
                     </w:p>
                     <w:p>
                       <w:pPr>
@@ -531,7 +547,7 @@
           <w:rFonts w:asciiTheme="majorHAnsi" w:hAnsiTheme="majorHAnsi" w:cstheme="majorHAnsi"/>
         </w:rPr>
       </w:pPr>
-      <w:bookmarkStart w:id="1" w:name="_Toc41664993"/>
+      <w:bookmarkStart w:id="3" w:name="_Toc41664993"/>
       <w:r>
         <w:rPr>
           <w:rFonts w:asciiTheme="majorHAnsi" w:hAnsiTheme="majorHAnsi" w:cstheme="majorHAnsi"/>
@@ -539,7 +555,7 @@
         <w:lastRenderedPageBreak/>
         <w:t>INDICE</w:t>
       </w:r>
-      <w:bookmarkEnd w:id="1"/>
+      <w:bookmarkEnd w:id="3"/>
     </w:p>
     <w:p>
       <w:pPr>
@@ -3786,7 +3802,7 @@
           <w:rFonts w:asciiTheme="majorHAnsi" w:hAnsiTheme="majorHAnsi" w:cstheme="majorHAnsi"/>
         </w:rPr>
       </w:pPr>
-      <w:bookmarkStart w:id="2" w:name="_Toc41664994"/>
+      <w:bookmarkStart w:id="4" w:name="_Toc41664994"/>
       <w:r>
         <w:rPr>
           <w:rFonts w:asciiTheme="majorHAnsi" w:hAnsiTheme="majorHAnsi" w:cstheme="majorHAnsi"/>
@@ -3794,7 +3810,7 @@
         <w:lastRenderedPageBreak/>
         <w:t>Pianificazione</w:t>
       </w:r>
-      <w:bookmarkEnd w:id="2"/>
+      <w:bookmarkEnd w:id="4"/>
     </w:p>
     <w:p>
       <w:pPr>
@@ -3805,7 +3821,7 @@
           <w:bCs/>
         </w:rPr>
       </w:pPr>
-      <w:bookmarkStart w:id="3" w:name="_Toc41664995"/>
+      <w:bookmarkStart w:id="5" w:name="_Toc41664995"/>
       <w:r>
         <w:rPr>
           <w:rFonts w:asciiTheme="majorHAnsi" w:hAnsiTheme="majorHAnsi" w:cstheme="majorHAnsi"/>
@@ -3814,7 +3830,7 @@
         </w:rPr>
         <w:t>Scopo dell’applicazione</w:t>
       </w:r>
-      <w:bookmarkEnd w:id="3"/>
+      <w:bookmarkEnd w:id="5"/>
     </w:p>
     <w:p/>
     <w:p>
@@ -3909,17 +3925,16 @@
           <w:bCs/>
         </w:rPr>
       </w:pPr>
-      <w:bookmarkStart w:id="4" w:name="_Toc41664996"/>
+      <w:bookmarkStart w:id="6" w:name="_Toc41664996"/>
       <w:r>
         <w:rPr>
           <w:rFonts w:asciiTheme="majorHAnsi" w:hAnsiTheme="majorHAnsi" w:cstheme="majorHAnsi"/>
           <w:b/>
           <w:bCs/>
         </w:rPr>
-        <w:lastRenderedPageBreak/>
         <w:t>Destinatari dell’applicazione</w:t>
       </w:r>
-      <w:bookmarkEnd w:id="4"/>
+      <w:bookmarkEnd w:id="6"/>
     </w:p>
     <w:p>
       <w:pPr>
@@ -4436,17 +4451,16 @@
           <w:bCs/>
         </w:rPr>
       </w:pPr>
-      <w:bookmarkStart w:id="5" w:name="_Toc41664997"/>
+      <w:bookmarkStart w:id="7" w:name="_Toc41664997"/>
       <w:r>
         <w:rPr>
           <w:rFonts w:asciiTheme="majorHAnsi" w:hAnsiTheme="majorHAnsi" w:cstheme="majorHAnsi"/>
           <w:b/>
           <w:bCs/>
         </w:rPr>
-        <w:lastRenderedPageBreak/>
         <w:t>I vincoli</w:t>
       </w:r>
-      <w:bookmarkEnd w:id="5"/>
+      <w:bookmarkEnd w:id="7"/>
     </w:p>
     <w:p>
       <w:pPr>
@@ -4485,7 +4499,7 @@
           <w:bCs/>
         </w:rPr>
       </w:pPr>
-      <w:bookmarkStart w:id="6" w:name="_Toc41664998"/>
+      <w:bookmarkStart w:id="8" w:name="_Toc41664998"/>
       <w:r>
         <w:rPr>
           <w:rFonts w:asciiTheme="majorHAnsi" w:hAnsiTheme="majorHAnsi" w:cstheme="majorHAnsi"/>
@@ -4494,7 +4508,7 @@
         </w:rPr>
         <w:t>Conoscenze informatiche</w:t>
       </w:r>
-      <w:bookmarkEnd w:id="6"/>
+      <w:bookmarkEnd w:id="8"/>
     </w:p>
     <w:p>
       <w:pPr>
@@ -4533,7 +4547,7 @@
           <w:bCs/>
         </w:rPr>
       </w:pPr>
-      <w:bookmarkStart w:id="7" w:name="_Toc41664999"/>
+      <w:bookmarkStart w:id="9" w:name="_Toc41664999"/>
       <w:r>
         <w:rPr>
           <w:rFonts w:asciiTheme="majorHAnsi" w:hAnsiTheme="majorHAnsi" w:cstheme="majorHAnsi"/>
@@ -4542,7 +4556,7 @@
         </w:rPr>
         <w:t>Requisiti minimi della piattaforma</w:t>
       </w:r>
-      <w:bookmarkEnd w:id="7"/>
+      <w:bookmarkEnd w:id="9"/>
     </w:p>
     <w:p>
       <w:pPr>
@@ -4747,8 +4761,8 @@
           <w:bCs/>
         </w:rPr>
       </w:pPr>
-      <w:bookmarkStart w:id="8" w:name="_Toc39419812"/>
-      <w:bookmarkStart w:id="9" w:name="_Toc41665000"/>
+      <w:bookmarkStart w:id="10" w:name="_Toc39419812"/>
+      <w:bookmarkStart w:id="11" w:name="_Toc41665000"/>
       <w:r>
         <w:rPr>
           <w:rFonts w:asciiTheme="majorHAnsi" w:hAnsiTheme="majorHAnsi" w:cstheme="majorHAnsi"/>
@@ -4757,8 +4771,8 @@
         </w:rPr>
         <w:t>Budget</w:t>
       </w:r>
-      <w:bookmarkEnd w:id="8"/>
-      <w:bookmarkEnd w:id="9"/>
+      <w:bookmarkEnd w:id="10"/>
+      <w:bookmarkEnd w:id="11"/>
     </w:p>
     <w:p>
       <w:pPr>
@@ -4804,8 +4818,8 @@
           <w:bCs/>
         </w:rPr>
       </w:pPr>
-      <w:bookmarkStart w:id="10" w:name="_Toc39419813"/>
-      <w:bookmarkStart w:id="11" w:name="_Toc41665001"/>
+      <w:bookmarkStart w:id="12" w:name="_Toc39419813"/>
+      <w:bookmarkStart w:id="13" w:name="_Toc41665001"/>
       <w:r>
         <w:rPr>
           <w:rFonts w:asciiTheme="majorHAnsi" w:hAnsiTheme="majorHAnsi" w:cstheme="majorHAnsi"/>
@@ -4814,8 +4828,8 @@
         </w:rPr>
         <w:t>Tempo</w:t>
       </w:r>
-      <w:bookmarkEnd w:id="10"/>
-      <w:bookmarkEnd w:id="11"/>
+      <w:bookmarkEnd w:id="12"/>
+      <w:bookmarkEnd w:id="13"/>
     </w:p>
     <w:p>
       <w:pPr>
@@ -4904,8 +4918,8 @@
           <w:bCs/>
         </w:rPr>
       </w:pPr>
-      <w:bookmarkStart w:id="12" w:name="_Toc39419814"/>
-      <w:bookmarkStart w:id="13" w:name="_Toc41665002"/>
+      <w:bookmarkStart w:id="14" w:name="_Toc39419814"/>
+      <w:bookmarkStart w:id="15" w:name="_Toc41665002"/>
       <w:r>
         <w:rPr>
           <w:rFonts w:asciiTheme="majorHAnsi" w:hAnsiTheme="majorHAnsi" w:cstheme="majorHAnsi"/>
@@ -4914,8 +4928,8 @@
         </w:rPr>
         <w:t>Responsabilità del cliente</w:t>
       </w:r>
-      <w:bookmarkEnd w:id="12"/>
-      <w:bookmarkEnd w:id="13"/>
+      <w:bookmarkEnd w:id="14"/>
+      <w:bookmarkEnd w:id="15"/>
     </w:p>
     <w:p>
       <w:pPr>
@@ -4955,8 +4969,8 @@
           <w:bCs/>
         </w:rPr>
       </w:pPr>
-      <w:bookmarkStart w:id="14" w:name="_Toc39419815"/>
-      <w:bookmarkStart w:id="15" w:name="_Toc41665003"/>
+      <w:bookmarkStart w:id="16" w:name="_Toc39419815"/>
+      <w:bookmarkStart w:id="17" w:name="_Toc41665003"/>
       <w:r>
         <w:rPr>
           <w:rFonts w:asciiTheme="majorHAnsi" w:hAnsiTheme="majorHAnsi" w:cstheme="majorHAnsi"/>
@@ -4965,8 +4979,8 @@
         </w:rPr>
         <w:t>Contenuti</w:t>
       </w:r>
-      <w:bookmarkEnd w:id="14"/>
-      <w:bookmarkEnd w:id="15"/>
+      <w:bookmarkEnd w:id="16"/>
+      <w:bookmarkEnd w:id="17"/>
     </w:p>
     <w:p>
       <w:pPr>
@@ -4999,7 +5013,6 @@
         <w:rPr>
           <w:rFonts w:asciiTheme="minorHAnsi" w:hAnsiTheme="minorHAnsi" w:cstheme="minorHAnsi"/>
         </w:rPr>
-        <w:lastRenderedPageBreak/>
         <w:t>Il team di sviluppo si impegna alla stesura di una componente fatta da enigmi.</w:t>
       </w:r>
     </w:p>
@@ -5034,17 +5047,16 @@
           <w:bCs/>
         </w:rPr>
       </w:pPr>
-      <w:bookmarkStart w:id="16" w:name="_Toc41665004"/>
+      <w:bookmarkStart w:id="18" w:name="_Toc41665004"/>
       <w:r>
         <w:rPr>
           <w:rFonts w:asciiTheme="majorHAnsi" w:hAnsiTheme="majorHAnsi" w:cstheme="majorHAnsi"/>
           <w:b/>
           <w:bCs/>
         </w:rPr>
-        <w:lastRenderedPageBreak/>
         <w:t>Manuale di stile</w:t>
       </w:r>
-      <w:bookmarkEnd w:id="16"/>
+      <w:bookmarkEnd w:id="18"/>
     </w:p>
     <w:p>
       <w:pPr>
@@ -5534,17 +5546,16 @@
           <w:bCs/>
         </w:rPr>
       </w:pPr>
-      <w:bookmarkStart w:id="17" w:name="_Toc41665005"/>
+      <w:bookmarkStart w:id="19" w:name="_Toc41665005"/>
       <w:r>
         <w:rPr>
           <w:rFonts w:asciiTheme="majorHAnsi" w:hAnsiTheme="majorHAnsi" w:cstheme="majorHAnsi"/>
           <w:b/>
           <w:bCs/>
         </w:rPr>
-        <w:lastRenderedPageBreak/>
         <w:t>Stimare i Costi</w:t>
       </w:r>
-      <w:bookmarkEnd w:id="17"/>
+      <w:bookmarkEnd w:id="19"/>
     </w:p>
     <w:tbl>
       <w:tblPr>
@@ -7310,7 +7321,6 @@
               <w:rPr>
                 <w:rFonts w:asciiTheme="minorHAnsi" w:hAnsiTheme="minorHAnsi" w:cstheme="minorHAnsi"/>
               </w:rPr>
-              <w:lastRenderedPageBreak/>
               <w:t>Realizzazione copia Master</w:t>
             </w:r>
           </w:p>
@@ -7500,17 +7510,16 @@
           <w:bCs/>
         </w:rPr>
       </w:pPr>
-      <w:bookmarkStart w:id="18" w:name="_Toc41665006"/>
+      <w:bookmarkStart w:id="20" w:name="_Toc41665006"/>
       <w:r>
         <w:rPr>
           <w:rFonts w:asciiTheme="majorHAnsi" w:hAnsiTheme="majorHAnsi" w:cstheme="majorHAnsi"/>
           <w:b/>
           <w:bCs/>
         </w:rPr>
-        <w:lastRenderedPageBreak/>
         <w:t>Monitoraggio progetto</w:t>
       </w:r>
-      <w:bookmarkEnd w:id="18"/>
+      <w:bookmarkEnd w:id="20"/>
       <w:r>
         <w:rPr>
           <w:rFonts w:asciiTheme="majorHAnsi" w:hAnsiTheme="majorHAnsi" w:cstheme="majorHAnsi"/>
@@ -9229,7 +9238,6 @@
               <w:rPr>
                 <w:rFonts w:asciiTheme="minorHAnsi" w:hAnsiTheme="minorHAnsi" w:cstheme="minorHAnsi"/>
               </w:rPr>
-              <w:lastRenderedPageBreak/>
               <w:t>Verifica e validazione del materiale</w:t>
             </w:r>
           </w:p>
@@ -9730,17 +9738,16 @@
           <w:bCs/>
         </w:rPr>
       </w:pPr>
-      <w:bookmarkStart w:id="19" w:name="_Toc41665007"/>
+      <w:bookmarkStart w:id="21" w:name="_Toc41665007"/>
       <w:r>
         <w:rPr>
           <w:rFonts w:asciiTheme="majorHAnsi" w:hAnsiTheme="majorHAnsi" w:cstheme="majorHAnsi"/>
           <w:b/>
           <w:bCs/>
         </w:rPr>
-        <w:lastRenderedPageBreak/>
         <w:t>Individuare e reperire le risorse</w:t>
       </w:r>
-      <w:bookmarkEnd w:id="19"/>
+      <w:bookmarkEnd w:id="21"/>
     </w:p>
     <w:p>
       <w:pPr>
@@ -9773,7 +9780,7 @@
           <w:bCs/>
         </w:rPr>
       </w:pPr>
-      <w:bookmarkStart w:id="20" w:name="_Toc41665008"/>
+      <w:bookmarkStart w:id="22" w:name="_Toc41665008"/>
       <w:r>
         <w:rPr>
           <w:rFonts w:asciiTheme="majorHAnsi" w:hAnsiTheme="majorHAnsi" w:cstheme="majorHAnsi"/>
@@ -9782,7 +9789,7 @@
         </w:rPr>
         <w:t>Risorse umane</w:t>
       </w:r>
-      <w:bookmarkEnd w:id="20"/>
+      <w:bookmarkEnd w:id="22"/>
     </w:p>
     <w:p>
       <w:pPr>
@@ -9896,8 +9903,6 @@
         </w:rPr>
         <w:t>.</w:t>
       </w:r>
-      <w:bookmarkStart w:id="21" w:name="_GoBack"/>
-      <w:bookmarkEnd w:id="21"/>
     </w:p>
     <w:p>
       <w:pPr>
@@ -9941,8 +9946,8 @@
           <w:bCs/>
         </w:rPr>
       </w:pPr>
-      <w:bookmarkStart w:id="22" w:name="_Toc39419820"/>
-      <w:bookmarkStart w:id="23" w:name="_Toc41665009"/>
+      <w:bookmarkStart w:id="23" w:name="_Toc39419820"/>
+      <w:bookmarkStart w:id="24" w:name="_Toc41665009"/>
       <w:r>
         <w:rPr>
           <w:rFonts w:asciiTheme="majorHAnsi" w:hAnsiTheme="majorHAnsi" w:cstheme="majorHAnsi"/>
@@ -9951,8 +9956,8 @@
         </w:rPr>
         <w:t>Risorse informative</w:t>
       </w:r>
-      <w:bookmarkEnd w:id="22"/>
       <w:bookmarkEnd w:id="23"/>
+      <w:bookmarkEnd w:id="24"/>
     </w:p>
     <w:p>
       <w:pPr>
@@ -10016,8 +10021,8 @@
           <w:bCs/>
         </w:rPr>
       </w:pPr>
-      <w:bookmarkStart w:id="24" w:name="_Toc39419821"/>
-      <w:bookmarkStart w:id="25" w:name="_Toc41665010"/>
+      <w:bookmarkStart w:id="25" w:name="_Toc39419821"/>
+      <w:bookmarkStart w:id="26" w:name="_Toc41665010"/>
       <w:r>
         <w:rPr>
           <w:rFonts w:asciiTheme="majorHAnsi" w:hAnsiTheme="majorHAnsi" w:cstheme="majorHAnsi"/>
@@ -10026,8 +10031,8 @@
         </w:rPr>
         <w:t>Risorse applicative</w:t>
       </w:r>
-      <w:bookmarkEnd w:id="24"/>
       <w:bookmarkEnd w:id="25"/>
+      <w:bookmarkEnd w:id="26"/>
     </w:p>
     <w:p>
       <w:pPr>
@@ -10095,8 +10100,8 @@
           <w:bCs/>
         </w:rPr>
       </w:pPr>
-      <w:bookmarkStart w:id="26" w:name="_Toc39419822"/>
-      <w:bookmarkStart w:id="27" w:name="_Toc41665011"/>
+      <w:bookmarkStart w:id="27" w:name="_Toc39419822"/>
+      <w:bookmarkStart w:id="28" w:name="_Toc41665011"/>
       <w:r>
         <w:rPr>
           <w:rFonts w:asciiTheme="majorHAnsi" w:hAnsiTheme="majorHAnsi"/>
@@ -10105,8 +10110,8 @@
         </w:rPr>
         <w:t>Risorse strumentali</w:t>
       </w:r>
-      <w:bookmarkEnd w:id="26"/>
       <w:bookmarkEnd w:id="27"/>
+      <w:bookmarkEnd w:id="28"/>
     </w:p>
     <w:p>
       <w:pPr>
@@ -10168,7 +10173,7 @@
           <w:rFonts w:asciiTheme="minorHAnsi" w:hAnsiTheme="minorHAnsi" w:cstheme="minorHAnsi"/>
         </w:rPr>
       </w:pPr>
-      <w:bookmarkStart w:id="28" w:name="_Hlk41644485"/>
+      <w:bookmarkStart w:id="29" w:name="_Hlk41644485"/>
       <w:r>
         <w:rPr>
           <w:rFonts w:asciiTheme="minorHAnsi" w:hAnsiTheme="minorHAnsi" w:cstheme="minorHAnsi"/>
@@ -10383,7 +10388,7 @@
         <w:t xml:space="preserve"> [tema degli enigmi]</w:t>
       </w:r>
     </w:p>
-    <w:bookmarkEnd w:id="28"/>
+    <w:bookmarkEnd w:id="29"/>
     <w:p>
       <w:pPr>
         <w:jc w:val="both"/>
@@ -10402,8 +10407,8 @@
           <w:bCs/>
         </w:rPr>
       </w:pPr>
-      <w:bookmarkStart w:id="29" w:name="_Toc39419823"/>
-      <w:bookmarkStart w:id="30" w:name="_Toc41665012"/>
+      <w:bookmarkStart w:id="30" w:name="_Toc39419823"/>
+      <w:bookmarkStart w:id="31" w:name="_Toc41665012"/>
       <w:r>
         <w:rPr>
           <w:rFonts w:asciiTheme="majorHAnsi" w:hAnsiTheme="majorHAnsi"/>
@@ -10412,8 +10417,8 @@
         </w:rPr>
         <w:t>Risorse post-produzione</w:t>
       </w:r>
-      <w:bookmarkEnd w:id="29"/>
       <w:bookmarkEnd w:id="30"/>
+      <w:bookmarkEnd w:id="31"/>
     </w:p>
     <w:p>
       <w:pPr>
@@ -10447,15 +10452,14 @@
           <w:rFonts w:asciiTheme="majorHAnsi" w:hAnsiTheme="majorHAnsi"/>
         </w:rPr>
       </w:pPr>
-      <w:bookmarkStart w:id="31" w:name="_Toc41665013"/>
+      <w:bookmarkStart w:id="32" w:name="_Toc41665013"/>
       <w:r>
         <w:rPr>
           <w:rFonts w:asciiTheme="majorHAnsi" w:hAnsiTheme="majorHAnsi"/>
         </w:rPr>
-        <w:lastRenderedPageBreak/>
         <w:t>Progettazione</w:t>
       </w:r>
-      <w:bookmarkEnd w:id="31"/>
+      <w:bookmarkEnd w:id="32"/>
     </w:p>
     <w:p>
       <w:pPr>
@@ -10466,7 +10470,7 @@
           <w:bCs/>
         </w:rPr>
       </w:pPr>
-      <w:bookmarkStart w:id="32" w:name="_Toc41665014"/>
+      <w:bookmarkStart w:id="33" w:name="_Toc41665014"/>
       <w:r>
         <w:rPr>
           <w:rFonts w:asciiTheme="majorHAnsi" w:hAnsiTheme="majorHAnsi"/>
@@ -10475,7 +10479,7 @@
         </w:rPr>
         <w:t>Introduzione</w:t>
       </w:r>
-      <w:bookmarkEnd w:id="32"/>
+      <w:bookmarkEnd w:id="33"/>
     </w:p>
     <w:p>
       <w:pPr>
@@ -10508,7 +10512,7 @@
           <w:bCs/>
         </w:rPr>
       </w:pPr>
-      <w:bookmarkStart w:id="33" w:name="_Toc41665015"/>
+      <w:bookmarkStart w:id="34" w:name="_Toc41665015"/>
       <w:r>
         <w:rPr>
           <w:rFonts w:asciiTheme="majorHAnsi" w:hAnsiTheme="majorHAnsi"/>
@@ -10517,7 +10521,7 @@
         </w:rPr>
         <w:t>Definire i concetti da trasmettere attraverso il multimedia</w:t>
       </w:r>
-      <w:bookmarkEnd w:id="33"/>
+      <w:bookmarkEnd w:id="34"/>
     </w:p>
     <w:p>
       <w:pPr>
@@ -10528,7 +10532,7 @@
           <w:bCs/>
         </w:rPr>
       </w:pPr>
-      <w:bookmarkStart w:id="34" w:name="_Toc41665016"/>
+      <w:bookmarkStart w:id="35" w:name="_Toc41665016"/>
       <w:r>
         <w:rPr>
           <w:rFonts w:asciiTheme="majorHAnsi" w:hAnsiTheme="majorHAnsi"/>
@@ -10537,7 +10541,7 @@
         </w:rPr>
         <w:t>Presentazione dei concetti</w:t>
       </w:r>
-      <w:bookmarkEnd w:id="34"/>
+      <w:bookmarkEnd w:id="35"/>
     </w:p>
     <w:p>
       <w:pPr>
@@ -10752,7 +10756,7 @@
           <w:bCs/>
         </w:rPr>
       </w:pPr>
-      <w:bookmarkStart w:id="35" w:name="_Toc41665017"/>
+      <w:bookmarkStart w:id="36" w:name="_Toc41665017"/>
       <w:r>
         <w:rPr>
           <w:rFonts w:asciiTheme="majorHAnsi" w:hAnsiTheme="majorHAnsi"/>
@@ -10761,7 +10765,7 @@
         </w:rPr>
         <w:t>Definizione dei concetti</w:t>
       </w:r>
-      <w:bookmarkEnd w:id="35"/>
+      <w:bookmarkEnd w:id="36"/>
     </w:p>
     <w:p>
       <w:pPr>
@@ -10922,7 +10926,6 @@
           <w:b/>
           <w:bCs/>
         </w:rPr>
-        <w:lastRenderedPageBreak/>
         <w:t>Valuta per suggerimenti</w:t>
       </w:r>
       <w:r>
@@ -10957,17 +10960,16 @@
           <w:bCs/>
         </w:rPr>
       </w:pPr>
-      <w:bookmarkStart w:id="36" w:name="_Toc41665018"/>
+      <w:bookmarkStart w:id="37" w:name="_Toc41665018"/>
       <w:r>
         <w:rPr>
           <w:rFonts w:asciiTheme="majorHAnsi" w:hAnsiTheme="majorHAnsi"/>
           <w:b/>
           <w:bCs/>
         </w:rPr>
-        <w:lastRenderedPageBreak/>
         <w:t>Definire le competenze (task) da trasmettere attraverso il multimedia</w:t>
       </w:r>
-      <w:bookmarkEnd w:id="36"/>
+      <w:bookmarkEnd w:id="37"/>
     </w:p>
     <w:p>
       <w:pPr>
@@ -11157,17 +11159,16 @@
           <w:bCs/>
         </w:rPr>
       </w:pPr>
-      <w:bookmarkStart w:id="37" w:name="_Toc41665019"/>
+      <w:bookmarkStart w:id="38" w:name="_Toc41665019"/>
       <w:r>
         <w:rPr>
           <w:rFonts w:asciiTheme="majorHAnsi" w:hAnsiTheme="majorHAnsi"/>
           <w:b/>
           <w:bCs/>
         </w:rPr>
-        <w:lastRenderedPageBreak/>
         <w:t>Preparare una descrizione preliminare del programma</w:t>
       </w:r>
-      <w:bookmarkEnd w:id="37"/>
+      <w:bookmarkEnd w:id="38"/>
     </w:p>
     <w:p>
       <w:pPr>
@@ -11585,14 +11586,7 @@
         <w:rPr>
           <w:rFonts w:asciiTheme="minorHAnsi" w:hAnsiTheme="minorHAnsi"/>
         </w:rPr>
-        <w:t xml:space="preserve">I meccanismi di apprendimento si riveleranno nei momenti di transizione del gioco: il giocatore che si mette nei panni dell’attaccante deride e si prende gioco dell’attaccato che, nonostante cerchi di difendersi, non utilizza le corrette metodologie. Così facendo il giocatore impara dagli errori di </w:t>
-      </w:r>
-      <w:r>
-        <w:rPr>
-          <w:rFonts w:asciiTheme="minorHAnsi" w:hAnsiTheme="minorHAnsi"/>
-        </w:rPr>
-        <w:lastRenderedPageBreak/>
-        <w:t>qualcun altro proiettando l’esperienza di gioco su un livello più accattivante ed a primo impatto meno noioso da parte del giocatore.</w:t>
+        <w:t>I meccanismi di apprendimento si riveleranno nei momenti di transizione del gioco: il giocatore che si mette nei panni dell’attaccante deride e si prende gioco dell’attaccato che, nonostante cerchi di difendersi, non utilizza le corrette metodologie. Così facendo il giocatore impara dagli errori di qualcun altro proiettando l’esperienza di gioco su un livello più accattivante ed a primo impatto meno noioso da parte del giocatore.</w:t>
       </w:r>
     </w:p>
     <w:p>
@@ -11640,17 +11634,16 @@
           <w:bCs/>
         </w:rPr>
       </w:pPr>
-      <w:bookmarkStart w:id="38" w:name="_Toc41665020"/>
+      <w:bookmarkStart w:id="39" w:name="_Toc41665020"/>
       <w:r>
         <w:rPr>
           <w:rFonts w:asciiTheme="majorHAnsi" w:hAnsiTheme="majorHAnsi"/>
           <w:b/>
           <w:bCs/>
         </w:rPr>
-        <w:lastRenderedPageBreak/>
         <w:t>Dettagliare il progetto del multimedia</w:t>
       </w:r>
-      <w:bookmarkEnd w:id="38"/>
+      <w:bookmarkEnd w:id="39"/>
     </w:p>
     <w:p>
       <w:pPr>
@@ -11674,7 +11667,7 @@
           <w:bCs/>
         </w:rPr>
       </w:pPr>
-      <w:bookmarkStart w:id="39" w:name="_Toc41665021"/>
+      <w:bookmarkStart w:id="40" w:name="_Toc41665021"/>
       <w:r>
         <w:rPr>
           <w:rFonts w:asciiTheme="majorHAnsi" w:hAnsiTheme="majorHAnsi"/>
@@ -11683,7 +11676,7 @@
         </w:rPr>
         <w:t>Prototipi</w:t>
       </w:r>
-      <w:bookmarkEnd w:id="39"/>
+      <w:bookmarkEnd w:id="40"/>
     </w:p>
     <w:p>
       <w:pPr>
@@ -12507,17 +12500,16 @@
           <w:bCs/>
         </w:rPr>
       </w:pPr>
-      <w:bookmarkStart w:id="40" w:name="_Toc41665022"/>
+      <w:bookmarkStart w:id="41" w:name="_Toc41665022"/>
       <w:r>
         <w:rPr>
           <w:rFonts w:asciiTheme="minorHAnsi" w:hAnsiTheme="minorHAnsi"/>
           <w:b/>
           <w:bCs/>
         </w:rPr>
-        <w:lastRenderedPageBreak/>
         <w:t>Flowchart</w:t>
       </w:r>
-      <w:bookmarkEnd w:id="40"/>
+      <w:bookmarkEnd w:id="41"/>
     </w:p>
     <w:p>
       <w:pPr>
@@ -12642,7 +12634,6 @@
           <w:rFonts w:asciiTheme="minorHAnsi" w:hAnsiTheme="minorHAnsi"/>
           <w:noProof/>
         </w:rPr>
-        <w:lastRenderedPageBreak/>
         <w:drawing>
           <wp:anchor distT="0" distB="0" distL="114300" distR="114300" simplePos="0" relativeHeight="251683840" behindDoc="0" locked="0" layoutInCell="1" allowOverlap="1" wp14:anchorId="1370E910">
             <wp:simplePos x="0" y="0"/>
@@ -12837,17 +12828,16 @@
           <w:bCs/>
         </w:rPr>
       </w:pPr>
-      <w:bookmarkStart w:id="41" w:name="_Toc41665023"/>
+      <w:bookmarkStart w:id="42" w:name="_Toc41665023"/>
       <w:r>
         <w:rPr>
           <w:rFonts w:asciiTheme="majorHAnsi" w:hAnsiTheme="majorHAnsi"/>
           <w:b/>
           <w:bCs/>
         </w:rPr>
-        <w:lastRenderedPageBreak/>
         <w:t>Storyboard</w:t>
       </w:r>
-      <w:bookmarkEnd w:id="41"/>
+      <w:bookmarkEnd w:id="42"/>
     </w:p>
     <w:p>
       <w:pPr>
@@ -13095,7 +13085,6 @@
         <w:rPr>
           <w:rFonts w:asciiTheme="minorHAnsi" w:hAnsiTheme="minorHAnsi"/>
         </w:rPr>
-        <w:lastRenderedPageBreak/>
         <w:t>Home Storyboard:</w:t>
       </w:r>
     </w:p>
@@ -13283,7 +13272,6 @@
         <w:rPr>
           <w:rFonts w:asciiTheme="minorHAnsi" w:hAnsiTheme="minorHAnsi"/>
         </w:rPr>
-        <w:lastRenderedPageBreak/>
         <w:t>Storyboard di pop-up di conferma per l’uscita:</w:t>
       </w:r>
     </w:p>
@@ -13564,7 +13552,7 @@
           <w:bCs/>
         </w:rPr>
       </w:pPr>
-      <w:bookmarkStart w:id="42" w:name="_Toc41665024"/>
+      <w:bookmarkStart w:id="43" w:name="_Toc41665024"/>
       <w:r>
         <w:rPr>
           <w:rFonts w:asciiTheme="majorHAnsi" w:hAnsiTheme="majorHAnsi"/>
@@ -13573,7 +13561,7 @@
         </w:rPr>
         <w:t>Definizione degli elementi grafici: i pulsanti</w:t>
       </w:r>
-      <w:bookmarkEnd w:id="42"/>
+      <w:bookmarkEnd w:id="43"/>
     </w:p>
     <w:p>
       <w:pPr>
@@ -13862,7 +13850,7 @@
           <w:bCs/>
         </w:rPr>
       </w:pPr>
-      <w:bookmarkStart w:id="43" w:name="_Toc41665025"/>
+      <w:bookmarkStart w:id="44" w:name="_Toc41665025"/>
       <w:r>
         <w:rPr>
           <w:rFonts w:asciiTheme="majorHAnsi" w:hAnsiTheme="majorHAnsi"/>
@@ -13871,7 +13859,7 @@
         </w:rPr>
         <w:t>Definizione degli elementi grafici: gli elementi di interazione</w:t>
       </w:r>
-      <w:bookmarkEnd w:id="43"/>
+      <w:bookmarkEnd w:id="44"/>
     </w:p>
     <w:p>
       <w:pPr>
@@ -14277,15 +14265,14 @@
           <w:rFonts w:asciiTheme="majorHAnsi" w:hAnsiTheme="majorHAnsi"/>
         </w:rPr>
       </w:pPr>
-      <w:bookmarkStart w:id="44" w:name="_Toc41665026"/>
+      <w:bookmarkStart w:id="45" w:name="_Toc41665026"/>
       <w:r>
         <w:rPr>
           <w:rFonts w:asciiTheme="majorHAnsi" w:hAnsiTheme="majorHAnsi"/>
         </w:rPr>
-        <w:lastRenderedPageBreak/>
         <w:t>Test</w:t>
       </w:r>
-      <w:bookmarkEnd w:id="44"/>
+      <w:bookmarkEnd w:id="45"/>
     </w:p>
     <w:p>
       <w:pPr>
@@ -14296,7 +14283,7 @@
           <w:bCs/>
         </w:rPr>
       </w:pPr>
-      <w:bookmarkStart w:id="45" w:name="_Toc41665027"/>
+      <w:bookmarkStart w:id="46" w:name="_Toc41665027"/>
       <w:r>
         <w:rPr>
           <w:rFonts w:asciiTheme="majorHAnsi" w:hAnsiTheme="majorHAnsi"/>
@@ -14305,7 +14292,7 @@
         </w:rPr>
         <w:t>Alpha test</w:t>
       </w:r>
-      <w:bookmarkEnd w:id="45"/>
+      <w:bookmarkEnd w:id="46"/>
     </w:p>
     <w:p>
       <w:pPr>
@@ -14484,7 +14471,7 @@
           <w:bCs/>
         </w:rPr>
       </w:pPr>
-      <w:bookmarkStart w:id="46" w:name="_Toc41665028"/>
+      <w:bookmarkStart w:id="47" w:name="_Toc41665028"/>
       <w:r>
         <w:rPr>
           <w:rFonts w:asciiTheme="majorHAnsi" w:hAnsiTheme="majorHAnsi"/>
@@ -14493,7 +14480,7 @@
         </w:rPr>
         <w:t>Test funzionale</w:t>
       </w:r>
-      <w:bookmarkEnd w:id="46"/>
+      <w:bookmarkEnd w:id="47"/>
     </w:p>
     <w:p>
       <w:pPr>
@@ -14605,7 +14592,7 @@
           <w:bCs/>
         </w:rPr>
       </w:pPr>
-      <w:bookmarkStart w:id="47" w:name="_Toc41665029"/>
+      <w:bookmarkStart w:id="48" w:name="_Toc41665029"/>
       <w:r>
         <w:rPr>
           <w:rFonts w:asciiTheme="majorHAnsi" w:hAnsiTheme="majorHAnsi"/>
@@ -14614,7 +14601,7 @@
         </w:rPr>
         <w:t>Test strutturale</w:t>
       </w:r>
-      <w:bookmarkEnd w:id="47"/>
+      <w:bookmarkEnd w:id="48"/>
     </w:p>
     <w:p>
       <w:pPr>
@@ -14711,17 +14698,16 @@
           <w:bCs/>
         </w:rPr>
       </w:pPr>
-      <w:bookmarkStart w:id="48" w:name="_Toc41665030"/>
+      <w:bookmarkStart w:id="49" w:name="_Toc41665030"/>
       <w:r>
         <w:rPr>
           <w:rFonts w:asciiTheme="minorHAnsi" w:hAnsiTheme="minorHAnsi"/>
           <w:b/>
           <w:bCs/>
         </w:rPr>
-        <w:lastRenderedPageBreak/>
         <w:t>Test di carico</w:t>
       </w:r>
-      <w:bookmarkEnd w:id="48"/>
+      <w:bookmarkEnd w:id="49"/>
     </w:p>
     <w:p>
       <w:pPr>
@@ -15104,7 +15090,7 @@
           <w:bCs/>
         </w:rPr>
       </w:pPr>
-      <w:bookmarkStart w:id="49" w:name="_Toc41665031"/>
+      <w:bookmarkStart w:id="50" w:name="_Toc41665031"/>
       <w:r>
         <w:rPr>
           <w:rFonts w:asciiTheme="majorHAnsi" w:hAnsiTheme="majorHAnsi"/>
@@ -15113,7 +15099,7 @@
         </w:rPr>
         <w:t>Beta test</w:t>
       </w:r>
-      <w:bookmarkEnd w:id="49"/>
+      <w:bookmarkEnd w:id="50"/>
     </w:p>
     <w:p>
       <w:pPr>
@@ -19044,8 +19030,8 @@
       </w:p>
     </w:sdtContent>
   </w:sdt>
-  <w:bookmarkStart w:id="50" w:name="_Hlk41664810"/>
-  <w:bookmarkStart w:id="51" w:name="_Hlk41664811"/>
+  <w:bookmarkStart w:id="51" w:name="_Hlk41664810"/>
+  <w:bookmarkStart w:id="52" w:name="_Hlk41664811"/>
   <w:p>
     <w:pPr>
       <w:pStyle w:val="Pidipagina"/>
@@ -19084,8 +19070,8 @@
       </w:rPr>
       <w:t xml:space="preserve"> – PPM documentazione </w:t>
     </w:r>
-    <w:bookmarkEnd w:id="50"/>
     <w:bookmarkEnd w:id="51"/>
+    <w:bookmarkEnd w:id="52"/>
   </w:p>
 </w:ftr>
 </file>

</xml_diff>

<commit_message>
THE VERY VERY END DOC EDITION
</commit_message>
<xml_diff>
--- a/HackIT finale.docx
+++ b/HackIT finale.docx
@@ -15,6 +15,7 @@
         </w:rPr>
       </w:pPr>
       <w:bookmarkStart w:id="0" w:name="_Toc41664992"/>
+      <w:proofErr w:type="spellStart"/>
       <w:r>
         <w:rPr>
           <w:rFonts w:asciiTheme="minorHAnsi" w:hAnsiTheme="minorHAnsi" w:cstheme="minorHAnsi"/>
@@ -22,6 +23,7 @@
         <w:t>HackIT</w:t>
       </w:r>
       <w:bookmarkEnd w:id="0"/>
+      <w:proofErr w:type="spellEnd"/>
     </w:p>
     <w:p>
       <w:pPr>
@@ -122,8 +124,6 @@
                               </w:rPr>
                               <w:t>7.4</w:t>
                             </w:r>
-                            <w:bookmarkStart w:id="1" w:name="_GoBack"/>
-                            <w:bookmarkEnd w:id="1"/>
                           </w:p>
                           <w:p>
                             <w:pPr>
@@ -300,8 +300,6 @@
                         </w:rPr>
                         <w:t>7.4</w:t>
                       </w:r>
-                      <w:bookmarkStart w:id="2" w:name="_GoBack"/>
-                      <w:bookmarkEnd w:id="2"/>
                     </w:p>
                     <w:p>
                       <w:pPr>
@@ -547,7 +545,7 @@
           <w:rFonts w:asciiTheme="majorHAnsi" w:hAnsiTheme="majorHAnsi" w:cstheme="majorHAnsi"/>
         </w:rPr>
       </w:pPr>
-      <w:bookmarkStart w:id="3" w:name="_Toc41664993"/>
+      <w:bookmarkStart w:id="1" w:name="_Toc41664993"/>
       <w:r>
         <w:rPr>
           <w:rFonts w:asciiTheme="majorHAnsi" w:hAnsiTheme="majorHAnsi" w:cstheme="majorHAnsi"/>
@@ -555,7 +553,7 @@
         <w:lastRenderedPageBreak/>
         <w:t>INDICE</w:t>
       </w:r>
-      <w:bookmarkEnd w:id="3"/>
+      <w:bookmarkEnd w:id="1"/>
     </w:p>
     <w:p>
       <w:pPr>
@@ -3802,7 +3800,7 @@
           <w:rFonts w:asciiTheme="majorHAnsi" w:hAnsiTheme="majorHAnsi" w:cstheme="majorHAnsi"/>
         </w:rPr>
       </w:pPr>
-      <w:bookmarkStart w:id="4" w:name="_Toc41664994"/>
+      <w:bookmarkStart w:id="2" w:name="_Toc41664994"/>
       <w:r>
         <w:rPr>
           <w:rFonts w:asciiTheme="majorHAnsi" w:hAnsiTheme="majorHAnsi" w:cstheme="majorHAnsi"/>
@@ -3810,7 +3808,7 @@
         <w:lastRenderedPageBreak/>
         <w:t>Pianificazione</w:t>
       </w:r>
-      <w:bookmarkEnd w:id="4"/>
+      <w:bookmarkEnd w:id="2"/>
     </w:p>
     <w:p>
       <w:pPr>
@@ -3821,7 +3819,7 @@
           <w:bCs/>
         </w:rPr>
       </w:pPr>
-      <w:bookmarkStart w:id="5" w:name="_Toc41664995"/>
+      <w:bookmarkStart w:id="3" w:name="_Toc41664995"/>
       <w:r>
         <w:rPr>
           <w:rFonts w:asciiTheme="majorHAnsi" w:hAnsiTheme="majorHAnsi" w:cstheme="majorHAnsi"/>
@@ -3830,7 +3828,7 @@
         </w:rPr>
         <w:t>Scopo dell’applicazione</w:t>
       </w:r>
-      <w:bookmarkEnd w:id="5"/>
+      <w:bookmarkEnd w:id="3"/>
     </w:p>
     <w:p/>
     <w:p>
@@ -3925,16 +3923,17 @@
           <w:bCs/>
         </w:rPr>
       </w:pPr>
-      <w:bookmarkStart w:id="6" w:name="_Toc41664996"/>
+      <w:bookmarkStart w:id="4" w:name="_Toc41664996"/>
       <w:r>
         <w:rPr>
           <w:rFonts w:asciiTheme="majorHAnsi" w:hAnsiTheme="majorHAnsi" w:cstheme="majorHAnsi"/>
           <w:b/>
           <w:bCs/>
         </w:rPr>
+        <w:lastRenderedPageBreak/>
         <w:t>Destinatari dell’applicazione</w:t>
       </w:r>
-      <w:bookmarkEnd w:id="6"/>
+      <w:bookmarkEnd w:id="4"/>
     </w:p>
     <w:p>
       <w:pPr>
@@ -4451,16 +4450,17 @@
           <w:bCs/>
         </w:rPr>
       </w:pPr>
-      <w:bookmarkStart w:id="7" w:name="_Toc41664997"/>
+      <w:bookmarkStart w:id="5" w:name="_Toc41664997"/>
       <w:r>
         <w:rPr>
           <w:rFonts w:asciiTheme="majorHAnsi" w:hAnsiTheme="majorHAnsi" w:cstheme="majorHAnsi"/>
           <w:b/>
           <w:bCs/>
         </w:rPr>
+        <w:lastRenderedPageBreak/>
         <w:t>I vincoli</w:t>
       </w:r>
-      <w:bookmarkEnd w:id="7"/>
+      <w:bookmarkEnd w:id="5"/>
     </w:p>
     <w:p>
       <w:pPr>
@@ -4499,7 +4499,7 @@
           <w:bCs/>
         </w:rPr>
       </w:pPr>
-      <w:bookmarkStart w:id="8" w:name="_Toc41664998"/>
+      <w:bookmarkStart w:id="6" w:name="_Toc41664998"/>
       <w:r>
         <w:rPr>
           <w:rFonts w:asciiTheme="majorHAnsi" w:hAnsiTheme="majorHAnsi" w:cstheme="majorHAnsi"/>
@@ -4508,7 +4508,7 @@
         </w:rPr>
         <w:t>Conoscenze informatiche</w:t>
       </w:r>
-      <w:bookmarkEnd w:id="8"/>
+      <w:bookmarkEnd w:id="6"/>
     </w:p>
     <w:p>
       <w:pPr>
@@ -4521,7 +4521,21 @@
         <w:rPr>
           <w:rFonts w:asciiTheme="minorHAnsi" w:hAnsiTheme="minorHAnsi" w:cstheme="minorHAnsi"/>
         </w:rPr>
-        <w:t>Sono richieste conoscenze basilari nell’utilizzo di applicazioni multimediali. L’applicazione si propone di essere semplice ed intuitiva nei controlli al fine di essere immediatamente recepibile dall’utenza</w:t>
+        <w:t xml:space="preserve">Sono richieste conoscenze basilari nell’utilizzo di applicazioni multimediali. L’applicazione si propone di essere semplice ed intuitiva nei controlli al fine di essere immediatamente </w:t>
+      </w:r>
+      <w:proofErr w:type="spellStart"/>
+      <w:r>
+        <w:rPr>
+          <w:rFonts w:asciiTheme="minorHAnsi" w:hAnsiTheme="minorHAnsi" w:cstheme="minorHAnsi"/>
+        </w:rPr>
+        <w:t>recepibile</w:t>
+      </w:r>
+      <w:proofErr w:type="spellEnd"/>
+      <w:r>
+        <w:rPr>
+          <w:rFonts w:asciiTheme="minorHAnsi" w:hAnsiTheme="minorHAnsi" w:cstheme="minorHAnsi"/>
+        </w:rPr>
+        <w:t xml:space="preserve"> dall’utenza</w:t>
       </w:r>
       <w:r>
         <w:rPr>
@@ -4547,7 +4561,7 @@
           <w:bCs/>
         </w:rPr>
       </w:pPr>
-      <w:bookmarkStart w:id="9" w:name="_Toc41664999"/>
+      <w:bookmarkStart w:id="7" w:name="_Toc41664999"/>
       <w:r>
         <w:rPr>
           <w:rFonts w:asciiTheme="majorHAnsi" w:hAnsiTheme="majorHAnsi" w:cstheme="majorHAnsi"/>
@@ -4556,7 +4570,7 @@
         </w:rPr>
         <w:t>Requisiti minimi della piattaforma</w:t>
       </w:r>
-      <w:bookmarkEnd w:id="9"/>
+      <w:bookmarkEnd w:id="7"/>
     </w:p>
     <w:p>
       <w:pPr>
@@ -4761,8 +4775,8 @@
           <w:bCs/>
         </w:rPr>
       </w:pPr>
-      <w:bookmarkStart w:id="10" w:name="_Toc39419812"/>
-      <w:bookmarkStart w:id="11" w:name="_Toc41665000"/>
+      <w:bookmarkStart w:id="8" w:name="_Toc39419812"/>
+      <w:bookmarkStart w:id="9" w:name="_Toc41665000"/>
       <w:r>
         <w:rPr>
           <w:rFonts w:asciiTheme="majorHAnsi" w:hAnsiTheme="majorHAnsi" w:cstheme="majorHAnsi"/>
@@ -4771,8 +4785,8 @@
         </w:rPr>
         <w:t>Budget</w:t>
       </w:r>
-      <w:bookmarkEnd w:id="10"/>
-      <w:bookmarkEnd w:id="11"/>
+      <w:bookmarkEnd w:id="8"/>
+      <w:bookmarkEnd w:id="9"/>
     </w:p>
     <w:p>
       <w:pPr>
@@ -4818,8 +4832,8 @@
           <w:bCs/>
         </w:rPr>
       </w:pPr>
-      <w:bookmarkStart w:id="12" w:name="_Toc39419813"/>
-      <w:bookmarkStart w:id="13" w:name="_Toc41665001"/>
+      <w:bookmarkStart w:id="10" w:name="_Toc39419813"/>
+      <w:bookmarkStart w:id="11" w:name="_Toc41665001"/>
       <w:r>
         <w:rPr>
           <w:rFonts w:asciiTheme="majorHAnsi" w:hAnsiTheme="majorHAnsi" w:cstheme="majorHAnsi"/>
@@ -4828,8 +4842,8 @@
         </w:rPr>
         <w:t>Tempo</w:t>
       </w:r>
-      <w:bookmarkEnd w:id="12"/>
-      <w:bookmarkEnd w:id="13"/>
+      <w:bookmarkEnd w:id="10"/>
+      <w:bookmarkEnd w:id="11"/>
     </w:p>
     <w:p>
       <w:pPr>
@@ -4918,8 +4932,8 @@
           <w:bCs/>
         </w:rPr>
       </w:pPr>
-      <w:bookmarkStart w:id="14" w:name="_Toc39419814"/>
-      <w:bookmarkStart w:id="15" w:name="_Toc41665002"/>
+      <w:bookmarkStart w:id="12" w:name="_Toc39419814"/>
+      <w:bookmarkStart w:id="13" w:name="_Toc41665002"/>
       <w:r>
         <w:rPr>
           <w:rFonts w:asciiTheme="majorHAnsi" w:hAnsiTheme="majorHAnsi" w:cstheme="majorHAnsi"/>
@@ -4928,8 +4942,8 @@
         </w:rPr>
         <w:t>Responsabilità del cliente</w:t>
       </w:r>
-      <w:bookmarkEnd w:id="14"/>
-      <w:bookmarkEnd w:id="15"/>
+      <w:bookmarkEnd w:id="12"/>
+      <w:bookmarkEnd w:id="13"/>
     </w:p>
     <w:p>
       <w:pPr>
@@ -4969,8 +4983,8 @@
           <w:bCs/>
         </w:rPr>
       </w:pPr>
-      <w:bookmarkStart w:id="16" w:name="_Toc39419815"/>
-      <w:bookmarkStart w:id="17" w:name="_Toc41665003"/>
+      <w:bookmarkStart w:id="14" w:name="_Toc39419815"/>
+      <w:bookmarkStart w:id="15" w:name="_Toc41665003"/>
       <w:r>
         <w:rPr>
           <w:rFonts w:asciiTheme="majorHAnsi" w:hAnsiTheme="majorHAnsi" w:cstheme="majorHAnsi"/>
@@ -4979,8 +4993,8 @@
         </w:rPr>
         <w:t>Contenuti</w:t>
       </w:r>
-      <w:bookmarkEnd w:id="16"/>
-      <w:bookmarkEnd w:id="17"/>
+      <w:bookmarkEnd w:id="14"/>
+      <w:bookmarkEnd w:id="15"/>
     </w:p>
     <w:p>
       <w:pPr>
@@ -5013,6 +5027,7 @@
         <w:rPr>
           <w:rFonts w:asciiTheme="minorHAnsi" w:hAnsiTheme="minorHAnsi" w:cstheme="minorHAnsi"/>
         </w:rPr>
+        <w:lastRenderedPageBreak/>
         <w:t>Il team di sviluppo si impegna alla stesura di una componente fatta da enigmi.</w:t>
       </w:r>
     </w:p>
@@ -5047,16 +5062,17 @@
           <w:bCs/>
         </w:rPr>
       </w:pPr>
-      <w:bookmarkStart w:id="18" w:name="_Toc41665004"/>
+      <w:bookmarkStart w:id="16" w:name="_Toc41665004"/>
       <w:r>
         <w:rPr>
           <w:rFonts w:asciiTheme="majorHAnsi" w:hAnsiTheme="majorHAnsi" w:cstheme="majorHAnsi"/>
           <w:b/>
           <w:bCs/>
         </w:rPr>
+        <w:lastRenderedPageBreak/>
         <w:t>Manuale di stile</w:t>
       </w:r>
-      <w:bookmarkEnd w:id="18"/>
+      <w:bookmarkEnd w:id="16"/>
     </w:p>
     <w:p>
       <w:pPr>
@@ -5327,14 +5343,44 @@
         <w:rPr>
           <w:rFonts w:asciiTheme="minorHAnsi" w:hAnsiTheme="minorHAnsi" w:cstheme="minorHAnsi"/>
         </w:rPr>
-        <w:t xml:space="preserve">Rocket Rinder: creato da </w:t>
-      </w:r>
-      <w:r>
-        <w:rPr>
-          <w:rFonts w:asciiTheme="minorHAnsi" w:hAnsiTheme="minorHAnsi" w:cstheme="minorHAnsi"/>
-        </w:rPr>
-        <w:t>Chequered Ink</w:t>
-      </w:r>
+        <w:t xml:space="preserve">Rocket </w:t>
+      </w:r>
+      <w:proofErr w:type="spellStart"/>
+      <w:r>
+        <w:rPr>
+          <w:rFonts w:asciiTheme="minorHAnsi" w:hAnsiTheme="minorHAnsi" w:cstheme="minorHAnsi"/>
+        </w:rPr>
+        <w:t>Rinder</w:t>
+      </w:r>
+      <w:proofErr w:type="spellEnd"/>
+      <w:r>
+        <w:rPr>
+          <w:rFonts w:asciiTheme="minorHAnsi" w:hAnsiTheme="minorHAnsi" w:cstheme="minorHAnsi"/>
+        </w:rPr>
+        <w:t xml:space="preserve">: creato da </w:t>
+      </w:r>
+      <w:proofErr w:type="spellStart"/>
+      <w:r>
+        <w:rPr>
+          <w:rFonts w:asciiTheme="minorHAnsi" w:hAnsiTheme="minorHAnsi" w:cstheme="minorHAnsi"/>
+        </w:rPr>
+        <w:t>Chequered</w:t>
+      </w:r>
+      <w:proofErr w:type="spellEnd"/>
+      <w:r>
+        <w:rPr>
+          <w:rFonts w:asciiTheme="minorHAnsi" w:hAnsiTheme="minorHAnsi" w:cstheme="minorHAnsi"/>
+        </w:rPr>
+        <w:t xml:space="preserve"> </w:t>
+      </w:r>
+      <w:proofErr w:type="spellStart"/>
+      <w:r>
+        <w:rPr>
+          <w:rFonts w:asciiTheme="minorHAnsi" w:hAnsiTheme="minorHAnsi" w:cstheme="minorHAnsi"/>
+        </w:rPr>
+        <w:t>Ink</w:t>
+      </w:r>
+      <w:proofErr w:type="spellEnd"/>
       <w:r>
         <w:rPr>
           <w:rFonts w:asciiTheme="minorHAnsi" w:hAnsiTheme="minorHAnsi" w:cstheme="minorHAnsi"/>
@@ -5354,12 +5400,14 @@
           <w:rFonts w:asciiTheme="minorHAnsi" w:hAnsiTheme="minorHAnsi" w:cstheme="minorHAnsi"/>
         </w:rPr>
       </w:pPr>
+      <w:proofErr w:type="spellStart"/>
       <w:r>
         <w:rPr>
           <w:rFonts w:asciiTheme="minorHAnsi" w:hAnsiTheme="minorHAnsi" w:cstheme="minorHAnsi"/>
         </w:rPr>
         <w:t>Prototype</w:t>
       </w:r>
+      <w:proofErr w:type="spellEnd"/>
       <w:r>
         <w:rPr>
           <w:rFonts w:asciiTheme="minorHAnsi" w:hAnsiTheme="minorHAnsi" w:cstheme="minorHAnsi"/>
@@ -5424,8 +5472,16 @@
         <w:rPr>
           <w:rFonts w:asciiTheme="minorHAnsi" w:hAnsiTheme="minorHAnsi" w:cstheme="minorHAnsi"/>
         </w:rPr>
-        <w:t>retro-sound effects</w:t>
-      </w:r>
+        <w:t xml:space="preserve">retro-sound </w:t>
+      </w:r>
+      <w:proofErr w:type="spellStart"/>
+      <w:r>
+        <w:rPr>
+          <w:rFonts w:asciiTheme="minorHAnsi" w:hAnsiTheme="minorHAnsi" w:cstheme="minorHAnsi"/>
+        </w:rPr>
+        <w:t>effects</w:t>
+      </w:r>
+      <w:proofErr w:type="spellEnd"/>
       <w:r>
         <w:rPr>
           <w:rFonts w:asciiTheme="minorHAnsi" w:hAnsiTheme="minorHAnsi" w:cstheme="minorHAnsi"/>
@@ -5436,7 +5492,21 @@
         <w:rPr>
           <w:rFonts w:asciiTheme="minorHAnsi" w:hAnsiTheme="minorHAnsi" w:cstheme="minorHAnsi"/>
         </w:rPr>
-        <w:t>creato da Mulula ed è accessibile attraverso il seguente link: https://assetstore.unity.com/packages/audio/sound-fx/retro-sound-effects-22153</w:t>
+        <w:t xml:space="preserve">creato da </w:t>
+      </w:r>
+      <w:proofErr w:type="spellStart"/>
+      <w:r>
+        <w:rPr>
+          <w:rFonts w:asciiTheme="minorHAnsi" w:hAnsiTheme="minorHAnsi" w:cstheme="minorHAnsi"/>
+        </w:rPr>
+        <w:t>Mulula</w:t>
+      </w:r>
+      <w:proofErr w:type="spellEnd"/>
+      <w:r>
+        <w:rPr>
+          <w:rFonts w:asciiTheme="minorHAnsi" w:hAnsiTheme="minorHAnsi" w:cstheme="minorHAnsi"/>
+        </w:rPr>
+        <w:t xml:space="preserve"> ed è accessibile attraverso il seguente link: https://assetstore.unity.com/packages/audio/sound-fx/retro-sound-effects-22153</w:t>
       </w:r>
     </w:p>
     <w:p>
@@ -5455,8 +5525,16 @@
         <w:rPr>
           <w:rFonts w:asciiTheme="minorHAnsi" w:hAnsiTheme="minorHAnsi" w:cstheme="minorHAnsi"/>
         </w:rPr>
-        <w:t>Dungeon Theme</w:t>
-      </w:r>
+        <w:t xml:space="preserve">Dungeon </w:t>
+      </w:r>
+      <w:proofErr w:type="spellStart"/>
+      <w:r>
+        <w:rPr>
+          <w:rFonts w:asciiTheme="minorHAnsi" w:hAnsiTheme="minorHAnsi" w:cstheme="minorHAnsi"/>
+        </w:rPr>
+        <w:t>Theme</w:t>
+      </w:r>
+      <w:proofErr w:type="spellEnd"/>
       <w:r>
         <w:rPr>
           <w:rFonts w:asciiTheme="minorHAnsi" w:hAnsiTheme="minorHAnsi" w:cstheme="minorHAnsi"/>
@@ -5467,7 +5545,21 @@
         <w:rPr>
           <w:rFonts w:asciiTheme="minorHAnsi" w:hAnsiTheme="minorHAnsi" w:cstheme="minorHAnsi"/>
         </w:rPr>
-        <w:t xml:space="preserve"> creato da CodeManu e presente su OpenGameArt.com </w:t>
+        <w:t xml:space="preserve"> creato da </w:t>
+      </w:r>
+      <w:proofErr w:type="spellStart"/>
+      <w:r>
+        <w:rPr>
+          <w:rFonts w:asciiTheme="minorHAnsi" w:hAnsiTheme="minorHAnsi" w:cstheme="minorHAnsi"/>
+        </w:rPr>
+        <w:t>CodeManu</w:t>
+      </w:r>
+      <w:proofErr w:type="spellEnd"/>
+      <w:r>
+        <w:rPr>
+          <w:rFonts w:asciiTheme="minorHAnsi" w:hAnsiTheme="minorHAnsi" w:cstheme="minorHAnsi"/>
+        </w:rPr>
+        <w:t xml:space="preserve"> e presente su OpenGameArt.com </w:t>
       </w:r>
     </w:p>
     <w:p>
@@ -5486,7 +5578,21 @@
         <w:rPr>
           <w:rFonts w:asciiTheme="minorHAnsi" w:hAnsiTheme="minorHAnsi" w:cstheme="minorHAnsi"/>
         </w:rPr>
-        <w:t>Ove-Melaa Dark</w:t>
+        <w:t>Ove-</w:t>
+      </w:r>
+      <w:proofErr w:type="spellStart"/>
+      <w:r>
+        <w:rPr>
+          <w:rFonts w:asciiTheme="minorHAnsi" w:hAnsiTheme="minorHAnsi" w:cstheme="minorHAnsi"/>
+        </w:rPr>
+        <w:t>Melaa</w:t>
+      </w:r>
+      <w:proofErr w:type="spellEnd"/>
+      <w:r>
+        <w:rPr>
+          <w:rFonts w:asciiTheme="minorHAnsi" w:hAnsiTheme="minorHAnsi" w:cstheme="minorHAnsi"/>
+        </w:rPr>
+        <w:t xml:space="preserve"> Dark</w:t>
       </w:r>
       <w:r>
         <w:rPr>
@@ -5498,7 +5604,21 @@
         <w:rPr>
           <w:rFonts w:asciiTheme="minorHAnsi" w:hAnsiTheme="minorHAnsi" w:cstheme="minorHAnsi"/>
         </w:rPr>
-        <w:t xml:space="preserve"> creato da Melaa e presente su OpenGameArt.com </w:t>
+        <w:t xml:space="preserve"> creato da </w:t>
+      </w:r>
+      <w:proofErr w:type="spellStart"/>
+      <w:r>
+        <w:rPr>
+          <w:rFonts w:asciiTheme="minorHAnsi" w:hAnsiTheme="minorHAnsi" w:cstheme="minorHAnsi"/>
+        </w:rPr>
+        <w:t>Melaa</w:t>
+      </w:r>
+      <w:proofErr w:type="spellEnd"/>
+      <w:r>
+        <w:rPr>
+          <w:rFonts w:asciiTheme="minorHAnsi" w:hAnsiTheme="minorHAnsi" w:cstheme="minorHAnsi"/>
+        </w:rPr>
+        <w:t xml:space="preserve"> e presente su OpenGameArt.com </w:t>
       </w:r>
     </w:p>
     <w:p>
@@ -5513,12 +5633,28 @@
           <w:rFonts w:asciiTheme="minorHAnsi" w:hAnsiTheme="minorHAnsi" w:cstheme="minorHAnsi"/>
         </w:rPr>
       </w:pPr>
-      <w:r>
-        <w:rPr>
-          <w:rFonts w:asciiTheme="minorHAnsi" w:hAnsiTheme="minorHAnsi" w:cstheme="minorHAnsi"/>
-        </w:rPr>
-        <w:t>Modern Castle Atmosphere</w:t>
-      </w:r>
+      <w:proofErr w:type="spellStart"/>
+      <w:r>
+        <w:rPr>
+          <w:rFonts w:asciiTheme="minorHAnsi" w:hAnsiTheme="minorHAnsi" w:cstheme="minorHAnsi"/>
+        </w:rPr>
+        <w:t>Modern</w:t>
+      </w:r>
+      <w:proofErr w:type="spellEnd"/>
+      <w:r>
+        <w:rPr>
+          <w:rFonts w:asciiTheme="minorHAnsi" w:hAnsiTheme="minorHAnsi" w:cstheme="minorHAnsi"/>
+        </w:rPr>
+        <w:t xml:space="preserve"> Castle </w:t>
+      </w:r>
+      <w:proofErr w:type="spellStart"/>
+      <w:r>
+        <w:rPr>
+          <w:rFonts w:asciiTheme="minorHAnsi" w:hAnsiTheme="minorHAnsi" w:cstheme="minorHAnsi"/>
+        </w:rPr>
+        <w:t>Atmosphere</w:t>
+      </w:r>
+      <w:proofErr w:type="spellEnd"/>
       <w:r>
         <w:rPr>
           <w:rFonts w:asciiTheme="minorHAnsi" w:hAnsiTheme="minorHAnsi" w:cstheme="minorHAnsi"/>
@@ -5546,16 +5682,17 @@
           <w:bCs/>
         </w:rPr>
       </w:pPr>
-      <w:bookmarkStart w:id="19" w:name="_Toc41665005"/>
+      <w:bookmarkStart w:id="17" w:name="_Toc41665005"/>
       <w:r>
         <w:rPr>
           <w:rFonts w:asciiTheme="majorHAnsi" w:hAnsiTheme="majorHAnsi" w:cstheme="majorHAnsi"/>
           <w:b/>
           <w:bCs/>
         </w:rPr>
+        <w:lastRenderedPageBreak/>
         <w:t>Stimare i Costi</w:t>
       </w:r>
-      <w:bookmarkEnd w:id="19"/>
+      <w:bookmarkEnd w:id="17"/>
     </w:p>
     <w:tbl>
       <w:tblPr>
@@ -7321,6 +7458,7 @@
               <w:rPr>
                 <w:rFonts w:asciiTheme="minorHAnsi" w:hAnsiTheme="minorHAnsi" w:cstheme="minorHAnsi"/>
               </w:rPr>
+              <w:lastRenderedPageBreak/>
               <w:t>Realizzazione copia Master</w:t>
             </w:r>
           </w:p>
@@ -7510,16 +7648,17 @@
           <w:bCs/>
         </w:rPr>
       </w:pPr>
-      <w:bookmarkStart w:id="20" w:name="_Toc41665006"/>
+      <w:bookmarkStart w:id="18" w:name="_Toc41665006"/>
       <w:r>
         <w:rPr>
           <w:rFonts w:asciiTheme="majorHAnsi" w:hAnsiTheme="majorHAnsi" w:cstheme="majorHAnsi"/>
           <w:b/>
           <w:bCs/>
         </w:rPr>
+        <w:lastRenderedPageBreak/>
         <w:t>Monitoraggio progetto</w:t>
       </w:r>
-      <w:bookmarkEnd w:id="20"/>
+      <w:bookmarkEnd w:id="18"/>
       <w:r>
         <w:rPr>
           <w:rFonts w:asciiTheme="majorHAnsi" w:hAnsiTheme="majorHAnsi" w:cstheme="majorHAnsi"/>
@@ -9238,6 +9377,7 @@
               <w:rPr>
                 <w:rFonts w:asciiTheme="minorHAnsi" w:hAnsiTheme="minorHAnsi" w:cstheme="minorHAnsi"/>
               </w:rPr>
+              <w:lastRenderedPageBreak/>
               <w:t>Verifica e validazione del materiale</w:t>
             </w:r>
           </w:p>
@@ -9738,16 +9878,17 @@
           <w:bCs/>
         </w:rPr>
       </w:pPr>
-      <w:bookmarkStart w:id="21" w:name="_Toc41665007"/>
+      <w:bookmarkStart w:id="19" w:name="_Toc41665007"/>
       <w:r>
         <w:rPr>
           <w:rFonts w:asciiTheme="majorHAnsi" w:hAnsiTheme="majorHAnsi" w:cstheme="majorHAnsi"/>
           <w:b/>
           <w:bCs/>
         </w:rPr>
+        <w:lastRenderedPageBreak/>
         <w:t>Individuare e reperire le risorse</w:t>
       </w:r>
-      <w:bookmarkEnd w:id="21"/>
+      <w:bookmarkEnd w:id="19"/>
     </w:p>
     <w:p>
       <w:pPr>
@@ -9780,7 +9921,7 @@
           <w:bCs/>
         </w:rPr>
       </w:pPr>
-      <w:bookmarkStart w:id="22" w:name="_Toc41665008"/>
+      <w:bookmarkStart w:id="20" w:name="_Toc41665008"/>
       <w:r>
         <w:rPr>
           <w:rFonts w:asciiTheme="majorHAnsi" w:hAnsiTheme="majorHAnsi" w:cstheme="majorHAnsi"/>
@@ -9789,7 +9930,7 @@
         </w:rPr>
         <w:t>Risorse umane</w:t>
       </w:r>
-      <w:bookmarkEnd w:id="22"/>
+      <w:bookmarkEnd w:id="20"/>
     </w:p>
     <w:p>
       <w:pPr>
@@ -9821,7 +9962,21 @@
         <w:rPr>
           <w:rFonts w:asciiTheme="minorHAnsi" w:hAnsiTheme="minorHAnsi" w:cstheme="minorHAnsi"/>
         </w:rPr>
-        <w:t>Colonna Pietro: realizzazione level design, ricerca suoni e assets, strutturazione materiale testuale e della componente enigmi</w:t>
+        <w:t xml:space="preserve">Colonna Pietro: realizzazione </w:t>
+      </w:r>
+      <w:proofErr w:type="spellStart"/>
+      <w:r>
+        <w:rPr>
+          <w:rFonts w:asciiTheme="minorHAnsi" w:hAnsiTheme="minorHAnsi" w:cstheme="minorHAnsi"/>
+        </w:rPr>
+        <w:t>level</w:t>
+      </w:r>
+      <w:proofErr w:type="spellEnd"/>
+      <w:r>
+        <w:rPr>
+          <w:rFonts w:asciiTheme="minorHAnsi" w:hAnsiTheme="minorHAnsi" w:cstheme="minorHAnsi"/>
+        </w:rPr>
+        <w:t xml:space="preserve"> design, ricerca suoni e assets, strutturazione materiale testuale e della componente enigmi</w:t>
       </w:r>
       <w:r>
         <w:rPr>
@@ -9864,7 +10019,21 @@
         <w:rPr>
           <w:rFonts w:asciiTheme="minorHAnsi" w:hAnsiTheme="minorHAnsi" w:cstheme="minorHAnsi"/>
         </w:rPr>
-        <w:t>realizzazione level design, impostazioni suoni e musiche</w:t>
+        <w:t xml:space="preserve">realizzazione </w:t>
+      </w:r>
+      <w:proofErr w:type="spellStart"/>
+      <w:r>
+        <w:rPr>
+          <w:rFonts w:asciiTheme="minorHAnsi" w:hAnsiTheme="minorHAnsi" w:cstheme="minorHAnsi"/>
+        </w:rPr>
+        <w:t>level</w:t>
+      </w:r>
+      <w:proofErr w:type="spellEnd"/>
+      <w:r>
+        <w:rPr>
+          <w:rFonts w:asciiTheme="minorHAnsi" w:hAnsiTheme="minorHAnsi" w:cstheme="minorHAnsi"/>
+        </w:rPr>
+        <w:t xml:space="preserve"> design, impostazioni suoni e musiche</w:t>
       </w:r>
       <w:r>
         <w:rPr>
@@ -9889,7 +10058,21 @@
         <w:rPr>
           <w:rFonts w:asciiTheme="minorHAnsi" w:hAnsiTheme="minorHAnsi" w:cstheme="minorHAnsi"/>
         </w:rPr>
-        <w:t>D’Amelio Amedeo: progettazione level design, ricerca assets e animazioni, testing</w:t>
+        <w:t xml:space="preserve">D’Amelio Amedeo: progettazione </w:t>
+      </w:r>
+      <w:proofErr w:type="spellStart"/>
+      <w:r>
+        <w:rPr>
+          <w:rFonts w:asciiTheme="minorHAnsi" w:hAnsiTheme="minorHAnsi" w:cstheme="minorHAnsi"/>
+        </w:rPr>
+        <w:t>level</w:t>
+      </w:r>
+      <w:proofErr w:type="spellEnd"/>
+      <w:r>
+        <w:rPr>
+          <w:rFonts w:asciiTheme="minorHAnsi" w:hAnsiTheme="minorHAnsi" w:cstheme="minorHAnsi"/>
+        </w:rPr>
+        <w:t xml:space="preserve"> design, ricerca assets e animazioni, testing</w:t>
       </w:r>
       <w:r>
         <w:rPr>
@@ -9946,8 +10129,8 @@
           <w:bCs/>
         </w:rPr>
       </w:pPr>
-      <w:bookmarkStart w:id="23" w:name="_Toc39419820"/>
-      <w:bookmarkStart w:id="24" w:name="_Toc41665009"/>
+      <w:bookmarkStart w:id="21" w:name="_Toc39419820"/>
+      <w:bookmarkStart w:id="22" w:name="_Toc41665009"/>
       <w:r>
         <w:rPr>
           <w:rFonts w:asciiTheme="majorHAnsi" w:hAnsiTheme="majorHAnsi" w:cstheme="majorHAnsi"/>
@@ -9956,8 +10139,8 @@
         </w:rPr>
         <w:t>Risorse informative</w:t>
       </w:r>
-      <w:bookmarkEnd w:id="23"/>
-      <w:bookmarkEnd w:id="24"/>
+      <w:bookmarkEnd w:id="21"/>
+      <w:bookmarkEnd w:id="22"/>
     </w:p>
     <w:p>
       <w:pPr>
@@ -10008,7 +10191,21 @@
         <w:rPr>
           <w:rFonts w:asciiTheme="minorHAnsi" w:hAnsiTheme="minorHAnsi" w:cstheme="minorHAnsi"/>
         </w:rPr>
-        <w:t>Il team ha usato le proprie conoscenze per ottenere le informazioni necessarie per il dominio applicativo. È stata utilizzata la documentazione ufficiale di Unity come risorsa informativa legata allo sviluppo</w:t>
+        <w:t xml:space="preserve">Il team ha usato le proprie conoscenze per ottenere le informazioni necessarie per il dominio applicativo. È stata utilizzata la documentazione ufficiale di </w:t>
+      </w:r>
+      <w:proofErr w:type="spellStart"/>
+      <w:r>
+        <w:rPr>
+          <w:rFonts w:asciiTheme="minorHAnsi" w:hAnsiTheme="minorHAnsi" w:cstheme="minorHAnsi"/>
+        </w:rPr>
+        <w:t>Unity</w:t>
+      </w:r>
+      <w:proofErr w:type="spellEnd"/>
+      <w:r>
+        <w:rPr>
+          <w:rFonts w:asciiTheme="minorHAnsi" w:hAnsiTheme="minorHAnsi" w:cstheme="minorHAnsi"/>
+        </w:rPr>
+        <w:t xml:space="preserve"> come risorsa informativa legata allo sviluppo</w:t>
       </w:r>
     </w:p>
     <w:p/>
@@ -10021,8 +10218,8 @@
           <w:bCs/>
         </w:rPr>
       </w:pPr>
-      <w:bookmarkStart w:id="25" w:name="_Toc39419821"/>
-      <w:bookmarkStart w:id="26" w:name="_Toc41665010"/>
+      <w:bookmarkStart w:id="23" w:name="_Toc39419821"/>
+      <w:bookmarkStart w:id="24" w:name="_Toc41665010"/>
       <w:r>
         <w:rPr>
           <w:rFonts w:asciiTheme="majorHAnsi" w:hAnsiTheme="majorHAnsi" w:cstheme="majorHAnsi"/>
@@ -10031,8 +10228,8 @@
         </w:rPr>
         <w:t>Risorse applicative</w:t>
       </w:r>
-      <w:bookmarkEnd w:id="25"/>
-      <w:bookmarkEnd w:id="26"/>
+      <w:bookmarkEnd w:id="23"/>
+      <w:bookmarkEnd w:id="24"/>
     </w:p>
     <w:p>
       <w:pPr>
@@ -10041,11 +10238,19 @@
           <w:rFonts w:asciiTheme="minorHAnsi" w:hAnsiTheme="minorHAnsi" w:cstheme="minorHAnsi"/>
         </w:rPr>
       </w:pPr>
-      <w:r>
-        <w:rPr>
-          <w:rFonts w:asciiTheme="minorHAnsi" w:hAnsiTheme="minorHAnsi" w:cstheme="minorHAnsi"/>
-        </w:rPr>
-        <w:t>Unity ver. 2019.3.13</w:t>
+      <w:proofErr w:type="spellStart"/>
+      <w:r>
+        <w:rPr>
+          <w:rFonts w:asciiTheme="minorHAnsi" w:hAnsiTheme="minorHAnsi" w:cstheme="minorHAnsi"/>
+        </w:rPr>
+        <w:t>Unity</w:t>
+      </w:r>
+      <w:proofErr w:type="spellEnd"/>
+      <w:r>
+        <w:rPr>
+          <w:rFonts w:asciiTheme="minorHAnsi" w:hAnsiTheme="minorHAnsi" w:cstheme="minorHAnsi"/>
+        </w:rPr>
+        <w:t xml:space="preserve"> ver. 2019.3.13</w:t>
       </w:r>
     </w:p>
     <w:p>
@@ -10100,8 +10305,8 @@
           <w:bCs/>
         </w:rPr>
       </w:pPr>
-      <w:bookmarkStart w:id="27" w:name="_Toc39419822"/>
-      <w:bookmarkStart w:id="28" w:name="_Toc41665011"/>
+      <w:bookmarkStart w:id="25" w:name="_Toc39419822"/>
+      <w:bookmarkStart w:id="26" w:name="_Toc41665011"/>
       <w:r>
         <w:rPr>
           <w:rFonts w:asciiTheme="majorHAnsi" w:hAnsiTheme="majorHAnsi"/>
@@ -10110,8 +10315,8 @@
         </w:rPr>
         <w:t>Risorse strumentali</w:t>
       </w:r>
-      <w:bookmarkEnd w:id="27"/>
-      <w:bookmarkEnd w:id="28"/>
+      <w:bookmarkEnd w:id="25"/>
+      <w:bookmarkEnd w:id="26"/>
     </w:p>
     <w:p>
       <w:pPr>
@@ -10145,7 +10350,49 @@
         <w:rPr>
           <w:rFonts w:asciiTheme="minorHAnsi" w:hAnsiTheme="minorHAnsi" w:cstheme="minorHAnsi"/>
         </w:rPr>
-        <w:t xml:space="preserve">Assets, oggetti di gioco e immagini di background sono stati reperiti dall’asset store di Unity. Il pacchetto usato prende il nome di “Abstract Platformer” creato da Kenney ed è accessibile attraverso il seguente link:  </w:t>
+        <w:t xml:space="preserve">Assets, oggetti di gioco e immagini di background sono stati reperiti dall’asset store di </w:t>
+      </w:r>
+      <w:proofErr w:type="spellStart"/>
+      <w:r>
+        <w:rPr>
+          <w:rFonts w:asciiTheme="minorHAnsi" w:hAnsiTheme="minorHAnsi" w:cstheme="minorHAnsi"/>
+        </w:rPr>
+        <w:t>Unity</w:t>
+      </w:r>
+      <w:proofErr w:type="spellEnd"/>
+      <w:r>
+        <w:rPr>
+          <w:rFonts w:asciiTheme="minorHAnsi" w:hAnsiTheme="minorHAnsi" w:cstheme="minorHAnsi"/>
+        </w:rPr>
+        <w:t xml:space="preserve">. Il pacchetto usato prende il nome di “Abstract </w:t>
+      </w:r>
+      <w:proofErr w:type="spellStart"/>
+      <w:r>
+        <w:rPr>
+          <w:rFonts w:asciiTheme="minorHAnsi" w:hAnsiTheme="minorHAnsi" w:cstheme="minorHAnsi"/>
+        </w:rPr>
+        <w:t>Platformer</w:t>
+      </w:r>
+      <w:proofErr w:type="spellEnd"/>
+      <w:r>
+        <w:rPr>
+          <w:rFonts w:asciiTheme="minorHAnsi" w:hAnsiTheme="minorHAnsi" w:cstheme="minorHAnsi"/>
+        </w:rPr>
+        <w:t xml:space="preserve">” creato da </w:t>
+      </w:r>
+      <w:proofErr w:type="spellStart"/>
+      <w:r>
+        <w:rPr>
+          <w:rFonts w:asciiTheme="minorHAnsi" w:hAnsiTheme="minorHAnsi" w:cstheme="minorHAnsi"/>
+        </w:rPr>
+        <w:t>Kenney</w:t>
+      </w:r>
+      <w:proofErr w:type="spellEnd"/>
+      <w:r>
+        <w:rPr>
+          <w:rFonts w:asciiTheme="minorHAnsi" w:hAnsiTheme="minorHAnsi" w:cstheme="minorHAnsi"/>
+        </w:rPr>
+        <w:t xml:space="preserve"> ed è accessibile attraverso il seguente link:  </w:t>
       </w:r>
       <w:hyperlink r:id="rId7" w:history="1">
         <w:r>
@@ -10173,7 +10420,7 @@
           <w:rFonts w:asciiTheme="minorHAnsi" w:hAnsiTheme="minorHAnsi" w:cstheme="minorHAnsi"/>
         </w:rPr>
       </w:pPr>
-      <w:bookmarkStart w:id="29" w:name="_Hlk41644485"/>
+      <w:bookmarkStart w:id="27" w:name="_Hlk41644485"/>
       <w:r>
         <w:rPr>
           <w:rFonts w:asciiTheme="minorHAnsi" w:hAnsiTheme="minorHAnsi" w:cstheme="minorHAnsi"/>
@@ -10190,7 +10437,28 @@
         <w:rPr>
           <w:rFonts w:asciiTheme="minorHAnsi" w:hAnsiTheme="minorHAnsi" w:cstheme="minorHAnsi"/>
         </w:rPr>
-        <w:t xml:space="preserve"> sono state reperite dall’asset store di Unity: il pacchetto usato prende il nome di “retro sound effe</w:t>
+        <w:t xml:space="preserve"> sono state reperite dall’asset store di </w:t>
+      </w:r>
+      <w:proofErr w:type="spellStart"/>
+      <w:r>
+        <w:rPr>
+          <w:rFonts w:asciiTheme="minorHAnsi" w:hAnsiTheme="minorHAnsi" w:cstheme="minorHAnsi"/>
+        </w:rPr>
+        <w:t>Unity</w:t>
+      </w:r>
+      <w:proofErr w:type="spellEnd"/>
+      <w:r>
+        <w:rPr>
+          <w:rFonts w:asciiTheme="minorHAnsi" w:hAnsiTheme="minorHAnsi" w:cstheme="minorHAnsi"/>
+        </w:rPr>
+        <w:t xml:space="preserve">: il pacchetto usato prende il nome di “retro sound </w:t>
+      </w:r>
+      <w:proofErr w:type="spellStart"/>
+      <w:r>
+        <w:rPr>
+          <w:rFonts w:asciiTheme="minorHAnsi" w:hAnsiTheme="minorHAnsi" w:cstheme="minorHAnsi"/>
+        </w:rPr>
+        <w:t>effe</w:t>
       </w:r>
       <w:r>
         <w:rPr>
@@ -10202,7 +10470,28 @@
         <w:rPr>
           <w:rFonts w:asciiTheme="minorHAnsi" w:hAnsiTheme="minorHAnsi" w:cstheme="minorHAnsi"/>
         </w:rPr>
-        <w:t xml:space="preserve">s” creato da Mulula ed è accessibile attraverso il seguente link: </w:t>
+        <w:t>s</w:t>
+      </w:r>
+      <w:proofErr w:type="spellEnd"/>
+      <w:r>
+        <w:rPr>
+          <w:rFonts w:asciiTheme="minorHAnsi" w:hAnsiTheme="minorHAnsi" w:cstheme="minorHAnsi"/>
+        </w:rPr>
+        <w:t xml:space="preserve">” creato da </w:t>
+      </w:r>
+      <w:proofErr w:type="spellStart"/>
+      <w:r>
+        <w:rPr>
+          <w:rFonts w:asciiTheme="minorHAnsi" w:hAnsiTheme="minorHAnsi" w:cstheme="minorHAnsi"/>
+        </w:rPr>
+        <w:t>Mulula</w:t>
+      </w:r>
+      <w:proofErr w:type="spellEnd"/>
+      <w:r>
+        <w:rPr>
+          <w:rFonts w:asciiTheme="minorHAnsi" w:hAnsiTheme="minorHAnsi" w:cstheme="minorHAnsi"/>
+        </w:rPr>
+        <w:t xml:space="preserve"> ed è accessibile attraverso il seguente link: </w:t>
       </w:r>
       <w:hyperlink r:id="rId8" w:history="1">
         <w:r>
@@ -10269,7 +10558,21 @@
         <w:rPr>
           <w:rFonts w:asciiTheme="minorHAnsi" w:hAnsiTheme="minorHAnsi" w:cstheme="minorHAnsi"/>
         </w:rPr>
-        <w:t xml:space="preserve">Dungeon Theme presente nel pacchetto </w:t>
+        <w:t xml:space="preserve">Dungeon </w:t>
+      </w:r>
+      <w:proofErr w:type="spellStart"/>
+      <w:r>
+        <w:rPr>
+          <w:rFonts w:asciiTheme="minorHAnsi" w:hAnsiTheme="minorHAnsi" w:cstheme="minorHAnsi"/>
+        </w:rPr>
+        <w:t>Theme</w:t>
+      </w:r>
+      <w:proofErr w:type="spellEnd"/>
+      <w:r>
+        <w:rPr>
+          <w:rFonts w:asciiTheme="minorHAnsi" w:hAnsiTheme="minorHAnsi" w:cstheme="minorHAnsi"/>
+        </w:rPr>
+        <w:t xml:space="preserve"> presente nel pacchetto </w:t>
       </w:r>
       <w:r>
         <w:rPr>
@@ -10277,17 +10580,39 @@
         </w:rPr>
         <w:t>“</w:t>
       </w:r>
-      <w:r>
-        <w:rPr>
-          <w:rFonts w:asciiTheme="minorHAnsi" w:hAnsiTheme="minorHAnsi" w:cstheme="minorHAnsi"/>
-        </w:rPr>
-        <w:t>Platformer Game Music Pack</w:t>
-      </w:r>
-      <w:r>
-        <w:rPr>
-          <w:rFonts w:asciiTheme="minorHAnsi" w:hAnsiTheme="minorHAnsi" w:cstheme="minorHAnsi"/>
-        </w:rPr>
-        <w:t>” creato da CodeManu e presente su OpenGameArt.com [tema d</w:t>
+      <w:proofErr w:type="spellStart"/>
+      <w:r>
+        <w:rPr>
+          <w:rFonts w:asciiTheme="minorHAnsi" w:hAnsiTheme="minorHAnsi" w:cstheme="minorHAnsi"/>
+        </w:rPr>
+        <w:t>Platformer</w:t>
+      </w:r>
+      <w:proofErr w:type="spellEnd"/>
+      <w:r>
+        <w:rPr>
+          <w:rFonts w:asciiTheme="minorHAnsi" w:hAnsiTheme="minorHAnsi" w:cstheme="minorHAnsi"/>
+        </w:rPr>
+        <w:t xml:space="preserve"> Game Music Pack</w:t>
+      </w:r>
+      <w:r>
+        <w:rPr>
+          <w:rFonts w:asciiTheme="minorHAnsi" w:hAnsiTheme="minorHAnsi" w:cstheme="minorHAnsi"/>
+        </w:rPr>
+        <w:t xml:space="preserve">” creato da </w:t>
+      </w:r>
+      <w:proofErr w:type="spellStart"/>
+      <w:r>
+        <w:rPr>
+          <w:rFonts w:asciiTheme="minorHAnsi" w:hAnsiTheme="minorHAnsi" w:cstheme="minorHAnsi"/>
+        </w:rPr>
+        <w:t>CodeManu</w:t>
+      </w:r>
+      <w:proofErr w:type="spellEnd"/>
+      <w:r>
+        <w:rPr>
+          <w:rFonts w:asciiTheme="minorHAnsi" w:hAnsiTheme="minorHAnsi" w:cstheme="minorHAnsi"/>
+        </w:rPr>
+        <w:t xml:space="preserve"> e presente su OpenGameArt.com [tema d</w:t>
       </w:r>
       <w:r>
         <w:rPr>
@@ -10318,19 +10643,69 @@
         <w:rPr>
           <w:rFonts w:asciiTheme="minorHAnsi" w:hAnsiTheme="minorHAnsi" w:cstheme="minorHAnsi"/>
         </w:rPr>
-        <w:t>Ove-Melaa Dark presente nel pacchetto presente nel pacchetto “</w:t>
-      </w:r>
-      <w:r>
-        <w:rPr>
-          <w:rFonts w:asciiTheme="minorHAnsi" w:hAnsiTheme="minorHAnsi" w:cstheme="minorHAnsi"/>
-        </w:rPr>
-        <w:t>Ove's Essential Game Audio Pack Collection</w:t>
-      </w:r>
-      <w:r>
-        <w:rPr>
-          <w:rFonts w:asciiTheme="minorHAnsi" w:hAnsiTheme="minorHAnsi" w:cstheme="minorHAnsi"/>
-        </w:rPr>
-        <w:t>” creato da Melaa e presente su OpenGameArt.com</w:t>
+        <w:t>Ove-</w:t>
+      </w:r>
+      <w:proofErr w:type="spellStart"/>
+      <w:r>
+        <w:rPr>
+          <w:rFonts w:asciiTheme="minorHAnsi" w:hAnsiTheme="minorHAnsi" w:cstheme="minorHAnsi"/>
+        </w:rPr>
+        <w:t>Melaa</w:t>
+      </w:r>
+      <w:proofErr w:type="spellEnd"/>
+      <w:r>
+        <w:rPr>
+          <w:rFonts w:asciiTheme="minorHAnsi" w:hAnsiTheme="minorHAnsi" w:cstheme="minorHAnsi"/>
+        </w:rPr>
+        <w:t xml:space="preserve"> Dark presente nel pacchetto presente nel pacchetto “</w:t>
+      </w:r>
+      <w:proofErr w:type="spellStart"/>
+      <w:r>
+        <w:rPr>
+          <w:rFonts w:asciiTheme="minorHAnsi" w:hAnsiTheme="minorHAnsi" w:cstheme="minorHAnsi"/>
+        </w:rPr>
+        <w:t>Ove's</w:t>
+      </w:r>
+      <w:proofErr w:type="spellEnd"/>
+      <w:r>
+        <w:rPr>
+          <w:rFonts w:asciiTheme="minorHAnsi" w:hAnsiTheme="minorHAnsi" w:cstheme="minorHAnsi"/>
+        </w:rPr>
+        <w:t xml:space="preserve"> </w:t>
+      </w:r>
+      <w:proofErr w:type="spellStart"/>
+      <w:r>
+        <w:rPr>
+          <w:rFonts w:asciiTheme="minorHAnsi" w:hAnsiTheme="minorHAnsi" w:cstheme="minorHAnsi"/>
+        </w:rPr>
+        <w:t>Essential</w:t>
+      </w:r>
+      <w:proofErr w:type="spellEnd"/>
+      <w:r>
+        <w:rPr>
+          <w:rFonts w:asciiTheme="minorHAnsi" w:hAnsiTheme="minorHAnsi" w:cstheme="minorHAnsi"/>
+        </w:rPr>
+        <w:t xml:space="preserve"> Game Audio Pack Collection</w:t>
+      </w:r>
+      <w:r>
+        <w:rPr>
+          <w:rFonts w:asciiTheme="minorHAnsi" w:hAnsiTheme="minorHAnsi" w:cstheme="minorHAnsi"/>
+        </w:rPr>
+        <w:t xml:space="preserve">” creato da </w:t>
+      </w:r>
+      <w:proofErr w:type="spellStart"/>
+      <w:r>
+        <w:rPr>
+          <w:rFonts w:asciiTheme="minorHAnsi" w:hAnsiTheme="minorHAnsi" w:cstheme="minorHAnsi"/>
+        </w:rPr>
+        <w:t>Melaa</w:t>
+      </w:r>
+      <w:proofErr w:type="spellEnd"/>
+      <w:r>
+        <w:rPr>
+          <w:rFonts w:asciiTheme="minorHAnsi" w:hAnsiTheme="minorHAnsi" w:cstheme="minorHAnsi"/>
+        </w:rPr>
+        <w:t xml:space="preserve"> e presente su OpenGameArt.com</w:t>
       </w:r>
       <w:r>
         <w:rPr>
@@ -10351,18 +10726,56 @@
           <w:rFonts w:asciiTheme="minorHAnsi" w:hAnsiTheme="minorHAnsi" w:cstheme="minorHAnsi"/>
         </w:rPr>
       </w:pPr>
-      <w:r>
-        <w:rPr>
-          <w:rFonts w:asciiTheme="minorHAnsi" w:hAnsiTheme="minorHAnsi" w:cstheme="minorHAnsi"/>
-        </w:rPr>
-        <w:t>Modern Castle Atmosphere presente nel pacchetto “</w:t>
-      </w:r>
-      <w:r>
-        <w:rPr>
-          <w:rFonts w:asciiTheme="minorHAnsi" w:hAnsiTheme="minorHAnsi" w:cstheme="minorHAnsi"/>
-        </w:rPr>
-        <w:t>Modern Castle Atmosphere</w:t>
-      </w:r>
+      <w:proofErr w:type="spellStart"/>
+      <w:r>
+        <w:rPr>
+          <w:rFonts w:asciiTheme="minorHAnsi" w:hAnsiTheme="minorHAnsi" w:cstheme="minorHAnsi"/>
+        </w:rPr>
+        <w:t>Modern</w:t>
+      </w:r>
+      <w:proofErr w:type="spellEnd"/>
+      <w:r>
+        <w:rPr>
+          <w:rFonts w:asciiTheme="minorHAnsi" w:hAnsiTheme="minorHAnsi" w:cstheme="minorHAnsi"/>
+        </w:rPr>
+        <w:t xml:space="preserve"> Castle </w:t>
+      </w:r>
+      <w:proofErr w:type="spellStart"/>
+      <w:r>
+        <w:rPr>
+          <w:rFonts w:asciiTheme="minorHAnsi" w:hAnsiTheme="minorHAnsi" w:cstheme="minorHAnsi"/>
+        </w:rPr>
+        <w:t>Atmosphere</w:t>
+      </w:r>
+      <w:proofErr w:type="spellEnd"/>
+      <w:r>
+        <w:rPr>
+          <w:rFonts w:asciiTheme="minorHAnsi" w:hAnsiTheme="minorHAnsi" w:cstheme="minorHAnsi"/>
+        </w:rPr>
+        <w:t xml:space="preserve"> presente nel pacchetto “</w:t>
+      </w:r>
+      <w:proofErr w:type="spellStart"/>
+      <w:r>
+        <w:rPr>
+          <w:rFonts w:asciiTheme="minorHAnsi" w:hAnsiTheme="minorHAnsi" w:cstheme="minorHAnsi"/>
+        </w:rPr>
+        <w:t>Modern</w:t>
+      </w:r>
+      <w:proofErr w:type="spellEnd"/>
+      <w:r>
+        <w:rPr>
+          <w:rFonts w:asciiTheme="minorHAnsi" w:hAnsiTheme="minorHAnsi" w:cstheme="minorHAnsi"/>
+        </w:rPr>
+        <w:t xml:space="preserve"> Castle </w:t>
+      </w:r>
+      <w:proofErr w:type="spellStart"/>
+      <w:r>
+        <w:rPr>
+          <w:rFonts w:asciiTheme="minorHAnsi" w:hAnsiTheme="minorHAnsi" w:cstheme="minorHAnsi"/>
+        </w:rPr>
+        <w:t>Atmosphere</w:t>
+      </w:r>
+      <w:proofErr w:type="spellEnd"/>
       <w:r>
         <w:rPr>
           <w:rFonts w:asciiTheme="minorHAnsi" w:hAnsiTheme="minorHAnsi" w:cstheme="minorHAnsi"/>
@@ -10388,7 +10801,7 @@
         <w:t xml:space="preserve"> [tema degli enigmi]</w:t>
       </w:r>
     </w:p>
-    <w:bookmarkEnd w:id="29"/>
+    <w:bookmarkEnd w:id="27"/>
     <w:p>
       <w:pPr>
         <w:jc w:val="both"/>
@@ -10407,8 +10820,8 @@
           <w:bCs/>
         </w:rPr>
       </w:pPr>
-      <w:bookmarkStart w:id="30" w:name="_Toc39419823"/>
-      <w:bookmarkStart w:id="31" w:name="_Toc41665012"/>
+      <w:bookmarkStart w:id="28" w:name="_Toc39419823"/>
+      <w:bookmarkStart w:id="29" w:name="_Toc41665012"/>
       <w:r>
         <w:rPr>
           <w:rFonts w:asciiTheme="majorHAnsi" w:hAnsiTheme="majorHAnsi"/>
@@ -10417,49 +10830,50 @@
         </w:rPr>
         <w:t>Risorse post-produzione</w:t>
       </w:r>
+      <w:bookmarkEnd w:id="28"/>
+      <w:bookmarkEnd w:id="29"/>
+    </w:p>
+    <w:p>
+      <w:pPr>
+        <w:jc w:val="both"/>
+        <w:rPr>
+          <w:rFonts w:asciiTheme="minorHAnsi" w:hAnsiTheme="minorHAnsi" w:cstheme="minorHAnsi"/>
+        </w:rPr>
+      </w:pPr>
+      <w:r>
+        <w:rPr>
+          <w:rFonts w:asciiTheme="minorHAnsi" w:hAnsiTheme="minorHAnsi" w:cstheme="minorHAnsi"/>
+        </w:rPr>
+        <w:t>Non si prevede l’utilizzo di risorse di post-produzione</w:t>
+      </w:r>
+      <w:r>
+        <w:rPr>
+          <w:rFonts w:asciiTheme="minorHAnsi" w:hAnsiTheme="minorHAnsi" w:cstheme="minorHAnsi"/>
+        </w:rPr>
+        <w:t>.</w:t>
+      </w:r>
+    </w:p>
+    <w:p>
+      <w:r>
+        <w:br w:type="page"/>
+      </w:r>
+    </w:p>
+    <w:p>
+      <w:pPr>
+        <w:pStyle w:val="Titolo1"/>
+        <w:rPr>
+          <w:rFonts w:asciiTheme="majorHAnsi" w:hAnsiTheme="majorHAnsi"/>
+        </w:rPr>
+      </w:pPr>
+      <w:bookmarkStart w:id="30" w:name="_Toc41665013"/>
+      <w:r>
+        <w:rPr>
+          <w:rFonts w:asciiTheme="majorHAnsi" w:hAnsiTheme="majorHAnsi"/>
+        </w:rPr>
+        <w:lastRenderedPageBreak/>
+        <w:t>Progettazione</w:t>
+      </w:r>
       <w:bookmarkEnd w:id="30"/>
-      <w:bookmarkEnd w:id="31"/>
-    </w:p>
-    <w:p>
-      <w:pPr>
-        <w:jc w:val="both"/>
-        <w:rPr>
-          <w:rFonts w:asciiTheme="minorHAnsi" w:hAnsiTheme="minorHAnsi" w:cstheme="minorHAnsi"/>
-        </w:rPr>
-      </w:pPr>
-      <w:r>
-        <w:rPr>
-          <w:rFonts w:asciiTheme="minorHAnsi" w:hAnsiTheme="minorHAnsi" w:cstheme="minorHAnsi"/>
-        </w:rPr>
-        <w:t>Non si prevede l’utilizzo di risorse di post-produzione</w:t>
-      </w:r>
-      <w:r>
-        <w:rPr>
-          <w:rFonts w:asciiTheme="minorHAnsi" w:hAnsiTheme="minorHAnsi" w:cstheme="minorHAnsi"/>
-        </w:rPr>
-        <w:t>.</w:t>
-      </w:r>
-    </w:p>
-    <w:p>
-      <w:r>
-        <w:br w:type="page"/>
-      </w:r>
-    </w:p>
-    <w:p>
-      <w:pPr>
-        <w:pStyle w:val="Titolo1"/>
-        <w:rPr>
-          <w:rFonts w:asciiTheme="majorHAnsi" w:hAnsiTheme="majorHAnsi"/>
-        </w:rPr>
-      </w:pPr>
-      <w:bookmarkStart w:id="32" w:name="_Toc41665013"/>
-      <w:r>
-        <w:rPr>
-          <w:rFonts w:asciiTheme="majorHAnsi" w:hAnsiTheme="majorHAnsi"/>
-        </w:rPr>
-        <w:t>Progettazione</w:t>
-      </w:r>
-      <w:bookmarkEnd w:id="32"/>
     </w:p>
     <w:p>
       <w:pPr>
@@ -10470,7 +10884,7 @@
           <w:bCs/>
         </w:rPr>
       </w:pPr>
-      <w:bookmarkStart w:id="33" w:name="_Toc41665014"/>
+      <w:bookmarkStart w:id="31" w:name="_Toc41665014"/>
       <w:r>
         <w:rPr>
           <w:rFonts w:asciiTheme="majorHAnsi" w:hAnsiTheme="majorHAnsi"/>
@@ -10479,7 +10893,7 @@
         </w:rPr>
         <w:t>Introduzione</w:t>
       </w:r>
-      <w:bookmarkEnd w:id="33"/>
+      <w:bookmarkEnd w:id="31"/>
     </w:p>
     <w:p>
       <w:pPr>
@@ -10492,7 +10906,21 @@
         <w:rPr>
           <w:rFonts w:asciiTheme="minorHAnsi" w:hAnsiTheme="minorHAnsi"/>
         </w:rPr>
-        <w:t>L’educational game HackIT ha lo scopo di istruire l’utente per quanto concerne l’ambito della protezione dei dati, illustrandone le pratiche più comuni attraverso l’utilizzo di un Platform bidimensionale avente una componente di enigmi.</w:t>
+        <w:t xml:space="preserve">L’educational game </w:t>
+      </w:r>
+      <w:proofErr w:type="spellStart"/>
+      <w:r>
+        <w:rPr>
+          <w:rFonts w:asciiTheme="minorHAnsi" w:hAnsiTheme="minorHAnsi"/>
+        </w:rPr>
+        <w:t>HackIT</w:t>
+      </w:r>
+      <w:proofErr w:type="spellEnd"/>
+      <w:r>
+        <w:rPr>
+          <w:rFonts w:asciiTheme="minorHAnsi" w:hAnsiTheme="minorHAnsi"/>
+        </w:rPr>
+        <w:t xml:space="preserve"> ha lo scopo di istruire l’utente per quanto concerne l’ambito della protezione dei dati, illustrandone le pratiche più comuni attraverso l’utilizzo di un Platform bidimensionale avente una componente di enigmi.</w:t>
       </w:r>
     </w:p>
     <w:p>
@@ -10512,7 +10940,7 @@
           <w:bCs/>
         </w:rPr>
       </w:pPr>
-      <w:bookmarkStart w:id="34" w:name="_Toc41665015"/>
+      <w:bookmarkStart w:id="32" w:name="_Toc41665015"/>
       <w:r>
         <w:rPr>
           <w:rFonts w:asciiTheme="majorHAnsi" w:hAnsiTheme="majorHAnsi"/>
@@ -10521,7 +10949,7 @@
         </w:rPr>
         <w:t>Definire i concetti da trasmettere attraverso il multimedia</w:t>
       </w:r>
-      <w:bookmarkEnd w:id="34"/>
+      <w:bookmarkEnd w:id="32"/>
     </w:p>
     <w:p>
       <w:pPr>
@@ -10532,7 +10960,7 @@
           <w:bCs/>
         </w:rPr>
       </w:pPr>
-      <w:bookmarkStart w:id="35" w:name="_Toc41665016"/>
+      <w:bookmarkStart w:id="33" w:name="_Toc41665016"/>
       <w:r>
         <w:rPr>
           <w:rFonts w:asciiTheme="majorHAnsi" w:hAnsiTheme="majorHAnsi"/>
@@ -10541,7 +10969,7 @@
         </w:rPr>
         <w:t>Presentazione dei concetti</w:t>
       </w:r>
-      <w:bookmarkEnd w:id="35"/>
+      <w:bookmarkEnd w:id="33"/>
     </w:p>
     <w:p>
       <w:pPr>
@@ -10554,7 +10982,21 @@
         <w:rPr>
           <w:rFonts w:asciiTheme="minorHAnsi" w:hAnsiTheme="minorHAnsi"/>
         </w:rPr>
-        <w:t>L’educational game HackIT conterrà i seguenti concetti:</w:t>
+        <w:t xml:space="preserve">L’educational game </w:t>
+      </w:r>
+      <w:proofErr w:type="spellStart"/>
+      <w:r>
+        <w:rPr>
+          <w:rFonts w:asciiTheme="minorHAnsi" w:hAnsiTheme="minorHAnsi"/>
+        </w:rPr>
+        <w:t>HackIT</w:t>
+      </w:r>
+      <w:proofErr w:type="spellEnd"/>
+      <w:r>
+        <w:rPr>
+          <w:rFonts w:asciiTheme="minorHAnsi" w:hAnsiTheme="minorHAnsi"/>
+        </w:rPr>
+        <w:t xml:space="preserve"> conterrà i seguenti concetti:</w:t>
       </w:r>
     </w:p>
     <w:p>
@@ -10756,7 +11198,7 @@
           <w:bCs/>
         </w:rPr>
       </w:pPr>
-      <w:bookmarkStart w:id="36" w:name="_Toc41665017"/>
+      <w:bookmarkStart w:id="34" w:name="_Toc41665017"/>
       <w:r>
         <w:rPr>
           <w:rFonts w:asciiTheme="majorHAnsi" w:hAnsiTheme="majorHAnsi"/>
@@ -10765,7 +11207,7 @@
         </w:rPr>
         <w:t>Definizione dei concetti</w:t>
       </w:r>
-      <w:bookmarkEnd w:id="36"/>
+      <w:bookmarkEnd w:id="34"/>
     </w:p>
     <w:p>
       <w:pPr>
@@ -10926,6 +11368,7 @@
           <w:b/>
           <w:bCs/>
         </w:rPr>
+        <w:lastRenderedPageBreak/>
         <w:t>Valuta per suggerimenti</w:t>
       </w:r>
       <w:r>
@@ -10960,16 +11403,17 @@
           <w:bCs/>
         </w:rPr>
       </w:pPr>
-      <w:bookmarkStart w:id="37" w:name="_Toc41665018"/>
+      <w:bookmarkStart w:id="35" w:name="_Toc41665018"/>
       <w:r>
         <w:rPr>
           <w:rFonts w:asciiTheme="majorHAnsi" w:hAnsiTheme="majorHAnsi"/>
           <w:b/>
           <w:bCs/>
         </w:rPr>
+        <w:lastRenderedPageBreak/>
         <w:t>Definire le competenze (task) da trasmettere attraverso il multimedia</w:t>
       </w:r>
-      <w:bookmarkEnd w:id="37"/>
+      <w:bookmarkEnd w:id="35"/>
     </w:p>
     <w:p>
       <w:pPr>
@@ -11159,16 +11603,17 @@
           <w:bCs/>
         </w:rPr>
       </w:pPr>
-      <w:bookmarkStart w:id="38" w:name="_Toc41665019"/>
+      <w:bookmarkStart w:id="36" w:name="_Toc41665019"/>
       <w:r>
         <w:rPr>
           <w:rFonts w:asciiTheme="majorHAnsi" w:hAnsiTheme="majorHAnsi"/>
           <w:b/>
           <w:bCs/>
         </w:rPr>
+        <w:lastRenderedPageBreak/>
         <w:t>Preparare una descrizione preliminare del programma</w:t>
       </w:r>
-      <w:bookmarkEnd w:id="38"/>
+      <w:bookmarkEnd w:id="36"/>
     </w:p>
     <w:p>
       <w:pPr>
@@ -11299,7 +11744,21 @@
         <w:rPr>
           <w:rFonts w:asciiTheme="minorHAnsi" w:hAnsiTheme="minorHAnsi"/>
         </w:rPr>
-        <w:t>L’idea alla base del gioco HackIT prende le sue mosse dalla volontà da parte degli sviluppatori di informare riguardo la protezione dei dati.  Specificatamente, si istruirà l’utente riguardo la scelta corretta e ponderata di password, metodi per ricordarla facilmente e l’utilizzo di una VPN</w:t>
+        <w:t xml:space="preserve">L’idea alla base del gioco </w:t>
+      </w:r>
+      <w:proofErr w:type="spellStart"/>
+      <w:r>
+        <w:rPr>
+          <w:rFonts w:asciiTheme="minorHAnsi" w:hAnsiTheme="minorHAnsi"/>
+        </w:rPr>
+        <w:t>HackIT</w:t>
+      </w:r>
+      <w:proofErr w:type="spellEnd"/>
+      <w:r>
+        <w:rPr>
+          <w:rFonts w:asciiTheme="minorHAnsi" w:hAnsiTheme="minorHAnsi"/>
+        </w:rPr>
+        <w:t xml:space="preserve"> prende le sue mosse dalla volontà da parte degli sviluppatori di informare riguardo la protezione dei dati.  Specificatamente, si istruirà l’utente riguardo la scelta corretta e ponderata di password, metodi per ricordarla facilmente e l’utilizzo di una VPN</w:t>
       </w:r>
       <w:r>
         <w:rPr>
@@ -11432,13 +11891,35 @@
         <w:rPr>
           <w:rFonts w:asciiTheme="minorHAnsi" w:hAnsiTheme="minorHAnsi"/>
         </w:rPr>
-        <w:t xml:space="preserve"> platform</w:t>
-      </w:r>
-      <w:r>
-        <w:rPr>
-          <w:rFonts w:asciiTheme="minorHAnsi" w:hAnsiTheme="minorHAnsi"/>
-        </w:rPr>
-        <w:t xml:space="preserve"> si presentano sulla scia di altri giochi del genere dove, per arrivare alla fine del percorso disseminato di nemici e difficoltà, bisogna dar prova della propria destrezza e abilità. Durante il livello il giocatore raccoglierà informazioni sensibili (senza le quali non potrà superare la fase platform) e valuta di gioco, utilizzabile in caso di necessità.</w:t>
+        <w:t xml:space="preserve"> </w:t>
+      </w:r>
+      <w:proofErr w:type="spellStart"/>
+      <w:r>
+        <w:rPr>
+          <w:rFonts w:asciiTheme="minorHAnsi" w:hAnsiTheme="minorHAnsi"/>
+        </w:rPr>
+        <w:t>platform</w:t>
+      </w:r>
+      <w:proofErr w:type="spellEnd"/>
+      <w:r>
+        <w:rPr>
+          <w:rFonts w:asciiTheme="minorHAnsi" w:hAnsiTheme="minorHAnsi"/>
+        </w:rPr>
+        <w:t xml:space="preserve"> si presentano sulla scia di altri giochi del genere dove, per arrivare alla fine del percorso disseminato di nemici e difficoltà, bisogna dar prova della propria destrezza e abilità. Durante il livello il giocatore raccoglierà informazioni sensibili (senza le quali non potrà superare la fase </w:t>
+      </w:r>
+      <w:proofErr w:type="spellStart"/>
+      <w:r>
+        <w:rPr>
+          <w:rFonts w:asciiTheme="minorHAnsi" w:hAnsiTheme="minorHAnsi"/>
+        </w:rPr>
+        <w:t>platform</w:t>
+      </w:r>
+      <w:proofErr w:type="spellEnd"/>
+      <w:r>
+        <w:rPr>
+          <w:rFonts w:asciiTheme="minorHAnsi" w:hAnsiTheme="minorHAnsi"/>
+        </w:rPr>
+        <w:t>) e valuta di gioco, utilizzabile in caso di necessità.</w:t>
       </w:r>
     </w:p>
     <w:p>
@@ -11544,7 +12025,21 @@
         <w:rPr>
           <w:rFonts w:asciiTheme="minorHAnsi" w:hAnsiTheme="minorHAnsi"/>
         </w:rPr>
-        <w:t>La piattaforma utente non impone grandi limiti di utilizzo, ciò ha permesso al team di sviluppo di sbizzarrirsi in creatività sia visiva nella fase di level design sia mentale nella stesura degli enigmi</w:t>
+        <w:t xml:space="preserve">La piattaforma utente non impone grandi limiti di utilizzo, ciò ha permesso al team di sviluppo di sbizzarrirsi in creatività sia visiva nella fase di </w:t>
+      </w:r>
+      <w:proofErr w:type="spellStart"/>
+      <w:r>
+        <w:rPr>
+          <w:rFonts w:asciiTheme="minorHAnsi" w:hAnsiTheme="minorHAnsi"/>
+        </w:rPr>
+        <w:t>level</w:t>
+      </w:r>
+      <w:proofErr w:type="spellEnd"/>
+      <w:r>
+        <w:rPr>
+          <w:rFonts w:asciiTheme="minorHAnsi" w:hAnsiTheme="minorHAnsi"/>
+        </w:rPr>
+        <w:t xml:space="preserve"> design sia mentale nella stesura degli enigmi</w:t>
       </w:r>
     </w:p>
     <w:p>
@@ -11586,7 +12081,14 @@
         <w:rPr>
           <w:rFonts w:asciiTheme="minorHAnsi" w:hAnsiTheme="minorHAnsi"/>
         </w:rPr>
-        <w:t>I meccanismi di apprendimento si riveleranno nei momenti di transizione del gioco: il giocatore che si mette nei panni dell’attaccante deride e si prende gioco dell’attaccato che, nonostante cerchi di difendersi, non utilizza le corrette metodologie. Così facendo il giocatore impara dagli errori di qualcun altro proiettando l’esperienza di gioco su un livello più accattivante ed a primo impatto meno noioso da parte del giocatore.</w:t>
+        <w:t xml:space="preserve">I meccanismi di apprendimento si riveleranno nei momenti di transizione del gioco: il giocatore che si mette nei panni dell’attaccante deride e si prende gioco dell’attaccato che, nonostante cerchi di difendersi, non utilizza le corrette metodologie. Così facendo il giocatore impara dagli errori di </w:t>
+      </w:r>
+      <w:r>
+        <w:rPr>
+          <w:rFonts w:asciiTheme="minorHAnsi" w:hAnsiTheme="minorHAnsi"/>
+        </w:rPr>
+        <w:lastRenderedPageBreak/>
+        <w:t>qualcun altro proiettando l’esperienza di gioco su un livello più accattivante ed a primo impatto meno noioso da parte del giocatore.</w:t>
       </w:r>
     </w:p>
     <w:p>
@@ -11608,7 +12110,35 @@
         <w:rPr>
           <w:rFonts w:asciiTheme="minorHAnsi" w:hAnsiTheme="minorHAnsi"/>
         </w:rPr>
-        <w:t>Il team ha deciso di utilizzare il motore grafico Unity per la creazione del progetto. Tale programma è stato preferito rispetto alla creazione del software con HTML5 poiché Unity fornisce maggiore flessibilità e personalizzazione durante lo sviluppo.</w:t>
+        <w:t xml:space="preserve">Il team ha deciso di utilizzare il motore grafico </w:t>
+      </w:r>
+      <w:proofErr w:type="spellStart"/>
+      <w:r>
+        <w:rPr>
+          <w:rFonts w:asciiTheme="minorHAnsi" w:hAnsiTheme="minorHAnsi"/>
+        </w:rPr>
+        <w:t>Unity</w:t>
+      </w:r>
+      <w:proofErr w:type="spellEnd"/>
+      <w:r>
+        <w:rPr>
+          <w:rFonts w:asciiTheme="minorHAnsi" w:hAnsiTheme="minorHAnsi"/>
+        </w:rPr>
+        <w:t xml:space="preserve"> per la creazione del progetto. Tale programma è stato preferito rispetto alla creazione del software con HTML5 poiché </w:t>
+      </w:r>
+      <w:proofErr w:type="spellStart"/>
+      <w:r>
+        <w:rPr>
+          <w:rFonts w:asciiTheme="minorHAnsi" w:hAnsiTheme="minorHAnsi"/>
+        </w:rPr>
+        <w:t>Unity</w:t>
+      </w:r>
+      <w:proofErr w:type="spellEnd"/>
+      <w:r>
+        <w:rPr>
+          <w:rFonts w:asciiTheme="minorHAnsi" w:hAnsiTheme="minorHAnsi"/>
+        </w:rPr>
+        <w:t xml:space="preserve"> fornisce maggiore flessibilità e personalizzazione durante lo sviluppo.</w:t>
       </w:r>
     </w:p>
     <w:p/>
@@ -11634,16 +12164,17 @@
           <w:bCs/>
         </w:rPr>
       </w:pPr>
-      <w:bookmarkStart w:id="39" w:name="_Toc41665020"/>
+      <w:bookmarkStart w:id="37" w:name="_Toc41665020"/>
       <w:r>
         <w:rPr>
           <w:rFonts w:asciiTheme="majorHAnsi" w:hAnsiTheme="majorHAnsi"/>
           <w:b/>
           <w:bCs/>
         </w:rPr>
+        <w:lastRenderedPageBreak/>
         <w:t>Dettagliare il progetto del multimedia</w:t>
       </w:r>
-      <w:bookmarkEnd w:id="39"/>
+      <w:bookmarkEnd w:id="37"/>
     </w:p>
     <w:p>
       <w:pPr>
@@ -11667,7 +12198,7 @@
           <w:bCs/>
         </w:rPr>
       </w:pPr>
-      <w:bookmarkStart w:id="40" w:name="_Toc41665021"/>
+      <w:bookmarkStart w:id="38" w:name="_Toc41665021"/>
       <w:r>
         <w:rPr>
           <w:rFonts w:asciiTheme="majorHAnsi" w:hAnsiTheme="majorHAnsi"/>
@@ -11676,7 +12207,7 @@
         </w:rPr>
         <w:t>Prototipi</w:t>
       </w:r>
-      <w:bookmarkEnd w:id="40"/>
+      <w:bookmarkEnd w:id="38"/>
     </w:p>
     <w:p>
       <w:pPr>
@@ -11973,7 +12504,21 @@
         <w:rPr>
           <w:rFonts w:asciiTheme="minorHAnsi" w:hAnsiTheme="minorHAnsi"/>
         </w:rPr>
-        <w:t>Livello platform generico:</w:t>
+        <w:t xml:space="preserve">Livello </w:t>
+      </w:r>
+      <w:proofErr w:type="spellStart"/>
+      <w:r>
+        <w:rPr>
+          <w:rFonts w:asciiTheme="minorHAnsi" w:hAnsiTheme="minorHAnsi"/>
+        </w:rPr>
+        <w:t>platform</w:t>
+      </w:r>
+      <w:proofErr w:type="spellEnd"/>
+      <w:r>
+        <w:rPr>
+          <w:rFonts w:asciiTheme="minorHAnsi" w:hAnsiTheme="minorHAnsi"/>
+        </w:rPr>
+        <w:t xml:space="preserve"> generico:</w:t>
       </w:r>
     </w:p>
     <w:p>
@@ -12500,16 +13045,17 @@
           <w:bCs/>
         </w:rPr>
       </w:pPr>
-      <w:bookmarkStart w:id="41" w:name="_Toc41665022"/>
+      <w:bookmarkStart w:id="39" w:name="_Toc41665022"/>
       <w:r>
         <w:rPr>
           <w:rFonts w:asciiTheme="minorHAnsi" w:hAnsiTheme="minorHAnsi"/>
           <w:b/>
           <w:bCs/>
         </w:rPr>
+        <w:lastRenderedPageBreak/>
         <w:t>Flowchart</w:t>
       </w:r>
-      <w:bookmarkEnd w:id="41"/>
+      <w:bookmarkEnd w:id="39"/>
     </w:p>
     <w:p>
       <w:pPr>
@@ -12528,6 +13074,7 @@
         </w:rPr>
         <w:t xml:space="preserve">Flowchart di primo livello: </w:t>
       </w:r>
+      <w:proofErr w:type="spellStart"/>
       <w:r>
         <w:rPr>
           <w:rFonts w:asciiTheme="minorHAnsi" w:hAnsiTheme="minorHAnsi"/>
@@ -12538,7 +13085,14 @@
         <w:rPr>
           <w:rFonts w:asciiTheme="minorHAnsi" w:hAnsiTheme="minorHAnsi"/>
         </w:rPr>
-        <w:t>verview della sequenza principale del programma</w:t>
+        <w:t>verview</w:t>
+      </w:r>
+      <w:proofErr w:type="spellEnd"/>
+      <w:r>
+        <w:rPr>
+          <w:rFonts w:asciiTheme="minorHAnsi" w:hAnsiTheme="minorHAnsi"/>
+        </w:rPr>
+        <w:t xml:space="preserve"> della sequenza principale del programma</w:t>
       </w:r>
       <w:r>
         <w:rPr>
@@ -12634,6 +13188,7 @@
           <w:rFonts w:asciiTheme="minorHAnsi" w:hAnsiTheme="minorHAnsi"/>
           <w:noProof/>
         </w:rPr>
+        <w:lastRenderedPageBreak/>
         <w:drawing>
           <wp:anchor distT="0" distB="0" distL="114300" distR="114300" simplePos="0" relativeHeight="251683840" behindDoc="0" locked="0" layoutInCell="1" allowOverlap="1" wp14:anchorId="1370E910">
             <wp:simplePos x="0" y="0"/>
@@ -12697,6 +13252,7 @@
         </w:rPr>
         <w:t xml:space="preserve">Flowchart di secondo livello: </w:t>
       </w:r>
+      <w:proofErr w:type="spellStart"/>
       <w:r>
         <w:rPr>
           <w:rFonts w:asciiTheme="minorHAnsi" w:hAnsiTheme="minorHAnsi"/>
@@ -12707,7 +13263,14 @@
         <w:rPr>
           <w:rFonts w:asciiTheme="minorHAnsi" w:hAnsiTheme="minorHAnsi"/>
         </w:rPr>
-        <w:t>verview della schermata di ringraziamenti:</w:t>
+        <w:t>verview</w:t>
+      </w:r>
+      <w:proofErr w:type="spellEnd"/>
+      <w:r>
+        <w:rPr>
+          <w:rFonts w:asciiTheme="minorHAnsi" w:hAnsiTheme="minorHAnsi"/>
+        </w:rPr>
+        <w:t xml:space="preserve"> della schermata di ringraziamenti:</w:t>
       </w:r>
     </w:p>
     <w:p>
@@ -12732,6 +13295,7 @@
         </w:rPr>
         <w:t xml:space="preserve">Flowchart di secondo livello: </w:t>
       </w:r>
+      <w:proofErr w:type="spellStart"/>
       <w:r>
         <w:rPr>
           <w:rFonts w:asciiTheme="minorHAnsi" w:hAnsiTheme="minorHAnsi"/>
@@ -12742,7 +13306,14 @@
         <w:rPr>
           <w:rFonts w:asciiTheme="minorHAnsi" w:hAnsiTheme="minorHAnsi"/>
         </w:rPr>
-        <w:t>verview delle schermate di enigma</w:t>
+        <w:t>verview</w:t>
+      </w:r>
+      <w:proofErr w:type="spellEnd"/>
+      <w:r>
+        <w:rPr>
+          <w:rFonts w:asciiTheme="minorHAnsi" w:hAnsiTheme="minorHAnsi"/>
+        </w:rPr>
+        <w:t xml:space="preserve"> delle schermate di enigma</w:t>
       </w:r>
     </w:p>
     <w:p>
@@ -12828,16 +13399,17 @@
           <w:bCs/>
         </w:rPr>
       </w:pPr>
-      <w:bookmarkStart w:id="42" w:name="_Toc41665023"/>
+      <w:bookmarkStart w:id="40" w:name="_Toc41665023"/>
       <w:r>
         <w:rPr>
           <w:rFonts w:asciiTheme="majorHAnsi" w:hAnsiTheme="majorHAnsi"/>
           <w:b/>
           <w:bCs/>
         </w:rPr>
+        <w:lastRenderedPageBreak/>
         <w:t>Storyboard</w:t>
       </w:r>
-      <w:bookmarkEnd w:id="42"/>
+      <w:bookmarkEnd w:id="40"/>
     </w:p>
     <w:p>
       <w:pPr>
@@ -13085,6 +13657,7 @@
         <w:rPr>
           <w:rFonts w:asciiTheme="minorHAnsi" w:hAnsiTheme="minorHAnsi"/>
         </w:rPr>
+        <w:lastRenderedPageBreak/>
         <w:t>Home Storyboard:</w:t>
       </w:r>
     </w:p>
@@ -13272,6 +13845,7 @@
         <w:rPr>
           <w:rFonts w:asciiTheme="minorHAnsi" w:hAnsiTheme="minorHAnsi"/>
         </w:rPr>
+        <w:lastRenderedPageBreak/>
         <w:t>Storyboard di pop-up di conferma per l’uscita:</w:t>
       </w:r>
     </w:p>
@@ -13552,7 +14126,7 @@
           <w:bCs/>
         </w:rPr>
       </w:pPr>
-      <w:bookmarkStart w:id="43" w:name="_Toc41665024"/>
+      <w:bookmarkStart w:id="41" w:name="_Toc41665024"/>
       <w:r>
         <w:rPr>
           <w:rFonts w:asciiTheme="majorHAnsi" w:hAnsiTheme="majorHAnsi"/>
@@ -13561,7 +14135,7 @@
         </w:rPr>
         <w:t>Definizione degli elementi grafici: i pulsanti</w:t>
       </w:r>
-      <w:bookmarkEnd w:id="43"/>
+      <w:bookmarkEnd w:id="41"/>
     </w:p>
     <w:p>
       <w:pPr>
@@ -13758,6 +14332,8 @@
         <w:jc w:val="both"/>
         <w:rPr>
           <w:rFonts w:asciiTheme="minorHAnsi" w:hAnsiTheme="minorHAnsi"/>
+          <w:color w:val="000000" w:themeColor="text1"/>
+          <w:szCs w:val="20"/>
         </w:rPr>
       </w:pPr>
       <w:r>
@@ -13837,10 +14413,262 @@
         <w:t>Icona appartenente alla schermata enigmi. Permette di entrare nella schermata di visualizzazione e acquisto di suggerimento</w:t>
       </w:r>
     </w:p>
-    <w:p/>
-    <w:p/>
-    <w:p/>
-    <w:p/>
+    <w:p>
+      <w:pPr>
+        <w:jc w:val="both"/>
+        <w:rPr>
+          <w:rFonts w:asciiTheme="minorHAnsi" w:hAnsiTheme="minorHAnsi"/>
+          <w:color w:val="000000" w:themeColor="text1"/>
+          <w:szCs w:val="20"/>
+        </w:rPr>
+      </w:pPr>
+    </w:p>
+    <w:p>
+      <w:pPr>
+        <w:jc w:val="both"/>
+        <w:rPr>
+          <w:rFonts w:asciiTheme="minorHAnsi" w:hAnsiTheme="minorHAnsi"/>
+          <w:color w:val="000000" w:themeColor="text1"/>
+          <w:szCs w:val="20"/>
+        </w:rPr>
+      </w:pPr>
+    </w:p>
+    <w:p>
+      <w:pPr>
+        <w:jc w:val="both"/>
+        <w:rPr>
+          <w:rFonts w:asciiTheme="minorHAnsi" w:hAnsiTheme="minorHAnsi"/>
+          <w:color w:val="000000" w:themeColor="text1"/>
+          <w:szCs w:val="20"/>
+        </w:rPr>
+      </w:pPr>
+      <w:r>
+        <w:rPr>
+          <w:rFonts w:asciiTheme="minorHAnsi" w:hAnsiTheme="minorHAnsi"/>
+          <w:color w:val="000000" w:themeColor="text1"/>
+          <w:szCs w:val="20"/>
+        </w:rPr>
+        <w:drawing>
+          <wp:anchor distT="0" distB="0" distL="114300" distR="114300" simplePos="0" relativeHeight="251709440" behindDoc="0" locked="0" layoutInCell="1" allowOverlap="1" wp14:anchorId="7EA715BC">
+            <wp:simplePos x="0" y="0"/>
+            <wp:positionH relativeFrom="column">
+              <wp:posOffset>-3810</wp:posOffset>
+            </wp:positionH>
+            <wp:positionV relativeFrom="paragraph">
+              <wp:posOffset>-3175</wp:posOffset>
+            </wp:positionV>
+            <wp:extent cx="762066" cy="251482"/>
+            <wp:effectExtent l="0" t="0" r="0" b="0"/>
+            <wp:wrapSquare wrapText="bothSides"/>
+            <wp:docPr id="23" name="Immagine 23"/>
+            <wp:cNvGraphicFramePr>
+              <a:graphicFrameLocks xmlns:a="http://schemas.openxmlformats.org/drawingml/2006/main" noChangeAspect="1"/>
+            </wp:cNvGraphicFramePr>
+            <a:graphic xmlns:a="http://schemas.openxmlformats.org/drawingml/2006/main">
+              <a:graphicData uri="http://schemas.openxmlformats.org/drawingml/2006/picture">
+                <pic:pic xmlns:pic="http://schemas.openxmlformats.org/drawingml/2006/picture">
+                  <pic:nvPicPr>
+                    <pic:cNvPr id="1" name=""/>
+                    <pic:cNvPicPr/>
+                  </pic:nvPicPr>
+                  <pic:blipFill>
+                    <a:blip r:embed="rId30">
+                      <a:extLst>
+                        <a:ext uri="{28A0092B-C50C-407E-A947-70E740481C1C}">
+                          <a14:useLocalDpi xmlns:a14="http://schemas.microsoft.com/office/drawing/2010/main" val="0"/>
+                        </a:ext>
+                      </a:extLst>
+                    </a:blip>
+                    <a:stretch>
+                      <a:fillRect/>
+                    </a:stretch>
+                  </pic:blipFill>
+                  <pic:spPr>
+                    <a:xfrm>
+                      <a:off x="0" y="0"/>
+                      <a:ext cx="762066" cy="251482"/>
+                    </a:xfrm>
+                    <a:prstGeom prst="rect">
+                      <a:avLst/>
+                    </a:prstGeom>
+                  </pic:spPr>
+                </pic:pic>
+              </a:graphicData>
+            </a:graphic>
+          </wp:anchor>
+        </w:drawing>
+      </w:r>
+      <w:r>
+        <w:rPr>
+          <w:rFonts w:asciiTheme="minorHAnsi" w:hAnsiTheme="minorHAnsi"/>
+          <w:color w:val="000000" w:themeColor="text1"/>
+          <w:szCs w:val="20"/>
+        </w:rPr>
+        <w:t>Icona appartenente alla schermata di risoluzione enigmi. Permette di annullare qualunque progresso nell’immissione della password</w:t>
+      </w:r>
+    </w:p>
+    <w:p>
+      <w:pPr>
+        <w:jc w:val="both"/>
+        <w:rPr>
+          <w:rFonts w:asciiTheme="minorHAnsi" w:hAnsiTheme="minorHAnsi"/>
+          <w:color w:val="000000" w:themeColor="text1"/>
+          <w:szCs w:val="20"/>
+        </w:rPr>
+      </w:pPr>
+    </w:p>
+    <w:p>
+      <w:pPr>
+        <w:jc w:val="both"/>
+        <w:rPr>
+          <w:rFonts w:asciiTheme="minorHAnsi" w:hAnsiTheme="minorHAnsi"/>
+          <w:color w:val="000000" w:themeColor="text1"/>
+          <w:szCs w:val="20"/>
+        </w:rPr>
+      </w:pPr>
+      <w:r>
+        <w:rPr>
+          <w:rFonts w:asciiTheme="minorHAnsi" w:hAnsiTheme="minorHAnsi"/>
+          <w:color w:val="000000" w:themeColor="text1"/>
+          <w:szCs w:val="20"/>
+        </w:rPr>
+        <w:drawing>
+          <wp:anchor distT="0" distB="0" distL="114300" distR="114300" simplePos="0" relativeHeight="251710464" behindDoc="0" locked="0" layoutInCell="1" allowOverlap="1" wp14:anchorId="1A9BE92D">
+            <wp:simplePos x="0" y="0"/>
+            <wp:positionH relativeFrom="column">
+              <wp:posOffset>-3810</wp:posOffset>
+            </wp:positionH>
+            <wp:positionV relativeFrom="paragraph">
+              <wp:posOffset>-1905</wp:posOffset>
+            </wp:positionV>
+            <wp:extent cx="685859" cy="518205"/>
+            <wp:effectExtent l="0" t="0" r="0" b="0"/>
+            <wp:wrapSquare wrapText="bothSides"/>
+            <wp:docPr id="22" name="Immagine 22"/>
+            <wp:cNvGraphicFramePr>
+              <a:graphicFrameLocks xmlns:a="http://schemas.openxmlformats.org/drawingml/2006/main" noChangeAspect="1"/>
+            </wp:cNvGraphicFramePr>
+            <a:graphic xmlns:a="http://schemas.openxmlformats.org/drawingml/2006/main">
+              <a:graphicData uri="http://schemas.openxmlformats.org/drawingml/2006/picture">
+                <pic:pic xmlns:pic="http://schemas.openxmlformats.org/drawingml/2006/picture">
+                  <pic:nvPicPr>
+                    <pic:cNvPr id="1" name=""/>
+                    <pic:cNvPicPr/>
+                  </pic:nvPicPr>
+                  <pic:blipFill>
+                    <a:blip r:embed="rId31">
+                      <a:extLst>
+                        <a:ext uri="{28A0092B-C50C-407E-A947-70E740481C1C}">
+                          <a14:useLocalDpi xmlns:a14="http://schemas.microsoft.com/office/drawing/2010/main" val="0"/>
+                        </a:ext>
+                      </a:extLst>
+                    </a:blip>
+                    <a:stretch>
+                      <a:fillRect/>
+                    </a:stretch>
+                  </pic:blipFill>
+                  <pic:spPr>
+                    <a:xfrm>
+                      <a:off x="0" y="0"/>
+                      <a:ext cx="685859" cy="518205"/>
+                    </a:xfrm>
+                    <a:prstGeom prst="rect">
+                      <a:avLst/>
+                    </a:prstGeom>
+                  </pic:spPr>
+                </pic:pic>
+              </a:graphicData>
+            </a:graphic>
+          </wp:anchor>
+        </w:drawing>
+      </w:r>
+      <w:r>
+        <w:rPr>
+          <w:rFonts w:asciiTheme="minorHAnsi" w:hAnsiTheme="minorHAnsi"/>
+          <w:color w:val="000000" w:themeColor="text1"/>
+          <w:szCs w:val="20"/>
+        </w:rPr>
+        <w:t>Icona appartenente alla schermata di visualizzazione e acquisto dei suggerimenti. Permette di acquistare il suggerimento al prezzo pari al numero di valuta presente sul pulsante</w:t>
+      </w:r>
+    </w:p>
+    <w:p>
+      <w:pPr>
+        <w:jc w:val="both"/>
+        <w:rPr>
+          <w:rFonts w:asciiTheme="minorHAnsi" w:hAnsiTheme="minorHAnsi"/>
+          <w:color w:val="000000" w:themeColor="text1"/>
+          <w:szCs w:val="20"/>
+        </w:rPr>
+      </w:pPr>
+      <w:r>
+        <w:rPr>
+          <w:rFonts w:asciiTheme="minorHAnsi" w:hAnsiTheme="minorHAnsi"/>
+        </w:rPr>
+        <w:drawing>
+          <wp:anchor distT="0" distB="0" distL="114300" distR="114300" simplePos="0" relativeHeight="251708416" behindDoc="0" locked="0" layoutInCell="1" allowOverlap="1" wp14:anchorId="166387E0">
+            <wp:simplePos x="0" y="0"/>
+            <wp:positionH relativeFrom="margin">
+              <wp:align>left</wp:align>
+            </wp:positionH>
+            <wp:positionV relativeFrom="paragraph">
+              <wp:posOffset>167640</wp:posOffset>
+            </wp:positionV>
+            <wp:extent cx="853440" cy="817631"/>
+            <wp:effectExtent l="0" t="0" r="3810" b="1905"/>
+            <wp:wrapSquare wrapText="bothSides"/>
+            <wp:docPr id="11" name="Immagine 11"/>
+            <wp:cNvGraphicFramePr>
+              <a:graphicFrameLocks xmlns:a="http://schemas.openxmlformats.org/drawingml/2006/main" noChangeAspect="1"/>
+            </wp:cNvGraphicFramePr>
+            <a:graphic xmlns:a="http://schemas.openxmlformats.org/drawingml/2006/main">
+              <a:graphicData uri="http://schemas.openxmlformats.org/drawingml/2006/picture">
+                <pic:pic xmlns:pic="http://schemas.openxmlformats.org/drawingml/2006/picture">
+                  <pic:nvPicPr>
+                    <pic:cNvPr id="1" name=""/>
+                    <pic:cNvPicPr/>
+                  </pic:nvPicPr>
+                  <pic:blipFill>
+                    <a:blip r:embed="rId32">
+                      <a:extLst>
+                        <a:ext uri="{28A0092B-C50C-407E-A947-70E740481C1C}">
+                          <a14:useLocalDpi xmlns:a14="http://schemas.microsoft.com/office/drawing/2010/main" val="0"/>
+                        </a:ext>
+                      </a:extLst>
+                    </a:blip>
+                    <a:stretch>
+                      <a:fillRect/>
+                    </a:stretch>
+                  </pic:blipFill>
+                  <pic:spPr>
+                    <a:xfrm>
+                      <a:off x="0" y="0"/>
+                      <a:ext cx="853440" cy="817631"/>
+                    </a:xfrm>
+                    <a:prstGeom prst="rect">
+                      <a:avLst/>
+                    </a:prstGeom>
+                  </pic:spPr>
+                </pic:pic>
+              </a:graphicData>
+            </a:graphic>
+          </wp:anchor>
+        </w:drawing>
+      </w:r>
+    </w:p>
+    <w:p>
+      <w:pPr>
+        <w:jc w:val="both"/>
+        <w:rPr>
+          <w:rFonts w:asciiTheme="minorHAnsi" w:hAnsiTheme="minorHAnsi"/>
+        </w:rPr>
+      </w:pPr>
+      <w:r>
+        <w:rPr>
+          <w:rFonts w:asciiTheme="minorHAnsi" w:hAnsiTheme="minorHAnsi"/>
+        </w:rPr>
+        <w:t>Pulsanti presenti nel menu principale. Attraverso “gioca” si verrà condotti alla spiegazione del contesto di gioco e successivamente al gioco stesso. Con “crediti” si visualizzano i ringraziamenti. Con “esci” si chiede conferma all’utente rispetto alla volontà di abbandonare il gioco</w:t>
+      </w:r>
+    </w:p>
     <w:p>
       <w:pPr>
         <w:pStyle w:val="Titolo3"/>
@@ -13850,16 +14678,112 @@
           <w:bCs/>
         </w:rPr>
       </w:pPr>
-      <w:bookmarkStart w:id="44" w:name="_Toc41665025"/>
-      <w:r>
+      <w:bookmarkStart w:id="42" w:name="_Toc41665025"/>
+    </w:p>
+    <w:p>
+      <w:r>
+        <w:drawing>
+          <wp:anchor distT="0" distB="0" distL="114300" distR="114300" simplePos="0" relativeHeight="251711488" behindDoc="0" locked="0" layoutInCell="1" allowOverlap="1" wp14:anchorId="755DF4AE">
+            <wp:simplePos x="0" y="0"/>
+            <wp:positionH relativeFrom="margin">
+              <wp:posOffset>0</wp:posOffset>
+            </wp:positionH>
+            <wp:positionV relativeFrom="paragraph">
+              <wp:posOffset>3175</wp:posOffset>
+            </wp:positionV>
+            <wp:extent cx="1295400" cy="461010"/>
+            <wp:effectExtent l="0" t="0" r="0" b="0"/>
+            <wp:wrapSquare wrapText="bothSides"/>
+            <wp:docPr id="13" name="Immagine 13"/>
+            <wp:cNvGraphicFramePr>
+              <a:graphicFrameLocks xmlns:a="http://schemas.openxmlformats.org/drawingml/2006/main" noChangeAspect="1"/>
+            </wp:cNvGraphicFramePr>
+            <a:graphic xmlns:a="http://schemas.openxmlformats.org/drawingml/2006/main">
+              <a:graphicData uri="http://schemas.openxmlformats.org/drawingml/2006/picture">
+                <pic:pic xmlns:pic="http://schemas.openxmlformats.org/drawingml/2006/picture">
+                  <pic:nvPicPr>
+                    <pic:cNvPr id="1" name=""/>
+                    <pic:cNvPicPr/>
+                  </pic:nvPicPr>
+                  <pic:blipFill>
+                    <a:blip r:embed="rId33">
+                      <a:extLst>
+                        <a:ext uri="{28A0092B-C50C-407E-A947-70E740481C1C}">
+                          <a14:useLocalDpi xmlns:a14="http://schemas.microsoft.com/office/drawing/2010/main" val="0"/>
+                        </a:ext>
+                      </a:extLst>
+                    </a:blip>
+                    <a:stretch>
+                      <a:fillRect/>
+                    </a:stretch>
+                  </pic:blipFill>
+                  <pic:spPr>
+                    <a:xfrm>
+                      <a:off x="0" y="0"/>
+                      <a:ext cx="1295400" cy="461010"/>
+                    </a:xfrm>
+                    <a:prstGeom prst="rect">
+                      <a:avLst/>
+                    </a:prstGeom>
+                  </pic:spPr>
+                </pic:pic>
+              </a:graphicData>
+            </a:graphic>
+          </wp:anchor>
+        </w:drawing>
+      </w:r>
+      <w:r>
+        <w:rPr>
+          <w:rFonts w:asciiTheme="minorHAnsi" w:hAnsiTheme="minorHAnsi" w:cstheme="minorHAnsi"/>
+        </w:rPr>
+        <w:t>Pulsanti</w:t>
+      </w:r>
+      <w:r>
+        <w:rPr>
+          <w:rFonts w:asciiTheme="minorHAnsi" w:hAnsiTheme="minorHAnsi" w:cstheme="minorHAnsi"/>
+        </w:rPr>
+        <w:t xml:space="preserve"> p</w:t>
+      </w:r>
+      <w:bookmarkStart w:id="43" w:name="_GoBack"/>
+      <w:bookmarkEnd w:id="43"/>
+      <w:r>
+        <w:rPr>
+          <w:rFonts w:asciiTheme="minorHAnsi" w:hAnsiTheme="minorHAnsi" w:cstheme="minorHAnsi"/>
+        </w:rPr>
+        <w:t>resenti nel menu di pausa. Attraverso “riprendi” si continuerà la partita ove si era interrotta. Attraverso “torna al menu” si chiede conferma all’utente rispetto alla volontà di tornare al menu principale</w:t>
+      </w:r>
+      <w:r>
+        <w:t xml:space="preserve"> </w:t>
+      </w:r>
+    </w:p>
+    <w:p>
+      <w:pPr>
+        <w:pStyle w:val="Titolo3"/>
         <w:rPr>
           <w:rFonts w:asciiTheme="majorHAnsi" w:hAnsiTheme="majorHAnsi"/>
           <w:b/>
           <w:bCs/>
         </w:rPr>
+      </w:pPr>
+    </w:p>
+    <w:p>
+      <w:pPr>
+        <w:pStyle w:val="Titolo3"/>
+        <w:rPr>
+          <w:rFonts w:asciiTheme="majorHAnsi" w:hAnsiTheme="majorHAnsi"/>
+          <w:b/>
+          <w:bCs/>
+        </w:rPr>
+      </w:pPr>
+      <w:r>
+        <w:rPr>
+          <w:rFonts w:asciiTheme="majorHAnsi" w:hAnsiTheme="majorHAnsi"/>
+          <w:b/>
+          <w:bCs/>
+        </w:rPr>
         <w:t>Definizione degli elementi grafici: gli elementi di interazione</w:t>
       </w:r>
-      <w:bookmarkEnd w:id="44"/>
+      <w:bookmarkEnd w:id="42"/>
     </w:p>
     <w:p>
       <w:pPr>
@@ -13895,7 +14819,7 @@
                     </pic:cNvPicPr>
                   </pic:nvPicPr>
                   <pic:blipFill>
-                    <a:blip r:embed="rId30">
+                    <a:blip r:embed="rId34">
                       <a:extLst>
                         <a:ext uri="{28A0092B-C50C-407E-A947-70E740481C1C}">
                           <a14:useLocalDpi xmlns:a14="http://schemas.microsoft.com/office/drawing/2010/main" val="0"/>
@@ -13944,7 +14868,21 @@
         <w:rPr>
           <w:rFonts w:asciiTheme="minorHAnsi" w:hAnsiTheme="minorHAnsi"/>
         </w:rPr>
-        <w:t>Icona di gioco. Rappresenta un dato sensibile. Il livello platform non si considera completato se non sono stati ottenuti tutti i dati sensibili</w:t>
+        <w:t xml:space="preserve">Icona di gioco. Rappresenta un dato sensibile. Il livello </w:t>
+      </w:r>
+      <w:proofErr w:type="spellStart"/>
+      <w:r>
+        <w:rPr>
+          <w:rFonts w:asciiTheme="minorHAnsi" w:hAnsiTheme="minorHAnsi"/>
+        </w:rPr>
+        <w:t>platform</w:t>
+      </w:r>
+      <w:proofErr w:type="spellEnd"/>
+      <w:r>
+        <w:rPr>
+          <w:rFonts w:asciiTheme="minorHAnsi" w:hAnsiTheme="minorHAnsi"/>
+        </w:rPr>
+        <w:t xml:space="preserve"> non si considera completato se non sono stati ottenuti tutti i dati sensibili</w:t>
       </w:r>
       <w:r>
         <w:rPr>
@@ -13981,6 +14919,7 @@
           <w:rFonts w:asciiTheme="minorHAnsi" w:hAnsiTheme="minorHAnsi"/>
           <w:noProof/>
         </w:rPr>
+        <w:lastRenderedPageBreak/>
         <w:drawing>
           <wp:anchor distT="0" distB="0" distL="114300" distR="114300" simplePos="0" relativeHeight="251670528" behindDoc="0" locked="0" layoutInCell="1" allowOverlap="1" wp14:anchorId="4C62CE5A" wp14:editId="05933155">
             <wp:simplePos x="0" y="0"/>
@@ -14007,7 +14946,7 @@
                     </pic:cNvPicPr>
                   </pic:nvPicPr>
                   <pic:blipFill>
-                    <a:blip r:embed="rId31">
+                    <a:blip r:embed="rId35">
                       <a:extLst>
                         <a:ext uri="{28A0092B-C50C-407E-A947-70E740481C1C}">
                           <a14:useLocalDpi xmlns:a14="http://schemas.microsoft.com/office/drawing/2010/main" val="0"/>
@@ -14127,7 +15066,7 @@
                     </pic:cNvPicPr>
                   </pic:nvPicPr>
                   <pic:blipFill>
-                    <a:blip r:embed="rId32">
+                    <a:blip r:embed="rId36">
                       <a:extLst>
                         <a:ext uri="{28A0092B-C50C-407E-A947-70E740481C1C}">
                           <a14:useLocalDpi xmlns:a14="http://schemas.microsoft.com/office/drawing/2010/main" val="0"/>
@@ -14195,7 +15134,7 @@
                     </pic:cNvPicPr>
                   </pic:nvPicPr>
                   <pic:blipFill>
-                    <a:blip r:embed="rId33">
+                    <a:blip r:embed="rId37">
                       <a:extLst>
                         <a:ext uri="{28A0092B-C50C-407E-A947-70E740481C1C}">
                           <a14:useLocalDpi xmlns:a14="http://schemas.microsoft.com/office/drawing/2010/main" val="0"/>
@@ -14265,14 +15204,15 @@
           <w:rFonts w:asciiTheme="majorHAnsi" w:hAnsiTheme="majorHAnsi"/>
         </w:rPr>
       </w:pPr>
-      <w:bookmarkStart w:id="45" w:name="_Toc41665026"/>
+      <w:bookmarkStart w:id="44" w:name="_Toc41665026"/>
       <w:r>
         <w:rPr>
           <w:rFonts w:asciiTheme="majorHAnsi" w:hAnsiTheme="majorHAnsi"/>
         </w:rPr>
+        <w:lastRenderedPageBreak/>
         <w:t>Test</w:t>
       </w:r>
-      <w:bookmarkEnd w:id="45"/>
+      <w:bookmarkEnd w:id="44"/>
     </w:p>
     <w:p>
       <w:pPr>
@@ -14283,7 +15223,7 @@
           <w:bCs/>
         </w:rPr>
       </w:pPr>
-      <w:bookmarkStart w:id="46" w:name="_Toc41665027"/>
+      <w:bookmarkStart w:id="45" w:name="_Toc41665027"/>
       <w:r>
         <w:rPr>
           <w:rFonts w:asciiTheme="majorHAnsi" w:hAnsiTheme="majorHAnsi"/>
@@ -14292,7 +15232,7 @@
         </w:rPr>
         <w:t>Alpha test</w:t>
       </w:r>
-      <w:bookmarkEnd w:id="46"/>
+      <w:bookmarkEnd w:id="45"/>
     </w:p>
     <w:p>
       <w:pPr>
@@ -14471,7 +15411,7 @@
           <w:bCs/>
         </w:rPr>
       </w:pPr>
-      <w:bookmarkStart w:id="47" w:name="_Toc41665028"/>
+      <w:bookmarkStart w:id="46" w:name="_Toc41665028"/>
       <w:r>
         <w:rPr>
           <w:rFonts w:asciiTheme="majorHAnsi" w:hAnsiTheme="majorHAnsi"/>
@@ -14480,7 +15420,7 @@
         </w:rPr>
         <w:t>Test funzionale</w:t>
       </w:r>
-      <w:bookmarkEnd w:id="47"/>
+      <w:bookmarkEnd w:id="46"/>
     </w:p>
     <w:p>
       <w:pPr>
@@ -14592,7 +15532,7 @@
           <w:bCs/>
         </w:rPr>
       </w:pPr>
-      <w:bookmarkStart w:id="48" w:name="_Toc41665029"/>
+      <w:bookmarkStart w:id="47" w:name="_Toc41665029"/>
       <w:r>
         <w:rPr>
           <w:rFonts w:asciiTheme="majorHAnsi" w:hAnsiTheme="majorHAnsi"/>
@@ -14601,7 +15541,7 @@
         </w:rPr>
         <w:t>Test strutturale</w:t>
       </w:r>
-      <w:bookmarkEnd w:id="48"/>
+      <w:bookmarkEnd w:id="47"/>
     </w:p>
     <w:p>
       <w:pPr>
@@ -14677,7 +15617,21 @@
         <w:rPr>
           <w:rFonts w:asciiTheme="minorHAnsi" w:hAnsiTheme="minorHAnsi"/>
         </w:rPr>
-        <w:t>In caso di uscita dall’applicazione non era richiesta conferma all’utente</w:t>
+        <w:t xml:space="preserve">In caso di </w:t>
+      </w:r>
+      <w:proofErr w:type="spellStart"/>
+      <w:r>
+        <w:rPr>
+          <w:rFonts w:asciiTheme="minorHAnsi" w:hAnsiTheme="minorHAnsi"/>
+        </w:rPr>
+        <w:t>uscita</w:t>
+      </w:r>
+      <w:proofErr w:type="spellEnd"/>
+      <w:r>
+        <w:rPr>
+          <w:rFonts w:asciiTheme="minorHAnsi" w:hAnsiTheme="minorHAnsi"/>
+        </w:rPr>
+        <w:t xml:space="preserve"> dall’applicazione non era richiesta conferma all’utente</w:t>
       </w:r>
     </w:p>
     <w:p>
@@ -14698,16 +15652,17 @@
           <w:bCs/>
         </w:rPr>
       </w:pPr>
-      <w:bookmarkStart w:id="49" w:name="_Toc41665030"/>
+      <w:bookmarkStart w:id="48" w:name="_Toc41665030"/>
       <w:r>
         <w:rPr>
           <w:rFonts w:asciiTheme="minorHAnsi" w:hAnsiTheme="minorHAnsi"/>
           <w:b/>
           <w:bCs/>
         </w:rPr>
+        <w:lastRenderedPageBreak/>
         <w:t>Test di carico</w:t>
       </w:r>
-      <w:bookmarkEnd w:id="49"/>
+      <w:bookmarkEnd w:id="48"/>
     </w:p>
     <w:p>
       <w:pPr>
@@ -15090,7 +16045,7 @@
           <w:bCs/>
         </w:rPr>
       </w:pPr>
-      <w:bookmarkStart w:id="50" w:name="_Toc41665031"/>
+      <w:bookmarkStart w:id="49" w:name="_Toc41665031"/>
       <w:r>
         <w:rPr>
           <w:rFonts w:asciiTheme="majorHAnsi" w:hAnsiTheme="majorHAnsi"/>
@@ -15099,7 +16054,7 @@
         </w:rPr>
         <w:t>Beta test</w:t>
       </w:r>
-      <w:bookmarkEnd w:id="50"/>
+      <w:bookmarkEnd w:id="49"/>
     </w:p>
     <w:p>
       <w:pPr>
@@ -18874,9 +19829,9 @@
     </w:p>
     <w:p/>
     <w:sectPr>
-      <w:headerReference w:type="default" r:id="rId34"/>
-      <w:footerReference w:type="even" r:id="rId35"/>
-      <w:footerReference w:type="default" r:id="rId36"/>
+      <w:headerReference w:type="default" r:id="rId38"/>
+      <w:footerReference w:type="even" r:id="rId39"/>
+      <w:footerReference w:type="default" r:id="rId40"/>
       <w:pgSz w:w="11900" w:h="16840"/>
       <w:pgMar w:top="2131" w:right="1134" w:bottom="1134" w:left="1134" w:header="708" w:footer="708" w:gutter="0"/>
       <w:cols w:space="708"/>
@@ -18918,11 +19873,6 @@
         <w:docPartUnique/>
       </w:docPartObj>
     </w:sdtPr>
-    <w:sdtEndPr>
-      <w:rPr>
-        <w:rStyle w:val="Numeropagina"/>
-      </w:rPr>
-    </w:sdtEndPr>
     <w:sdtContent>
       <w:p>
         <w:pPr>
@@ -18976,11 +19926,6 @@
         <w:docPartUnique/>
       </w:docPartObj>
     </w:sdtPr>
-    <w:sdtEndPr>
-      <w:rPr>
-        <w:rStyle w:val="Numeropagina"/>
-      </w:rPr>
-    </w:sdtEndPr>
     <w:sdtContent>
       <w:p>
         <w:pPr>
@@ -19030,8 +19975,8 @@
       </w:p>
     </w:sdtContent>
   </w:sdt>
-  <w:bookmarkStart w:id="51" w:name="_Hlk41664810"/>
-  <w:bookmarkStart w:id="52" w:name="_Hlk41664811"/>
+  <w:bookmarkStart w:id="50" w:name="_Hlk41664810"/>
+  <w:bookmarkStart w:id="51" w:name="_Hlk41664811"/>
   <w:p>
     <w:pPr>
       <w:pStyle w:val="Pidipagina"/>
@@ -19058,20 +20003,22 @@
       </w:rPr>
       <w:fldChar w:fldCharType="end"/>
     </w:r>
+    <w:proofErr w:type="spellStart"/>
     <w:r>
       <w:rPr>
         <w:rFonts w:asciiTheme="minorHAnsi" w:hAnsiTheme="minorHAnsi"/>
       </w:rPr>
       <w:t>HackIT</w:t>
     </w:r>
+    <w:proofErr w:type="spellEnd"/>
     <w:r>
       <w:rPr>
         <w:rFonts w:asciiTheme="minorHAnsi" w:hAnsiTheme="minorHAnsi"/>
       </w:rPr>
       <w:t xml:space="preserve"> – PPM documentazione </w:t>
     </w:r>
+    <w:bookmarkEnd w:id="50"/>
     <w:bookmarkEnd w:id="51"/>
-    <w:bookmarkEnd w:id="52"/>
   </w:p>
 </w:ftr>
 </file>
@@ -19163,12 +20110,14 @@
                               <w:rFonts w:ascii="Garamond" w:hAnsi="Garamond"/>
                             </w:rPr>
                           </w:pPr>
+                          <w:proofErr w:type="spellStart"/>
                           <w:r>
                             <w:rPr>
                               <w:rFonts w:ascii="Garamond" w:hAnsi="Garamond"/>
                             </w:rPr>
                             <w:t>CdS</w:t>
                           </w:r>
+                          <w:proofErr w:type="spellEnd"/>
                           <w:r>
                             <w:rPr>
                               <w:rFonts w:ascii="Garamond" w:hAnsi="Garamond"/>
@@ -19250,12 +20199,14 @@
                         <w:rFonts w:ascii="Garamond" w:hAnsi="Garamond"/>
                       </w:rPr>
                     </w:pPr>
+                    <w:proofErr w:type="spellStart"/>
                     <w:r>
                       <w:rPr>
                         <w:rFonts w:ascii="Garamond" w:hAnsi="Garamond"/>
                       </w:rPr>
                       <w:t>CdS</w:t>
                     </w:r>
+                    <w:proofErr w:type="spellEnd"/>
                     <w:r>
                       <w:rPr>
                         <w:rFonts w:ascii="Garamond" w:hAnsi="Garamond"/>

</xml_diff>

<commit_message>
mi so scocciato a mettere very che tanto non è l'ultimo
</commit_message>
<xml_diff>
--- a/HackIT finale.docx
+++ b/HackIT finale.docx
@@ -15,7 +15,6 @@
         </w:rPr>
       </w:pPr>
       <w:bookmarkStart w:id="0" w:name="_Toc41664992"/>
-      <w:proofErr w:type="spellStart"/>
       <w:r>
         <w:rPr>
           <w:rFonts w:asciiTheme="minorHAnsi" w:hAnsiTheme="minorHAnsi" w:cstheme="minorHAnsi"/>
@@ -23,7 +22,6 @@
         <w:t>HackIT</w:t>
       </w:r>
       <w:bookmarkEnd w:id="0"/>
-      <w:proofErr w:type="spellEnd"/>
     </w:p>
     <w:p>
       <w:pPr>
@@ -4521,21 +4519,7 @@
         <w:rPr>
           <w:rFonts w:asciiTheme="minorHAnsi" w:hAnsiTheme="minorHAnsi" w:cstheme="minorHAnsi"/>
         </w:rPr>
-        <w:t xml:space="preserve">Sono richieste conoscenze basilari nell’utilizzo di applicazioni multimediali. L’applicazione si propone di essere semplice ed intuitiva nei controlli al fine di essere immediatamente </w:t>
-      </w:r>
-      <w:proofErr w:type="spellStart"/>
-      <w:r>
-        <w:rPr>
-          <w:rFonts w:asciiTheme="minorHAnsi" w:hAnsiTheme="minorHAnsi" w:cstheme="minorHAnsi"/>
-        </w:rPr>
-        <w:t>recepibile</w:t>
-      </w:r>
-      <w:proofErr w:type="spellEnd"/>
-      <w:r>
-        <w:rPr>
-          <w:rFonts w:asciiTheme="minorHAnsi" w:hAnsiTheme="minorHAnsi" w:cstheme="minorHAnsi"/>
-        </w:rPr>
-        <w:t xml:space="preserve"> dall’utenza</w:t>
+        <w:t>Sono richieste conoscenze basilari nell’utilizzo di applicazioni multimediali. L’applicazione si propone di essere semplice ed intuitiva nei controlli al fine di essere immediatamente recepibile dall’utenza</w:t>
       </w:r>
       <w:r>
         <w:rPr>
@@ -5343,44 +5327,14 @@
         <w:rPr>
           <w:rFonts w:asciiTheme="minorHAnsi" w:hAnsiTheme="minorHAnsi" w:cstheme="minorHAnsi"/>
         </w:rPr>
-        <w:t xml:space="preserve">Rocket </w:t>
-      </w:r>
-      <w:proofErr w:type="spellStart"/>
+        <w:t xml:space="preserve">Rocket Rinder: creato da </w:t>
+      </w:r>
       <w:r>
         <w:rPr>
           <w:rFonts w:asciiTheme="minorHAnsi" w:hAnsiTheme="minorHAnsi" w:cstheme="minorHAnsi"/>
         </w:rPr>
-        <w:t>Rinder</w:t>
-      </w:r>
-      <w:proofErr w:type="spellEnd"/>
-      <w:r>
-        <w:rPr>
-          <w:rFonts w:asciiTheme="minorHAnsi" w:hAnsiTheme="minorHAnsi" w:cstheme="minorHAnsi"/>
-        </w:rPr>
-        <w:t xml:space="preserve">: creato da </w:t>
-      </w:r>
-      <w:proofErr w:type="spellStart"/>
-      <w:r>
-        <w:rPr>
-          <w:rFonts w:asciiTheme="minorHAnsi" w:hAnsiTheme="minorHAnsi" w:cstheme="minorHAnsi"/>
-        </w:rPr>
-        <w:t>Chequered</w:t>
-      </w:r>
-      <w:proofErr w:type="spellEnd"/>
-      <w:r>
-        <w:rPr>
-          <w:rFonts w:asciiTheme="minorHAnsi" w:hAnsiTheme="minorHAnsi" w:cstheme="minorHAnsi"/>
-        </w:rPr>
-        <w:t xml:space="preserve"> </w:t>
-      </w:r>
-      <w:proofErr w:type="spellStart"/>
-      <w:r>
-        <w:rPr>
-          <w:rFonts w:asciiTheme="minorHAnsi" w:hAnsiTheme="minorHAnsi" w:cstheme="minorHAnsi"/>
-        </w:rPr>
-        <w:t>Ink</w:t>
-      </w:r>
-      <w:proofErr w:type="spellEnd"/>
+        <w:t>Chequered Ink</w:t>
+      </w:r>
       <w:r>
         <w:rPr>
           <w:rFonts w:asciiTheme="minorHAnsi" w:hAnsiTheme="minorHAnsi" w:cstheme="minorHAnsi"/>
@@ -5400,14 +5354,12 @@
           <w:rFonts w:asciiTheme="minorHAnsi" w:hAnsiTheme="minorHAnsi" w:cstheme="minorHAnsi"/>
         </w:rPr>
       </w:pPr>
-      <w:proofErr w:type="spellStart"/>
       <w:r>
         <w:rPr>
           <w:rFonts w:asciiTheme="minorHAnsi" w:hAnsiTheme="minorHAnsi" w:cstheme="minorHAnsi"/>
         </w:rPr>
         <w:t>Prototype</w:t>
       </w:r>
-      <w:proofErr w:type="spellEnd"/>
       <w:r>
         <w:rPr>
           <w:rFonts w:asciiTheme="minorHAnsi" w:hAnsiTheme="minorHAnsi" w:cstheme="minorHAnsi"/>
@@ -5472,41 +5424,19 @@
         <w:rPr>
           <w:rFonts w:asciiTheme="minorHAnsi" w:hAnsiTheme="minorHAnsi" w:cstheme="minorHAnsi"/>
         </w:rPr>
-        <w:t xml:space="preserve">retro-sound </w:t>
-      </w:r>
-      <w:proofErr w:type="spellStart"/>
+        <w:t>retro-sound effects</w:t>
+      </w:r>
       <w:r>
         <w:rPr>
           <w:rFonts w:asciiTheme="minorHAnsi" w:hAnsiTheme="minorHAnsi" w:cstheme="minorHAnsi"/>
         </w:rPr>
-        <w:t>effects</w:t>
-      </w:r>
-      <w:proofErr w:type="spellEnd"/>
+        <w:t xml:space="preserve">: </w:t>
+      </w:r>
       <w:r>
         <w:rPr>
           <w:rFonts w:asciiTheme="minorHAnsi" w:hAnsiTheme="minorHAnsi" w:cstheme="minorHAnsi"/>
         </w:rPr>
-        <w:t xml:space="preserve">: </w:t>
-      </w:r>
-      <w:r>
-        <w:rPr>
-          <w:rFonts w:asciiTheme="minorHAnsi" w:hAnsiTheme="minorHAnsi" w:cstheme="minorHAnsi"/>
-        </w:rPr>
-        <w:t xml:space="preserve">creato da </w:t>
-      </w:r>
-      <w:proofErr w:type="spellStart"/>
-      <w:r>
-        <w:rPr>
-          <w:rFonts w:asciiTheme="minorHAnsi" w:hAnsiTheme="minorHAnsi" w:cstheme="minorHAnsi"/>
-        </w:rPr>
-        <w:t>Mulula</w:t>
-      </w:r>
-      <w:proofErr w:type="spellEnd"/>
-      <w:r>
-        <w:rPr>
-          <w:rFonts w:asciiTheme="minorHAnsi" w:hAnsiTheme="minorHAnsi" w:cstheme="minorHAnsi"/>
-        </w:rPr>
-        <w:t xml:space="preserve"> ed è accessibile attraverso il seguente link: https://assetstore.unity.com/packages/audio/sound-fx/retro-sound-effects-22153</w:t>
+        <w:t>creato da Mulula ed è accessibile attraverso il seguente link: https://assetstore.unity.com/packages/audio/sound-fx/retro-sound-effects-22153</w:t>
       </w:r>
     </w:p>
     <w:p>
@@ -5525,41 +5455,19 @@
         <w:rPr>
           <w:rFonts w:asciiTheme="minorHAnsi" w:hAnsiTheme="minorHAnsi" w:cstheme="minorHAnsi"/>
         </w:rPr>
-        <w:t xml:space="preserve">Dungeon </w:t>
-      </w:r>
-      <w:proofErr w:type="spellStart"/>
+        <w:t>Dungeon Theme</w:t>
+      </w:r>
       <w:r>
         <w:rPr>
           <w:rFonts w:asciiTheme="minorHAnsi" w:hAnsiTheme="minorHAnsi" w:cstheme="minorHAnsi"/>
         </w:rPr>
-        <w:t>Theme</w:t>
-      </w:r>
-      <w:proofErr w:type="spellEnd"/>
+        <w:t>:</w:t>
+      </w:r>
       <w:r>
         <w:rPr>
           <w:rFonts w:asciiTheme="minorHAnsi" w:hAnsiTheme="minorHAnsi" w:cstheme="minorHAnsi"/>
         </w:rPr>
-        <w:t>:</w:t>
-      </w:r>
-      <w:r>
-        <w:rPr>
-          <w:rFonts w:asciiTheme="minorHAnsi" w:hAnsiTheme="minorHAnsi" w:cstheme="minorHAnsi"/>
-        </w:rPr>
-        <w:t xml:space="preserve"> creato da </w:t>
-      </w:r>
-      <w:proofErr w:type="spellStart"/>
-      <w:r>
-        <w:rPr>
-          <w:rFonts w:asciiTheme="minorHAnsi" w:hAnsiTheme="minorHAnsi" w:cstheme="minorHAnsi"/>
-        </w:rPr>
-        <w:t>CodeManu</w:t>
-      </w:r>
-      <w:proofErr w:type="spellEnd"/>
-      <w:r>
-        <w:rPr>
-          <w:rFonts w:asciiTheme="minorHAnsi" w:hAnsiTheme="minorHAnsi" w:cstheme="minorHAnsi"/>
-        </w:rPr>
-        <w:t xml:space="preserve"> e presente su OpenGameArt.com </w:t>
+        <w:t xml:space="preserve"> creato da CodeManu e presente su OpenGameArt.com </w:t>
       </w:r>
     </w:p>
     <w:p>
@@ -5578,47 +5486,19 @@
         <w:rPr>
           <w:rFonts w:asciiTheme="minorHAnsi" w:hAnsiTheme="minorHAnsi" w:cstheme="minorHAnsi"/>
         </w:rPr>
-        <w:t>Ove-</w:t>
-      </w:r>
-      <w:proofErr w:type="spellStart"/>
+        <w:t>Ove-Melaa Dark</w:t>
+      </w:r>
       <w:r>
         <w:rPr>
           <w:rFonts w:asciiTheme="minorHAnsi" w:hAnsiTheme="minorHAnsi" w:cstheme="minorHAnsi"/>
         </w:rPr>
-        <w:t>Melaa</w:t>
-      </w:r>
-      <w:proofErr w:type="spellEnd"/>
+        <w:t>:</w:t>
+      </w:r>
       <w:r>
         <w:rPr>
           <w:rFonts w:asciiTheme="minorHAnsi" w:hAnsiTheme="minorHAnsi" w:cstheme="minorHAnsi"/>
         </w:rPr>
-        <w:t xml:space="preserve"> Dark</w:t>
-      </w:r>
-      <w:r>
-        <w:rPr>
-          <w:rFonts w:asciiTheme="minorHAnsi" w:hAnsiTheme="minorHAnsi" w:cstheme="minorHAnsi"/>
-        </w:rPr>
-        <w:t>:</w:t>
-      </w:r>
-      <w:r>
-        <w:rPr>
-          <w:rFonts w:asciiTheme="minorHAnsi" w:hAnsiTheme="minorHAnsi" w:cstheme="minorHAnsi"/>
-        </w:rPr>
-        <w:t xml:space="preserve"> creato da </w:t>
-      </w:r>
-      <w:proofErr w:type="spellStart"/>
-      <w:r>
-        <w:rPr>
-          <w:rFonts w:asciiTheme="minorHAnsi" w:hAnsiTheme="minorHAnsi" w:cstheme="minorHAnsi"/>
-        </w:rPr>
-        <w:t>Melaa</w:t>
-      </w:r>
-      <w:proofErr w:type="spellEnd"/>
-      <w:r>
-        <w:rPr>
-          <w:rFonts w:asciiTheme="minorHAnsi" w:hAnsiTheme="minorHAnsi" w:cstheme="minorHAnsi"/>
-        </w:rPr>
-        <w:t xml:space="preserve"> e presente su OpenGameArt.com </w:t>
+        <w:t xml:space="preserve"> creato da Melaa e presente su OpenGameArt.com </w:t>
       </w:r>
     </w:p>
     <w:p>
@@ -5633,28 +5513,12 @@
           <w:rFonts w:asciiTheme="minorHAnsi" w:hAnsiTheme="minorHAnsi" w:cstheme="minorHAnsi"/>
         </w:rPr>
       </w:pPr>
-      <w:proofErr w:type="spellStart"/>
       <w:r>
         <w:rPr>
           <w:rFonts w:asciiTheme="minorHAnsi" w:hAnsiTheme="minorHAnsi" w:cstheme="minorHAnsi"/>
         </w:rPr>
-        <w:t>Modern</w:t>
-      </w:r>
-      <w:proofErr w:type="spellEnd"/>
-      <w:r>
-        <w:rPr>
-          <w:rFonts w:asciiTheme="minorHAnsi" w:hAnsiTheme="minorHAnsi" w:cstheme="minorHAnsi"/>
-        </w:rPr>
-        <w:t xml:space="preserve"> Castle </w:t>
-      </w:r>
-      <w:proofErr w:type="spellStart"/>
-      <w:r>
-        <w:rPr>
-          <w:rFonts w:asciiTheme="minorHAnsi" w:hAnsiTheme="minorHAnsi" w:cstheme="minorHAnsi"/>
-        </w:rPr>
-        <w:t>Atmosphere</w:t>
-      </w:r>
-      <w:proofErr w:type="spellEnd"/>
+        <w:t>Modern Castle Atmosphere</w:t>
+      </w:r>
       <w:r>
         <w:rPr>
           <w:rFonts w:asciiTheme="minorHAnsi" w:hAnsiTheme="minorHAnsi" w:cstheme="minorHAnsi"/>
@@ -9962,21 +9826,7 @@
         <w:rPr>
           <w:rFonts w:asciiTheme="minorHAnsi" w:hAnsiTheme="minorHAnsi" w:cstheme="minorHAnsi"/>
         </w:rPr>
-        <w:t xml:space="preserve">Colonna Pietro: realizzazione </w:t>
-      </w:r>
-      <w:proofErr w:type="spellStart"/>
-      <w:r>
-        <w:rPr>
-          <w:rFonts w:asciiTheme="minorHAnsi" w:hAnsiTheme="minorHAnsi" w:cstheme="minorHAnsi"/>
-        </w:rPr>
-        <w:t>level</w:t>
-      </w:r>
-      <w:proofErr w:type="spellEnd"/>
-      <w:r>
-        <w:rPr>
-          <w:rFonts w:asciiTheme="minorHAnsi" w:hAnsiTheme="minorHAnsi" w:cstheme="minorHAnsi"/>
-        </w:rPr>
-        <w:t xml:space="preserve"> design, ricerca suoni e assets, strutturazione materiale testuale e della componente enigmi</w:t>
+        <w:t>Colonna Pietro: realizzazione level design, ricerca suoni e assets, strutturazione materiale testuale e della componente enigmi</w:t>
       </w:r>
       <w:r>
         <w:rPr>
@@ -10019,21 +9869,7 @@
         <w:rPr>
           <w:rFonts w:asciiTheme="minorHAnsi" w:hAnsiTheme="minorHAnsi" w:cstheme="minorHAnsi"/>
         </w:rPr>
-        <w:t xml:space="preserve">realizzazione </w:t>
-      </w:r>
-      <w:proofErr w:type="spellStart"/>
-      <w:r>
-        <w:rPr>
-          <w:rFonts w:asciiTheme="minorHAnsi" w:hAnsiTheme="minorHAnsi" w:cstheme="minorHAnsi"/>
-        </w:rPr>
-        <w:t>level</w:t>
-      </w:r>
-      <w:proofErr w:type="spellEnd"/>
-      <w:r>
-        <w:rPr>
-          <w:rFonts w:asciiTheme="minorHAnsi" w:hAnsiTheme="minorHAnsi" w:cstheme="minorHAnsi"/>
-        </w:rPr>
-        <w:t xml:space="preserve"> design, impostazioni suoni e musiche</w:t>
+        <w:t>realizzazione level design, impostazioni suoni e musiche</w:t>
       </w:r>
       <w:r>
         <w:rPr>
@@ -10058,21 +9894,7 @@
         <w:rPr>
           <w:rFonts w:asciiTheme="minorHAnsi" w:hAnsiTheme="minorHAnsi" w:cstheme="minorHAnsi"/>
         </w:rPr>
-        <w:t xml:space="preserve">D’Amelio Amedeo: progettazione </w:t>
-      </w:r>
-      <w:proofErr w:type="spellStart"/>
-      <w:r>
-        <w:rPr>
-          <w:rFonts w:asciiTheme="minorHAnsi" w:hAnsiTheme="minorHAnsi" w:cstheme="minorHAnsi"/>
-        </w:rPr>
-        <w:t>level</w:t>
-      </w:r>
-      <w:proofErr w:type="spellEnd"/>
-      <w:r>
-        <w:rPr>
-          <w:rFonts w:asciiTheme="minorHAnsi" w:hAnsiTheme="minorHAnsi" w:cstheme="minorHAnsi"/>
-        </w:rPr>
-        <w:t xml:space="preserve"> design, ricerca assets e animazioni, testing</w:t>
+        <w:t>D’Amelio Amedeo: progettazione level design, ricerca assets e animazioni, testing</w:t>
       </w:r>
       <w:r>
         <w:rPr>
@@ -10191,21 +10013,7 @@
         <w:rPr>
           <w:rFonts w:asciiTheme="minorHAnsi" w:hAnsiTheme="minorHAnsi" w:cstheme="minorHAnsi"/>
         </w:rPr>
-        <w:t xml:space="preserve">Il team ha usato le proprie conoscenze per ottenere le informazioni necessarie per il dominio applicativo. È stata utilizzata la documentazione ufficiale di </w:t>
-      </w:r>
-      <w:proofErr w:type="spellStart"/>
-      <w:r>
-        <w:rPr>
-          <w:rFonts w:asciiTheme="minorHAnsi" w:hAnsiTheme="minorHAnsi" w:cstheme="minorHAnsi"/>
-        </w:rPr>
-        <w:t>Unity</w:t>
-      </w:r>
-      <w:proofErr w:type="spellEnd"/>
-      <w:r>
-        <w:rPr>
-          <w:rFonts w:asciiTheme="minorHAnsi" w:hAnsiTheme="minorHAnsi" w:cstheme="minorHAnsi"/>
-        </w:rPr>
-        <w:t xml:space="preserve"> come risorsa informativa legata allo sviluppo</w:t>
+        <w:t>Il team ha usato le proprie conoscenze per ottenere le informazioni necessarie per il dominio applicativo. È stata utilizzata la documentazione ufficiale di Unity come risorsa informativa legata allo sviluppo</w:t>
       </w:r>
     </w:p>
     <w:p/>
@@ -10238,19 +10046,11 @@
           <w:rFonts w:asciiTheme="minorHAnsi" w:hAnsiTheme="minorHAnsi" w:cstheme="minorHAnsi"/>
         </w:rPr>
       </w:pPr>
-      <w:proofErr w:type="spellStart"/>
       <w:r>
         <w:rPr>
           <w:rFonts w:asciiTheme="minorHAnsi" w:hAnsiTheme="minorHAnsi" w:cstheme="minorHAnsi"/>
         </w:rPr>
-        <w:t>Unity</w:t>
-      </w:r>
-      <w:proofErr w:type="spellEnd"/>
-      <w:r>
-        <w:rPr>
-          <w:rFonts w:asciiTheme="minorHAnsi" w:hAnsiTheme="minorHAnsi" w:cstheme="minorHAnsi"/>
-        </w:rPr>
-        <w:t xml:space="preserve"> ver. 2019.3.13</w:t>
+        <w:t>Unity ver. 2019.3.13</w:t>
       </w:r>
     </w:p>
     <w:p>
@@ -10350,49 +10150,7 @@
         <w:rPr>
           <w:rFonts w:asciiTheme="minorHAnsi" w:hAnsiTheme="minorHAnsi" w:cstheme="minorHAnsi"/>
         </w:rPr>
-        <w:t xml:space="preserve">Assets, oggetti di gioco e immagini di background sono stati reperiti dall’asset store di </w:t>
-      </w:r>
-      <w:proofErr w:type="spellStart"/>
-      <w:r>
-        <w:rPr>
-          <w:rFonts w:asciiTheme="minorHAnsi" w:hAnsiTheme="minorHAnsi" w:cstheme="minorHAnsi"/>
-        </w:rPr>
-        <w:t>Unity</w:t>
-      </w:r>
-      <w:proofErr w:type="spellEnd"/>
-      <w:r>
-        <w:rPr>
-          <w:rFonts w:asciiTheme="minorHAnsi" w:hAnsiTheme="minorHAnsi" w:cstheme="minorHAnsi"/>
-        </w:rPr>
-        <w:t xml:space="preserve">. Il pacchetto usato prende il nome di “Abstract </w:t>
-      </w:r>
-      <w:proofErr w:type="spellStart"/>
-      <w:r>
-        <w:rPr>
-          <w:rFonts w:asciiTheme="minorHAnsi" w:hAnsiTheme="minorHAnsi" w:cstheme="minorHAnsi"/>
-        </w:rPr>
-        <w:t>Platformer</w:t>
-      </w:r>
-      <w:proofErr w:type="spellEnd"/>
-      <w:r>
-        <w:rPr>
-          <w:rFonts w:asciiTheme="minorHAnsi" w:hAnsiTheme="minorHAnsi" w:cstheme="minorHAnsi"/>
-        </w:rPr>
-        <w:t xml:space="preserve">” creato da </w:t>
-      </w:r>
-      <w:proofErr w:type="spellStart"/>
-      <w:r>
-        <w:rPr>
-          <w:rFonts w:asciiTheme="minorHAnsi" w:hAnsiTheme="minorHAnsi" w:cstheme="minorHAnsi"/>
-        </w:rPr>
-        <w:t>Kenney</w:t>
-      </w:r>
-      <w:proofErr w:type="spellEnd"/>
-      <w:r>
-        <w:rPr>
-          <w:rFonts w:asciiTheme="minorHAnsi" w:hAnsiTheme="minorHAnsi" w:cstheme="minorHAnsi"/>
-        </w:rPr>
-        <w:t xml:space="preserve"> ed è accessibile attraverso il seguente link:  </w:t>
+        <w:t xml:space="preserve">Assets, oggetti di gioco e immagini di background sono stati reperiti dall’asset store di Unity. Il pacchetto usato prende il nome di “Abstract Platformer” creato da Kenney ed è accessibile attraverso il seguente link:  </w:t>
       </w:r>
       <w:hyperlink r:id="rId7" w:history="1">
         <w:r>
@@ -10437,61 +10195,19 @@
         <w:rPr>
           <w:rFonts w:asciiTheme="minorHAnsi" w:hAnsiTheme="minorHAnsi" w:cstheme="minorHAnsi"/>
         </w:rPr>
-        <w:t xml:space="preserve"> sono state reperite dall’asset store di </w:t>
-      </w:r>
-      <w:proofErr w:type="spellStart"/>
+        <w:t xml:space="preserve"> sono state reperite dall’asset store di Unity: il pacchetto usato prende il nome di “retro sound effe</w:t>
+      </w:r>
       <w:r>
         <w:rPr>
           <w:rFonts w:asciiTheme="minorHAnsi" w:hAnsiTheme="minorHAnsi" w:cstheme="minorHAnsi"/>
         </w:rPr>
-        <w:t>Unity</w:t>
-      </w:r>
-      <w:proofErr w:type="spellEnd"/>
+        <w:t>ct</w:t>
+      </w:r>
       <w:r>
         <w:rPr>
           <w:rFonts w:asciiTheme="minorHAnsi" w:hAnsiTheme="minorHAnsi" w:cstheme="minorHAnsi"/>
         </w:rPr>
-        <w:t xml:space="preserve">: il pacchetto usato prende il nome di “retro sound </w:t>
-      </w:r>
-      <w:proofErr w:type="spellStart"/>
-      <w:r>
-        <w:rPr>
-          <w:rFonts w:asciiTheme="minorHAnsi" w:hAnsiTheme="minorHAnsi" w:cstheme="minorHAnsi"/>
-        </w:rPr>
-        <w:t>effe</w:t>
-      </w:r>
-      <w:r>
-        <w:rPr>
-          <w:rFonts w:asciiTheme="minorHAnsi" w:hAnsiTheme="minorHAnsi" w:cstheme="minorHAnsi"/>
-        </w:rPr>
-        <w:t>ct</w:t>
-      </w:r>
-      <w:r>
-        <w:rPr>
-          <w:rFonts w:asciiTheme="minorHAnsi" w:hAnsiTheme="minorHAnsi" w:cstheme="minorHAnsi"/>
-        </w:rPr>
-        <w:t>s</w:t>
-      </w:r>
-      <w:proofErr w:type="spellEnd"/>
-      <w:r>
-        <w:rPr>
-          <w:rFonts w:asciiTheme="minorHAnsi" w:hAnsiTheme="minorHAnsi" w:cstheme="minorHAnsi"/>
-        </w:rPr>
-        <w:t xml:space="preserve">” creato da </w:t>
-      </w:r>
-      <w:proofErr w:type="spellStart"/>
-      <w:r>
-        <w:rPr>
-          <w:rFonts w:asciiTheme="minorHAnsi" w:hAnsiTheme="minorHAnsi" w:cstheme="minorHAnsi"/>
-        </w:rPr>
-        <w:t>Mulula</w:t>
-      </w:r>
-      <w:proofErr w:type="spellEnd"/>
-      <w:r>
-        <w:rPr>
-          <w:rFonts w:asciiTheme="minorHAnsi" w:hAnsiTheme="minorHAnsi" w:cstheme="minorHAnsi"/>
-        </w:rPr>
-        <w:t xml:space="preserve"> ed è accessibile attraverso il seguente link: </w:t>
+        <w:t xml:space="preserve">s” creato da Mulula ed è accessibile attraverso il seguente link: </w:t>
       </w:r>
       <w:hyperlink r:id="rId8" w:history="1">
         <w:r>
@@ -10558,61 +10274,25 @@
         <w:rPr>
           <w:rFonts w:asciiTheme="minorHAnsi" w:hAnsiTheme="minorHAnsi" w:cstheme="minorHAnsi"/>
         </w:rPr>
-        <w:t xml:space="preserve">Dungeon </w:t>
-      </w:r>
-      <w:proofErr w:type="spellStart"/>
+        <w:t xml:space="preserve">Dungeon Theme presente nel pacchetto </w:t>
+      </w:r>
       <w:r>
         <w:rPr>
           <w:rFonts w:asciiTheme="minorHAnsi" w:hAnsiTheme="minorHAnsi" w:cstheme="minorHAnsi"/>
         </w:rPr>
-        <w:t>Theme</w:t>
-      </w:r>
-      <w:proofErr w:type="spellEnd"/>
+        <w:t>“</w:t>
+      </w:r>
       <w:r>
         <w:rPr>
           <w:rFonts w:asciiTheme="minorHAnsi" w:hAnsiTheme="minorHAnsi" w:cstheme="minorHAnsi"/>
         </w:rPr>
-        <w:t xml:space="preserve"> presente nel pacchetto </w:t>
+        <w:t>Platformer Game Music Pack</w:t>
       </w:r>
       <w:r>
         <w:rPr>
           <w:rFonts w:asciiTheme="minorHAnsi" w:hAnsiTheme="minorHAnsi" w:cstheme="minorHAnsi"/>
         </w:rPr>
-        <w:t>“</w:t>
-      </w:r>
-      <w:proofErr w:type="spellStart"/>
-      <w:r>
-        <w:rPr>
-          <w:rFonts w:asciiTheme="minorHAnsi" w:hAnsiTheme="minorHAnsi" w:cstheme="minorHAnsi"/>
-        </w:rPr>
-        <w:t>Platformer</w:t>
-      </w:r>
-      <w:proofErr w:type="spellEnd"/>
-      <w:r>
-        <w:rPr>
-          <w:rFonts w:asciiTheme="minorHAnsi" w:hAnsiTheme="minorHAnsi" w:cstheme="minorHAnsi"/>
-        </w:rPr>
-        <w:t xml:space="preserve"> Game Music Pack</w:t>
-      </w:r>
-      <w:r>
-        <w:rPr>
-          <w:rFonts w:asciiTheme="minorHAnsi" w:hAnsiTheme="minorHAnsi" w:cstheme="minorHAnsi"/>
-        </w:rPr>
-        <w:t xml:space="preserve">” creato da </w:t>
-      </w:r>
-      <w:proofErr w:type="spellStart"/>
-      <w:r>
-        <w:rPr>
-          <w:rFonts w:asciiTheme="minorHAnsi" w:hAnsiTheme="minorHAnsi" w:cstheme="minorHAnsi"/>
-        </w:rPr>
-        <w:t>CodeManu</w:t>
-      </w:r>
-      <w:proofErr w:type="spellEnd"/>
-      <w:r>
-        <w:rPr>
-          <w:rFonts w:asciiTheme="minorHAnsi" w:hAnsiTheme="minorHAnsi" w:cstheme="minorHAnsi"/>
-        </w:rPr>
-        <w:t xml:space="preserve"> e presente su OpenGameArt.com [tema d</w:t>
+        <w:t>” creato da CodeManu e presente su OpenGameArt.com [tema d</w:t>
       </w:r>
       <w:r>
         <w:rPr>
@@ -10643,69 +10323,19 @@
         <w:rPr>
           <w:rFonts w:asciiTheme="minorHAnsi" w:hAnsiTheme="minorHAnsi" w:cstheme="minorHAnsi"/>
         </w:rPr>
-        <w:t>Ove-</w:t>
-      </w:r>
-      <w:proofErr w:type="spellStart"/>
+        <w:t>Ove-Melaa Dark presente nel pacchetto presente nel pacchetto “</w:t>
+      </w:r>
       <w:r>
         <w:rPr>
           <w:rFonts w:asciiTheme="minorHAnsi" w:hAnsiTheme="minorHAnsi" w:cstheme="minorHAnsi"/>
         </w:rPr>
-        <w:t>Melaa</w:t>
-      </w:r>
-      <w:proofErr w:type="spellEnd"/>
+        <w:t>Ove's Essential Game Audio Pack Collection</w:t>
+      </w:r>
       <w:r>
         <w:rPr>
           <w:rFonts w:asciiTheme="minorHAnsi" w:hAnsiTheme="minorHAnsi" w:cstheme="minorHAnsi"/>
         </w:rPr>
-        <w:t xml:space="preserve"> Dark presente nel pacchetto presente nel pacchetto “</w:t>
-      </w:r>
-      <w:proofErr w:type="spellStart"/>
-      <w:r>
-        <w:rPr>
-          <w:rFonts w:asciiTheme="minorHAnsi" w:hAnsiTheme="minorHAnsi" w:cstheme="minorHAnsi"/>
-        </w:rPr>
-        <w:t>Ove's</w:t>
-      </w:r>
-      <w:proofErr w:type="spellEnd"/>
-      <w:r>
-        <w:rPr>
-          <w:rFonts w:asciiTheme="minorHAnsi" w:hAnsiTheme="minorHAnsi" w:cstheme="minorHAnsi"/>
-        </w:rPr>
-        <w:t xml:space="preserve"> </w:t>
-      </w:r>
-      <w:proofErr w:type="spellStart"/>
-      <w:r>
-        <w:rPr>
-          <w:rFonts w:asciiTheme="minorHAnsi" w:hAnsiTheme="minorHAnsi" w:cstheme="minorHAnsi"/>
-        </w:rPr>
-        <w:t>Essential</w:t>
-      </w:r>
-      <w:proofErr w:type="spellEnd"/>
-      <w:r>
-        <w:rPr>
-          <w:rFonts w:asciiTheme="minorHAnsi" w:hAnsiTheme="minorHAnsi" w:cstheme="minorHAnsi"/>
-        </w:rPr>
-        <w:t xml:space="preserve"> Game Audio Pack Collection</w:t>
-      </w:r>
-      <w:r>
-        <w:rPr>
-          <w:rFonts w:asciiTheme="minorHAnsi" w:hAnsiTheme="minorHAnsi" w:cstheme="minorHAnsi"/>
-        </w:rPr>
-        <w:t xml:space="preserve">” creato da </w:t>
-      </w:r>
-      <w:proofErr w:type="spellStart"/>
-      <w:r>
-        <w:rPr>
-          <w:rFonts w:asciiTheme="minorHAnsi" w:hAnsiTheme="minorHAnsi" w:cstheme="minorHAnsi"/>
-        </w:rPr>
-        <w:t>Melaa</w:t>
-      </w:r>
-      <w:proofErr w:type="spellEnd"/>
-      <w:r>
-        <w:rPr>
-          <w:rFonts w:asciiTheme="minorHAnsi" w:hAnsiTheme="minorHAnsi" w:cstheme="minorHAnsi"/>
-        </w:rPr>
-        <w:t xml:space="preserve"> e presente su OpenGameArt.com</w:t>
+        <w:t>” creato da Melaa e presente su OpenGameArt.com</w:t>
       </w:r>
       <w:r>
         <w:rPr>
@@ -10726,56 +10356,18 @@
           <w:rFonts w:asciiTheme="minorHAnsi" w:hAnsiTheme="minorHAnsi" w:cstheme="minorHAnsi"/>
         </w:rPr>
       </w:pPr>
-      <w:proofErr w:type="spellStart"/>
       <w:r>
         <w:rPr>
           <w:rFonts w:asciiTheme="minorHAnsi" w:hAnsiTheme="minorHAnsi" w:cstheme="minorHAnsi"/>
         </w:rPr>
-        <w:t>Modern</w:t>
-      </w:r>
-      <w:proofErr w:type="spellEnd"/>
+        <w:t>Modern Castle Atmosphere presente nel pacchetto “</w:t>
+      </w:r>
       <w:r>
         <w:rPr>
           <w:rFonts w:asciiTheme="minorHAnsi" w:hAnsiTheme="minorHAnsi" w:cstheme="minorHAnsi"/>
         </w:rPr>
-        <w:t xml:space="preserve"> Castle </w:t>
-      </w:r>
-      <w:proofErr w:type="spellStart"/>
-      <w:r>
-        <w:rPr>
-          <w:rFonts w:asciiTheme="minorHAnsi" w:hAnsiTheme="minorHAnsi" w:cstheme="minorHAnsi"/>
-        </w:rPr>
-        <w:t>Atmosphere</w:t>
-      </w:r>
-      <w:proofErr w:type="spellEnd"/>
-      <w:r>
-        <w:rPr>
-          <w:rFonts w:asciiTheme="minorHAnsi" w:hAnsiTheme="minorHAnsi" w:cstheme="minorHAnsi"/>
-        </w:rPr>
-        <w:t xml:space="preserve"> presente nel pacchetto “</w:t>
-      </w:r>
-      <w:proofErr w:type="spellStart"/>
-      <w:r>
-        <w:rPr>
-          <w:rFonts w:asciiTheme="minorHAnsi" w:hAnsiTheme="minorHAnsi" w:cstheme="minorHAnsi"/>
-        </w:rPr>
-        <w:t>Modern</w:t>
-      </w:r>
-      <w:proofErr w:type="spellEnd"/>
-      <w:r>
-        <w:rPr>
-          <w:rFonts w:asciiTheme="minorHAnsi" w:hAnsiTheme="minorHAnsi" w:cstheme="minorHAnsi"/>
-        </w:rPr>
-        <w:t xml:space="preserve"> Castle </w:t>
-      </w:r>
-      <w:proofErr w:type="spellStart"/>
-      <w:r>
-        <w:rPr>
-          <w:rFonts w:asciiTheme="minorHAnsi" w:hAnsiTheme="minorHAnsi" w:cstheme="minorHAnsi"/>
-        </w:rPr>
-        <w:t>Atmosphere</w:t>
-      </w:r>
-      <w:proofErr w:type="spellEnd"/>
+        <w:t>Modern Castle Atmosphere</w:t>
+      </w:r>
       <w:r>
         <w:rPr>
           <w:rFonts w:asciiTheme="minorHAnsi" w:hAnsiTheme="minorHAnsi" w:cstheme="minorHAnsi"/>
@@ -10906,21 +10498,7 @@
         <w:rPr>
           <w:rFonts w:asciiTheme="minorHAnsi" w:hAnsiTheme="minorHAnsi"/>
         </w:rPr>
-        <w:t xml:space="preserve">L’educational game </w:t>
-      </w:r>
-      <w:proofErr w:type="spellStart"/>
-      <w:r>
-        <w:rPr>
-          <w:rFonts w:asciiTheme="minorHAnsi" w:hAnsiTheme="minorHAnsi"/>
-        </w:rPr>
-        <w:t>HackIT</w:t>
-      </w:r>
-      <w:proofErr w:type="spellEnd"/>
-      <w:r>
-        <w:rPr>
-          <w:rFonts w:asciiTheme="minorHAnsi" w:hAnsiTheme="minorHAnsi"/>
-        </w:rPr>
-        <w:t xml:space="preserve"> ha lo scopo di istruire l’utente per quanto concerne l’ambito della protezione dei dati, illustrandone le pratiche più comuni attraverso l’utilizzo di un Platform bidimensionale avente una componente di enigmi.</w:t>
+        <w:t>L’educational game HackIT ha lo scopo di istruire l’utente per quanto concerne l’ambito della protezione dei dati, illustrandone le pratiche più comuni attraverso l’utilizzo di un Platform bidimensionale avente una componente di enigmi.</w:t>
       </w:r>
     </w:p>
     <w:p>
@@ -10982,21 +10560,7 @@
         <w:rPr>
           <w:rFonts w:asciiTheme="minorHAnsi" w:hAnsiTheme="minorHAnsi"/>
         </w:rPr>
-        <w:t xml:space="preserve">L’educational game </w:t>
-      </w:r>
-      <w:proofErr w:type="spellStart"/>
-      <w:r>
-        <w:rPr>
-          <w:rFonts w:asciiTheme="minorHAnsi" w:hAnsiTheme="minorHAnsi"/>
-        </w:rPr>
-        <w:t>HackIT</w:t>
-      </w:r>
-      <w:proofErr w:type="spellEnd"/>
-      <w:r>
-        <w:rPr>
-          <w:rFonts w:asciiTheme="minorHAnsi" w:hAnsiTheme="minorHAnsi"/>
-        </w:rPr>
-        <w:t xml:space="preserve"> conterrà i seguenti concetti:</w:t>
+        <w:t>L’educational game HackIT conterrà i seguenti concetti:</w:t>
       </w:r>
     </w:p>
     <w:p>
@@ -11744,21 +11308,7 @@
         <w:rPr>
           <w:rFonts w:asciiTheme="minorHAnsi" w:hAnsiTheme="minorHAnsi"/>
         </w:rPr>
-        <w:t xml:space="preserve">L’idea alla base del gioco </w:t>
-      </w:r>
-      <w:proofErr w:type="spellStart"/>
-      <w:r>
-        <w:rPr>
-          <w:rFonts w:asciiTheme="minorHAnsi" w:hAnsiTheme="minorHAnsi"/>
-        </w:rPr>
-        <w:t>HackIT</w:t>
-      </w:r>
-      <w:proofErr w:type="spellEnd"/>
-      <w:r>
-        <w:rPr>
-          <w:rFonts w:asciiTheme="minorHAnsi" w:hAnsiTheme="minorHAnsi"/>
-        </w:rPr>
-        <w:t xml:space="preserve"> prende le sue mosse dalla volontà da parte degli sviluppatori di informare riguardo la protezione dei dati.  Specificatamente, si istruirà l’utente riguardo la scelta corretta e ponderata di password, metodi per ricordarla facilmente e l’utilizzo di una VPN</w:t>
+        <w:t>L’idea alla base del gioco HackIT prende le sue mosse dalla volontà da parte degli sviluppatori di informare riguardo la protezione dei dati.  Specificatamente, si istruirà l’utente riguardo la scelta corretta e ponderata di password, metodi per ricordarla facilmente e l’utilizzo di una VPN</w:t>
       </w:r>
       <w:r>
         <w:rPr>
@@ -11891,35 +11441,13 @@
         <w:rPr>
           <w:rFonts w:asciiTheme="minorHAnsi" w:hAnsiTheme="minorHAnsi"/>
         </w:rPr>
-        <w:t xml:space="preserve"> </w:t>
-      </w:r>
-      <w:proofErr w:type="spellStart"/>
-      <w:r>
-        <w:rPr>
-          <w:rFonts w:asciiTheme="minorHAnsi" w:hAnsiTheme="minorHAnsi"/>
-        </w:rPr>
-        <w:t>platform</w:t>
-      </w:r>
-      <w:proofErr w:type="spellEnd"/>
-      <w:r>
-        <w:rPr>
-          <w:rFonts w:asciiTheme="minorHAnsi" w:hAnsiTheme="minorHAnsi"/>
-        </w:rPr>
-        <w:t xml:space="preserve"> si presentano sulla scia di altri giochi del genere dove, per arrivare alla fine del percorso disseminato di nemici e difficoltà, bisogna dar prova della propria destrezza e abilità. Durante il livello il giocatore raccoglierà informazioni sensibili (senza le quali non potrà superare la fase </w:t>
-      </w:r>
-      <w:proofErr w:type="spellStart"/>
-      <w:r>
-        <w:rPr>
-          <w:rFonts w:asciiTheme="minorHAnsi" w:hAnsiTheme="minorHAnsi"/>
-        </w:rPr>
-        <w:t>platform</w:t>
-      </w:r>
-      <w:proofErr w:type="spellEnd"/>
-      <w:r>
-        <w:rPr>
-          <w:rFonts w:asciiTheme="minorHAnsi" w:hAnsiTheme="minorHAnsi"/>
-        </w:rPr>
-        <w:t>) e valuta di gioco, utilizzabile in caso di necessità.</w:t>
+        <w:t xml:space="preserve"> platform</w:t>
+      </w:r>
+      <w:r>
+        <w:rPr>
+          <w:rFonts w:asciiTheme="minorHAnsi" w:hAnsiTheme="minorHAnsi"/>
+        </w:rPr>
+        <w:t xml:space="preserve"> si presentano sulla scia di altri giochi del genere dove, per arrivare alla fine del percorso disseminato di nemici e difficoltà, bisogna dar prova della propria destrezza e abilità. Durante il livello il giocatore raccoglierà informazioni sensibili (senza le quali non potrà superare la fase platform) e valuta di gioco, utilizzabile in caso di necessità.</w:t>
       </w:r>
     </w:p>
     <w:p>
@@ -12025,21 +11553,7 @@
         <w:rPr>
           <w:rFonts w:asciiTheme="minorHAnsi" w:hAnsiTheme="minorHAnsi"/>
         </w:rPr>
-        <w:t xml:space="preserve">La piattaforma utente non impone grandi limiti di utilizzo, ciò ha permesso al team di sviluppo di sbizzarrirsi in creatività sia visiva nella fase di </w:t>
-      </w:r>
-      <w:proofErr w:type="spellStart"/>
-      <w:r>
-        <w:rPr>
-          <w:rFonts w:asciiTheme="minorHAnsi" w:hAnsiTheme="minorHAnsi"/>
-        </w:rPr>
-        <w:t>level</w:t>
-      </w:r>
-      <w:proofErr w:type="spellEnd"/>
-      <w:r>
-        <w:rPr>
-          <w:rFonts w:asciiTheme="minorHAnsi" w:hAnsiTheme="minorHAnsi"/>
-        </w:rPr>
-        <w:t xml:space="preserve"> design sia mentale nella stesura degli enigmi</w:t>
+        <w:t>La piattaforma utente non impone grandi limiti di utilizzo, ciò ha permesso al team di sviluppo di sbizzarrirsi in creatività sia visiva nella fase di level design sia mentale nella stesura degli enigmi</w:t>
       </w:r>
     </w:p>
     <w:p>
@@ -12110,35 +11624,7 @@
         <w:rPr>
           <w:rFonts w:asciiTheme="minorHAnsi" w:hAnsiTheme="minorHAnsi"/>
         </w:rPr>
-        <w:t xml:space="preserve">Il team ha deciso di utilizzare il motore grafico </w:t>
-      </w:r>
-      <w:proofErr w:type="spellStart"/>
-      <w:r>
-        <w:rPr>
-          <w:rFonts w:asciiTheme="minorHAnsi" w:hAnsiTheme="minorHAnsi"/>
-        </w:rPr>
-        <w:t>Unity</w:t>
-      </w:r>
-      <w:proofErr w:type="spellEnd"/>
-      <w:r>
-        <w:rPr>
-          <w:rFonts w:asciiTheme="minorHAnsi" w:hAnsiTheme="minorHAnsi"/>
-        </w:rPr>
-        <w:t xml:space="preserve"> per la creazione del progetto. Tale programma è stato preferito rispetto alla creazione del software con HTML5 poiché </w:t>
-      </w:r>
-      <w:proofErr w:type="spellStart"/>
-      <w:r>
-        <w:rPr>
-          <w:rFonts w:asciiTheme="minorHAnsi" w:hAnsiTheme="minorHAnsi"/>
-        </w:rPr>
-        <w:t>Unity</w:t>
-      </w:r>
-      <w:proofErr w:type="spellEnd"/>
-      <w:r>
-        <w:rPr>
-          <w:rFonts w:asciiTheme="minorHAnsi" w:hAnsiTheme="minorHAnsi"/>
-        </w:rPr>
-        <w:t xml:space="preserve"> fornisce maggiore flessibilità e personalizzazione durante lo sviluppo.</w:t>
+        <w:t>Il team ha deciso di utilizzare il motore grafico Unity per la creazione del progetto. Tale programma è stato preferito rispetto alla creazione del software con HTML5 poiché Unity fornisce maggiore flessibilità e personalizzazione durante lo sviluppo.</w:t>
       </w:r>
     </w:p>
     <w:p/>
@@ -12504,21 +11990,7 @@
         <w:rPr>
           <w:rFonts w:asciiTheme="minorHAnsi" w:hAnsiTheme="minorHAnsi"/>
         </w:rPr>
-        <w:t xml:space="preserve">Livello </w:t>
-      </w:r>
-      <w:proofErr w:type="spellStart"/>
-      <w:r>
-        <w:rPr>
-          <w:rFonts w:asciiTheme="minorHAnsi" w:hAnsiTheme="minorHAnsi"/>
-        </w:rPr>
-        <w:t>platform</w:t>
-      </w:r>
-      <w:proofErr w:type="spellEnd"/>
-      <w:r>
-        <w:rPr>
-          <w:rFonts w:asciiTheme="minorHAnsi" w:hAnsiTheme="minorHAnsi"/>
-        </w:rPr>
-        <w:t xml:space="preserve"> generico:</w:t>
+        <w:t>Livello platform generico:</w:t>
       </w:r>
     </w:p>
     <w:p>
@@ -13074,7 +12546,6 @@
         </w:rPr>
         <w:t xml:space="preserve">Flowchart di primo livello: </w:t>
       </w:r>
-      <w:proofErr w:type="spellStart"/>
       <w:r>
         <w:rPr>
           <w:rFonts w:asciiTheme="minorHAnsi" w:hAnsiTheme="minorHAnsi"/>
@@ -13085,14 +12556,7 @@
         <w:rPr>
           <w:rFonts w:asciiTheme="minorHAnsi" w:hAnsiTheme="minorHAnsi"/>
         </w:rPr>
-        <w:t>verview</w:t>
-      </w:r>
-      <w:proofErr w:type="spellEnd"/>
-      <w:r>
-        <w:rPr>
-          <w:rFonts w:asciiTheme="minorHAnsi" w:hAnsiTheme="minorHAnsi"/>
-        </w:rPr>
-        <w:t xml:space="preserve"> della sequenza principale del programma</w:t>
+        <w:t>verview della sequenza principale del programma</w:t>
       </w:r>
       <w:r>
         <w:rPr>
@@ -13252,7 +12716,6 @@
         </w:rPr>
         <w:t xml:space="preserve">Flowchart di secondo livello: </w:t>
       </w:r>
-      <w:proofErr w:type="spellStart"/>
       <w:r>
         <w:rPr>
           <w:rFonts w:asciiTheme="minorHAnsi" w:hAnsiTheme="minorHAnsi"/>
@@ -13263,14 +12726,7 @@
         <w:rPr>
           <w:rFonts w:asciiTheme="minorHAnsi" w:hAnsiTheme="minorHAnsi"/>
         </w:rPr>
-        <w:t>verview</w:t>
-      </w:r>
-      <w:proofErr w:type="spellEnd"/>
-      <w:r>
-        <w:rPr>
-          <w:rFonts w:asciiTheme="minorHAnsi" w:hAnsiTheme="minorHAnsi"/>
-        </w:rPr>
-        <w:t xml:space="preserve"> della schermata di ringraziamenti:</w:t>
+        <w:t>verview della schermata di ringraziamenti:</w:t>
       </w:r>
     </w:p>
     <w:p>
@@ -13295,7 +12751,6 @@
         </w:rPr>
         <w:t xml:space="preserve">Flowchart di secondo livello: </w:t>
       </w:r>
-      <w:proofErr w:type="spellStart"/>
       <w:r>
         <w:rPr>
           <w:rFonts w:asciiTheme="minorHAnsi" w:hAnsiTheme="minorHAnsi"/>
@@ -13306,14 +12761,7 @@
         <w:rPr>
           <w:rFonts w:asciiTheme="minorHAnsi" w:hAnsiTheme="minorHAnsi"/>
         </w:rPr>
-        <w:t>verview</w:t>
-      </w:r>
-      <w:proofErr w:type="spellEnd"/>
-      <w:r>
-        <w:rPr>
-          <w:rFonts w:asciiTheme="minorHAnsi" w:hAnsiTheme="minorHAnsi"/>
-        </w:rPr>
-        <w:t xml:space="preserve"> delle schermate di enigma</w:t>
+        <w:t>verview delle schermate di enigma</w:t>
       </w:r>
     </w:p>
     <w:p>
@@ -14445,6 +13893,7 @@
       <w:r>
         <w:rPr>
           <w:rFonts w:asciiTheme="minorHAnsi" w:hAnsiTheme="minorHAnsi"/>
+          <w:noProof/>
           <w:color w:val="000000" w:themeColor="text1"/>
           <w:szCs w:val="20"/>
         </w:rPr>
@@ -14529,6 +13978,7 @@
       <w:r>
         <w:rPr>
           <w:rFonts w:asciiTheme="minorHAnsi" w:hAnsiTheme="minorHAnsi"/>
+          <w:noProof/>
           <w:color w:val="000000" w:themeColor="text1"/>
           <w:szCs w:val="20"/>
         </w:rPr>
@@ -14603,6 +14053,7 @@
       <w:r>
         <w:rPr>
           <w:rFonts w:asciiTheme="minorHAnsi" w:hAnsiTheme="minorHAnsi"/>
+          <w:noProof/>
         </w:rPr>
         <w:drawing>
           <wp:anchor distT="0" distB="0" distL="114300" distR="114300" simplePos="0" relativeHeight="251708416" behindDoc="0" locked="0" layoutInCell="1" allowOverlap="1" wp14:anchorId="166387E0">
@@ -14682,6 +14133,9 @@
     </w:p>
     <w:p>
       <w:r>
+        <w:rPr>
+          <w:noProof/>
+        </w:rPr>
         <w:drawing>
           <wp:anchor distT="0" distB="0" distL="114300" distR="114300" simplePos="0" relativeHeight="251711488" behindDoc="0" locked="0" layoutInCell="1" allowOverlap="1" wp14:anchorId="755DF4AE">
             <wp:simplePos x="0" y="0"/>
@@ -14742,15 +14196,7 @@
         <w:rPr>
           <w:rFonts w:asciiTheme="minorHAnsi" w:hAnsiTheme="minorHAnsi" w:cstheme="minorHAnsi"/>
         </w:rPr>
-        <w:t xml:space="preserve"> p</w:t>
-      </w:r>
-      <w:bookmarkStart w:id="43" w:name="_GoBack"/>
-      <w:bookmarkEnd w:id="43"/>
-      <w:r>
-        <w:rPr>
-          <w:rFonts w:asciiTheme="minorHAnsi" w:hAnsiTheme="minorHAnsi" w:cstheme="minorHAnsi"/>
-        </w:rPr>
-        <w:t>resenti nel menu di pausa. Attraverso “riprendi” si continuerà la partita ove si era interrotta. Attraverso “torna al menu” si chiede conferma all’utente rispetto alla volontà di tornare al menu principale</w:t>
+        <w:t xml:space="preserve"> presenti nel menu di pausa. Attraverso “riprendi” si continuerà la partita ove si era interrotta. Attraverso “torna al menu” si chiede conferma all’utente rispetto alla volontà di tornare al menu principale</w:t>
       </w:r>
       <w:r>
         <w:t xml:space="preserve"> </w:t>
@@ -14868,21 +14314,7 @@
         <w:rPr>
           <w:rFonts w:asciiTheme="minorHAnsi" w:hAnsiTheme="minorHAnsi"/>
         </w:rPr>
-        <w:t xml:space="preserve">Icona di gioco. Rappresenta un dato sensibile. Il livello </w:t>
-      </w:r>
-      <w:proofErr w:type="spellStart"/>
-      <w:r>
-        <w:rPr>
-          <w:rFonts w:asciiTheme="minorHAnsi" w:hAnsiTheme="minorHAnsi"/>
-        </w:rPr>
-        <w:t>platform</w:t>
-      </w:r>
-      <w:proofErr w:type="spellEnd"/>
-      <w:r>
-        <w:rPr>
-          <w:rFonts w:asciiTheme="minorHAnsi" w:hAnsiTheme="minorHAnsi"/>
-        </w:rPr>
-        <w:t xml:space="preserve"> non si considera completato se non sono stati ottenuti tutti i dati sensibili</w:t>
+        <w:t>Icona di gioco. Rappresenta un dato sensibile. Il livello platform non si considera completato se non sono stati ottenuti tutti i dati sensibili</w:t>
       </w:r>
       <w:r>
         <w:rPr>
@@ -15204,7 +14636,7 @@
           <w:rFonts w:asciiTheme="majorHAnsi" w:hAnsiTheme="majorHAnsi"/>
         </w:rPr>
       </w:pPr>
-      <w:bookmarkStart w:id="44" w:name="_Toc41665026"/>
+      <w:bookmarkStart w:id="43" w:name="_Toc41665026"/>
       <w:r>
         <w:rPr>
           <w:rFonts w:asciiTheme="majorHAnsi" w:hAnsiTheme="majorHAnsi"/>
@@ -15212,7 +14644,7 @@
         <w:lastRenderedPageBreak/>
         <w:t>Test</w:t>
       </w:r>
-      <w:bookmarkEnd w:id="44"/>
+      <w:bookmarkEnd w:id="43"/>
     </w:p>
     <w:p>
       <w:pPr>
@@ -15223,7 +14655,7 @@
           <w:bCs/>
         </w:rPr>
       </w:pPr>
-      <w:bookmarkStart w:id="45" w:name="_Toc41665027"/>
+      <w:bookmarkStart w:id="44" w:name="_Toc41665027"/>
       <w:r>
         <w:rPr>
           <w:rFonts w:asciiTheme="majorHAnsi" w:hAnsiTheme="majorHAnsi"/>
@@ -15232,7 +14664,7 @@
         </w:rPr>
         <w:t>Alpha test</w:t>
       </w:r>
-      <w:bookmarkEnd w:id="45"/>
+      <w:bookmarkEnd w:id="44"/>
     </w:p>
     <w:p>
       <w:pPr>
@@ -15411,7 +14843,7 @@
           <w:bCs/>
         </w:rPr>
       </w:pPr>
-      <w:bookmarkStart w:id="46" w:name="_Toc41665028"/>
+      <w:bookmarkStart w:id="45" w:name="_Toc41665028"/>
       <w:r>
         <w:rPr>
           <w:rFonts w:asciiTheme="majorHAnsi" w:hAnsiTheme="majorHAnsi"/>
@@ -15420,7 +14852,7 @@
         </w:rPr>
         <w:t>Test funzionale</w:t>
       </w:r>
-      <w:bookmarkEnd w:id="46"/>
+      <w:bookmarkEnd w:id="45"/>
     </w:p>
     <w:p>
       <w:pPr>
@@ -15532,7 +14964,7 @@
           <w:bCs/>
         </w:rPr>
       </w:pPr>
-      <w:bookmarkStart w:id="47" w:name="_Toc41665029"/>
+      <w:bookmarkStart w:id="46" w:name="_Toc41665029"/>
       <w:r>
         <w:rPr>
           <w:rFonts w:asciiTheme="majorHAnsi" w:hAnsiTheme="majorHAnsi"/>
@@ -15541,7 +14973,7 @@
         </w:rPr>
         <w:t>Test strutturale</w:t>
       </w:r>
-      <w:bookmarkEnd w:id="47"/>
+      <w:bookmarkEnd w:id="46"/>
     </w:p>
     <w:p>
       <w:pPr>
@@ -15617,21 +15049,7 @@
         <w:rPr>
           <w:rFonts w:asciiTheme="minorHAnsi" w:hAnsiTheme="minorHAnsi"/>
         </w:rPr>
-        <w:t xml:space="preserve">In caso di </w:t>
-      </w:r>
-      <w:proofErr w:type="spellStart"/>
-      <w:r>
-        <w:rPr>
-          <w:rFonts w:asciiTheme="minorHAnsi" w:hAnsiTheme="minorHAnsi"/>
-        </w:rPr>
-        <w:t>uscita</w:t>
-      </w:r>
-      <w:proofErr w:type="spellEnd"/>
-      <w:r>
-        <w:rPr>
-          <w:rFonts w:asciiTheme="minorHAnsi" w:hAnsiTheme="minorHAnsi"/>
-        </w:rPr>
-        <w:t xml:space="preserve"> dall’applicazione non era richiesta conferma all’utente</w:t>
+        <w:t>In caso di uscita dall’applicazione non era richiesta conferma all’utente</w:t>
       </w:r>
     </w:p>
     <w:p>
@@ -15652,7 +15070,7 @@
           <w:bCs/>
         </w:rPr>
       </w:pPr>
-      <w:bookmarkStart w:id="48" w:name="_Toc41665030"/>
+      <w:bookmarkStart w:id="47" w:name="_Toc41665030"/>
       <w:r>
         <w:rPr>
           <w:rFonts w:asciiTheme="minorHAnsi" w:hAnsiTheme="minorHAnsi"/>
@@ -15662,7 +15080,7 @@
         <w:lastRenderedPageBreak/>
         <w:t>Test di carico</w:t>
       </w:r>
-      <w:bookmarkEnd w:id="48"/>
+      <w:bookmarkEnd w:id="47"/>
     </w:p>
     <w:p>
       <w:pPr>
@@ -15767,6 +15185,32 @@
         </w:rPr>
         <w:t>prestazioni:</w:t>
       </w:r>
+      <w:r>
+        <w:rPr>
+          <w:rFonts w:asciiTheme="minorHAnsi" w:hAnsiTheme="minorHAnsi"/>
+        </w:rPr>
+        <w:t xml:space="preserve"> CPU: 6%</w:t>
+      </w:r>
+      <w:r>
+        <w:rPr>
+          <w:rFonts w:asciiTheme="minorHAnsi" w:hAnsiTheme="minorHAnsi"/>
+        </w:rPr>
+        <w:tab/>
+      </w:r>
+      <w:r>
+        <w:rPr>
+          <w:rFonts w:asciiTheme="minorHAnsi" w:hAnsiTheme="minorHAnsi"/>
+        </w:rPr>
+        <w:tab/>
+        <w:t>GPU: 9%</w:t>
+      </w:r>
+      <w:r>
+        <w:rPr>
+          <w:rFonts w:asciiTheme="minorHAnsi" w:hAnsiTheme="minorHAnsi"/>
+        </w:rPr>
+        <w:tab/>
+        <w:t>RAM: 270MB</w:t>
+      </w:r>
     </w:p>
     <w:p>
       <w:pPr>
@@ -15853,6 +15297,32 @@
         </w:rPr>
         <w:t>prestazioni:</w:t>
       </w:r>
+      <w:r>
+        <w:rPr>
+          <w:rFonts w:asciiTheme="minorHAnsi" w:hAnsiTheme="minorHAnsi"/>
+        </w:rPr>
+        <w:t xml:space="preserve"> CPU: 7%</w:t>
+      </w:r>
+      <w:r>
+        <w:rPr>
+          <w:rFonts w:asciiTheme="minorHAnsi" w:hAnsiTheme="minorHAnsi"/>
+        </w:rPr>
+        <w:tab/>
+      </w:r>
+      <w:r>
+        <w:rPr>
+          <w:rFonts w:asciiTheme="minorHAnsi" w:hAnsiTheme="minorHAnsi"/>
+        </w:rPr>
+        <w:tab/>
+        <w:t>GPU:15%</w:t>
+      </w:r>
+      <w:r>
+        <w:rPr>
+          <w:rFonts w:asciiTheme="minorHAnsi" w:hAnsiTheme="minorHAnsi"/>
+        </w:rPr>
+        <w:tab/>
+        <w:t>RAM: 760MB</w:t>
+      </w:r>
     </w:p>
     <w:p>
       <w:pPr>
@@ -15939,6 +15409,34 @@
         </w:rPr>
         <w:t>prestazioni:</w:t>
       </w:r>
+      <w:r>
+        <w:rPr>
+          <w:rFonts w:asciiTheme="minorHAnsi" w:hAnsiTheme="minorHAnsi"/>
+        </w:rPr>
+        <w:t xml:space="preserve"> CPU: 6%</w:t>
+      </w:r>
+      <w:r>
+        <w:rPr>
+          <w:rFonts w:asciiTheme="minorHAnsi" w:hAnsiTheme="minorHAnsi"/>
+        </w:rPr>
+        <w:tab/>
+      </w:r>
+      <w:r>
+        <w:rPr>
+          <w:rFonts w:asciiTheme="minorHAnsi" w:hAnsiTheme="minorHAnsi"/>
+        </w:rPr>
+        <w:tab/>
+        <w:t>GPU: 13%</w:t>
+      </w:r>
+      <w:r>
+        <w:rPr>
+          <w:rFonts w:asciiTheme="minorHAnsi" w:hAnsiTheme="minorHAnsi"/>
+        </w:rPr>
+        <w:tab/>
+        <w:t>RAM:320MB</w:t>
+      </w:r>
+      <w:bookmarkStart w:id="48" w:name="_GoBack"/>
+      <w:bookmarkEnd w:id="48"/>
     </w:p>
     <w:p>
       <w:pPr>
@@ -19873,6 +19371,11 @@
         <w:docPartUnique/>
       </w:docPartObj>
     </w:sdtPr>
+    <w:sdtEndPr>
+      <w:rPr>
+        <w:rStyle w:val="Numeropagina"/>
+      </w:rPr>
+    </w:sdtEndPr>
     <w:sdtContent>
       <w:p>
         <w:pPr>
@@ -19926,6 +19429,11 @@
         <w:docPartUnique/>
       </w:docPartObj>
     </w:sdtPr>
+    <w:sdtEndPr>
+      <w:rPr>
+        <w:rStyle w:val="Numeropagina"/>
+      </w:rPr>
+    </w:sdtEndPr>
     <w:sdtContent>
       <w:p>
         <w:pPr>
@@ -20003,14 +19511,12 @@
       </w:rPr>
       <w:fldChar w:fldCharType="end"/>
     </w:r>
-    <w:proofErr w:type="spellStart"/>
     <w:r>
       <w:rPr>
         <w:rFonts w:asciiTheme="minorHAnsi" w:hAnsiTheme="minorHAnsi"/>
       </w:rPr>
       <w:t>HackIT</w:t>
     </w:r>
-    <w:proofErr w:type="spellEnd"/>
     <w:r>
       <w:rPr>
         <w:rFonts w:asciiTheme="minorHAnsi" w:hAnsiTheme="minorHAnsi"/>
@@ -20110,14 +19616,12 @@
                               <w:rFonts w:ascii="Garamond" w:hAnsi="Garamond"/>
                             </w:rPr>
                           </w:pPr>
-                          <w:proofErr w:type="spellStart"/>
                           <w:r>
                             <w:rPr>
                               <w:rFonts w:ascii="Garamond" w:hAnsi="Garamond"/>
                             </w:rPr>
                             <w:t>CdS</w:t>
                           </w:r>
-                          <w:proofErr w:type="spellEnd"/>
                           <w:r>
                             <w:rPr>
                               <w:rFonts w:ascii="Garamond" w:hAnsi="Garamond"/>
@@ -20199,14 +19703,12 @@
                         <w:rFonts w:ascii="Garamond" w:hAnsi="Garamond"/>
                       </w:rPr>
                     </w:pPr>
-                    <w:proofErr w:type="spellStart"/>
                     <w:r>
                       <w:rPr>
                         <w:rFonts w:ascii="Garamond" w:hAnsi="Garamond"/>
                       </w:rPr>
                       <w:t>CdS</w:t>
                     </w:r>
-                    <w:proofErr w:type="spellEnd"/>
                     <w:r>
                       <w:rPr>
                         <w:rFonts w:ascii="Garamond" w:hAnsi="Garamond"/>

</xml_diff>

<commit_message>
modificati vecchi e aggiunti nuovi quadratini: the end is near
</commit_message>
<xml_diff>
--- a/HackIT finale.docx
+++ b/HackIT finale.docx
@@ -15,6 +15,7 @@
         </w:rPr>
       </w:pPr>
       <w:bookmarkStart w:id="0" w:name="_Toc41664992"/>
+      <w:proofErr w:type="spellStart"/>
       <w:r>
         <w:rPr>
           <w:rFonts w:asciiTheme="minorHAnsi" w:hAnsiTheme="minorHAnsi" w:cstheme="minorHAnsi"/>
@@ -22,6 +23,7 @@
         <w:t>HackIT</w:t>
       </w:r>
       <w:bookmarkEnd w:id="0"/>
+      <w:proofErr w:type="spellEnd"/>
     </w:p>
     <w:p>
       <w:pPr>
@@ -3944,7 +3946,31 @@
         <w:rPr>
           <w:rFonts w:asciiTheme="minorHAnsi" w:hAnsiTheme="minorHAnsi" w:cstheme="minorHAnsi"/>
         </w:rPr>
-        <w:t>Ci rivolgiamo ad un target di persone con una conoscenza base della tecnologia ovvero adulti (18-25 anni) che abbiano da poco iniziato ad approcciarsi al mondo digitale. Si è scelto questo target perché gli argomenti trattati da una parte sarebbero futili per coloro i quali abbiano già un’estrema conoscenza dell’ambito, dall’altra risulterebbero troppo avanzati per chi non è alfabeticamente informatizzato.</w:t>
+        <w:t>Ci rivolgiamo ad un target di persone con una conoscenza base della tecnologia ovvero adulti (1</w:t>
+      </w:r>
+      <w:r>
+        <w:rPr>
+          <w:rFonts w:asciiTheme="minorHAnsi" w:hAnsiTheme="minorHAnsi" w:cstheme="minorHAnsi"/>
+        </w:rPr>
+        <w:t>6</w:t>
+      </w:r>
+      <w:r>
+        <w:rPr>
+          <w:rFonts w:asciiTheme="minorHAnsi" w:hAnsiTheme="minorHAnsi" w:cstheme="minorHAnsi"/>
+        </w:rPr>
+        <w:t>-</w:t>
+      </w:r>
+      <w:r>
+        <w:rPr>
+          <w:rFonts w:asciiTheme="minorHAnsi" w:hAnsiTheme="minorHAnsi" w:cstheme="minorHAnsi"/>
+        </w:rPr>
+        <w:t>18</w:t>
+      </w:r>
+      <w:r>
+        <w:rPr>
+          <w:rFonts w:asciiTheme="minorHAnsi" w:hAnsiTheme="minorHAnsi" w:cstheme="minorHAnsi"/>
+        </w:rPr>
+        <w:t xml:space="preserve"> anni) che abbiano da poco iniziato ad approcciarsi al mondo digitale. Si è scelto questo target perché gli argomenti trattati da una parte sarebbero futili per coloro i quali abbiano già un’estrema conoscenza dell’ambito, dall’altra risulterebbero troppo avanzati per chi non è alfabeticamente informatizzato.</w:t>
       </w:r>
     </w:p>
     <w:p>
@@ -4519,7 +4545,21 @@
         <w:rPr>
           <w:rFonts w:asciiTheme="minorHAnsi" w:hAnsiTheme="minorHAnsi" w:cstheme="minorHAnsi"/>
         </w:rPr>
-        <w:t>Sono richieste conoscenze basilari nell’utilizzo di applicazioni multimediali. L’applicazione si propone di essere semplice ed intuitiva nei controlli al fine di essere immediatamente recepibile dall’utenza</w:t>
+        <w:t xml:space="preserve">Sono richieste conoscenze basilari nell’utilizzo di applicazioni multimediali. L’applicazione si propone di essere semplice ed intuitiva nei controlli al fine di essere immediatamente </w:t>
+      </w:r>
+      <w:proofErr w:type="spellStart"/>
+      <w:r>
+        <w:rPr>
+          <w:rFonts w:asciiTheme="minorHAnsi" w:hAnsiTheme="minorHAnsi" w:cstheme="minorHAnsi"/>
+        </w:rPr>
+        <w:t>recepibile</w:t>
+      </w:r>
+      <w:proofErr w:type="spellEnd"/>
+      <w:r>
+        <w:rPr>
+          <w:rFonts w:asciiTheme="minorHAnsi" w:hAnsiTheme="minorHAnsi" w:cstheme="minorHAnsi"/>
+        </w:rPr>
+        <w:t xml:space="preserve"> dall’utenza</w:t>
       </w:r>
       <w:r>
         <w:rPr>
@@ -5327,14 +5367,44 @@
         <w:rPr>
           <w:rFonts w:asciiTheme="minorHAnsi" w:hAnsiTheme="minorHAnsi" w:cstheme="minorHAnsi"/>
         </w:rPr>
-        <w:t xml:space="preserve">Rocket Rinder: creato da </w:t>
-      </w:r>
-      <w:r>
-        <w:rPr>
-          <w:rFonts w:asciiTheme="minorHAnsi" w:hAnsiTheme="minorHAnsi" w:cstheme="minorHAnsi"/>
-        </w:rPr>
-        <w:t>Chequered Ink</w:t>
-      </w:r>
+        <w:t xml:space="preserve">Rocket </w:t>
+      </w:r>
+      <w:proofErr w:type="spellStart"/>
+      <w:r>
+        <w:rPr>
+          <w:rFonts w:asciiTheme="minorHAnsi" w:hAnsiTheme="minorHAnsi" w:cstheme="minorHAnsi"/>
+        </w:rPr>
+        <w:t>Rinder</w:t>
+      </w:r>
+      <w:proofErr w:type="spellEnd"/>
+      <w:r>
+        <w:rPr>
+          <w:rFonts w:asciiTheme="minorHAnsi" w:hAnsiTheme="minorHAnsi" w:cstheme="minorHAnsi"/>
+        </w:rPr>
+        <w:t xml:space="preserve">: creato da </w:t>
+      </w:r>
+      <w:proofErr w:type="spellStart"/>
+      <w:r>
+        <w:rPr>
+          <w:rFonts w:asciiTheme="minorHAnsi" w:hAnsiTheme="minorHAnsi" w:cstheme="minorHAnsi"/>
+        </w:rPr>
+        <w:t>Chequered</w:t>
+      </w:r>
+      <w:proofErr w:type="spellEnd"/>
+      <w:r>
+        <w:rPr>
+          <w:rFonts w:asciiTheme="minorHAnsi" w:hAnsiTheme="minorHAnsi" w:cstheme="minorHAnsi"/>
+        </w:rPr>
+        <w:t xml:space="preserve"> </w:t>
+      </w:r>
+      <w:proofErr w:type="spellStart"/>
+      <w:r>
+        <w:rPr>
+          <w:rFonts w:asciiTheme="minorHAnsi" w:hAnsiTheme="minorHAnsi" w:cstheme="minorHAnsi"/>
+        </w:rPr>
+        <w:t>Ink</w:t>
+      </w:r>
+      <w:proofErr w:type="spellEnd"/>
       <w:r>
         <w:rPr>
           <w:rFonts w:asciiTheme="minorHAnsi" w:hAnsiTheme="minorHAnsi" w:cstheme="minorHAnsi"/>
@@ -5354,12 +5424,14 @@
           <w:rFonts w:asciiTheme="minorHAnsi" w:hAnsiTheme="minorHAnsi" w:cstheme="minorHAnsi"/>
         </w:rPr>
       </w:pPr>
+      <w:proofErr w:type="spellStart"/>
       <w:r>
         <w:rPr>
           <w:rFonts w:asciiTheme="minorHAnsi" w:hAnsiTheme="minorHAnsi" w:cstheme="minorHAnsi"/>
         </w:rPr>
         <w:t>Prototype</w:t>
       </w:r>
+      <w:proofErr w:type="spellEnd"/>
       <w:r>
         <w:rPr>
           <w:rFonts w:asciiTheme="minorHAnsi" w:hAnsiTheme="minorHAnsi" w:cstheme="minorHAnsi"/>
@@ -5424,8 +5496,16 @@
         <w:rPr>
           <w:rFonts w:asciiTheme="minorHAnsi" w:hAnsiTheme="minorHAnsi" w:cstheme="minorHAnsi"/>
         </w:rPr>
-        <w:t>retro-sound effects</w:t>
-      </w:r>
+        <w:t xml:space="preserve">retro-sound </w:t>
+      </w:r>
+      <w:proofErr w:type="spellStart"/>
+      <w:r>
+        <w:rPr>
+          <w:rFonts w:asciiTheme="minorHAnsi" w:hAnsiTheme="minorHAnsi" w:cstheme="minorHAnsi"/>
+        </w:rPr>
+        <w:t>effects</w:t>
+      </w:r>
+      <w:proofErr w:type="spellEnd"/>
       <w:r>
         <w:rPr>
           <w:rFonts w:asciiTheme="minorHAnsi" w:hAnsiTheme="minorHAnsi" w:cstheme="minorHAnsi"/>
@@ -5436,7 +5516,21 @@
         <w:rPr>
           <w:rFonts w:asciiTheme="minorHAnsi" w:hAnsiTheme="minorHAnsi" w:cstheme="minorHAnsi"/>
         </w:rPr>
-        <w:t>creato da Mulula ed è accessibile attraverso il seguente link: https://assetstore.unity.com/packages/audio/sound-fx/retro-sound-effects-22153</w:t>
+        <w:t xml:space="preserve">creato da </w:t>
+      </w:r>
+      <w:proofErr w:type="spellStart"/>
+      <w:r>
+        <w:rPr>
+          <w:rFonts w:asciiTheme="minorHAnsi" w:hAnsiTheme="minorHAnsi" w:cstheme="minorHAnsi"/>
+        </w:rPr>
+        <w:t>Mulula</w:t>
+      </w:r>
+      <w:proofErr w:type="spellEnd"/>
+      <w:r>
+        <w:rPr>
+          <w:rFonts w:asciiTheme="minorHAnsi" w:hAnsiTheme="minorHAnsi" w:cstheme="minorHAnsi"/>
+        </w:rPr>
+        <w:t xml:space="preserve"> ed è accessibile attraverso il seguente link: https://assetstore.unity.com/packages/audio/sound-fx/retro-sound-effects-22153</w:t>
       </w:r>
     </w:p>
     <w:p>
@@ -5455,8 +5549,16 @@
         <w:rPr>
           <w:rFonts w:asciiTheme="minorHAnsi" w:hAnsiTheme="minorHAnsi" w:cstheme="minorHAnsi"/>
         </w:rPr>
-        <w:t>Dungeon Theme</w:t>
-      </w:r>
+        <w:t xml:space="preserve">Dungeon </w:t>
+      </w:r>
+      <w:proofErr w:type="spellStart"/>
+      <w:r>
+        <w:rPr>
+          <w:rFonts w:asciiTheme="minorHAnsi" w:hAnsiTheme="minorHAnsi" w:cstheme="minorHAnsi"/>
+        </w:rPr>
+        <w:t>Theme</w:t>
+      </w:r>
+      <w:proofErr w:type="spellEnd"/>
       <w:r>
         <w:rPr>
           <w:rFonts w:asciiTheme="minorHAnsi" w:hAnsiTheme="minorHAnsi" w:cstheme="minorHAnsi"/>
@@ -5467,7 +5569,21 @@
         <w:rPr>
           <w:rFonts w:asciiTheme="minorHAnsi" w:hAnsiTheme="minorHAnsi" w:cstheme="minorHAnsi"/>
         </w:rPr>
-        <w:t xml:space="preserve"> creato da CodeManu e presente su OpenGameArt.com </w:t>
+        <w:t xml:space="preserve"> creato da </w:t>
+      </w:r>
+      <w:proofErr w:type="spellStart"/>
+      <w:r>
+        <w:rPr>
+          <w:rFonts w:asciiTheme="minorHAnsi" w:hAnsiTheme="minorHAnsi" w:cstheme="minorHAnsi"/>
+        </w:rPr>
+        <w:t>CodeManu</w:t>
+      </w:r>
+      <w:proofErr w:type="spellEnd"/>
+      <w:r>
+        <w:rPr>
+          <w:rFonts w:asciiTheme="minorHAnsi" w:hAnsiTheme="minorHAnsi" w:cstheme="minorHAnsi"/>
+        </w:rPr>
+        <w:t xml:space="preserve"> e presente su OpenGameArt.com </w:t>
       </w:r>
     </w:p>
     <w:p>
@@ -5486,7 +5602,21 @@
         <w:rPr>
           <w:rFonts w:asciiTheme="minorHAnsi" w:hAnsiTheme="minorHAnsi" w:cstheme="minorHAnsi"/>
         </w:rPr>
-        <w:t>Ove-Melaa Dark</w:t>
+        <w:t>Ove-</w:t>
+      </w:r>
+      <w:proofErr w:type="spellStart"/>
+      <w:r>
+        <w:rPr>
+          <w:rFonts w:asciiTheme="minorHAnsi" w:hAnsiTheme="minorHAnsi" w:cstheme="minorHAnsi"/>
+        </w:rPr>
+        <w:t>Melaa</w:t>
+      </w:r>
+      <w:proofErr w:type="spellEnd"/>
+      <w:r>
+        <w:rPr>
+          <w:rFonts w:asciiTheme="minorHAnsi" w:hAnsiTheme="minorHAnsi" w:cstheme="minorHAnsi"/>
+        </w:rPr>
+        <w:t xml:space="preserve"> Dark</w:t>
       </w:r>
       <w:r>
         <w:rPr>
@@ -5498,7 +5628,21 @@
         <w:rPr>
           <w:rFonts w:asciiTheme="minorHAnsi" w:hAnsiTheme="minorHAnsi" w:cstheme="minorHAnsi"/>
         </w:rPr>
-        <w:t xml:space="preserve"> creato da Melaa e presente su OpenGameArt.com </w:t>
+        <w:t xml:space="preserve"> creato da </w:t>
+      </w:r>
+      <w:proofErr w:type="spellStart"/>
+      <w:r>
+        <w:rPr>
+          <w:rFonts w:asciiTheme="minorHAnsi" w:hAnsiTheme="minorHAnsi" w:cstheme="minorHAnsi"/>
+        </w:rPr>
+        <w:t>Melaa</w:t>
+      </w:r>
+      <w:proofErr w:type="spellEnd"/>
+      <w:r>
+        <w:rPr>
+          <w:rFonts w:asciiTheme="minorHAnsi" w:hAnsiTheme="minorHAnsi" w:cstheme="minorHAnsi"/>
+        </w:rPr>
+        <w:t xml:space="preserve"> e presente su OpenGameArt.com </w:t>
       </w:r>
     </w:p>
     <w:p>
@@ -5513,12 +5657,28 @@
           <w:rFonts w:asciiTheme="minorHAnsi" w:hAnsiTheme="minorHAnsi" w:cstheme="minorHAnsi"/>
         </w:rPr>
       </w:pPr>
-      <w:r>
-        <w:rPr>
-          <w:rFonts w:asciiTheme="minorHAnsi" w:hAnsiTheme="minorHAnsi" w:cstheme="minorHAnsi"/>
-        </w:rPr>
-        <w:t>Modern Castle Atmosphere</w:t>
-      </w:r>
+      <w:proofErr w:type="spellStart"/>
+      <w:r>
+        <w:rPr>
+          <w:rFonts w:asciiTheme="minorHAnsi" w:hAnsiTheme="minorHAnsi" w:cstheme="minorHAnsi"/>
+        </w:rPr>
+        <w:t>Modern</w:t>
+      </w:r>
+      <w:proofErr w:type="spellEnd"/>
+      <w:r>
+        <w:rPr>
+          <w:rFonts w:asciiTheme="minorHAnsi" w:hAnsiTheme="minorHAnsi" w:cstheme="minorHAnsi"/>
+        </w:rPr>
+        <w:t xml:space="preserve"> Castle </w:t>
+      </w:r>
+      <w:proofErr w:type="spellStart"/>
+      <w:r>
+        <w:rPr>
+          <w:rFonts w:asciiTheme="minorHAnsi" w:hAnsiTheme="minorHAnsi" w:cstheme="minorHAnsi"/>
+        </w:rPr>
+        <w:t>Atmosphere</w:t>
+      </w:r>
+      <w:proofErr w:type="spellEnd"/>
       <w:r>
         <w:rPr>
           <w:rFonts w:asciiTheme="minorHAnsi" w:hAnsiTheme="minorHAnsi" w:cstheme="minorHAnsi"/>
@@ -9826,7 +9986,21 @@
         <w:rPr>
           <w:rFonts w:asciiTheme="minorHAnsi" w:hAnsiTheme="minorHAnsi" w:cstheme="minorHAnsi"/>
         </w:rPr>
-        <w:t>Colonna Pietro: realizzazione level design, ricerca suoni e assets, strutturazione materiale testuale e della componente enigmi</w:t>
+        <w:t xml:space="preserve">Colonna Pietro: realizzazione </w:t>
+      </w:r>
+      <w:proofErr w:type="spellStart"/>
+      <w:r>
+        <w:rPr>
+          <w:rFonts w:asciiTheme="minorHAnsi" w:hAnsiTheme="minorHAnsi" w:cstheme="minorHAnsi"/>
+        </w:rPr>
+        <w:t>level</w:t>
+      </w:r>
+      <w:proofErr w:type="spellEnd"/>
+      <w:r>
+        <w:rPr>
+          <w:rFonts w:asciiTheme="minorHAnsi" w:hAnsiTheme="minorHAnsi" w:cstheme="minorHAnsi"/>
+        </w:rPr>
+        <w:t xml:space="preserve"> design, ricerca suoni e assets, strutturazione materiale testuale e della componente enigmi</w:t>
       </w:r>
       <w:r>
         <w:rPr>
@@ -9869,7 +10043,21 @@
         <w:rPr>
           <w:rFonts w:asciiTheme="minorHAnsi" w:hAnsiTheme="minorHAnsi" w:cstheme="minorHAnsi"/>
         </w:rPr>
-        <w:t>realizzazione level design, impostazioni suoni e musiche</w:t>
+        <w:t xml:space="preserve">realizzazione </w:t>
+      </w:r>
+      <w:proofErr w:type="spellStart"/>
+      <w:r>
+        <w:rPr>
+          <w:rFonts w:asciiTheme="minorHAnsi" w:hAnsiTheme="minorHAnsi" w:cstheme="minorHAnsi"/>
+        </w:rPr>
+        <w:t>level</w:t>
+      </w:r>
+      <w:proofErr w:type="spellEnd"/>
+      <w:r>
+        <w:rPr>
+          <w:rFonts w:asciiTheme="minorHAnsi" w:hAnsiTheme="minorHAnsi" w:cstheme="minorHAnsi"/>
+        </w:rPr>
+        <w:t xml:space="preserve"> design, impostazioni suoni e musiche</w:t>
       </w:r>
       <w:r>
         <w:rPr>
@@ -9894,7 +10082,21 @@
         <w:rPr>
           <w:rFonts w:asciiTheme="minorHAnsi" w:hAnsiTheme="minorHAnsi" w:cstheme="minorHAnsi"/>
         </w:rPr>
-        <w:t>D’Amelio Amedeo: progettazione level design, ricerca assets e animazioni, testing</w:t>
+        <w:t xml:space="preserve">D’Amelio Amedeo: progettazione </w:t>
+      </w:r>
+      <w:proofErr w:type="spellStart"/>
+      <w:r>
+        <w:rPr>
+          <w:rFonts w:asciiTheme="minorHAnsi" w:hAnsiTheme="minorHAnsi" w:cstheme="minorHAnsi"/>
+        </w:rPr>
+        <w:t>level</w:t>
+      </w:r>
+      <w:proofErr w:type="spellEnd"/>
+      <w:r>
+        <w:rPr>
+          <w:rFonts w:asciiTheme="minorHAnsi" w:hAnsiTheme="minorHAnsi" w:cstheme="minorHAnsi"/>
+        </w:rPr>
+        <w:t xml:space="preserve"> design, ricerca assets e animazioni, testing</w:t>
       </w:r>
       <w:r>
         <w:rPr>
@@ -10013,7 +10215,21 @@
         <w:rPr>
           <w:rFonts w:asciiTheme="minorHAnsi" w:hAnsiTheme="minorHAnsi" w:cstheme="minorHAnsi"/>
         </w:rPr>
-        <w:t>Il team ha usato le proprie conoscenze per ottenere le informazioni necessarie per il dominio applicativo. È stata utilizzata la documentazione ufficiale di Unity come risorsa informativa legata allo sviluppo</w:t>
+        <w:t xml:space="preserve">Il team ha usato le proprie conoscenze per ottenere le informazioni necessarie per il dominio applicativo. È stata utilizzata la documentazione ufficiale di </w:t>
+      </w:r>
+      <w:proofErr w:type="spellStart"/>
+      <w:r>
+        <w:rPr>
+          <w:rFonts w:asciiTheme="minorHAnsi" w:hAnsiTheme="minorHAnsi" w:cstheme="minorHAnsi"/>
+        </w:rPr>
+        <w:t>Unity</w:t>
+      </w:r>
+      <w:proofErr w:type="spellEnd"/>
+      <w:r>
+        <w:rPr>
+          <w:rFonts w:asciiTheme="minorHAnsi" w:hAnsiTheme="minorHAnsi" w:cstheme="minorHAnsi"/>
+        </w:rPr>
+        <w:t xml:space="preserve"> come risorsa informativa legata allo sviluppo</w:t>
       </w:r>
     </w:p>
     <w:p/>
@@ -10046,11 +10262,19 @@
           <w:rFonts w:asciiTheme="minorHAnsi" w:hAnsiTheme="minorHAnsi" w:cstheme="minorHAnsi"/>
         </w:rPr>
       </w:pPr>
-      <w:r>
-        <w:rPr>
-          <w:rFonts w:asciiTheme="minorHAnsi" w:hAnsiTheme="minorHAnsi" w:cstheme="minorHAnsi"/>
-        </w:rPr>
-        <w:t>Unity ver. 2019.3.13</w:t>
+      <w:proofErr w:type="spellStart"/>
+      <w:r>
+        <w:rPr>
+          <w:rFonts w:asciiTheme="minorHAnsi" w:hAnsiTheme="minorHAnsi" w:cstheme="minorHAnsi"/>
+        </w:rPr>
+        <w:t>Unity</w:t>
+      </w:r>
+      <w:proofErr w:type="spellEnd"/>
+      <w:r>
+        <w:rPr>
+          <w:rFonts w:asciiTheme="minorHAnsi" w:hAnsiTheme="minorHAnsi" w:cstheme="minorHAnsi"/>
+        </w:rPr>
+        <w:t xml:space="preserve"> ver. 2019.3.13</w:t>
       </w:r>
     </w:p>
     <w:p>
@@ -10150,7 +10374,49 @@
         <w:rPr>
           <w:rFonts w:asciiTheme="minorHAnsi" w:hAnsiTheme="minorHAnsi" w:cstheme="minorHAnsi"/>
         </w:rPr>
-        <w:t xml:space="preserve">Assets, oggetti di gioco e immagini di background sono stati reperiti dall’asset store di Unity. Il pacchetto usato prende il nome di “Abstract Platformer” creato da Kenney ed è accessibile attraverso il seguente link:  </w:t>
+        <w:t xml:space="preserve">Assets, oggetti di gioco e immagini di background sono stati reperiti dall’asset store di </w:t>
+      </w:r>
+      <w:proofErr w:type="spellStart"/>
+      <w:r>
+        <w:rPr>
+          <w:rFonts w:asciiTheme="minorHAnsi" w:hAnsiTheme="minorHAnsi" w:cstheme="minorHAnsi"/>
+        </w:rPr>
+        <w:t>Unity</w:t>
+      </w:r>
+      <w:proofErr w:type="spellEnd"/>
+      <w:r>
+        <w:rPr>
+          <w:rFonts w:asciiTheme="minorHAnsi" w:hAnsiTheme="minorHAnsi" w:cstheme="minorHAnsi"/>
+        </w:rPr>
+        <w:t xml:space="preserve">. Il pacchetto usato prende il nome di “Abstract </w:t>
+      </w:r>
+      <w:proofErr w:type="spellStart"/>
+      <w:r>
+        <w:rPr>
+          <w:rFonts w:asciiTheme="minorHAnsi" w:hAnsiTheme="minorHAnsi" w:cstheme="minorHAnsi"/>
+        </w:rPr>
+        <w:t>Platformer</w:t>
+      </w:r>
+      <w:proofErr w:type="spellEnd"/>
+      <w:r>
+        <w:rPr>
+          <w:rFonts w:asciiTheme="minorHAnsi" w:hAnsiTheme="minorHAnsi" w:cstheme="minorHAnsi"/>
+        </w:rPr>
+        <w:t xml:space="preserve">” creato da </w:t>
+      </w:r>
+      <w:proofErr w:type="spellStart"/>
+      <w:r>
+        <w:rPr>
+          <w:rFonts w:asciiTheme="minorHAnsi" w:hAnsiTheme="minorHAnsi" w:cstheme="minorHAnsi"/>
+        </w:rPr>
+        <w:t>Kenney</w:t>
+      </w:r>
+      <w:proofErr w:type="spellEnd"/>
+      <w:r>
+        <w:rPr>
+          <w:rFonts w:asciiTheme="minorHAnsi" w:hAnsiTheme="minorHAnsi" w:cstheme="minorHAnsi"/>
+        </w:rPr>
+        <w:t xml:space="preserve"> ed è accessibile attraverso il seguente link:  </w:t>
       </w:r>
       <w:hyperlink r:id="rId7" w:history="1">
         <w:r>
@@ -10195,7 +10461,28 @@
         <w:rPr>
           <w:rFonts w:asciiTheme="minorHAnsi" w:hAnsiTheme="minorHAnsi" w:cstheme="minorHAnsi"/>
         </w:rPr>
-        <w:t xml:space="preserve"> sono state reperite dall’asset store di Unity: il pacchetto usato prende il nome di “retro sound effe</w:t>
+        <w:t xml:space="preserve"> sono state reperite dall’asset store di </w:t>
+      </w:r>
+      <w:proofErr w:type="spellStart"/>
+      <w:r>
+        <w:rPr>
+          <w:rFonts w:asciiTheme="minorHAnsi" w:hAnsiTheme="minorHAnsi" w:cstheme="minorHAnsi"/>
+        </w:rPr>
+        <w:t>Unity</w:t>
+      </w:r>
+      <w:proofErr w:type="spellEnd"/>
+      <w:r>
+        <w:rPr>
+          <w:rFonts w:asciiTheme="minorHAnsi" w:hAnsiTheme="minorHAnsi" w:cstheme="minorHAnsi"/>
+        </w:rPr>
+        <w:t xml:space="preserve">: il pacchetto usato prende il nome di “retro sound </w:t>
+      </w:r>
+      <w:proofErr w:type="spellStart"/>
+      <w:r>
+        <w:rPr>
+          <w:rFonts w:asciiTheme="minorHAnsi" w:hAnsiTheme="minorHAnsi" w:cstheme="minorHAnsi"/>
+        </w:rPr>
+        <w:t>effe</w:t>
       </w:r>
       <w:r>
         <w:rPr>
@@ -10207,7 +10494,28 @@
         <w:rPr>
           <w:rFonts w:asciiTheme="minorHAnsi" w:hAnsiTheme="minorHAnsi" w:cstheme="minorHAnsi"/>
         </w:rPr>
-        <w:t xml:space="preserve">s” creato da Mulula ed è accessibile attraverso il seguente link: </w:t>
+        <w:t>s</w:t>
+      </w:r>
+      <w:proofErr w:type="spellEnd"/>
+      <w:r>
+        <w:rPr>
+          <w:rFonts w:asciiTheme="minorHAnsi" w:hAnsiTheme="minorHAnsi" w:cstheme="minorHAnsi"/>
+        </w:rPr>
+        <w:t xml:space="preserve">” creato da </w:t>
+      </w:r>
+      <w:proofErr w:type="spellStart"/>
+      <w:r>
+        <w:rPr>
+          <w:rFonts w:asciiTheme="minorHAnsi" w:hAnsiTheme="minorHAnsi" w:cstheme="minorHAnsi"/>
+        </w:rPr>
+        <w:t>Mulula</w:t>
+      </w:r>
+      <w:proofErr w:type="spellEnd"/>
+      <w:r>
+        <w:rPr>
+          <w:rFonts w:asciiTheme="minorHAnsi" w:hAnsiTheme="minorHAnsi" w:cstheme="minorHAnsi"/>
+        </w:rPr>
+        <w:t xml:space="preserve"> ed è accessibile attraverso il seguente link: </w:t>
       </w:r>
       <w:hyperlink r:id="rId8" w:history="1">
         <w:r>
@@ -10274,7 +10582,21 @@
         <w:rPr>
           <w:rFonts w:asciiTheme="minorHAnsi" w:hAnsiTheme="minorHAnsi" w:cstheme="minorHAnsi"/>
         </w:rPr>
-        <w:t xml:space="preserve">Dungeon Theme presente nel pacchetto </w:t>
+        <w:t xml:space="preserve">Dungeon </w:t>
+      </w:r>
+      <w:proofErr w:type="spellStart"/>
+      <w:r>
+        <w:rPr>
+          <w:rFonts w:asciiTheme="minorHAnsi" w:hAnsiTheme="minorHAnsi" w:cstheme="minorHAnsi"/>
+        </w:rPr>
+        <w:t>Theme</w:t>
+      </w:r>
+      <w:proofErr w:type="spellEnd"/>
+      <w:r>
+        <w:rPr>
+          <w:rFonts w:asciiTheme="minorHAnsi" w:hAnsiTheme="minorHAnsi" w:cstheme="minorHAnsi"/>
+        </w:rPr>
+        <w:t xml:space="preserve"> presente nel pacchetto </w:t>
       </w:r>
       <w:r>
         <w:rPr>
@@ -10282,17 +10604,39 @@
         </w:rPr>
         <w:t>“</w:t>
       </w:r>
-      <w:r>
-        <w:rPr>
-          <w:rFonts w:asciiTheme="minorHAnsi" w:hAnsiTheme="minorHAnsi" w:cstheme="minorHAnsi"/>
-        </w:rPr>
-        <w:t>Platformer Game Music Pack</w:t>
-      </w:r>
-      <w:r>
-        <w:rPr>
-          <w:rFonts w:asciiTheme="minorHAnsi" w:hAnsiTheme="minorHAnsi" w:cstheme="minorHAnsi"/>
-        </w:rPr>
-        <w:t>” creato da CodeManu e presente su OpenGameArt.com [tema d</w:t>
+      <w:proofErr w:type="spellStart"/>
+      <w:r>
+        <w:rPr>
+          <w:rFonts w:asciiTheme="minorHAnsi" w:hAnsiTheme="minorHAnsi" w:cstheme="minorHAnsi"/>
+        </w:rPr>
+        <w:t>Platformer</w:t>
+      </w:r>
+      <w:proofErr w:type="spellEnd"/>
+      <w:r>
+        <w:rPr>
+          <w:rFonts w:asciiTheme="minorHAnsi" w:hAnsiTheme="minorHAnsi" w:cstheme="minorHAnsi"/>
+        </w:rPr>
+        <w:t xml:space="preserve"> Game Music Pack</w:t>
+      </w:r>
+      <w:r>
+        <w:rPr>
+          <w:rFonts w:asciiTheme="minorHAnsi" w:hAnsiTheme="minorHAnsi" w:cstheme="minorHAnsi"/>
+        </w:rPr>
+        <w:t xml:space="preserve">” creato da </w:t>
+      </w:r>
+      <w:proofErr w:type="spellStart"/>
+      <w:r>
+        <w:rPr>
+          <w:rFonts w:asciiTheme="minorHAnsi" w:hAnsiTheme="minorHAnsi" w:cstheme="minorHAnsi"/>
+        </w:rPr>
+        <w:t>CodeManu</w:t>
+      </w:r>
+      <w:proofErr w:type="spellEnd"/>
+      <w:r>
+        <w:rPr>
+          <w:rFonts w:asciiTheme="minorHAnsi" w:hAnsiTheme="minorHAnsi" w:cstheme="minorHAnsi"/>
+        </w:rPr>
+        <w:t xml:space="preserve"> e presente su OpenGameArt.com [tema d</w:t>
       </w:r>
       <w:r>
         <w:rPr>
@@ -10323,19 +10667,69 @@
         <w:rPr>
           <w:rFonts w:asciiTheme="minorHAnsi" w:hAnsiTheme="minorHAnsi" w:cstheme="minorHAnsi"/>
         </w:rPr>
-        <w:t>Ove-Melaa Dark presente nel pacchetto presente nel pacchetto “</w:t>
-      </w:r>
-      <w:r>
-        <w:rPr>
-          <w:rFonts w:asciiTheme="minorHAnsi" w:hAnsiTheme="minorHAnsi" w:cstheme="minorHAnsi"/>
-        </w:rPr>
-        <w:t>Ove's Essential Game Audio Pack Collection</w:t>
-      </w:r>
-      <w:r>
-        <w:rPr>
-          <w:rFonts w:asciiTheme="minorHAnsi" w:hAnsiTheme="minorHAnsi" w:cstheme="minorHAnsi"/>
-        </w:rPr>
-        <w:t>” creato da Melaa e presente su OpenGameArt.com</w:t>
+        <w:t>Ove-</w:t>
+      </w:r>
+      <w:proofErr w:type="spellStart"/>
+      <w:r>
+        <w:rPr>
+          <w:rFonts w:asciiTheme="minorHAnsi" w:hAnsiTheme="minorHAnsi" w:cstheme="minorHAnsi"/>
+        </w:rPr>
+        <w:t>Melaa</w:t>
+      </w:r>
+      <w:proofErr w:type="spellEnd"/>
+      <w:r>
+        <w:rPr>
+          <w:rFonts w:asciiTheme="minorHAnsi" w:hAnsiTheme="minorHAnsi" w:cstheme="minorHAnsi"/>
+        </w:rPr>
+        <w:t xml:space="preserve"> Dark presente nel pacchetto presente nel pacchetto “</w:t>
+      </w:r>
+      <w:proofErr w:type="spellStart"/>
+      <w:r>
+        <w:rPr>
+          <w:rFonts w:asciiTheme="minorHAnsi" w:hAnsiTheme="minorHAnsi" w:cstheme="minorHAnsi"/>
+        </w:rPr>
+        <w:t>Ove's</w:t>
+      </w:r>
+      <w:proofErr w:type="spellEnd"/>
+      <w:r>
+        <w:rPr>
+          <w:rFonts w:asciiTheme="minorHAnsi" w:hAnsiTheme="minorHAnsi" w:cstheme="minorHAnsi"/>
+        </w:rPr>
+        <w:t xml:space="preserve"> </w:t>
+      </w:r>
+      <w:proofErr w:type="spellStart"/>
+      <w:r>
+        <w:rPr>
+          <w:rFonts w:asciiTheme="minorHAnsi" w:hAnsiTheme="minorHAnsi" w:cstheme="minorHAnsi"/>
+        </w:rPr>
+        <w:t>Essential</w:t>
+      </w:r>
+      <w:proofErr w:type="spellEnd"/>
+      <w:r>
+        <w:rPr>
+          <w:rFonts w:asciiTheme="minorHAnsi" w:hAnsiTheme="minorHAnsi" w:cstheme="minorHAnsi"/>
+        </w:rPr>
+        <w:t xml:space="preserve"> Game Audio Pack Collection</w:t>
+      </w:r>
+      <w:r>
+        <w:rPr>
+          <w:rFonts w:asciiTheme="minorHAnsi" w:hAnsiTheme="minorHAnsi" w:cstheme="minorHAnsi"/>
+        </w:rPr>
+        <w:t xml:space="preserve">” creato da </w:t>
+      </w:r>
+      <w:proofErr w:type="spellStart"/>
+      <w:r>
+        <w:rPr>
+          <w:rFonts w:asciiTheme="minorHAnsi" w:hAnsiTheme="minorHAnsi" w:cstheme="minorHAnsi"/>
+        </w:rPr>
+        <w:t>Melaa</w:t>
+      </w:r>
+      <w:proofErr w:type="spellEnd"/>
+      <w:r>
+        <w:rPr>
+          <w:rFonts w:asciiTheme="minorHAnsi" w:hAnsiTheme="minorHAnsi" w:cstheme="minorHAnsi"/>
+        </w:rPr>
+        <w:t xml:space="preserve"> e presente su OpenGameArt.com</w:t>
       </w:r>
       <w:r>
         <w:rPr>
@@ -10356,18 +10750,56 @@
           <w:rFonts w:asciiTheme="minorHAnsi" w:hAnsiTheme="minorHAnsi" w:cstheme="minorHAnsi"/>
         </w:rPr>
       </w:pPr>
-      <w:r>
-        <w:rPr>
-          <w:rFonts w:asciiTheme="minorHAnsi" w:hAnsiTheme="minorHAnsi" w:cstheme="minorHAnsi"/>
-        </w:rPr>
-        <w:t>Modern Castle Atmosphere presente nel pacchetto “</w:t>
-      </w:r>
-      <w:r>
-        <w:rPr>
-          <w:rFonts w:asciiTheme="minorHAnsi" w:hAnsiTheme="minorHAnsi" w:cstheme="minorHAnsi"/>
-        </w:rPr>
-        <w:t>Modern Castle Atmosphere</w:t>
-      </w:r>
+      <w:proofErr w:type="spellStart"/>
+      <w:r>
+        <w:rPr>
+          <w:rFonts w:asciiTheme="minorHAnsi" w:hAnsiTheme="minorHAnsi" w:cstheme="minorHAnsi"/>
+        </w:rPr>
+        <w:t>Modern</w:t>
+      </w:r>
+      <w:proofErr w:type="spellEnd"/>
+      <w:r>
+        <w:rPr>
+          <w:rFonts w:asciiTheme="minorHAnsi" w:hAnsiTheme="minorHAnsi" w:cstheme="minorHAnsi"/>
+        </w:rPr>
+        <w:t xml:space="preserve"> Castle </w:t>
+      </w:r>
+      <w:proofErr w:type="spellStart"/>
+      <w:r>
+        <w:rPr>
+          <w:rFonts w:asciiTheme="minorHAnsi" w:hAnsiTheme="minorHAnsi" w:cstheme="minorHAnsi"/>
+        </w:rPr>
+        <w:t>Atmosphere</w:t>
+      </w:r>
+      <w:proofErr w:type="spellEnd"/>
+      <w:r>
+        <w:rPr>
+          <w:rFonts w:asciiTheme="minorHAnsi" w:hAnsiTheme="minorHAnsi" w:cstheme="minorHAnsi"/>
+        </w:rPr>
+        <w:t xml:space="preserve"> presente nel pacchetto “</w:t>
+      </w:r>
+      <w:proofErr w:type="spellStart"/>
+      <w:r>
+        <w:rPr>
+          <w:rFonts w:asciiTheme="minorHAnsi" w:hAnsiTheme="minorHAnsi" w:cstheme="minorHAnsi"/>
+        </w:rPr>
+        <w:t>Modern</w:t>
+      </w:r>
+      <w:proofErr w:type="spellEnd"/>
+      <w:r>
+        <w:rPr>
+          <w:rFonts w:asciiTheme="minorHAnsi" w:hAnsiTheme="minorHAnsi" w:cstheme="minorHAnsi"/>
+        </w:rPr>
+        <w:t xml:space="preserve"> Castle </w:t>
+      </w:r>
+      <w:proofErr w:type="spellStart"/>
+      <w:r>
+        <w:rPr>
+          <w:rFonts w:asciiTheme="minorHAnsi" w:hAnsiTheme="minorHAnsi" w:cstheme="minorHAnsi"/>
+        </w:rPr>
+        <w:t>Atmosphere</w:t>
+      </w:r>
+      <w:proofErr w:type="spellEnd"/>
       <w:r>
         <w:rPr>
           <w:rFonts w:asciiTheme="minorHAnsi" w:hAnsiTheme="minorHAnsi" w:cstheme="minorHAnsi"/>
@@ -10498,7 +10930,21 @@
         <w:rPr>
           <w:rFonts w:asciiTheme="minorHAnsi" w:hAnsiTheme="minorHAnsi"/>
         </w:rPr>
-        <w:t>L’educational game HackIT ha lo scopo di istruire l’utente per quanto concerne l’ambito della protezione dei dati, illustrandone le pratiche più comuni attraverso l’utilizzo di un Platform bidimensionale avente una componente di enigmi.</w:t>
+        <w:t xml:space="preserve">L’educational game </w:t>
+      </w:r>
+      <w:proofErr w:type="spellStart"/>
+      <w:r>
+        <w:rPr>
+          <w:rFonts w:asciiTheme="minorHAnsi" w:hAnsiTheme="minorHAnsi"/>
+        </w:rPr>
+        <w:t>HackIT</w:t>
+      </w:r>
+      <w:proofErr w:type="spellEnd"/>
+      <w:r>
+        <w:rPr>
+          <w:rFonts w:asciiTheme="minorHAnsi" w:hAnsiTheme="minorHAnsi"/>
+        </w:rPr>
+        <w:t xml:space="preserve"> ha lo scopo di istruire l’utente per quanto concerne l’ambito della protezione dei dati, illustrandone le pratiche più comuni attraverso l’utilizzo di un Platform bidimensionale avente una componente di enigmi.</w:t>
       </w:r>
     </w:p>
     <w:p>
@@ -10560,7 +11006,21 @@
         <w:rPr>
           <w:rFonts w:asciiTheme="minorHAnsi" w:hAnsiTheme="minorHAnsi"/>
         </w:rPr>
-        <w:t>L’educational game HackIT conterrà i seguenti concetti:</w:t>
+        <w:t xml:space="preserve">L’educational game </w:t>
+      </w:r>
+      <w:proofErr w:type="spellStart"/>
+      <w:r>
+        <w:rPr>
+          <w:rFonts w:asciiTheme="minorHAnsi" w:hAnsiTheme="minorHAnsi"/>
+        </w:rPr>
+        <w:t>HackIT</w:t>
+      </w:r>
+      <w:proofErr w:type="spellEnd"/>
+      <w:r>
+        <w:rPr>
+          <w:rFonts w:asciiTheme="minorHAnsi" w:hAnsiTheme="minorHAnsi"/>
+        </w:rPr>
+        <w:t xml:space="preserve"> conterrà i seguenti concetti:</w:t>
       </w:r>
     </w:p>
     <w:p>
@@ -11308,7 +11768,21 @@
         <w:rPr>
           <w:rFonts w:asciiTheme="minorHAnsi" w:hAnsiTheme="minorHAnsi"/>
         </w:rPr>
-        <w:t>L’idea alla base del gioco HackIT prende le sue mosse dalla volontà da parte degli sviluppatori di informare riguardo la protezione dei dati.  Specificatamente, si istruirà l’utente riguardo la scelta corretta e ponderata di password, metodi per ricordarla facilmente e l’utilizzo di una VPN</w:t>
+        <w:t xml:space="preserve">L’idea alla base del gioco </w:t>
+      </w:r>
+      <w:proofErr w:type="spellStart"/>
+      <w:r>
+        <w:rPr>
+          <w:rFonts w:asciiTheme="minorHAnsi" w:hAnsiTheme="minorHAnsi"/>
+        </w:rPr>
+        <w:t>HackIT</w:t>
+      </w:r>
+      <w:proofErr w:type="spellEnd"/>
+      <w:r>
+        <w:rPr>
+          <w:rFonts w:asciiTheme="minorHAnsi" w:hAnsiTheme="minorHAnsi"/>
+        </w:rPr>
+        <w:t xml:space="preserve"> prende le sue mosse dalla volontà da parte degli sviluppatori di informare riguardo la protezione dei dati.  Specificatamente, si istruirà l’utente riguardo la scelta corretta e ponderata di password, metodi per ricordarla facilmente e l’utilizzo di una VPN</w:t>
       </w:r>
       <w:r>
         <w:rPr>
@@ -11441,13 +11915,35 @@
         <w:rPr>
           <w:rFonts w:asciiTheme="minorHAnsi" w:hAnsiTheme="minorHAnsi"/>
         </w:rPr>
-        <w:t xml:space="preserve"> platform</w:t>
-      </w:r>
-      <w:r>
-        <w:rPr>
-          <w:rFonts w:asciiTheme="minorHAnsi" w:hAnsiTheme="minorHAnsi"/>
-        </w:rPr>
-        <w:t xml:space="preserve"> si presentano sulla scia di altri giochi del genere dove, per arrivare alla fine del percorso disseminato di nemici e difficoltà, bisogna dar prova della propria destrezza e abilità. Durante il livello il giocatore raccoglierà informazioni sensibili (senza le quali non potrà superare la fase platform) e valuta di gioco, utilizzabile in caso di necessità.</w:t>
+        <w:t xml:space="preserve"> </w:t>
+      </w:r>
+      <w:proofErr w:type="spellStart"/>
+      <w:r>
+        <w:rPr>
+          <w:rFonts w:asciiTheme="minorHAnsi" w:hAnsiTheme="minorHAnsi"/>
+        </w:rPr>
+        <w:t>platform</w:t>
+      </w:r>
+      <w:proofErr w:type="spellEnd"/>
+      <w:r>
+        <w:rPr>
+          <w:rFonts w:asciiTheme="minorHAnsi" w:hAnsiTheme="minorHAnsi"/>
+        </w:rPr>
+        <w:t xml:space="preserve"> si presentano sulla scia di altri giochi del genere dove, per arrivare alla fine del percorso disseminato di nemici e difficoltà, bisogna dar prova della propria destrezza e abilità. Durante il livello il giocatore raccoglierà informazioni sensibili (senza le quali non potrà superare la fase </w:t>
+      </w:r>
+      <w:proofErr w:type="spellStart"/>
+      <w:r>
+        <w:rPr>
+          <w:rFonts w:asciiTheme="minorHAnsi" w:hAnsiTheme="minorHAnsi"/>
+        </w:rPr>
+        <w:t>platform</w:t>
+      </w:r>
+      <w:proofErr w:type="spellEnd"/>
+      <w:r>
+        <w:rPr>
+          <w:rFonts w:asciiTheme="minorHAnsi" w:hAnsiTheme="minorHAnsi"/>
+        </w:rPr>
+        <w:t>) e valuta di gioco, utilizzabile in caso di necessità.</w:t>
       </w:r>
     </w:p>
     <w:p>
@@ -11553,7 +12049,21 @@
         <w:rPr>
           <w:rFonts w:asciiTheme="minorHAnsi" w:hAnsiTheme="minorHAnsi"/>
         </w:rPr>
-        <w:t>La piattaforma utente non impone grandi limiti di utilizzo, ciò ha permesso al team di sviluppo di sbizzarrirsi in creatività sia visiva nella fase di level design sia mentale nella stesura degli enigmi</w:t>
+        <w:t xml:space="preserve">La piattaforma utente non impone grandi limiti di utilizzo, ciò ha permesso al team di sviluppo di sbizzarrirsi in creatività sia visiva nella fase di </w:t>
+      </w:r>
+      <w:proofErr w:type="spellStart"/>
+      <w:r>
+        <w:rPr>
+          <w:rFonts w:asciiTheme="minorHAnsi" w:hAnsiTheme="minorHAnsi"/>
+        </w:rPr>
+        <w:t>level</w:t>
+      </w:r>
+      <w:proofErr w:type="spellEnd"/>
+      <w:r>
+        <w:rPr>
+          <w:rFonts w:asciiTheme="minorHAnsi" w:hAnsiTheme="minorHAnsi"/>
+        </w:rPr>
+        <w:t xml:space="preserve"> design sia mentale nella stesura degli enigmi</w:t>
       </w:r>
     </w:p>
     <w:p>
@@ -11624,7 +12134,35 @@
         <w:rPr>
           <w:rFonts w:asciiTheme="minorHAnsi" w:hAnsiTheme="minorHAnsi"/>
         </w:rPr>
-        <w:t>Il team ha deciso di utilizzare il motore grafico Unity per la creazione del progetto. Tale programma è stato preferito rispetto alla creazione del software con HTML5 poiché Unity fornisce maggiore flessibilità e personalizzazione durante lo sviluppo.</w:t>
+        <w:t xml:space="preserve">Il team ha deciso di utilizzare il motore grafico </w:t>
+      </w:r>
+      <w:proofErr w:type="spellStart"/>
+      <w:r>
+        <w:rPr>
+          <w:rFonts w:asciiTheme="minorHAnsi" w:hAnsiTheme="minorHAnsi"/>
+        </w:rPr>
+        <w:t>Unity</w:t>
+      </w:r>
+      <w:proofErr w:type="spellEnd"/>
+      <w:r>
+        <w:rPr>
+          <w:rFonts w:asciiTheme="minorHAnsi" w:hAnsiTheme="minorHAnsi"/>
+        </w:rPr>
+        <w:t xml:space="preserve"> per la creazione del progetto. Tale programma è stato preferito rispetto alla creazione del software con HTML5 poiché </w:t>
+      </w:r>
+      <w:proofErr w:type="spellStart"/>
+      <w:r>
+        <w:rPr>
+          <w:rFonts w:asciiTheme="minorHAnsi" w:hAnsiTheme="minorHAnsi"/>
+        </w:rPr>
+        <w:t>Unity</w:t>
+      </w:r>
+      <w:proofErr w:type="spellEnd"/>
+      <w:r>
+        <w:rPr>
+          <w:rFonts w:asciiTheme="minorHAnsi" w:hAnsiTheme="minorHAnsi"/>
+        </w:rPr>
+        <w:t xml:space="preserve"> fornisce maggiore flessibilità e personalizzazione durante lo sviluppo.</w:t>
       </w:r>
     </w:p>
     <w:p/>
@@ -11824,7 +12362,7 @@
             <wp:positionV relativeFrom="paragraph">
               <wp:posOffset>184785</wp:posOffset>
             </wp:positionV>
-            <wp:extent cx="3065145" cy="2453640"/>
+            <wp:extent cx="2232660" cy="1786890"/>
             <wp:effectExtent l="0" t="0" r="0" b="3810"/>
             <wp:wrapTopAndBottom/>
             <wp:docPr id="5" name="Immagine 5"/>
@@ -11856,7 +12394,7 @@
                   <pic:spPr bwMode="auto">
                     <a:xfrm>
                       <a:off x="0" y="0"/>
-                      <a:ext cx="3065145" cy="2453640"/>
+                      <a:ext cx="2232660" cy="1786890"/>
                     </a:xfrm>
                     <a:prstGeom prst="rect">
                       <a:avLst/>
@@ -11898,6 +12436,100 @@
     <w:p>
       <w:pPr>
         <w:pStyle w:val="Paragrafoelenco"/>
+        <w:numPr>
+          <w:ilvl w:val="0"/>
+          <w:numId w:val="20"/>
+        </w:numPr>
+        <w:rPr>
+          <w:rFonts w:asciiTheme="minorHAnsi" w:hAnsiTheme="minorHAnsi"/>
+        </w:rPr>
+      </w:pPr>
+      <w:r>
+        <w:rPr>
+          <w:rFonts w:asciiTheme="minorHAnsi" w:hAnsiTheme="minorHAnsi"/>
+        </w:rPr>
+        <w:t>Spiegazione del contesto di gioco:</w:t>
+      </w:r>
+    </w:p>
+    <w:p>
+      <w:pPr>
+        <w:pStyle w:val="Paragrafoelenco"/>
+        <w:rPr>
+          <w:rFonts w:asciiTheme="minorHAnsi" w:hAnsiTheme="minorHAnsi"/>
+        </w:rPr>
+      </w:pPr>
+      <w:r>
+        <w:rPr>
+          <w:rFonts w:asciiTheme="minorHAnsi" w:hAnsiTheme="minorHAnsi"/>
+          <w:noProof/>
+        </w:rPr>
+        <w:drawing>
+          <wp:anchor distT="0" distB="0" distL="114300" distR="114300" simplePos="0" relativeHeight="251712512" behindDoc="0" locked="0" layoutInCell="1" allowOverlap="1">
+            <wp:simplePos x="0" y="0"/>
+            <wp:positionH relativeFrom="column">
+              <wp:posOffset>1672590</wp:posOffset>
+            </wp:positionH>
+            <wp:positionV relativeFrom="paragraph">
+              <wp:posOffset>5715</wp:posOffset>
+            </wp:positionV>
+            <wp:extent cx="1851660" cy="1851660"/>
+            <wp:effectExtent l="0" t="0" r="0" b="0"/>
+            <wp:wrapSquare wrapText="bothSides"/>
+            <wp:docPr id="25" name="Immagine 25"/>
+            <wp:cNvGraphicFramePr>
+              <a:graphicFrameLocks xmlns:a="http://schemas.openxmlformats.org/drawingml/2006/main" noChangeAspect="1"/>
+            </wp:cNvGraphicFramePr>
+            <a:graphic xmlns:a="http://schemas.openxmlformats.org/drawingml/2006/main">
+              <a:graphicData uri="http://schemas.openxmlformats.org/drawingml/2006/picture">
+                <pic:pic xmlns:pic="http://schemas.openxmlformats.org/drawingml/2006/picture">
+                  <pic:nvPicPr>
+                    <pic:cNvPr id="0" name="Picture 2"/>
+                    <pic:cNvPicPr>
+                      <a:picLocks noChangeAspect="1" noChangeArrowheads="1"/>
+                    </pic:cNvPicPr>
+                  </pic:nvPicPr>
+                  <pic:blipFill>
+                    <a:blip r:embed="rId12">
+                      <a:extLst>
+                        <a:ext uri="{28A0092B-C50C-407E-A947-70E740481C1C}">
+                          <a14:useLocalDpi xmlns:a14="http://schemas.microsoft.com/office/drawing/2010/main" val="0"/>
+                        </a:ext>
+                      </a:extLst>
+                    </a:blip>
+                    <a:srcRect/>
+                    <a:stretch>
+                      <a:fillRect/>
+                    </a:stretch>
+                  </pic:blipFill>
+                  <pic:spPr bwMode="auto">
+                    <a:xfrm>
+                      <a:off x="0" y="0"/>
+                      <a:ext cx="1851660" cy="1851660"/>
+                    </a:xfrm>
+                    <a:prstGeom prst="rect">
+                      <a:avLst/>
+                    </a:prstGeom>
+                    <a:noFill/>
+                    <a:ln>
+                      <a:noFill/>
+                    </a:ln>
+                  </pic:spPr>
+                </pic:pic>
+              </a:graphicData>
+            </a:graphic>
+            <wp14:sizeRelH relativeFrom="margin">
+              <wp14:pctWidth>0</wp14:pctWidth>
+            </wp14:sizeRelH>
+            <wp14:sizeRelV relativeFrom="margin">
+              <wp14:pctHeight>0</wp14:pctHeight>
+            </wp14:sizeRelV>
+          </wp:anchor>
+        </w:drawing>
+      </w:r>
+    </w:p>
+    <w:p>
+      <w:pPr>
+        <w:pStyle w:val="Paragrafoelenco"/>
         <w:rPr>
           <w:rFonts w:asciiTheme="minorHAnsi" w:hAnsiTheme="minorHAnsi"/>
         </w:rPr>
@@ -11990,7 +12622,22 @@
         <w:rPr>
           <w:rFonts w:asciiTheme="minorHAnsi" w:hAnsiTheme="minorHAnsi"/>
         </w:rPr>
-        <w:t>Livello platform generico:</w:t>
+        <w:lastRenderedPageBreak/>
+        <w:t xml:space="preserve">Livello </w:t>
+      </w:r>
+      <w:proofErr w:type="spellStart"/>
+      <w:r>
+        <w:rPr>
+          <w:rFonts w:asciiTheme="minorHAnsi" w:hAnsiTheme="minorHAnsi"/>
+        </w:rPr>
+        <w:t>platform</w:t>
+      </w:r>
+      <w:proofErr w:type="spellEnd"/>
+      <w:r>
+        <w:rPr>
+          <w:rFonts w:asciiTheme="minorHAnsi" w:hAnsiTheme="minorHAnsi"/>
+        </w:rPr>
+        <w:t xml:space="preserve"> generico:</w:t>
       </w:r>
     </w:p>
     <w:p>
@@ -12027,7 +12674,7 @@
                     </pic:cNvPicPr>
                   </pic:nvPicPr>
                   <pic:blipFill>
-                    <a:blip r:embed="rId12">
+                    <a:blip r:embed="rId13">
                       <a:extLst>
                         <a:ext uri="{28A0092B-C50C-407E-A947-70E740481C1C}">
                           <a14:useLocalDpi xmlns:a14="http://schemas.microsoft.com/office/drawing/2010/main" val="0"/>
@@ -12121,7 +12768,7 @@
                     </pic:cNvPicPr>
                   </pic:nvPicPr>
                   <pic:blipFill>
-                    <a:blip r:embed="rId13">
+                    <a:blip r:embed="rId14">
                       <a:extLst>
                         <a:ext uri="{28A0092B-C50C-407E-A947-70E740481C1C}">
                           <a14:useLocalDpi xmlns:a14="http://schemas.microsoft.com/office/drawing/2010/main" val="0"/>
@@ -12238,6 +12885,7 @@
         <w:rPr>
           <w:noProof/>
         </w:rPr>
+        <w:lastRenderedPageBreak/>
         <w:drawing>
           <wp:anchor distT="0" distB="0" distL="114300" distR="114300" simplePos="0" relativeHeight="251704320" behindDoc="0" locked="0" layoutInCell="1" allowOverlap="1" wp14:anchorId="54304EE7">
             <wp:simplePos x="0" y="0"/>
@@ -12262,7 +12910,7 @@
                     <pic:cNvPicPr/>
                   </pic:nvPicPr>
                   <pic:blipFill>
-                    <a:blip r:embed="rId14">
+                    <a:blip r:embed="rId15">
                       <a:extLst>
                         <a:ext uri="{28A0092B-C50C-407E-A947-70E740481C1C}">
                           <a14:useLocalDpi xmlns:a14="http://schemas.microsoft.com/office/drawing/2010/main" val="0"/>
@@ -12351,7 +12999,7 @@
                     <pic:cNvPicPr/>
                   </pic:nvPicPr>
                   <pic:blipFill>
-                    <a:blip r:embed="rId15">
+                    <a:blip r:embed="rId16">
                       <a:extLst>
                         <a:ext uri="{28A0092B-C50C-407E-A947-70E740481C1C}">
                           <a14:useLocalDpi xmlns:a14="http://schemas.microsoft.com/office/drawing/2010/main" val="0"/>
@@ -12437,7 +13085,7 @@
                     <pic:cNvPicPr/>
                   </pic:nvPicPr>
                   <pic:blipFill>
-                    <a:blip r:embed="rId16">
+                    <a:blip r:embed="rId17">
                       <a:extLst>
                         <a:ext uri="{28A0092B-C50C-407E-A947-70E740481C1C}">
                           <a14:useLocalDpi xmlns:a14="http://schemas.microsoft.com/office/drawing/2010/main" val="0"/>
@@ -12546,6 +13194,7 @@
         </w:rPr>
         <w:t xml:space="preserve">Flowchart di primo livello: </w:t>
       </w:r>
+      <w:proofErr w:type="spellStart"/>
       <w:r>
         <w:rPr>
           <w:rFonts w:asciiTheme="minorHAnsi" w:hAnsiTheme="minorHAnsi"/>
@@ -12556,7 +13205,14 @@
         <w:rPr>
           <w:rFonts w:asciiTheme="minorHAnsi" w:hAnsiTheme="minorHAnsi"/>
         </w:rPr>
-        <w:t>verview della sequenza principale del programma</w:t>
+        <w:t>verview</w:t>
+      </w:r>
+      <w:proofErr w:type="spellEnd"/>
+      <w:r>
+        <w:rPr>
+          <w:rFonts w:asciiTheme="minorHAnsi" w:hAnsiTheme="minorHAnsi"/>
+        </w:rPr>
+        <w:t xml:space="preserve"> della sequenza principale del programma</w:t>
       </w:r>
       <w:r>
         <w:rPr>
@@ -12574,18 +13230,10 @@
           <w:noProof/>
         </w:rPr>
         <w:drawing>
-          <wp:anchor distT="0" distB="0" distL="114300" distR="114300" simplePos="0" relativeHeight="251682816" behindDoc="0" locked="0" layoutInCell="1" allowOverlap="1" wp14:anchorId="374322A2">
-            <wp:simplePos x="0" y="0"/>
-            <wp:positionH relativeFrom="margin">
-              <wp:align>center</wp:align>
-            </wp:positionH>
-            <wp:positionV relativeFrom="paragraph">
-              <wp:posOffset>201295</wp:posOffset>
-            </wp:positionV>
-            <wp:extent cx="3710464" cy="5745480"/>
-            <wp:effectExtent l="0" t="0" r="4445" b="7620"/>
-            <wp:wrapTopAndBottom/>
-            <wp:docPr id="9" name="Immagine 9"/>
+          <wp:inline distT="0" distB="0" distL="0" distR="0">
+            <wp:extent cx="4617720" cy="6103620"/>
+            <wp:effectExtent l="0" t="0" r="0" b="0"/>
+            <wp:docPr id="37" name="Immagine 37"/>
             <wp:cNvGraphicFramePr>
               <a:graphicFrameLocks xmlns:a="http://schemas.openxmlformats.org/drawingml/2006/main" noChangeAspect="1"/>
             </wp:cNvGraphicFramePr>
@@ -12593,13 +13241,13 @@
               <a:graphicData uri="http://schemas.openxmlformats.org/drawingml/2006/picture">
                 <pic:pic xmlns:pic="http://schemas.openxmlformats.org/drawingml/2006/picture">
                   <pic:nvPicPr>
-                    <pic:cNvPr id="0" name="Picture 4"/>
+                    <pic:cNvPr id="0" name="Picture 5"/>
                     <pic:cNvPicPr>
                       <a:picLocks noChangeAspect="1" noChangeArrowheads="1"/>
                     </pic:cNvPicPr>
                   </pic:nvPicPr>
                   <pic:blipFill>
-                    <a:blip r:embed="rId17">
+                    <a:blip r:embed="rId18">
                       <a:extLst>
                         <a:ext uri="{28A0092B-C50C-407E-A947-70E740481C1C}">
                           <a14:useLocalDpi xmlns:a14="http://schemas.microsoft.com/office/drawing/2010/main" val="0"/>
@@ -12614,7 +13262,7 @@
                   <pic:spPr bwMode="auto">
                     <a:xfrm>
                       <a:off x="0" y="0"/>
-                      <a:ext cx="3710464" cy="5745480"/>
+                      <a:ext cx="4617720" cy="6103620"/>
                     </a:xfrm>
                     <a:prstGeom prst="rect">
                       <a:avLst/>
@@ -12627,7 +13275,7 @@
                 </pic:pic>
               </a:graphicData>
             </a:graphic>
-          </wp:anchor>
+          </wp:inline>
         </w:drawing>
       </w:r>
     </w:p>
@@ -12679,7 +13327,7 @@
                     </pic:cNvPicPr>
                   </pic:nvPicPr>
                   <pic:blipFill>
-                    <a:blip r:embed="rId18">
+                    <a:blip r:embed="rId19">
                       <a:extLst>
                         <a:ext uri="{28A0092B-C50C-407E-A947-70E740481C1C}">
                           <a14:useLocalDpi xmlns:a14="http://schemas.microsoft.com/office/drawing/2010/main" val="0"/>
@@ -12716,6 +13364,7 @@
         </w:rPr>
         <w:t xml:space="preserve">Flowchart di secondo livello: </w:t>
       </w:r>
+      <w:proofErr w:type="spellStart"/>
       <w:r>
         <w:rPr>
           <w:rFonts w:asciiTheme="minorHAnsi" w:hAnsiTheme="minorHAnsi"/>
@@ -12726,7 +13375,14 @@
         <w:rPr>
           <w:rFonts w:asciiTheme="minorHAnsi" w:hAnsiTheme="minorHAnsi"/>
         </w:rPr>
-        <w:t>verview della schermata di ringraziamenti:</w:t>
+        <w:t>verview</w:t>
+      </w:r>
+      <w:proofErr w:type="spellEnd"/>
+      <w:r>
+        <w:rPr>
+          <w:rFonts w:asciiTheme="minorHAnsi" w:hAnsiTheme="minorHAnsi"/>
+        </w:rPr>
+        <w:t xml:space="preserve"> della schermata di ringraziamenti:</w:t>
       </w:r>
     </w:p>
     <w:p>
@@ -12748,9 +13404,517 @@
       <w:r>
         <w:rPr>
           <w:rFonts w:asciiTheme="minorHAnsi" w:hAnsiTheme="minorHAnsi"/>
+          <w:noProof/>
+        </w:rPr>
+        <w:drawing>
+          <wp:anchor distT="0" distB="0" distL="114300" distR="114300" simplePos="0" relativeHeight="251713536" behindDoc="0" locked="0" layoutInCell="1" allowOverlap="1">
+            <wp:simplePos x="0" y="0"/>
+            <wp:positionH relativeFrom="margin">
+              <wp:align>center</wp:align>
+            </wp:positionH>
+            <wp:positionV relativeFrom="paragraph">
+              <wp:posOffset>299085</wp:posOffset>
+            </wp:positionV>
+            <wp:extent cx="1522730" cy="1905000"/>
+            <wp:effectExtent l="0" t="0" r="1270" b="0"/>
+            <wp:wrapTopAndBottom/>
+            <wp:docPr id="36" name="Immagine 36"/>
+            <wp:cNvGraphicFramePr>
+              <a:graphicFrameLocks xmlns:a="http://schemas.openxmlformats.org/drawingml/2006/main" noChangeAspect="1"/>
+            </wp:cNvGraphicFramePr>
+            <a:graphic xmlns:a="http://schemas.openxmlformats.org/drawingml/2006/main">
+              <a:graphicData uri="http://schemas.openxmlformats.org/drawingml/2006/picture">
+                <pic:pic xmlns:pic="http://schemas.openxmlformats.org/drawingml/2006/picture">
+                  <pic:nvPicPr>
+                    <pic:cNvPr id="0" name="Picture 4"/>
+                    <pic:cNvPicPr>
+                      <a:picLocks noChangeAspect="1" noChangeArrowheads="1"/>
+                    </pic:cNvPicPr>
+                  </pic:nvPicPr>
+                  <pic:blipFill>
+                    <a:blip r:embed="rId20">
+                      <a:extLst>
+                        <a:ext uri="{28A0092B-C50C-407E-A947-70E740481C1C}">
+                          <a14:useLocalDpi xmlns:a14="http://schemas.microsoft.com/office/drawing/2010/main" val="0"/>
+                        </a:ext>
+                      </a:extLst>
+                    </a:blip>
+                    <a:srcRect/>
+                    <a:stretch>
+                      <a:fillRect/>
+                    </a:stretch>
+                  </pic:blipFill>
+                  <pic:spPr bwMode="auto">
+                    <a:xfrm>
+                      <a:off x="0" y="0"/>
+                      <a:ext cx="1522730" cy="1905000"/>
+                    </a:xfrm>
+                    <a:prstGeom prst="rect">
+                      <a:avLst/>
+                    </a:prstGeom>
+                    <a:noFill/>
+                    <a:ln>
+                      <a:noFill/>
+                    </a:ln>
+                  </pic:spPr>
+                </pic:pic>
+              </a:graphicData>
+            </a:graphic>
+            <wp14:sizeRelH relativeFrom="margin">
+              <wp14:pctWidth>0</wp14:pctWidth>
+            </wp14:sizeRelH>
+            <wp14:sizeRelV relativeFrom="margin">
+              <wp14:pctHeight>0</wp14:pctHeight>
+            </wp14:sizeRelV>
+          </wp:anchor>
+        </w:drawing>
+      </w:r>
+      <w:r>
+        <w:rPr>
+          <w:rFonts w:asciiTheme="minorHAnsi" w:hAnsiTheme="minorHAnsi"/>
         </w:rPr>
         <w:t xml:space="preserve">Flowchart di secondo livello: </w:t>
       </w:r>
+      <w:proofErr w:type="spellStart"/>
+      <w:r>
+        <w:rPr>
+          <w:rFonts w:asciiTheme="minorHAnsi" w:hAnsiTheme="minorHAnsi"/>
+        </w:rPr>
+        <w:t>overview</w:t>
+      </w:r>
+      <w:proofErr w:type="spellEnd"/>
+      <w:r>
+        <w:rPr>
+          <w:rFonts w:asciiTheme="minorHAnsi" w:hAnsiTheme="minorHAnsi"/>
+        </w:rPr>
+        <w:t xml:space="preserve"> della schermata di spiegazione del contesto di gioco</w:t>
+      </w:r>
+    </w:p>
+    <w:p>
+      <w:pPr>
+        <w:pStyle w:val="Paragrafoelenco"/>
+        <w:rPr>
+          <w:rFonts w:asciiTheme="minorHAnsi" w:hAnsiTheme="minorHAnsi"/>
+        </w:rPr>
+      </w:pPr>
+      <w:bookmarkStart w:id="40" w:name="_GoBack"/>
+      <w:bookmarkEnd w:id="40"/>
+    </w:p>
+    <w:p>
+      <w:pPr>
+        <w:pStyle w:val="Paragrafoelenco"/>
+        <w:rPr>
+          <w:rFonts w:asciiTheme="minorHAnsi" w:hAnsiTheme="minorHAnsi"/>
+        </w:rPr>
+      </w:pPr>
+    </w:p>
+    <w:p>
+      <w:pPr>
+        <w:pStyle w:val="Paragrafoelenco"/>
+        <w:rPr>
+          <w:rFonts w:asciiTheme="minorHAnsi" w:hAnsiTheme="minorHAnsi"/>
+        </w:rPr>
+      </w:pPr>
+    </w:p>
+    <w:p>
+      <w:pPr>
+        <w:pStyle w:val="Paragrafoelenco"/>
+        <w:rPr>
+          <w:rFonts w:asciiTheme="minorHAnsi" w:hAnsiTheme="minorHAnsi"/>
+        </w:rPr>
+      </w:pPr>
+    </w:p>
+    <w:p>
+      <w:pPr>
+        <w:pStyle w:val="Paragrafoelenco"/>
+        <w:rPr>
+          <w:rFonts w:asciiTheme="minorHAnsi" w:hAnsiTheme="minorHAnsi"/>
+        </w:rPr>
+      </w:pPr>
+    </w:p>
+    <w:p>
+      <w:pPr>
+        <w:pStyle w:val="Paragrafoelenco"/>
+        <w:rPr>
+          <w:rFonts w:asciiTheme="minorHAnsi" w:hAnsiTheme="minorHAnsi"/>
+        </w:rPr>
+      </w:pPr>
+    </w:p>
+    <w:p>
+      <w:pPr>
+        <w:pStyle w:val="Paragrafoelenco"/>
+        <w:rPr>
+          <w:rFonts w:asciiTheme="minorHAnsi" w:hAnsiTheme="minorHAnsi"/>
+        </w:rPr>
+      </w:pPr>
+    </w:p>
+    <w:p>
+      <w:pPr>
+        <w:pStyle w:val="Paragrafoelenco"/>
+        <w:rPr>
+          <w:rFonts w:asciiTheme="minorHAnsi" w:hAnsiTheme="minorHAnsi"/>
+        </w:rPr>
+      </w:pPr>
+    </w:p>
+    <w:p>
+      <w:pPr>
+        <w:pStyle w:val="Paragrafoelenco"/>
+        <w:rPr>
+          <w:rFonts w:asciiTheme="minorHAnsi" w:hAnsiTheme="minorHAnsi"/>
+        </w:rPr>
+      </w:pPr>
+    </w:p>
+    <w:p>
+      <w:pPr>
+        <w:pStyle w:val="Paragrafoelenco"/>
+        <w:rPr>
+          <w:rFonts w:asciiTheme="minorHAnsi" w:hAnsiTheme="minorHAnsi"/>
+        </w:rPr>
+      </w:pPr>
+    </w:p>
+    <w:p>
+      <w:pPr>
+        <w:pStyle w:val="Paragrafoelenco"/>
+        <w:rPr>
+          <w:rFonts w:asciiTheme="minorHAnsi" w:hAnsiTheme="minorHAnsi"/>
+        </w:rPr>
+      </w:pPr>
+    </w:p>
+    <w:p>
+      <w:pPr>
+        <w:pStyle w:val="Paragrafoelenco"/>
+        <w:rPr>
+          <w:rFonts w:asciiTheme="minorHAnsi" w:hAnsiTheme="minorHAnsi"/>
+        </w:rPr>
+      </w:pPr>
+    </w:p>
+    <w:p>
+      <w:pPr>
+        <w:pStyle w:val="Paragrafoelenco"/>
+        <w:rPr>
+          <w:rFonts w:asciiTheme="minorHAnsi" w:hAnsiTheme="minorHAnsi"/>
+        </w:rPr>
+      </w:pPr>
+    </w:p>
+    <w:p>
+      <w:pPr>
+        <w:pStyle w:val="Paragrafoelenco"/>
+        <w:rPr>
+          <w:rFonts w:asciiTheme="minorHAnsi" w:hAnsiTheme="minorHAnsi"/>
+        </w:rPr>
+      </w:pPr>
+    </w:p>
+    <w:p>
+      <w:pPr>
+        <w:pStyle w:val="Paragrafoelenco"/>
+        <w:rPr>
+          <w:rFonts w:asciiTheme="minorHAnsi" w:hAnsiTheme="minorHAnsi"/>
+        </w:rPr>
+      </w:pPr>
+    </w:p>
+    <w:p>
+      <w:pPr>
+        <w:pStyle w:val="Paragrafoelenco"/>
+        <w:rPr>
+          <w:rFonts w:asciiTheme="minorHAnsi" w:hAnsiTheme="minorHAnsi"/>
+        </w:rPr>
+      </w:pPr>
+    </w:p>
+    <w:p>
+      <w:pPr>
+        <w:pStyle w:val="Paragrafoelenco"/>
+        <w:rPr>
+          <w:rFonts w:asciiTheme="minorHAnsi" w:hAnsiTheme="minorHAnsi"/>
+        </w:rPr>
+      </w:pPr>
+    </w:p>
+    <w:p>
+      <w:pPr>
+        <w:pStyle w:val="Paragrafoelenco"/>
+        <w:rPr>
+          <w:rFonts w:asciiTheme="minorHAnsi" w:hAnsiTheme="minorHAnsi"/>
+        </w:rPr>
+      </w:pPr>
+    </w:p>
+    <w:p>
+      <w:pPr>
+        <w:pStyle w:val="Paragrafoelenco"/>
+        <w:rPr>
+          <w:rFonts w:asciiTheme="minorHAnsi" w:hAnsiTheme="minorHAnsi"/>
+        </w:rPr>
+      </w:pPr>
+    </w:p>
+    <w:p>
+      <w:pPr>
+        <w:pStyle w:val="Paragrafoelenco"/>
+        <w:numPr>
+          <w:ilvl w:val="0"/>
+          <w:numId w:val="19"/>
+        </w:numPr>
+        <w:rPr>
+          <w:rFonts w:asciiTheme="minorHAnsi" w:hAnsiTheme="minorHAnsi"/>
+        </w:rPr>
+      </w:pPr>
+      <w:r>
+        <w:rPr>
+          <w:rFonts w:asciiTheme="minorHAnsi" w:hAnsiTheme="minorHAnsi"/>
+        </w:rPr>
+        <w:lastRenderedPageBreak/>
+        <w:t xml:space="preserve">Flowchart di secondo livello: </w:t>
+      </w:r>
+      <w:proofErr w:type="spellStart"/>
+      <w:r>
+        <w:rPr>
+          <w:rFonts w:asciiTheme="minorHAnsi" w:hAnsiTheme="minorHAnsi"/>
+        </w:rPr>
+        <w:t>overview</w:t>
+      </w:r>
+      <w:proofErr w:type="spellEnd"/>
+      <w:r>
+        <w:rPr>
+          <w:rFonts w:asciiTheme="minorHAnsi" w:hAnsiTheme="minorHAnsi"/>
+        </w:rPr>
+        <w:t xml:space="preserve"> del gioco </w:t>
+      </w:r>
+      <w:proofErr w:type="spellStart"/>
+      <w:r>
+        <w:rPr>
+          <w:rFonts w:asciiTheme="minorHAnsi" w:hAnsiTheme="minorHAnsi"/>
+        </w:rPr>
+        <w:t>platform</w:t>
+      </w:r>
+      <w:proofErr w:type="spellEnd"/>
+      <w:r>
+        <w:rPr>
+          <w:rFonts w:asciiTheme="minorHAnsi" w:hAnsiTheme="minorHAnsi"/>
+        </w:rPr>
+        <w:t>:</w:t>
+      </w:r>
+    </w:p>
+    <w:p>
+      <w:pPr>
+        <w:pStyle w:val="Paragrafoelenco"/>
+        <w:rPr>
+          <w:rFonts w:asciiTheme="minorHAnsi" w:hAnsiTheme="minorHAnsi"/>
+        </w:rPr>
+      </w:pPr>
+      <w:r>
+        <w:rPr>
+          <w:rFonts w:asciiTheme="minorHAnsi" w:hAnsiTheme="minorHAnsi"/>
+          <w:noProof/>
+        </w:rPr>
+        <w:drawing>
+          <wp:inline distT="0" distB="0" distL="0" distR="0">
+            <wp:extent cx="5067300" cy="6583680"/>
+            <wp:effectExtent l="0" t="0" r="0" b="7620"/>
+            <wp:docPr id="39" name="Immagine 39"/>
+            <wp:cNvGraphicFramePr>
+              <a:graphicFrameLocks xmlns:a="http://schemas.openxmlformats.org/drawingml/2006/main" noChangeAspect="1"/>
+            </wp:cNvGraphicFramePr>
+            <a:graphic xmlns:a="http://schemas.openxmlformats.org/drawingml/2006/main">
+              <a:graphicData uri="http://schemas.openxmlformats.org/drawingml/2006/picture">
+                <pic:pic xmlns:pic="http://schemas.openxmlformats.org/drawingml/2006/picture">
+                  <pic:nvPicPr>
+                    <pic:cNvPr id="0" name="Picture 7"/>
+                    <pic:cNvPicPr>
+                      <a:picLocks noChangeAspect="1" noChangeArrowheads="1"/>
+                    </pic:cNvPicPr>
+                  </pic:nvPicPr>
+                  <pic:blipFill>
+                    <a:blip r:embed="rId21">
+                      <a:extLst>
+                        <a:ext uri="{28A0092B-C50C-407E-A947-70E740481C1C}">
+                          <a14:useLocalDpi xmlns:a14="http://schemas.microsoft.com/office/drawing/2010/main" val="0"/>
+                        </a:ext>
+                      </a:extLst>
+                    </a:blip>
+                    <a:srcRect/>
+                    <a:stretch>
+                      <a:fillRect/>
+                    </a:stretch>
+                  </pic:blipFill>
+                  <pic:spPr bwMode="auto">
+                    <a:xfrm>
+                      <a:off x="0" y="0"/>
+                      <a:ext cx="5067300" cy="6583680"/>
+                    </a:xfrm>
+                    <a:prstGeom prst="rect">
+                      <a:avLst/>
+                    </a:prstGeom>
+                    <a:noFill/>
+                    <a:ln>
+                      <a:noFill/>
+                    </a:ln>
+                  </pic:spPr>
+                </pic:pic>
+              </a:graphicData>
+            </a:graphic>
+          </wp:inline>
+        </w:drawing>
+      </w:r>
+    </w:p>
+    <w:p>
+      <w:pPr>
+        <w:pStyle w:val="Paragrafoelenco"/>
+        <w:rPr>
+          <w:rFonts w:asciiTheme="minorHAnsi" w:hAnsiTheme="minorHAnsi"/>
+        </w:rPr>
+      </w:pPr>
+    </w:p>
+    <w:p>
+      <w:pPr>
+        <w:pStyle w:val="Paragrafoelenco"/>
+        <w:rPr>
+          <w:rFonts w:asciiTheme="minorHAnsi" w:hAnsiTheme="minorHAnsi"/>
+        </w:rPr>
+      </w:pPr>
+    </w:p>
+    <w:p>
+      <w:pPr>
+        <w:pStyle w:val="Paragrafoelenco"/>
+        <w:rPr>
+          <w:rFonts w:asciiTheme="minorHAnsi" w:hAnsiTheme="minorHAnsi"/>
+        </w:rPr>
+      </w:pPr>
+    </w:p>
+    <w:p>
+      <w:pPr>
+        <w:pStyle w:val="Paragrafoelenco"/>
+        <w:rPr>
+          <w:rFonts w:asciiTheme="minorHAnsi" w:hAnsiTheme="minorHAnsi"/>
+        </w:rPr>
+      </w:pPr>
+    </w:p>
+    <w:p>
+      <w:pPr>
+        <w:pStyle w:val="Paragrafoelenco"/>
+        <w:rPr>
+          <w:rFonts w:asciiTheme="minorHAnsi" w:hAnsiTheme="minorHAnsi"/>
+        </w:rPr>
+      </w:pPr>
+    </w:p>
+    <w:p>
+      <w:pPr>
+        <w:pStyle w:val="Paragrafoelenco"/>
+        <w:rPr>
+          <w:rFonts w:asciiTheme="minorHAnsi" w:hAnsiTheme="minorHAnsi"/>
+        </w:rPr>
+      </w:pPr>
+    </w:p>
+    <w:p>
+      <w:pPr>
+        <w:pStyle w:val="Paragrafoelenco"/>
+        <w:rPr>
+          <w:rFonts w:asciiTheme="minorHAnsi" w:hAnsiTheme="minorHAnsi"/>
+        </w:rPr>
+      </w:pPr>
+    </w:p>
+    <w:p>
+      <w:pPr>
+        <w:pStyle w:val="Paragrafoelenco"/>
+        <w:rPr>
+          <w:rFonts w:asciiTheme="minorHAnsi" w:hAnsiTheme="minorHAnsi"/>
+        </w:rPr>
+      </w:pPr>
+    </w:p>
+    <w:p>
+      <w:pPr>
+        <w:pStyle w:val="Paragrafoelenco"/>
+        <w:rPr>
+          <w:rFonts w:asciiTheme="minorHAnsi" w:hAnsiTheme="minorHAnsi"/>
+        </w:rPr>
+      </w:pPr>
+    </w:p>
+    <w:p>
+      <w:pPr>
+        <w:pStyle w:val="Paragrafoelenco"/>
+        <w:rPr>
+          <w:rFonts w:asciiTheme="minorHAnsi" w:hAnsiTheme="minorHAnsi"/>
+        </w:rPr>
+      </w:pPr>
+    </w:p>
+    <w:p>
+      <w:pPr>
+        <w:pStyle w:val="Paragrafoelenco"/>
+        <w:rPr>
+          <w:rFonts w:asciiTheme="minorHAnsi" w:hAnsiTheme="minorHAnsi"/>
+        </w:rPr>
+      </w:pPr>
+    </w:p>
+    <w:p>
+      <w:pPr>
+        <w:pStyle w:val="Paragrafoelenco"/>
+        <w:rPr>
+          <w:rFonts w:asciiTheme="minorHAnsi" w:hAnsiTheme="minorHAnsi"/>
+        </w:rPr>
+      </w:pPr>
+    </w:p>
+    <w:p>
+      <w:pPr>
+        <w:pStyle w:val="Paragrafoelenco"/>
+        <w:rPr>
+          <w:rFonts w:asciiTheme="minorHAnsi" w:hAnsiTheme="minorHAnsi"/>
+        </w:rPr>
+      </w:pPr>
+    </w:p>
+    <w:p>
+      <w:pPr>
+        <w:pStyle w:val="Paragrafoelenco"/>
+        <w:rPr>
+          <w:rFonts w:asciiTheme="minorHAnsi" w:hAnsiTheme="minorHAnsi"/>
+        </w:rPr>
+      </w:pPr>
+    </w:p>
+    <w:p>
+      <w:pPr>
+        <w:pStyle w:val="Paragrafoelenco"/>
+        <w:rPr>
+          <w:rFonts w:asciiTheme="minorHAnsi" w:hAnsiTheme="minorHAnsi"/>
+        </w:rPr>
+      </w:pPr>
+    </w:p>
+    <w:p>
+      <w:pPr>
+        <w:pStyle w:val="Paragrafoelenco"/>
+        <w:rPr>
+          <w:rFonts w:asciiTheme="minorHAnsi" w:hAnsiTheme="minorHAnsi"/>
+        </w:rPr>
+      </w:pPr>
+    </w:p>
+    <w:p>
+      <w:pPr>
+        <w:pStyle w:val="Paragrafoelenco"/>
+        <w:rPr>
+          <w:rFonts w:asciiTheme="minorHAnsi" w:hAnsiTheme="minorHAnsi"/>
+        </w:rPr>
+      </w:pPr>
+    </w:p>
+    <w:p>
+      <w:pPr>
+        <w:pStyle w:val="Paragrafoelenco"/>
+        <w:rPr>
+          <w:rFonts w:asciiTheme="minorHAnsi" w:hAnsiTheme="minorHAnsi"/>
+        </w:rPr>
+      </w:pPr>
+    </w:p>
+    <w:p>
+      <w:pPr>
+        <w:pStyle w:val="Paragrafoelenco"/>
+        <w:numPr>
+          <w:ilvl w:val="0"/>
+          <w:numId w:val="19"/>
+        </w:numPr>
+        <w:rPr>
+          <w:rFonts w:asciiTheme="minorHAnsi" w:hAnsiTheme="minorHAnsi"/>
+        </w:rPr>
+      </w:pPr>
+      <w:r>
+        <w:rPr>
+          <w:rFonts w:asciiTheme="minorHAnsi" w:hAnsiTheme="minorHAnsi"/>
+        </w:rPr>
+        <w:t xml:space="preserve">Flowchart di secondo livello: </w:t>
+      </w:r>
+      <w:proofErr w:type="spellStart"/>
       <w:r>
         <w:rPr>
           <w:rFonts w:asciiTheme="minorHAnsi" w:hAnsiTheme="minorHAnsi"/>
@@ -12761,7 +13925,14 @@
         <w:rPr>
           <w:rFonts w:asciiTheme="minorHAnsi" w:hAnsiTheme="minorHAnsi"/>
         </w:rPr>
-        <w:t>verview delle schermate di enigma</w:t>
+        <w:t>verview</w:t>
+      </w:r>
+      <w:proofErr w:type="spellEnd"/>
+      <w:r>
+        <w:rPr>
+          <w:rFonts w:asciiTheme="minorHAnsi" w:hAnsiTheme="minorHAnsi"/>
+        </w:rPr>
+        <w:t xml:space="preserve"> delle schermate di enigma</w:t>
       </w:r>
     </w:p>
     <w:p>
@@ -12798,7 +13969,7 @@
                     </pic:cNvPicPr>
                   </pic:nvPicPr>
                   <pic:blipFill>
-                    <a:blip r:embed="rId19">
+                    <a:blip r:embed="rId22">
                       <a:extLst>
                         <a:ext uri="{28A0092B-C50C-407E-A947-70E740481C1C}">
                           <a14:useLocalDpi xmlns:a14="http://schemas.microsoft.com/office/drawing/2010/main" val="0"/>
@@ -12847,17 +14018,16 @@
           <w:bCs/>
         </w:rPr>
       </w:pPr>
-      <w:bookmarkStart w:id="40" w:name="_Toc41665023"/>
+      <w:bookmarkStart w:id="41" w:name="_Toc41665023"/>
       <w:r>
         <w:rPr>
           <w:rFonts w:asciiTheme="majorHAnsi" w:hAnsiTheme="majorHAnsi"/>
           <w:b/>
           <w:bCs/>
         </w:rPr>
-        <w:lastRenderedPageBreak/>
         <w:t>Storyboard</w:t>
       </w:r>
-      <w:bookmarkEnd w:id="40"/>
+      <w:bookmarkEnd w:id="41"/>
     </w:p>
     <w:p>
       <w:pPr>
@@ -12885,6 +14055,7 @@
         <w:rPr>
           <w:noProof/>
         </w:rPr>
+        <w:lastRenderedPageBreak/>
         <w:drawing>
           <wp:anchor distT="0" distB="0" distL="114300" distR="114300" simplePos="0" relativeHeight="251696128" behindDoc="0" locked="0" layoutInCell="1" allowOverlap="1">
             <wp:simplePos x="0" y="0"/>
@@ -12911,7 +14082,7 @@
                     </pic:cNvPicPr>
                   </pic:nvPicPr>
                   <pic:blipFill>
-                    <a:blip r:embed="rId20">
+                    <a:blip r:embed="rId23">
                       <a:extLst>
                         <a:ext uri="{28A0092B-C50C-407E-A947-70E740481C1C}">
                           <a14:useLocalDpi xmlns:a14="http://schemas.microsoft.com/office/drawing/2010/main" val="0"/>
@@ -13017,7 +14188,7 @@
                     <pic:cNvPicPr/>
                   </pic:nvPicPr>
                   <pic:blipFill>
-                    <a:blip r:embed="rId21">
+                    <a:blip r:embed="rId24">
                       <a:extLst>
                         <a:ext uri="{28A0092B-C50C-407E-A947-70E740481C1C}">
                           <a14:useLocalDpi xmlns:a14="http://schemas.microsoft.com/office/drawing/2010/main" val="0"/>
@@ -13105,18 +14276,18 @@
         <w:rPr>
           <w:rFonts w:asciiTheme="minorHAnsi" w:hAnsiTheme="minorHAnsi"/>
         </w:rPr>
+        <w:t>Home Storyboard:</w:t>
+      </w:r>
+    </w:p>
+    <w:p>
+      <w:pPr>
+        <w:pStyle w:val="Paragrafoelenco"/>
+      </w:pPr>
+      <w:r>
+        <w:rPr>
+          <w:noProof/>
+        </w:rPr>
         <w:lastRenderedPageBreak/>
-        <w:t>Home Storyboard:</w:t>
-      </w:r>
-    </w:p>
-    <w:p>
-      <w:pPr>
-        <w:pStyle w:val="Paragrafoelenco"/>
-      </w:pPr>
-      <w:r>
-        <w:rPr>
-          <w:noProof/>
-        </w:rPr>
         <w:drawing>
           <wp:anchor distT="0" distB="0" distL="114300" distR="114300" simplePos="0" relativeHeight="251698176" behindDoc="0" locked="0" layoutInCell="1" allowOverlap="1">
             <wp:simplePos x="0" y="0"/>
@@ -13143,7 +14314,7 @@
                     </pic:cNvPicPr>
                   </pic:nvPicPr>
                   <pic:blipFill>
-                    <a:blip r:embed="rId22">
+                    <a:blip r:embed="rId25">
                       <a:extLst>
                         <a:ext uri="{28A0092B-C50C-407E-A947-70E740481C1C}">
                           <a14:useLocalDpi xmlns:a14="http://schemas.microsoft.com/office/drawing/2010/main" val="0"/>
@@ -13206,12 +14377,12 @@
           <wp:anchor distT="0" distB="0" distL="114300" distR="114300" simplePos="0" relativeHeight="251699200" behindDoc="0" locked="0" layoutInCell="1" allowOverlap="1">
             <wp:simplePos x="0" y="0"/>
             <wp:positionH relativeFrom="margin">
-              <wp:align>center</wp:align>
+              <wp:posOffset>384810</wp:posOffset>
             </wp:positionH>
             <wp:positionV relativeFrom="paragraph">
               <wp:posOffset>190500</wp:posOffset>
             </wp:positionV>
-            <wp:extent cx="5341620" cy="2689860"/>
+            <wp:extent cx="4213860" cy="2121535"/>
             <wp:effectExtent l="0" t="0" r="0" b="0"/>
             <wp:wrapTopAndBottom/>
             <wp:docPr id="33" name="Immagine 33"/>
@@ -13228,7 +14399,7 @@
                     </pic:cNvPicPr>
                   </pic:nvPicPr>
                   <pic:blipFill>
-                    <a:blip r:embed="rId23">
+                    <a:blip r:embed="rId26">
                       <a:extLst>
                         <a:ext uri="{28A0092B-C50C-407E-A947-70E740481C1C}">
                           <a14:useLocalDpi xmlns:a14="http://schemas.microsoft.com/office/drawing/2010/main" val="0"/>
@@ -13243,7 +14414,7 @@
                   <pic:spPr bwMode="auto">
                     <a:xfrm>
                       <a:off x="0" y="0"/>
-                      <a:ext cx="5341620" cy="2689860"/>
+                      <a:ext cx="4213860" cy="2121535"/>
                     </a:xfrm>
                     <a:prstGeom prst="rect">
                       <a:avLst/>
@@ -13256,6 +14427,12 @@
                 </pic:pic>
               </a:graphicData>
             </a:graphic>
+            <wp14:sizeRelH relativeFrom="margin">
+              <wp14:pctWidth>0</wp14:pctWidth>
+            </wp14:sizeRelH>
+            <wp14:sizeRelV relativeFrom="margin">
+              <wp14:pctHeight>0</wp14:pctHeight>
+            </wp14:sizeRelV>
           </wp:anchor>
         </w:drawing>
       </w:r>
@@ -13267,10 +14444,75 @@
     </w:p>
     <w:p>
       <w:pPr>
-        <w:rPr>
-          <w:rFonts w:asciiTheme="minorHAnsi" w:hAnsiTheme="minorHAnsi"/>
-        </w:rPr>
-      </w:pPr>
+        <w:pStyle w:val="Paragrafoelenco"/>
+        <w:numPr>
+          <w:ilvl w:val="0"/>
+          <w:numId w:val="19"/>
+        </w:numPr>
+        <w:rPr>
+          <w:rFonts w:asciiTheme="minorHAnsi" w:hAnsiTheme="minorHAnsi"/>
+        </w:rPr>
+      </w:pPr>
+      <w:r>
+        <w:rPr>
+          <w:rFonts w:asciiTheme="minorHAnsi" w:hAnsiTheme="minorHAnsi"/>
+        </w:rPr>
+        <w:t>Spiegazione Contesto di gioco Storyboard:</w:t>
+      </w:r>
+      <w:r>
+        <w:rPr>
+          <w:rFonts w:asciiTheme="minorHAnsi" w:hAnsiTheme="minorHAnsi"/>
+          <w:noProof/>
+        </w:rPr>
+        <w:drawing>
+          <wp:inline distT="0" distB="0" distL="0" distR="0">
+            <wp:extent cx="3619500" cy="2429056"/>
+            <wp:effectExtent l="0" t="0" r="0" b="9525"/>
+            <wp:docPr id="35" name="Immagine 35"/>
+            <wp:cNvGraphicFramePr>
+              <a:graphicFrameLocks xmlns:a="http://schemas.openxmlformats.org/drawingml/2006/main" noChangeAspect="1"/>
+            </wp:cNvGraphicFramePr>
+            <a:graphic xmlns:a="http://schemas.openxmlformats.org/drawingml/2006/main">
+              <a:graphicData uri="http://schemas.openxmlformats.org/drawingml/2006/picture">
+                <pic:pic xmlns:pic="http://schemas.openxmlformats.org/drawingml/2006/picture">
+                  <pic:nvPicPr>
+                    <pic:cNvPr id="0" name="Picture 3"/>
+                    <pic:cNvPicPr>
+                      <a:picLocks noChangeAspect="1" noChangeArrowheads="1"/>
+                    </pic:cNvPicPr>
+                  </pic:nvPicPr>
+                  <pic:blipFill>
+                    <a:blip r:embed="rId27">
+                      <a:extLst>
+                        <a:ext uri="{28A0092B-C50C-407E-A947-70E740481C1C}">
+                          <a14:useLocalDpi xmlns:a14="http://schemas.microsoft.com/office/drawing/2010/main" val="0"/>
+                        </a:ext>
+                      </a:extLst>
+                    </a:blip>
+                    <a:srcRect/>
+                    <a:stretch>
+                      <a:fillRect/>
+                    </a:stretch>
+                  </pic:blipFill>
+                  <pic:spPr bwMode="auto">
+                    <a:xfrm>
+                      <a:off x="0" y="0"/>
+                      <a:ext cx="3634736" cy="2439281"/>
+                    </a:xfrm>
+                    <a:prstGeom prst="rect">
+                      <a:avLst/>
+                    </a:prstGeom>
+                    <a:noFill/>
+                    <a:ln>
+                      <a:noFill/>
+                    </a:ln>
+                  </pic:spPr>
+                </pic:pic>
+              </a:graphicData>
+            </a:graphic>
+          </wp:inline>
+        </w:drawing>
+      </w:r>
       <w:r>
         <w:rPr>
           <w:rFonts w:asciiTheme="minorHAnsi" w:hAnsiTheme="minorHAnsi"/>
@@ -13331,7 +14573,7 @@
                     </pic:cNvPicPr>
                   </pic:nvPicPr>
                   <pic:blipFill>
-                    <a:blip r:embed="rId24">
+                    <a:blip r:embed="rId28">
                       <a:extLst>
                         <a:ext uri="{28A0092B-C50C-407E-A947-70E740481C1C}">
                           <a14:useLocalDpi xmlns:a14="http://schemas.microsoft.com/office/drawing/2010/main" val="0"/>
@@ -13415,7 +14657,7 @@
                     <pic:cNvPicPr/>
                   </pic:nvPicPr>
                   <pic:blipFill>
-                    <a:blip r:embed="rId25">
+                    <a:blip r:embed="rId29">
                       <a:extLst>
                         <a:ext uri="{28A0092B-C50C-407E-A947-70E740481C1C}">
                           <a14:useLocalDpi xmlns:a14="http://schemas.microsoft.com/office/drawing/2010/main" val="0"/>
@@ -13528,7 +14770,7 @@
                     <pic:cNvPicPr/>
                   </pic:nvPicPr>
                   <pic:blipFill>
-                    <a:blip r:embed="rId26">
+                    <a:blip r:embed="rId30">
                       <a:extLst>
                         <a:ext uri="{28A0092B-C50C-407E-A947-70E740481C1C}">
                           <a14:useLocalDpi xmlns:a14="http://schemas.microsoft.com/office/drawing/2010/main" val="0"/>
@@ -13574,7 +14816,7 @@
           <w:bCs/>
         </w:rPr>
       </w:pPr>
-      <w:bookmarkStart w:id="41" w:name="_Toc41665024"/>
+      <w:bookmarkStart w:id="42" w:name="_Toc41665024"/>
       <w:r>
         <w:rPr>
           <w:rFonts w:asciiTheme="majorHAnsi" w:hAnsiTheme="majorHAnsi"/>
@@ -13583,7 +14825,7 @@
         </w:rPr>
         <w:t>Definizione degli elementi grafici: i pulsanti</w:t>
       </w:r>
-      <w:bookmarkEnd w:id="41"/>
+      <w:bookmarkEnd w:id="42"/>
     </w:p>
     <w:p>
       <w:pPr>
@@ -13619,7 +14861,7 @@
                     </pic:cNvPicPr>
                   </pic:nvPicPr>
                   <pic:blipFill>
-                    <a:blip r:embed="rId27">
+                    <a:blip r:embed="rId31">
                       <a:extLst>
                         <a:ext uri="{28A0092B-C50C-407E-A947-70E740481C1C}">
                           <a14:useLocalDpi xmlns:a14="http://schemas.microsoft.com/office/drawing/2010/main" val="0"/>
@@ -13710,7 +14952,7 @@
                     </pic:cNvPicPr>
                   </pic:nvPicPr>
                   <pic:blipFill>
-                    <a:blip r:embed="rId28">
+                    <a:blip r:embed="rId32">
                       <a:extLst>
                         <a:ext uri="{28A0092B-C50C-407E-A947-70E740481C1C}">
                           <a14:useLocalDpi xmlns:a14="http://schemas.microsoft.com/office/drawing/2010/main" val="0"/>
@@ -13815,7 +15057,7 @@
                     </pic:cNvPicPr>
                   </pic:nvPicPr>
                   <pic:blipFill>
-                    <a:blip r:embed="rId29">
+                    <a:blip r:embed="rId33">
                       <a:extLst>
                         <a:ext uri="{28A0092B-C50C-407E-A947-70E740481C1C}">
                           <a14:useLocalDpi xmlns:a14="http://schemas.microsoft.com/office/drawing/2010/main" val="0"/>
@@ -13921,7 +15163,7 @@
                     <pic:cNvPicPr/>
                   </pic:nvPicPr>
                   <pic:blipFill>
-                    <a:blip r:embed="rId30">
+                    <a:blip r:embed="rId34">
                       <a:extLst>
                         <a:ext uri="{28A0092B-C50C-407E-A947-70E740481C1C}">
                           <a14:useLocalDpi xmlns:a14="http://schemas.microsoft.com/office/drawing/2010/main" val="0"/>
@@ -14006,7 +15248,7 @@
                     <pic:cNvPicPr/>
                   </pic:nvPicPr>
                   <pic:blipFill>
-                    <a:blip r:embed="rId31">
+                    <a:blip r:embed="rId35">
                       <a:extLst>
                         <a:ext uri="{28A0092B-C50C-407E-A947-70E740481C1C}">
                           <a14:useLocalDpi xmlns:a14="http://schemas.microsoft.com/office/drawing/2010/main" val="0"/>
@@ -14079,7 +15321,7 @@
                     <pic:cNvPicPr/>
                   </pic:nvPicPr>
                   <pic:blipFill>
-                    <a:blip r:embed="rId32">
+                    <a:blip r:embed="rId36">
                       <a:extLst>
                         <a:ext uri="{28A0092B-C50C-407E-A947-70E740481C1C}">
                           <a14:useLocalDpi xmlns:a14="http://schemas.microsoft.com/office/drawing/2010/main" val="0"/>
@@ -14129,7 +15371,7 @@
           <w:bCs/>
         </w:rPr>
       </w:pPr>
-      <w:bookmarkStart w:id="42" w:name="_Toc41665025"/>
+      <w:bookmarkStart w:id="43" w:name="_Toc41665025"/>
     </w:p>
     <w:p>
       <w:r>
@@ -14160,7 +15402,7 @@
                     <pic:cNvPicPr/>
                   </pic:nvPicPr>
                   <pic:blipFill>
-                    <a:blip r:embed="rId33">
+                    <a:blip r:embed="rId37">
                       <a:extLst>
                         <a:ext uri="{28A0092B-C50C-407E-A947-70E740481C1C}">
                           <a14:useLocalDpi xmlns:a14="http://schemas.microsoft.com/office/drawing/2010/main" val="0"/>
@@ -14229,7 +15471,7 @@
         </w:rPr>
         <w:t>Definizione degli elementi grafici: gli elementi di interazione</w:t>
       </w:r>
-      <w:bookmarkEnd w:id="42"/>
+      <w:bookmarkEnd w:id="43"/>
     </w:p>
     <w:p>
       <w:pPr>
@@ -14265,7 +15507,7 @@
                     </pic:cNvPicPr>
                   </pic:nvPicPr>
                   <pic:blipFill>
-                    <a:blip r:embed="rId34">
+                    <a:blip r:embed="rId38">
                       <a:extLst>
                         <a:ext uri="{28A0092B-C50C-407E-A947-70E740481C1C}">
                           <a14:useLocalDpi xmlns:a14="http://schemas.microsoft.com/office/drawing/2010/main" val="0"/>
@@ -14314,7 +15556,21 @@
         <w:rPr>
           <w:rFonts w:asciiTheme="minorHAnsi" w:hAnsiTheme="minorHAnsi"/>
         </w:rPr>
-        <w:t>Icona di gioco. Rappresenta un dato sensibile. Il livello platform non si considera completato se non sono stati ottenuti tutti i dati sensibili</w:t>
+        <w:t xml:space="preserve">Icona di gioco. Rappresenta un dato sensibile. Il livello </w:t>
+      </w:r>
+      <w:proofErr w:type="spellStart"/>
+      <w:r>
+        <w:rPr>
+          <w:rFonts w:asciiTheme="minorHAnsi" w:hAnsiTheme="minorHAnsi"/>
+        </w:rPr>
+        <w:t>platform</w:t>
+      </w:r>
+      <w:proofErr w:type="spellEnd"/>
+      <w:r>
+        <w:rPr>
+          <w:rFonts w:asciiTheme="minorHAnsi" w:hAnsiTheme="minorHAnsi"/>
+        </w:rPr>
+        <w:t xml:space="preserve"> non si considera completato se non sono stati ottenuti tutti i dati sensibili</w:t>
       </w:r>
       <w:r>
         <w:rPr>
@@ -14378,7 +15634,7 @@
                     </pic:cNvPicPr>
                   </pic:nvPicPr>
                   <pic:blipFill>
-                    <a:blip r:embed="rId35">
+                    <a:blip r:embed="rId39">
                       <a:extLst>
                         <a:ext uri="{28A0092B-C50C-407E-A947-70E740481C1C}">
                           <a14:useLocalDpi xmlns:a14="http://schemas.microsoft.com/office/drawing/2010/main" val="0"/>
@@ -14498,7 +15754,7 @@
                     </pic:cNvPicPr>
                   </pic:nvPicPr>
                   <pic:blipFill>
-                    <a:blip r:embed="rId36">
+                    <a:blip r:embed="rId40">
                       <a:extLst>
                         <a:ext uri="{28A0092B-C50C-407E-A947-70E740481C1C}">
                           <a14:useLocalDpi xmlns:a14="http://schemas.microsoft.com/office/drawing/2010/main" val="0"/>
@@ -14566,7 +15822,7 @@
                     </pic:cNvPicPr>
                   </pic:nvPicPr>
                   <pic:blipFill>
-                    <a:blip r:embed="rId37">
+                    <a:blip r:embed="rId41">
                       <a:extLst>
                         <a:ext uri="{28A0092B-C50C-407E-A947-70E740481C1C}">
                           <a14:useLocalDpi xmlns:a14="http://schemas.microsoft.com/office/drawing/2010/main" val="0"/>
@@ -14636,7 +15892,7 @@
           <w:rFonts w:asciiTheme="majorHAnsi" w:hAnsiTheme="majorHAnsi"/>
         </w:rPr>
       </w:pPr>
-      <w:bookmarkStart w:id="43" w:name="_Toc41665026"/>
+      <w:bookmarkStart w:id="44" w:name="_Toc41665026"/>
       <w:r>
         <w:rPr>
           <w:rFonts w:asciiTheme="majorHAnsi" w:hAnsiTheme="majorHAnsi"/>
@@ -14644,7 +15900,7 @@
         <w:lastRenderedPageBreak/>
         <w:t>Test</w:t>
       </w:r>
-      <w:bookmarkEnd w:id="43"/>
+      <w:bookmarkEnd w:id="44"/>
     </w:p>
     <w:p>
       <w:pPr>
@@ -14655,7 +15911,7 @@
           <w:bCs/>
         </w:rPr>
       </w:pPr>
-      <w:bookmarkStart w:id="44" w:name="_Toc41665027"/>
+      <w:bookmarkStart w:id="45" w:name="_Toc41665027"/>
       <w:r>
         <w:rPr>
           <w:rFonts w:asciiTheme="majorHAnsi" w:hAnsiTheme="majorHAnsi"/>
@@ -14664,7 +15920,7 @@
         </w:rPr>
         <w:t>Alpha test</w:t>
       </w:r>
-      <w:bookmarkEnd w:id="44"/>
+      <w:bookmarkEnd w:id="45"/>
     </w:p>
     <w:p>
       <w:pPr>
@@ -14843,7 +16099,7 @@
           <w:bCs/>
         </w:rPr>
       </w:pPr>
-      <w:bookmarkStart w:id="45" w:name="_Toc41665028"/>
+      <w:bookmarkStart w:id="46" w:name="_Toc41665028"/>
       <w:r>
         <w:rPr>
           <w:rFonts w:asciiTheme="majorHAnsi" w:hAnsiTheme="majorHAnsi"/>
@@ -14852,7 +16108,7 @@
         </w:rPr>
         <w:t>Test funzionale</w:t>
       </w:r>
-      <w:bookmarkEnd w:id="45"/>
+      <w:bookmarkEnd w:id="46"/>
     </w:p>
     <w:p>
       <w:pPr>
@@ -14964,7 +16220,7 @@
           <w:bCs/>
         </w:rPr>
       </w:pPr>
-      <w:bookmarkStart w:id="46" w:name="_Toc41665029"/>
+      <w:bookmarkStart w:id="47" w:name="_Toc41665029"/>
       <w:r>
         <w:rPr>
           <w:rFonts w:asciiTheme="majorHAnsi" w:hAnsiTheme="majorHAnsi"/>
@@ -14973,7 +16229,7 @@
         </w:rPr>
         <w:t>Test strutturale</w:t>
       </w:r>
-      <w:bookmarkEnd w:id="46"/>
+      <w:bookmarkEnd w:id="47"/>
     </w:p>
     <w:p>
       <w:pPr>
@@ -15049,7 +16305,21 @@
         <w:rPr>
           <w:rFonts w:asciiTheme="minorHAnsi" w:hAnsiTheme="minorHAnsi"/>
         </w:rPr>
-        <w:t>In caso di uscita dall’applicazione non era richiesta conferma all’utente</w:t>
+        <w:t xml:space="preserve">In caso di </w:t>
+      </w:r>
+      <w:proofErr w:type="spellStart"/>
+      <w:r>
+        <w:rPr>
+          <w:rFonts w:asciiTheme="minorHAnsi" w:hAnsiTheme="minorHAnsi"/>
+        </w:rPr>
+        <w:t>uscita</w:t>
+      </w:r>
+      <w:proofErr w:type="spellEnd"/>
+      <w:r>
+        <w:rPr>
+          <w:rFonts w:asciiTheme="minorHAnsi" w:hAnsiTheme="minorHAnsi"/>
+        </w:rPr>
+        <w:t xml:space="preserve"> dall’applicazione non era richiesta conferma all’utente</w:t>
       </w:r>
     </w:p>
     <w:p>
@@ -15070,7 +16340,7 @@
           <w:bCs/>
         </w:rPr>
       </w:pPr>
-      <w:bookmarkStart w:id="47" w:name="_Toc41665030"/>
+      <w:bookmarkStart w:id="48" w:name="_Toc41665030"/>
       <w:r>
         <w:rPr>
           <w:rFonts w:asciiTheme="minorHAnsi" w:hAnsiTheme="minorHAnsi"/>
@@ -15080,7 +16350,7 @@
         <w:lastRenderedPageBreak/>
         <w:t>Test di carico</w:t>
       </w:r>
-      <w:bookmarkEnd w:id="47"/>
+      <w:bookmarkEnd w:id="48"/>
     </w:p>
     <w:p>
       <w:pPr>
@@ -15435,8 +16705,6 @@
         <w:tab/>
         <w:t>RAM:320MB</w:t>
       </w:r>
-      <w:bookmarkStart w:id="48" w:name="_GoBack"/>
-      <w:bookmarkEnd w:id="48"/>
     </w:p>
     <w:p>
       <w:pPr>
@@ -19327,9 +20595,9 @@
     </w:p>
     <w:p/>
     <w:sectPr>
-      <w:headerReference w:type="default" r:id="rId38"/>
-      <w:footerReference w:type="even" r:id="rId39"/>
-      <w:footerReference w:type="default" r:id="rId40"/>
+      <w:headerReference w:type="default" r:id="rId42"/>
+      <w:footerReference w:type="even" r:id="rId43"/>
+      <w:footerReference w:type="default" r:id="rId44"/>
       <w:pgSz w:w="11900" w:h="16840"/>
       <w:pgMar w:top="2131" w:right="1134" w:bottom="1134" w:left="1134" w:header="708" w:footer="708" w:gutter="0"/>
       <w:cols w:space="708"/>
@@ -19371,11 +20639,6 @@
         <w:docPartUnique/>
       </w:docPartObj>
     </w:sdtPr>
-    <w:sdtEndPr>
-      <w:rPr>
-        <w:rStyle w:val="Numeropagina"/>
-      </w:rPr>
-    </w:sdtEndPr>
     <w:sdtContent>
       <w:p>
         <w:pPr>
@@ -19429,11 +20692,6 @@
         <w:docPartUnique/>
       </w:docPartObj>
     </w:sdtPr>
-    <w:sdtEndPr>
-      <w:rPr>
-        <w:rStyle w:val="Numeropagina"/>
-      </w:rPr>
-    </w:sdtEndPr>
     <w:sdtContent>
       <w:p>
         <w:pPr>
@@ -19511,12 +20769,14 @@
       </w:rPr>
       <w:fldChar w:fldCharType="end"/>
     </w:r>
+    <w:proofErr w:type="spellStart"/>
     <w:r>
       <w:rPr>
         <w:rFonts w:asciiTheme="minorHAnsi" w:hAnsiTheme="minorHAnsi"/>
       </w:rPr>
       <w:t>HackIT</w:t>
     </w:r>
+    <w:proofErr w:type="spellEnd"/>
     <w:r>
       <w:rPr>
         <w:rFonts w:asciiTheme="minorHAnsi" w:hAnsiTheme="minorHAnsi"/>
@@ -19616,12 +20876,14 @@
                               <w:rFonts w:ascii="Garamond" w:hAnsi="Garamond"/>
                             </w:rPr>
                           </w:pPr>
+                          <w:proofErr w:type="spellStart"/>
                           <w:r>
                             <w:rPr>
                               <w:rFonts w:ascii="Garamond" w:hAnsi="Garamond"/>
                             </w:rPr>
                             <w:t>CdS</w:t>
                           </w:r>
+                          <w:proofErr w:type="spellEnd"/>
                           <w:r>
                             <w:rPr>
                               <w:rFonts w:ascii="Garamond" w:hAnsi="Garamond"/>
@@ -19703,12 +20965,14 @@
                         <w:rFonts w:ascii="Garamond" w:hAnsi="Garamond"/>
                       </w:rPr>
                     </w:pPr>
+                    <w:proofErr w:type="spellStart"/>
                     <w:r>
                       <w:rPr>
                         <w:rFonts w:ascii="Garamond" w:hAnsi="Garamond"/>
                       </w:rPr>
                       <w:t>CdS</w:t>
                     </w:r>
+                    <w:proofErr w:type="spellEnd"/>
                     <w:r>
                       <w:rPr>
                         <w:rFonts w:ascii="Garamond" w:hAnsi="Garamond"/>
@@ -20252,7 +21516,7 @@
   <w:abstractNum w:abstractNumId="4" w15:restartNumberingAfterBreak="0">
     <w:nsid w:val="16A60463"/>
     <w:multiLevelType w:val="hybridMultilevel"/>
-    <w:tmpl w:val="F2985274"/>
+    <w:tmpl w:val="A1F6D39A"/>
     <w:lvl w:ilvl="0" w:tplc="04100001">
       <w:start w:val="1"/>
       <w:numFmt w:val="bullet"/>
@@ -21070,7 +22334,7 @@
   <w:abstractNum w:abstractNumId="11" w15:restartNumberingAfterBreak="0">
     <w:nsid w:val="2C5A2997"/>
     <w:multiLevelType w:val="hybridMultilevel"/>
-    <w:tmpl w:val="696A71A0"/>
+    <w:tmpl w:val="BBCE7982"/>
     <w:lvl w:ilvl="0" w:tplc="04100001">
       <w:start w:val="1"/>
       <w:numFmt w:val="bullet"/>

</xml_diff>

<commit_message>
avanti con la doc
</commit_message>
<xml_diff>
--- a/HackIT finale.docx
+++ b/HackIT finale.docx
@@ -15,7 +15,6 @@
         </w:rPr>
       </w:pPr>
       <w:bookmarkStart w:id="0" w:name="_Toc41664992"/>
-      <w:proofErr w:type="spellStart"/>
       <w:r>
         <w:rPr>
           <w:rFonts w:asciiTheme="minorHAnsi" w:hAnsiTheme="minorHAnsi" w:cstheme="minorHAnsi"/>
@@ -23,7 +22,6 @@
         <w:t>HackIT</w:t>
       </w:r>
       <w:bookmarkEnd w:id="0"/>
-      <w:proofErr w:type="spellEnd"/>
     </w:p>
     <w:p>
       <w:pPr>
@@ -4545,21 +4543,7 @@
         <w:rPr>
           <w:rFonts w:asciiTheme="minorHAnsi" w:hAnsiTheme="minorHAnsi" w:cstheme="minorHAnsi"/>
         </w:rPr>
-        <w:t xml:space="preserve">Sono richieste conoscenze basilari nell’utilizzo di applicazioni multimediali. L’applicazione si propone di essere semplice ed intuitiva nei controlli al fine di essere immediatamente </w:t>
-      </w:r>
-      <w:proofErr w:type="spellStart"/>
-      <w:r>
-        <w:rPr>
-          <w:rFonts w:asciiTheme="minorHAnsi" w:hAnsiTheme="minorHAnsi" w:cstheme="minorHAnsi"/>
-        </w:rPr>
-        <w:t>recepibile</w:t>
-      </w:r>
-      <w:proofErr w:type="spellEnd"/>
-      <w:r>
-        <w:rPr>
-          <w:rFonts w:asciiTheme="minorHAnsi" w:hAnsiTheme="minorHAnsi" w:cstheme="minorHAnsi"/>
-        </w:rPr>
-        <w:t xml:space="preserve"> dall’utenza</w:t>
+        <w:t>Sono richieste conoscenze basilari nell’utilizzo di applicazioni multimediali. L’applicazione si propone di essere semplice ed intuitiva nei controlli al fine di essere immediatamente recepibile dall’utenza</w:t>
       </w:r>
       <w:r>
         <w:rPr>
@@ -4703,7 +4687,13 @@
         <w:rPr>
           <w:rFonts w:asciiTheme="minorHAnsi" w:hAnsiTheme="minorHAnsi" w:cstheme="minorHAnsi"/>
         </w:rPr>
-        <w:t>Scheda video VGA con risoluzione minima di 800x600 pixel</w:t>
+        <w:t>Scheda video</w:t>
+      </w:r>
+      <w:r>
+        <w:rPr>
+          <w:rFonts w:asciiTheme="minorHAnsi" w:hAnsiTheme="minorHAnsi" w:cstheme="minorHAnsi"/>
+        </w:rPr>
+        <w:t>:</w:t>
       </w:r>
     </w:p>
     <w:p>
@@ -5367,44 +5357,14 @@
         <w:rPr>
           <w:rFonts w:asciiTheme="minorHAnsi" w:hAnsiTheme="minorHAnsi" w:cstheme="minorHAnsi"/>
         </w:rPr>
-        <w:t xml:space="preserve">Rocket </w:t>
-      </w:r>
-      <w:proofErr w:type="spellStart"/>
+        <w:t xml:space="preserve">Rocket Rinder: creato da </w:t>
+      </w:r>
       <w:r>
         <w:rPr>
           <w:rFonts w:asciiTheme="minorHAnsi" w:hAnsiTheme="minorHAnsi" w:cstheme="minorHAnsi"/>
         </w:rPr>
-        <w:t>Rinder</w:t>
-      </w:r>
-      <w:proofErr w:type="spellEnd"/>
-      <w:r>
-        <w:rPr>
-          <w:rFonts w:asciiTheme="minorHAnsi" w:hAnsiTheme="minorHAnsi" w:cstheme="minorHAnsi"/>
-        </w:rPr>
-        <w:t xml:space="preserve">: creato da </w:t>
-      </w:r>
-      <w:proofErr w:type="spellStart"/>
-      <w:r>
-        <w:rPr>
-          <w:rFonts w:asciiTheme="minorHAnsi" w:hAnsiTheme="minorHAnsi" w:cstheme="minorHAnsi"/>
-        </w:rPr>
-        <w:t>Chequered</w:t>
-      </w:r>
-      <w:proofErr w:type="spellEnd"/>
-      <w:r>
-        <w:rPr>
-          <w:rFonts w:asciiTheme="minorHAnsi" w:hAnsiTheme="minorHAnsi" w:cstheme="minorHAnsi"/>
-        </w:rPr>
-        <w:t xml:space="preserve"> </w:t>
-      </w:r>
-      <w:proofErr w:type="spellStart"/>
-      <w:r>
-        <w:rPr>
-          <w:rFonts w:asciiTheme="minorHAnsi" w:hAnsiTheme="minorHAnsi" w:cstheme="minorHAnsi"/>
-        </w:rPr>
-        <w:t>Ink</w:t>
-      </w:r>
-      <w:proofErr w:type="spellEnd"/>
+        <w:t>Chequered Ink</w:t>
+      </w:r>
       <w:r>
         <w:rPr>
           <w:rFonts w:asciiTheme="minorHAnsi" w:hAnsiTheme="minorHAnsi" w:cstheme="minorHAnsi"/>
@@ -5424,14 +5384,12 @@
           <w:rFonts w:asciiTheme="minorHAnsi" w:hAnsiTheme="minorHAnsi" w:cstheme="minorHAnsi"/>
         </w:rPr>
       </w:pPr>
-      <w:proofErr w:type="spellStart"/>
       <w:r>
         <w:rPr>
           <w:rFonts w:asciiTheme="minorHAnsi" w:hAnsiTheme="minorHAnsi" w:cstheme="minorHAnsi"/>
         </w:rPr>
         <w:t>Prototype</w:t>
       </w:r>
-      <w:proofErr w:type="spellEnd"/>
       <w:r>
         <w:rPr>
           <w:rFonts w:asciiTheme="minorHAnsi" w:hAnsiTheme="minorHAnsi" w:cstheme="minorHAnsi"/>
@@ -5496,41 +5454,19 @@
         <w:rPr>
           <w:rFonts w:asciiTheme="minorHAnsi" w:hAnsiTheme="minorHAnsi" w:cstheme="minorHAnsi"/>
         </w:rPr>
-        <w:t xml:space="preserve">retro-sound </w:t>
-      </w:r>
-      <w:proofErr w:type="spellStart"/>
+        <w:t>retro-sound effects</w:t>
+      </w:r>
       <w:r>
         <w:rPr>
           <w:rFonts w:asciiTheme="minorHAnsi" w:hAnsiTheme="minorHAnsi" w:cstheme="minorHAnsi"/>
         </w:rPr>
-        <w:t>effects</w:t>
-      </w:r>
-      <w:proofErr w:type="spellEnd"/>
+        <w:t xml:space="preserve">: </w:t>
+      </w:r>
       <w:r>
         <w:rPr>
           <w:rFonts w:asciiTheme="minorHAnsi" w:hAnsiTheme="minorHAnsi" w:cstheme="minorHAnsi"/>
         </w:rPr>
-        <w:t xml:space="preserve">: </w:t>
-      </w:r>
-      <w:r>
-        <w:rPr>
-          <w:rFonts w:asciiTheme="minorHAnsi" w:hAnsiTheme="minorHAnsi" w:cstheme="minorHAnsi"/>
-        </w:rPr>
-        <w:t xml:space="preserve">creato da </w:t>
-      </w:r>
-      <w:proofErr w:type="spellStart"/>
-      <w:r>
-        <w:rPr>
-          <w:rFonts w:asciiTheme="minorHAnsi" w:hAnsiTheme="minorHAnsi" w:cstheme="minorHAnsi"/>
-        </w:rPr>
-        <w:t>Mulula</w:t>
-      </w:r>
-      <w:proofErr w:type="spellEnd"/>
-      <w:r>
-        <w:rPr>
-          <w:rFonts w:asciiTheme="minorHAnsi" w:hAnsiTheme="minorHAnsi" w:cstheme="minorHAnsi"/>
-        </w:rPr>
-        <w:t xml:space="preserve"> ed è accessibile attraverso il seguente link: https://assetstore.unity.com/packages/audio/sound-fx/retro-sound-effects-22153</w:t>
+        <w:t>creato da Mulula ed è accessibile attraverso il seguente link: https://assetstore.unity.com/packages/audio/sound-fx/retro-sound-effects-22153</w:t>
       </w:r>
     </w:p>
     <w:p>
@@ -5549,41 +5485,19 @@
         <w:rPr>
           <w:rFonts w:asciiTheme="minorHAnsi" w:hAnsiTheme="minorHAnsi" w:cstheme="minorHAnsi"/>
         </w:rPr>
-        <w:t xml:space="preserve">Dungeon </w:t>
-      </w:r>
-      <w:proofErr w:type="spellStart"/>
+        <w:t>Dungeon Theme</w:t>
+      </w:r>
       <w:r>
         <w:rPr>
           <w:rFonts w:asciiTheme="minorHAnsi" w:hAnsiTheme="minorHAnsi" w:cstheme="minorHAnsi"/>
         </w:rPr>
-        <w:t>Theme</w:t>
-      </w:r>
-      <w:proofErr w:type="spellEnd"/>
+        <w:t>:</w:t>
+      </w:r>
       <w:r>
         <w:rPr>
           <w:rFonts w:asciiTheme="minorHAnsi" w:hAnsiTheme="minorHAnsi" w:cstheme="minorHAnsi"/>
         </w:rPr>
-        <w:t>:</w:t>
-      </w:r>
-      <w:r>
-        <w:rPr>
-          <w:rFonts w:asciiTheme="minorHAnsi" w:hAnsiTheme="minorHAnsi" w:cstheme="minorHAnsi"/>
-        </w:rPr>
-        <w:t xml:space="preserve"> creato da </w:t>
-      </w:r>
-      <w:proofErr w:type="spellStart"/>
-      <w:r>
-        <w:rPr>
-          <w:rFonts w:asciiTheme="minorHAnsi" w:hAnsiTheme="minorHAnsi" w:cstheme="minorHAnsi"/>
-        </w:rPr>
-        <w:t>CodeManu</w:t>
-      </w:r>
-      <w:proofErr w:type="spellEnd"/>
-      <w:r>
-        <w:rPr>
-          <w:rFonts w:asciiTheme="minorHAnsi" w:hAnsiTheme="minorHAnsi" w:cstheme="minorHAnsi"/>
-        </w:rPr>
-        <w:t xml:space="preserve"> e presente su OpenGameArt.com </w:t>
+        <w:t xml:space="preserve"> creato da CodeManu e presente su OpenGameArt.com </w:t>
       </w:r>
     </w:p>
     <w:p>
@@ -5602,47 +5516,19 @@
         <w:rPr>
           <w:rFonts w:asciiTheme="minorHAnsi" w:hAnsiTheme="minorHAnsi" w:cstheme="minorHAnsi"/>
         </w:rPr>
-        <w:t>Ove-</w:t>
-      </w:r>
-      <w:proofErr w:type="spellStart"/>
+        <w:t>Ove-Melaa Dark</w:t>
+      </w:r>
       <w:r>
         <w:rPr>
           <w:rFonts w:asciiTheme="minorHAnsi" w:hAnsiTheme="minorHAnsi" w:cstheme="minorHAnsi"/>
         </w:rPr>
-        <w:t>Melaa</w:t>
-      </w:r>
-      <w:proofErr w:type="spellEnd"/>
+        <w:t>:</w:t>
+      </w:r>
       <w:r>
         <w:rPr>
           <w:rFonts w:asciiTheme="minorHAnsi" w:hAnsiTheme="minorHAnsi" w:cstheme="minorHAnsi"/>
         </w:rPr>
-        <w:t xml:space="preserve"> Dark</w:t>
-      </w:r>
-      <w:r>
-        <w:rPr>
-          <w:rFonts w:asciiTheme="minorHAnsi" w:hAnsiTheme="minorHAnsi" w:cstheme="minorHAnsi"/>
-        </w:rPr>
-        <w:t>:</w:t>
-      </w:r>
-      <w:r>
-        <w:rPr>
-          <w:rFonts w:asciiTheme="minorHAnsi" w:hAnsiTheme="minorHAnsi" w:cstheme="minorHAnsi"/>
-        </w:rPr>
-        <w:t xml:space="preserve"> creato da </w:t>
-      </w:r>
-      <w:proofErr w:type="spellStart"/>
-      <w:r>
-        <w:rPr>
-          <w:rFonts w:asciiTheme="minorHAnsi" w:hAnsiTheme="minorHAnsi" w:cstheme="minorHAnsi"/>
-        </w:rPr>
-        <w:t>Melaa</w:t>
-      </w:r>
-      <w:proofErr w:type="spellEnd"/>
-      <w:r>
-        <w:rPr>
-          <w:rFonts w:asciiTheme="minorHAnsi" w:hAnsiTheme="minorHAnsi" w:cstheme="minorHAnsi"/>
-        </w:rPr>
-        <w:t xml:space="preserve"> e presente su OpenGameArt.com </w:t>
+        <w:t xml:space="preserve"> creato da Melaa e presente su OpenGameArt.com </w:t>
       </w:r>
     </w:p>
     <w:p>
@@ -5657,28 +5543,12 @@
           <w:rFonts w:asciiTheme="minorHAnsi" w:hAnsiTheme="minorHAnsi" w:cstheme="minorHAnsi"/>
         </w:rPr>
       </w:pPr>
-      <w:proofErr w:type="spellStart"/>
       <w:r>
         <w:rPr>
           <w:rFonts w:asciiTheme="minorHAnsi" w:hAnsiTheme="minorHAnsi" w:cstheme="minorHAnsi"/>
         </w:rPr>
-        <w:t>Modern</w:t>
-      </w:r>
-      <w:proofErr w:type="spellEnd"/>
-      <w:r>
-        <w:rPr>
-          <w:rFonts w:asciiTheme="minorHAnsi" w:hAnsiTheme="minorHAnsi" w:cstheme="minorHAnsi"/>
-        </w:rPr>
-        <w:t xml:space="preserve"> Castle </w:t>
-      </w:r>
-      <w:proofErr w:type="spellStart"/>
-      <w:r>
-        <w:rPr>
-          <w:rFonts w:asciiTheme="minorHAnsi" w:hAnsiTheme="minorHAnsi" w:cstheme="minorHAnsi"/>
-        </w:rPr>
-        <w:t>Atmosphere</w:t>
-      </w:r>
-      <w:proofErr w:type="spellEnd"/>
+        <w:t>Modern Castle Atmosphere</w:t>
+      </w:r>
       <w:r>
         <w:rPr>
           <w:rFonts w:asciiTheme="minorHAnsi" w:hAnsiTheme="minorHAnsi" w:cstheme="minorHAnsi"/>
@@ -9986,21 +9856,7 @@
         <w:rPr>
           <w:rFonts w:asciiTheme="minorHAnsi" w:hAnsiTheme="minorHAnsi" w:cstheme="minorHAnsi"/>
         </w:rPr>
-        <w:t xml:space="preserve">Colonna Pietro: realizzazione </w:t>
-      </w:r>
-      <w:proofErr w:type="spellStart"/>
-      <w:r>
-        <w:rPr>
-          <w:rFonts w:asciiTheme="minorHAnsi" w:hAnsiTheme="minorHAnsi" w:cstheme="minorHAnsi"/>
-        </w:rPr>
-        <w:t>level</w:t>
-      </w:r>
-      <w:proofErr w:type="spellEnd"/>
-      <w:r>
-        <w:rPr>
-          <w:rFonts w:asciiTheme="minorHAnsi" w:hAnsiTheme="minorHAnsi" w:cstheme="minorHAnsi"/>
-        </w:rPr>
-        <w:t xml:space="preserve"> design, ricerca suoni e assets, strutturazione materiale testuale e della componente enigmi</w:t>
+        <w:t>Colonna Pietro: realizzazione level design, ricerca suoni e assets, strutturazione materiale testuale e della componente enigmi</w:t>
       </w:r>
       <w:r>
         <w:rPr>
@@ -10043,21 +9899,7 @@
         <w:rPr>
           <w:rFonts w:asciiTheme="minorHAnsi" w:hAnsiTheme="minorHAnsi" w:cstheme="minorHAnsi"/>
         </w:rPr>
-        <w:t xml:space="preserve">realizzazione </w:t>
-      </w:r>
-      <w:proofErr w:type="spellStart"/>
-      <w:r>
-        <w:rPr>
-          <w:rFonts w:asciiTheme="minorHAnsi" w:hAnsiTheme="minorHAnsi" w:cstheme="minorHAnsi"/>
-        </w:rPr>
-        <w:t>level</w:t>
-      </w:r>
-      <w:proofErr w:type="spellEnd"/>
-      <w:r>
-        <w:rPr>
-          <w:rFonts w:asciiTheme="minorHAnsi" w:hAnsiTheme="minorHAnsi" w:cstheme="minorHAnsi"/>
-        </w:rPr>
-        <w:t xml:space="preserve"> design, impostazioni suoni e musiche</w:t>
+        <w:t>realizzazione level design, impostazioni suoni e musiche</w:t>
       </w:r>
       <w:r>
         <w:rPr>
@@ -10082,21 +9924,7 @@
         <w:rPr>
           <w:rFonts w:asciiTheme="minorHAnsi" w:hAnsiTheme="minorHAnsi" w:cstheme="minorHAnsi"/>
         </w:rPr>
-        <w:t xml:space="preserve">D’Amelio Amedeo: progettazione </w:t>
-      </w:r>
-      <w:proofErr w:type="spellStart"/>
-      <w:r>
-        <w:rPr>
-          <w:rFonts w:asciiTheme="minorHAnsi" w:hAnsiTheme="minorHAnsi" w:cstheme="minorHAnsi"/>
-        </w:rPr>
-        <w:t>level</w:t>
-      </w:r>
-      <w:proofErr w:type="spellEnd"/>
-      <w:r>
-        <w:rPr>
-          <w:rFonts w:asciiTheme="minorHAnsi" w:hAnsiTheme="minorHAnsi" w:cstheme="minorHAnsi"/>
-        </w:rPr>
-        <w:t xml:space="preserve"> design, ricerca assets e animazioni, testing</w:t>
+        <w:t>D’Amelio Amedeo: progettazione level design, ricerca assets e animazioni, testing</w:t>
       </w:r>
       <w:r>
         <w:rPr>
@@ -10215,21 +10043,7 @@
         <w:rPr>
           <w:rFonts w:asciiTheme="minorHAnsi" w:hAnsiTheme="minorHAnsi" w:cstheme="minorHAnsi"/>
         </w:rPr>
-        <w:t xml:space="preserve">Il team ha usato le proprie conoscenze per ottenere le informazioni necessarie per il dominio applicativo. È stata utilizzata la documentazione ufficiale di </w:t>
-      </w:r>
-      <w:proofErr w:type="spellStart"/>
-      <w:r>
-        <w:rPr>
-          <w:rFonts w:asciiTheme="minorHAnsi" w:hAnsiTheme="minorHAnsi" w:cstheme="minorHAnsi"/>
-        </w:rPr>
-        <w:t>Unity</w:t>
-      </w:r>
-      <w:proofErr w:type="spellEnd"/>
-      <w:r>
-        <w:rPr>
-          <w:rFonts w:asciiTheme="minorHAnsi" w:hAnsiTheme="minorHAnsi" w:cstheme="minorHAnsi"/>
-        </w:rPr>
-        <w:t xml:space="preserve"> come risorsa informativa legata allo sviluppo</w:t>
+        <w:t>Il team ha usato le proprie conoscenze per ottenere le informazioni necessarie per il dominio applicativo. È stata utilizzata la documentazione ufficiale di Unity come risorsa informativa legata allo sviluppo</w:t>
       </w:r>
     </w:p>
     <w:p/>
@@ -10262,19 +10076,11 @@
           <w:rFonts w:asciiTheme="minorHAnsi" w:hAnsiTheme="minorHAnsi" w:cstheme="minorHAnsi"/>
         </w:rPr>
       </w:pPr>
-      <w:proofErr w:type="spellStart"/>
       <w:r>
         <w:rPr>
           <w:rFonts w:asciiTheme="minorHAnsi" w:hAnsiTheme="minorHAnsi" w:cstheme="minorHAnsi"/>
         </w:rPr>
-        <w:t>Unity</w:t>
-      </w:r>
-      <w:proofErr w:type="spellEnd"/>
-      <w:r>
-        <w:rPr>
-          <w:rFonts w:asciiTheme="minorHAnsi" w:hAnsiTheme="minorHAnsi" w:cstheme="minorHAnsi"/>
-        </w:rPr>
-        <w:t xml:space="preserve"> ver. 2019.3.13</w:t>
+        <w:t>Unity ver. 2019.3.13</w:t>
       </w:r>
     </w:p>
     <w:p>
@@ -10374,49 +10180,7 @@
         <w:rPr>
           <w:rFonts w:asciiTheme="minorHAnsi" w:hAnsiTheme="minorHAnsi" w:cstheme="minorHAnsi"/>
         </w:rPr>
-        <w:t xml:space="preserve">Assets, oggetti di gioco e immagini di background sono stati reperiti dall’asset store di </w:t>
-      </w:r>
-      <w:proofErr w:type="spellStart"/>
-      <w:r>
-        <w:rPr>
-          <w:rFonts w:asciiTheme="minorHAnsi" w:hAnsiTheme="minorHAnsi" w:cstheme="minorHAnsi"/>
-        </w:rPr>
-        <w:t>Unity</w:t>
-      </w:r>
-      <w:proofErr w:type="spellEnd"/>
-      <w:r>
-        <w:rPr>
-          <w:rFonts w:asciiTheme="minorHAnsi" w:hAnsiTheme="minorHAnsi" w:cstheme="minorHAnsi"/>
-        </w:rPr>
-        <w:t xml:space="preserve">. Il pacchetto usato prende il nome di “Abstract </w:t>
-      </w:r>
-      <w:proofErr w:type="spellStart"/>
-      <w:r>
-        <w:rPr>
-          <w:rFonts w:asciiTheme="minorHAnsi" w:hAnsiTheme="minorHAnsi" w:cstheme="minorHAnsi"/>
-        </w:rPr>
-        <w:t>Platformer</w:t>
-      </w:r>
-      <w:proofErr w:type="spellEnd"/>
-      <w:r>
-        <w:rPr>
-          <w:rFonts w:asciiTheme="minorHAnsi" w:hAnsiTheme="minorHAnsi" w:cstheme="minorHAnsi"/>
-        </w:rPr>
-        <w:t xml:space="preserve">” creato da </w:t>
-      </w:r>
-      <w:proofErr w:type="spellStart"/>
-      <w:r>
-        <w:rPr>
-          <w:rFonts w:asciiTheme="minorHAnsi" w:hAnsiTheme="minorHAnsi" w:cstheme="minorHAnsi"/>
-        </w:rPr>
-        <w:t>Kenney</w:t>
-      </w:r>
-      <w:proofErr w:type="spellEnd"/>
-      <w:r>
-        <w:rPr>
-          <w:rFonts w:asciiTheme="minorHAnsi" w:hAnsiTheme="minorHAnsi" w:cstheme="minorHAnsi"/>
-        </w:rPr>
-        <w:t xml:space="preserve"> ed è accessibile attraverso il seguente link:  </w:t>
+        <w:t xml:space="preserve">Assets, oggetti di gioco e immagini di background sono stati reperiti dall’asset store di Unity. Il pacchetto usato prende il nome di “Abstract Platformer” creato da Kenney ed è accessibile attraverso il seguente link:  </w:t>
       </w:r>
       <w:hyperlink r:id="rId7" w:history="1">
         <w:r>
@@ -10461,61 +10225,19 @@
         <w:rPr>
           <w:rFonts w:asciiTheme="minorHAnsi" w:hAnsiTheme="minorHAnsi" w:cstheme="minorHAnsi"/>
         </w:rPr>
-        <w:t xml:space="preserve"> sono state reperite dall’asset store di </w:t>
-      </w:r>
-      <w:proofErr w:type="spellStart"/>
+        <w:t xml:space="preserve"> sono state reperite dall’asset store di Unity: il pacchetto usato prende il nome di “retro sound effe</w:t>
+      </w:r>
       <w:r>
         <w:rPr>
           <w:rFonts w:asciiTheme="minorHAnsi" w:hAnsiTheme="minorHAnsi" w:cstheme="minorHAnsi"/>
         </w:rPr>
-        <w:t>Unity</w:t>
-      </w:r>
-      <w:proofErr w:type="spellEnd"/>
+        <w:t>ct</w:t>
+      </w:r>
       <w:r>
         <w:rPr>
           <w:rFonts w:asciiTheme="minorHAnsi" w:hAnsiTheme="minorHAnsi" w:cstheme="minorHAnsi"/>
         </w:rPr>
-        <w:t xml:space="preserve">: il pacchetto usato prende il nome di “retro sound </w:t>
-      </w:r>
-      <w:proofErr w:type="spellStart"/>
-      <w:r>
-        <w:rPr>
-          <w:rFonts w:asciiTheme="minorHAnsi" w:hAnsiTheme="minorHAnsi" w:cstheme="minorHAnsi"/>
-        </w:rPr>
-        <w:t>effe</w:t>
-      </w:r>
-      <w:r>
-        <w:rPr>
-          <w:rFonts w:asciiTheme="minorHAnsi" w:hAnsiTheme="minorHAnsi" w:cstheme="minorHAnsi"/>
-        </w:rPr>
-        <w:t>ct</w:t>
-      </w:r>
-      <w:r>
-        <w:rPr>
-          <w:rFonts w:asciiTheme="minorHAnsi" w:hAnsiTheme="minorHAnsi" w:cstheme="minorHAnsi"/>
-        </w:rPr>
-        <w:t>s</w:t>
-      </w:r>
-      <w:proofErr w:type="spellEnd"/>
-      <w:r>
-        <w:rPr>
-          <w:rFonts w:asciiTheme="minorHAnsi" w:hAnsiTheme="minorHAnsi" w:cstheme="minorHAnsi"/>
-        </w:rPr>
-        <w:t xml:space="preserve">” creato da </w:t>
-      </w:r>
-      <w:proofErr w:type="spellStart"/>
-      <w:r>
-        <w:rPr>
-          <w:rFonts w:asciiTheme="minorHAnsi" w:hAnsiTheme="minorHAnsi" w:cstheme="minorHAnsi"/>
-        </w:rPr>
-        <w:t>Mulula</w:t>
-      </w:r>
-      <w:proofErr w:type="spellEnd"/>
-      <w:r>
-        <w:rPr>
-          <w:rFonts w:asciiTheme="minorHAnsi" w:hAnsiTheme="minorHAnsi" w:cstheme="minorHAnsi"/>
-        </w:rPr>
-        <w:t xml:space="preserve"> ed è accessibile attraverso il seguente link: </w:t>
+        <w:t xml:space="preserve">s” creato da Mulula ed è accessibile attraverso il seguente link: </w:t>
       </w:r>
       <w:hyperlink r:id="rId8" w:history="1">
         <w:r>
@@ -10582,61 +10304,25 @@
         <w:rPr>
           <w:rFonts w:asciiTheme="minorHAnsi" w:hAnsiTheme="minorHAnsi" w:cstheme="minorHAnsi"/>
         </w:rPr>
-        <w:t xml:space="preserve">Dungeon </w:t>
-      </w:r>
-      <w:proofErr w:type="spellStart"/>
+        <w:t xml:space="preserve">Dungeon Theme presente nel pacchetto </w:t>
+      </w:r>
       <w:r>
         <w:rPr>
           <w:rFonts w:asciiTheme="minorHAnsi" w:hAnsiTheme="minorHAnsi" w:cstheme="minorHAnsi"/>
         </w:rPr>
-        <w:t>Theme</w:t>
-      </w:r>
-      <w:proofErr w:type="spellEnd"/>
+        <w:t>“</w:t>
+      </w:r>
       <w:r>
         <w:rPr>
           <w:rFonts w:asciiTheme="minorHAnsi" w:hAnsiTheme="minorHAnsi" w:cstheme="minorHAnsi"/>
         </w:rPr>
-        <w:t xml:space="preserve"> presente nel pacchetto </w:t>
+        <w:t>Platformer Game Music Pack</w:t>
       </w:r>
       <w:r>
         <w:rPr>
           <w:rFonts w:asciiTheme="minorHAnsi" w:hAnsiTheme="minorHAnsi" w:cstheme="minorHAnsi"/>
         </w:rPr>
-        <w:t>“</w:t>
-      </w:r>
-      <w:proofErr w:type="spellStart"/>
-      <w:r>
-        <w:rPr>
-          <w:rFonts w:asciiTheme="minorHAnsi" w:hAnsiTheme="minorHAnsi" w:cstheme="minorHAnsi"/>
-        </w:rPr>
-        <w:t>Platformer</w:t>
-      </w:r>
-      <w:proofErr w:type="spellEnd"/>
-      <w:r>
-        <w:rPr>
-          <w:rFonts w:asciiTheme="minorHAnsi" w:hAnsiTheme="minorHAnsi" w:cstheme="minorHAnsi"/>
-        </w:rPr>
-        <w:t xml:space="preserve"> Game Music Pack</w:t>
-      </w:r>
-      <w:r>
-        <w:rPr>
-          <w:rFonts w:asciiTheme="minorHAnsi" w:hAnsiTheme="minorHAnsi" w:cstheme="minorHAnsi"/>
-        </w:rPr>
-        <w:t xml:space="preserve">” creato da </w:t>
-      </w:r>
-      <w:proofErr w:type="spellStart"/>
-      <w:r>
-        <w:rPr>
-          <w:rFonts w:asciiTheme="minorHAnsi" w:hAnsiTheme="minorHAnsi" w:cstheme="minorHAnsi"/>
-        </w:rPr>
-        <w:t>CodeManu</w:t>
-      </w:r>
-      <w:proofErr w:type="spellEnd"/>
-      <w:r>
-        <w:rPr>
-          <w:rFonts w:asciiTheme="minorHAnsi" w:hAnsiTheme="minorHAnsi" w:cstheme="minorHAnsi"/>
-        </w:rPr>
-        <w:t xml:space="preserve"> e presente su OpenGameArt.com [tema d</w:t>
+        <w:t>” creato da CodeManu e presente su OpenGameArt.com [tema d</w:t>
       </w:r>
       <w:r>
         <w:rPr>
@@ -10667,69 +10353,19 @@
         <w:rPr>
           <w:rFonts w:asciiTheme="minorHAnsi" w:hAnsiTheme="minorHAnsi" w:cstheme="minorHAnsi"/>
         </w:rPr>
-        <w:t>Ove-</w:t>
-      </w:r>
-      <w:proofErr w:type="spellStart"/>
+        <w:t>Ove-Melaa Dark presente nel pacchetto presente nel pacchetto “</w:t>
+      </w:r>
       <w:r>
         <w:rPr>
           <w:rFonts w:asciiTheme="minorHAnsi" w:hAnsiTheme="minorHAnsi" w:cstheme="minorHAnsi"/>
         </w:rPr>
-        <w:t>Melaa</w:t>
-      </w:r>
-      <w:proofErr w:type="spellEnd"/>
+        <w:t>Ove's Essential Game Audio Pack Collection</w:t>
+      </w:r>
       <w:r>
         <w:rPr>
           <w:rFonts w:asciiTheme="minorHAnsi" w:hAnsiTheme="minorHAnsi" w:cstheme="minorHAnsi"/>
         </w:rPr>
-        <w:t xml:space="preserve"> Dark presente nel pacchetto presente nel pacchetto “</w:t>
-      </w:r>
-      <w:proofErr w:type="spellStart"/>
-      <w:r>
-        <w:rPr>
-          <w:rFonts w:asciiTheme="minorHAnsi" w:hAnsiTheme="minorHAnsi" w:cstheme="minorHAnsi"/>
-        </w:rPr>
-        <w:t>Ove's</w:t>
-      </w:r>
-      <w:proofErr w:type="spellEnd"/>
-      <w:r>
-        <w:rPr>
-          <w:rFonts w:asciiTheme="minorHAnsi" w:hAnsiTheme="minorHAnsi" w:cstheme="minorHAnsi"/>
-        </w:rPr>
-        <w:t xml:space="preserve"> </w:t>
-      </w:r>
-      <w:proofErr w:type="spellStart"/>
-      <w:r>
-        <w:rPr>
-          <w:rFonts w:asciiTheme="minorHAnsi" w:hAnsiTheme="minorHAnsi" w:cstheme="minorHAnsi"/>
-        </w:rPr>
-        <w:t>Essential</w:t>
-      </w:r>
-      <w:proofErr w:type="spellEnd"/>
-      <w:r>
-        <w:rPr>
-          <w:rFonts w:asciiTheme="minorHAnsi" w:hAnsiTheme="minorHAnsi" w:cstheme="minorHAnsi"/>
-        </w:rPr>
-        <w:t xml:space="preserve"> Game Audio Pack Collection</w:t>
-      </w:r>
-      <w:r>
-        <w:rPr>
-          <w:rFonts w:asciiTheme="minorHAnsi" w:hAnsiTheme="minorHAnsi" w:cstheme="minorHAnsi"/>
-        </w:rPr>
-        <w:t xml:space="preserve">” creato da </w:t>
-      </w:r>
-      <w:proofErr w:type="spellStart"/>
-      <w:r>
-        <w:rPr>
-          <w:rFonts w:asciiTheme="minorHAnsi" w:hAnsiTheme="minorHAnsi" w:cstheme="minorHAnsi"/>
-        </w:rPr>
-        <w:t>Melaa</w:t>
-      </w:r>
-      <w:proofErr w:type="spellEnd"/>
-      <w:r>
-        <w:rPr>
-          <w:rFonts w:asciiTheme="minorHAnsi" w:hAnsiTheme="minorHAnsi" w:cstheme="minorHAnsi"/>
-        </w:rPr>
-        <w:t xml:space="preserve"> e presente su OpenGameArt.com</w:t>
+        <w:t>” creato da Melaa e presente su OpenGameArt.com</w:t>
       </w:r>
       <w:r>
         <w:rPr>
@@ -10750,56 +10386,18 @@
           <w:rFonts w:asciiTheme="minorHAnsi" w:hAnsiTheme="minorHAnsi" w:cstheme="minorHAnsi"/>
         </w:rPr>
       </w:pPr>
-      <w:proofErr w:type="spellStart"/>
       <w:r>
         <w:rPr>
           <w:rFonts w:asciiTheme="minorHAnsi" w:hAnsiTheme="minorHAnsi" w:cstheme="minorHAnsi"/>
         </w:rPr>
-        <w:t>Modern</w:t>
-      </w:r>
-      <w:proofErr w:type="spellEnd"/>
+        <w:t>Modern Castle Atmosphere presente nel pacchetto “</w:t>
+      </w:r>
       <w:r>
         <w:rPr>
           <w:rFonts w:asciiTheme="minorHAnsi" w:hAnsiTheme="minorHAnsi" w:cstheme="minorHAnsi"/>
         </w:rPr>
-        <w:t xml:space="preserve"> Castle </w:t>
-      </w:r>
-      <w:proofErr w:type="spellStart"/>
-      <w:r>
-        <w:rPr>
-          <w:rFonts w:asciiTheme="minorHAnsi" w:hAnsiTheme="minorHAnsi" w:cstheme="minorHAnsi"/>
-        </w:rPr>
-        <w:t>Atmosphere</w:t>
-      </w:r>
-      <w:proofErr w:type="spellEnd"/>
-      <w:r>
-        <w:rPr>
-          <w:rFonts w:asciiTheme="minorHAnsi" w:hAnsiTheme="minorHAnsi" w:cstheme="minorHAnsi"/>
-        </w:rPr>
-        <w:t xml:space="preserve"> presente nel pacchetto “</w:t>
-      </w:r>
-      <w:proofErr w:type="spellStart"/>
-      <w:r>
-        <w:rPr>
-          <w:rFonts w:asciiTheme="minorHAnsi" w:hAnsiTheme="minorHAnsi" w:cstheme="minorHAnsi"/>
-        </w:rPr>
-        <w:t>Modern</w:t>
-      </w:r>
-      <w:proofErr w:type="spellEnd"/>
-      <w:r>
-        <w:rPr>
-          <w:rFonts w:asciiTheme="minorHAnsi" w:hAnsiTheme="minorHAnsi" w:cstheme="minorHAnsi"/>
-        </w:rPr>
-        <w:t xml:space="preserve"> Castle </w:t>
-      </w:r>
-      <w:proofErr w:type="spellStart"/>
-      <w:r>
-        <w:rPr>
-          <w:rFonts w:asciiTheme="minorHAnsi" w:hAnsiTheme="minorHAnsi" w:cstheme="minorHAnsi"/>
-        </w:rPr>
-        <w:t>Atmosphere</w:t>
-      </w:r>
-      <w:proofErr w:type="spellEnd"/>
+        <w:t>Modern Castle Atmosphere</w:t>
+      </w:r>
       <w:r>
         <w:rPr>
           <w:rFonts w:asciiTheme="minorHAnsi" w:hAnsiTheme="minorHAnsi" w:cstheme="minorHAnsi"/>
@@ -10930,21 +10528,7 @@
         <w:rPr>
           <w:rFonts w:asciiTheme="minorHAnsi" w:hAnsiTheme="minorHAnsi"/>
         </w:rPr>
-        <w:t xml:space="preserve">L’educational game </w:t>
-      </w:r>
-      <w:proofErr w:type="spellStart"/>
-      <w:r>
-        <w:rPr>
-          <w:rFonts w:asciiTheme="minorHAnsi" w:hAnsiTheme="minorHAnsi"/>
-        </w:rPr>
-        <w:t>HackIT</w:t>
-      </w:r>
-      <w:proofErr w:type="spellEnd"/>
-      <w:r>
-        <w:rPr>
-          <w:rFonts w:asciiTheme="minorHAnsi" w:hAnsiTheme="minorHAnsi"/>
-        </w:rPr>
-        <w:t xml:space="preserve"> ha lo scopo di istruire l’utente per quanto concerne l’ambito della protezione dei dati, illustrandone le pratiche più comuni attraverso l’utilizzo di un Platform bidimensionale avente una componente di enigmi.</w:t>
+        <w:t>L’educational game HackIT ha lo scopo di istruire l’utente per quanto concerne l’ambito della protezione dei dati, illustrandone le pratiche più comuni attraverso l’utilizzo di un Platform bidimensionale avente una componente di enigmi.</w:t>
       </w:r>
     </w:p>
     <w:p>
@@ -11006,21 +10590,7 @@
         <w:rPr>
           <w:rFonts w:asciiTheme="minorHAnsi" w:hAnsiTheme="minorHAnsi"/>
         </w:rPr>
-        <w:t xml:space="preserve">L’educational game </w:t>
-      </w:r>
-      <w:proofErr w:type="spellStart"/>
-      <w:r>
-        <w:rPr>
-          <w:rFonts w:asciiTheme="minorHAnsi" w:hAnsiTheme="minorHAnsi"/>
-        </w:rPr>
-        <w:t>HackIT</w:t>
-      </w:r>
-      <w:proofErr w:type="spellEnd"/>
-      <w:r>
-        <w:rPr>
-          <w:rFonts w:asciiTheme="minorHAnsi" w:hAnsiTheme="minorHAnsi"/>
-        </w:rPr>
-        <w:t xml:space="preserve"> conterrà i seguenti concetti:</w:t>
+        <w:t>L’educational game HackIT conterrà i seguenti concetti:</w:t>
       </w:r>
     </w:p>
     <w:p>
@@ -11650,140 +11220,28 @@
         <w:rPr>
           <w:rFonts w:asciiTheme="minorHAnsi" w:hAnsiTheme="minorHAnsi"/>
         </w:rPr>
-        <w:t>Stabilire la metodologia da adottare, tenendo conto di:</w:t>
-      </w:r>
-    </w:p>
-    <w:p>
-      <w:pPr>
-        <w:pStyle w:val="Paragrafoelenco"/>
-        <w:numPr>
-          <w:ilvl w:val="0"/>
-          <w:numId w:val="10"/>
-        </w:numPr>
-        <w:jc w:val="both"/>
-        <w:rPr>
-          <w:rFonts w:asciiTheme="minorHAnsi" w:hAnsiTheme="minorHAnsi"/>
-        </w:rPr>
-      </w:pPr>
-      <w:r>
-        <w:rPr>
-          <w:rFonts w:asciiTheme="minorHAnsi" w:hAnsiTheme="minorHAnsi"/>
-        </w:rPr>
-        <w:t>Idee generate in fase di brainstorming</w:t>
-      </w:r>
-    </w:p>
-    <w:p>
-      <w:pPr>
-        <w:pStyle w:val="Paragrafoelenco"/>
-        <w:numPr>
-          <w:ilvl w:val="0"/>
-          <w:numId w:val="10"/>
-        </w:numPr>
-        <w:jc w:val="both"/>
-        <w:rPr>
-          <w:rFonts w:asciiTheme="minorHAnsi" w:hAnsiTheme="minorHAnsi"/>
-        </w:rPr>
-      </w:pPr>
-      <w:r>
-        <w:rPr>
-          <w:rFonts w:asciiTheme="minorHAnsi" w:hAnsiTheme="minorHAnsi"/>
-        </w:rPr>
-        <w:t>Limitazioni della piattaforma utente</w:t>
-      </w:r>
-    </w:p>
-    <w:p>
-      <w:pPr>
-        <w:pStyle w:val="Paragrafoelenco"/>
-        <w:numPr>
-          <w:ilvl w:val="0"/>
-          <w:numId w:val="10"/>
-        </w:numPr>
-        <w:jc w:val="both"/>
-        <w:rPr>
-          <w:rFonts w:asciiTheme="minorHAnsi" w:hAnsiTheme="minorHAnsi"/>
-        </w:rPr>
-      </w:pPr>
-      <w:r>
-        <w:rPr>
-          <w:rFonts w:asciiTheme="minorHAnsi" w:hAnsiTheme="minorHAnsi"/>
-        </w:rPr>
-        <w:t>Livello di cultura dell’utente</w:t>
-      </w:r>
-    </w:p>
-    <w:p>
-      <w:pPr>
-        <w:pStyle w:val="Paragrafoelenco"/>
-        <w:numPr>
-          <w:ilvl w:val="0"/>
-          <w:numId w:val="10"/>
-        </w:numPr>
-        <w:jc w:val="both"/>
-        <w:rPr>
-          <w:rFonts w:asciiTheme="minorHAnsi" w:hAnsiTheme="minorHAnsi"/>
-        </w:rPr>
-      </w:pPr>
-      <w:r>
-        <w:rPr>
-          <w:rFonts w:asciiTheme="minorHAnsi" w:hAnsiTheme="minorHAnsi"/>
-        </w:rPr>
-        <w:t>Eventuali meccanismi di apprendimento</w:t>
-      </w:r>
-    </w:p>
-    <w:p>
-      <w:pPr>
-        <w:pStyle w:val="Paragrafoelenco"/>
-        <w:numPr>
-          <w:ilvl w:val="0"/>
-          <w:numId w:val="10"/>
-        </w:numPr>
-        <w:jc w:val="both"/>
-        <w:rPr>
-          <w:rFonts w:asciiTheme="minorHAnsi" w:hAnsiTheme="minorHAnsi"/>
-        </w:rPr>
-      </w:pPr>
-      <w:r>
-        <w:rPr>
-          <w:rFonts w:asciiTheme="minorHAnsi" w:hAnsiTheme="minorHAnsi"/>
-        </w:rPr>
-        <w:t xml:space="preserve">Definizione iniziale del look del multimedia (fase di pianificazione) </w:t>
-      </w:r>
-    </w:p>
-    <w:p>
-      <w:pPr>
-        <w:pStyle w:val="Paragrafoelenco"/>
-        <w:jc w:val="both"/>
-        <w:rPr>
-          <w:rFonts w:asciiTheme="minorHAnsi" w:hAnsiTheme="minorHAnsi"/>
-        </w:rPr>
-      </w:pPr>
-    </w:p>
-    <w:p>
-      <w:pPr>
-        <w:jc w:val="both"/>
-        <w:rPr>
-          <w:rFonts w:asciiTheme="minorHAnsi" w:hAnsiTheme="minorHAnsi"/>
-        </w:rPr>
-      </w:pPr>
-      <w:r>
-        <w:rPr>
-          <w:rFonts w:asciiTheme="minorHAnsi" w:hAnsiTheme="minorHAnsi"/>
-        </w:rPr>
-        <w:t xml:space="preserve">L’idea alla base del gioco </w:t>
-      </w:r>
-      <w:proofErr w:type="spellStart"/>
-      <w:r>
-        <w:rPr>
-          <w:rFonts w:asciiTheme="minorHAnsi" w:hAnsiTheme="minorHAnsi"/>
-        </w:rPr>
-        <w:t>HackIT</w:t>
-      </w:r>
-      <w:proofErr w:type="spellEnd"/>
-      <w:r>
-        <w:rPr>
-          <w:rFonts w:asciiTheme="minorHAnsi" w:hAnsiTheme="minorHAnsi"/>
-        </w:rPr>
-        <w:t xml:space="preserve"> prende le sue mosse dalla volontà da parte degli sviluppatori di informare riguardo la protezione dei dati.  Specificatamente, si istruirà l’utente riguardo la scelta corretta e ponderata di password, metodi per ricordarla facilmente e l’utilizzo di una VPN</w:t>
-      </w:r>
+        <w:t>L’idea alla base del gioco HackIT prende le sue mosse dalla volontà da parte degli sviluppatori di informare riguardo la protezione dei dati.  Specificatamente, si istruirà l’utente riguardo la scelta corretta e ponderata di password, metodi per ricordarla facilmente</w:t>
+      </w:r>
+      <w:r>
+        <w:rPr>
+          <w:rFonts w:asciiTheme="minorHAnsi" w:hAnsiTheme="minorHAnsi"/>
+        </w:rPr>
+        <w:t>,</w:t>
+      </w:r>
+      <w:r>
+        <w:rPr>
+          <w:rFonts w:asciiTheme="minorHAnsi" w:hAnsiTheme="minorHAnsi"/>
+        </w:rPr>
+        <w:t xml:space="preserve"> l’utilizzo di una VPN</w:t>
+      </w:r>
+      <w:r>
+        <w:rPr>
+          <w:rFonts w:asciiTheme="minorHAnsi" w:hAnsiTheme="minorHAnsi"/>
+        </w:rPr>
+        <w:t xml:space="preserve"> e della verifica a due passaggi</w:t>
+      </w:r>
+      <w:bookmarkStart w:id="37" w:name="_GoBack"/>
+      <w:bookmarkEnd w:id="37"/>
       <w:r>
         <w:rPr>
           <w:rFonts w:asciiTheme="minorHAnsi" w:hAnsiTheme="minorHAnsi"/>
@@ -11915,35 +11373,13 @@
         <w:rPr>
           <w:rFonts w:asciiTheme="minorHAnsi" w:hAnsiTheme="minorHAnsi"/>
         </w:rPr>
-        <w:t xml:space="preserve"> </w:t>
-      </w:r>
-      <w:proofErr w:type="spellStart"/>
-      <w:r>
-        <w:rPr>
-          <w:rFonts w:asciiTheme="minorHAnsi" w:hAnsiTheme="minorHAnsi"/>
-        </w:rPr>
-        <w:t>platform</w:t>
-      </w:r>
-      <w:proofErr w:type="spellEnd"/>
-      <w:r>
-        <w:rPr>
-          <w:rFonts w:asciiTheme="minorHAnsi" w:hAnsiTheme="minorHAnsi"/>
-        </w:rPr>
-        <w:t xml:space="preserve"> si presentano sulla scia di altri giochi del genere dove, per arrivare alla fine del percorso disseminato di nemici e difficoltà, bisogna dar prova della propria destrezza e abilità. Durante il livello il giocatore raccoglierà informazioni sensibili (senza le quali non potrà superare la fase </w:t>
-      </w:r>
-      <w:proofErr w:type="spellStart"/>
-      <w:r>
-        <w:rPr>
-          <w:rFonts w:asciiTheme="minorHAnsi" w:hAnsiTheme="minorHAnsi"/>
-        </w:rPr>
-        <w:t>platform</w:t>
-      </w:r>
-      <w:proofErr w:type="spellEnd"/>
-      <w:r>
-        <w:rPr>
-          <w:rFonts w:asciiTheme="minorHAnsi" w:hAnsiTheme="minorHAnsi"/>
-        </w:rPr>
-        <w:t>) e valuta di gioco, utilizzabile in caso di necessità.</w:t>
+        <w:t xml:space="preserve"> platform</w:t>
+      </w:r>
+      <w:r>
+        <w:rPr>
+          <w:rFonts w:asciiTheme="minorHAnsi" w:hAnsiTheme="minorHAnsi"/>
+        </w:rPr>
+        <w:t xml:space="preserve"> si presentano sulla scia di altri giochi del genere dove, per arrivare alla fine del percorso disseminato di nemici e difficoltà, bisogna dar prova della propria destrezza e abilità. Durante il livello il giocatore raccoglierà informazioni sensibili (senza le quali non potrà superare la fase platform) e valuta di gioco, utilizzabile in caso di necessità.</w:t>
       </w:r>
     </w:p>
     <w:p>
@@ -12049,21 +11485,7 @@
         <w:rPr>
           <w:rFonts w:asciiTheme="minorHAnsi" w:hAnsiTheme="minorHAnsi"/>
         </w:rPr>
-        <w:t xml:space="preserve">La piattaforma utente non impone grandi limiti di utilizzo, ciò ha permesso al team di sviluppo di sbizzarrirsi in creatività sia visiva nella fase di </w:t>
-      </w:r>
-      <w:proofErr w:type="spellStart"/>
-      <w:r>
-        <w:rPr>
-          <w:rFonts w:asciiTheme="minorHAnsi" w:hAnsiTheme="minorHAnsi"/>
-        </w:rPr>
-        <w:t>level</w:t>
-      </w:r>
-      <w:proofErr w:type="spellEnd"/>
-      <w:r>
-        <w:rPr>
-          <w:rFonts w:asciiTheme="minorHAnsi" w:hAnsiTheme="minorHAnsi"/>
-        </w:rPr>
-        <w:t xml:space="preserve"> design sia mentale nella stesura degli enigmi</w:t>
+        <w:t>La piattaforma utente non impone grandi limiti di utilizzo, ciò ha permesso al team di sviluppo di sbizzarrirsi in creatività sia visiva nella fase di level design sia mentale nella stesura degli enigmi</w:t>
       </w:r>
     </w:p>
     <w:p>
@@ -12105,14 +11527,7 @@
         <w:rPr>
           <w:rFonts w:asciiTheme="minorHAnsi" w:hAnsiTheme="minorHAnsi"/>
         </w:rPr>
-        <w:t xml:space="preserve">I meccanismi di apprendimento si riveleranno nei momenti di transizione del gioco: il giocatore che si mette nei panni dell’attaccante deride e si prende gioco dell’attaccato che, nonostante cerchi di difendersi, non utilizza le corrette metodologie. Così facendo il giocatore impara dagli errori di </w:t>
-      </w:r>
-      <w:r>
-        <w:rPr>
-          <w:rFonts w:asciiTheme="minorHAnsi" w:hAnsiTheme="minorHAnsi"/>
-        </w:rPr>
-        <w:lastRenderedPageBreak/>
-        <w:t>qualcun altro proiettando l’esperienza di gioco su un livello più accattivante ed a primo impatto meno noioso da parte del giocatore.</w:t>
+        <w:t>I meccanismi di apprendimento si riveleranno nei momenti di transizione del gioco: il giocatore che si mette nei panni dell’attaccante deride e si prende gioco dell’attaccato che, nonostante cerchi di difendersi, non utilizza le corrette metodologie. Così facendo il giocatore impara dagli errori di qualcun altro proiettando l’esperienza di gioco su un livello più accattivante ed a primo impatto meno noioso da parte del giocatore.</w:t>
       </w:r>
     </w:p>
     <w:p>
@@ -12134,35 +11549,7 @@
         <w:rPr>
           <w:rFonts w:asciiTheme="minorHAnsi" w:hAnsiTheme="minorHAnsi"/>
         </w:rPr>
-        <w:t xml:space="preserve">Il team ha deciso di utilizzare il motore grafico </w:t>
-      </w:r>
-      <w:proofErr w:type="spellStart"/>
-      <w:r>
-        <w:rPr>
-          <w:rFonts w:asciiTheme="minorHAnsi" w:hAnsiTheme="minorHAnsi"/>
-        </w:rPr>
-        <w:t>Unity</w:t>
-      </w:r>
-      <w:proofErr w:type="spellEnd"/>
-      <w:r>
-        <w:rPr>
-          <w:rFonts w:asciiTheme="minorHAnsi" w:hAnsiTheme="minorHAnsi"/>
-        </w:rPr>
-        <w:t xml:space="preserve"> per la creazione del progetto. Tale programma è stato preferito rispetto alla creazione del software con HTML5 poiché </w:t>
-      </w:r>
-      <w:proofErr w:type="spellStart"/>
-      <w:r>
-        <w:rPr>
-          <w:rFonts w:asciiTheme="minorHAnsi" w:hAnsiTheme="minorHAnsi"/>
-        </w:rPr>
-        <w:t>Unity</w:t>
-      </w:r>
-      <w:proofErr w:type="spellEnd"/>
-      <w:r>
-        <w:rPr>
-          <w:rFonts w:asciiTheme="minorHAnsi" w:hAnsiTheme="minorHAnsi"/>
-        </w:rPr>
-        <w:t xml:space="preserve"> fornisce maggiore flessibilità e personalizzazione durante lo sviluppo.</w:t>
+        <w:t>Il team ha deciso di utilizzare il motore grafico Unity per la creazione del progetto. Tale programma è stato preferito rispetto alla creazione del software con HTML5 poiché Unity fornisce maggiore flessibilità e personalizzazione durante lo sviluppo.</w:t>
       </w:r>
     </w:p>
     <w:p/>
@@ -12176,6 +11563,7 @@
         </w:rPr>
       </w:pPr>
       <w:r>
+        <w:lastRenderedPageBreak/>
         <w:br w:type="page"/>
       </w:r>
     </w:p>
@@ -12188,7 +11576,7 @@
           <w:bCs/>
         </w:rPr>
       </w:pPr>
-      <w:bookmarkStart w:id="37" w:name="_Toc41665020"/>
+      <w:bookmarkStart w:id="38" w:name="_Toc41665020"/>
       <w:r>
         <w:rPr>
           <w:rFonts w:asciiTheme="majorHAnsi" w:hAnsiTheme="majorHAnsi"/>
@@ -12198,7 +11586,7 @@
         <w:lastRenderedPageBreak/>
         <w:t>Dettagliare il progetto del multimedia</w:t>
       </w:r>
-      <w:bookmarkEnd w:id="37"/>
+      <w:bookmarkEnd w:id="38"/>
     </w:p>
     <w:p>
       <w:pPr>
@@ -12222,7 +11610,7 @@
           <w:bCs/>
         </w:rPr>
       </w:pPr>
-      <w:bookmarkStart w:id="38" w:name="_Toc41665021"/>
+      <w:bookmarkStart w:id="39" w:name="_Toc41665021"/>
       <w:r>
         <w:rPr>
           <w:rFonts w:asciiTheme="majorHAnsi" w:hAnsiTheme="majorHAnsi"/>
@@ -12231,7 +11619,7 @@
         </w:rPr>
         <w:t>Prototipi</w:t>
       </w:r>
-      <w:bookmarkEnd w:id="38"/>
+      <w:bookmarkEnd w:id="39"/>
     </w:p>
     <w:p>
       <w:pPr>
@@ -12623,21 +12011,7 @@
           <w:rFonts w:asciiTheme="minorHAnsi" w:hAnsiTheme="minorHAnsi"/>
         </w:rPr>
         <w:lastRenderedPageBreak/>
-        <w:t xml:space="preserve">Livello </w:t>
-      </w:r>
-      <w:proofErr w:type="spellStart"/>
-      <w:r>
-        <w:rPr>
-          <w:rFonts w:asciiTheme="minorHAnsi" w:hAnsiTheme="minorHAnsi"/>
-        </w:rPr>
-        <w:t>platform</w:t>
-      </w:r>
-      <w:proofErr w:type="spellEnd"/>
-      <w:r>
-        <w:rPr>
-          <w:rFonts w:asciiTheme="minorHAnsi" w:hAnsiTheme="minorHAnsi"/>
-        </w:rPr>
-        <w:t xml:space="preserve"> generico:</w:t>
+        <w:t>Livello platform generico:</w:t>
       </w:r>
     </w:p>
     <w:p>
@@ -13165,7 +12539,7 @@
           <w:bCs/>
         </w:rPr>
       </w:pPr>
-      <w:bookmarkStart w:id="39" w:name="_Toc41665022"/>
+      <w:bookmarkStart w:id="40" w:name="_Toc41665022"/>
       <w:r>
         <w:rPr>
           <w:rFonts w:asciiTheme="minorHAnsi" w:hAnsiTheme="minorHAnsi"/>
@@ -13175,7 +12549,7 @@
         <w:lastRenderedPageBreak/>
         <w:t>Flowchart</w:t>
       </w:r>
-      <w:bookmarkEnd w:id="39"/>
+      <w:bookmarkEnd w:id="40"/>
     </w:p>
     <w:p>
       <w:pPr>
@@ -13194,7 +12568,6 @@
         </w:rPr>
         <w:t xml:space="preserve">Flowchart di primo livello: </w:t>
       </w:r>
-      <w:proofErr w:type="spellStart"/>
       <w:r>
         <w:rPr>
           <w:rFonts w:asciiTheme="minorHAnsi" w:hAnsiTheme="minorHAnsi"/>
@@ -13205,14 +12578,7 @@
         <w:rPr>
           <w:rFonts w:asciiTheme="minorHAnsi" w:hAnsiTheme="minorHAnsi"/>
         </w:rPr>
-        <w:t>verview</w:t>
-      </w:r>
-      <w:proofErr w:type="spellEnd"/>
-      <w:r>
-        <w:rPr>
-          <w:rFonts w:asciiTheme="minorHAnsi" w:hAnsiTheme="minorHAnsi"/>
-        </w:rPr>
-        <w:t xml:space="preserve"> della sequenza principale del programma</w:t>
+        <w:t>verview della sequenza principale del programma</w:t>
       </w:r>
       <w:r>
         <w:rPr>
@@ -13364,7 +12730,6 @@
         </w:rPr>
         <w:t xml:space="preserve">Flowchart di secondo livello: </w:t>
       </w:r>
-      <w:proofErr w:type="spellStart"/>
       <w:r>
         <w:rPr>
           <w:rFonts w:asciiTheme="minorHAnsi" w:hAnsiTheme="minorHAnsi"/>
@@ -13375,14 +12740,7 @@
         <w:rPr>
           <w:rFonts w:asciiTheme="minorHAnsi" w:hAnsiTheme="minorHAnsi"/>
         </w:rPr>
-        <w:t>verview</w:t>
-      </w:r>
-      <w:proofErr w:type="spellEnd"/>
-      <w:r>
-        <w:rPr>
-          <w:rFonts w:asciiTheme="minorHAnsi" w:hAnsiTheme="minorHAnsi"/>
-        </w:rPr>
-        <w:t xml:space="preserve"> della schermata di ringraziamenti:</w:t>
+        <w:t>verview della schermata di ringraziamenti:</w:t>
       </w:r>
     </w:p>
     <w:p>
@@ -13473,21 +12831,7 @@
         <w:rPr>
           <w:rFonts w:asciiTheme="minorHAnsi" w:hAnsiTheme="minorHAnsi"/>
         </w:rPr>
-        <w:t xml:space="preserve">Flowchart di secondo livello: </w:t>
-      </w:r>
-      <w:proofErr w:type="spellStart"/>
-      <w:r>
-        <w:rPr>
-          <w:rFonts w:asciiTheme="minorHAnsi" w:hAnsiTheme="minorHAnsi"/>
-        </w:rPr>
-        <w:t>overview</w:t>
-      </w:r>
-      <w:proofErr w:type="spellEnd"/>
-      <w:r>
-        <w:rPr>
-          <w:rFonts w:asciiTheme="minorHAnsi" w:hAnsiTheme="minorHAnsi"/>
-        </w:rPr>
-        <w:t xml:space="preserve"> della schermata di spiegazione del contesto di gioco</w:t>
+        <w:t>Flowchart di secondo livello: overview della schermata di spiegazione del contesto di gioco</w:t>
       </w:r>
     </w:p>
     <w:p>
@@ -13497,8 +12841,6 @@
           <w:rFonts w:asciiTheme="minorHAnsi" w:hAnsiTheme="minorHAnsi"/>
         </w:rPr>
       </w:pPr>
-      <w:bookmarkStart w:id="40" w:name="_GoBack"/>
-      <w:bookmarkEnd w:id="40"/>
     </w:p>
     <w:p>
       <w:pPr>
@@ -13660,35 +13002,7 @@
           <w:rFonts w:asciiTheme="minorHAnsi" w:hAnsiTheme="minorHAnsi"/>
         </w:rPr>
         <w:lastRenderedPageBreak/>
-        <w:t xml:space="preserve">Flowchart di secondo livello: </w:t>
-      </w:r>
-      <w:proofErr w:type="spellStart"/>
-      <w:r>
-        <w:rPr>
-          <w:rFonts w:asciiTheme="minorHAnsi" w:hAnsiTheme="minorHAnsi"/>
-        </w:rPr>
-        <w:t>overview</w:t>
-      </w:r>
-      <w:proofErr w:type="spellEnd"/>
-      <w:r>
-        <w:rPr>
-          <w:rFonts w:asciiTheme="minorHAnsi" w:hAnsiTheme="minorHAnsi"/>
-        </w:rPr>
-        <w:t xml:space="preserve"> del gioco </w:t>
-      </w:r>
-      <w:proofErr w:type="spellStart"/>
-      <w:r>
-        <w:rPr>
-          <w:rFonts w:asciiTheme="minorHAnsi" w:hAnsiTheme="minorHAnsi"/>
-        </w:rPr>
-        <w:t>platform</w:t>
-      </w:r>
-      <w:proofErr w:type="spellEnd"/>
-      <w:r>
-        <w:rPr>
-          <w:rFonts w:asciiTheme="minorHAnsi" w:hAnsiTheme="minorHAnsi"/>
-        </w:rPr>
-        <w:t>:</w:t>
+        <w:t>Flowchart di secondo livello: overview del gioco platform:</w:t>
       </w:r>
     </w:p>
     <w:p>
@@ -13914,7 +13228,6 @@
         </w:rPr>
         <w:t xml:space="preserve">Flowchart di secondo livello: </w:t>
       </w:r>
-      <w:proofErr w:type="spellStart"/>
       <w:r>
         <w:rPr>
           <w:rFonts w:asciiTheme="minorHAnsi" w:hAnsiTheme="minorHAnsi"/>
@@ -13925,14 +13238,7 @@
         <w:rPr>
           <w:rFonts w:asciiTheme="minorHAnsi" w:hAnsiTheme="minorHAnsi"/>
         </w:rPr>
-        <w:t>verview</w:t>
-      </w:r>
-      <w:proofErr w:type="spellEnd"/>
-      <w:r>
-        <w:rPr>
-          <w:rFonts w:asciiTheme="minorHAnsi" w:hAnsiTheme="minorHAnsi"/>
-        </w:rPr>
-        <w:t xml:space="preserve"> delle schermate di enigma</w:t>
+        <w:t>verview delle schermate di enigma</w:t>
       </w:r>
     </w:p>
     <w:p>
@@ -15556,21 +14862,7 @@
         <w:rPr>
           <w:rFonts w:asciiTheme="minorHAnsi" w:hAnsiTheme="minorHAnsi"/>
         </w:rPr>
-        <w:t xml:space="preserve">Icona di gioco. Rappresenta un dato sensibile. Il livello </w:t>
-      </w:r>
-      <w:proofErr w:type="spellStart"/>
-      <w:r>
-        <w:rPr>
-          <w:rFonts w:asciiTheme="minorHAnsi" w:hAnsiTheme="minorHAnsi"/>
-        </w:rPr>
-        <w:t>platform</w:t>
-      </w:r>
-      <w:proofErr w:type="spellEnd"/>
-      <w:r>
-        <w:rPr>
-          <w:rFonts w:asciiTheme="minorHAnsi" w:hAnsiTheme="minorHAnsi"/>
-        </w:rPr>
-        <w:t xml:space="preserve"> non si considera completato se non sono stati ottenuti tutti i dati sensibili</w:t>
+        <w:t>Icona di gioco. Rappresenta un dato sensibile. Il livello platform non si considera completato se non sono stati ottenuti tutti i dati sensibili</w:t>
       </w:r>
       <w:r>
         <w:rPr>
@@ -16305,21 +15597,7 @@
         <w:rPr>
           <w:rFonts w:asciiTheme="minorHAnsi" w:hAnsiTheme="minorHAnsi"/>
         </w:rPr>
-        <w:t xml:space="preserve">In caso di </w:t>
-      </w:r>
-      <w:proofErr w:type="spellStart"/>
-      <w:r>
-        <w:rPr>
-          <w:rFonts w:asciiTheme="minorHAnsi" w:hAnsiTheme="minorHAnsi"/>
-        </w:rPr>
-        <w:t>uscita</w:t>
-      </w:r>
-      <w:proofErr w:type="spellEnd"/>
-      <w:r>
-        <w:rPr>
-          <w:rFonts w:asciiTheme="minorHAnsi" w:hAnsiTheme="minorHAnsi"/>
-        </w:rPr>
-        <w:t xml:space="preserve"> dall’applicazione non era richiesta conferma all’utente</w:t>
+        <w:t>In caso di uscita dall’applicazione non era richiesta conferma all’utente</w:t>
       </w:r>
     </w:p>
     <w:p>
@@ -20639,6 +19917,11 @@
         <w:docPartUnique/>
       </w:docPartObj>
     </w:sdtPr>
+    <w:sdtEndPr>
+      <w:rPr>
+        <w:rStyle w:val="Numeropagina"/>
+      </w:rPr>
+    </w:sdtEndPr>
     <w:sdtContent>
       <w:p>
         <w:pPr>
@@ -20692,6 +19975,11 @@
         <w:docPartUnique/>
       </w:docPartObj>
     </w:sdtPr>
+    <w:sdtEndPr>
+      <w:rPr>
+        <w:rStyle w:val="Numeropagina"/>
+      </w:rPr>
+    </w:sdtEndPr>
     <w:sdtContent>
       <w:p>
         <w:pPr>
@@ -20769,14 +20057,12 @@
       </w:rPr>
       <w:fldChar w:fldCharType="end"/>
     </w:r>
-    <w:proofErr w:type="spellStart"/>
     <w:r>
       <w:rPr>
         <w:rFonts w:asciiTheme="minorHAnsi" w:hAnsiTheme="minorHAnsi"/>
       </w:rPr>
       <w:t>HackIT</w:t>
     </w:r>
-    <w:proofErr w:type="spellEnd"/>
     <w:r>
       <w:rPr>
         <w:rFonts w:asciiTheme="minorHAnsi" w:hAnsiTheme="minorHAnsi"/>
@@ -20876,14 +20162,12 @@
                               <w:rFonts w:ascii="Garamond" w:hAnsi="Garamond"/>
                             </w:rPr>
                           </w:pPr>
-                          <w:proofErr w:type="spellStart"/>
                           <w:r>
                             <w:rPr>
                               <w:rFonts w:ascii="Garamond" w:hAnsi="Garamond"/>
                             </w:rPr>
                             <w:t>CdS</w:t>
                           </w:r>
-                          <w:proofErr w:type="spellEnd"/>
                           <w:r>
                             <w:rPr>
                               <w:rFonts w:ascii="Garamond" w:hAnsi="Garamond"/>

</xml_diff>

<commit_message>
Avengers Endgame End-Credits but it's HackIT documentation
ta ta ta taaaa ta ta ta ta
</commit_message>
<xml_diff>
--- a/HackIT finale.docx
+++ b/HackIT finale.docx
@@ -15,6 +15,7 @@
         </w:rPr>
       </w:pPr>
       <w:bookmarkStart w:id="0" w:name="_Toc41664992"/>
+      <w:proofErr w:type="spellStart"/>
       <w:r>
         <w:rPr>
           <w:rFonts w:asciiTheme="minorHAnsi" w:hAnsiTheme="minorHAnsi" w:cstheme="minorHAnsi"/>
@@ -22,6 +23,7 @@
         <w:t>HackIT</w:t>
       </w:r>
       <w:bookmarkEnd w:id="0"/>
+      <w:proofErr w:type="spellEnd"/>
     </w:p>
     <w:p>
       <w:pPr>
@@ -4543,7 +4545,21 @@
         <w:rPr>
           <w:rFonts w:asciiTheme="minorHAnsi" w:hAnsiTheme="minorHAnsi" w:cstheme="minorHAnsi"/>
         </w:rPr>
-        <w:t>Sono richieste conoscenze basilari nell’utilizzo di applicazioni multimediali. L’applicazione si propone di essere semplice ed intuitiva nei controlli al fine di essere immediatamente recepibile dall’utenza</w:t>
+        <w:t xml:space="preserve">Sono richieste conoscenze basilari nell’utilizzo di applicazioni multimediali. L’applicazione si propone di essere semplice ed intuitiva nei controlli al fine di essere immediatamente </w:t>
+      </w:r>
+      <w:proofErr w:type="spellStart"/>
+      <w:r>
+        <w:rPr>
+          <w:rFonts w:asciiTheme="minorHAnsi" w:hAnsiTheme="minorHAnsi" w:cstheme="minorHAnsi"/>
+        </w:rPr>
+        <w:t>recepibile</w:t>
+      </w:r>
+      <w:proofErr w:type="spellEnd"/>
+      <w:r>
+        <w:rPr>
+          <w:rFonts w:asciiTheme="minorHAnsi" w:hAnsiTheme="minorHAnsi" w:cstheme="minorHAnsi"/>
+        </w:rPr>
+        <w:t xml:space="preserve"> dall’utenza</w:t>
       </w:r>
       <w:r>
         <w:rPr>
@@ -4649,7 +4665,19 @@
         <w:rPr>
           <w:rFonts w:asciiTheme="minorHAnsi" w:hAnsiTheme="minorHAnsi" w:cstheme="minorHAnsi"/>
         </w:rPr>
-        <w:t>RAM: 256Mb per l’esecuzione</w:t>
+        <w:t>RAM: 256M</w:t>
+      </w:r>
+      <w:r>
+        <w:rPr>
+          <w:rFonts w:asciiTheme="minorHAnsi" w:hAnsiTheme="minorHAnsi" w:cstheme="minorHAnsi"/>
+        </w:rPr>
+        <w:t>B</w:t>
+      </w:r>
+      <w:r>
+        <w:rPr>
+          <w:rFonts w:asciiTheme="minorHAnsi" w:hAnsiTheme="minorHAnsi" w:cstheme="minorHAnsi"/>
+        </w:rPr>
+        <w:t xml:space="preserve"> per l’esecuzione</w:t>
       </w:r>
     </w:p>
     <w:p>
@@ -4695,6 +4723,18 @@
         </w:rPr>
         <w:t>:</w:t>
       </w:r>
+      <w:r>
+        <w:rPr>
+          <w:rFonts w:asciiTheme="minorHAnsi" w:hAnsiTheme="minorHAnsi" w:cstheme="minorHAnsi"/>
+        </w:rPr>
+        <w:t xml:space="preserve"> </w:t>
+      </w:r>
+      <w:r>
+        <w:rPr>
+          <w:rFonts w:asciiTheme="minorHAnsi" w:hAnsiTheme="minorHAnsi" w:cstheme="minorHAnsi"/>
+        </w:rPr>
+        <w:t>Scheda grafica integrata nel processore</w:t>
+      </w:r>
     </w:p>
     <w:p>
       <w:pPr>
@@ -4772,7 +4812,6 @@
     </w:p>
     <w:p>
       <w:pPr>
-        <w:pStyle w:val="Paragrafoelenco"/>
         <w:jc w:val="both"/>
         <w:rPr>
           <w:rFonts w:asciiTheme="minorHAnsi" w:hAnsiTheme="minorHAnsi" w:cstheme="minorHAnsi"/>
@@ -4782,82 +4821,58 @@
     <w:p>
       <w:pPr>
         <w:pStyle w:val="Titolo3"/>
-        <w:jc w:val="both"/>
         <w:rPr>
           <w:rFonts w:asciiTheme="majorHAnsi" w:hAnsiTheme="majorHAnsi" w:cstheme="majorHAnsi"/>
           <w:b/>
           <w:bCs/>
         </w:rPr>
       </w:pPr>
-      <w:bookmarkStart w:id="8" w:name="_Toc39419812"/>
-      <w:bookmarkStart w:id="9" w:name="_Toc41665000"/>
       <w:r>
         <w:rPr>
           <w:rFonts w:asciiTheme="majorHAnsi" w:hAnsiTheme="majorHAnsi" w:cstheme="majorHAnsi"/>
           <w:b/>
           <w:bCs/>
         </w:rPr>
-        <w:t>Budget</w:t>
-      </w:r>
-      <w:bookmarkEnd w:id="8"/>
-      <w:bookmarkEnd w:id="9"/>
-    </w:p>
-    <w:p>
-      <w:pPr>
-        <w:jc w:val="both"/>
-        <w:rPr>
-          <w:rFonts w:asciiTheme="minorHAnsi" w:hAnsiTheme="minorHAnsi" w:cstheme="minorHAnsi"/>
-        </w:rPr>
-      </w:pPr>
-      <w:r>
-        <w:rPr>
-          <w:rFonts w:asciiTheme="minorHAnsi" w:hAnsiTheme="minorHAnsi" w:cstheme="minorHAnsi"/>
-        </w:rPr>
-        <w:t>I</w:t>
-      </w:r>
-      <w:r>
-        <w:rPr>
-          <w:rFonts w:asciiTheme="minorHAnsi" w:hAnsiTheme="minorHAnsi" w:cstheme="minorHAnsi"/>
-        </w:rPr>
-        <w:t>l committente non ha impost</w:t>
-      </w:r>
-      <w:r>
-        <w:rPr>
-          <w:rFonts w:asciiTheme="minorHAnsi" w:hAnsiTheme="minorHAnsi" w:cstheme="minorHAnsi"/>
-        </w:rPr>
-        <w:t>o alcun budget dato lo scopo didattico dell’applicazione.</w:t>
-      </w:r>
-    </w:p>
-    <w:p>
-      <w:pPr>
-        <w:jc w:val="both"/>
-        <w:rPr>
-          <w:rFonts w:asciiTheme="minorHAnsi" w:hAnsiTheme="minorHAnsi" w:cstheme="minorHAnsi"/>
-        </w:rPr>
-      </w:pPr>
-    </w:p>
-    <w:p>
-      <w:pPr>
-        <w:pStyle w:val="Titolo3"/>
-        <w:jc w:val="both"/>
+        <w:t xml:space="preserve">Requisiti </w:t>
+      </w:r>
+      <w:r>
         <w:rPr>
           <w:rFonts w:asciiTheme="majorHAnsi" w:hAnsiTheme="majorHAnsi" w:cstheme="majorHAnsi"/>
           <w:b/>
           <w:bCs/>
         </w:rPr>
-      </w:pPr>
-      <w:bookmarkStart w:id="10" w:name="_Toc39419813"/>
-      <w:bookmarkStart w:id="11" w:name="_Toc41665001"/>
+        <w:t>consigliati</w:t>
+      </w:r>
       <w:r>
         <w:rPr>
           <w:rFonts w:asciiTheme="majorHAnsi" w:hAnsiTheme="majorHAnsi" w:cstheme="majorHAnsi"/>
           <w:b/>
           <w:bCs/>
         </w:rPr>
-        <w:t>Tempo</w:t>
-      </w:r>
-      <w:bookmarkEnd w:id="10"/>
-      <w:bookmarkEnd w:id="11"/>
+        <w:t xml:space="preserve"> della piattaforma</w:t>
+      </w:r>
+    </w:p>
+    <w:p>
+      <w:pPr>
+        <w:jc w:val="both"/>
+        <w:rPr>
+          <w:rFonts w:asciiTheme="minorHAnsi" w:hAnsiTheme="minorHAnsi" w:cstheme="minorHAnsi"/>
+        </w:rPr>
+      </w:pPr>
+      <w:r>
+        <w:rPr>
+          <w:rFonts w:asciiTheme="minorHAnsi" w:hAnsiTheme="minorHAnsi" w:cstheme="minorHAnsi"/>
+        </w:rPr>
+        <w:t>L’applicazione dovrà poter essere eseguibile su PC con i seguenti requisiti HW minimi:</w:t>
+      </w:r>
+    </w:p>
+    <w:p>
+      <w:pPr>
+        <w:jc w:val="both"/>
+        <w:rPr>
+          <w:rFonts w:asciiTheme="minorHAnsi" w:hAnsiTheme="minorHAnsi" w:cstheme="minorHAnsi"/>
+        </w:rPr>
+      </w:pPr>
     </w:p>
     <w:p>
       <w:pPr>
@@ -4875,7 +4890,13 @@
         <w:rPr>
           <w:rFonts w:asciiTheme="minorHAnsi" w:hAnsiTheme="minorHAnsi" w:cstheme="minorHAnsi"/>
         </w:rPr>
-        <w:t>Inizio del progetto: Maggio 2020</w:t>
+        <w:t>Processore:</w:t>
+      </w:r>
+      <w:r>
+        <w:rPr>
+          <w:rFonts w:asciiTheme="minorHAnsi" w:hAnsiTheme="minorHAnsi" w:cstheme="minorHAnsi"/>
+        </w:rPr>
+        <w:t xml:space="preserve"> i3-540 o superiori</w:t>
       </w:r>
     </w:p>
     <w:p>
@@ -4894,19 +4915,13 @@
         <w:rPr>
           <w:rFonts w:asciiTheme="minorHAnsi" w:hAnsiTheme="minorHAnsi" w:cstheme="minorHAnsi"/>
         </w:rPr>
-        <w:t xml:space="preserve">Consegna del progetto: </w:t>
-      </w:r>
-      <w:r>
-        <w:rPr>
-          <w:rFonts w:asciiTheme="minorHAnsi" w:hAnsiTheme="minorHAnsi" w:cstheme="minorHAnsi"/>
-        </w:rPr>
-        <w:t>Giugn</w:t>
-      </w:r>
-      <w:r>
-        <w:rPr>
-          <w:rFonts w:asciiTheme="minorHAnsi" w:hAnsiTheme="minorHAnsi" w:cstheme="minorHAnsi"/>
-        </w:rPr>
-        <w:t>o 2020</w:t>
+        <w:t>RAM:</w:t>
+      </w:r>
+      <w:r>
+        <w:rPr>
+          <w:rFonts w:asciiTheme="minorHAnsi" w:hAnsiTheme="minorHAnsi" w:cstheme="minorHAnsi"/>
+        </w:rPr>
+        <w:t xml:space="preserve"> 500MB per l’esecuzione</w:t>
       </w:r>
     </w:p>
     <w:p>
@@ -4925,7 +4940,121 @@
         <w:rPr>
           <w:rFonts w:asciiTheme="minorHAnsi" w:hAnsiTheme="minorHAnsi" w:cstheme="minorHAnsi"/>
         </w:rPr>
-        <w:t>Scadenze intermedie: durante il corso</w:t>
+        <w:t>Hard Disk:</w:t>
+      </w:r>
+      <w:r>
+        <w:rPr>
+          <w:rFonts w:asciiTheme="minorHAnsi" w:hAnsiTheme="minorHAnsi" w:cstheme="minorHAnsi"/>
+        </w:rPr>
+        <w:t xml:space="preserve"> 1GB</w:t>
+      </w:r>
+    </w:p>
+    <w:p>
+      <w:pPr>
+        <w:pStyle w:val="Paragrafoelenco"/>
+        <w:numPr>
+          <w:ilvl w:val="0"/>
+          <w:numId w:val="15"/>
+        </w:numPr>
+        <w:jc w:val="both"/>
+        <w:rPr>
+          <w:rFonts w:asciiTheme="minorHAnsi" w:hAnsiTheme="minorHAnsi" w:cstheme="minorHAnsi"/>
+        </w:rPr>
+      </w:pPr>
+      <w:r>
+        <w:rPr>
+          <w:rFonts w:asciiTheme="minorHAnsi" w:hAnsiTheme="minorHAnsi" w:cstheme="minorHAnsi"/>
+        </w:rPr>
+        <w:t>Scheda Video:</w:t>
+      </w:r>
+      <w:r>
+        <w:rPr>
+          <w:rFonts w:asciiTheme="minorHAnsi" w:hAnsiTheme="minorHAnsi" w:cstheme="minorHAnsi"/>
+        </w:rPr>
+        <w:t xml:space="preserve"> GEFORCE GT710</w:t>
+      </w:r>
+    </w:p>
+    <w:p>
+      <w:pPr>
+        <w:pStyle w:val="Paragrafoelenco"/>
+        <w:numPr>
+          <w:ilvl w:val="0"/>
+          <w:numId w:val="15"/>
+        </w:numPr>
+        <w:jc w:val="both"/>
+        <w:rPr>
+          <w:rFonts w:asciiTheme="minorHAnsi" w:hAnsiTheme="minorHAnsi" w:cstheme="minorHAnsi"/>
+        </w:rPr>
+      </w:pPr>
+      <w:r>
+        <w:rPr>
+          <w:rFonts w:asciiTheme="minorHAnsi" w:hAnsiTheme="minorHAnsi" w:cstheme="minorHAnsi"/>
+        </w:rPr>
+        <w:t>Risoluzione:</w:t>
+      </w:r>
+      <w:r>
+        <w:rPr>
+          <w:rFonts w:asciiTheme="minorHAnsi" w:hAnsiTheme="minorHAnsi" w:cstheme="minorHAnsi"/>
+        </w:rPr>
+        <w:t xml:space="preserve"> 1920x1080 o superiori</w:t>
+      </w:r>
+    </w:p>
+    <w:p>
+      <w:pPr>
+        <w:pStyle w:val="Paragrafoelenco"/>
+        <w:jc w:val="both"/>
+        <w:rPr>
+          <w:rFonts w:asciiTheme="minorHAnsi" w:hAnsiTheme="minorHAnsi" w:cstheme="minorHAnsi"/>
+        </w:rPr>
+      </w:pPr>
+    </w:p>
+    <w:p>
+      <w:pPr>
+        <w:jc w:val="both"/>
+        <w:rPr>
+          <w:rFonts w:asciiTheme="minorHAnsi" w:hAnsiTheme="minorHAnsi" w:cstheme="minorHAnsi"/>
+        </w:rPr>
+      </w:pPr>
+      <w:r>
+        <w:rPr>
+          <w:rFonts w:asciiTheme="minorHAnsi" w:hAnsiTheme="minorHAnsi" w:cstheme="minorHAnsi"/>
+        </w:rPr>
+        <w:t>E</w:t>
+      </w:r>
+      <w:r>
+        <w:rPr>
+          <w:rFonts w:asciiTheme="minorHAnsi" w:hAnsiTheme="minorHAnsi" w:cstheme="minorHAnsi"/>
+        </w:rPr>
+        <w:t xml:space="preserve"> con i seguenti requisiti SW: </w:t>
+      </w:r>
+      <w:bookmarkStart w:id="8" w:name="_GoBack"/>
+      <w:bookmarkEnd w:id="8"/>
+    </w:p>
+    <w:p>
+      <w:pPr>
+        <w:jc w:val="both"/>
+        <w:rPr>
+          <w:rFonts w:asciiTheme="minorHAnsi" w:hAnsiTheme="minorHAnsi" w:cstheme="minorHAnsi"/>
+        </w:rPr>
+      </w:pPr>
+    </w:p>
+    <w:p>
+      <w:pPr>
+        <w:pStyle w:val="Paragrafoelenco"/>
+        <w:numPr>
+          <w:ilvl w:val="0"/>
+          <w:numId w:val="15"/>
+        </w:numPr>
+        <w:jc w:val="both"/>
+        <w:rPr>
+          <w:rFonts w:asciiTheme="minorHAnsi" w:hAnsiTheme="minorHAnsi" w:cstheme="minorHAnsi"/>
+        </w:rPr>
+      </w:pPr>
+      <w:r>
+        <w:rPr>
+          <w:rFonts w:asciiTheme="minorHAnsi" w:hAnsiTheme="minorHAnsi" w:cstheme="minorHAnsi"/>
+        </w:rPr>
+        <w:t>Windows 7 o superiori</w:t>
       </w:r>
     </w:p>
     <w:p>
@@ -4946,18 +5075,18 @@
           <w:bCs/>
         </w:rPr>
       </w:pPr>
-      <w:bookmarkStart w:id="12" w:name="_Toc39419814"/>
-      <w:bookmarkStart w:id="13" w:name="_Toc41665002"/>
+      <w:bookmarkStart w:id="9" w:name="_Toc39419812"/>
+      <w:bookmarkStart w:id="10" w:name="_Toc41665000"/>
       <w:r>
         <w:rPr>
           <w:rFonts w:asciiTheme="majorHAnsi" w:hAnsiTheme="majorHAnsi" w:cstheme="majorHAnsi"/>
           <w:b/>
           <w:bCs/>
         </w:rPr>
-        <w:t>Responsabilità del cliente</w:t>
-      </w:r>
-      <w:bookmarkEnd w:id="12"/>
-      <w:bookmarkEnd w:id="13"/>
+        <w:t>Budget</w:t>
+      </w:r>
+      <w:bookmarkEnd w:id="9"/>
+      <w:bookmarkEnd w:id="10"/>
     </w:p>
     <w:p>
       <w:pPr>
@@ -4970,13 +5099,19 @@
         <w:rPr>
           <w:rFonts w:asciiTheme="minorHAnsi" w:hAnsiTheme="minorHAnsi" w:cstheme="minorHAnsi"/>
         </w:rPr>
-        <w:t>C</w:t>
-      </w:r>
-      <w:r>
-        <w:rPr>
-          <w:rFonts w:asciiTheme="minorHAnsi" w:hAnsiTheme="minorHAnsi" w:cstheme="minorHAnsi"/>
-        </w:rPr>
-        <w:t>ontrollare i contenuti durante lo sviluppo.</w:t>
+        <w:t>I</w:t>
+      </w:r>
+      <w:r>
+        <w:rPr>
+          <w:rFonts w:asciiTheme="minorHAnsi" w:hAnsiTheme="minorHAnsi" w:cstheme="minorHAnsi"/>
+        </w:rPr>
+        <w:t>l committente non ha impost</w:t>
+      </w:r>
+      <w:r>
+        <w:rPr>
+          <w:rFonts w:asciiTheme="minorHAnsi" w:hAnsiTheme="minorHAnsi" w:cstheme="minorHAnsi"/>
+        </w:rPr>
+        <w:t>o alcun budget dato lo scopo didattico dell’applicazione.</w:t>
       </w:r>
     </w:p>
     <w:p>
@@ -4997,21 +5132,27 @@
           <w:bCs/>
         </w:rPr>
       </w:pPr>
-      <w:bookmarkStart w:id="14" w:name="_Toc39419815"/>
-      <w:bookmarkStart w:id="15" w:name="_Toc41665003"/>
+      <w:bookmarkStart w:id="11" w:name="_Toc39419813"/>
+      <w:bookmarkStart w:id="12" w:name="_Toc41665001"/>
       <w:r>
         <w:rPr>
           <w:rFonts w:asciiTheme="majorHAnsi" w:hAnsiTheme="majorHAnsi" w:cstheme="majorHAnsi"/>
           <w:b/>
           <w:bCs/>
         </w:rPr>
-        <w:t>Contenuti</w:t>
-      </w:r>
-      <w:bookmarkEnd w:id="14"/>
-      <w:bookmarkEnd w:id="15"/>
-    </w:p>
-    <w:p>
-      <w:pPr>
+        <w:lastRenderedPageBreak/>
+        <w:t>Tempo</w:t>
+      </w:r>
+      <w:bookmarkEnd w:id="11"/>
+      <w:bookmarkEnd w:id="12"/>
+    </w:p>
+    <w:p>
+      <w:pPr>
+        <w:pStyle w:val="Paragrafoelenco"/>
+        <w:numPr>
+          <w:ilvl w:val="0"/>
+          <w:numId w:val="15"/>
+        </w:numPr>
         <w:jc w:val="both"/>
         <w:rPr>
           <w:rFonts w:asciiTheme="minorHAnsi" w:hAnsiTheme="minorHAnsi" w:cstheme="minorHAnsi"/>
@@ -5021,17 +5162,16 @@
         <w:rPr>
           <w:rFonts w:asciiTheme="minorHAnsi" w:hAnsiTheme="minorHAnsi" w:cstheme="minorHAnsi"/>
         </w:rPr>
-        <w:t>L</w:t>
-      </w:r>
-      <w:r>
-        <w:rPr>
-          <w:rFonts w:asciiTheme="minorHAnsi" w:hAnsiTheme="minorHAnsi" w:cstheme="minorHAnsi"/>
-        </w:rPr>
-        <w:t xml:space="preserve">’applicazione sarà strutturata a livelli di difficoltà crescente. </w:t>
-      </w:r>
-    </w:p>
-    <w:p>
-      <w:pPr>
+        <w:t>Inizio del progetto: Maggio 2020</w:t>
+      </w:r>
+    </w:p>
+    <w:p>
+      <w:pPr>
+        <w:pStyle w:val="Paragrafoelenco"/>
+        <w:numPr>
+          <w:ilvl w:val="0"/>
+          <w:numId w:val="15"/>
+        </w:numPr>
         <w:jc w:val="both"/>
         <w:rPr>
           <w:rFonts w:asciiTheme="minorHAnsi" w:hAnsiTheme="minorHAnsi" w:cstheme="minorHAnsi"/>
@@ -5041,52 +5181,198 @@
         <w:rPr>
           <w:rFonts w:asciiTheme="minorHAnsi" w:hAnsiTheme="minorHAnsi" w:cstheme="minorHAnsi"/>
         </w:rPr>
-        <w:lastRenderedPageBreak/>
-        <w:t>Il team di sviluppo si impegna alla stesura di una componente fatta da enigmi.</w:t>
-      </w:r>
-    </w:p>
-    <w:p>
-      <w:pPr>
+        <w:t xml:space="preserve">Consegna del progetto: </w:t>
+      </w:r>
+      <w:r>
+        <w:rPr>
+          <w:rFonts w:asciiTheme="minorHAnsi" w:hAnsiTheme="minorHAnsi" w:cstheme="minorHAnsi"/>
+        </w:rPr>
+        <w:t>Giugn</w:t>
+      </w:r>
+      <w:r>
+        <w:rPr>
+          <w:rFonts w:asciiTheme="minorHAnsi" w:hAnsiTheme="minorHAnsi" w:cstheme="minorHAnsi"/>
+        </w:rPr>
+        <w:t>o 2020</w:t>
+      </w:r>
+    </w:p>
+    <w:p>
+      <w:pPr>
+        <w:pStyle w:val="Paragrafoelenco"/>
+        <w:numPr>
+          <w:ilvl w:val="0"/>
+          <w:numId w:val="15"/>
+        </w:numPr>
         <w:jc w:val="both"/>
-      </w:pPr>
-      <w:r>
-        <w:rPr>
-          <w:rFonts w:asciiTheme="minorHAnsi" w:hAnsiTheme="minorHAnsi" w:cstheme="minorHAnsi"/>
-        </w:rPr>
-        <w:t>Il prodotto sarà accompagnato da un manuale utente in versione digitale</w:t>
-      </w:r>
-      <w:r>
-        <w:rPr>
-          <w:rFonts w:asciiTheme="minorHAnsi" w:hAnsiTheme="minorHAnsi" w:cstheme="minorHAnsi"/>
-        </w:rPr>
-        <w:t>.</w:t>
-      </w:r>
-    </w:p>
-    <w:p>
-      <w:r>
-        <w:br w:type="page"/>
-      </w:r>
-    </w:p>
-    <w:p>
-      <w:pPr>
-        <w:pStyle w:val="Titolo2"/>
+        <w:rPr>
+          <w:rFonts w:asciiTheme="minorHAnsi" w:hAnsiTheme="minorHAnsi" w:cstheme="minorHAnsi"/>
+        </w:rPr>
+      </w:pPr>
+      <w:r>
+        <w:rPr>
+          <w:rFonts w:asciiTheme="minorHAnsi" w:hAnsiTheme="minorHAnsi" w:cstheme="minorHAnsi"/>
+        </w:rPr>
+        <w:t>Scadenze intermedie: durante il corso</w:t>
+      </w:r>
+    </w:p>
+    <w:p>
+      <w:pPr>
+        <w:jc w:val="both"/>
+        <w:rPr>
+          <w:rFonts w:asciiTheme="minorHAnsi" w:hAnsiTheme="minorHAnsi" w:cstheme="minorHAnsi"/>
+        </w:rPr>
+      </w:pPr>
+    </w:p>
+    <w:p>
+      <w:pPr>
+        <w:pStyle w:val="Titolo3"/>
+        <w:jc w:val="both"/>
         <w:rPr>
           <w:rFonts w:asciiTheme="majorHAnsi" w:hAnsiTheme="majorHAnsi" w:cstheme="majorHAnsi"/>
           <w:b/>
           <w:bCs/>
         </w:rPr>
       </w:pPr>
-      <w:bookmarkStart w:id="16" w:name="_Toc41665004"/>
+      <w:bookmarkStart w:id="13" w:name="_Toc39419814"/>
+      <w:bookmarkStart w:id="14" w:name="_Toc41665002"/>
       <w:r>
         <w:rPr>
           <w:rFonts w:asciiTheme="majorHAnsi" w:hAnsiTheme="majorHAnsi" w:cstheme="majorHAnsi"/>
           <w:b/>
           <w:bCs/>
         </w:rPr>
+        <w:t>Responsabilità del cliente</w:t>
+      </w:r>
+      <w:bookmarkEnd w:id="13"/>
+      <w:bookmarkEnd w:id="14"/>
+    </w:p>
+    <w:p>
+      <w:pPr>
+        <w:jc w:val="both"/>
+        <w:rPr>
+          <w:rFonts w:asciiTheme="minorHAnsi" w:hAnsiTheme="minorHAnsi" w:cstheme="minorHAnsi"/>
+        </w:rPr>
+      </w:pPr>
+      <w:r>
+        <w:rPr>
+          <w:rFonts w:asciiTheme="minorHAnsi" w:hAnsiTheme="minorHAnsi" w:cstheme="minorHAnsi"/>
+        </w:rPr>
+        <w:t>C</w:t>
+      </w:r>
+      <w:r>
+        <w:rPr>
+          <w:rFonts w:asciiTheme="minorHAnsi" w:hAnsiTheme="minorHAnsi" w:cstheme="minorHAnsi"/>
+        </w:rPr>
+        <w:t>ontrollare i contenuti durante lo sviluppo.</w:t>
+      </w:r>
+    </w:p>
+    <w:p>
+      <w:pPr>
+        <w:jc w:val="both"/>
+        <w:rPr>
+          <w:rFonts w:asciiTheme="minorHAnsi" w:hAnsiTheme="minorHAnsi" w:cstheme="minorHAnsi"/>
+        </w:rPr>
+      </w:pPr>
+    </w:p>
+    <w:p>
+      <w:pPr>
+        <w:pStyle w:val="Titolo3"/>
+        <w:jc w:val="both"/>
+        <w:rPr>
+          <w:rFonts w:asciiTheme="majorHAnsi" w:hAnsiTheme="majorHAnsi" w:cstheme="majorHAnsi"/>
+          <w:b/>
+          <w:bCs/>
+        </w:rPr>
+      </w:pPr>
+      <w:bookmarkStart w:id="15" w:name="_Toc39419815"/>
+      <w:bookmarkStart w:id="16" w:name="_Toc41665003"/>
+      <w:r>
+        <w:rPr>
+          <w:rFonts w:asciiTheme="majorHAnsi" w:hAnsiTheme="majorHAnsi" w:cstheme="majorHAnsi"/>
+          <w:b/>
+          <w:bCs/>
+        </w:rPr>
+        <w:t>Contenuti</w:t>
+      </w:r>
+      <w:bookmarkEnd w:id="15"/>
+      <w:bookmarkEnd w:id="16"/>
+    </w:p>
+    <w:p>
+      <w:pPr>
+        <w:jc w:val="both"/>
+        <w:rPr>
+          <w:rFonts w:asciiTheme="minorHAnsi" w:hAnsiTheme="minorHAnsi" w:cstheme="minorHAnsi"/>
+        </w:rPr>
+      </w:pPr>
+      <w:r>
+        <w:rPr>
+          <w:rFonts w:asciiTheme="minorHAnsi" w:hAnsiTheme="minorHAnsi" w:cstheme="minorHAnsi"/>
+        </w:rPr>
+        <w:t>L</w:t>
+      </w:r>
+      <w:r>
+        <w:rPr>
+          <w:rFonts w:asciiTheme="minorHAnsi" w:hAnsiTheme="minorHAnsi" w:cstheme="minorHAnsi"/>
+        </w:rPr>
+        <w:t xml:space="preserve">’applicazione sarà strutturata a livelli di difficoltà crescente. </w:t>
+      </w:r>
+    </w:p>
+    <w:p>
+      <w:pPr>
+        <w:jc w:val="both"/>
+        <w:rPr>
+          <w:rFonts w:asciiTheme="minorHAnsi" w:hAnsiTheme="minorHAnsi" w:cstheme="minorHAnsi"/>
+        </w:rPr>
+      </w:pPr>
+      <w:r>
+        <w:rPr>
+          <w:rFonts w:asciiTheme="minorHAnsi" w:hAnsiTheme="minorHAnsi" w:cstheme="minorHAnsi"/>
+        </w:rPr>
+        <w:t>Il team di sviluppo si impegna alla stesura di una componente fatta da enigmi.</w:t>
+      </w:r>
+    </w:p>
+    <w:p>
+      <w:pPr>
+        <w:jc w:val="both"/>
+      </w:pPr>
+      <w:r>
+        <w:rPr>
+          <w:rFonts w:asciiTheme="minorHAnsi" w:hAnsiTheme="minorHAnsi" w:cstheme="minorHAnsi"/>
+        </w:rPr>
+        <w:t>Il prodotto sarà accompagnato da un manuale utente in versione digitale</w:t>
+      </w:r>
+      <w:r>
+        <w:rPr>
+          <w:rFonts w:asciiTheme="minorHAnsi" w:hAnsiTheme="minorHAnsi" w:cstheme="minorHAnsi"/>
+        </w:rPr>
+        <w:t>.</w:t>
+      </w:r>
+    </w:p>
+    <w:p>
+      <w:r>
+        <w:br w:type="page"/>
+      </w:r>
+    </w:p>
+    <w:p>
+      <w:pPr>
+        <w:pStyle w:val="Titolo2"/>
+        <w:rPr>
+          <w:rFonts w:asciiTheme="majorHAnsi" w:hAnsiTheme="majorHAnsi" w:cstheme="majorHAnsi"/>
+          <w:b/>
+          <w:bCs/>
+        </w:rPr>
+      </w:pPr>
+      <w:bookmarkStart w:id="17" w:name="_Toc41665004"/>
+      <w:r>
+        <w:rPr>
+          <w:rFonts w:asciiTheme="majorHAnsi" w:hAnsiTheme="majorHAnsi" w:cstheme="majorHAnsi"/>
+          <w:b/>
+          <w:bCs/>
+        </w:rPr>
         <w:lastRenderedPageBreak/>
         <w:t>Manuale di stile</w:t>
       </w:r>
-      <w:bookmarkEnd w:id="16"/>
+      <w:bookmarkEnd w:id="17"/>
     </w:p>
     <w:p>
       <w:pPr>
@@ -5357,14 +5643,44 @@
         <w:rPr>
           <w:rFonts w:asciiTheme="minorHAnsi" w:hAnsiTheme="minorHAnsi" w:cstheme="minorHAnsi"/>
         </w:rPr>
-        <w:t xml:space="preserve">Rocket Rinder: creato da </w:t>
-      </w:r>
-      <w:r>
-        <w:rPr>
-          <w:rFonts w:asciiTheme="minorHAnsi" w:hAnsiTheme="minorHAnsi" w:cstheme="minorHAnsi"/>
-        </w:rPr>
-        <w:t>Chequered Ink</w:t>
-      </w:r>
+        <w:t xml:space="preserve">Rocket </w:t>
+      </w:r>
+      <w:proofErr w:type="spellStart"/>
+      <w:r>
+        <w:rPr>
+          <w:rFonts w:asciiTheme="minorHAnsi" w:hAnsiTheme="minorHAnsi" w:cstheme="minorHAnsi"/>
+        </w:rPr>
+        <w:t>Rinder</w:t>
+      </w:r>
+      <w:proofErr w:type="spellEnd"/>
+      <w:r>
+        <w:rPr>
+          <w:rFonts w:asciiTheme="minorHAnsi" w:hAnsiTheme="minorHAnsi" w:cstheme="minorHAnsi"/>
+        </w:rPr>
+        <w:t xml:space="preserve">: creato da </w:t>
+      </w:r>
+      <w:proofErr w:type="spellStart"/>
+      <w:r>
+        <w:rPr>
+          <w:rFonts w:asciiTheme="minorHAnsi" w:hAnsiTheme="minorHAnsi" w:cstheme="minorHAnsi"/>
+        </w:rPr>
+        <w:t>Chequered</w:t>
+      </w:r>
+      <w:proofErr w:type="spellEnd"/>
+      <w:r>
+        <w:rPr>
+          <w:rFonts w:asciiTheme="minorHAnsi" w:hAnsiTheme="minorHAnsi" w:cstheme="minorHAnsi"/>
+        </w:rPr>
+        <w:t xml:space="preserve"> </w:t>
+      </w:r>
+      <w:proofErr w:type="spellStart"/>
+      <w:r>
+        <w:rPr>
+          <w:rFonts w:asciiTheme="minorHAnsi" w:hAnsiTheme="minorHAnsi" w:cstheme="minorHAnsi"/>
+        </w:rPr>
+        <w:t>Ink</w:t>
+      </w:r>
+      <w:proofErr w:type="spellEnd"/>
       <w:r>
         <w:rPr>
           <w:rFonts w:asciiTheme="minorHAnsi" w:hAnsiTheme="minorHAnsi" w:cstheme="minorHAnsi"/>
@@ -5384,12 +5700,14 @@
           <w:rFonts w:asciiTheme="minorHAnsi" w:hAnsiTheme="minorHAnsi" w:cstheme="minorHAnsi"/>
         </w:rPr>
       </w:pPr>
+      <w:proofErr w:type="spellStart"/>
       <w:r>
         <w:rPr>
           <w:rFonts w:asciiTheme="minorHAnsi" w:hAnsiTheme="minorHAnsi" w:cstheme="minorHAnsi"/>
         </w:rPr>
         <w:t>Prototype</w:t>
       </w:r>
+      <w:proofErr w:type="spellEnd"/>
       <w:r>
         <w:rPr>
           <w:rFonts w:asciiTheme="minorHAnsi" w:hAnsiTheme="minorHAnsi" w:cstheme="minorHAnsi"/>
@@ -5454,8 +5772,16 @@
         <w:rPr>
           <w:rFonts w:asciiTheme="minorHAnsi" w:hAnsiTheme="minorHAnsi" w:cstheme="minorHAnsi"/>
         </w:rPr>
-        <w:t>retro-sound effects</w:t>
-      </w:r>
+        <w:t xml:space="preserve">retro-sound </w:t>
+      </w:r>
+      <w:proofErr w:type="spellStart"/>
+      <w:r>
+        <w:rPr>
+          <w:rFonts w:asciiTheme="minorHAnsi" w:hAnsiTheme="minorHAnsi" w:cstheme="minorHAnsi"/>
+        </w:rPr>
+        <w:t>effects</w:t>
+      </w:r>
+      <w:proofErr w:type="spellEnd"/>
       <w:r>
         <w:rPr>
           <w:rFonts w:asciiTheme="minorHAnsi" w:hAnsiTheme="minorHAnsi" w:cstheme="minorHAnsi"/>
@@ -5466,7 +5792,21 @@
         <w:rPr>
           <w:rFonts w:asciiTheme="minorHAnsi" w:hAnsiTheme="minorHAnsi" w:cstheme="minorHAnsi"/>
         </w:rPr>
-        <w:t>creato da Mulula ed è accessibile attraverso il seguente link: https://assetstore.unity.com/packages/audio/sound-fx/retro-sound-effects-22153</w:t>
+        <w:t xml:space="preserve">creato da </w:t>
+      </w:r>
+      <w:proofErr w:type="spellStart"/>
+      <w:r>
+        <w:rPr>
+          <w:rFonts w:asciiTheme="minorHAnsi" w:hAnsiTheme="minorHAnsi" w:cstheme="minorHAnsi"/>
+        </w:rPr>
+        <w:t>Mulula</w:t>
+      </w:r>
+      <w:proofErr w:type="spellEnd"/>
+      <w:r>
+        <w:rPr>
+          <w:rFonts w:asciiTheme="minorHAnsi" w:hAnsiTheme="minorHAnsi" w:cstheme="minorHAnsi"/>
+        </w:rPr>
+        <w:t xml:space="preserve"> ed è accessibile attraverso il seguente link: https://assetstore.unity.com/packages/audio/sound-fx/retro-sound-effects-22153</w:t>
       </w:r>
     </w:p>
     <w:p>
@@ -5485,8 +5825,16 @@
         <w:rPr>
           <w:rFonts w:asciiTheme="minorHAnsi" w:hAnsiTheme="minorHAnsi" w:cstheme="minorHAnsi"/>
         </w:rPr>
-        <w:t>Dungeon Theme</w:t>
-      </w:r>
+        <w:t xml:space="preserve">Dungeon </w:t>
+      </w:r>
+      <w:proofErr w:type="spellStart"/>
+      <w:r>
+        <w:rPr>
+          <w:rFonts w:asciiTheme="minorHAnsi" w:hAnsiTheme="minorHAnsi" w:cstheme="minorHAnsi"/>
+        </w:rPr>
+        <w:t>Theme</w:t>
+      </w:r>
+      <w:proofErr w:type="spellEnd"/>
       <w:r>
         <w:rPr>
           <w:rFonts w:asciiTheme="minorHAnsi" w:hAnsiTheme="minorHAnsi" w:cstheme="minorHAnsi"/>
@@ -5497,7 +5845,21 @@
         <w:rPr>
           <w:rFonts w:asciiTheme="minorHAnsi" w:hAnsiTheme="minorHAnsi" w:cstheme="minorHAnsi"/>
         </w:rPr>
-        <w:t xml:space="preserve"> creato da CodeManu e presente su OpenGameArt.com </w:t>
+        <w:t xml:space="preserve"> creato da </w:t>
+      </w:r>
+      <w:proofErr w:type="spellStart"/>
+      <w:r>
+        <w:rPr>
+          <w:rFonts w:asciiTheme="minorHAnsi" w:hAnsiTheme="minorHAnsi" w:cstheme="minorHAnsi"/>
+        </w:rPr>
+        <w:t>CodeManu</w:t>
+      </w:r>
+      <w:proofErr w:type="spellEnd"/>
+      <w:r>
+        <w:rPr>
+          <w:rFonts w:asciiTheme="minorHAnsi" w:hAnsiTheme="minorHAnsi" w:cstheme="minorHAnsi"/>
+        </w:rPr>
+        <w:t xml:space="preserve"> e presente su OpenGameArt.com </w:t>
       </w:r>
     </w:p>
     <w:p>
@@ -5516,7 +5878,21 @@
         <w:rPr>
           <w:rFonts w:asciiTheme="minorHAnsi" w:hAnsiTheme="minorHAnsi" w:cstheme="minorHAnsi"/>
         </w:rPr>
-        <w:t>Ove-Melaa Dark</w:t>
+        <w:t>Ove-</w:t>
+      </w:r>
+      <w:proofErr w:type="spellStart"/>
+      <w:r>
+        <w:rPr>
+          <w:rFonts w:asciiTheme="minorHAnsi" w:hAnsiTheme="minorHAnsi" w:cstheme="minorHAnsi"/>
+        </w:rPr>
+        <w:t>Melaa</w:t>
+      </w:r>
+      <w:proofErr w:type="spellEnd"/>
+      <w:r>
+        <w:rPr>
+          <w:rFonts w:asciiTheme="minorHAnsi" w:hAnsiTheme="minorHAnsi" w:cstheme="minorHAnsi"/>
+        </w:rPr>
+        <w:t xml:space="preserve"> Dark</w:t>
       </w:r>
       <w:r>
         <w:rPr>
@@ -5528,7 +5904,21 @@
         <w:rPr>
           <w:rFonts w:asciiTheme="minorHAnsi" w:hAnsiTheme="minorHAnsi" w:cstheme="minorHAnsi"/>
         </w:rPr>
-        <w:t xml:space="preserve"> creato da Melaa e presente su OpenGameArt.com </w:t>
+        <w:t xml:space="preserve"> creato da </w:t>
+      </w:r>
+      <w:proofErr w:type="spellStart"/>
+      <w:r>
+        <w:rPr>
+          <w:rFonts w:asciiTheme="minorHAnsi" w:hAnsiTheme="minorHAnsi" w:cstheme="minorHAnsi"/>
+        </w:rPr>
+        <w:t>Melaa</w:t>
+      </w:r>
+      <w:proofErr w:type="spellEnd"/>
+      <w:r>
+        <w:rPr>
+          <w:rFonts w:asciiTheme="minorHAnsi" w:hAnsiTheme="minorHAnsi" w:cstheme="minorHAnsi"/>
+        </w:rPr>
+        <w:t xml:space="preserve"> e presente su OpenGameArt.com </w:t>
       </w:r>
     </w:p>
     <w:p>
@@ -5543,12 +5933,28 @@
           <w:rFonts w:asciiTheme="minorHAnsi" w:hAnsiTheme="minorHAnsi" w:cstheme="minorHAnsi"/>
         </w:rPr>
       </w:pPr>
-      <w:r>
-        <w:rPr>
-          <w:rFonts w:asciiTheme="minorHAnsi" w:hAnsiTheme="minorHAnsi" w:cstheme="minorHAnsi"/>
-        </w:rPr>
-        <w:t>Modern Castle Atmosphere</w:t>
-      </w:r>
+      <w:proofErr w:type="spellStart"/>
+      <w:r>
+        <w:rPr>
+          <w:rFonts w:asciiTheme="minorHAnsi" w:hAnsiTheme="minorHAnsi" w:cstheme="minorHAnsi"/>
+        </w:rPr>
+        <w:t>Modern</w:t>
+      </w:r>
+      <w:proofErr w:type="spellEnd"/>
+      <w:r>
+        <w:rPr>
+          <w:rFonts w:asciiTheme="minorHAnsi" w:hAnsiTheme="minorHAnsi" w:cstheme="minorHAnsi"/>
+        </w:rPr>
+        <w:t xml:space="preserve"> Castle </w:t>
+      </w:r>
+      <w:proofErr w:type="spellStart"/>
+      <w:r>
+        <w:rPr>
+          <w:rFonts w:asciiTheme="minorHAnsi" w:hAnsiTheme="minorHAnsi" w:cstheme="minorHAnsi"/>
+        </w:rPr>
+        <w:t>Atmosphere</w:t>
+      </w:r>
+      <w:proofErr w:type="spellEnd"/>
       <w:r>
         <w:rPr>
           <w:rFonts w:asciiTheme="minorHAnsi" w:hAnsiTheme="minorHAnsi" w:cstheme="minorHAnsi"/>
@@ -5576,7 +5982,7 @@
           <w:bCs/>
         </w:rPr>
       </w:pPr>
-      <w:bookmarkStart w:id="17" w:name="_Toc41665005"/>
+      <w:bookmarkStart w:id="18" w:name="_Toc41665005"/>
       <w:r>
         <w:rPr>
           <w:rFonts w:asciiTheme="majorHAnsi" w:hAnsiTheme="majorHAnsi" w:cstheme="majorHAnsi"/>
@@ -5586,7 +5992,7 @@
         <w:lastRenderedPageBreak/>
         <w:t>Stimare i Costi</w:t>
       </w:r>
-      <w:bookmarkEnd w:id="17"/>
+      <w:bookmarkEnd w:id="18"/>
     </w:p>
     <w:tbl>
       <w:tblPr>
@@ -7542,7 +7948,7 @@
           <w:bCs/>
         </w:rPr>
       </w:pPr>
-      <w:bookmarkStart w:id="18" w:name="_Toc41665006"/>
+      <w:bookmarkStart w:id="19" w:name="_Toc41665006"/>
       <w:r>
         <w:rPr>
           <w:rFonts w:asciiTheme="majorHAnsi" w:hAnsiTheme="majorHAnsi" w:cstheme="majorHAnsi"/>
@@ -7552,7 +7958,7 @@
         <w:lastRenderedPageBreak/>
         <w:t>Monitoraggio progetto</w:t>
       </w:r>
-      <w:bookmarkEnd w:id="18"/>
+      <w:bookmarkEnd w:id="19"/>
       <w:r>
         <w:rPr>
           <w:rFonts w:asciiTheme="majorHAnsi" w:hAnsiTheme="majorHAnsi" w:cstheme="majorHAnsi"/>
@@ -9772,7 +10178,7 @@
           <w:bCs/>
         </w:rPr>
       </w:pPr>
-      <w:bookmarkStart w:id="19" w:name="_Toc41665007"/>
+      <w:bookmarkStart w:id="20" w:name="_Toc41665007"/>
       <w:r>
         <w:rPr>
           <w:rFonts w:asciiTheme="majorHAnsi" w:hAnsiTheme="majorHAnsi" w:cstheme="majorHAnsi"/>
@@ -9782,7 +10188,7 @@
         <w:lastRenderedPageBreak/>
         <w:t>Individuare e reperire le risorse</w:t>
       </w:r>
-      <w:bookmarkEnd w:id="19"/>
+      <w:bookmarkEnd w:id="20"/>
     </w:p>
     <w:p>
       <w:pPr>
@@ -9815,7 +10221,7 @@
           <w:bCs/>
         </w:rPr>
       </w:pPr>
-      <w:bookmarkStart w:id="20" w:name="_Toc41665008"/>
+      <w:bookmarkStart w:id="21" w:name="_Toc41665008"/>
       <w:r>
         <w:rPr>
           <w:rFonts w:asciiTheme="majorHAnsi" w:hAnsiTheme="majorHAnsi" w:cstheme="majorHAnsi"/>
@@ -9824,7 +10230,7 @@
         </w:rPr>
         <w:t>Risorse umane</w:t>
       </w:r>
-      <w:bookmarkEnd w:id="20"/>
+      <w:bookmarkEnd w:id="21"/>
     </w:p>
     <w:p>
       <w:pPr>
@@ -9856,7 +10262,21 @@
         <w:rPr>
           <w:rFonts w:asciiTheme="minorHAnsi" w:hAnsiTheme="minorHAnsi" w:cstheme="minorHAnsi"/>
         </w:rPr>
-        <w:t>Colonna Pietro: realizzazione level design, ricerca suoni e assets, strutturazione materiale testuale e della componente enigmi</w:t>
+        <w:t xml:space="preserve">Colonna Pietro: realizzazione </w:t>
+      </w:r>
+      <w:proofErr w:type="spellStart"/>
+      <w:r>
+        <w:rPr>
+          <w:rFonts w:asciiTheme="minorHAnsi" w:hAnsiTheme="minorHAnsi" w:cstheme="minorHAnsi"/>
+        </w:rPr>
+        <w:t>level</w:t>
+      </w:r>
+      <w:proofErr w:type="spellEnd"/>
+      <w:r>
+        <w:rPr>
+          <w:rFonts w:asciiTheme="minorHAnsi" w:hAnsiTheme="minorHAnsi" w:cstheme="minorHAnsi"/>
+        </w:rPr>
+        <w:t xml:space="preserve"> design, ricerca suoni e assets, strutturazione materiale testuale e della componente enigmi</w:t>
       </w:r>
       <w:r>
         <w:rPr>
@@ -9899,7 +10319,21 @@
         <w:rPr>
           <w:rFonts w:asciiTheme="minorHAnsi" w:hAnsiTheme="minorHAnsi" w:cstheme="minorHAnsi"/>
         </w:rPr>
-        <w:t>realizzazione level design, impostazioni suoni e musiche</w:t>
+        <w:t xml:space="preserve">realizzazione </w:t>
+      </w:r>
+      <w:proofErr w:type="spellStart"/>
+      <w:r>
+        <w:rPr>
+          <w:rFonts w:asciiTheme="minorHAnsi" w:hAnsiTheme="minorHAnsi" w:cstheme="minorHAnsi"/>
+        </w:rPr>
+        <w:t>level</w:t>
+      </w:r>
+      <w:proofErr w:type="spellEnd"/>
+      <w:r>
+        <w:rPr>
+          <w:rFonts w:asciiTheme="minorHAnsi" w:hAnsiTheme="minorHAnsi" w:cstheme="minorHAnsi"/>
+        </w:rPr>
+        <w:t xml:space="preserve"> design, impostazioni suoni e musiche</w:t>
       </w:r>
       <w:r>
         <w:rPr>
@@ -9924,7 +10358,21 @@
         <w:rPr>
           <w:rFonts w:asciiTheme="minorHAnsi" w:hAnsiTheme="minorHAnsi" w:cstheme="minorHAnsi"/>
         </w:rPr>
-        <w:t>D’Amelio Amedeo: progettazione level design, ricerca assets e animazioni, testing</w:t>
+        <w:t xml:space="preserve">D’Amelio Amedeo: progettazione </w:t>
+      </w:r>
+      <w:proofErr w:type="spellStart"/>
+      <w:r>
+        <w:rPr>
+          <w:rFonts w:asciiTheme="minorHAnsi" w:hAnsiTheme="minorHAnsi" w:cstheme="minorHAnsi"/>
+        </w:rPr>
+        <w:t>level</w:t>
+      </w:r>
+      <w:proofErr w:type="spellEnd"/>
+      <w:r>
+        <w:rPr>
+          <w:rFonts w:asciiTheme="minorHAnsi" w:hAnsiTheme="minorHAnsi" w:cstheme="minorHAnsi"/>
+        </w:rPr>
+        <w:t xml:space="preserve"> design, ricerca assets e animazioni, testing</w:t>
       </w:r>
       <w:r>
         <w:rPr>
@@ -9981,8 +10429,8 @@
           <w:bCs/>
         </w:rPr>
       </w:pPr>
-      <w:bookmarkStart w:id="21" w:name="_Toc39419820"/>
-      <w:bookmarkStart w:id="22" w:name="_Toc41665009"/>
+      <w:bookmarkStart w:id="22" w:name="_Toc39419820"/>
+      <w:bookmarkStart w:id="23" w:name="_Toc41665009"/>
       <w:r>
         <w:rPr>
           <w:rFonts w:asciiTheme="majorHAnsi" w:hAnsiTheme="majorHAnsi" w:cstheme="majorHAnsi"/>
@@ -9991,8 +10439,8 @@
         </w:rPr>
         <w:t>Risorse informative</w:t>
       </w:r>
-      <w:bookmarkEnd w:id="21"/>
       <w:bookmarkEnd w:id="22"/>
+      <w:bookmarkEnd w:id="23"/>
     </w:p>
     <w:p>
       <w:pPr>
@@ -10043,7 +10491,21 @@
         <w:rPr>
           <w:rFonts w:asciiTheme="minorHAnsi" w:hAnsiTheme="minorHAnsi" w:cstheme="minorHAnsi"/>
         </w:rPr>
-        <w:t>Il team ha usato le proprie conoscenze per ottenere le informazioni necessarie per il dominio applicativo. È stata utilizzata la documentazione ufficiale di Unity come risorsa informativa legata allo sviluppo</w:t>
+        <w:t xml:space="preserve">Il team ha usato le proprie conoscenze per ottenere le informazioni necessarie per il dominio applicativo. È stata utilizzata la documentazione ufficiale di </w:t>
+      </w:r>
+      <w:proofErr w:type="spellStart"/>
+      <w:r>
+        <w:rPr>
+          <w:rFonts w:asciiTheme="minorHAnsi" w:hAnsiTheme="minorHAnsi" w:cstheme="minorHAnsi"/>
+        </w:rPr>
+        <w:t>Unity</w:t>
+      </w:r>
+      <w:proofErr w:type="spellEnd"/>
+      <w:r>
+        <w:rPr>
+          <w:rFonts w:asciiTheme="minorHAnsi" w:hAnsiTheme="minorHAnsi" w:cstheme="minorHAnsi"/>
+        </w:rPr>
+        <w:t xml:space="preserve"> come risorsa informativa legata allo sviluppo</w:t>
       </w:r>
     </w:p>
     <w:p/>
@@ -10056,8 +10518,8 @@
           <w:bCs/>
         </w:rPr>
       </w:pPr>
-      <w:bookmarkStart w:id="23" w:name="_Toc39419821"/>
-      <w:bookmarkStart w:id="24" w:name="_Toc41665010"/>
+      <w:bookmarkStart w:id="24" w:name="_Toc39419821"/>
+      <w:bookmarkStart w:id="25" w:name="_Toc41665010"/>
       <w:r>
         <w:rPr>
           <w:rFonts w:asciiTheme="majorHAnsi" w:hAnsiTheme="majorHAnsi" w:cstheme="majorHAnsi"/>
@@ -10066,8 +10528,8 @@
         </w:rPr>
         <w:t>Risorse applicative</w:t>
       </w:r>
-      <w:bookmarkEnd w:id="23"/>
       <w:bookmarkEnd w:id="24"/>
+      <w:bookmarkEnd w:id="25"/>
     </w:p>
     <w:p>
       <w:pPr>
@@ -10076,11 +10538,19 @@
           <w:rFonts w:asciiTheme="minorHAnsi" w:hAnsiTheme="minorHAnsi" w:cstheme="minorHAnsi"/>
         </w:rPr>
       </w:pPr>
-      <w:r>
-        <w:rPr>
-          <w:rFonts w:asciiTheme="minorHAnsi" w:hAnsiTheme="minorHAnsi" w:cstheme="minorHAnsi"/>
-        </w:rPr>
-        <w:t>Unity ver. 2019.3.13</w:t>
+      <w:proofErr w:type="spellStart"/>
+      <w:r>
+        <w:rPr>
+          <w:rFonts w:asciiTheme="minorHAnsi" w:hAnsiTheme="minorHAnsi" w:cstheme="minorHAnsi"/>
+        </w:rPr>
+        <w:t>Unity</w:t>
+      </w:r>
+      <w:proofErr w:type="spellEnd"/>
+      <w:r>
+        <w:rPr>
+          <w:rFonts w:asciiTheme="minorHAnsi" w:hAnsiTheme="minorHAnsi" w:cstheme="minorHAnsi"/>
+        </w:rPr>
+        <w:t xml:space="preserve"> ver. 2019.3.13</w:t>
       </w:r>
     </w:p>
     <w:p>
@@ -10135,8 +10605,8 @@
           <w:bCs/>
         </w:rPr>
       </w:pPr>
-      <w:bookmarkStart w:id="25" w:name="_Toc39419822"/>
-      <w:bookmarkStart w:id="26" w:name="_Toc41665011"/>
+      <w:bookmarkStart w:id="26" w:name="_Toc39419822"/>
+      <w:bookmarkStart w:id="27" w:name="_Toc41665011"/>
       <w:r>
         <w:rPr>
           <w:rFonts w:asciiTheme="majorHAnsi" w:hAnsiTheme="majorHAnsi"/>
@@ -10145,8 +10615,8 @@
         </w:rPr>
         <w:t>Risorse strumentali</w:t>
       </w:r>
-      <w:bookmarkEnd w:id="25"/>
       <w:bookmarkEnd w:id="26"/>
+      <w:bookmarkEnd w:id="27"/>
     </w:p>
     <w:p>
       <w:pPr>
@@ -10180,7 +10650,49 @@
         <w:rPr>
           <w:rFonts w:asciiTheme="minorHAnsi" w:hAnsiTheme="minorHAnsi" w:cstheme="minorHAnsi"/>
         </w:rPr>
-        <w:t xml:space="preserve">Assets, oggetti di gioco e immagini di background sono stati reperiti dall’asset store di Unity. Il pacchetto usato prende il nome di “Abstract Platformer” creato da Kenney ed è accessibile attraverso il seguente link:  </w:t>
+        <w:t xml:space="preserve">Assets, oggetti di gioco e immagini di background sono stati reperiti dall’asset store di </w:t>
+      </w:r>
+      <w:proofErr w:type="spellStart"/>
+      <w:r>
+        <w:rPr>
+          <w:rFonts w:asciiTheme="minorHAnsi" w:hAnsiTheme="minorHAnsi" w:cstheme="minorHAnsi"/>
+        </w:rPr>
+        <w:t>Unity</w:t>
+      </w:r>
+      <w:proofErr w:type="spellEnd"/>
+      <w:r>
+        <w:rPr>
+          <w:rFonts w:asciiTheme="minorHAnsi" w:hAnsiTheme="minorHAnsi" w:cstheme="minorHAnsi"/>
+        </w:rPr>
+        <w:t xml:space="preserve">. Il pacchetto usato prende il nome di “Abstract </w:t>
+      </w:r>
+      <w:proofErr w:type="spellStart"/>
+      <w:r>
+        <w:rPr>
+          <w:rFonts w:asciiTheme="minorHAnsi" w:hAnsiTheme="minorHAnsi" w:cstheme="minorHAnsi"/>
+        </w:rPr>
+        <w:t>Platformer</w:t>
+      </w:r>
+      <w:proofErr w:type="spellEnd"/>
+      <w:r>
+        <w:rPr>
+          <w:rFonts w:asciiTheme="minorHAnsi" w:hAnsiTheme="minorHAnsi" w:cstheme="minorHAnsi"/>
+        </w:rPr>
+        <w:t xml:space="preserve">” creato da </w:t>
+      </w:r>
+      <w:proofErr w:type="spellStart"/>
+      <w:r>
+        <w:rPr>
+          <w:rFonts w:asciiTheme="minorHAnsi" w:hAnsiTheme="minorHAnsi" w:cstheme="minorHAnsi"/>
+        </w:rPr>
+        <w:t>Kenney</w:t>
+      </w:r>
+      <w:proofErr w:type="spellEnd"/>
+      <w:r>
+        <w:rPr>
+          <w:rFonts w:asciiTheme="minorHAnsi" w:hAnsiTheme="minorHAnsi" w:cstheme="minorHAnsi"/>
+        </w:rPr>
+        <w:t xml:space="preserve"> ed è accessibile attraverso il seguente link:  </w:t>
       </w:r>
       <w:hyperlink r:id="rId7" w:history="1">
         <w:r>
@@ -10208,7 +10720,7 @@
           <w:rFonts w:asciiTheme="minorHAnsi" w:hAnsiTheme="minorHAnsi" w:cstheme="minorHAnsi"/>
         </w:rPr>
       </w:pPr>
-      <w:bookmarkStart w:id="27" w:name="_Hlk41644485"/>
+      <w:bookmarkStart w:id="28" w:name="_Hlk41644485"/>
       <w:r>
         <w:rPr>
           <w:rFonts w:asciiTheme="minorHAnsi" w:hAnsiTheme="minorHAnsi" w:cstheme="minorHAnsi"/>
@@ -10225,7 +10737,28 @@
         <w:rPr>
           <w:rFonts w:asciiTheme="minorHAnsi" w:hAnsiTheme="minorHAnsi" w:cstheme="minorHAnsi"/>
         </w:rPr>
-        <w:t xml:space="preserve"> sono state reperite dall’asset store di Unity: il pacchetto usato prende il nome di “retro sound effe</w:t>
+        <w:t xml:space="preserve"> sono state reperite dall’asset store di </w:t>
+      </w:r>
+      <w:proofErr w:type="spellStart"/>
+      <w:r>
+        <w:rPr>
+          <w:rFonts w:asciiTheme="minorHAnsi" w:hAnsiTheme="minorHAnsi" w:cstheme="minorHAnsi"/>
+        </w:rPr>
+        <w:t>Unity</w:t>
+      </w:r>
+      <w:proofErr w:type="spellEnd"/>
+      <w:r>
+        <w:rPr>
+          <w:rFonts w:asciiTheme="minorHAnsi" w:hAnsiTheme="minorHAnsi" w:cstheme="minorHAnsi"/>
+        </w:rPr>
+        <w:t xml:space="preserve">: il pacchetto usato prende il nome di “retro sound </w:t>
+      </w:r>
+      <w:proofErr w:type="spellStart"/>
+      <w:r>
+        <w:rPr>
+          <w:rFonts w:asciiTheme="minorHAnsi" w:hAnsiTheme="minorHAnsi" w:cstheme="minorHAnsi"/>
+        </w:rPr>
+        <w:t>effe</w:t>
       </w:r>
       <w:r>
         <w:rPr>
@@ -10237,7 +10770,28 @@
         <w:rPr>
           <w:rFonts w:asciiTheme="minorHAnsi" w:hAnsiTheme="minorHAnsi" w:cstheme="minorHAnsi"/>
         </w:rPr>
-        <w:t xml:space="preserve">s” creato da Mulula ed è accessibile attraverso il seguente link: </w:t>
+        <w:t>s</w:t>
+      </w:r>
+      <w:proofErr w:type="spellEnd"/>
+      <w:r>
+        <w:rPr>
+          <w:rFonts w:asciiTheme="minorHAnsi" w:hAnsiTheme="minorHAnsi" w:cstheme="minorHAnsi"/>
+        </w:rPr>
+        <w:t xml:space="preserve">” creato da </w:t>
+      </w:r>
+      <w:proofErr w:type="spellStart"/>
+      <w:r>
+        <w:rPr>
+          <w:rFonts w:asciiTheme="minorHAnsi" w:hAnsiTheme="minorHAnsi" w:cstheme="minorHAnsi"/>
+        </w:rPr>
+        <w:t>Mulula</w:t>
+      </w:r>
+      <w:proofErr w:type="spellEnd"/>
+      <w:r>
+        <w:rPr>
+          <w:rFonts w:asciiTheme="minorHAnsi" w:hAnsiTheme="minorHAnsi" w:cstheme="minorHAnsi"/>
+        </w:rPr>
+        <w:t xml:space="preserve"> ed è accessibile attraverso il seguente link: </w:t>
       </w:r>
       <w:hyperlink r:id="rId8" w:history="1">
         <w:r>
@@ -10304,7 +10858,21 @@
         <w:rPr>
           <w:rFonts w:asciiTheme="minorHAnsi" w:hAnsiTheme="minorHAnsi" w:cstheme="minorHAnsi"/>
         </w:rPr>
-        <w:t xml:space="preserve">Dungeon Theme presente nel pacchetto </w:t>
+        <w:t xml:space="preserve">Dungeon </w:t>
+      </w:r>
+      <w:proofErr w:type="spellStart"/>
+      <w:r>
+        <w:rPr>
+          <w:rFonts w:asciiTheme="minorHAnsi" w:hAnsiTheme="minorHAnsi" w:cstheme="minorHAnsi"/>
+        </w:rPr>
+        <w:t>Theme</w:t>
+      </w:r>
+      <w:proofErr w:type="spellEnd"/>
+      <w:r>
+        <w:rPr>
+          <w:rFonts w:asciiTheme="minorHAnsi" w:hAnsiTheme="minorHAnsi" w:cstheme="minorHAnsi"/>
+        </w:rPr>
+        <w:t xml:space="preserve"> presente nel pacchetto </w:t>
       </w:r>
       <w:r>
         <w:rPr>
@@ -10312,17 +10880,39 @@
         </w:rPr>
         <w:t>“</w:t>
       </w:r>
-      <w:r>
-        <w:rPr>
-          <w:rFonts w:asciiTheme="minorHAnsi" w:hAnsiTheme="minorHAnsi" w:cstheme="minorHAnsi"/>
-        </w:rPr>
-        <w:t>Platformer Game Music Pack</w:t>
-      </w:r>
-      <w:r>
-        <w:rPr>
-          <w:rFonts w:asciiTheme="minorHAnsi" w:hAnsiTheme="minorHAnsi" w:cstheme="minorHAnsi"/>
-        </w:rPr>
-        <w:t>” creato da CodeManu e presente su OpenGameArt.com [tema d</w:t>
+      <w:proofErr w:type="spellStart"/>
+      <w:r>
+        <w:rPr>
+          <w:rFonts w:asciiTheme="minorHAnsi" w:hAnsiTheme="minorHAnsi" w:cstheme="minorHAnsi"/>
+        </w:rPr>
+        <w:t>Platformer</w:t>
+      </w:r>
+      <w:proofErr w:type="spellEnd"/>
+      <w:r>
+        <w:rPr>
+          <w:rFonts w:asciiTheme="minorHAnsi" w:hAnsiTheme="minorHAnsi" w:cstheme="minorHAnsi"/>
+        </w:rPr>
+        <w:t xml:space="preserve"> Game Music Pack</w:t>
+      </w:r>
+      <w:r>
+        <w:rPr>
+          <w:rFonts w:asciiTheme="minorHAnsi" w:hAnsiTheme="minorHAnsi" w:cstheme="minorHAnsi"/>
+        </w:rPr>
+        <w:t xml:space="preserve">” creato da </w:t>
+      </w:r>
+      <w:proofErr w:type="spellStart"/>
+      <w:r>
+        <w:rPr>
+          <w:rFonts w:asciiTheme="minorHAnsi" w:hAnsiTheme="minorHAnsi" w:cstheme="minorHAnsi"/>
+        </w:rPr>
+        <w:t>CodeManu</w:t>
+      </w:r>
+      <w:proofErr w:type="spellEnd"/>
+      <w:r>
+        <w:rPr>
+          <w:rFonts w:asciiTheme="minorHAnsi" w:hAnsiTheme="minorHAnsi" w:cstheme="minorHAnsi"/>
+        </w:rPr>
+        <w:t xml:space="preserve"> e presente su OpenGameArt.com [tema d</w:t>
       </w:r>
       <w:r>
         <w:rPr>
@@ -10353,19 +10943,69 @@
         <w:rPr>
           <w:rFonts w:asciiTheme="minorHAnsi" w:hAnsiTheme="minorHAnsi" w:cstheme="minorHAnsi"/>
         </w:rPr>
-        <w:t>Ove-Melaa Dark presente nel pacchetto presente nel pacchetto “</w:t>
-      </w:r>
-      <w:r>
-        <w:rPr>
-          <w:rFonts w:asciiTheme="minorHAnsi" w:hAnsiTheme="minorHAnsi" w:cstheme="minorHAnsi"/>
-        </w:rPr>
-        <w:t>Ove's Essential Game Audio Pack Collection</w:t>
-      </w:r>
-      <w:r>
-        <w:rPr>
-          <w:rFonts w:asciiTheme="minorHAnsi" w:hAnsiTheme="minorHAnsi" w:cstheme="minorHAnsi"/>
-        </w:rPr>
-        <w:t>” creato da Melaa e presente su OpenGameArt.com</w:t>
+        <w:t>Ove-</w:t>
+      </w:r>
+      <w:proofErr w:type="spellStart"/>
+      <w:r>
+        <w:rPr>
+          <w:rFonts w:asciiTheme="minorHAnsi" w:hAnsiTheme="minorHAnsi" w:cstheme="minorHAnsi"/>
+        </w:rPr>
+        <w:t>Melaa</w:t>
+      </w:r>
+      <w:proofErr w:type="spellEnd"/>
+      <w:r>
+        <w:rPr>
+          <w:rFonts w:asciiTheme="minorHAnsi" w:hAnsiTheme="minorHAnsi" w:cstheme="minorHAnsi"/>
+        </w:rPr>
+        <w:t xml:space="preserve"> Dark presente nel pacchetto presente nel pacchetto “</w:t>
+      </w:r>
+      <w:proofErr w:type="spellStart"/>
+      <w:r>
+        <w:rPr>
+          <w:rFonts w:asciiTheme="minorHAnsi" w:hAnsiTheme="minorHAnsi" w:cstheme="minorHAnsi"/>
+        </w:rPr>
+        <w:t>Ove's</w:t>
+      </w:r>
+      <w:proofErr w:type="spellEnd"/>
+      <w:r>
+        <w:rPr>
+          <w:rFonts w:asciiTheme="minorHAnsi" w:hAnsiTheme="minorHAnsi" w:cstheme="minorHAnsi"/>
+        </w:rPr>
+        <w:t xml:space="preserve"> </w:t>
+      </w:r>
+      <w:proofErr w:type="spellStart"/>
+      <w:r>
+        <w:rPr>
+          <w:rFonts w:asciiTheme="minorHAnsi" w:hAnsiTheme="minorHAnsi" w:cstheme="minorHAnsi"/>
+        </w:rPr>
+        <w:t>Essential</w:t>
+      </w:r>
+      <w:proofErr w:type="spellEnd"/>
+      <w:r>
+        <w:rPr>
+          <w:rFonts w:asciiTheme="minorHAnsi" w:hAnsiTheme="minorHAnsi" w:cstheme="minorHAnsi"/>
+        </w:rPr>
+        <w:t xml:space="preserve"> Game Audio Pack Collection</w:t>
+      </w:r>
+      <w:r>
+        <w:rPr>
+          <w:rFonts w:asciiTheme="minorHAnsi" w:hAnsiTheme="minorHAnsi" w:cstheme="minorHAnsi"/>
+        </w:rPr>
+        <w:t xml:space="preserve">” creato da </w:t>
+      </w:r>
+      <w:proofErr w:type="spellStart"/>
+      <w:r>
+        <w:rPr>
+          <w:rFonts w:asciiTheme="minorHAnsi" w:hAnsiTheme="minorHAnsi" w:cstheme="minorHAnsi"/>
+        </w:rPr>
+        <w:t>Melaa</w:t>
+      </w:r>
+      <w:proofErr w:type="spellEnd"/>
+      <w:r>
+        <w:rPr>
+          <w:rFonts w:asciiTheme="minorHAnsi" w:hAnsiTheme="minorHAnsi" w:cstheme="minorHAnsi"/>
+        </w:rPr>
+        <w:t xml:space="preserve"> e presente su OpenGameArt.com</w:t>
       </w:r>
       <w:r>
         <w:rPr>
@@ -10386,18 +11026,56 @@
           <w:rFonts w:asciiTheme="minorHAnsi" w:hAnsiTheme="minorHAnsi" w:cstheme="minorHAnsi"/>
         </w:rPr>
       </w:pPr>
-      <w:r>
-        <w:rPr>
-          <w:rFonts w:asciiTheme="minorHAnsi" w:hAnsiTheme="minorHAnsi" w:cstheme="minorHAnsi"/>
-        </w:rPr>
-        <w:t>Modern Castle Atmosphere presente nel pacchetto “</w:t>
-      </w:r>
-      <w:r>
-        <w:rPr>
-          <w:rFonts w:asciiTheme="minorHAnsi" w:hAnsiTheme="minorHAnsi" w:cstheme="minorHAnsi"/>
-        </w:rPr>
-        <w:t>Modern Castle Atmosphere</w:t>
-      </w:r>
+      <w:proofErr w:type="spellStart"/>
+      <w:r>
+        <w:rPr>
+          <w:rFonts w:asciiTheme="minorHAnsi" w:hAnsiTheme="minorHAnsi" w:cstheme="minorHAnsi"/>
+        </w:rPr>
+        <w:t>Modern</w:t>
+      </w:r>
+      <w:proofErr w:type="spellEnd"/>
+      <w:r>
+        <w:rPr>
+          <w:rFonts w:asciiTheme="minorHAnsi" w:hAnsiTheme="minorHAnsi" w:cstheme="minorHAnsi"/>
+        </w:rPr>
+        <w:t xml:space="preserve"> Castle </w:t>
+      </w:r>
+      <w:proofErr w:type="spellStart"/>
+      <w:r>
+        <w:rPr>
+          <w:rFonts w:asciiTheme="minorHAnsi" w:hAnsiTheme="minorHAnsi" w:cstheme="minorHAnsi"/>
+        </w:rPr>
+        <w:t>Atmosphere</w:t>
+      </w:r>
+      <w:proofErr w:type="spellEnd"/>
+      <w:r>
+        <w:rPr>
+          <w:rFonts w:asciiTheme="minorHAnsi" w:hAnsiTheme="minorHAnsi" w:cstheme="minorHAnsi"/>
+        </w:rPr>
+        <w:t xml:space="preserve"> presente nel pacchetto “</w:t>
+      </w:r>
+      <w:proofErr w:type="spellStart"/>
+      <w:r>
+        <w:rPr>
+          <w:rFonts w:asciiTheme="minorHAnsi" w:hAnsiTheme="minorHAnsi" w:cstheme="minorHAnsi"/>
+        </w:rPr>
+        <w:t>Modern</w:t>
+      </w:r>
+      <w:proofErr w:type="spellEnd"/>
+      <w:r>
+        <w:rPr>
+          <w:rFonts w:asciiTheme="minorHAnsi" w:hAnsiTheme="minorHAnsi" w:cstheme="minorHAnsi"/>
+        </w:rPr>
+        <w:t xml:space="preserve"> Castle </w:t>
+      </w:r>
+      <w:proofErr w:type="spellStart"/>
+      <w:r>
+        <w:rPr>
+          <w:rFonts w:asciiTheme="minorHAnsi" w:hAnsiTheme="minorHAnsi" w:cstheme="minorHAnsi"/>
+        </w:rPr>
+        <w:t>Atmosphere</w:t>
+      </w:r>
+      <w:proofErr w:type="spellEnd"/>
       <w:r>
         <w:rPr>
           <w:rFonts w:asciiTheme="minorHAnsi" w:hAnsiTheme="minorHAnsi" w:cstheme="minorHAnsi"/>
@@ -10423,7 +11101,7 @@
         <w:t xml:space="preserve"> [tema degli enigmi]</w:t>
       </w:r>
     </w:p>
-    <w:bookmarkEnd w:id="27"/>
+    <w:bookmarkEnd w:id="28"/>
     <w:p>
       <w:pPr>
         <w:jc w:val="both"/>
@@ -10442,8 +11120,8 @@
           <w:bCs/>
         </w:rPr>
       </w:pPr>
-      <w:bookmarkStart w:id="28" w:name="_Toc39419823"/>
-      <w:bookmarkStart w:id="29" w:name="_Toc41665012"/>
+      <w:bookmarkStart w:id="29" w:name="_Toc39419823"/>
+      <w:bookmarkStart w:id="30" w:name="_Toc41665012"/>
       <w:r>
         <w:rPr>
           <w:rFonts w:asciiTheme="majorHAnsi" w:hAnsiTheme="majorHAnsi"/>
@@ -10452,8 +11130,8 @@
         </w:rPr>
         <w:t>Risorse post-produzione</w:t>
       </w:r>
-      <w:bookmarkEnd w:id="28"/>
       <w:bookmarkEnd w:id="29"/>
+      <w:bookmarkEnd w:id="30"/>
     </w:p>
     <w:p>
       <w:pPr>
@@ -10487,7 +11165,7 @@
           <w:rFonts w:asciiTheme="majorHAnsi" w:hAnsiTheme="majorHAnsi"/>
         </w:rPr>
       </w:pPr>
-      <w:bookmarkStart w:id="30" w:name="_Toc41665013"/>
+      <w:bookmarkStart w:id="31" w:name="_Toc41665013"/>
       <w:r>
         <w:rPr>
           <w:rFonts w:asciiTheme="majorHAnsi" w:hAnsiTheme="majorHAnsi"/>
@@ -10495,7 +11173,7 @@
         <w:lastRenderedPageBreak/>
         <w:t>Progettazione</w:t>
       </w:r>
-      <w:bookmarkEnd w:id="30"/>
+      <w:bookmarkEnd w:id="31"/>
     </w:p>
     <w:p>
       <w:pPr>
@@ -10506,7 +11184,7 @@
           <w:bCs/>
         </w:rPr>
       </w:pPr>
-      <w:bookmarkStart w:id="31" w:name="_Toc41665014"/>
+      <w:bookmarkStart w:id="32" w:name="_Toc41665014"/>
       <w:r>
         <w:rPr>
           <w:rFonts w:asciiTheme="majorHAnsi" w:hAnsiTheme="majorHAnsi"/>
@@ -10515,7 +11193,7 @@
         </w:rPr>
         <w:t>Introduzione</w:t>
       </w:r>
-      <w:bookmarkEnd w:id="31"/>
+      <w:bookmarkEnd w:id="32"/>
     </w:p>
     <w:p>
       <w:pPr>
@@ -10528,7 +11206,21 @@
         <w:rPr>
           <w:rFonts w:asciiTheme="minorHAnsi" w:hAnsiTheme="minorHAnsi"/>
         </w:rPr>
-        <w:t>L’educational game HackIT ha lo scopo di istruire l’utente per quanto concerne l’ambito della protezione dei dati, illustrandone le pratiche più comuni attraverso l’utilizzo di un Platform bidimensionale avente una componente di enigmi.</w:t>
+        <w:t xml:space="preserve">L’educational game </w:t>
+      </w:r>
+      <w:proofErr w:type="spellStart"/>
+      <w:r>
+        <w:rPr>
+          <w:rFonts w:asciiTheme="minorHAnsi" w:hAnsiTheme="minorHAnsi"/>
+        </w:rPr>
+        <w:t>HackIT</w:t>
+      </w:r>
+      <w:proofErr w:type="spellEnd"/>
+      <w:r>
+        <w:rPr>
+          <w:rFonts w:asciiTheme="minorHAnsi" w:hAnsiTheme="minorHAnsi"/>
+        </w:rPr>
+        <w:t xml:space="preserve"> ha lo scopo di istruire l’utente per quanto concerne l’ambito della protezione dei dati, illustrandone le pratiche più comuni attraverso l’utilizzo di un Platform bidimensionale avente una componente di enigmi.</w:t>
       </w:r>
     </w:p>
     <w:p>
@@ -10548,7 +11240,7 @@
           <w:bCs/>
         </w:rPr>
       </w:pPr>
-      <w:bookmarkStart w:id="32" w:name="_Toc41665015"/>
+      <w:bookmarkStart w:id="33" w:name="_Toc41665015"/>
       <w:r>
         <w:rPr>
           <w:rFonts w:asciiTheme="majorHAnsi" w:hAnsiTheme="majorHAnsi"/>
@@ -10557,7 +11249,7 @@
         </w:rPr>
         <w:t>Definire i concetti da trasmettere attraverso il multimedia</w:t>
       </w:r>
-      <w:bookmarkEnd w:id="32"/>
+      <w:bookmarkEnd w:id="33"/>
     </w:p>
     <w:p>
       <w:pPr>
@@ -10568,7 +11260,7 @@
           <w:bCs/>
         </w:rPr>
       </w:pPr>
-      <w:bookmarkStart w:id="33" w:name="_Toc41665016"/>
+      <w:bookmarkStart w:id="34" w:name="_Toc41665016"/>
       <w:r>
         <w:rPr>
           <w:rFonts w:asciiTheme="majorHAnsi" w:hAnsiTheme="majorHAnsi"/>
@@ -10577,7 +11269,7 @@
         </w:rPr>
         <w:t>Presentazione dei concetti</w:t>
       </w:r>
-      <w:bookmarkEnd w:id="33"/>
+      <w:bookmarkEnd w:id="34"/>
     </w:p>
     <w:p>
       <w:pPr>
@@ -10590,7 +11282,21 @@
         <w:rPr>
           <w:rFonts w:asciiTheme="minorHAnsi" w:hAnsiTheme="minorHAnsi"/>
         </w:rPr>
-        <w:t>L’educational game HackIT conterrà i seguenti concetti:</w:t>
+        <w:t xml:space="preserve">L’educational game </w:t>
+      </w:r>
+      <w:proofErr w:type="spellStart"/>
+      <w:r>
+        <w:rPr>
+          <w:rFonts w:asciiTheme="minorHAnsi" w:hAnsiTheme="minorHAnsi"/>
+        </w:rPr>
+        <w:t>HackIT</w:t>
+      </w:r>
+      <w:proofErr w:type="spellEnd"/>
+      <w:r>
+        <w:rPr>
+          <w:rFonts w:asciiTheme="minorHAnsi" w:hAnsiTheme="minorHAnsi"/>
+        </w:rPr>
+        <w:t xml:space="preserve"> conterrà i seguenti concetti:</w:t>
       </w:r>
     </w:p>
     <w:p>
@@ -10792,7 +11498,7 @@
           <w:bCs/>
         </w:rPr>
       </w:pPr>
-      <w:bookmarkStart w:id="34" w:name="_Toc41665017"/>
+      <w:bookmarkStart w:id="35" w:name="_Toc41665017"/>
       <w:r>
         <w:rPr>
           <w:rFonts w:asciiTheme="majorHAnsi" w:hAnsiTheme="majorHAnsi"/>
@@ -10801,7 +11507,7 @@
         </w:rPr>
         <w:t>Definizione dei concetti</w:t>
       </w:r>
-      <w:bookmarkEnd w:id="34"/>
+      <w:bookmarkEnd w:id="35"/>
     </w:p>
     <w:p>
       <w:pPr>
@@ -10997,7 +11703,7 @@
           <w:bCs/>
         </w:rPr>
       </w:pPr>
-      <w:bookmarkStart w:id="35" w:name="_Toc41665018"/>
+      <w:bookmarkStart w:id="36" w:name="_Toc41665018"/>
       <w:r>
         <w:rPr>
           <w:rFonts w:asciiTheme="majorHAnsi" w:hAnsiTheme="majorHAnsi"/>
@@ -11007,7 +11713,7 @@
         <w:lastRenderedPageBreak/>
         <w:t>Definire le competenze (task) da trasmettere attraverso il multimedia</w:t>
       </w:r>
-      <w:bookmarkEnd w:id="35"/>
+      <w:bookmarkEnd w:id="36"/>
     </w:p>
     <w:p>
       <w:pPr>
@@ -11197,7 +11903,7 @@
           <w:bCs/>
         </w:rPr>
       </w:pPr>
-      <w:bookmarkStart w:id="36" w:name="_Toc41665019"/>
+      <w:bookmarkStart w:id="37" w:name="_Toc41665019"/>
       <w:r>
         <w:rPr>
           <w:rFonts w:asciiTheme="majorHAnsi" w:hAnsiTheme="majorHAnsi"/>
@@ -11207,7 +11913,7 @@
         <w:lastRenderedPageBreak/>
         <w:t>Preparare una descrizione preliminare del programma</w:t>
       </w:r>
-      <w:bookmarkEnd w:id="36"/>
+      <w:bookmarkEnd w:id="37"/>
     </w:p>
     <w:p>
       <w:pPr>
@@ -11220,7 +11926,21 @@
         <w:rPr>
           <w:rFonts w:asciiTheme="minorHAnsi" w:hAnsiTheme="minorHAnsi"/>
         </w:rPr>
-        <w:t>L’idea alla base del gioco HackIT prende le sue mosse dalla volontà da parte degli sviluppatori di informare riguardo la protezione dei dati.  Specificatamente, si istruirà l’utente riguardo la scelta corretta e ponderata di password, metodi per ricordarla facilmente</w:t>
+        <w:t xml:space="preserve">L’idea alla base del gioco </w:t>
+      </w:r>
+      <w:proofErr w:type="spellStart"/>
+      <w:r>
+        <w:rPr>
+          <w:rFonts w:asciiTheme="minorHAnsi" w:hAnsiTheme="minorHAnsi"/>
+        </w:rPr>
+        <w:t>HackIT</w:t>
+      </w:r>
+      <w:proofErr w:type="spellEnd"/>
+      <w:r>
+        <w:rPr>
+          <w:rFonts w:asciiTheme="minorHAnsi" w:hAnsiTheme="minorHAnsi"/>
+        </w:rPr>
+        <w:t xml:space="preserve"> prende le sue mosse dalla volontà da parte degli sviluppatori di informare riguardo la protezione dei dati.  Specificatamente, si istruirà l’utente riguardo la scelta corretta e ponderata di password, metodi per ricordarla facilmente</w:t>
       </w:r>
       <w:r>
         <w:rPr>
@@ -11240,8 +11960,6 @@
         </w:rPr>
         <w:t xml:space="preserve"> e della verifica a due passaggi</w:t>
       </w:r>
-      <w:bookmarkStart w:id="37" w:name="_GoBack"/>
-      <w:bookmarkEnd w:id="37"/>
       <w:r>
         <w:rPr>
           <w:rFonts w:asciiTheme="minorHAnsi" w:hAnsiTheme="minorHAnsi"/>
@@ -11373,13 +12091,35 @@
         <w:rPr>
           <w:rFonts w:asciiTheme="minorHAnsi" w:hAnsiTheme="minorHAnsi"/>
         </w:rPr>
-        <w:t xml:space="preserve"> platform</w:t>
-      </w:r>
-      <w:r>
-        <w:rPr>
-          <w:rFonts w:asciiTheme="minorHAnsi" w:hAnsiTheme="minorHAnsi"/>
-        </w:rPr>
-        <w:t xml:space="preserve"> si presentano sulla scia di altri giochi del genere dove, per arrivare alla fine del percorso disseminato di nemici e difficoltà, bisogna dar prova della propria destrezza e abilità. Durante il livello il giocatore raccoglierà informazioni sensibili (senza le quali non potrà superare la fase platform) e valuta di gioco, utilizzabile in caso di necessità.</w:t>
+        <w:t xml:space="preserve"> </w:t>
+      </w:r>
+      <w:proofErr w:type="spellStart"/>
+      <w:r>
+        <w:rPr>
+          <w:rFonts w:asciiTheme="minorHAnsi" w:hAnsiTheme="minorHAnsi"/>
+        </w:rPr>
+        <w:t>platform</w:t>
+      </w:r>
+      <w:proofErr w:type="spellEnd"/>
+      <w:r>
+        <w:rPr>
+          <w:rFonts w:asciiTheme="minorHAnsi" w:hAnsiTheme="minorHAnsi"/>
+        </w:rPr>
+        <w:t xml:space="preserve"> si presentano sulla scia di altri giochi del genere dove, per arrivare alla fine del percorso disseminato di nemici e difficoltà, bisogna dar prova della propria destrezza e abilità. Durante il livello il giocatore raccoglierà informazioni sensibili (senza le quali non potrà superare la fase </w:t>
+      </w:r>
+      <w:proofErr w:type="spellStart"/>
+      <w:r>
+        <w:rPr>
+          <w:rFonts w:asciiTheme="minorHAnsi" w:hAnsiTheme="minorHAnsi"/>
+        </w:rPr>
+        <w:t>platform</w:t>
+      </w:r>
+      <w:proofErr w:type="spellEnd"/>
+      <w:r>
+        <w:rPr>
+          <w:rFonts w:asciiTheme="minorHAnsi" w:hAnsiTheme="minorHAnsi"/>
+        </w:rPr>
+        <w:t>) e valuta di gioco, utilizzabile in caso di necessità.</w:t>
       </w:r>
     </w:p>
     <w:p>
@@ -11485,7 +12225,21 @@
         <w:rPr>
           <w:rFonts w:asciiTheme="minorHAnsi" w:hAnsiTheme="minorHAnsi"/>
         </w:rPr>
-        <w:t>La piattaforma utente non impone grandi limiti di utilizzo, ciò ha permesso al team di sviluppo di sbizzarrirsi in creatività sia visiva nella fase di level design sia mentale nella stesura degli enigmi</w:t>
+        <w:t xml:space="preserve">La piattaforma utente non impone grandi limiti di utilizzo, ciò ha permesso al team di sviluppo di sbizzarrirsi in creatività sia visiva nella fase di </w:t>
+      </w:r>
+      <w:proofErr w:type="spellStart"/>
+      <w:r>
+        <w:rPr>
+          <w:rFonts w:asciiTheme="minorHAnsi" w:hAnsiTheme="minorHAnsi"/>
+        </w:rPr>
+        <w:t>level</w:t>
+      </w:r>
+      <w:proofErr w:type="spellEnd"/>
+      <w:r>
+        <w:rPr>
+          <w:rFonts w:asciiTheme="minorHAnsi" w:hAnsiTheme="minorHAnsi"/>
+        </w:rPr>
+        <w:t xml:space="preserve"> design sia mentale nella stesura degli enigmi</w:t>
       </w:r>
     </w:p>
     <w:p>
@@ -11549,7 +12303,35 @@
         <w:rPr>
           <w:rFonts w:asciiTheme="minorHAnsi" w:hAnsiTheme="minorHAnsi"/>
         </w:rPr>
-        <w:t>Il team ha deciso di utilizzare il motore grafico Unity per la creazione del progetto. Tale programma è stato preferito rispetto alla creazione del software con HTML5 poiché Unity fornisce maggiore flessibilità e personalizzazione durante lo sviluppo.</w:t>
+        <w:t xml:space="preserve">Il team ha deciso di utilizzare il motore grafico </w:t>
+      </w:r>
+      <w:proofErr w:type="spellStart"/>
+      <w:r>
+        <w:rPr>
+          <w:rFonts w:asciiTheme="minorHAnsi" w:hAnsiTheme="minorHAnsi"/>
+        </w:rPr>
+        <w:t>Unity</w:t>
+      </w:r>
+      <w:proofErr w:type="spellEnd"/>
+      <w:r>
+        <w:rPr>
+          <w:rFonts w:asciiTheme="minorHAnsi" w:hAnsiTheme="minorHAnsi"/>
+        </w:rPr>
+        <w:t xml:space="preserve"> per la creazione del progetto. Tale programma è stato preferito rispetto alla creazione del software con HTML5 poiché </w:t>
+      </w:r>
+      <w:proofErr w:type="spellStart"/>
+      <w:r>
+        <w:rPr>
+          <w:rFonts w:asciiTheme="minorHAnsi" w:hAnsiTheme="minorHAnsi"/>
+        </w:rPr>
+        <w:t>Unity</w:t>
+      </w:r>
+      <w:proofErr w:type="spellEnd"/>
+      <w:r>
+        <w:rPr>
+          <w:rFonts w:asciiTheme="minorHAnsi" w:hAnsiTheme="minorHAnsi"/>
+        </w:rPr>
+        <w:t xml:space="preserve"> fornisce maggiore flessibilità e personalizzazione durante lo sviluppo.</w:t>
       </w:r>
     </w:p>
     <w:p/>
@@ -12011,7 +12793,21 @@
           <w:rFonts w:asciiTheme="minorHAnsi" w:hAnsiTheme="minorHAnsi"/>
         </w:rPr>
         <w:lastRenderedPageBreak/>
-        <w:t>Livello platform generico:</w:t>
+        <w:t xml:space="preserve">Livello </w:t>
+      </w:r>
+      <w:proofErr w:type="spellStart"/>
+      <w:r>
+        <w:rPr>
+          <w:rFonts w:asciiTheme="minorHAnsi" w:hAnsiTheme="minorHAnsi"/>
+        </w:rPr>
+        <w:t>platform</w:t>
+      </w:r>
+      <w:proofErr w:type="spellEnd"/>
+      <w:r>
+        <w:rPr>
+          <w:rFonts w:asciiTheme="minorHAnsi" w:hAnsiTheme="minorHAnsi"/>
+        </w:rPr>
+        <w:t xml:space="preserve"> generico:</w:t>
       </w:r>
     </w:p>
     <w:p>
@@ -12568,6 +13364,7 @@
         </w:rPr>
         <w:t xml:space="preserve">Flowchart di primo livello: </w:t>
       </w:r>
+      <w:proofErr w:type="spellStart"/>
       <w:r>
         <w:rPr>
           <w:rFonts w:asciiTheme="minorHAnsi" w:hAnsiTheme="minorHAnsi"/>
@@ -12578,7 +13375,14 @@
         <w:rPr>
           <w:rFonts w:asciiTheme="minorHAnsi" w:hAnsiTheme="minorHAnsi"/>
         </w:rPr>
-        <w:t>verview della sequenza principale del programma</w:t>
+        <w:t>verview</w:t>
+      </w:r>
+      <w:proofErr w:type="spellEnd"/>
+      <w:r>
+        <w:rPr>
+          <w:rFonts w:asciiTheme="minorHAnsi" w:hAnsiTheme="minorHAnsi"/>
+        </w:rPr>
+        <w:t xml:space="preserve"> della sequenza principale del programma</w:t>
       </w:r>
       <w:r>
         <w:rPr>
@@ -12730,6 +13534,7 @@
         </w:rPr>
         <w:t xml:space="preserve">Flowchart di secondo livello: </w:t>
       </w:r>
+      <w:proofErr w:type="spellStart"/>
       <w:r>
         <w:rPr>
           <w:rFonts w:asciiTheme="minorHAnsi" w:hAnsiTheme="minorHAnsi"/>
@@ -12740,7 +13545,14 @@
         <w:rPr>
           <w:rFonts w:asciiTheme="minorHAnsi" w:hAnsiTheme="minorHAnsi"/>
         </w:rPr>
-        <w:t>verview della schermata di ringraziamenti:</w:t>
+        <w:t>verview</w:t>
+      </w:r>
+      <w:proofErr w:type="spellEnd"/>
+      <w:r>
+        <w:rPr>
+          <w:rFonts w:asciiTheme="minorHAnsi" w:hAnsiTheme="minorHAnsi"/>
+        </w:rPr>
+        <w:t xml:space="preserve"> della schermata di ringraziamenti:</w:t>
       </w:r>
     </w:p>
     <w:p>
@@ -12831,7 +13643,21 @@
         <w:rPr>
           <w:rFonts w:asciiTheme="minorHAnsi" w:hAnsiTheme="minorHAnsi"/>
         </w:rPr>
-        <w:t>Flowchart di secondo livello: overview della schermata di spiegazione del contesto di gioco</w:t>
+        <w:t xml:space="preserve">Flowchart di secondo livello: </w:t>
+      </w:r>
+      <w:proofErr w:type="spellStart"/>
+      <w:r>
+        <w:rPr>
+          <w:rFonts w:asciiTheme="minorHAnsi" w:hAnsiTheme="minorHAnsi"/>
+        </w:rPr>
+        <w:t>overview</w:t>
+      </w:r>
+      <w:proofErr w:type="spellEnd"/>
+      <w:r>
+        <w:rPr>
+          <w:rFonts w:asciiTheme="minorHAnsi" w:hAnsiTheme="minorHAnsi"/>
+        </w:rPr>
+        <w:t xml:space="preserve"> della schermata di spiegazione del contesto di gioco</w:t>
       </w:r>
     </w:p>
     <w:p>
@@ -13002,8 +13828,44 @@
           <w:rFonts w:asciiTheme="minorHAnsi" w:hAnsiTheme="minorHAnsi"/>
         </w:rPr>
         <w:lastRenderedPageBreak/>
-        <w:t>Flowchart di secondo livello: overview del gioco platform:</w:t>
-      </w:r>
+        <w:t xml:space="preserve">Flowchart di secondo livello: </w:t>
+      </w:r>
+      <w:proofErr w:type="spellStart"/>
+      <w:r>
+        <w:rPr>
+          <w:rFonts w:asciiTheme="minorHAnsi" w:hAnsiTheme="minorHAnsi"/>
+        </w:rPr>
+        <w:t>overview</w:t>
+      </w:r>
+      <w:proofErr w:type="spellEnd"/>
+      <w:r>
+        <w:rPr>
+          <w:rFonts w:asciiTheme="minorHAnsi" w:hAnsiTheme="minorHAnsi"/>
+        </w:rPr>
+        <w:t xml:space="preserve"> del gioco </w:t>
+      </w:r>
+      <w:proofErr w:type="spellStart"/>
+      <w:r>
+        <w:rPr>
+          <w:rFonts w:asciiTheme="minorHAnsi" w:hAnsiTheme="minorHAnsi"/>
+        </w:rPr>
+        <w:t>platform</w:t>
+      </w:r>
+      <w:proofErr w:type="spellEnd"/>
+      <w:r>
+        <w:rPr>
+          <w:rFonts w:asciiTheme="minorHAnsi" w:hAnsiTheme="minorHAnsi"/>
+        </w:rPr>
+        <w:t>:</w:t>
+      </w:r>
+    </w:p>
+    <w:p>
+      <w:pPr>
+        <w:pStyle w:val="Paragrafoelenco"/>
+        <w:rPr>
+          <w:rFonts w:asciiTheme="minorHAnsi" w:hAnsiTheme="minorHAnsi"/>
+        </w:rPr>
+      </w:pPr>
     </w:p>
     <w:p>
       <w:pPr>
@@ -13019,9 +13881,9 @@
         </w:rPr>
         <w:drawing>
           <wp:inline distT="0" distB="0" distL="0" distR="0">
-            <wp:extent cx="5067300" cy="6583680"/>
-            <wp:effectExtent l="0" t="0" r="0" b="7620"/>
-            <wp:docPr id="39" name="Immagine 39"/>
+            <wp:extent cx="5074920" cy="6591300"/>
+            <wp:effectExtent l="0" t="0" r="0" b="0"/>
+            <wp:docPr id="24" name="Immagine 24"/>
             <wp:cNvGraphicFramePr>
               <a:graphicFrameLocks xmlns:a="http://schemas.openxmlformats.org/drawingml/2006/main" noChangeAspect="1"/>
             </wp:cNvGraphicFramePr>
@@ -13029,7 +13891,7 @@
               <a:graphicData uri="http://schemas.openxmlformats.org/drawingml/2006/picture">
                 <pic:pic xmlns:pic="http://schemas.openxmlformats.org/drawingml/2006/picture">
                   <pic:nvPicPr>
-                    <pic:cNvPr id="0" name="Picture 7"/>
+                    <pic:cNvPr id="0" name="Picture 2"/>
                     <pic:cNvPicPr>
                       <a:picLocks noChangeAspect="1" noChangeArrowheads="1"/>
                     </pic:cNvPicPr>
@@ -13050,7 +13912,7 @@
                   <pic:spPr bwMode="auto">
                     <a:xfrm>
                       <a:off x="0" y="0"/>
-                      <a:ext cx="5067300" cy="6583680"/>
+                      <a:ext cx="5074920" cy="6591300"/>
                     </a:xfrm>
                     <a:prstGeom prst="rect">
                       <a:avLst/>
@@ -13228,6 +14090,7 @@
         </w:rPr>
         <w:t xml:space="preserve">Flowchart di secondo livello: </w:t>
       </w:r>
+      <w:proofErr w:type="spellStart"/>
       <w:r>
         <w:rPr>
           <w:rFonts w:asciiTheme="minorHAnsi" w:hAnsiTheme="minorHAnsi"/>
@@ -13238,7 +14101,14 @@
         <w:rPr>
           <w:rFonts w:asciiTheme="minorHAnsi" w:hAnsiTheme="minorHAnsi"/>
         </w:rPr>
-        <w:t>verview delle schermate di enigma</w:t>
+        <w:t>verview</w:t>
+      </w:r>
+      <w:proofErr w:type="spellEnd"/>
+      <w:r>
+        <w:rPr>
+          <w:rFonts w:asciiTheme="minorHAnsi" w:hAnsiTheme="minorHAnsi"/>
+        </w:rPr>
+        <w:t xml:space="preserve"> delle schermate di enigma</w:t>
       </w:r>
     </w:p>
     <w:p>
@@ -14862,7 +15732,21 @@
         <w:rPr>
           <w:rFonts w:asciiTheme="minorHAnsi" w:hAnsiTheme="minorHAnsi"/>
         </w:rPr>
-        <w:t>Icona di gioco. Rappresenta un dato sensibile. Il livello platform non si considera completato se non sono stati ottenuti tutti i dati sensibili</w:t>
+        <w:t xml:space="preserve">Icona di gioco. Rappresenta un dato sensibile. Il livello </w:t>
+      </w:r>
+      <w:proofErr w:type="spellStart"/>
+      <w:r>
+        <w:rPr>
+          <w:rFonts w:asciiTheme="minorHAnsi" w:hAnsiTheme="minorHAnsi"/>
+        </w:rPr>
+        <w:t>platform</w:t>
+      </w:r>
+      <w:proofErr w:type="spellEnd"/>
+      <w:r>
+        <w:rPr>
+          <w:rFonts w:asciiTheme="minorHAnsi" w:hAnsiTheme="minorHAnsi"/>
+        </w:rPr>
+        <w:t xml:space="preserve"> non si considera completato se non sono stati ottenuti tutti i dati sensibili</w:t>
       </w:r>
       <w:r>
         <w:rPr>
@@ -15597,7 +16481,21 @@
         <w:rPr>
           <w:rFonts w:asciiTheme="minorHAnsi" w:hAnsiTheme="minorHAnsi"/>
         </w:rPr>
-        <w:t>In caso di uscita dall’applicazione non era richiesta conferma all’utente</w:t>
+        <w:t xml:space="preserve">In caso di </w:t>
+      </w:r>
+      <w:proofErr w:type="spellStart"/>
+      <w:r>
+        <w:rPr>
+          <w:rFonts w:asciiTheme="minorHAnsi" w:hAnsiTheme="minorHAnsi"/>
+        </w:rPr>
+        <w:t>uscita</w:t>
+      </w:r>
+      <w:proofErr w:type="spellEnd"/>
+      <w:r>
+        <w:rPr>
+          <w:rFonts w:asciiTheme="minorHAnsi" w:hAnsiTheme="minorHAnsi"/>
+        </w:rPr>
+        <w:t xml:space="preserve"> dall’applicazione non era richiesta conferma all’utente</w:t>
       </w:r>
     </w:p>
     <w:p>
@@ -15737,7 +16635,19 @@
         <w:rPr>
           <w:rFonts w:asciiTheme="minorHAnsi" w:hAnsiTheme="minorHAnsi"/>
         </w:rPr>
-        <w:t xml:space="preserve"> CPU: 6%</w:t>
+        <w:t xml:space="preserve"> CPU: </w:t>
+      </w:r>
+      <w:r>
+        <w:rPr>
+          <w:rFonts w:asciiTheme="minorHAnsi" w:hAnsiTheme="minorHAnsi"/>
+        </w:rPr>
+        <w:t>5</w:t>
+      </w:r>
+      <w:r>
+        <w:rPr>
+          <w:rFonts w:asciiTheme="minorHAnsi" w:hAnsiTheme="minorHAnsi"/>
+        </w:rPr>
+        <w:t>%</w:t>
       </w:r>
       <w:r>
         <w:rPr>
@@ -15750,14 +16660,38 @@
           <w:rFonts w:asciiTheme="minorHAnsi" w:hAnsiTheme="minorHAnsi"/>
         </w:rPr>
         <w:tab/>
-        <w:t>GPU: 9%</w:t>
+        <w:t xml:space="preserve">GPU: </w:t>
+      </w:r>
+      <w:r>
+        <w:rPr>
+          <w:rFonts w:asciiTheme="minorHAnsi" w:hAnsiTheme="minorHAnsi"/>
+        </w:rPr>
+        <w:t>14</w:t>
+      </w:r>
+      <w:r>
+        <w:rPr>
+          <w:rFonts w:asciiTheme="minorHAnsi" w:hAnsiTheme="minorHAnsi"/>
+        </w:rPr>
+        <w:t>%</w:t>
       </w:r>
       <w:r>
         <w:rPr>
           <w:rFonts w:asciiTheme="minorHAnsi" w:hAnsiTheme="minorHAnsi"/>
         </w:rPr>
         <w:tab/>
-        <w:t>RAM: 270MB</w:t>
+        <w:t>RAM: 2</w:t>
+      </w:r>
+      <w:r>
+        <w:rPr>
+          <w:rFonts w:asciiTheme="minorHAnsi" w:hAnsiTheme="minorHAnsi"/>
+        </w:rPr>
+        <w:t>30</w:t>
+      </w:r>
+      <w:r>
+        <w:rPr>
+          <w:rFonts w:asciiTheme="minorHAnsi" w:hAnsiTheme="minorHAnsi"/>
+        </w:rPr>
+        <w:t>MB</w:t>
       </w:r>
     </w:p>
     <w:p>
@@ -15981,7 +16915,19 @@
           <w:rFonts w:asciiTheme="minorHAnsi" w:hAnsiTheme="minorHAnsi"/>
         </w:rPr>
         <w:tab/>
-        <w:t>RAM:320MB</w:t>
+        <w:t>RAM:</w:t>
+      </w:r>
+      <w:r>
+        <w:rPr>
+          <w:rFonts w:asciiTheme="minorHAnsi" w:hAnsiTheme="minorHAnsi"/>
+        </w:rPr>
+        <w:t xml:space="preserve"> </w:t>
+      </w:r>
+      <w:r>
+        <w:rPr>
+          <w:rFonts w:asciiTheme="minorHAnsi" w:hAnsiTheme="minorHAnsi"/>
+        </w:rPr>
+        <w:t>320MB</w:t>
       </w:r>
     </w:p>
     <w:p>
@@ -16068,6 +17014,38 @@
           <w:rFonts w:asciiTheme="minorHAnsi" w:hAnsiTheme="minorHAnsi"/>
         </w:rPr>
         <w:t>prestazioni:</w:t>
+      </w:r>
+      <w:r>
+        <w:rPr>
+          <w:rFonts w:asciiTheme="minorHAnsi" w:hAnsiTheme="minorHAnsi"/>
+        </w:rPr>
+        <w:t xml:space="preserve"> </w:t>
+      </w:r>
+      <w:r>
+        <w:rPr>
+          <w:rFonts w:asciiTheme="minorHAnsi" w:hAnsiTheme="minorHAnsi"/>
+        </w:rPr>
+        <w:t>CPU: 6%</w:t>
+      </w:r>
+      <w:r>
+        <w:rPr>
+          <w:rFonts w:asciiTheme="minorHAnsi" w:hAnsiTheme="minorHAnsi"/>
+        </w:rPr>
+        <w:tab/>
+      </w:r>
+      <w:r>
+        <w:rPr>
+          <w:rFonts w:asciiTheme="minorHAnsi" w:hAnsiTheme="minorHAnsi"/>
+        </w:rPr>
+        <w:tab/>
+        <w:t>GPU: 9%</w:t>
+      </w:r>
+      <w:r>
+        <w:rPr>
+          <w:rFonts w:asciiTheme="minorHAnsi" w:hAnsiTheme="minorHAnsi"/>
+        </w:rPr>
+        <w:tab/>
+        <w:t>RAM: 270MB</w:t>
       </w:r>
     </w:p>
     <w:p>
@@ -19917,11 +20895,6 @@
         <w:docPartUnique/>
       </w:docPartObj>
     </w:sdtPr>
-    <w:sdtEndPr>
-      <w:rPr>
-        <w:rStyle w:val="Numeropagina"/>
-      </w:rPr>
-    </w:sdtEndPr>
     <w:sdtContent>
       <w:p>
         <w:pPr>
@@ -19975,11 +20948,6 @@
         <w:docPartUnique/>
       </w:docPartObj>
     </w:sdtPr>
-    <w:sdtEndPr>
-      <w:rPr>
-        <w:rStyle w:val="Numeropagina"/>
-      </w:rPr>
-    </w:sdtEndPr>
     <w:sdtContent>
       <w:p>
         <w:pPr>
@@ -20057,12 +21025,14 @@
       </w:rPr>
       <w:fldChar w:fldCharType="end"/>
     </w:r>
+    <w:proofErr w:type="spellStart"/>
     <w:r>
       <w:rPr>
         <w:rFonts w:asciiTheme="minorHAnsi" w:hAnsiTheme="minorHAnsi"/>
       </w:rPr>
       <w:t>HackIT</w:t>
     </w:r>
+    <w:proofErr w:type="spellEnd"/>
     <w:r>
       <w:rPr>
         <w:rFonts w:asciiTheme="minorHAnsi" w:hAnsiTheme="minorHAnsi"/>
@@ -20162,12 +21132,14 @@
                               <w:rFonts w:ascii="Garamond" w:hAnsi="Garamond"/>
                             </w:rPr>
                           </w:pPr>
+                          <w:proofErr w:type="spellStart"/>
                           <w:r>
                             <w:rPr>
                               <w:rFonts w:ascii="Garamond" w:hAnsi="Garamond"/>
                             </w:rPr>
                             <w:t>CdS</w:t>
                           </w:r>
+                          <w:proofErr w:type="spellEnd"/>
                           <w:r>
                             <w:rPr>
                               <w:rFonts w:ascii="Garamond" w:hAnsi="Garamond"/>
@@ -23671,7 +24643,7 @@
   <w:abstractNum w:abstractNumId="28" w15:restartNumberingAfterBreak="0">
     <w:nsid w:val="598E61A5"/>
     <w:multiLevelType w:val="hybridMultilevel"/>
-    <w:tmpl w:val="AC282076"/>
+    <w:tmpl w:val="41745FD4"/>
     <w:lvl w:ilvl="0" w:tplc="0410000B">
       <w:start w:val="1"/>
       <w:numFmt w:val="bullet"/>

</xml_diff>